<commit_message>
small update on information
</commit_message>
<xml_diff>
--- a/The Project.docx
+++ b/The Project.docx
@@ -3434,7 +3434,7 @@
               </mc:Choice>
               <mc:Fallback>
                 <w:pict>
-                  <v:group id="Group 2" o:spid="_x0000_s1026" style="position:absolute;margin-left:0;margin-top:0;width:172.8pt;height:718.55pt;z-index:-251657216;mso-width-percent:330;mso-height-percent:950;mso-left-percent:40;mso-position-horizontal-relative:page;mso-position-vertical:center;mso-position-vertical-relative:page;mso-width-percent:330;mso-height-percent:950;mso-left-percent:40" coordsize="21945,91257" o:gfxdata="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">
+                  <v:group id="Group 2" o:spid="_x0000_s1026" style="position:absolute;margin-left:0;margin-top:0;width:172.8pt;height:718.55pt;z-index:-251657216;mso-width-percent:330;mso-height-percent:950;mso-left-percent:40;mso-position-horizontal-relative:page;mso-position-vertical:center;mso-position-vertical-relative:page;mso-width-percent:330;mso-height-percent:950;mso-left-percent:40" coordsize="21945,91257" o:gfxdata="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">
                     <v:rect id="Rectangle 3" o:spid="_x0000_s1027" style="position:absolute;width:1945;height:91257;visibility:visible;mso-wrap-style:square;v-text-anchor:middle" o:gfxdata="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" fillcolor="#44546a [3215]" stroked="f" strokeweight="1pt"/>
                     <v:shapetype id="_x0000_t15" coordsize="21600,21600" o:spt="15" adj="16200" path="m@0,l,,,21600@0,21600,21600,10800xe">
                       <v:stroke joinstyle="miter"/>
@@ -3469,6 +3469,7 @@
                                 <w:calendar w:val="gregorian"/>
                               </w:date>
                             </w:sdtPr>
+                            <w:sdtEndPr/>
                             <w:sdtContent>
                               <w:p>
                                 <w:pPr>
@@ -3966,7 +3967,7 @@
               </mc:Choice>
               <mc:Fallback>
                 <w:pict>
-                  <v:shape id="Text Box 1" o:spid="_x0000_s1056" type="#_x0000_t202" style="position:absolute;margin-left:0;margin-top:0;width:4in;height:84.25pt;z-index:251660288;visibility:visible;mso-wrap-style:square;mso-width-percent:450;mso-height-percent:0;mso-left-percent:420;mso-top-percent:175;mso-wrap-distance-left:9pt;mso-wrap-distance-top:0;mso-wrap-distance-right:9pt;mso-wrap-distance-bottom:0;mso-position-horizontal-relative:page;mso-position-vertical-relative:page;mso-width-percent:450;mso-height-percent:0;mso-left-percent:420;mso-top-percent:175;mso-width-relative:page;mso-height-relative:margin;v-text-anchor:top" o:gfxdata="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" filled="f" stroked="f" strokeweight=".5pt">
+                  <v:shape id="Text Box 1" o:spid="_x0000_s1056" type="#_x0000_t202" style="position:absolute;margin-left:0;margin-top:0;width:4in;height:84.25pt;z-index:251660288;visibility:visible;mso-wrap-style:square;mso-width-percent:450;mso-height-percent:0;mso-left-percent:420;mso-top-percent:175;mso-wrap-distance-left:9pt;mso-wrap-distance-top:0;mso-wrap-distance-right:9pt;mso-wrap-distance-bottom:0;mso-position-horizontal-relative:page;mso-position-vertical-relative:page;mso-width-percent:450;mso-height-percent:0;mso-left-percent:420;mso-top-percent:175;mso-width-relative:page;mso-height-relative:margin;v-text-anchor:top" o:gfxdata="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" filled="f" stroked="f" strokeweight=".5pt">
                     <v:textbox style="mso-fit-shape-to-text:t" inset="0,0,0,0">
                       <w:txbxContent>
                         <w:p>
@@ -3992,6 +3993,7 @@
                               <w:dataBinding w:prefixMappings="xmlns:ns0='http://purl.org/dc/elements/1.1/' xmlns:ns1='http://schemas.openxmlformats.org/package/2006/metadata/core-properties' " w:xpath="/ns1:coreProperties[1]/ns0:title[1]" w:storeItemID="{6C3C8BC8-F283-45AE-878A-BAB7291924A1}"/>
                               <w:text/>
                             </w:sdtPr>
+                            <w:sdtEndPr/>
                             <w:sdtContent>
                               <w:r>
                                 <w:rPr>
@@ -4027,6 +4029,7 @@
                               <w:dataBinding w:prefixMappings="xmlns:ns0='http://purl.org/dc/elements/1.1/' xmlns:ns1='http://schemas.openxmlformats.org/package/2006/metadata/core-properties' " w:xpath="/ns1:coreProperties[1]/ns0:subject[1]" w:storeItemID="{6C3C8BC8-F283-45AE-878A-BAB7291924A1}"/>
                               <w:text/>
                             </w:sdtPr>
+                            <w:sdtEndPr/>
                             <w:sdtContent>
                               <w:r>
                                 <w:rPr>
@@ -6174,18 +6177,44 @@
     </w:p>
     <w:p>
       <w:r>
-        <w:t>I would like to create an AI with the ability to beat a human in a race (Scalextric). I will achieve this via computer vision and human learning. The AI should be able to find the optimal current at each stage of the track in order to achieve the best possible time to finish a lap. I will do this by linking a Scalextric track to a self-made, Google AIY kit, using libraries and Google’s public code for the kit itself. The majority of the programming will be done on a raspberry pi.</w:t>
+        <w:t xml:space="preserve">Above all </w:t>
+      </w:r>
+      <w:r>
+        <w:t>preference, I</w:t>
+      </w:r>
+      <w:r>
+        <w:t xml:space="preserve"> would like to create an AI with the ability to beat a human in a race (Scalextric). I will achieve this via computer vision and human learning. The AI should be able to find the optimal current at each stage of the track in order to achieve the best possible time to finish a lap. I will do this by linking a Scalextric track to a self-made, Google AIY kit, using libraries and Google’s public code for the kit itself. The majority of the programming will be done on a raspberry pi</w:t>
+      </w:r>
+      <w:r>
+        <w:t xml:space="preserve"> using python as this is seen as the best language to code AI in</w:t>
+      </w:r>
+      <w:r>
+        <w:t>.</w:t>
+      </w:r>
+      <w:r>
+        <w:t xml:space="preserve"> The AI will be able to locate its position on the track via computer vision</w:t>
+      </w:r>
+      <w:r>
+        <w:t xml:space="preserve"> and mac</w:t>
+      </w:r>
+      <w:bookmarkStart w:id="2" w:name="_GoBack"/>
+      <w:bookmarkEnd w:id="2"/>
+      <w:r>
+        <w:t>.</w:t>
+      </w:r>
+      <w:r>
+        <w:t xml:space="preserve"> </w:t>
       </w:r>
     </w:p>
     <w:p>
       <w:pPr>
         <w:pStyle w:val="Heading2"/>
       </w:pPr>
-      <w:bookmarkStart w:id="2" w:name="_Toc517781151"/>
+      <w:bookmarkStart w:id="3" w:name="_Toc517781151"/>
       <w:r>
         <w:t>The Stakeholders</w:t>
       </w:r>
-      <w:bookmarkEnd w:id="2"/>
+      <w:bookmarkEnd w:id="3"/>
     </w:p>
     <w:p>
       <w:r>
@@ -6196,20 +6225,15 @@
       <w:pPr>
         <w:pStyle w:val="Heading2"/>
       </w:pPr>
-      <w:bookmarkStart w:id="3" w:name="_Toc517781152"/>
+      <w:bookmarkStart w:id="4" w:name="_Toc517781152"/>
       <w:r>
         <w:t>Existing Solutions</w:t>
       </w:r>
-      <w:bookmarkEnd w:id="3"/>
+      <w:bookmarkEnd w:id="4"/>
     </w:p>
     <w:p>
       <w:r>
-        <w:t>Real FX Racing have already implemented the idea of AI in toy racing cars in one of their latest products which similarly uses comp</w:t>
-      </w:r>
-      <w:bookmarkStart w:id="4" w:name="_GoBack"/>
-      <w:bookmarkEnd w:id="4"/>
-      <w:r>
-        <w:t>uter vision for the car to be able to drive by itself</w:t>
+        <w:t>Real FX Racing have already implemented the idea of AI in toy racing cars in one of their latest products which similarly uses computer vision for the car to be able to drive by itself</w:t>
       </w:r>
       <w:r>
         <w:t xml:space="preserve"> (</w:t>
@@ -6250,66 +6274,6 @@
     </w:p>
     <w:p>
       <w:pPr>
-        <w:rPr>
-          <w:noProof/>
-        </w:rPr>
-      </w:pPr>
-      <w:r>
-        <w:rPr>
-          <w:noProof/>
-        </w:rPr>
-        <w:t>Lorem ipsum dolor sit amet, consectetuer adipiscing elit. Maecenas porttitor congue massa. Fusce posuere, magna sed pulvinar ultricies, purus lectus malesuada libero, sit amet commodo magna eros quis urna.</w:t>
-      </w:r>
-    </w:p>
-    <w:p>
-      <w:pPr>
-        <w:rPr>
-          <w:noProof/>
-        </w:rPr>
-      </w:pPr>
-      <w:r>
-        <w:rPr>
-          <w:noProof/>
-        </w:rPr>
-        <w:t>Nunc viverra imperdiet enim. Fusce est. Vivamus a tellus.</w:t>
-      </w:r>
-    </w:p>
-    <w:p>
-      <w:pPr>
-        <w:rPr>
-          <w:noProof/>
-        </w:rPr>
-      </w:pPr>
-      <w:r>
-        <w:rPr>
-          <w:noProof/>
-        </w:rPr>
-        <w:t>Pellentesque habitant morbi tristique senectus et netus et malesuada fames ac turpis egestas. Proin pharetra nonummy pede. Mauris et orci.</w:t>
-      </w:r>
-    </w:p>
-    <w:p>
-      <w:pPr>
-        <w:rPr>
-          <w:noProof/>
-        </w:rPr>
-      </w:pPr>
-      <w:r>
-        <w:rPr>
-          <w:noProof/>
-        </w:rPr>
-        <w:t>Aenean nec lorem. In porttitor. Donec laoreet nonummy augue.</w:t>
-      </w:r>
-    </w:p>
-    <w:p>
-      <w:r>
-        <w:rPr>
-          <w:noProof/>
-        </w:rPr>
-        <w:t>Suspendisse dui purus, scelerisque at, vulputate vitae, pretium mattis, nunc. Mauris eget neque at sem venenatis eleifend. Ut nonummy.</w:t>
-      </w:r>
-    </w:p>
-    <w:p>
-      <w:pPr>
         <w:pStyle w:val="Heading2"/>
       </w:pPr>
       <w:bookmarkStart w:id="6" w:name="_Toc517781154"/>
@@ -6317,66 +6281,6 @@
         <w:t>Potential Limitations</w:t>
       </w:r>
       <w:bookmarkEnd w:id="6"/>
-    </w:p>
-    <w:p>
-      <w:pPr>
-        <w:rPr>
-          <w:noProof/>
-        </w:rPr>
-      </w:pPr>
-      <w:r>
-        <w:rPr>
-          <w:noProof/>
-        </w:rPr>
-        <w:t>Lorem ipsum dolor sit amet, consectetuer adipiscing elit. Maecenas porttitor congue massa. Fusce posuere, magna sed pulvinar ultricies, purus lectus malesuada libero, sit amet commodo magna eros quis urna.</w:t>
-      </w:r>
-    </w:p>
-    <w:p>
-      <w:pPr>
-        <w:rPr>
-          <w:noProof/>
-        </w:rPr>
-      </w:pPr>
-      <w:r>
-        <w:rPr>
-          <w:noProof/>
-        </w:rPr>
-        <w:t>Nunc viverra imperdiet enim. Fusce est. Vivamus a tellus.</w:t>
-      </w:r>
-    </w:p>
-    <w:p>
-      <w:pPr>
-        <w:rPr>
-          <w:noProof/>
-        </w:rPr>
-      </w:pPr>
-      <w:r>
-        <w:rPr>
-          <w:noProof/>
-        </w:rPr>
-        <w:t>Pellentesque habitant morbi tristique senectus et netus et malesuada fames ac turpis egestas. Proin pharetra nonummy pede. Mauris et orci.</w:t>
-      </w:r>
-    </w:p>
-    <w:p>
-      <w:pPr>
-        <w:rPr>
-          <w:noProof/>
-        </w:rPr>
-      </w:pPr>
-      <w:r>
-        <w:rPr>
-          <w:noProof/>
-        </w:rPr>
-        <w:t>Aenean nec lorem. In porttitor. Donec laoreet nonummy augue.</w:t>
-      </w:r>
-    </w:p>
-    <w:p>
-      <w:r>
-        <w:rPr>
-          <w:noProof/>
-        </w:rPr>
-        <w:t>Suspendisse dui purus, scelerisque at, vulputate vitae, pretium mattis, nunc. Mauris eget neque at sem venenatis eleifend. Ut nonummy.</w:t>
-      </w:r>
     </w:p>
     <w:p>
       <w:pPr>
@@ -6494,6 +6398,7 @@
         <w:rPr>
           <w:noProof/>
         </w:rPr>
+        <w:lastRenderedPageBreak/>
         <w:t>Pellentesque habitant morbi tristique senectus et netus et malesuada fames ac turpis egestas. Proin pharetra nonummy pede. Mauris et orci.</w:t>
       </w:r>
     </w:p>
@@ -6720,6 +6625,7 @@
       </w:pPr>
       <w:bookmarkStart w:id="9" w:name="_Toc517781157"/>
       <w:r>
+        <w:lastRenderedPageBreak/>
         <w:t>Design</w:t>
       </w:r>
       <w:bookmarkEnd w:id="9"/>
@@ -7012,7 +6918,7 @@
           <w:rPr>
             <w:noProof/>
           </w:rPr>
-          <w:t>1</w:t>
+          <w:t>4</w:t>
         </w:r>
         <w:r>
           <w:rPr>
@@ -8063,7 +7969,7 @@
 </file>
 
 <file path=customXml/itemProps1.xml><?xml version="1.0" encoding="utf-8"?>
-<ds:datastoreItem xmlns:ds="http://schemas.openxmlformats.org/officeDocument/2006/customXml" ds:itemID="{AF8C62D8-AA49-44C2-961B-8F822B315B85}">
+<ds:datastoreItem xmlns:ds="http://schemas.openxmlformats.org/officeDocument/2006/customXml" ds:itemID="{2D1B3A9C-4A9D-4D5E-9F7B-336F44A562A1}">
   <ds:schemaRefs>
     <ds:schemaRef ds:uri="http://schemas.openxmlformats.org/officeDocument/2006/bibliography"/>
   </ds:schemaRefs>

</xml_diff>

<commit_message>
small changes and alterations... nothing special
</commit_message>
<xml_diff>
--- a/The Project.docx
+++ b/The Project.docx
@@ -3967,6 +3967,10 @@
               </mc:Choice>
               <mc:Fallback>
                 <w:pict>
+                  <v:shapetype id="_x0000_t202" coordsize="21600,21600" o:spt="202" path="m,l,21600r21600,l21600,xe">
+                    <v:stroke joinstyle="miter"/>
+                    <v:path gradientshapeok="t" o:connecttype="rect"/>
+                  </v:shapetype>
                   <v:shape id="Text Box 1" o:spid="_x0000_s1056" type="#_x0000_t202" style="position:absolute;margin-left:0;margin-top:0;width:4in;height:84.25pt;z-index:251660288;visibility:visible;mso-wrap-style:square;mso-width-percent:450;mso-height-percent:0;mso-left-percent:420;mso-top-percent:175;mso-wrap-distance-left:9pt;mso-wrap-distance-top:0;mso-wrap-distance-right:9pt;mso-wrap-distance-bottom:0;mso-position-horizontal-relative:page;mso-position-vertical-relative:page;mso-width-percent:450;mso-height-percent:0;mso-left-percent:420;mso-top-percent:175;mso-width-relative:page;mso-height-relative:margin;v-text-anchor:top" o:gfxdata="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" filled="f" stroked="f" strokeweight=".5pt">
                     <v:textbox style="mso-fit-shape-to-text:t" inset="0,0,0,0">
                       <w:txbxContent>
@@ -6192,15 +6196,13 @@
         <w:t>.</w:t>
       </w:r>
       <w:r>
-        <w:t xml:space="preserve"> The AI will be able to locate its position on the track via computer vision</w:t>
+        <w:t xml:space="preserve"> The AI will be able to locate its position on the track via computer vision.</w:t>
       </w:r>
       <w:r>
-        <w:t xml:space="preserve"> and mac</w:t>
+        <w:t xml:space="preserve"> It will be able to do this due to an input from a top down camera, allowing it to understand the view of the whole track and its position upon it.</w:t>
       </w:r>
-      <w:bookmarkStart w:id="2" w:name="_GoBack"/>
-      <w:bookmarkEnd w:id="2"/>
       <w:r>
-        <w:t>.</w:t>
+        <w:t xml:space="preserve"> </w:t>
       </w:r>
       <w:r>
         <w:t xml:space="preserve"> </w:t>
@@ -6210,16 +6212,38 @@
       <w:pPr>
         <w:pStyle w:val="Heading2"/>
       </w:pPr>
-      <w:bookmarkStart w:id="3" w:name="_Toc517781151"/>
+      <w:bookmarkStart w:id="2" w:name="_Toc517781151"/>
       <w:r>
         <w:t>The Stakeholders</w:t>
       </w:r>
-      <w:bookmarkEnd w:id="3"/>
+      <w:bookmarkEnd w:id="2"/>
     </w:p>
     <w:p>
       <w:r>
-        <w:t xml:space="preserve">Currently, my stake holders will be everyday people with an interest in AI however, in the future this could be implemented in the development of driverless cars. This could make life much easier and safer in the future as this could reduce the amount of car crashes every year due to lack of potential for human error while driving. </w:t>
+        <w:t>Currently, my stake holders</w:t>
       </w:r>
+      <w:r>
+        <w:t xml:space="preserve"> are people who are interested in Scalextric, who could play on their own and try to race against the AI however</w:t>
+      </w:r>
+      <w:r>
+        <w:t xml:space="preserve">, in the future this could be implemented in the development of driverless cars. This could make life much easier and safer in the future as this could reduce the amount of car crashes every year due to lack of potential for human error while driving. </w:t>
+      </w:r>
+      <w:r>
+        <w:t>The age range for this product is for ages between 6 and 18.</w:t>
+      </w:r>
+      <w:r>
+        <w:t xml:space="preserve"> </w:t>
+      </w:r>
+    </w:p>
+    <w:p>
+      <w:r>
+        <w:t xml:space="preserve">My main stakeholder is Tom Smith, who is a 15 year old male, with an interest in both computer science and Scalextric. </w:t>
+      </w:r>
+      <w:r>
+        <w:t xml:space="preserve">The problem he faces is that he isn’t challenged by anyone else who plays against him, as he is significantly talented at Scalextric. </w:t>
+      </w:r>
+      <w:bookmarkStart w:id="3" w:name="_GoBack"/>
+      <w:bookmarkEnd w:id="3"/>
     </w:p>
     <w:p>
       <w:pPr>
@@ -6261,6 +6285,9 @@
       <w:r>
         <w:t>.</w:t>
       </w:r>
+      <w:r>
+        <w:t xml:space="preserve"> The problem here is that they use closed source software which you cannot access even if you buy the product, meaning that I cannot see what makes their product the most efficient.</w:t>
+      </w:r>
     </w:p>
     <w:p>
       <w:pPr>
@@ -6268,6 +6295,7 @@
       </w:pPr>
       <w:bookmarkStart w:id="5" w:name="_Toc517781153"/>
       <w:r>
+        <w:lastRenderedPageBreak/>
         <w:t>The Essential Features</w:t>
       </w:r>
       <w:bookmarkEnd w:id="5"/>
@@ -6294,66 +6322,6 @@
     </w:p>
     <w:p>
       <w:pPr>
-        <w:rPr>
-          <w:noProof/>
-        </w:rPr>
-      </w:pPr>
-      <w:r>
-        <w:rPr>
-          <w:noProof/>
-        </w:rPr>
-        <w:t>Lorem ipsum dolor sit amet, consectetuer adipiscing elit. Maecenas porttitor congue massa. Fusce posuere, magna sed pulvinar ultricies, purus lectus malesuada libero, sit amet commodo magna eros quis urna.</w:t>
-      </w:r>
-    </w:p>
-    <w:p>
-      <w:pPr>
-        <w:rPr>
-          <w:noProof/>
-        </w:rPr>
-      </w:pPr>
-      <w:r>
-        <w:rPr>
-          <w:noProof/>
-        </w:rPr>
-        <w:t>Nunc viverra imperdiet enim. Fusce est. Vivamus a tellus.</w:t>
-      </w:r>
-    </w:p>
-    <w:p>
-      <w:pPr>
-        <w:rPr>
-          <w:noProof/>
-        </w:rPr>
-      </w:pPr>
-      <w:r>
-        <w:rPr>
-          <w:noProof/>
-        </w:rPr>
-        <w:t>Pellentesque habitant morbi tristique senectus et netus et malesuada fames ac turpis egestas. Proin pharetra nonummy pede. Mauris et orci.</w:t>
-      </w:r>
-    </w:p>
-    <w:p>
-      <w:pPr>
-        <w:rPr>
-          <w:noProof/>
-        </w:rPr>
-      </w:pPr>
-      <w:r>
-        <w:rPr>
-          <w:noProof/>
-        </w:rPr>
-        <w:t>Aenean nec lorem. In porttitor. Donec laoreet nonummy augue.</w:t>
-      </w:r>
-    </w:p>
-    <w:p>
-      <w:r>
-        <w:rPr>
-          <w:noProof/>
-        </w:rPr>
-        <w:t>Suspendisse dui purus, scelerisque at, vulputate vitae, pretium mattis, nunc. Mauris eget neque at sem venenatis eleifend. Ut nonummy.</w:t>
-      </w:r>
-    </w:p>
-    <w:p>
-      <w:pPr>
         <w:pStyle w:val="Heading2"/>
       </w:pPr>
       <w:bookmarkStart w:id="8" w:name="_Toc517781156"/>
@@ -6364,268 +6332,10 @@
     </w:p>
     <w:p>
       <w:pPr>
-        <w:rPr>
-          <w:noProof/>
-        </w:rPr>
-      </w:pPr>
-      <w:r>
-        <w:rPr>
-          <w:noProof/>
-        </w:rPr>
-        <w:t>Lorem ipsum dolor sit amet, consectetuer adipiscing elit. Maecenas porttitor congue massa. Fusce posuere, magna sed pulvinar ultricies, purus lectus malesuada libero, sit amet commodo magna eros quis urna.</w:t>
-      </w:r>
-    </w:p>
-    <w:p>
-      <w:pPr>
-        <w:rPr>
-          <w:noProof/>
-        </w:rPr>
-      </w:pPr>
-      <w:r>
-        <w:rPr>
-          <w:noProof/>
-        </w:rPr>
-        <w:t>Nunc viverra imperdiet enim. Fusce est. Vivamus a tellus.</w:t>
-      </w:r>
-    </w:p>
-    <w:p>
-      <w:pPr>
-        <w:rPr>
-          <w:noProof/>
-        </w:rPr>
-      </w:pPr>
-      <w:r>
-        <w:rPr>
-          <w:noProof/>
-        </w:rPr>
-        <w:lastRenderedPageBreak/>
-        <w:t>Pellentesque habitant morbi tristique senectus et netus et malesuada fames ac turpis egestas. Proin pharetra nonummy pede. Mauris et orci.</w:t>
-      </w:r>
-    </w:p>
-    <w:p>
-      <w:pPr>
-        <w:rPr>
-          <w:noProof/>
-        </w:rPr>
-      </w:pPr>
-      <w:r>
-        <w:rPr>
-          <w:noProof/>
-        </w:rPr>
-        <w:t>Aenean nec lorem. In porttitor. Donec laoreet nonummy augue.</w:t>
-      </w:r>
-    </w:p>
-    <w:p>
-      <w:pPr>
-        <w:rPr>
-          <w:noProof/>
-        </w:rPr>
-      </w:pPr>
-      <w:r>
-        <w:rPr>
-          <w:noProof/>
-        </w:rPr>
-        <w:t>Suspendisse dui purus, scelerisque at, vulputate vitae, pretium mattis, nunc. Mauris eget neque at sem venenatis eleifend. Ut nonummy.</w:t>
-      </w:r>
-    </w:p>
-    <w:p>
-      <w:pPr>
-        <w:rPr>
-          <w:noProof/>
-        </w:rPr>
-      </w:pPr>
-      <w:r>
-        <w:rPr>
-          <w:noProof/>
-        </w:rPr>
-        <w:t>Fusce aliquet pede non pede. Suspendisse dapibus lorem pellentesque magna. Integer nulla.</w:t>
-      </w:r>
-    </w:p>
-    <w:p>
-      <w:pPr>
-        <w:rPr>
-          <w:noProof/>
-        </w:rPr>
-      </w:pPr>
-      <w:r>
-        <w:rPr>
-          <w:noProof/>
-        </w:rPr>
-        <w:t>Donec blandit feugiat ligula. Donec hendrerit, felis et imperdiet euismod, purus ipsum pretium metus, in lacinia nulla nisl eget sapien. Donec ut est in lectus consequat consequat.</w:t>
-      </w:r>
-    </w:p>
-    <w:p>
-      <w:pPr>
-        <w:rPr>
-          <w:noProof/>
-        </w:rPr>
-      </w:pPr>
-      <w:r>
-        <w:rPr>
-          <w:noProof/>
-        </w:rPr>
-        <w:t>Etiam eget dui. Aliquam erat volutpat. Sed at lorem in nunc porta tristique.</w:t>
-      </w:r>
-    </w:p>
-    <w:p>
-      <w:pPr>
-        <w:rPr>
-          <w:noProof/>
-        </w:rPr>
-      </w:pPr>
-      <w:r>
-        <w:rPr>
-          <w:noProof/>
-        </w:rPr>
-        <w:t>Proin nec augue. Quisque aliquam tempor magna. Pellentesque habitant morbi tristique senectus et netus et malesuada fames ac turpis egestas.</w:t>
-      </w:r>
-    </w:p>
-    <w:p>
-      <w:pPr>
-        <w:rPr>
-          <w:noProof/>
-        </w:rPr>
-      </w:pPr>
-      <w:r>
-        <w:rPr>
-          <w:noProof/>
-        </w:rPr>
-        <w:t>Nunc ac magna. Maecenas odio dolor, vulputate vel, auctor ac, accumsan id, felis. Pellentesque cursus sagittis felis.</w:t>
-      </w:r>
-    </w:p>
-    <w:p>
-      <w:pPr>
-        <w:rPr>
-          <w:noProof/>
-        </w:rPr>
-      </w:pPr>
-      <w:r>
-        <w:rPr>
-          <w:noProof/>
-        </w:rPr>
-        <w:t>Pellentesque porttitor, velit lacinia egestas auctor, diam eros tempus arcu, nec vulputate augue magna vel risus. Cras non magna vel ante adipiscing rhoncus. Vivamus a mi.</w:t>
-      </w:r>
-    </w:p>
-    <w:p>
-      <w:pPr>
-        <w:rPr>
-          <w:noProof/>
-        </w:rPr>
-      </w:pPr>
-      <w:r>
-        <w:rPr>
-          <w:noProof/>
-        </w:rPr>
-        <w:t>Morbi neque. Aliquam erat volutpat. Integer ultrices lobortis eros.</w:t>
-      </w:r>
-    </w:p>
-    <w:p>
-      <w:pPr>
-        <w:rPr>
-          <w:noProof/>
-        </w:rPr>
-      </w:pPr>
-      <w:r>
-        <w:rPr>
-          <w:noProof/>
-        </w:rPr>
-        <w:t>Pellentesque habitant morbi tristique senectus et netus et malesuada fames ac turpis egestas. Proin semper, ante vitae sollicitudin posuere, metus quam iaculis nibh, vitae scelerisque nunc massa eget pede. Sed velit urna, interdum vel, ultricies vel, faucibus at, quam.</w:t>
-      </w:r>
-    </w:p>
-    <w:p>
-      <w:pPr>
-        <w:rPr>
-          <w:noProof/>
-        </w:rPr>
-      </w:pPr>
-      <w:r>
-        <w:rPr>
-          <w:noProof/>
-        </w:rPr>
-        <w:t>Donec elit est, consectetuer eget, consequat quis, tempus quis, wisi. In in nunc. Class aptent taciti sociosqu ad litora torquent per conubia nostra, per inceptos hymenaeos.</w:t>
-      </w:r>
-    </w:p>
-    <w:p>
-      <w:pPr>
-        <w:rPr>
-          <w:noProof/>
-        </w:rPr>
-      </w:pPr>
-      <w:r>
-        <w:rPr>
-          <w:noProof/>
-        </w:rPr>
-        <w:t>Donec ullamcorper fringilla eros. Fusce in sapien eu purus dapibus commodo. Cum sociis natoque penatibus et magnis dis parturient montes, nascetur ridiculus mus.</w:t>
-      </w:r>
-    </w:p>
-    <w:p>
-      <w:pPr>
-        <w:rPr>
-          <w:noProof/>
-        </w:rPr>
-      </w:pPr>
-      <w:r>
-        <w:rPr>
-          <w:noProof/>
-        </w:rPr>
-        <w:t>Cras faucibus condimentum odio. Sed ac ligula. Aliquam at eros.</w:t>
-      </w:r>
-    </w:p>
-    <w:p>
-      <w:pPr>
-        <w:rPr>
-          <w:noProof/>
-        </w:rPr>
-      </w:pPr>
-      <w:r>
-        <w:rPr>
-          <w:noProof/>
-        </w:rPr>
-        <w:t>Etiam at ligula et tellus ullamcorper ultrices. In fermentum, lorem non cursus porttitor, diam urna accumsan lacus, sed interdum wisi nibh nec nisl. Ut tincidunt volutpat urna.</w:t>
-      </w:r>
-    </w:p>
-    <w:p>
-      <w:pPr>
-        <w:rPr>
-          <w:noProof/>
-        </w:rPr>
-      </w:pPr>
-      <w:r>
-        <w:rPr>
-          <w:noProof/>
-        </w:rPr>
-        <w:t>Mauris eleifend nulla eget mauris. Sed cursus quam id felis. Curabitur posuere quam vel nibh.</w:t>
-      </w:r>
-    </w:p>
-    <w:p>
-      <w:pPr>
-        <w:rPr>
-          <w:noProof/>
-        </w:rPr>
-      </w:pPr>
-      <w:r>
-        <w:rPr>
-          <w:noProof/>
-        </w:rPr>
-        <w:t>Cras dapibus dapibus nisl. Vestibulum quis dolor a felis congue vehicula. Maecenas pede purus, tristique ac, tempus eget, egestas quis, mauris.</w:t>
-      </w:r>
-    </w:p>
-    <w:p>
-      <w:r>
-        <w:rPr>
-          <w:noProof/>
-        </w:rPr>
-        <w:t>Curabitur non eros. Nullam hendrerit bibendum justo. Fusce iaculis, est quis lacinia pretium, pede metus molestie lacus, at gravida wisi ante at libero.</w:t>
-      </w:r>
-    </w:p>
-    <w:p/>
-    <w:p>
-      <w:pPr>
         <w:pStyle w:val="Heading1"/>
       </w:pPr>
       <w:bookmarkStart w:id="9" w:name="_Toc517781157"/>
       <w:r>
-        <w:lastRenderedPageBreak/>
         <w:t>Design</w:t>
       </w:r>
       <w:bookmarkEnd w:id="9"/>
@@ -6918,7 +6628,7 @@
           <w:rPr>
             <w:noProof/>
           </w:rPr>
-          <w:t>4</w:t>
+          <w:t>2</w:t>
         </w:r>
         <w:r>
           <w:rPr>
@@ -7969,7 +7679,7 @@
 </file>
 
 <file path=customXml/itemProps1.xml><?xml version="1.0" encoding="utf-8"?>
-<ds:datastoreItem xmlns:ds="http://schemas.openxmlformats.org/officeDocument/2006/customXml" ds:itemID="{2D1B3A9C-4A9D-4D5E-9F7B-336F44A562A1}">
+<ds:datastoreItem xmlns:ds="http://schemas.openxmlformats.org/officeDocument/2006/customXml" ds:itemID="{FEECE624-E5BE-42E1-BDD0-EEFCB9A6655B}">
   <ds:schemaRefs>
     <ds:schemaRef ds:uri="http://schemas.openxmlformats.org/officeDocument/2006/bibliography"/>
   </ds:schemaRefs>

</xml_diff>

<commit_message>
updated project - completed analysis of Hawk-Eye
</commit_message>
<xml_diff>
--- a/The Project.docx
+++ b/The Project.docx
@@ -1,6 +1,6 @@
 
 <file path=word/document.xml><?xml version="1.0" encoding="utf-8"?>
-<w:document xmlns:wpc="http://schemas.microsoft.com/office/word/2010/wordprocessingCanvas" xmlns:cx="http://schemas.microsoft.com/office/drawing/2014/chartex" xmlns:cx1="http://schemas.microsoft.com/office/drawing/2015/9/8/chartex" xmlns:mc="http://schemas.openxmlformats.org/markup-compatibility/2006" xmlns:o="urn:schemas-microsoft-com:office:office" xmlns:r="http://schemas.openxmlformats.org/officeDocument/2006/relationships" xmlns:m="http://schemas.openxmlformats.org/officeDocument/2006/math" xmlns:v="urn:schemas-microsoft-com:vml" xmlns:wp14="http://schemas.microsoft.com/office/word/2010/wordprocessingDrawing" xmlns:wp="http://schemas.openxmlformats.org/drawingml/2006/wordprocessingDrawing" xmlns:w10="urn:schemas-microsoft-com:office:word" xmlns:w="http://schemas.openxmlformats.org/wordprocessingml/2006/main" xmlns:w14="http://schemas.microsoft.com/office/word/2010/wordml" xmlns:w15="http://schemas.microsoft.com/office/word/2012/wordml" xmlns:w16se="http://schemas.microsoft.com/office/word/2015/wordml/symex" xmlns:wpg="http://schemas.microsoft.com/office/word/2010/wordprocessingGroup" xmlns:wpi="http://schemas.microsoft.com/office/word/2010/wordprocessingInk" xmlns:wne="http://schemas.microsoft.com/office/word/2006/wordml" xmlns:wps="http://schemas.microsoft.com/office/word/2010/wordprocessingShape" mc:Ignorable="w14 w15 w16se wp14">
+<w:document xmlns:wpc="http://schemas.microsoft.com/office/word/2010/wordprocessingCanvas" xmlns:mc="http://schemas.openxmlformats.org/markup-compatibility/2006" xmlns:o="urn:schemas-microsoft-com:office:office" xmlns:r="http://schemas.openxmlformats.org/officeDocument/2006/relationships" xmlns:m="http://schemas.openxmlformats.org/officeDocument/2006/math" xmlns:v="urn:schemas-microsoft-com:vml" xmlns:wp14="http://schemas.microsoft.com/office/word/2010/wordprocessingDrawing" xmlns:wp="http://schemas.openxmlformats.org/drawingml/2006/wordprocessingDrawing" xmlns:w10="urn:schemas-microsoft-com:office:word" xmlns:w="http://schemas.openxmlformats.org/wordprocessingml/2006/main" xmlns:w14="http://schemas.microsoft.com/office/word/2010/wordml" xmlns:wpg="http://schemas.microsoft.com/office/word/2010/wordprocessingGroup" xmlns:wpi="http://schemas.microsoft.com/office/word/2010/wordprocessingInk" xmlns:wne="http://schemas.microsoft.com/office/word/2006/wordml" xmlns:wps="http://schemas.microsoft.com/office/word/2010/wordprocessingShape" mc:Ignorable="w14 wp14">
   <w:body>
     <w:sdt>
       <w:sdtPr>
@@ -28,7 +28,7 @@
             <mc:AlternateContent>
               <mc:Choice Requires="wpg">
                 <w:drawing>
-                  <wp:anchor distT="0" distB="0" distL="114300" distR="114300" simplePos="0" relativeHeight="251659264" behindDoc="1" locked="0" layoutInCell="1" allowOverlap="1">
+                  <wp:anchor distT="0" distB="0" distL="114300" distR="114300" simplePos="0" relativeHeight="251654656" behindDoc="1" locked="0" layoutInCell="1" allowOverlap="1">
                     <wp:simplePos x="0" y="0"/>
                     <mc:AlternateContent>
                       <mc:Choice Requires="wp14">
@@ -3434,8 +3434,8 @@
               </mc:Choice>
               <mc:Fallback>
                 <w:pict>
-                  <v:group id="Group 2" o:spid="_x0000_s1026" style="position:absolute;margin-left:0;margin-top:0;width:172.8pt;height:718.55pt;z-index:-251657216;mso-width-percent:330;mso-height-percent:950;mso-left-percent:40;mso-position-horizontal-relative:page;mso-position-vertical:center;mso-position-vertical-relative:page;mso-width-percent:330;mso-height-percent:950;mso-left-percent:40" coordsize="21945,91257" o:gfxdata="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">
-                    <v:rect id="Rectangle 3" o:spid="_x0000_s1027" style="position:absolute;width:1945;height:91257;visibility:visible;mso-wrap-style:square;v-text-anchor:middle" o:gfxdata="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" fillcolor="#44546a [3215]" stroked="f" strokeweight="1pt"/>
+                  <v:group id="Group 2" o:spid="_x0000_s1026" style="position:absolute;margin-left:0;margin-top:0;width:172.8pt;height:718.55pt;z-index:-251661824;mso-width-percent:330;mso-height-percent:950;mso-left-percent:40;mso-position-horizontal-relative:page;mso-position-vertical:center;mso-position-vertical-relative:page;mso-width-percent:330;mso-height-percent:950;mso-left-percent:40" coordsize="21945,91257" o:gfxdata="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">
+                    <v:rect id="Rectangle 3" o:spid="_x0000_s1027" style="position:absolute;width:1945;height:91257;visibility:visible;mso-wrap-style:square;v-text-anchor:middle" o:gfxdata="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" fillcolor="#44546a [3215]" stroked="f" strokeweight="1pt"/>
                     <v:shapetype id="_x0000_t15" coordsize="21600,21600" o:spt="15" adj="16200" path="m@0,l,,,21600@0,21600,21600,10800xe">
                       <v:stroke joinstyle="miter"/>
                       <v:formulas>
@@ -3447,7 +3447,7 @@
                         <v:h position="#0,topLeft" xrange="0,21600"/>
                       </v:handles>
                     </v:shapetype>
-                    <v:shape id="Pentagon 4" o:spid="_x0000_s1028" type="#_x0000_t15" style="position:absolute;top:14668;width:21945;height:5521;visibility:visible;mso-wrap-style:square;v-text-anchor:middle" o:gfxdata="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" adj="18883" fillcolor="#5b9bd5 [3204]" stroked="f" strokeweight="1pt">
+                    <v:shape id="Pentagon 4" o:spid="_x0000_s1028" type="#_x0000_t15" style="position:absolute;top:14668;width:21945;height:5521;visibility:visible;mso-wrap-style:square;v-text-anchor:middle" o:gfxdata="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" adj="18883" fillcolor="#5b9bd5 [3204]" stroked="f" strokeweight="1pt">
                       <v:textbox inset=",0,14.4pt,0">
                         <w:txbxContent>
                           <w:sdt>
@@ -3495,99 +3495,99 @@
                         </w:txbxContent>
                       </v:textbox>
                     </v:shape>
-                    <v:group id="Group 5" o:spid="_x0000_s1029" style="position:absolute;left:762;top:42100;width:20574;height:49103" coordorigin="806,42118" coordsize="13062,31210" o:gfxdata="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">
-                      <v:group id="Group 6" o:spid="_x0000_s1030" style="position:absolute;left:1410;top:42118;width:10478;height:31210" coordorigin="1410,42118" coordsize="10477,31210" o:gfxdata="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">
+                    <v:group id="Group 5" o:spid="_x0000_s1029" style="position:absolute;left:762;top:42100;width:20574;height:49103" coordorigin="806,42118" coordsize="13062,31210" o:gfxdata="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">
+                      <v:group id="Group 6" o:spid="_x0000_s1030" style="position:absolute;left:1410;top:42118;width:10478;height:31210" coordorigin="1410,42118" coordsize="10477,31210" o:gfxdata="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">
                         <o:lock v:ext="edit" aspectratio="t"/>
-                        <v:shape id="Freeform 20" o:spid="_x0000_s1031" style="position:absolute;left:3696;top:62168;width:1937;height:6985;visibility:visible;mso-wrap-style:square;v-text-anchor:top" coordsize="122,440" o:gfxdata="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" path="m,l39,152,84,304r38,113l122,440,76,306,39,180,6,53,,xe" fillcolor="#44546a [3215]" strokecolor="#44546a [3215]" strokeweight="0">
+                        <v:shape id="Freeform 20" o:spid="_x0000_s1031" style="position:absolute;left:3696;top:62168;width:1937;height:6985;visibility:visible;mso-wrap-style:square;v-text-anchor:top" coordsize="122,440" o:gfxdata="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" path="m,l39,152,84,304r38,113l122,440,76,306,39,180,6,53,,xe" fillcolor="#44546a [3215]" strokecolor="#44546a [3215]" strokeweight="0">
                           <v:path arrowok="t" o:connecttype="custom" o:connectlocs="0,0;61913,241300;133350,482600;193675,661988;193675,698500;120650,485775;61913,285750;9525,84138;0,0" o:connectangles="0,0,0,0,0,0,0,0,0"/>
                         </v:shape>
-                        <v:shape id="Freeform 21" o:spid="_x0000_s1032" style="position:absolute;left:5728;top:69058;width:1842;height:4270;visibility:visible;mso-wrap-style:square;v-text-anchor:top" coordsize="116,269" o:gfxdata="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" path="m,l8,19,37,93r30,74l116,269r-8,l60,169,30,98,1,25,,xe" fillcolor="#44546a [3215]" strokecolor="#44546a [3215]" strokeweight="0">
+                        <v:shape id="Freeform 21" o:spid="_x0000_s1032" style="position:absolute;left:5728;top:69058;width:1842;height:4270;visibility:visible;mso-wrap-style:square;v-text-anchor:top" coordsize="116,269" o:gfxdata="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" path="m,l8,19,37,93r30,74l116,269r-8,l60,169,30,98,1,25,,xe" fillcolor="#44546a [3215]" strokecolor="#44546a [3215]" strokeweight="0">
                           <v:path arrowok="t" o:connecttype="custom" o:connectlocs="0,0;12700,30163;58738,147638;106363,265113;184150,427038;171450,427038;95250,268288;47625,155575;1588,39688;0,0" o:connectangles="0,0,0,0,0,0,0,0,0,0"/>
                         </v:shape>
-                        <v:shape id="Freeform 22" o:spid="_x0000_s1033" style="position:absolute;left:1410;top:42118;width:2223;height:20193;visibility:visible;mso-wrap-style:square;v-text-anchor:top" coordsize="140,1272" o:gfxdata="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" path="m,l,,1,79r2,80l12,317,23,476,39,634,58,792,83,948r24,138l135,1223r5,49l138,1262,105,1106,77,949,53,792,35,634,20,476,9,317,2,159,,79,,xe" fillcolor="#44546a [3215]" strokecolor="#44546a [3215]" strokeweight="0">
+                        <v:shape id="Freeform 22" o:spid="_x0000_s1033" style="position:absolute;left:1410;top:42118;width:2223;height:20193;visibility:visible;mso-wrap-style:square;v-text-anchor:top" coordsize="140,1272" o:gfxdata="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" path="m,l,,1,79r2,80l12,317,23,476,39,634,58,792,83,948r24,138l135,1223r5,49l138,1262,105,1106,77,949,53,792,35,634,20,476,9,317,2,159,,79,,xe" fillcolor="#44546a [3215]" strokecolor="#44546a [3215]" strokeweight="0">
                           <v:path arrowok="t" o:connecttype="custom" o:connectlocs="0,0;0,0;1588,125413;4763,252413;19050,503238;36513,755650;61913,1006475;92075,1257300;131763,1504950;169863,1724025;214313,1941513;222250,2019300;219075,2003425;166688,1755775;122238,1506538;84138,1257300;55563,1006475;31750,755650;14288,503238;3175,252413;0,125413;0,0" o:connectangles="0,0,0,0,0,0,0,0,0,0,0,0,0,0,0,0,0,0,0,0,0,0"/>
                         </v:shape>
-                        <v:shape id="Freeform 23" o:spid="_x0000_s1034" style="position:absolute;left:3410;top:48611;width:715;height:13557;visibility:visible;mso-wrap-style:square;v-text-anchor:top" coordsize="45,854" o:gfxdata="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" path="m45,r,l35,66r-9,67l14,267,6,401,3,534,6,669r8,134l18,854r,-3l9,814,8,803,1,669,,534,3,401,12,267,25,132,34,66,45,xe" fillcolor="#44546a [3215]" strokecolor="#44546a [3215]" strokeweight="0">
+                        <v:shape id="Freeform 23" o:spid="_x0000_s1034" style="position:absolute;left:3410;top:48611;width:715;height:13557;visibility:visible;mso-wrap-style:square;v-text-anchor:top" coordsize="45,854" o:gfxdata="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" path="m45,r,l35,66r-9,67l14,267,6,401,3,534,6,669r8,134l18,854r,-3l9,814,8,803,1,669,,534,3,401,12,267,25,132,34,66,45,xe" fillcolor="#44546a [3215]" strokecolor="#44546a [3215]" strokeweight="0">
                           <v:path arrowok="t" o:connecttype="custom" o:connectlocs="71438,0;71438,0;55563,104775;41275,211138;22225,423863;9525,636588;4763,847725;9525,1062038;22225,1274763;28575,1355725;28575,1350963;14288,1292225;12700,1274763;1588,1062038;0,847725;4763,636588;19050,423863;39688,209550;53975,104775;71438,0" o:connectangles="0,0,0,0,0,0,0,0,0,0,0,0,0,0,0,0,0,0,0,0"/>
                         </v:shape>
-                        <v:shape id="Freeform 24" o:spid="_x0000_s1035" style="position:absolute;left:3633;top:62311;width:2444;height:9985;visibility:visible;mso-wrap-style:square;v-text-anchor:top" coordsize="154,629" o:gfxdata="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" path="m,l10,44r11,82l34,207r19,86l75,380r25,86l120,521r21,55l152,618r2,11l140,595,115,532,93,468,67,383,47,295,28,207,12,104,,xe" fillcolor="#44546a [3215]" strokecolor="#44546a [3215]" strokeweight="0">
+                        <v:shape id="Freeform 24" o:spid="_x0000_s1035" style="position:absolute;left:3633;top:62311;width:2444;height:9985;visibility:visible;mso-wrap-style:square;v-text-anchor:top" coordsize="154,629" o:gfxdata="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" path="m,l10,44r11,82l34,207r19,86l75,380r25,86l120,521r21,55l152,618r2,11l140,595,115,532,93,468,67,383,47,295,28,207,12,104,,xe" fillcolor="#44546a [3215]" strokecolor="#44546a [3215]" strokeweight="0">
                           <v:path arrowok="t" o:connecttype="custom" o:connectlocs="0,0;15875,69850;33338,200025;53975,328613;84138,465138;119063,603250;158750,739775;190500,827088;223838,914400;241300,981075;244475,998538;222250,944563;182563,844550;147638,742950;106363,608013;74613,468313;44450,328613;19050,165100;0,0" o:connectangles="0,0,0,0,0,0,0,0,0,0,0,0,0,0,0,0,0,0,0"/>
                         </v:shape>
-                        <v:shape id="Freeform 25" o:spid="_x0000_s1036" style="position:absolute;left:6204;top:72233;width:524;height:1095;visibility:visible;mso-wrap-style:square;v-text-anchor:top" coordsize="33,69" o:gfxdata="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" path="m,l33,69r-9,l12,35,,xe" fillcolor="#44546a [3215]" strokecolor="#44546a [3215]" strokeweight="0">
+                        <v:shape id="Freeform 25" o:spid="_x0000_s1036" style="position:absolute;left:6204;top:72233;width:524;height:1095;visibility:visible;mso-wrap-style:square;v-text-anchor:top" coordsize="33,69" o:gfxdata="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" path="m,l33,69r-9,l12,35,,xe" fillcolor="#44546a [3215]" strokecolor="#44546a [3215]" strokeweight="0">
                           <v:path arrowok="t" o:connecttype="custom" o:connectlocs="0,0;52388,109538;38100,109538;19050,55563;0,0" o:connectangles="0,0,0,0,0"/>
                         </v:shape>
-                        <v:shape id="Freeform 26" o:spid="_x0000_s1037" style="position:absolute;left:3553;top:61533;width:238;height:1476;visibility:visible;mso-wrap-style:square;v-text-anchor:top" coordsize="15,93" o:gfxdata="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" path="m,l9,37r,3l15,93,5,49,,xe" fillcolor="#44546a [3215]" strokecolor="#44546a [3215]" strokeweight="0">
+                        <v:shape id="Freeform 26" o:spid="_x0000_s1037" style="position:absolute;left:3553;top:61533;width:238;height:1476;visibility:visible;mso-wrap-style:square;v-text-anchor:top" coordsize="15,93" o:gfxdata="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" path="m,l9,37r,3l15,93,5,49,,xe" fillcolor="#44546a [3215]" strokecolor="#44546a [3215]" strokeweight="0">
                           <v:path arrowok="t" o:connecttype="custom" o:connectlocs="0,0;14288,58738;14288,63500;23813,147638;7938,77788;0,0" o:connectangles="0,0,0,0,0,0"/>
                         </v:shape>
-                        <v:shape id="Freeform 27" o:spid="_x0000_s1038" style="position:absolute;left:5633;top:56897;width:6255;height:12161;visibility:visible;mso-wrap-style:square;v-text-anchor:top" coordsize="394,766" o:gfxdata="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" path="m394,r,l356,38,319,77r-35,40l249,160r-42,58l168,276r-37,63l98,402,69,467,45,535,26,604,14,673,7,746,6,766,,749r1,-5l7,673,21,603,40,533,65,466,94,400r33,-64l164,275r40,-60l248,158r34,-42l318,76,354,37,394,xe" fillcolor="#44546a [3215]" strokecolor="#44546a [3215]" strokeweight="0">
+                        <v:shape id="Freeform 27" o:spid="_x0000_s1038" style="position:absolute;left:5633;top:56897;width:6255;height:12161;visibility:visible;mso-wrap-style:square;v-text-anchor:top" coordsize="394,766" o:gfxdata="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" path="m394,r,l356,38,319,77r-35,40l249,160r-42,58l168,276r-37,63l98,402,69,467,45,535,26,604,14,673,7,746,6,766,,749r1,-5l7,673,21,603,40,533,65,466,94,400r33,-64l164,275r40,-60l248,158r34,-42l318,76,354,37,394,xe" fillcolor="#44546a [3215]" strokecolor="#44546a [3215]" strokeweight="0">
                           <v:path arrowok="t" o:connecttype="custom" o:connectlocs="625475,0;625475,0;565150,60325;506413,122238;450850,185738;395288,254000;328613,346075;266700,438150;207963,538163;155575,638175;109538,741363;71438,849313;41275,958850;22225,1068388;11113,1184275;9525,1216025;0,1189038;1588,1181100;11113,1068388;33338,957263;63500,846138;103188,739775;149225,635000;201613,533400;260350,436563;323850,341313;393700,250825;447675,184150;504825,120650;561975,58738;625475,0" o:connectangles="0,0,0,0,0,0,0,0,0,0,0,0,0,0,0,0,0,0,0,0,0,0,0,0,0,0,0,0,0,0,0"/>
                         </v:shape>
-                        <v:shape id="Freeform 28" o:spid="_x0000_s1039" style="position:absolute;left:5633;top:69153;width:571;height:3080;visibility:visible;mso-wrap-style:square;v-text-anchor:top" coordsize="36,194" o:gfxdata="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" path="m,l6,16r1,3l11,80r9,52l33,185r3,9l21,161,15,145,5,81,1,41,,xe" fillcolor="#44546a [3215]" strokecolor="#44546a [3215]" strokeweight="0">
+                        <v:shape id="Freeform 28" o:spid="_x0000_s1039" style="position:absolute;left:5633;top:69153;width:571;height:3080;visibility:visible;mso-wrap-style:square;v-text-anchor:top" coordsize="36,194" o:gfxdata="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" path="m,l6,16r1,3l11,80r9,52l33,185r3,9l21,161,15,145,5,81,1,41,,xe" fillcolor="#44546a [3215]" strokecolor="#44546a [3215]" strokeweight="0">
                           <v:path arrowok="t" o:connecttype="custom" o:connectlocs="0,0;9525,25400;11113,30163;17463,127000;31750,209550;52388,293688;57150,307975;33338,255588;23813,230188;7938,128588;1588,65088;0,0" o:connectangles="0,0,0,0,0,0,0,0,0,0,0,0"/>
                         </v:shape>
-                        <v:shape id="Freeform 29" o:spid="_x0000_s1040" style="position:absolute;left:6077;top:72296;width:493;height:1032;visibility:visible;mso-wrap-style:square;v-text-anchor:top" coordsize="31,65" o:gfxdata="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" path="m,l31,65r-8,l,xe" fillcolor="#44546a [3215]" strokecolor="#44546a [3215]" strokeweight="0">
+                        <v:shape id="Freeform 29" o:spid="_x0000_s1040" style="position:absolute;left:6077;top:72296;width:493;height:1032;visibility:visible;mso-wrap-style:square;v-text-anchor:top" coordsize="31,65" o:gfxdata="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" path="m,l31,65r-8,l,xe" fillcolor="#44546a [3215]" strokecolor="#44546a [3215]" strokeweight="0">
                           <v:path arrowok="t" o:connecttype="custom" o:connectlocs="0,0;49213,103188;36513,103188;0,0" o:connectangles="0,0,0,0"/>
                         </v:shape>
-                        <v:shape id="Freeform 30" o:spid="_x0000_s1041" style="position:absolute;left:5633;top:68788;width:111;height:666;visibility:visible;mso-wrap-style:square;v-text-anchor:top" coordsize="7,42" o:gfxdata="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" path="m,l6,17,7,42,6,39,,23,,xe" fillcolor="#44546a [3215]" strokecolor="#44546a [3215]" strokeweight="0">
+                        <v:shape id="Freeform 30" o:spid="_x0000_s1041" style="position:absolute;left:5633;top:68788;width:111;height:666;visibility:visible;mso-wrap-style:square;v-text-anchor:top" coordsize="7,42" o:gfxdata="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" path="m,l6,17,7,42,6,39,,23,,xe" fillcolor="#44546a [3215]" strokecolor="#44546a [3215]" strokeweight="0">
                           <v:path arrowok="t" o:connecttype="custom" o:connectlocs="0,0;9525,26988;11113,66675;9525,61913;0,36513;0,0" o:connectangles="0,0,0,0,0,0"/>
                         </v:shape>
-                        <v:shape id="Freeform 31" o:spid="_x0000_s1042" style="position:absolute;left:5871;top:71455;width:714;height:1873;visibility:visible;mso-wrap-style:square;v-text-anchor:top" coordsize="45,118" o:gfxdata="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" path="m,l6,16,21,49,33,84r12,34l44,118,13,53,11,42,,xe" fillcolor="#44546a [3215]" strokecolor="#44546a [3215]" strokeweight="0">
+                        <v:shape id="Freeform 31" o:spid="_x0000_s1042" style="position:absolute;left:5871;top:71455;width:714;height:1873;visibility:visible;mso-wrap-style:square;v-text-anchor:top" coordsize="45,118" o:gfxdata="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" path="m,l6,16,21,49,33,84r12,34l44,118,13,53,11,42,,xe" fillcolor="#44546a [3215]" strokecolor="#44546a [3215]" strokeweight="0">
                           <v:path arrowok="t" o:connecttype="custom" o:connectlocs="0,0;9525,25400;33338,77788;52388,133350;71438,187325;69850,187325;20638,84138;17463,66675;0,0" o:connectangles="0,0,0,0,0,0,0,0,0"/>
                         </v:shape>
                       </v:group>
-                      <v:group id="Group 7" o:spid="_x0000_s1043" style="position:absolute;left:806;top:48269;width:13063;height:25059" coordorigin="806,46499" coordsize="8747,16779" o:gfxdata="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">
+                      <v:group id="Group 7" o:spid="_x0000_s1043" style="position:absolute;left:806;top:48269;width:13063;height:25059" coordorigin="806,46499" coordsize="8747,16779" o:gfxdata="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">
                         <o:lock v:ext="edit" aspectratio="t"/>
-                        <v:shape id="Freeform 8" o:spid="_x0000_s1044" style="position:absolute;left:1187;top:51897;width:1984;height:7143;visibility:visible;mso-wrap-style:square;v-text-anchor:top" coordsize="125,450" o:gfxdata="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" path="m,l41,155,86,309r39,116l125,450,79,311,41,183,7,54,,xe" fillcolor="#44546a [3215]" strokecolor="#44546a [3215]" strokeweight="0">
+                        <v:shape id="Freeform 8" o:spid="_x0000_s1044" style="position:absolute;left:1187;top:51897;width:1984;height:7143;visibility:visible;mso-wrap-style:square;v-text-anchor:top" coordsize="125,450" o:gfxdata="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" path="m,l41,155,86,309r39,116l125,450,79,311,41,183,7,54,,xe" fillcolor="#44546a [3215]" strokecolor="#44546a [3215]" strokeweight="0">
                           <v:fill opacity="13107f"/>
                           <v:stroke opacity="13107f"/>
                           <v:path arrowok="t" o:connecttype="custom" o:connectlocs="0,0;65088,246063;136525,490538;198438,674688;198438,714375;125413,493713;65088,290513;11113,85725;0,0" o:connectangles="0,0,0,0,0,0,0,0,0"/>
                         </v:shape>
-                        <v:shape id="Freeform 9" o:spid="_x0000_s1045" style="position:absolute;left:3282;top:58913;width:1874;height:4366;visibility:visible;mso-wrap-style:square;v-text-anchor:top" coordsize="118,275" o:gfxdata="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" path="m,l8,20,37,96r32,74l118,275r-9,l61,174,30,100,,26,,xe" fillcolor="#44546a [3215]" strokecolor="#44546a [3215]" strokeweight="0">
+                        <v:shape id="Freeform 9" o:spid="_x0000_s1045" style="position:absolute;left:3282;top:58913;width:1874;height:4366;visibility:visible;mso-wrap-style:square;v-text-anchor:top" coordsize="118,275" o:gfxdata="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" path="m,l8,20,37,96r32,74l118,275r-9,l61,174,30,100,,26,,xe" fillcolor="#44546a [3215]" strokecolor="#44546a [3215]" strokeweight="0">
                           <v:fill opacity="13107f"/>
                           <v:stroke opacity="13107f"/>
                           <v:path arrowok="t" o:connecttype="custom" o:connectlocs="0,0;12700,31750;58738,152400;109538,269875;187325,436563;173038,436563;96838,276225;47625,158750;0,41275;0,0" o:connectangles="0,0,0,0,0,0,0,0,0,0"/>
                         </v:shape>
-                        <v:shape id="Freeform 10" o:spid="_x0000_s1046" style="position:absolute;left:806;top:50103;width:317;height:1921;visibility:visible;mso-wrap-style:square;v-text-anchor:top" coordsize="20,121" o:gfxdata="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" path="m,l16,72r4,49l18,112,,31,,xe" fillcolor="#44546a [3215]" strokecolor="#44546a [3215]" strokeweight="0">
+                        <v:shape id="Freeform 10" o:spid="_x0000_s1046" style="position:absolute;left:806;top:50103;width:317;height:1921;visibility:visible;mso-wrap-style:square;v-text-anchor:top" coordsize="20,121" o:gfxdata="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" path="m,l16,72r4,49l18,112,,31,,xe" fillcolor="#44546a [3215]" strokecolor="#44546a [3215]" strokeweight="0">
                           <v:fill opacity="13107f"/>
                           <v:stroke opacity="13107f"/>
                           <v:path arrowok="t" o:connecttype="custom" o:connectlocs="0,0;25400,114300;31750,192088;28575,177800;0,49213;0,0" o:connectangles="0,0,0,0,0,0"/>
                         </v:shape>
-                        <v:shape id="Freeform 12" o:spid="_x0000_s1047" style="position:absolute;left:1123;top:52024;width:2509;height:10207;visibility:visible;mso-wrap-style:square;v-text-anchor:top" coordsize="158,643" o:gfxdata="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" path="m,l11,46r11,83l36,211r19,90l76,389r27,87l123,533r21,55l155,632r3,11l142,608,118,544,95,478,69,391,47,302,29,212,13,107,,xe" fillcolor="#44546a [3215]" strokecolor="#44546a [3215]" strokeweight="0">
+                        <v:shape id="Freeform 12" o:spid="_x0000_s1047" style="position:absolute;left:1123;top:52024;width:2509;height:10207;visibility:visible;mso-wrap-style:square;v-text-anchor:top" coordsize="158,643" o:gfxdata="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" path="m,l11,46r11,83l36,211r19,90l76,389r27,87l123,533r21,55l155,632r3,11l142,608,118,544,95,478,69,391,47,302,29,212,13,107,,xe" fillcolor="#44546a [3215]" strokecolor="#44546a [3215]" strokeweight="0">
                           <v:fill opacity="13107f"/>
                           <v:stroke opacity="13107f"/>
                           <v:path arrowok="t" o:connecttype="custom" o:connectlocs="0,0;17463,73025;34925,204788;57150,334963;87313,477838;120650,617538;163513,755650;195263,846138;228600,933450;246063,1003300;250825,1020763;225425,965200;187325,863600;150813,758825;109538,620713;74613,479425;46038,336550;20638,169863;0,0" o:connectangles="0,0,0,0,0,0,0,0,0,0,0,0,0,0,0,0,0,0,0"/>
                         </v:shape>
-                        <v:shape id="Freeform 13" o:spid="_x0000_s1048" style="position:absolute;left:3759;top:62152;width:524;height:1127;visibility:visible;mso-wrap-style:square;v-text-anchor:top" coordsize="33,71" o:gfxdata="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" path="m,l33,71r-9,l11,36,,xe" fillcolor="#44546a [3215]" strokecolor="#44546a [3215]" strokeweight="0">
+                        <v:shape id="Freeform 13" o:spid="_x0000_s1048" style="position:absolute;left:3759;top:62152;width:524;height:1127;visibility:visible;mso-wrap-style:square;v-text-anchor:top" coordsize="33,71" o:gfxdata="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" path="m,l33,71r-9,l11,36,,xe" fillcolor="#44546a [3215]" strokecolor="#44546a [3215]" strokeweight="0">
                           <v:fill opacity="13107f"/>
                           <v:stroke opacity="13107f"/>
                           <v:path arrowok="t" o:connecttype="custom" o:connectlocs="0,0;52388,112713;38100,112713;17463,57150;0,0" o:connectangles="0,0,0,0,0"/>
                         </v:shape>
-                        <v:shape id="Freeform 14" o:spid="_x0000_s1049" style="position:absolute;left:1060;top:51246;width:238;height:1508;visibility:visible;mso-wrap-style:square;v-text-anchor:top" coordsize="15,95" o:gfxdata="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" path="m,l8,37r,4l15,95,4,49,,xe" fillcolor="#44546a [3215]" strokecolor="#44546a [3215]" strokeweight="0">
+                        <v:shape id="Freeform 14" o:spid="_x0000_s1049" style="position:absolute;left:1060;top:51246;width:238;height:1508;visibility:visible;mso-wrap-style:square;v-text-anchor:top" coordsize="15,95" o:gfxdata="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" path="m,l8,37r,4l15,95,4,49,,xe" fillcolor="#44546a [3215]" strokecolor="#44546a [3215]" strokeweight="0">
                           <v:fill opacity="13107f"/>
                           <v:stroke opacity="13107f"/>
                           <v:path arrowok="t" o:connecttype="custom" o:connectlocs="0,0;12700,58738;12700,65088;23813,150813;6350,77788;0,0" o:connectangles="0,0,0,0,0,0"/>
                         </v:shape>
-                        <v:shape id="Freeform 15" o:spid="_x0000_s1050" style="position:absolute;left:3171;top:46499;width:6382;height:12414;visibility:visible;mso-wrap-style:square;v-text-anchor:top" coordsize="402,782" o:gfxdata="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" path="m402,r,1l363,39,325,79r-35,42l255,164r-44,58l171,284r-38,62l100,411,71,478,45,546,27,617,13,689,7,761r,21l,765r1,-4l7,688,21,616,40,545,66,475,95,409r35,-66l167,281r42,-61l253,163r34,-43l324,78,362,38,402,xe" fillcolor="#44546a [3215]" strokecolor="#44546a [3215]" strokeweight="0">
+                        <v:shape id="Freeform 15" o:spid="_x0000_s1050" style="position:absolute;left:3171;top:46499;width:6382;height:12414;visibility:visible;mso-wrap-style:square;v-text-anchor:top" coordsize="402,782" o:gfxdata="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" path="m402,r,1l363,39,325,79r-35,42l255,164r-44,58l171,284r-38,62l100,411,71,478,45,546,27,617,13,689,7,761r,21l,765r1,-4l7,688,21,616,40,545,66,475,95,409r35,-66l167,281r42,-61l253,163r34,-43l324,78,362,38,402,xe" fillcolor="#44546a [3215]" strokecolor="#44546a [3215]" strokeweight="0">
                           <v:fill opacity="13107f"/>
                           <v:stroke opacity="13107f"/>
                           <v:path arrowok="t" o:connecttype="custom" o:connectlocs="638175,0;638175,1588;576263,61913;515938,125413;460375,192088;404813,260350;334963,352425;271463,450850;211138,549275;158750,652463;112713,758825;71438,866775;42863,979488;20638,1093788;11113,1208088;11113,1241425;0,1214438;1588,1208088;11113,1092200;33338,977900;63500,865188;104775,754063;150813,649288;206375,544513;265113,446088;331788,349250;401638,258763;455613,190500;514350,123825;574675,60325;638175,0" o:connectangles="0,0,0,0,0,0,0,0,0,0,0,0,0,0,0,0,0,0,0,0,0,0,0,0,0,0,0,0,0,0,0"/>
                         </v:shape>
-                        <v:shape id="Freeform 16" o:spid="_x0000_s1051" style="position:absolute;left:3171;top:59040;width:588;height:3112;visibility:visible;mso-wrap-style:square;v-text-anchor:top" coordsize="37,196" o:gfxdata="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" path="m,l6,15r1,3l12,80r9,54l33,188r4,8l22,162,15,146,5,81,1,40,,xe" fillcolor="#44546a [3215]" strokecolor="#44546a [3215]" strokeweight="0">
+                        <v:shape id="Freeform 16" o:spid="_x0000_s1051" style="position:absolute;left:3171;top:59040;width:588;height:3112;visibility:visible;mso-wrap-style:square;v-text-anchor:top" coordsize="37,196" o:gfxdata="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" path="m,l6,15r1,3l12,80r9,54l33,188r4,8l22,162,15,146,5,81,1,40,,xe" fillcolor="#44546a [3215]" strokecolor="#44546a [3215]" strokeweight="0">
                           <v:fill opacity="13107f"/>
                           <v:stroke opacity="13107f"/>
                           <v:path arrowok="t" o:connecttype="custom" o:connectlocs="0,0;9525,23813;11113,28575;19050,127000;33338,212725;52388,298450;58738,311150;34925,257175;23813,231775;7938,128588;1588,63500;0,0" o:connectangles="0,0,0,0,0,0,0,0,0,0,0,0"/>
                         </v:shape>
-                        <v:shape id="Freeform 17" o:spid="_x0000_s1052" style="position:absolute;left:3632;top:62231;width:492;height:1048;visibility:visible;mso-wrap-style:square;v-text-anchor:top" coordsize="31,66" o:gfxdata="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" path="m,l31,66r-7,l,xe" fillcolor="#44546a [3215]" strokecolor="#44546a [3215]" strokeweight="0">
+                        <v:shape id="Freeform 17" o:spid="_x0000_s1052" style="position:absolute;left:3632;top:62231;width:492;height:1048;visibility:visible;mso-wrap-style:square;v-text-anchor:top" coordsize="31,66" o:gfxdata="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" path="m,l31,66r-7,l,xe" fillcolor="#44546a [3215]" strokecolor="#44546a [3215]" strokeweight="0">
                           <v:fill opacity="13107f"/>
                           <v:stroke opacity="13107f"/>
                           <v:path arrowok="t" o:connecttype="custom" o:connectlocs="0,0;49213,104775;38100,104775;0,0" o:connectangles="0,0,0,0"/>
                         </v:shape>
-                        <v:shape id="Freeform 18" o:spid="_x0000_s1053" style="position:absolute;left:3171;top:58644;width:111;height:682;visibility:visible;mso-wrap-style:square;v-text-anchor:top" coordsize="7,43" o:gfxdata="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" path="m,l7,17r,26l6,40,,25,,xe" fillcolor="#44546a [3215]" strokecolor="#44546a [3215]" strokeweight="0">
+                        <v:shape id="Freeform 18" o:spid="_x0000_s1053" style="position:absolute;left:3171;top:58644;width:111;height:682;visibility:visible;mso-wrap-style:square;v-text-anchor:top" coordsize="7,43" o:gfxdata="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" path="m,l7,17r,26l6,40,,25,,xe" fillcolor="#44546a [3215]" strokecolor="#44546a [3215]" strokeweight="0">
                           <v:fill opacity="13107f"/>
                           <v:stroke opacity="13107f"/>
                           <v:path arrowok="t" o:connecttype="custom" o:connectlocs="0,0;11113,26988;11113,68263;9525,63500;0,39688;0,0" o:connectangles="0,0,0,0,0,0"/>
                         </v:shape>
-                        <v:shape id="Freeform 19" o:spid="_x0000_s1054" style="position:absolute;left:3409;top:61358;width:731;height:1921;visibility:visible;mso-wrap-style:square;v-text-anchor:top" coordsize="46,121" o:gfxdata="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" path="m,l7,16,22,50,33,86r13,35l45,121,14,55,11,44,,xe" fillcolor="#44546a [3215]" strokecolor="#44546a [3215]" strokeweight="0">
+                        <v:shape id="Freeform 19" o:spid="_x0000_s1054" style="position:absolute;left:3409;top:61358;width:731;height:1921;visibility:visible;mso-wrap-style:square;v-text-anchor:top" coordsize="46,121" o:gfxdata="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" path="m,l7,16,22,50,33,86r13,35l45,121,14,55,11,44,,xe" fillcolor="#44546a [3215]" strokecolor="#44546a [3215]" strokeweight="0">
                           <v:fill opacity="13107f"/>
                           <v:stroke opacity="13107f"/>
                           <v:path arrowok="t" o:connecttype="custom" o:connectlocs="0,0;11113,25400;34925,79375;52388,136525;73025,192088;71438,192088;22225,87313;17463,69850;0,0" o:connectangles="0,0,0,0,0,0,0,0,0"/>
@@ -3608,7 +3608,7 @@
             <mc:AlternateContent>
               <mc:Choice Requires="wps">
                 <w:drawing>
-                  <wp:anchor distT="0" distB="0" distL="114300" distR="114300" simplePos="0" relativeHeight="251661312" behindDoc="0" locked="0" layoutInCell="1" allowOverlap="1">
+                  <wp:anchor distT="0" distB="0" distL="114300" distR="114300" simplePos="0" relativeHeight="251656704" behindDoc="0" locked="0" layoutInCell="1" allowOverlap="1">
                     <wp:simplePos x="0" y="0"/>
                     <mc:AlternateContent>
                       <mc:Choice Requires="wp14">
@@ -3744,7 +3744,7 @@
                     <v:stroke joinstyle="miter"/>
                     <v:path gradientshapeok="t" o:connecttype="rect"/>
                   </v:shapetype>
-                  <v:shape id="Text Box 32" o:spid="_x0000_s1055" type="#_x0000_t202" style="position:absolute;margin-left:0;margin-top:0;width:4in;height:28.8pt;z-index:251661312;visibility:visible;mso-wrap-style:square;mso-width-percent:450;mso-height-percent:0;mso-left-percent:420;mso-top-percent:880;mso-wrap-distance-left:9pt;mso-wrap-distance-top:0;mso-wrap-distance-right:9pt;mso-wrap-distance-bottom:0;mso-position-horizontal-relative:page;mso-position-vertical-relative:page;mso-width-percent:450;mso-height-percent:0;mso-left-percent:420;mso-top-percent:880;mso-width-relative:page;mso-height-relative:margin;v-text-anchor:bottom" o:gfxdata="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" filled="f" stroked="f" strokeweight=".5pt">
+                  <v:shape id="Text Box 32" o:spid="_x0000_s1055" type="#_x0000_t202" style="position:absolute;margin-left:0;margin-top:0;width:4in;height:28.8pt;z-index:251656704;visibility:visible;mso-wrap-style:square;mso-width-percent:450;mso-height-percent:0;mso-left-percent:420;mso-top-percent:880;mso-wrap-distance-left:9pt;mso-wrap-distance-top:0;mso-wrap-distance-right:9pt;mso-wrap-distance-bottom:0;mso-position-horizontal-relative:page;mso-position-vertical-relative:page;mso-width-percent:450;mso-height-percent:0;mso-left-percent:420;mso-top-percent:880;mso-width-relative:page;mso-height-relative:margin;v-text-anchor:bottom" o:gfxdata="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" filled="f" stroked="f" strokeweight=".5pt">
                     <v:textbox style="mso-fit-shape-to-text:t" inset="0,0,0,0">
                       <w:txbxContent>
                         <w:p>
@@ -3808,7 +3808,7 @@
             <mc:AlternateContent>
               <mc:Choice Requires="wps">
                 <w:drawing>
-                  <wp:anchor distT="0" distB="0" distL="114300" distR="114300" simplePos="0" relativeHeight="251660288" behindDoc="0" locked="0" layoutInCell="1" allowOverlap="1">
+                  <wp:anchor distT="0" distB="0" distL="114300" distR="114300" simplePos="0" relativeHeight="251655680" behindDoc="0" locked="0" layoutInCell="1" allowOverlap="1">
                     <wp:simplePos x="0" y="0"/>
                     <mc:AlternateContent>
                       <mc:Choice Requires="wp14">
@@ -3968,7 +3968,7 @@
               </mc:Choice>
               <mc:Fallback>
                 <w:pict>
-                  <v:shape id="Text Box 1" o:spid="_x0000_s1056" type="#_x0000_t202" style="position:absolute;margin-left:0;margin-top:0;width:4in;height:84.25pt;z-index:251660288;visibility:visible;mso-wrap-style:square;mso-width-percent:450;mso-height-percent:0;mso-left-percent:420;mso-top-percent:175;mso-wrap-distance-left:9pt;mso-wrap-distance-top:0;mso-wrap-distance-right:9pt;mso-wrap-distance-bottom:0;mso-position-horizontal-relative:page;mso-position-vertical-relative:page;mso-width-percent:450;mso-height-percent:0;mso-left-percent:420;mso-top-percent:175;mso-width-relative:page;mso-height-relative:margin;v-text-anchor:top" o:gfxdata="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" filled="f" stroked="f" strokeweight=".5pt">
+                  <v:shape id="Text Box 1" o:spid="_x0000_s1056" type="#_x0000_t202" style="position:absolute;margin-left:0;margin-top:0;width:4in;height:84.25pt;z-index:251655680;visibility:visible;mso-wrap-style:square;mso-width-percent:450;mso-height-percent:0;mso-left-percent:420;mso-top-percent:175;mso-wrap-distance-left:9pt;mso-wrap-distance-top:0;mso-wrap-distance-right:9pt;mso-wrap-distance-bottom:0;mso-position-horizontal-relative:page;mso-position-vertical-relative:page;mso-width-percent:450;mso-height-percent:0;mso-left-percent:420;mso-top-percent:175;mso-width-relative:page;mso-height-relative:margin;v-text-anchor:top" o:gfxdata="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" filled="f" stroked="f" strokeweight=".5pt">
                     <v:textbox style="mso-fit-shape-to-text:t" inset="0,0,0,0">
                       <w:txbxContent>
                         <w:p>
@@ -6184,7 +6184,7 @@
           <w:lang w:eastAsia="en-GB"/>
         </w:rPr>
         <w:drawing>
-          <wp:anchor distT="0" distB="0" distL="114300" distR="114300" simplePos="0" relativeHeight="251670016" behindDoc="0" locked="0" layoutInCell="1" allowOverlap="1" wp14:anchorId="4DECE65A" wp14:editId="144DF16D">
+          <wp:anchor distT="0" distB="0" distL="114300" distR="114300" simplePos="0" relativeHeight="251661824" behindDoc="0" locked="0" layoutInCell="1" allowOverlap="1" wp14:anchorId="4DECE65A" wp14:editId="144DF16D">
             <wp:simplePos x="0" y="0"/>
             <wp:positionH relativeFrom="column">
               <wp:posOffset>0</wp:posOffset>
@@ -6217,7 +6217,7 @@
                     </pic:cNvPicPr>
                   </pic:nvPicPr>
                   <pic:blipFill>
-                    <a:blip r:embed="rId8" cstate="print">
+                    <a:blip r:embed="rId9" cstate="print">
                       <a:extLst>
                         <a:ext uri="{28A0092B-C50C-407E-A947-70E740481C1C}">
                           <a14:useLocalDpi xmlns:a14="http://schemas.microsoft.com/office/drawing/2010/main" val="0"/>
@@ -6316,7 +6316,15 @@
         <w:t xml:space="preserve">, </w:t>
       </w:r>
       <w:r>
-        <w:t>who would like to see this similar idea be used to track any ball within sports.</w:t>
+        <w:t xml:space="preserve">who would like to see this similar idea </w:t>
+      </w:r>
+      <w:proofErr w:type="gramStart"/>
+      <w:r>
+        <w:t>be used</w:t>
+      </w:r>
+      <w:proofErr w:type="gramEnd"/>
+      <w:r>
+        <w:t xml:space="preserve"> to track any ball within sports.</w:t>
       </w:r>
       <w:r>
         <w:t xml:space="preserve"> This could make life much easier </w:t>
@@ -6328,7 +6336,15 @@
         <w:t>work, which</w:t>
       </w:r>
       <w:r>
-        <w:t xml:space="preserve"> could be replaced by </w:t>
+        <w:t xml:space="preserve"> </w:t>
+      </w:r>
+      <w:proofErr w:type="gramStart"/>
+      <w:r>
+        <w:t>could be replaced</w:t>
+      </w:r>
+      <w:proofErr w:type="gramEnd"/>
+      <w:r>
+        <w:t xml:space="preserve"> by </w:t>
       </w:r>
       <w:r>
         <w:t>artificial intelligence.</w:t>
@@ -6363,7 +6379,15 @@
         <w:t xml:space="preserve"> </w:t>
       </w:r>
       <w:r>
-        <w:t xml:space="preserve">Tom would also like to have this possibly implemented with an ability to record himself playing tennis, and possibly create content for a platform such as YouTube. </w:t>
+        <w:t xml:space="preserve">Tom would also like to have this possibly implemented with </w:t>
+      </w:r>
+      <w:proofErr w:type="gramStart"/>
+      <w:r>
+        <w:t>an ability</w:t>
+      </w:r>
+      <w:proofErr w:type="gramEnd"/>
+      <w:r>
+        <w:t xml:space="preserve"> to record himself playing tennis, and possibly create content for a platform such as YouTube. </w:t>
       </w:r>
       <w:r>
         <w:t xml:space="preserve">The </w:t>
@@ -6416,7 +6440,29 @@
           <w:szCs w:val="21"/>
           <w:lang w:eastAsia="en-GB"/>
         </w:rPr>
-        <w:t>What age range do you think this project is suitable for?</w:t>
+        <w:t xml:space="preserve">What age range do you think this project is suitable </w:t>
+      </w:r>
+      <w:proofErr w:type="gramStart"/>
+      <w:r>
+        <w:rPr>
+          <w:rFonts w:ascii="Segoe UI" w:eastAsia="Times New Roman" w:hAnsi="Segoe UI" w:cs="Segoe UI"/>
+          <w:color w:val="24292E"/>
+          <w:sz w:val="21"/>
+          <w:szCs w:val="21"/>
+          <w:lang w:eastAsia="en-GB"/>
+        </w:rPr>
+        <w:t>for</w:t>
+      </w:r>
+      <w:proofErr w:type="gramEnd"/>
+      <w:r>
+        <w:rPr>
+          <w:rFonts w:ascii="Segoe UI" w:eastAsia="Times New Roman" w:hAnsi="Segoe UI" w:cs="Segoe UI"/>
+          <w:color w:val="24292E"/>
+          <w:sz w:val="21"/>
+          <w:szCs w:val="21"/>
+          <w:lang w:eastAsia="en-GB"/>
+        </w:rPr>
+        <w:t>?</w:t>
       </w:r>
       <w:r>
         <w:rPr>
@@ -6667,7 +6713,50 @@
           <w:lang w:eastAsia="en-GB"/>
         </w:rPr>
         <w:br/>
-        <w:t xml:space="preserve">Yeah, if it was relatively cheap and looked high quality. It'd be </w:t>
+      </w:r>
+      <w:proofErr w:type="gramStart"/>
+      <w:r>
+        <w:rPr>
+          <w:rFonts w:ascii="Segoe UI" w:eastAsia="Times New Roman" w:hAnsi="Segoe UI" w:cs="Segoe UI"/>
+          <w:color w:val="24292E"/>
+          <w:sz w:val="21"/>
+          <w:szCs w:val="21"/>
+          <w:lang w:eastAsia="en-GB"/>
+        </w:rPr>
+        <w:t>Yeah, if it was relatively cheap and looked high quality.</w:t>
+      </w:r>
+      <w:proofErr w:type="gramEnd"/>
+      <w:r>
+        <w:rPr>
+          <w:rFonts w:ascii="Segoe UI" w:eastAsia="Times New Roman" w:hAnsi="Segoe UI" w:cs="Segoe UI"/>
+          <w:color w:val="24292E"/>
+          <w:sz w:val="21"/>
+          <w:szCs w:val="21"/>
+          <w:lang w:eastAsia="en-GB"/>
+        </w:rPr>
+        <w:t xml:space="preserve"> </w:t>
+      </w:r>
+      <w:proofErr w:type="gramStart"/>
+      <w:r>
+        <w:rPr>
+          <w:rFonts w:ascii="Segoe UI" w:eastAsia="Times New Roman" w:hAnsi="Segoe UI" w:cs="Segoe UI"/>
+          <w:color w:val="24292E"/>
+          <w:sz w:val="21"/>
+          <w:szCs w:val="21"/>
+          <w:lang w:eastAsia="en-GB"/>
+        </w:rPr>
+        <w:t>It'd</w:t>
+      </w:r>
+      <w:proofErr w:type="gramEnd"/>
+      <w:r>
+        <w:rPr>
+          <w:rFonts w:ascii="Segoe UI" w:eastAsia="Times New Roman" w:hAnsi="Segoe UI" w:cs="Segoe UI"/>
+          <w:color w:val="24292E"/>
+          <w:sz w:val="21"/>
+          <w:szCs w:val="21"/>
+          <w:lang w:eastAsia="en-GB"/>
+        </w:rPr>
+        <w:t xml:space="preserve"> be </w:t>
       </w:r>
       <w:r>
         <w:rPr>
@@ -6796,7 +6885,29 @@
           <w:szCs w:val="21"/>
           <w:lang w:eastAsia="en-GB"/>
         </w:rPr>
-        <w:t>If it could learn from its mistakes that'd be great.</w:t>
+        <w:t xml:space="preserve">If it could learn from its mistakes </w:t>
+      </w:r>
+      <w:proofErr w:type="gramStart"/>
+      <w:r>
+        <w:rPr>
+          <w:rFonts w:ascii="Segoe UI" w:eastAsia="Times New Roman" w:hAnsi="Segoe UI" w:cs="Segoe UI"/>
+          <w:color w:val="24292E"/>
+          <w:sz w:val="21"/>
+          <w:szCs w:val="21"/>
+          <w:lang w:eastAsia="en-GB"/>
+        </w:rPr>
+        <w:t>that'd</w:t>
+      </w:r>
+      <w:proofErr w:type="gramEnd"/>
+      <w:r>
+        <w:rPr>
+          <w:rFonts w:ascii="Segoe UI" w:eastAsia="Times New Roman" w:hAnsi="Segoe UI" w:cs="Segoe UI"/>
+          <w:color w:val="24292E"/>
+          <w:sz w:val="21"/>
+          <w:szCs w:val="21"/>
+          <w:lang w:eastAsia="en-GB"/>
+        </w:rPr>
+        <w:t xml:space="preserve"> be great.</w:t>
       </w:r>
     </w:p>
     <w:p>
@@ -6948,8 +7059,12 @@
     </w:p>
     <w:p>
       <w:r>
+        <w:rPr>
+          <w:noProof/>
+          <w:lang w:eastAsia="en-GB"/>
+        </w:rPr>
         <w:drawing>
-          <wp:anchor distT="0" distB="0" distL="114300" distR="114300" simplePos="0" relativeHeight="251661312" behindDoc="0" locked="0" layoutInCell="1" allowOverlap="1">
+          <wp:anchor distT="0" distB="0" distL="114300" distR="114300" simplePos="0" relativeHeight="251657728" behindDoc="0" locked="0" layoutInCell="1" allowOverlap="1" wp14:anchorId="09F9AD50" wp14:editId="4A7A809F">
             <wp:simplePos x="0" y="0"/>
             <wp:positionH relativeFrom="column">
               <wp:posOffset>4686300</wp:posOffset>
@@ -6982,7 +7097,7 @@
                     </pic:cNvPicPr>
                   </pic:nvPicPr>
                   <pic:blipFill>
-                    <a:blip r:embed="rId9">
+                    <a:blip r:embed="rId10">
                       <a:extLst>
                         <a:ext uri="{28A0092B-C50C-407E-A947-70E740481C1C}">
                           <a14:useLocalDpi xmlns:a14="http://schemas.microsoft.com/office/drawing/2010/main" val="0"/>
@@ -7020,7 +7135,7 @@
           <w:lang w:eastAsia="en-GB"/>
         </w:rPr>
         <w:drawing>
-          <wp:anchor distT="0" distB="0" distL="114300" distR="114300" simplePos="0" relativeHeight="251658240" behindDoc="0" locked="0" layoutInCell="1" allowOverlap="1">
+          <wp:anchor distT="0" distB="0" distL="114300" distR="114300" simplePos="0" relativeHeight="251653632" behindDoc="0" locked="0" layoutInCell="1" allowOverlap="1" wp14:anchorId="58A541D9" wp14:editId="56DC13A6">
             <wp:simplePos x="0" y="0"/>
             <wp:positionH relativeFrom="column">
               <wp:posOffset>0</wp:posOffset>
@@ -7053,7 +7168,7 @@
                     </pic:cNvPicPr>
                   </pic:nvPicPr>
                   <pic:blipFill>
-                    <a:blip r:embed="rId10">
+                    <a:blip r:embed="rId11">
                       <a:extLst>
                         <a:ext uri="{28A0092B-C50C-407E-A947-70E740481C1C}">
                           <a14:useLocalDpi xmlns:a14="http://schemas.microsoft.com/office/drawing/2010/main" val="0"/>
@@ -7109,7 +7224,23 @@
         <w:t xml:space="preserve"> to visually track the trajectory of the ball and display a profile of its statistically most likely path as a moving image.</w:t>
       </w:r>
       <w:r>
-        <w:t xml:space="preserve"> This piece of technology is used for sports such as tennis, football, cricket and more. In summary, this is six very high performance cameras used to create a 3D representation of the ball’s trajectory, frame by frame. </w:t>
+        <w:t xml:space="preserve"> This piece of technology </w:t>
+      </w:r>
+      <w:proofErr w:type="gramStart"/>
+      <w:r>
+        <w:t>is used</w:t>
+      </w:r>
+      <w:proofErr w:type="gramEnd"/>
+      <w:r>
+        <w:t xml:space="preserve"> for sports such as tennis, football, cricket and more. </w:t>
+      </w:r>
+      <w:proofErr w:type="gramStart"/>
+      <w:r>
+        <w:t>In summary, this is six very high performance cameras used to create a 3D representation of the ball’s trajectory, frame by frame.</w:t>
+      </w:r>
+      <w:proofErr w:type="gramEnd"/>
+      <w:r>
+        <w:t xml:space="preserve"> </w:t>
       </w:r>
       <w:r>
         <w:t>This then</w:t>
@@ -7121,13 +7252,2266 @@
         <w:t>its trail.</w:t>
       </w:r>
       <w:r>
-        <w:t xml:space="preserve"> It is not perfect, but it is pretty close, as Hawk-Eye is accurate to 3.6 millimetres.</w:t>
+        <w:t xml:space="preserve"> It is not perfect, but it is </w:t>
+      </w:r>
+      <w:proofErr w:type="gramStart"/>
+      <w:r>
+        <w:t>pretty close</w:t>
+      </w:r>
+      <w:proofErr w:type="gramEnd"/>
+      <w:r>
+        <w:t>, as Hawk-Eye is accurate to 3.6 millimetres.</w:t>
+      </w:r>
+    </w:p>
+    <w:p>
+      <w:pPr>
+        <w:pStyle w:val="Heading3"/>
+      </w:pPr>
+      <w:r>
+        <w:t xml:space="preserve"> </w:t>
+      </w:r>
+      <w:r>
+        <w:t>In-Depth Breakdown of Hawk-Eye</w:t>
+      </w:r>
+    </w:p>
+    <w:p>
+      <w:r>
+        <w:t>All information learnt, and screen shots used are from this video (“Visual tracking of a tennis ball”</w:t>
+      </w:r>
+      <w:r>
+        <w:t xml:space="preserve"> - </w:t>
+      </w:r>
+      <w:hyperlink r:id="rId12" w:history="1">
+        <w:r>
+          <w:rPr>
+            <w:rStyle w:val="Hyperlink"/>
+          </w:rPr>
+          <w:t>https://youtu.be/iRlWw8GD0xc</w:t>
+        </w:r>
+      </w:hyperlink>
+      <w:r>
+        <w:t xml:space="preserve">) </w:t>
+      </w:r>
+      <w:r>
+        <w:t xml:space="preserve">on the </w:t>
+      </w:r>
+      <w:r>
+        <w:t xml:space="preserve">13/11/2018. </w:t>
+      </w:r>
+    </w:p>
+    <w:p>
+      <w:r>
+        <w:rPr>
+          <w:noProof/>
+          <w:lang w:eastAsia="en-GB"/>
+        </w:rPr>
+        <w:drawing>
+          <wp:anchor distT="0" distB="0" distL="114300" distR="114300" simplePos="0" relativeHeight="251665920" behindDoc="0" locked="0" layoutInCell="1" allowOverlap="1" wp14:anchorId="27F65BCC" wp14:editId="312C7841">
+            <wp:simplePos x="0" y="0"/>
+            <wp:positionH relativeFrom="column">
+              <wp:posOffset>2860040</wp:posOffset>
+            </wp:positionH>
+            <wp:positionV relativeFrom="paragraph">
+              <wp:posOffset>1616075</wp:posOffset>
+            </wp:positionV>
+            <wp:extent cx="2730500" cy="1206500"/>
+            <wp:effectExtent l="0" t="0" r="0" b="0"/>
+            <wp:wrapTopAndBottom/>
+            <wp:docPr id="40" name="Picture 40"/>
+            <wp:cNvGraphicFramePr>
+              <a:graphicFrameLocks xmlns:a="http://schemas.openxmlformats.org/drawingml/2006/main" noChangeAspect="1"/>
+            </wp:cNvGraphicFramePr>
+            <a:graphic xmlns:a="http://schemas.openxmlformats.org/drawingml/2006/main">
+              <a:graphicData uri="http://schemas.openxmlformats.org/drawingml/2006/picture">
+                <pic:pic xmlns:pic="http://schemas.openxmlformats.org/drawingml/2006/picture">
+                  <pic:nvPicPr>
+                    <pic:cNvPr id="0" name="76854C9.tmp"/>
+                    <pic:cNvPicPr/>
+                  </pic:nvPicPr>
+                  <pic:blipFill>
+                    <a:blip r:embed="rId13" cstate="print">
+                      <a:extLst>
+                        <a:ext uri="{28A0092B-C50C-407E-A947-70E740481C1C}">
+                          <a14:useLocalDpi xmlns:a14="http://schemas.microsoft.com/office/drawing/2010/main" val="0"/>
+                        </a:ext>
+                      </a:extLst>
+                    </a:blip>
+                    <a:stretch>
+                      <a:fillRect/>
+                    </a:stretch>
+                  </pic:blipFill>
+                  <pic:spPr>
+                    <a:xfrm>
+                      <a:off x="0" y="0"/>
+                      <a:ext cx="2730500" cy="1206500"/>
+                    </a:xfrm>
+                    <a:prstGeom prst="rect">
+                      <a:avLst/>
+                    </a:prstGeom>
+                  </pic:spPr>
+                </pic:pic>
+              </a:graphicData>
+            </a:graphic>
+            <wp14:sizeRelH relativeFrom="page">
+              <wp14:pctWidth>0</wp14:pctWidth>
+            </wp14:sizeRelH>
+            <wp14:sizeRelV relativeFrom="page">
+              <wp14:pctHeight>0</wp14:pctHeight>
+            </wp14:sizeRelV>
+          </wp:anchor>
+        </w:drawing>
+      </w:r>
+      <w:r>
+        <w:rPr>
+          <w:noProof/>
+          <w:lang w:eastAsia="en-GB"/>
+        </w:rPr>
+        <w:drawing>
+          <wp:anchor distT="0" distB="0" distL="114300" distR="114300" simplePos="0" relativeHeight="251663872" behindDoc="0" locked="0" layoutInCell="1" allowOverlap="1" wp14:anchorId="120E129C" wp14:editId="40EC989A">
+            <wp:simplePos x="0" y="0"/>
+            <wp:positionH relativeFrom="column">
+              <wp:posOffset>2903855</wp:posOffset>
+            </wp:positionH>
+            <wp:positionV relativeFrom="paragraph">
+              <wp:posOffset>571500</wp:posOffset>
+            </wp:positionV>
+            <wp:extent cx="2567305" cy="1049655"/>
+            <wp:effectExtent l="0" t="0" r="4445" b="0"/>
+            <wp:wrapTopAndBottom/>
+            <wp:docPr id="36" name="Picture 36"/>
+            <wp:cNvGraphicFramePr>
+              <a:graphicFrameLocks xmlns:a="http://schemas.openxmlformats.org/drawingml/2006/main" noChangeAspect="1"/>
+            </wp:cNvGraphicFramePr>
+            <a:graphic xmlns:a="http://schemas.openxmlformats.org/drawingml/2006/main">
+              <a:graphicData uri="http://schemas.openxmlformats.org/drawingml/2006/picture">
+                <pic:pic xmlns:pic="http://schemas.openxmlformats.org/drawingml/2006/picture">
+                  <pic:nvPicPr>
+                    <pic:cNvPr id="0" name="768C5F9.tmp"/>
+                    <pic:cNvPicPr/>
+                  </pic:nvPicPr>
+                  <pic:blipFill>
+                    <a:blip r:embed="rId14" cstate="print">
+                      <a:extLst>
+                        <a:ext uri="{28A0092B-C50C-407E-A947-70E740481C1C}">
+                          <a14:useLocalDpi xmlns:a14="http://schemas.microsoft.com/office/drawing/2010/main" val="0"/>
+                        </a:ext>
+                      </a:extLst>
+                    </a:blip>
+                    <a:stretch>
+                      <a:fillRect/>
+                    </a:stretch>
+                  </pic:blipFill>
+                  <pic:spPr>
+                    <a:xfrm>
+                      <a:off x="0" y="0"/>
+                      <a:ext cx="2567305" cy="1049655"/>
+                    </a:xfrm>
+                    <a:prstGeom prst="rect">
+                      <a:avLst/>
+                    </a:prstGeom>
+                  </pic:spPr>
+                </pic:pic>
+              </a:graphicData>
+            </a:graphic>
+            <wp14:sizeRelH relativeFrom="page">
+              <wp14:pctWidth>0</wp14:pctWidth>
+            </wp14:sizeRelH>
+            <wp14:sizeRelV relativeFrom="page">
+              <wp14:pctHeight>0</wp14:pctHeight>
+            </wp14:sizeRelV>
+          </wp:anchor>
+        </w:drawing>
+      </w:r>
+      <w:r>
+        <w:rPr>
+          <w:noProof/>
+          <w:lang w:eastAsia="en-GB"/>
+        </w:rPr>
+        <w:drawing>
+          <wp:anchor distT="0" distB="0" distL="114300" distR="114300" simplePos="0" relativeHeight="251664896" behindDoc="0" locked="0" layoutInCell="1" allowOverlap="1" wp14:anchorId="4FA7330C" wp14:editId="5C5E2ACD">
+            <wp:simplePos x="0" y="0"/>
+            <wp:positionH relativeFrom="column">
+              <wp:posOffset>0</wp:posOffset>
+            </wp:positionH>
+            <wp:positionV relativeFrom="paragraph">
+              <wp:posOffset>1617345</wp:posOffset>
+            </wp:positionV>
+            <wp:extent cx="2855595" cy="1243330"/>
+            <wp:effectExtent l="0" t="0" r="1905" b="0"/>
+            <wp:wrapTopAndBottom/>
+            <wp:docPr id="39" name="Picture 39"/>
+            <wp:cNvGraphicFramePr>
+              <a:graphicFrameLocks xmlns:a="http://schemas.openxmlformats.org/drawingml/2006/main" noChangeAspect="1"/>
+            </wp:cNvGraphicFramePr>
+            <a:graphic xmlns:a="http://schemas.openxmlformats.org/drawingml/2006/main">
+              <a:graphicData uri="http://schemas.openxmlformats.org/drawingml/2006/picture">
+                <pic:pic xmlns:pic="http://schemas.openxmlformats.org/drawingml/2006/picture">
+                  <pic:nvPicPr>
+                    <pic:cNvPr id="0" name="7683F03.tmp"/>
+                    <pic:cNvPicPr/>
+                  </pic:nvPicPr>
+                  <pic:blipFill>
+                    <a:blip r:embed="rId15">
+                      <a:extLst>
+                        <a:ext uri="{28A0092B-C50C-407E-A947-70E740481C1C}">
+                          <a14:useLocalDpi xmlns:a14="http://schemas.microsoft.com/office/drawing/2010/main" val="0"/>
+                        </a:ext>
+                      </a:extLst>
+                    </a:blip>
+                    <a:stretch>
+                      <a:fillRect/>
+                    </a:stretch>
+                  </pic:blipFill>
+                  <pic:spPr>
+                    <a:xfrm>
+                      <a:off x="0" y="0"/>
+                      <a:ext cx="2855595" cy="1243330"/>
+                    </a:xfrm>
+                    <a:prstGeom prst="rect">
+                      <a:avLst/>
+                    </a:prstGeom>
+                  </pic:spPr>
+                </pic:pic>
+              </a:graphicData>
+            </a:graphic>
+            <wp14:sizeRelH relativeFrom="page">
+              <wp14:pctWidth>0</wp14:pctWidth>
+            </wp14:sizeRelH>
+            <wp14:sizeRelV relativeFrom="page">
+              <wp14:pctHeight>0</wp14:pctHeight>
+            </wp14:sizeRelV>
+          </wp:anchor>
+        </w:drawing>
+      </w:r>
+      <w:r>
+        <w:rPr>
+          <w:noProof/>
+          <w:lang w:eastAsia="en-GB"/>
+        </w:rPr>
+        <w:drawing>
+          <wp:anchor distT="0" distB="0" distL="114300" distR="114300" simplePos="0" relativeHeight="251662848" behindDoc="1" locked="0" layoutInCell="1" allowOverlap="1" wp14:anchorId="239CD357" wp14:editId="5264746A">
+            <wp:simplePos x="0" y="0"/>
+            <wp:positionH relativeFrom="column">
+              <wp:posOffset>-635</wp:posOffset>
+            </wp:positionH>
+            <wp:positionV relativeFrom="paragraph">
+              <wp:posOffset>622300</wp:posOffset>
+            </wp:positionV>
+            <wp:extent cx="2903855" cy="1033145"/>
+            <wp:effectExtent l="0" t="0" r="0" b="0"/>
+            <wp:wrapTopAndBottom/>
+            <wp:docPr id="33" name="Picture 33"/>
+            <wp:cNvGraphicFramePr>
+              <a:graphicFrameLocks xmlns:a="http://schemas.openxmlformats.org/drawingml/2006/main" noChangeAspect="1"/>
+            </wp:cNvGraphicFramePr>
+            <a:graphic xmlns:a="http://schemas.openxmlformats.org/drawingml/2006/main">
+              <a:graphicData uri="http://schemas.openxmlformats.org/drawingml/2006/picture">
+                <pic:pic xmlns:pic="http://schemas.openxmlformats.org/drawingml/2006/picture">
+                  <pic:nvPicPr>
+                    <pic:cNvPr id="0" name="76898E.tmp"/>
+                    <pic:cNvPicPr/>
+                  </pic:nvPicPr>
+                  <pic:blipFill>
+                    <a:blip r:embed="rId16" cstate="print">
+                      <a:extLst>
+                        <a:ext uri="{28A0092B-C50C-407E-A947-70E740481C1C}">
+                          <a14:useLocalDpi xmlns:a14="http://schemas.microsoft.com/office/drawing/2010/main" val="0"/>
+                        </a:ext>
+                      </a:extLst>
+                    </a:blip>
+                    <a:stretch>
+                      <a:fillRect/>
+                    </a:stretch>
+                  </pic:blipFill>
+                  <pic:spPr>
+                    <a:xfrm>
+                      <a:off x="0" y="0"/>
+                      <a:ext cx="2903855" cy="1033145"/>
+                    </a:xfrm>
+                    <a:prstGeom prst="rect">
+                      <a:avLst/>
+                    </a:prstGeom>
+                  </pic:spPr>
+                </pic:pic>
+              </a:graphicData>
+            </a:graphic>
+            <wp14:sizeRelH relativeFrom="page">
+              <wp14:pctWidth>0</wp14:pctWidth>
+            </wp14:sizeRelH>
+            <wp14:sizeRelV relativeFrom="page">
+              <wp14:pctHeight>0</wp14:pctHeight>
+            </wp14:sizeRelV>
+          </wp:anchor>
+        </w:drawing>
+      </w:r>
+      <w:r>
+        <w:t xml:space="preserve">Assuming that ball candidates (what has been detected as a potential tennis ball) in each frame have already been detected, tracking the tennis ball is then broken down into which candidates, are object-originated (true positives), and which are clutter-originated (false positives). </w:t>
+      </w:r>
+      <w:r>
+        <w:br/>
+      </w:r>
+      <w:r>
+        <w:lastRenderedPageBreak/>
+        <w:t xml:space="preserve">The candidates </w:t>
+      </w:r>
+      <w:proofErr w:type="gramStart"/>
+      <w:r>
+        <w:t>can be plotted</w:t>
+      </w:r>
+      <w:proofErr w:type="gramEnd"/>
+      <w:r>
+        <w:t xml:space="preserve"> in a row-column-time 3D space.</w:t>
+      </w:r>
+      <w:r>
+        <w:t xml:space="preserve"> The objective of </w:t>
+      </w:r>
+      <w:r>
+        <w:t>this</w:t>
+      </w:r>
+      <w:r>
+        <w:t xml:space="preserve"> is to recover the class labels of the candidates. The approach used here is “a layered data association scheme.” A candidate triplet</w:t>
+      </w:r>
+      <w:r>
+        <w:t xml:space="preserve"> (three frames containing the potential tennis ball in each of them, very close to one another)</w:t>
+      </w:r>
+      <w:r>
+        <w:t xml:space="preserve"> </w:t>
+      </w:r>
+      <w:proofErr w:type="gramStart"/>
+      <w:r>
+        <w:t>is selected</w:t>
+      </w:r>
+      <w:proofErr w:type="gramEnd"/>
+      <w:r>
+        <w:t xml:space="preserve"> from the beginning of the sequence, which has an extremely high probability of continuing with only true positives. </w:t>
+      </w:r>
+      <w:r>
+        <w:t xml:space="preserve">A dynamic model </w:t>
+      </w:r>
+      <w:proofErr w:type="gramStart"/>
+      <w:r>
+        <w:t>is then fitted</w:t>
+      </w:r>
+      <w:proofErr w:type="gramEnd"/>
+      <w:r>
+        <w:t xml:space="preserve">, and then optimised recursively until convergence (the other candidates (near the triplet) seem to line up). This optimised model </w:t>
+      </w:r>
+      <w:proofErr w:type="gramStart"/>
+      <w:r>
+        <w:t>is called</w:t>
+      </w:r>
+      <w:proofErr w:type="gramEnd"/>
+      <w:r>
+        <w:t xml:space="preserve"> a “tracklet”. As a sliding window moves, </w:t>
+      </w:r>
+      <w:proofErr w:type="gramStart"/>
+      <w:r>
+        <w:t>a sequence of tracklets are</w:t>
+      </w:r>
+      <w:proofErr w:type="gramEnd"/>
+      <w:r>
+        <w:t xml:space="preserve"> generated. Simultaneously, a graph </w:t>
+      </w:r>
+      <w:proofErr w:type="gramStart"/>
+      <w:r>
+        <w:t>is constructed</w:t>
+      </w:r>
+      <w:proofErr w:type="gramEnd"/>
+      <w:r>
+        <w:t xml:space="preserve">, where each node is a tracklet, and the edge difference between two nodes is defined according to the “compatibility” of the two tracklets. The graph </w:t>
+      </w:r>
+      <w:proofErr w:type="gramStart"/>
+      <w:r>
+        <w:t>is then sectioned</w:t>
+      </w:r>
+      <w:proofErr w:type="gramEnd"/>
+      <w:r>
+        <w:t xml:space="preserve"> into sub-graphs, and the optimal path in each graph is found.  </w:t>
+      </w:r>
+      <w:r>
+        <w:t xml:space="preserve">The desired data association result is then contained in the optimal paths. Next, interpolation and hit/bounce detection </w:t>
+      </w:r>
+      <w:proofErr w:type="gramStart"/>
+      <w:r>
+        <w:t>is used</w:t>
+      </w:r>
+      <w:proofErr w:type="gramEnd"/>
+      <w:r>
+        <w:t xml:space="preserve"> to create the final product, the tennis ball tracking computer vision. </w:t>
+      </w:r>
+    </w:p>
+    <w:p>
+      <w:r>
+        <w:rPr>
+          <w:noProof/>
+          <w:lang w:eastAsia="en-GB"/>
+        </w:rPr>
+        <mc:AlternateContent>
+          <mc:Choice Requires="wps">
+            <w:drawing>
+              <wp:anchor distT="0" distB="0" distL="114300" distR="114300" simplePos="0" relativeHeight="251702784" behindDoc="0" locked="0" layoutInCell="1" allowOverlap="1" wp14:anchorId="4EE9194A" wp14:editId="5F7C1169">
+                <wp:simplePos x="0" y="0"/>
+                <wp:positionH relativeFrom="column">
+                  <wp:posOffset>3776676</wp:posOffset>
+                </wp:positionH>
+                <wp:positionV relativeFrom="paragraph">
+                  <wp:posOffset>5537806</wp:posOffset>
+                </wp:positionV>
+                <wp:extent cx="683812" cy="238429"/>
+                <wp:effectExtent l="38100" t="0" r="21590" b="104775"/>
+                <wp:wrapNone/>
+                <wp:docPr id="71" name="Curved Connector 71"/>
+                <wp:cNvGraphicFramePr/>
+                <a:graphic xmlns:a="http://schemas.openxmlformats.org/drawingml/2006/main">
+                  <a:graphicData uri="http://schemas.microsoft.com/office/word/2010/wordprocessingShape">
+                    <wps:wsp>
+                      <wps:cNvCnPr/>
+                      <wps:spPr>
+                        <a:xfrm rot="10800000" flipV="1">
+                          <a:off x="0" y="0"/>
+                          <a:ext cx="683812" cy="238429"/>
+                        </a:xfrm>
+                        <a:prstGeom prst="curvedConnector3">
+                          <a:avLst>
+                            <a:gd name="adj1" fmla="val 50000"/>
+                          </a:avLst>
+                        </a:prstGeom>
+                        <a:ln>
+                          <a:solidFill>
+                            <a:srgbClr val="FF0000"/>
+                          </a:solidFill>
+                          <a:tailEnd type="arrow"/>
+                        </a:ln>
+                      </wps:spPr>
+                      <wps:style>
+                        <a:lnRef idx="1">
+                          <a:schemeClr val="accent1"/>
+                        </a:lnRef>
+                        <a:fillRef idx="0">
+                          <a:schemeClr val="accent1"/>
+                        </a:fillRef>
+                        <a:effectRef idx="0">
+                          <a:schemeClr val="accent1"/>
+                        </a:effectRef>
+                        <a:fontRef idx="minor">
+                          <a:schemeClr val="tx1"/>
+                        </a:fontRef>
+                      </wps:style>
+                      <wps:bodyPr/>
+                    </wps:wsp>
+                  </a:graphicData>
+                </a:graphic>
+                <wp14:sizeRelH relativeFrom="margin">
+                  <wp14:pctWidth>0</wp14:pctWidth>
+                </wp14:sizeRelH>
+                <wp14:sizeRelV relativeFrom="margin">
+                  <wp14:pctHeight>0</wp14:pctHeight>
+                </wp14:sizeRelV>
+              </wp:anchor>
+            </w:drawing>
+          </mc:Choice>
+          <mc:Fallback>
+            <w:pict>
+              <v:shapetype id="_x0000_t38" coordsize="21600,21600" o:spt="38" o:oned="t" path="m,c@0,0@1,5400@1,10800@1,16200@2,21600,21600,21600e" filled="f">
+                <v:formulas>
+                  <v:f eqn="mid #0 0"/>
+                  <v:f eqn="val #0"/>
+                  <v:f eqn="mid #0 21600"/>
+                </v:formulas>
+                <v:path arrowok="t" fillok="f" o:connecttype="none"/>
+                <v:handles>
+                  <v:h position="#0,center"/>
+                </v:handles>
+                <o:lock v:ext="edit" shapetype="t"/>
+              </v:shapetype>
+              <v:shape id="Curved Connector 71" o:spid="_x0000_s1026" type="#_x0000_t38" style="position:absolute;margin-left:297.4pt;margin-top:436.05pt;width:53.85pt;height:18.75pt;rotation:180;flip:y;z-index:251702784;visibility:visible;mso-wrap-style:square;mso-width-percent:0;mso-height-percent:0;mso-wrap-distance-left:9pt;mso-wrap-distance-top:0;mso-wrap-distance-right:9pt;mso-wrap-distance-bottom:0;mso-position-horizontal:absolute;mso-position-horizontal-relative:text;mso-position-vertical:absolute;mso-position-vertical-relative:text;mso-width-percent:0;mso-height-percent:0;mso-width-relative:margin;mso-height-relative:margin" o:gfxdata="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" adj="10800" strokecolor="red" strokeweight=".5pt">
+                <v:stroke endarrow="open" joinstyle="miter"/>
+              </v:shape>
+            </w:pict>
+          </mc:Fallback>
+        </mc:AlternateContent>
+      </w:r>
+      <w:r>
+        <w:rPr>
+          <w:noProof/>
+          <w:lang w:eastAsia="en-GB"/>
+        </w:rPr>
+        <mc:AlternateContent>
+          <mc:Choice Requires="wps">
+            <w:drawing>
+              <wp:anchor distT="0" distB="0" distL="114300" distR="114300" simplePos="0" relativeHeight="251700736" behindDoc="0" locked="0" layoutInCell="1" allowOverlap="1" wp14:anchorId="735E2712" wp14:editId="7E0DBFD7">
+                <wp:simplePos x="0" y="0"/>
+                <wp:positionH relativeFrom="column">
+                  <wp:posOffset>3762044</wp:posOffset>
+                </wp:positionH>
+                <wp:positionV relativeFrom="paragraph">
+                  <wp:posOffset>6158975</wp:posOffset>
+                </wp:positionV>
+                <wp:extent cx="294199" cy="63610"/>
+                <wp:effectExtent l="0" t="38100" r="48895" b="107950"/>
+                <wp:wrapNone/>
+                <wp:docPr id="70" name="Curved Connector 70"/>
+                <wp:cNvGraphicFramePr/>
+                <a:graphic xmlns:a="http://schemas.openxmlformats.org/drawingml/2006/main">
+                  <a:graphicData uri="http://schemas.microsoft.com/office/word/2010/wordprocessingShape">
+                    <wps:wsp>
+                      <wps:cNvCnPr/>
+                      <wps:spPr>
+                        <a:xfrm>
+                          <a:off x="0" y="0"/>
+                          <a:ext cx="294199" cy="63610"/>
+                        </a:xfrm>
+                        <a:prstGeom prst="curvedConnector3">
+                          <a:avLst>
+                            <a:gd name="adj1" fmla="val 50000"/>
+                          </a:avLst>
+                        </a:prstGeom>
+                        <a:ln>
+                          <a:solidFill>
+                            <a:srgbClr val="FF0000"/>
+                          </a:solidFill>
+                          <a:tailEnd type="arrow"/>
+                        </a:ln>
+                      </wps:spPr>
+                      <wps:style>
+                        <a:lnRef idx="1">
+                          <a:schemeClr val="accent1"/>
+                        </a:lnRef>
+                        <a:fillRef idx="0">
+                          <a:schemeClr val="accent1"/>
+                        </a:fillRef>
+                        <a:effectRef idx="0">
+                          <a:schemeClr val="accent1"/>
+                        </a:effectRef>
+                        <a:fontRef idx="minor">
+                          <a:schemeClr val="tx1"/>
+                        </a:fontRef>
+                      </wps:style>
+                      <wps:bodyPr/>
+                    </wps:wsp>
+                  </a:graphicData>
+                </a:graphic>
+                <wp14:sizeRelH relativeFrom="margin">
+                  <wp14:pctWidth>0</wp14:pctWidth>
+                </wp14:sizeRelH>
+                <wp14:sizeRelV relativeFrom="margin">
+                  <wp14:pctHeight>0</wp14:pctHeight>
+                </wp14:sizeRelV>
+              </wp:anchor>
+            </w:drawing>
+          </mc:Choice>
+          <mc:Fallback>
+            <w:pict>
+              <v:shape id="Curved Connector 70" o:spid="_x0000_s1026" type="#_x0000_t38" style="position:absolute;margin-left:296.2pt;margin-top:484.95pt;width:23.15pt;height:5pt;z-index:251700736;visibility:visible;mso-wrap-style:square;mso-width-percent:0;mso-height-percent:0;mso-wrap-distance-left:9pt;mso-wrap-distance-top:0;mso-wrap-distance-right:9pt;mso-wrap-distance-bottom:0;mso-position-horizontal:absolute;mso-position-horizontal-relative:text;mso-position-vertical:absolute;mso-position-vertical-relative:text;mso-width-percent:0;mso-height-percent:0;mso-width-relative:margin;mso-height-relative:margin" o:gfxdata="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" adj="10800" strokecolor="red" strokeweight=".5pt">
+                <v:stroke endarrow="open" joinstyle="miter"/>
+              </v:shape>
+            </w:pict>
+          </mc:Fallback>
+        </mc:AlternateContent>
+      </w:r>
+      <w:r>
+        <w:rPr>
+          <w:noProof/>
+          <w:lang w:eastAsia="en-GB"/>
+        </w:rPr>
+        <mc:AlternateContent>
+          <mc:Choice Requires="wps">
+            <w:drawing>
+              <wp:anchor distT="0" distB="0" distL="114300" distR="114300" simplePos="0" relativeHeight="251698688" behindDoc="0" locked="0" layoutInCell="1" allowOverlap="1" wp14:anchorId="23854029" wp14:editId="49FB3465">
+                <wp:simplePos x="0" y="0"/>
+                <wp:positionH relativeFrom="column">
+                  <wp:posOffset>4166483</wp:posOffset>
+                </wp:positionH>
+                <wp:positionV relativeFrom="paragraph">
+                  <wp:posOffset>5211804</wp:posOffset>
+                </wp:positionV>
+                <wp:extent cx="294199" cy="63610"/>
+                <wp:effectExtent l="0" t="38100" r="48895" b="107950"/>
+                <wp:wrapNone/>
+                <wp:docPr id="69" name="Curved Connector 69"/>
+                <wp:cNvGraphicFramePr/>
+                <a:graphic xmlns:a="http://schemas.openxmlformats.org/drawingml/2006/main">
+                  <a:graphicData uri="http://schemas.microsoft.com/office/word/2010/wordprocessingShape">
+                    <wps:wsp>
+                      <wps:cNvCnPr/>
+                      <wps:spPr>
+                        <a:xfrm>
+                          <a:off x="0" y="0"/>
+                          <a:ext cx="294199" cy="63610"/>
+                        </a:xfrm>
+                        <a:prstGeom prst="curvedConnector3">
+                          <a:avLst>
+                            <a:gd name="adj1" fmla="val 50000"/>
+                          </a:avLst>
+                        </a:prstGeom>
+                        <a:ln>
+                          <a:solidFill>
+                            <a:srgbClr val="FF0000"/>
+                          </a:solidFill>
+                          <a:tailEnd type="arrow"/>
+                        </a:ln>
+                      </wps:spPr>
+                      <wps:style>
+                        <a:lnRef idx="1">
+                          <a:schemeClr val="accent1"/>
+                        </a:lnRef>
+                        <a:fillRef idx="0">
+                          <a:schemeClr val="accent1"/>
+                        </a:fillRef>
+                        <a:effectRef idx="0">
+                          <a:schemeClr val="accent1"/>
+                        </a:effectRef>
+                        <a:fontRef idx="minor">
+                          <a:schemeClr val="tx1"/>
+                        </a:fontRef>
+                      </wps:style>
+                      <wps:bodyPr/>
+                    </wps:wsp>
+                  </a:graphicData>
+                </a:graphic>
+                <wp14:sizeRelH relativeFrom="margin">
+                  <wp14:pctWidth>0</wp14:pctWidth>
+                </wp14:sizeRelH>
+                <wp14:sizeRelV relativeFrom="margin">
+                  <wp14:pctHeight>0</wp14:pctHeight>
+                </wp14:sizeRelV>
+              </wp:anchor>
+            </w:drawing>
+          </mc:Choice>
+          <mc:Fallback>
+            <w:pict>
+              <v:shape id="Curved Connector 69" o:spid="_x0000_s1026" type="#_x0000_t38" style="position:absolute;margin-left:328.05pt;margin-top:410.4pt;width:23.15pt;height:5pt;z-index:251698688;visibility:visible;mso-wrap-style:square;mso-width-percent:0;mso-height-percent:0;mso-wrap-distance-left:9pt;mso-wrap-distance-top:0;mso-wrap-distance-right:9pt;mso-wrap-distance-bottom:0;mso-position-horizontal:absolute;mso-position-horizontal-relative:text;mso-position-vertical:absolute;mso-position-vertical-relative:text;mso-width-percent:0;mso-height-percent:0;mso-width-relative:margin;mso-height-relative:margin" o:gfxdata="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" adj="10800" strokecolor="red" strokeweight=".5pt">
+                <v:stroke endarrow="open" joinstyle="miter"/>
+              </v:shape>
+            </w:pict>
+          </mc:Fallback>
+        </mc:AlternateContent>
+      </w:r>
+      <w:r>
+        <w:rPr>
+          <w:noProof/>
+          <w:lang w:eastAsia="en-GB"/>
+        </w:rPr>
+        <mc:AlternateContent>
+          <mc:Choice Requires="wps">
+            <w:drawing>
+              <wp:anchor distT="0" distB="0" distL="114300" distR="114300" simplePos="0" relativeHeight="251696640" behindDoc="0" locked="0" layoutInCell="1" allowOverlap="1" wp14:anchorId="4613BF9D" wp14:editId="7EAABD21">
+                <wp:simplePos x="0" y="0"/>
+                <wp:positionH relativeFrom="column">
+                  <wp:posOffset>1924685</wp:posOffset>
+                </wp:positionH>
+                <wp:positionV relativeFrom="paragraph">
+                  <wp:posOffset>5268595</wp:posOffset>
+                </wp:positionV>
+                <wp:extent cx="842645" cy="651510"/>
+                <wp:effectExtent l="0" t="76200" r="0" b="34290"/>
+                <wp:wrapNone/>
+                <wp:docPr id="68" name="Curved Connector 68"/>
+                <wp:cNvGraphicFramePr/>
+                <a:graphic xmlns:a="http://schemas.openxmlformats.org/drawingml/2006/main">
+                  <a:graphicData uri="http://schemas.microsoft.com/office/word/2010/wordprocessingShape">
+                    <wps:wsp>
+                      <wps:cNvCnPr/>
+                      <wps:spPr>
+                        <a:xfrm flipV="1">
+                          <a:off x="0" y="0"/>
+                          <a:ext cx="842645" cy="651510"/>
+                        </a:xfrm>
+                        <a:prstGeom prst="curvedConnector3">
+                          <a:avLst>
+                            <a:gd name="adj1" fmla="val 50000"/>
+                          </a:avLst>
+                        </a:prstGeom>
+                        <a:ln>
+                          <a:solidFill>
+                            <a:srgbClr val="FF0000"/>
+                          </a:solidFill>
+                          <a:tailEnd type="arrow"/>
+                        </a:ln>
+                      </wps:spPr>
+                      <wps:style>
+                        <a:lnRef idx="1">
+                          <a:schemeClr val="accent1"/>
+                        </a:lnRef>
+                        <a:fillRef idx="0">
+                          <a:schemeClr val="accent1"/>
+                        </a:fillRef>
+                        <a:effectRef idx="0">
+                          <a:schemeClr val="accent1"/>
+                        </a:effectRef>
+                        <a:fontRef idx="minor">
+                          <a:schemeClr val="tx1"/>
+                        </a:fontRef>
+                      </wps:style>
+                      <wps:bodyPr/>
+                    </wps:wsp>
+                  </a:graphicData>
+                </a:graphic>
+                <wp14:sizeRelH relativeFrom="margin">
+                  <wp14:pctWidth>0</wp14:pctWidth>
+                </wp14:sizeRelH>
+                <wp14:sizeRelV relativeFrom="margin">
+                  <wp14:pctHeight>0</wp14:pctHeight>
+                </wp14:sizeRelV>
+              </wp:anchor>
+            </w:drawing>
+          </mc:Choice>
+          <mc:Fallback>
+            <w:pict>
+              <v:shape id="Curved Connector 68" o:spid="_x0000_s1026" type="#_x0000_t38" style="position:absolute;margin-left:151.55pt;margin-top:414.85pt;width:66.35pt;height:51.3pt;flip:y;z-index:251696640;visibility:visible;mso-wrap-style:square;mso-width-percent:0;mso-height-percent:0;mso-wrap-distance-left:9pt;mso-wrap-distance-top:0;mso-wrap-distance-right:9pt;mso-wrap-distance-bottom:0;mso-position-horizontal:absolute;mso-position-horizontal-relative:text;mso-position-vertical:absolute;mso-position-vertical-relative:text;mso-width-percent:0;mso-height-percent:0;mso-width-relative:margin;mso-height-relative:margin" o:gfxdata="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" adj="10800" strokecolor="red" strokeweight=".5pt">
+                <v:stroke endarrow="open" joinstyle="miter"/>
+              </v:shape>
+            </w:pict>
+          </mc:Fallback>
+        </mc:AlternateContent>
+      </w:r>
+      <w:r>
+        <w:rPr>
+          <w:noProof/>
+          <w:lang w:eastAsia="en-GB"/>
+        </w:rPr>
+        <mc:AlternateContent>
+          <mc:Choice Requires="wps">
+            <w:drawing>
+              <wp:anchor distT="0" distB="0" distL="114300" distR="114300" simplePos="0" relativeHeight="251692544" behindDoc="0" locked="0" layoutInCell="1" allowOverlap="1" wp14:anchorId="772685AF" wp14:editId="1BE37D97">
+                <wp:simplePos x="0" y="0"/>
+                <wp:positionH relativeFrom="column">
+                  <wp:posOffset>1754036</wp:posOffset>
+                </wp:positionH>
+                <wp:positionV relativeFrom="paragraph">
+                  <wp:posOffset>4754011</wp:posOffset>
+                </wp:positionV>
+                <wp:extent cx="874367" cy="564543"/>
+                <wp:effectExtent l="40322" t="0" r="23813" b="61912"/>
+                <wp:wrapNone/>
+                <wp:docPr id="66" name="Curved Connector 66"/>
+                <wp:cNvGraphicFramePr/>
+                <a:graphic xmlns:a="http://schemas.openxmlformats.org/drawingml/2006/main">
+                  <a:graphicData uri="http://schemas.microsoft.com/office/word/2010/wordprocessingShape">
+                    <wps:wsp>
+                      <wps:cNvCnPr/>
+                      <wps:spPr>
+                        <a:xfrm rot="5400000">
+                          <a:off x="0" y="0"/>
+                          <a:ext cx="874367" cy="564543"/>
+                        </a:xfrm>
+                        <a:prstGeom prst="curvedConnector3">
+                          <a:avLst>
+                            <a:gd name="adj1" fmla="val 50000"/>
+                          </a:avLst>
+                        </a:prstGeom>
+                        <a:ln>
+                          <a:solidFill>
+                            <a:srgbClr val="FF0000"/>
+                          </a:solidFill>
+                          <a:tailEnd type="arrow"/>
+                        </a:ln>
+                      </wps:spPr>
+                      <wps:style>
+                        <a:lnRef idx="1">
+                          <a:schemeClr val="accent1"/>
+                        </a:lnRef>
+                        <a:fillRef idx="0">
+                          <a:schemeClr val="accent1"/>
+                        </a:fillRef>
+                        <a:effectRef idx="0">
+                          <a:schemeClr val="accent1"/>
+                        </a:effectRef>
+                        <a:fontRef idx="minor">
+                          <a:schemeClr val="tx1"/>
+                        </a:fontRef>
+                      </wps:style>
+                      <wps:bodyPr/>
+                    </wps:wsp>
+                  </a:graphicData>
+                </a:graphic>
+                <wp14:sizeRelH relativeFrom="margin">
+                  <wp14:pctWidth>0</wp14:pctWidth>
+                </wp14:sizeRelH>
+                <wp14:sizeRelV relativeFrom="margin">
+                  <wp14:pctHeight>0</wp14:pctHeight>
+                </wp14:sizeRelV>
+              </wp:anchor>
+            </w:drawing>
+          </mc:Choice>
+          <mc:Fallback>
+            <w:pict>
+              <v:shape id="Curved Connector 66" o:spid="_x0000_s1026" type="#_x0000_t38" style="position:absolute;margin-left:138.1pt;margin-top:374.35pt;width:68.85pt;height:44.45pt;rotation:90;z-index:251692544;visibility:visible;mso-wrap-style:square;mso-width-percent:0;mso-height-percent:0;mso-wrap-distance-left:9pt;mso-wrap-distance-top:0;mso-wrap-distance-right:9pt;mso-wrap-distance-bottom:0;mso-position-horizontal:absolute;mso-position-horizontal-relative:text;mso-position-vertical:absolute;mso-position-vertical-relative:text;mso-width-percent:0;mso-height-percent:0;mso-width-relative:margin;mso-height-relative:margin" o:gfxdata="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" adj="10800" strokecolor="red" strokeweight=".5pt">
+                <v:stroke endarrow="open" joinstyle="miter"/>
+              </v:shape>
+            </w:pict>
+          </mc:Fallback>
+        </mc:AlternateContent>
+      </w:r>
+      <w:r>
+        <w:rPr>
+          <w:noProof/>
+          <w:lang w:eastAsia="en-GB"/>
+        </w:rPr>
+        <mc:AlternateContent>
+          <mc:Choice Requires="wps">
+            <w:drawing>
+              <wp:anchor distT="0" distB="0" distL="114300" distR="114300" simplePos="0" relativeHeight="251694592" behindDoc="0" locked="0" layoutInCell="1" allowOverlap="1" wp14:anchorId="196F922B" wp14:editId="684731DE">
+                <wp:simplePos x="0" y="0"/>
+                <wp:positionH relativeFrom="column">
+                  <wp:posOffset>3975403</wp:posOffset>
+                </wp:positionH>
+                <wp:positionV relativeFrom="paragraph">
+                  <wp:posOffset>3995006</wp:posOffset>
+                </wp:positionV>
+                <wp:extent cx="215182" cy="214685"/>
+                <wp:effectExtent l="0" t="0" r="109220" b="52070"/>
+                <wp:wrapNone/>
+                <wp:docPr id="67" name="Curved Connector 67"/>
+                <wp:cNvGraphicFramePr/>
+                <a:graphic xmlns:a="http://schemas.openxmlformats.org/drawingml/2006/main">
+                  <a:graphicData uri="http://schemas.microsoft.com/office/word/2010/wordprocessingShape">
+                    <wps:wsp>
+                      <wps:cNvCnPr/>
+                      <wps:spPr>
+                        <a:xfrm rot="16200000" flipH="1">
+                          <a:off x="0" y="0"/>
+                          <a:ext cx="215182" cy="214685"/>
+                        </a:xfrm>
+                        <a:prstGeom prst="curvedConnector3">
+                          <a:avLst>
+                            <a:gd name="adj1" fmla="val 50000"/>
+                          </a:avLst>
+                        </a:prstGeom>
+                        <a:ln>
+                          <a:solidFill>
+                            <a:srgbClr val="FF0000"/>
+                          </a:solidFill>
+                          <a:tailEnd type="arrow"/>
+                        </a:ln>
+                      </wps:spPr>
+                      <wps:style>
+                        <a:lnRef idx="1">
+                          <a:schemeClr val="accent1"/>
+                        </a:lnRef>
+                        <a:fillRef idx="0">
+                          <a:schemeClr val="accent1"/>
+                        </a:fillRef>
+                        <a:effectRef idx="0">
+                          <a:schemeClr val="accent1"/>
+                        </a:effectRef>
+                        <a:fontRef idx="minor">
+                          <a:schemeClr val="tx1"/>
+                        </a:fontRef>
+                      </wps:style>
+                      <wps:bodyPr/>
+                    </wps:wsp>
+                  </a:graphicData>
+                </a:graphic>
+                <wp14:sizeRelH relativeFrom="margin">
+                  <wp14:pctWidth>0</wp14:pctWidth>
+                </wp14:sizeRelH>
+                <wp14:sizeRelV relativeFrom="margin">
+                  <wp14:pctHeight>0</wp14:pctHeight>
+                </wp14:sizeRelV>
+              </wp:anchor>
+            </w:drawing>
+          </mc:Choice>
+          <mc:Fallback>
+            <w:pict>
+              <v:shape id="Curved Connector 67" o:spid="_x0000_s1026" type="#_x0000_t38" style="position:absolute;margin-left:313pt;margin-top:314.55pt;width:16.95pt;height:16.9pt;rotation:90;flip:x;z-index:251694592;visibility:visible;mso-wrap-style:square;mso-width-percent:0;mso-height-percent:0;mso-wrap-distance-left:9pt;mso-wrap-distance-top:0;mso-wrap-distance-right:9pt;mso-wrap-distance-bottom:0;mso-position-horizontal:absolute;mso-position-horizontal-relative:text;mso-position-vertical:absolute;mso-position-vertical-relative:text;mso-width-percent:0;mso-height-percent:0;mso-width-relative:margin;mso-height-relative:margin" o:gfxdata="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" adj="10800" strokecolor="red" strokeweight=".5pt">
+                <v:stroke endarrow="open" joinstyle="miter"/>
+              </v:shape>
+            </w:pict>
+          </mc:Fallback>
+        </mc:AlternateContent>
+      </w:r>
+      <w:r>
+        <w:rPr>
+          <w:noProof/>
+          <w:lang w:eastAsia="en-GB"/>
+        </w:rPr>
+        <mc:AlternateContent>
+          <mc:Choice Requires="wps">
+            <w:drawing>
+              <wp:anchor distT="0" distB="0" distL="114300" distR="114300" simplePos="0" relativeHeight="251690496" behindDoc="0" locked="0" layoutInCell="1" allowOverlap="1" wp14:anchorId="652D77A1" wp14:editId="1C5338A0">
+                <wp:simplePos x="0" y="0"/>
+                <wp:positionH relativeFrom="column">
+                  <wp:posOffset>1677725</wp:posOffset>
+                </wp:positionH>
+                <wp:positionV relativeFrom="paragraph">
+                  <wp:posOffset>4090670</wp:posOffset>
+                </wp:positionV>
+                <wp:extent cx="842838" cy="651594"/>
+                <wp:effectExtent l="0" t="76200" r="0" b="34290"/>
+                <wp:wrapNone/>
+                <wp:docPr id="62" name="Curved Connector 62"/>
+                <wp:cNvGraphicFramePr/>
+                <a:graphic xmlns:a="http://schemas.openxmlformats.org/drawingml/2006/main">
+                  <a:graphicData uri="http://schemas.microsoft.com/office/word/2010/wordprocessingShape">
+                    <wps:wsp>
+                      <wps:cNvCnPr/>
+                      <wps:spPr>
+                        <a:xfrm flipV="1">
+                          <a:off x="0" y="0"/>
+                          <a:ext cx="842838" cy="651594"/>
+                        </a:xfrm>
+                        <a:prstGeom prst="curvedConnector3">
+                          <a:avLst>
+                            <a:gd name="adj1" fmla="val 50000"/>
+                          </a:avLst>
+                        </a:prstGeom>
+                        <a:ln>
+                          <a:solidFill>
+                            <a:srgbClr val="FF0000"/>
+                          </a:solidFill>
+                          <a:tailEnd type="arrow"/>
+                        </a:ln>
+                      </wps:spPr>
+                      <wps:style>
+                        <a:lnRef idx="1">
+                          <a:schemeClr val="accent1"/>
+                        </a:lnRef>
+                        <a:fillRef idx="0">
+                          <a:schemeClr val="accent1"/>
+                        </a:fillRef>
+                        <a:effectRef idx="0">
+                          <a:schemeClr val="accent1"/>
+                        </a:effectRef>
+                        <a:fontRef idx="minor">
+                          <a:schemeClr val="tx1"/>
+                        </a:fontRef>
+                      </wps:style>
+                      <wps:bodyPr/>
+                    </wps:wsp>
+                  </a:graphicData>
+                </a:graphic>
+                <wp14:sizeRelH relativeFrom="margin">
+                  <wp14:pctWidth>0</wp14:pctWidth>
+                </wp14:sizeRelH>
+                <wp14:sizeRelV relativeFrom="margin">
+                  <wp14:pctHeight>0</wp14:pctHeight>
+                </wp14:sizeRelV>
+              </wp:anchor>
+            </w:drawing>
+          </mc:Choice>
+          <mc:Fallback>
+            <w:pict>
+              <v:shape id="Curved Connector 62" o:spid="_x0000_s1026" type="#_x0000_t38" style="position:absolute;margin-left:132.1pt;margin-top:322.1pt;width:66.35pt;height:51.3pt;flip:y;z-index:251690496;visibility:visible;mso-wrap-style:square;mso-width-percent:0;mso-height-percent:0;mso-wrap-distance-left:9pt;mso-wrap-distance-top:0;mso-wrap-distance-right:9pt;mso-wrap-distance-bottom:0;mso-position-horizontal:absolute;mso-position-horizontal-relative:text;mso-position-vertical:absolute;mso-position-vertical-relative:text;mso-width-percent:0;mso-height-percent:0;mso-width-relative:margin;mso-height-relative:margin" o:gfxdata="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" adj="10800" strokecolor="red" strokeweight=".5pt">
+                <v:stroke endarrow="open" joinstyle="miter"/>
+              </v:shape>
+            </w:pict>
+          </mc:Fallback>
+        </mc:AlternateContent>
+      </w:r>
+      <w:r>
+        <w:rPr>
+          <w:noProof/>
+          <w:lang w:eastAsia="en-GB"/>
+        </w:rPr>
+        <mc:AlternateContent>
+          <mc:Choice Requires="wps">
+            <w:drawing>
+              <wp:anchor distT="0" distB="0" distL="114300" distR="114300" simplePos="0" relativeHeight="251688448" behindDoc="0" locked="0" layoutInCell="1" allowOverlap="1" wp14:anchorId="636ABECC" wp14:editId="11267A91">
+                <wp:simplePos x="0" y="0"/>
+                <wp:positionH relativeFrom="column">
+                  <wp:posOffset>2146853</wp:posOffset>
+                </wp:positionH>
+                <wp:positionV relativeFrom="paragraph">
+                  <wp:posOffset>3629080</wp:posOffset>
+                </wp:positionV>
+                <wp:extent cx="2639833" cy="342319"/>
+                <wp:effectExtent l="38100" t="0" r="27305" b="95885"/>
+                <wp:wrapNone/>
+                <wp:docPr id="61" name="Curved Connector 61"/>
+                <wp:cNvGraphicFramePr/>
+                <a:graphic xmlns:a="http://schemas.openxmlformats.org/drawingml/2006/main">
+                  <a:graphicData uri="http://schemas.microsoft.com/office/word/2010/wordprocessingShape">
+                    <wps:wsp>
+                      <wps:cNvCnPr/>
+                      <wps:spPr>
+                        <a:xfrm rot="10800000" flipV="1">
+                          <a:off x="0" y="0"/>
+                          <a:ext cx="2639833" cy="342319"/>
+                        </a:xfrm>
+                        <a:prstGeom prst="curvedConnector3">
+                          <a:avLst>
+                            <a:gd name="adj1" fmla="val 87041"/>
+                          </a:avLst>
+                        </a:prstGeom>
+                        <a:ln>
+                          <a:solidFill>
+                            <a:srgbClr val="FF0000"/>
+                          </a:solidFill>
+                          <a:tailEnd type="arrow"/>
+                        </a:ln>
+                      </wps:spPr>
+                      <wps:style>
+                        <a:lnRef idx="1">
+                          <a:schemeClr val="accent1"/>
+                        </a:lnRef>
+                        <a:fillRef idx="0">
+                          <a:schemeClr val="accent1"/>
+                        </a:fillRef>
+                        <a:effectRef idx="0">
+                          <a:schemeClr val="accent1"/>
+                        </a:effectRef>
+                        <a:fontRef idx="minor">
+                          <a:schemeClr val="tx1"/>
+                        </a:fontRef>
+                      </wps:style>
+                      <wps:bodyPr/>
+                    </wps:wsp>
+                  </a:graphicData>
+                </a:graphic>
+                <wp14:sizeRelH relativeFrom="margin">
+                  <wp14:pctWidth>0</wp14:pctWidth>
+                </wp14:sizeRelH>
+                <wp14:sizeRelV relativeFrom="margin">
+                  <wp14:pctHeight>0</wp14:pctHeight>
+                </wp14:sizeRelV>
+              </wp:anchor>
+            </w:drawing>
+          </mc:Choice>
+          <mc:Fallback>
+            <w:pict>
+              <v:shape id="Curved Connector 61" o:spid="_x0000_s1026" type="#_x0000_t38" style="position:absolute;margin-left:169.05pt;margin-top:285.75pt;width:207.85pt;height:26.95pt;rotation:180;flip:y;z-index:251688448;visibility:visible;mso-wrap-style:square;mso-width-percent:0;mso-height-percent:0;mso-wrap-distance-left:9pt;mso-wrap-distance-top:0;mso-wrap-distance-right:9pt;mso-wrap-distance-bottom:0;mso-position-horizontal:absolute;mso-position-horizontal-relative:text;mso-position-vertical:absolute;mso-position-vertical-relative:text;mso-width-percent:0;mso-height-percent:0;mso-width-relative:margin;mso-height-relative:margin" o:gfxdata="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" adj="18801" strokecolor="red" strokeweight=".5pt">
+                <v:stroke endarrow="open" joinstyle="miter"/>
+              </v:shape>
+            </w:pict>
+          </mc:Fallback>
+        </mc:AlternateContent>
+      </w:r>
+      <w:r>
+        <w:rPr>
+          <w:noProof/>
+          <w:lang w:eastAsia="en-GB"/>
+        </w:rPr>
+        <mc:AlternateContent>
+          <mc:Choice Requires="wps">
+            <w:drawing>
+              <wp:anchor distT="0" distB="0" distL="114300" distR="114300" simplePos="0" relativeHeight="251686400" behindDoc="0" locked="0" layoutInCell="1" allowOverlap="1" wp14:anchorId="277FA4BF" wp14:editId="66E00CB3">
+                <wp:simplePos x="0" y="0"/>
+                <wp:positionH relativeFrom="column">
+                  <wp:posOffset>3212327</wp:posOffset>
+                </wp:positionH>
+                <wp:positionV relativeFrom="paragraph">
+                  <wp:posOffset>3701056</wp:posOffset>
+                </wp:positionV>
+                <wp:extent cx="1462598" cy="15904"/>
+                <wp:effectExtent l="0" t="76200" r="23495" b="117475"/>
+                <wp:wrapNone/>
+                <wp:docPr id="60" name="Curved Connector 60"/>
+                <wp:cNvGraphicFramePr/>
+                <a:graphic xmlns:a="http://schemas.openxmlformats.org/drawingml/2006/main">
+                  <a:graphicData uri="http://schemas.microsoft.com/office/word/2010/wordprocessingShape">
+                    <wps:wsp>
+                      <wps:cNvCnPr/>
+                      <wps:spPr>
+                        <a:xfrm>
+                          <a:off x="0" y="0"/>
+                          <a:ext cx="1462598" cy="15904"/>
+                        </a:xfrm>
+                        <a:prstGeom prst="curvedConnector3">
+                          <a:avLst>
+                            <a:gd name="adj1" fmla="val 50000"/>
+                          </a:avLst>
+                        </a:prstGeom>
+                        <a:ln>
+                          <a:solidFill>
+                            <a:srgbClr val="FF0000"/>
+                          </a:solidFill>
+                          <a:tailEnd type="arrow"/>
+                        </a:ln>
+                      </wps:spPr>
+                      <wps:style>
+                        <a:lnRef idx="1">
+                          <a:schemeClr val="accent1"/>
+                        </a:lnRef>
+                        <a:fillRef idx="0">
+                          <a:schemeClr val="accent1"/>
+                        </a:fillRef>
+                        <a:effectRef idx="0">
+                          <a:schemeClr val="accent1"/>
+                        </a:effectRef>
+                        <a:fontRef idx="minor">
+                          <a:schemeClr val="tx1"/>
+                        </a:fontRef>
+                      </wps:style>
+                      <wps:bodyPr/>
+                    </wps:wsp>
+                  </a:graphicData>
+                </a:graphic>
+                <wp14:sizeRelH relativeFrom="margin">
+                  <wp14:pctWidth>0</wp14:pctWidth>
+                </wp14:sizeRelH>
+                <wp14:sizeRelV relativeFrom="margin">
+                  <wp14:pctHeight>0</wp14:pctHeight>
+                </wp14:sizeRelV>
+              </wp:anchor>
+            </w:drawing>
+          </mc:Choice>
+          <mc:Fallback>
+            <w:pict>
+              <v:shape id="Curved Connector 60" o:spid="_x0000_s1026" type="#_x0000_t38" style="position:absolute;margin-left:252.95pt;margin-top:291.4pt;width:115.15pt;height:1.25pt;z-index:251686400;visibility:visible;mso-wrap-style:square;mso-width-percent:0;mso-height-percent:0;mso-wrap-distance-left:9pt;mso-wrap-distance-top:0;mso-wrap-distance-right:9pt;mso-wrap-distance-bottom:0;mso-position-horizontal:absolute;mso-position-horizontal-relative:text;mso-position-vertical:absolute;mso-position-vertical-relative:text;mso-width-percent:0;mso-height-percent:0;mso-width-relative:margin;mso-height-relative:margin" o:gfxdata="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" adj="10800" strokecolor="red" strokeweight=".5pt">
+                <v:stroke endarrow="open" joinstyle="miter"/>
+              </v:shape>
+            </w:pict>
+          </mc:Fallback>
+        </mc:AlternateContent>
+      </w:r>
+      <w:r>
+        <w:rPr>
+          <w:noProof/>
+          <w:lang w:eastAsia="en-GB"/>
+        </w:rPr>
+        <mc:AlternateContent>
+          <mc:Choice Requires="wps">
+            <w:drawing>
+              <wp:anchor distT="0" distB="0" distL="114300" distR="114300" simplePos="0" relativeHeight="251684352" behindDoc="0" locked="0" layoutInCell="1" allowOverlap="1" wp14:anchorId="7FBB7A5A" wp14:editId="5651C1EF">
+                <wp:simplePos x="0" y="0"/>
+                <wp:positionH relativeFrom="column">
+                  <wp:posOffset>1319917</wp:posOffset>
+                </wp:positionH>
+                <wp:positionV relativeFrom="paragraph">
+                  <wp:posOffset>3701056</wp:posOffset>
+                </wp:positionV>
+                <wp:extent cx="1534601" cy="55659"/>
+                <wp:effectExtent l="0" t="76200" r="8890" b="59055"/>
+                <wp:wrapNone/>
+                <wp:docPr id="59" name="Curved Connector 59"/>
+                <wp:cNvGraphicFramePr/>
+                <a:graphic xmlns:a="http://schemas.openxmlformats.org/drawingml/2006/main">
+                  <a:graphicData uri="http://schemas.microsoft.com/office/word/2010/wordprocessingShape">
+                    <wps:wsp>
+                      <wps:cNvCnPr/>
+                      <wps:spPr>
+                        <a:xfrm flipV="1">
+                          <a:off x="0" y="0"/>
+                          <a:ext cx="1534601" cy="55659"/>
+                        </a:xfrm>
+                        <a:prstGeom prst="curvedConnector3">
+                          <a:avLst>
+                            <a:gd name="adj1" fmla="val 51022"/>
+                          </a:avLst>
+                        </a:prstGeom>
+                        <a:ln>
+                          <a:solidFill>
+                            <a:srgbClr val="FF0000"/>
+                          </a:solidFill>
+                          <a:tailEnd type="arrow"/>
+                        </a:ln>
+                      </wps:spPr>
+                      <wps:style>
+                        <a:lnRef idx="1">
+                          <a:schemeClr val="accent1"/>
+                        </a:lnRef>
+                        <a:fillRef idx="0">
+                          <a:schemeClr val="accent1"/>
+                        </a:fillRef>
+                        <a:effectRef idx="0">
+                          <a:schemeClr val="accent1"/>
+                        </a:effectRef>
+                        <a:fontRef idx="minor">
+                          <a:schemeClr val="tx1"/>
+                        </a:fontRef>
+                      </wps:style>
+                      <wps:bodyPr/>
+                    </wps:wsp>
+                  </a:graphicData>
+                </a:graphic>
+                <wp14:sizeRelH relativeFrom="margin">
+                  <wp14:pctWidth>0</wp14:pctWidth>
+                </wp14:sizeRelH>
+                <wp14:sizeRelV relativeFrom="margin">
+                  <wp14:pctHeight>0</wp14:pctHeight>
+                </wp14:sizeRelV>
+              </wp:anchor>
+            </w:drawing>
+          </mc:Choice>
+          <mc:Fallback>
+            <w:pict>
+              <v:shape id="Curved Connector 59" o:spid="_x0000_s1026" type="#_x0000_t38" style="position:absolute;margin-left:103.95pt;margin-top:291.4pt;width:120.85pt;height:4.4pt;flip:y;z-index:251684352;visibility:visible;mso-wrap-style:square;mso-width-percent:0;mso-height-percent:0;mso-wrap-distance-left:9pt;mso-wrap-distance-top:0;mso-wrap-distance-right:9pt;mso-wrap-distance-bottom:0;mso-position-horizontal:absolute;mso-position-horizontal-relative:text;mso-position-vertical:absolute;mso-position-vertical-relative:text;mso-width-percent:0;mso-height-percent:0;mso-width-relative:margin;mso-height-relative:margin" o:gfxdata="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" adj="11021" strokecolor="red" strokeweight=".5pt">
+                <v:stroke endarrow="open" joinstyle="miter"/>
+              </v:shape>
+            </w:pict>
+          </mc:Fallback>
+        </mc:AlternateContent>
+      </w:r>
+      <w:r>
+        <w:rPr>
+          <w:noProof/>
+          <w:lang w:eastAsia="en-GB"/>
+        </w:rPr>
+        <mc:AlternateContent>
+          <mc:Choice Requires="wps">
+            <w:drawing>
+              <wp:anchor distT="0" distB="0" distL="114300" distR="114300" simplePos="0" relativeHeight="251682304" behindDoc="0" locked="0" layoutInCell="1" allowOverlap="1" wp14:anchorId="19FEC152" wp14:editId="5D4B29B3">
+                <wp:simplePos x="0" y="0"/>
+                <wp:positionH relativeFrom="column">
+                  <wp:posOffset>1669775</wp:posOffset>
+                </wp:positionH>
+                <wp:positionV relativeFrom="paragraph">
+                  <wp:posOffset>2333431</wp:posOffset>
+                </wp:positionV>
+                <wp:extent cx="3395207" cy="516835"/>
+                <wp:effectExtent l="38100" t="0" r="15240" b="112395"/>
+                <wp:wrapNone/>
+                <wp:docPr id="57" name="Curved Connector 57"/>
+                <wp:cNvGraphicFramePr/>
+                <a:graphic xmlns:a="http://schemas.openxmlformats.org/drawingml/2006/main">
+                  <a:graphicData uri="http://schemas.microsoft.com/office/word/2010/wordprocessingShape">
+                    <wps:wsp>
+                      <wps:cNvCnPr/>
+                      <wps:spPr>
+                        <a:xfrm rot="10800000" flipV="1">
+                          <a:off x="0" y="0"/>
+                          <a:ext cx="3395207" cy="516835"/>
+                        </a:xfrm>
+                        <a:prstGeom prst="curvedConnector3">
+                          <a:avLst>
+                            <a:gd name="adj1" fmla="val 50000"/>
+                          </a:avLst>
+                        </a:prstGeom>
+                        <a:ln>
+                          <a:solidFill>
+                            <a:srgbClr val="FF0000"/>
+                          </a:solidFill>
+                          <a:tailEnd type="arrow"/>
+                        </a:ln>
+                      </wps:spPr>
+                      <wps:style>
+                        <a:lnRef idx="1">
+                          <a:schemeClr val="accent1"/>
+                        </a:lnRef>
+                        <a:fillRef idx="0">
+                          <a:schemeClr val="accent1"/>
+                        </a:fillRef>
+                        <a:effectRef idx="0">
+                          <a:schemeClr val="accent1"/>
+                        </a:effectRef>
+                        <a:fontRef idx="minor">
+                          <a:schemeClr val="tx1"/>
+                        </a:fontRef>
+                      </wps:style>
+                      <wps:bodyPr/>
+                    </wps:wsp>
+                  </a:graphicData>
+                </a:graphic>
+                <wp14:sizeRelH relativeFrom="margin">
+                  <wp14:pctWidth>0</wp14:pctWidth>
+                </wp14:sizeRelH>
+                <wp14:sizeRelV relativeFrom="margin">
+                  <wp14:pctHeight>0</wp14:pctHeight>
+                </wp14:sizeRelV>
+              </wp:anchor>
+            </w:drawing>
+          </mc:Choice>
+          <mc:Fallback>
+            <w:pict>
+              <v:shape id="Curved Connector 57" o:spid="_x0000_s1026" type="#_x0000_t38" style="position:absolute;margin-left:131.5pt;margin-top:183.75pt;width:267.35pt;height:40.7pt;rotation:180;flip:y;z-index:251682304;visibility:visible;mso-wrap-style:square;mso-width-percent:0;mso-height-percent:0;mso-wrap-distance-left:9pt;mso-wrap-distance-top:0;mso-wrap-distance-right:9pt;mso-wrap-distance-bottom:0;mso-position-horizontal:absolute;mso-position-horizontal-relative:text;mso-position-vertical:absolute;mso-position-vertical-relative:text;mso-width-percent:0;mso-height-percent:0;mso-width-relative:margin;mso-height-relative:margin" o:gfxdata="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" adj="10800" strokecolor="red" strokeweight=".5pt">
+                <v:stroke endarrow="open" joinstyle="miter"/>
+              </v:shape>
+            </w:pict>
+          </mc:Fallback>
+        </mc:AlternateContent>
+      </w:r>
+      <w:r>
+        <w:rPr>
+          <w:noProof/>
+          <w:lang w:eastAsia="en-GB"/>
+        </w:rPr>
+        <mc:AlternateContent>
+          <mc:Choice Requires="wps">
+            <w:drawing>
+              <wp:anchor distT="0" distB="0" distL="114300" distR="114300" simplePos="0" relativeHeight="251680256" behindDoc="0" locked="0" layoutInCell="1" allowOverlap="1" wp14:anchorId="20A14BCD" wp14:editId="66E5BD3B">
+                <wp:simplePos x="0" y="0"/>
+                <wp:positionH relativeFrom="column">
+                  <wp:posOffset>2186609</wp:posOffset>
+                </wp:positionH>
+                <wp:positionV relativeFrom="paragraph">
+                  <wp:posOffset>679560</wp:posOffset>
+                </wp:positionV>
+                <wp:extent cx="1590261" cy="12700"/>
+                <wp:effectExtent l="0" t="76200" r="29210" b="101600"/>
+                <wp:wrapNone/>
+                <wp:docPr id="56" name="Curved Connector 56"/>
+                <wp:cNvGraphicFramePr/>
+                <a:graphic xmlns:a="http://schemas.openxmlformats.org/drawingml/2006/main">
+                  <a:graphicData uri="http://schemas.microsoft.com/office/word/2010/wordprocessingShape">
+                    <wps:wsp>
+                      <wps:cNvCnPr/>
+                      <wps:spPr>
+                        <a:xfrm>
+                          <a:off x="0" y="0"/>
+                          <a:ext cx="1590261" cy="12700"/>
+                        </a:xfrm>
+                        <a:prstGeom prst="curvedConnector3">
+                          <a:avLst>
+                            <a:gd name="adj1" fmla="val 50000"/>
+                          </a:avLst>
+                        </a:prstGeom>
+                        <a:ln>
+                          <a:solidFill>
+                            <a:srgbClr val="FF0000"/>
+                          </a:solidFill>
+                          <a:tailEnd type="arrow"/>
+                        </a:ln>
+                      </wps:spPr>
+                      <wps:style>
+                        <a:lnRef idx="1">
+                          <a:schemeClr val="accent1"/>
+                        </a:lnRef>
+                        <a:fillRef idx="0">
+                          <a:schemeClr val="accent1"/>
+                        </a:fillRef>
+                        <a:effectRef idx="0">
+                          <a:schemeClr val="accent1"/>
+                        </a:effectRef>
+                        <a:fontRef idx="minor">
+                          <a:schemeClr val="tx1"/>
+                        </a:fontRef>
+                      </wps:style>
+                      <wps:bodyPr/>
+                    </wps:wsp>
+                  </a:graphicData>
+                </a:graphic>
+                <wp14:sizeRelH relativeFrom="margin">
+                  <wp14:pctWidth>0</wp14:pctWidth>
+                </wp14:sizeRelH>
+                <wp14:sizeRelV relativeFrom="margin">
+                  <wp14:pctHeight>0</wp14:pctHeight>
+                </wp14:sizeRelV>
+              </wp:anchor>
+            </w:drawing>
+          </mc:Choice>
+          <mc:Fallback>
+            <w:pict>
+              <v:shape id="Curved Connector 56" o:spid="_x0000_s1026" type="#_x0000_t38" style="position:absolute;margin-left:172.15pt;margin-top:53.5pt;width:125.2pt;height:1pt;z-index:251680256;visibility:visible;mso-wrap-style:square;mso-width-percent:0;mso-height-percent:0;mso-wrap-distance-left:9pt;mso-wrap-distance-top:0;mso-wrap-distance-right:9pt;mso-wrap-distance-bottom:0;mso-position-horizontal:absolute;mso-position-horizontal-relative:text;mso-position-vertical:absolute;mso-position-vertical-relative:text;mso-width-percent:0;mso-height-percent:0;mso-width-relative:margin;mso-height-relative:margin" o:gfxdata="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" adj="10800" strokecolor="red" strokeweight=".5pt">
+                <v:stroke endarrow="open" joinstyle="miter"/>
+              </v:shape>
+            </w:pict>
+          </mc:Fallback>
+        </mc:AlternateContent>
+      </w:r>
+      <w:r>
+        <w:rPr>
+          <w:noProof/>
+          <w:lang w:eastAsia="en-GB"/>
+        </w:rPr>
+        <w:drawing>
+          <wp:anchor distT="0" distB="0" distL="114300" distR="114300" simplePos="0" relativeHeight="251679232" behindDoc="1" locked="0" layoutInCell="1" allowOverlap="1" wp14:anchorId="0F80BA6E" wp14:editId="587CC256">
+            <wp:simplePos x="0" y="0"/>
+            <wp:positionH relativeFrom="column">
+              <wp:posOffset>3883025</wp:posOffset>
+            </wp:positionH>
+            <wp:positionV relativeFrom="paragraph">
+              <wp:posOffset>5657850</wp:posOffset>
+            </wp:positionV>
+            <wp:extent cx="1144270" cy="1115695"/>
+            <wp:effectExtent l="0" t="0" r="0" b="8255"/>
+            <wp:wrapThrough wrapText="bothSides">
+              <wp:wrapPolygon edited="0">
+                <wp:start x="0" y="0"/>
+                <wp:lineTo x="0" y="21391"/>
+                <wp:lineTo x="21216" y="21391"/>
+                <wp:lineTo x="21216" y="0"/>
+                <wp:lineTo x="0" y="0"/>
+              </wp:wrapPolygon>
+            </wp:wrapThrough>
+            <wp:docPr id="55" name="Picture 55"/>
+            <wp:cNvGraphicFramePr>
+              <a:graphicFrameLocks xmlns:a="http://schemas.openxmlformats.org/drawingml/2006/main" noChangeAspect="1"/>
+            </wp:cNvGraphicFramePr>
+            <a:graphic xmlns:a="http://schemas.openxmlformats.org/drawingml/2006/main">
+              <a:graphicData uri="http://schemas.openxmlformats.org/drawingml/2006/picture">
+                <pic:pic xmlns:pic="http://schemas.openxmlformats.org/drawingml/2006/picture">
+                  <pic:nvPicPr>
+                    <pic:cNvPr id="0" name="768CBD9.tmp"/>
+                    <pic:cNvPicPr/>
+                  </pic:nvPicPr>
+                  <pic:blipFill>
+                    <a:blip r:embed="rId17">
+                      <a:extLst>
+                        <a:ext uri="{28A0092B-C50C-407E-A947-70E740481C1C}">
+                          <a14:useLocalDpi xmlns:a14="http://schemas.microsoft.com/office/drawing/2010/main" val="0"/>
+                        </a:ext>
+                      </a:extLst>
+                    </a:blip>
+                    <a:stretch>
+                      <a:fillRect/>
+                    </a:stretch>
+                  </pic:blipFill>
+                  <pic:spPr>
+                    <a:xfrm>
+                      <a:off x="0" y="0"/>
+                      <a:ext cx="1144270" cy="1115695"/>
+                    </a:xfrm>
+                    <a:prstGeom prst="rect">
+                      <a:avLst/>
+                    </a:prstGeom>
+                  </pic:spPr>
+                </pic:pic>
+              </a:graphicData>
+            </a:graphic>
+            <wp14:sizeRelH relativeFrom="page">
+              <wp14:pctWidth>0</wp14:pctWidth>
+            </wp14:sizeRelH>
+            <wp14:sizeRelV relativeFrom="page">
+              <wp14:pctHeight>0</wp14:pctHeight>
+            </wp14:sizeRelV>
+          </wp:anchor>
+        </w:drawing>
+      </w:r>
+      <w:r>
+        <w:rPr>
+          <w:noProof/>
+          <w:lang w:eastAsia="en-GB"/>
+        </w:rPr>
+        <w:drawing>
+          <wp:anchor distT="0" distB="0" distL="114300" distR="114300" simplePos="0" relativeHeight="251678208" behindDoc="1" locked="0" layoutInCell="1" allowOverlap="1" wp14:anchorId="453835CF" wp14:editId="18751481">
+            <wp:simplePos x="0" y="0"/>
+            <wp:positionH relativeFrom="column">
+              <wp:posOffset>2410460</wp:posOffset>
+            </wp:positionH>
+            <wp:positionV relativeFrom="paragraph">
+              <wp:posOffset>5657850</wp:posOffset>
+            </wp:positionV>
+            <wp:extent cx="1469390" cy="1115695"/>
+            <wp:effectExtent l="0" t="0" r="0" b="8255"/>
+            <wp:wrapThrough wrapText="bothSides">
+              <wp:wrapPolygon edited="0">
+                <wp:start x="0" y="0"/>
+                <wp:lineTo x="0" y="21391"/>
+                <wp:lineTo x="21283" y="21391"/>
+                <wp:lineTo x="21283" y="0"/>
+                <wp:lineTo x="0" y="0"/>
+              </wp:wrapPolygon>
+            </wp:wrapThrough>
+            <wp:docPr id="54" name="Picture 54"/>
+            <wp:cNvGraphicFramePr>
+              <a:graphicFrameLocks xmlns:a="http://schemas.openxmlformats.org/drawingml/2006/main" noChangeAspect="1"/>
+            </wp:cNvGraphicFramePr>
+            <a:graphic xmlns:a="http://schemas.openxmlformats.org/drawingml/2006/main">
+              <a:graphicData uri="http://schemas.openxmlformats.org/drawingml/2006/picture">
+                <pic:pic xmlns:pic="http://schemas.openxmlformats.org/drawingml/2006/picture">
+                  <pic:nvPicPr>
+                    <pic:cNvPr id="0" name="76839E8.tmp"/>
+                    <pic:cNvPicPr/>
+                  </pic:nvPicPr>
+                  <pic:blipFill>
+                    <a:blip r:embed="rId18">
+                      <a:extLst>
+                        <a:ext uri="{28A0092B-C50C-407E-A947-70E740481C1C}">
+                          <a14:useLocalDpi xmlns:a14="http://schemas.microsoft.com/office/drawing/2010/main" val="0"/>
+                        </a:ext>
+                      </a:extLst>
+                    </a:blip>
+                    <a:stretch>
+                      <a:fillRect/>
+                    </a:stretch>
+                  </pic:blipFill>
+                  <pic:spPr>
+                    <a:xfrm>
+                      <a:off x="0" y="0"/>
+                      <a:ext cx="1469390" cy="1115695"/>
+                    </a:xfrm>
+                    <a:prstGeom prst="rect">
+                      <a:avLst/>
+                    </a:prstGeom>
+                  </pic:spPr>
+                </pic:pic>
+              </a:graphicData>
+            </a:graphic>
+            <wp14:sizeRelH relativeFrom="page">
+              <wp14:pctWidth>0</wp14:pctWidth>
+            </wp14:sizeRelH>
+            <wp14:sizeRelV relativeFrom="page">
+              <wp14:pctHeight>0</wp14:pctHeight>
+            </wp14:sizeRelV>
+          </wp:anchor>
+        </w:drawing>
+      </w:r>
+      <w:r>
+        <w:rPr>
+          <w:noProof/>
+          <w:lang w:eastAsia="en-GB"/>
+        </w:rPr>
+        <w:drawing>
+          <wp:anchor distT="0" distB="0" distL="114300" distR="114300" simplePos="0" relativeHeight="251677184" behindDoc="1" locked="0" layoutInCell="1" allowOverlap="1" wp14:anchorId="5EA04538" wp14:editId="458C6390">
+            <wp:simplePos x="0" y="0"/>
+            <wp:positionH relativeFrom="column">
+              <wp:posOffset>4262755</wp:posOffset>
+            </wp:positionH>
+            <wp:positionV relativeFrom="paragraph">
+              <wp:posOffset>4879340</wp:posOffset>
+            </wp:positionV>
+            <wp:extent cx="1377315" cy="778510"/>
+            <wp:effectExtent l="0" t="0" r="0" b="2540"/>
+            <wp:wrapThrough wrapText="bothSides">
+              <wp:wrapPolygon edited="0">
+                <wp:start x="0" y="0"/>
+                <wp:lineTo x="0" y="21142"/>
+                <wp:lineTo x="21212" y="21142"/>
+                <wp:lineTo x="21212" y="0"/>
+                <wp:lineTo x="0" y="0"/>
+              </wp:wrapPolygon>
+            </wp:wrapThrough>
+            <wp:docPr id="53" name="Picture 53"/>
+            <wp:cNvGraphicFramePr>
+              <a:graphicFrameLocks xmlns:a="http://schemas.openxmlformats.org/drawingml/2006/main" noChangeAspect="1"/>
+            </wp:cNvGraphicFramePr>
+            <a:graphic xmlns:a="http://schemas.openxmlformats.org/drawingml/2006/main">
+              <a:graphicData uri="http://schemas.openxmlformats.org/drawingml/2006/picture">
+                <pic:pic xmlns:pic="http://schemas.openxmlformats.org/drawingml/2006/picture">
+                  <pic:nvPicPr>
+                    <pic:cNvPr id="0" name="768D9A7.tmp"/>
+                    <pic:cNvPicPr/>
+                  </pic:nvPicPr>
+                  <pic:blipFill>
+                    <a:blip r:embed="rId19" cstate="print">
+                      <a:extLst>
+                        <a:ext uri="{28A0092B-C50C-407E-A947-70E740481C1C}">
+                          <a14:useLocalDpi xmlns:a14="http://schemas.microsoft.com/office/drawing/2010/main" val="0"/>
+                        </a:ext>
+                      </a:extLst>
+                    </a:blip>
+                    <a:stretch>
+                      <a:fillRect/>
+                    </a:stretch>
+                  </pic:blipFill>
+                  <pic:spPr>
+                    <a:xfrm>
+                      <a:off x="0" y="0"/>
+                      <a:ext cx="1377315" cy="778510"/>
+                    </a:xfrm>
+                    <a:prstGeom prst="rect">
+                      <a:avLst/>
+                    </a:prstGeom>
+                  </pic:spPr>
+                </pic:pic>
+              </a:graphicData>
+            </a:graphic>
+            <wp14:sizeRelH relativeFrom="page">
+              <wp14:pctWidth>0</wp14:pctWidth>
+            </wp14:sizeRelH>
+            <wp14:sizeRelV relativeFrom="page">
+              <wp14:pctHeight>0</wp14:pctHeight>
+            </wp14:sizeRelV>
+          </wp:anchor>
+        </w:drawing>
+      </w:r>
+      <w:r>
+        <w:rPr>
+          <w:noProof/>
+          <w:lang w:eastAsia="en-GB"/>
+        </w:rPr>
+        <w:drawing>
+          <wp:anchor distT="0" distB="0" distL="114300" distR="114300" simplePos="0" relativeHeight="251676160" behindDoc="1" locked="0" layoutInCell="1" allowOverlap="1" wp14:anchorId="35D46C92" wp14:editId="3155EE0A">
+            <wp:simplePos x="0" y="0"/>
+            <wp:positionH relativeFrom="column">
+              <wp:posOffset>2410460</wp:posOffset>
+            </wp:positionH>
+            <wp:positionV relativeFrom="paragraph">
+              <wp:posOffset>4779010</wp:posOffset>
+            </wp:positionV>
+            <wp:extent cx="1854200" cy="878205"/>
+            <wp:effectExtent l="0" t="0" r="0" b="0"/>
+            <wp:wrapThrough wrapText="bothSides">
+              <wp:wrapPolygon edited="0">
+                <wp:start x="0" y="0"/>
+                <wp:lineTo x="0" y="21085"/>
+                <wp:lineTo x="21304" y="21085"/>
+                <wp:lineTo x="21304" y="0"/>
+                <wp:lineTo x="0" y="0"/>
+              </wp:wrapPolygon>
+            </wp:wrapThrough>
+            <wp:docPr id="52" name="Picture 52"/>
+            <wp:cNvGraphicFramePr>
+              <a:graphicFrameLocks xmlns:a="http://schemas.openxmlformats.org/drawingml/2006/main" noChangeAspect="1"/>
+            </wp:cNvGraphicFramePr>
+            <a:graphic xmlns:a="http://schemas.openxmlformats.org/drawingml/2006/main">
+              <a:graphicData uri="http://schemas.openxmlformats.org/drawingml/2006/picture">
+                <pic:pic xmlns:pic="http://schemas.openxmlformats.org/drawingml/2006/picture">
+                  <pic:nvPicPr>
+                    <pic:cNvPr id="0" name="768159A.tmp"/>
+                    <pic:cNvPicPr/>
+                  </pic:nvPicPr>
+                  <pic:blipFill>
+                    <a:blip r:embed="rId20" cstate="print">
+                      <a:extLst>
+                        <a:ext uri="{28A0092B-C50C-407E-A947-70E740481C1C}">
+                          <a14:useLocalDpi xmlns:a14="http://schemas.microsoft.com/office/drawing/2010/main" val="0"/>
+                        </a:ext>
+                      </a:extLst>
+                    </a:blip>
+                    <a:stretch>
+                      <a:fillRect/>
+                    </a:stretch>
+                  </pic:blipFill>
+                  <pic:spPr>
+                    <a:xfrm>
+                      <a:off x="0" y="0"/>
+                      <a:ext cx="1854200" cy="878205"/>
+                    </a:xfrm>
+                    <a:prstGeom prst="rect">
+                      <a:avLst/>
+                    </a:prstGeom>
+                  </pic:spPr>
+                </pic:pic>
+              </a:graphicData>
+            </a:graphic>
+            <wp14:sizeRelH relativeFrom="page">
+              <wp14:pctWidth>0</wp14:pctWidth>
+            </wp14:sizeRelH>
+            <wp14:sizeRelV relativeFrom="page">
+              <wp14:pctHeight>0</wp14:pctHeight>
+            </wp14:sizeRelV>
+          </wp:anchor>
+        </w:drawing>
+      </w:r>
+      <w:r>
+        <w:rPr>
+          <w:noProof/>
+          <w:lang w:eastAsia="en-GB"/>
+        </w:rPr>
+        <w:drawing>
+          <wp:anchor distT="0" distB="0" distL="114300" distR="114300" simplePos="0" relativeHeight="251675136" behindDoc="1" locked="0" layoutInCell="1" allowOverlap="1" wp14:anchorId="4899B6AC" wp14:editId="4C01B16F">
+            <wp:simplePos x="0" y="0"/>
+            <wp:positionH relativeFrom="column">
+              <wp:posOffset>308610</wp:posOffset>
+            </wp:positionH>
+            <wp:positionV relativeFrom="paragraph">
+              <wp:posOffset>5367020</wp:posOffset>
+            </wp:positionV>
+            <wp:extent cx="1993900" cy="1614805"/>
+            <wp:effectExtent l="0" t="0" r="6350" b="4445"/>
+            <wp:wrapThrough wrapText="bothSides">
+              <wp:wrapPolygon edited="0">
+                <wp:start x="0" y="0"/>
+                <wp:lineTo x="0" y="21405"/>
+                <wp:lineTo x="21462" y="21405"/>
+                <wp:lineTo x="21462" y="0"/>
+                <wp:lineTo x="0" y="0"/>
+              </wp:wrapPolygon>
+            </wp:wrapThrough>
+            <wp:docPr id="51" name="Picture 51"/>
+            <wp:cNvGraphicFramePr>
+              <a:graphicFrameLocks xmlns:a="http://schemas.openxmlformats.org/drawingml/2006/main" noChangeAspect="1"/>
+            </wp:cNvGraphicFramePr>
+            <a:graphic xmlns:a="http://schemas.openxmlformats.org/drawingml/2006/main">
+              <a:graphicData uri="http://schemas.openxmlformats.org/drawingml/2006/picture">
+                <pic:pic xmlns:pic="http://schemas.openxmlformats.org/drawingml/2006/picture">
+                  <pic:nvPicPr>
+                    <pic:cNvPr id="0" name="76867EE.tmp"/>
+                    <pic:cNvPicPr/>
+                  </pic:nvPicPr>
+                  <pic:blipFill rotWithShape="1">
+                    <a:blip r:embed="rId21" cstate="print">
+                      <a:extLst>
+                        <a:ext uri="{28A0092B-C50C-407E-A947-70E740481C1C}">
+                          <a14:useLocalDpi xmlns:a14="http://schemas.microsoft.com/office/drawing/2010/main" val="0"/>
+                        </a:ext>
+                      </a:extLst>
+                    </a:blip>
+                    <a:srcRect r="8871" b="-312"/>
+                    <a:stretch/>
+                  </pic:blipFill>
+                  <pic:spPr bwMode="auto">
+                    <a:xfrm>
+                      <a:off x="0" y="0"/>
+                      <a:ext cx="1993900" cy="1614805"/>
+                    </a:xfrm>
+                    <a:prstGeom prst="rect">
+                      <a:avLst/>
+                    </a:prstGeom>
+                    <a:ln>
+                      <a:noFill/>
+                    </a:ln>
+                    <a:extLst>
+                      <a:ext uri="{53640926-AAD7-44D8-BBD7-CCE9431645EC}">
+                        <a14:shadowObscured xmlns:a14="http://schemas.microsoft.com/office/drawing/2010/main"/>
+                      </a:ext>
+                    </a:extLst>
+                  </pic:spPr>
+                </pic:pic>
+              </a:graphicData>
+            </a:graphic>
+            <wp14:sizeRelH relativeFrom="page">
+              <wp14:pctWidth>0</wp14:pctWidth>
+            </wp14:sizeRelH>
+            <wp14:sizeRelV relativeFrom="page">
+              <wp14:pctHeight>0</wp14:pctHeight>
+            </wp14:sizeRelV>
+          </wp:anchor>
+        </w:drawing>
+      </w:r>
+      <w:r>
+        <w:rPr>
+          <w:noProof/>
+          <w:lang w:eastAsia="en-GB"/>
+        </w:rPr>
+        <w:drawing>
+          <wp:anchor distT="0" distB="0" distL="114300" distR="114300" simplePos="0" relativeHeight="251674112" behindDoc="1" locked="0" layoutInCell="1" allowOverlap="1" wp14:anchorId="7800DE11" wp14:editId="54541DD9">
+            <wp:simplePos x="0" y="0"/>
+            <wp:positionH relativeFrom="column">
+              <wp:posOffset>2414905</wp:posOffset>
+            </wp:positionH>
+            <wp:positionV relativeFrom="paragraph">
+              <wp:posOffset>4244340</wp:posOffset>
+            </wp:positionV>
+            <wp:extent cx="3229610" cy="448310"/>
+            <wp:effectExtent l="0" t="0" r="8890" b="8890"/>
+            <wp:wrapThrough wrapText="bothSides">
+              <wp:wrapPolygon edited="0">
+                <wp:start x="0" y="0"/>
+                <wp:lineTo x="0" y="21110"/>
+                <wp:lineTo x="21532" y="21110"/>
+                <wp:lineTo x="21532" y="0"/>
+                <wp:lineTo x="0" y="0"/>
+              </wp:wrapPolygon>
+            </wp:wrapThrough>
+            <wp:docPr id="50" name="Picture 50"/>
+            <wp:cNvGraphicFramePr>
+              <a:graphicFrameLocks xmlns:a="http://schemas.openxmlformats.org/drawingml/2006/main" noChangeAspect="1"/>
+            </wp:cNvGraphicFramePr>
+            <a:graphic xmlns:a="http://schemas.openxmlformats.org/drawingml/2006/main">
+              <a:graphicData uri="http://schemas.openxmlformats.org/drawingml/2006/picture">
+                <pic:pic xmlns:pic="http://schemas.openxmlformats.org/drawingml/2006/picture">
+                  <pic:nvPicPr>
+                    <pic:cNvPr id="0" name="7683945.tmp"/>
+                    <pic:cNvPicPr/>
+                  </pic:nvPicPr>
+                  <pic:blipFill>
+                    <a:blip r:embed="rId22" cstate="print">
+                      <a:extLst>
+                        <a:ext uri="{28A0092B-C50C-407E-A947-70E740481C1C}">
+                          <a14:useLocalDpi xmlns:a14="http://schemas.microsoft.com/office/drawing/2010/main" val="0"/>
+                        </a:ext>
+                      </a:extLst>
+                    </a:blip>
+                    <a:stretch>
+                      <a:fillRect/>
+                    </a:stretch>
+                  </pic:blipFill>
+                  <pic:spPr>
+                    <a:xfrm>
+                      <a:off x="0" y="0"/>
+                      <a:ext cx="3229610" cy="448310"/>
+                    </a:xfrm>
+                    <a:prstGeom prst="rect">
+                      <a:avLst/>
+                    </a:prstGeom>
+                  </pic:spPr>
+                </pic:pic>
+              </a:graphicData>
+            </a:graphic>
+            <wp14:sizeRelH relativeFrom="page">
+              <wp14:pctWidth>0</wp14:pctWidth>
+            </wp14:sizeRelH>
+            <wp14:sizeRelV relativeFrom="page">
+              <wp14:pctHeight>0</wp14:pctHeight>
+            </wp14:sizeRelV>
+          </wp:anchor>
+        </w:drawing>
+      </w:r>
+      <w:r>
+        <w:rPr>
+          <w:noProof/>
+          <w:lang w:eastAsia="en-GB"/>
+        </w:rPr>
+        <w:drawing>
+          <wp:anchor distT="0" distB="0" distL="114300" distR="114300" simplePos="0" relativeHeight="251673088" behindDoc="1" locked="0" layoutInCell="1" allowOverlap="1" wp14:anchorId="3A09E86C" wp14:editId="292641DD">
+            <wp:simplePos x="0" y="0"/>
+            <wp:positionH relativeFrom="column">
+              <wp:posOffset>2468245</wp:posOffset>
+            </wp:positionH>
+            <wp:positionV relativeFrom="paragraph">
+              <wp:posOffset>3767455</wp:posOffset>
+            </wp:positionV>
+            <wp:extent cx="3170555" cy="471170"/>
+            <wp:effectExtent l="0" t="0" r="0" b="5080"/>
+            <wp:wrapThrough wrapText="bothSides">
+              <wp:wrapPolygon edited="0">
+                <wp:start x="0" y="0"/>
+                <wp:lineTo x="0" y="20960"/>
+                <wp:lineTo x="21414" y="20960"/>
+                <wp:lineTo x="21414" y="0"/>
+                <wp:lineTo x="0" y="0"/>
+              </wp:wrapPolygon>
+            </wp:wrapThrough>
+            <wp:docPr id="49" name="Picture 49"/>
+            <wp:cNvGraphicFramePr>
+              <a:graphicFrameLocks xmlns:a="http://schemas.openxmlformats.org/drawingml/2006/main" noChangeAspect="1"/>
+            </wp:cNvGraphicFramePr>
+            <a:graphic xmlns:a="http://schemas.openxmlformats.org/drawingml/2006/main">
+              <a:graphicData uri="http://schemas.openxmlformats.org/drawingml/2006/picture">
+                <pic:pic xmlns:pic="http://schemas.openxmlformats.org/drawingml/2006/picture">
+                  <pic:nvPicPr>
+                    <pic:cNvPr id="0" name="768C35E.tmp"/>
+                    <pic:cNvPicPr/>
+                  </pic:nvPicPr>
+                  <pic:blipFill>
+                    <a:blip r:embed="rId23" cstate="print">
+                      <a:extLst>
+                        <a:ext uri="{28A0092B-C50C-407E-A947-70E740481C1C}">
+                          <a14:useLocalDpi xmlns:a14="http://schemas.microsoft.com/office/drawing/2010/main" val="0"/>
+                        </a:ext>
+                      </a:extLst>
+                    </a:blip>
+                    <a:stretch>
+                      <a:fillRect/>
+                    </a:stretch>
+                  </pic:blipFill>
+                  <pic:spPr>
+                    <a:xfrm>
+                      <a:off x="0" y="0"/>
+                      <a:ext cx="3170555" cy="471170"/>
+                    </a:xfrm>
+                    <a:prstGeom prst="rect">
+                      <a:avLst/>
+                    </a:prstGeom>
+                  </pic:spPr>
+                </pic:pic>
+              </a:graphicData>
+            </a:graphic>
+            <wp14:sizeRelH relativeFrom="page">
+              <wp14:pctWidth>0</wp14:pctWidth>
+            </wp14:sizeRelH>
+            <wp14:sizeRelV relativeFrom="page">
+              <wp14:pctHeight>0</wp14:pctHeight>
+            </wp14:sizeRelV>
+          </wp:anchor>
+        </w:drawing>
+      </w:r>
+      <w:r>
+        <w:rPr>
+          <w:noProof/>
+          <w:lang w:eastAsia="en-GB"/>
+        </w:rPr>
+        <w:drawing>
+          <wp:anchor distT="0" distB="0" distL="114300" distR="114300" simplePos="0" relativeHeight="251672064" behindDoc="1" locked="0" layoutInCell="1" allowOverlap="1" wp14:anchorId="3BB991D4" wp14:editId="591C43FC">
+            <wp:simplePos x="0" y="0"/>
+            <wp:positionH relativeFrom="column">
+              <wp:posOffset>320040</wp:posOffset>
+            </wp:positionH>
+            <wp:positionV relativeFrom="paragraph">
+              <wp:posOffset>3769360</wp:posOffset>
+            </wp:positionV>
+            <wp:extent cx="2148840" cy="1595755"/>
+            <wp:effectExtent l="0" t="0" r="3810" b="4445"/>
+            <wp:wrapThrough wrapText="bothSides">
+              <wp:wrapPolygon edited="0">
+                <wp:start x="0" y="0"/>
+                <wp:lineTo x="0" y="21402"/>
+                <wp:lineTo x="21447" y="21402"/>
+                <wp:lineTo x="21447" y="0"/>
+                <wp:lineTo x="0" y="0"/>
+              </wp:wrapPolygon>
+            </wp:wrapThrough>
+            <wp:docPr id="48" name="Picture 48"/>
+            <wp:cNvGraphicFramePr>
+              <a:graphicFrameLocks xmlns:a="http://schemas.openxmlformats.org/drawingml/2006/main" noChangeAspect="1"/>
+            </wp:cNvGraphicFramePr>
+            <a:graphic xmlns:a="http://schemas.openxmlformats.org/drawingml/2006/main">
+              <a:graphicData uri="http://schemas.openxmlformats.org/drawingml/2006/picture">
+                <pic:pic xmlns:pic="http://schemas.openxmlformats.org/drawingml/2006/picture">
+                  <pic:nvPicPr>
+                    <pic:cNvPr id="0" name="76888BE.tmp"/>
+                    <pic:cNvPicPr/>
+                  </pic:nvPicPr>
+                  <pic:blipFill>
+                    <a:blip r:embed="rId24" cstate="print">
+                      <a:extLst>
+                        <a:ext uri="{28A0092B-C50C-407E-A947-70E740481C1C}">
+                          <a14:useLocalDpi xmlns:a14="http://schemas.microsoft.com/office/drawing/2010/main" val="0"/>
+                        </a:ext>
+                      </a:extLst>
+                    </a:blip>
+                    <a:stretch>
+                      <a:fillRect/>
+                    </a:stretch>
+                  </pic:blipFill>
+                  <pic:spPr>
+                    <a:xfrm>
+                      <a:off x="0" y="0"/>
+                      <a:ext cx="2148840" cy="1595755"/>
+                    </a:xfrm>
+                    <a:prstGeom prst="rect">
+                      <a:avLst/>
+                    </a:prstGeom>
+                  </pic:spPr>
+                </pic:pic>
+              </a:graphicData>
+            </a:graphic>
+            <wp14:sizeRelH relativeFrom="page">
+              <wp14:pctWidth>0</wp14:pctWidth>
+            </wp14:sizeRelH>
+            <wp14:sizeRelV relativeFrom="page">
+              <wp14:pctHeight>0</wp14:pctHeight>
+            </wp14:sizeRelV>
+          </wp:anchor>
+        </w:drawing>
+      </w:r>
+      <w:r>
+        <w:rPr>
+          <w:noProof/>
+          <w:lang w:eastAsia="en-GB"/>
+        </w:rPr>
+        <w:drawing>
+          <wp:anchor distT="0" distB="0" distL="114300" distR="114300" simplePos="0" relativeHeight="251671040" behindDoc="1" locked="0" layoutInCell="1" allowOverlap="1" wp14:anchorId="2C690FD0" wp14:editId="55905C4D">
+            <wp:simplePos x="0" y="0"/>
+            <wp:positionH relativeFrom="column">
+              <wp:posOffset>3764280</wp:posOffset>
+            </wp:positionH>
+            <wp:positionV relativeFrom="paragraph">
+              <wp:posOffset>2677160</wp:posOffset>
+            </wp:positionV>
+            <wp:extent cx="1460500" cy="1077595"/>
+            <wp:effectExtent l="0" t="0" r="6350" b="8255"/>
+            <wp:wrapThrough wrapText="bothSides">
+              <wp:wrapPolygon edited="0">
+                <wp:start x="0" y="0"/>
+                <wp:lineTo x="0" y="21384"/>
+                <wp:lineTo x="21412" y="21384"/>
+                <wp:lineTo x="21412" y="0"/>
+                <wp:lineTo x="0" y="0"/>
+              </wp:wrapPolygon>
+            </wp:wrapThrough>
+            <wp:docPr id="47" name="Picture 47"/>
+            <wp:cNvGraphicFramePr>
+              <a:graphicFrameLocks xmlns:a="http://schemas.openxmlformats.org/drawingml/2006/main" noChangeAspect="1"/>
+            </wp:cNvGraphicFramePr>
+            <a:graphic xmlns:a="http://schemas.openxmlformats.org/drawingml/2006/main">
+              <a:graphicData uri="http://schemas.openxmlformats.org/drawingml/2006/picture">
+                <pic:pic xmlns:pic="http://schemas.openxmlformats.org/drawingml/2006/picture">
+                  <pic:nvPicPr>
+                    <pic:cNvPr id="0" name="768562E.tmp"/>
+                    <pic:cNvPicPr/>
+                  </pic:nvPicPr>
+                  <pic:blipFill>
+                    <a:blip r:embed="rId25">
+                      <a:extLst>
+                        <a:ext uri="{28A0092B-C50C-407E-A947-70E740481C1C}">
+                          <a14:useLocalDpi xmlns:a14="http://schemas.microsoft.com/office/drawing/2010/main" val="0"/>
+                        </a:ext>
+                      </a:extLst>
+                    </a:blip>
+                    <a:stretch>
+                      <a:fillRect/>
+                    </a:stretch>
+                  </pic:blipFill>
+                  <pic:spPr>
+                    <a:xfrm>
+                      <a:off x="0" y="0"/>
+                      <a:ext cx="1460500" cy="1077595"/>
+                    </a:xfrm>
+                    <a:prstGeom prst="rect">
+                      <a:avLst/>
+                    </a:prstGeom>
+                  </pic:spPr>
+                </pic:pic>
+              </a:graphicData>
+            </a:graphic>
+            <wp14:sizeRelH relativeFrom="page">
+              <wp14:pctWidth>0</wp14:pctWidth>
+            </wp14:sizeRelH>
+            <wp14:sizeRelV relativeFrom="page">
+              <wp14:pctHeight>0</wp14:pctHeight>
+            </wp14:sizeRelV>
+          </wp:anchor>
+        </w:drawing>
+      </w:r>
+      <w:r>
+        <w:rPr>
+          <w:noProof/>
+          <w:lang w:eastAsia="en-GB"/>
+        </w:rPr>
+        <w:drawing>
+          <wp:anchor distT="0" distB="0" distL="114300" distR="114300" simplePos="0" relativeHeight="251670016" behindDoc="1" locked="0" layoutInCell="1" allowOverlap="1" wp14:anchorId="1E31E997" wp14:editId="7BDB03BE">
+            <wp:simplePos x="0" y="0"/>
+            <wp:positionH relativeFrom="column">
+              <wp:posOffset>1875790</wp:posOffset>
+            </wp:positionH>
+            <wp:positionV relativeFrom="paragraph">
+              <wp:posOffset>2677160</wp:posOffset>
+            </wp:positionV>
+            <wp:extent cx="1900555" cy="1080135"/>
+            <wp:effectExtent l="0" t="0" r="4445" b="5715"/>
+            <wp:wrapThrough wrapText="bothSides">
+              <wp:wrapPolygon edited="0">
+                <wp:start x="0" y="0"/>
+                <wp:lineTo x="0" y="21333"/>
+                <wp:lineTo x="21434" y="21333"/>
+                <wp:lineTo x="21434" y="0"/>
+                <wp:lineTo x="0" y="0"/>
+              </wp:wrapPolygon>
+            </wp:wrapThrough>
+            <wp:docPr id="46" name="Picture 46"/>
+            <wp:cNvGraphicFramePr>
+              <a:graphicFrameLocks xmlns:a="http://schemas.openxmlformats.org/drawingml/2006/main" noChangeAspect="1"/>
+            </wp:cNvGraphicFramePr>
+            <a:graphic xmlns:a="http://schemas.openxmlformats.org/drawingml/2006/main">
+              <a:graphicData uri="http://schemas.openxmlformats.org/drawingml/2006/picture">
+                <pic:pic xmlns:pic="http://schemas.openxmlformats.org/drawingml/2006/picture">
+                  <pic:nvPicPr>
+                    <pic:cNvPr id="0" name="7688FA1.tmp"/>
+                    <pic:cNvPicPr/>
+                  </pic:nvPicPr>
+                  <pic:blipFill>
+                    <a:blip r:embed="rId26">
+                      <a:extLst>
+                        <a:ext uri="{28A0092B-C50C-407E-A947-70E740481C1C}">
+                          <a14:useLocalDpi xmlns:a14="http://schemas.microsoft.com/office/drawing/2010/main" val="0"/>
+                        </a:ext>
+                      </a:extLst>
+                    </a:blip>
+                    <a:stretch>
+                      <a:fillRect/>
+                    </a:stretch>
+                  </pic:blipFill>
+                  <pic:spPr>
+                    <a:xfrm>
+                      <a:off x="0" y="0"/>
+                      <a:ext cx="1900555" cy="1080135"/>
+                    </a:xfrm>
+                    <a:prstGeom prst="rect">
+                      <a:avLst/>
+                    </a:prstGeom>
+                  </pic:spPr>
+                </pic:pic>
+              </a:graphicData>
+            </a:graphic>
+            <wp14:sizeRelH relativeFrom="page">
+              <wp14:pctWidth>0</wp14:pctWidth>
+            </wp14:sizeRelH>
+            <wp14:sizeRelV relativeFrom="page">
+              <wp14:pctHeight>0</wp14:pctHeight>
+            </wp14:sizeRelV>
+          </wp:anchor>
+        </w:drawing>
+      </w:r>
+      <w:r>
+        <w:rPr>
+          <w:noProof/>
+          <w:lang w:eastAsia="en-GB"/>
+        </w:rPr>
+        <w:drawing>
+          <wp:anchor distT="0" distB="0" distL="114300" distR="114300" simplePos="0" relativeHeight="251668992" behindDoc="1" locked="0" layoutInCell="1" allowOverlap="1" wp14:anchorId="1C2B9194" wp14:editId="4E7C907D">
+            <wp:simplePos x="0" y="0"/>
+            <wp:positionH relativeFrom="column">
+              <wp:posOffset>304800</wp:posOffset>
+            </wp:positionH>
+            <wp:positionV relativeFrom="paragraph">
+              <wp:posOffset>2678430</wp:posOffset>
+            </wp:positionV>
+            <wp:extent cx="1574165" cy="1083310"/>
+            <wp:effectExtent l="0" t="0" r="6985" b="2540"/>
+            <wp:wrapThrough wrapText="bothSides">
+              <wp:wrapPolygon edited="0">
+                <wp:start x="0" y="0"/>
+                <wp:lineTo x="0" y="21271"/>
+                <wp:lineTo x="21434" y="21271"/>
+                <wp:lineTo x="21434" y="0"/>
+                <wp:lineTo x="0" y="0"/>
+              </wp:wrapPolygon>
+            </wp:wrapThrough>
+            <wp:docPr id="45" name="Picture 45"/>
+            <wp:cNvGraphicFramePr>
+              <a:graphicFrameLocks xmlns:a="http://schemas.openxmlformats.org/drawingml/2006/main" noChangeAspect="1"/>
+            </wp:cNvGraphicFramePr>
+            <a:graphic xmlns:a="http://schemas.openxmlformats.org/drawingml/2006/main">
+              <a:graphicData uri="http://schemas.openxmlformats.org/drawingml/2006/picture">
+                <pic:pic xmlns:pic="http://schemas.openxmlformats.org/drawingml/2006/picture">
+                  <pic:nvPicPr>
+                    <pic:cNvPr id="0" name="7684075.tmp"/>
+                    <pic:cNvPicPr/>
+                  </pic:nvPicPr>
+                  <pic:blipFill>
+                    <a:blip r:embed="rId27" cstate="print">
+                      <a:extLst>
+                        <a:ext uri="{28A0092B-C50C-407E-A947-70E740481C1C}">
+                          <a14:useLocalDpi xmlns:a14="http://schemas.microsoft.com/office/drawing/2010/main" val="0"/>
+                        </a:ext>
+                      </a:extLst>
+                    </a:blip>
+                    <a:stretch>
+                      <a:fillRect/>
+                    </a:stretch>
+                  </pic:blipFill>
+                  <pic:spPr>
+                    <a:xfrm>
+                      <a:off x="0" y="0"/>
+                      <a:ext cx="1574165" cy="1083310"/>
+                    </a:xfrm>
+                    <a:prstGeom prst="rect">
+                      <a:avLst/>
+                    </a:prstGeom>
+                  </pic:spPr>
+                </pic:pic>
+              </a:graphicData>
+            </a:graphic>
+            <wp14:sizeRelH relativeFrom="page">
+              <wp14:pctWidth>0</wp14:pctWidth>
+            </wp14:sizeRelH>
+            <wp14:sizeRelV relativeFrom="page">
+              <wp14:pctHeight>0</wp14:pctHeight>
+            </wp14:sizeRelV>
+          </wp:anchor>
+        </w:drawing>
+      </w:r>
+      <w:r>
+        <w:rPr>
+          <w:noProof/>
+          <w:lang w:eastAsia="en-GB"/>
+        </w:rPr>
+        <w:drawing>
+          <wp:anchor distT="0" distB="0" distL="114300" distR="114300" simplePos="0" relativeHeight="251667968" behindDoc="1" locked="0" layoutInCell="1" allowOverlap="1" wp14:anchorId="1BBFEE51" wp14:editId="2D266A46">
+            <wp:simplePos x="0" y="0"/>
+            <wp:positionH relativeFrom="column">
+              <wp:posOffset>2948940</wp:posOffset>
+            </wp:positionH>
+            <wp:positionV relativeFrom="paragraph">
+              <wp:posOffset>605155</wp:posOffset>
+            </wp:positionV>
+            <wp:extent cx="2538095" cy="2027555"/>
+            <wp:effectExtent l="0" t="0" r="0" b="0"/>
+            <wp:wrapThrough wrapText="bothSides">
+              <wp:wrapPolygon edited="0">
+                <wp:start x="0" y="0"/>
+                <wp:lineTo x="0" y="21309"/>
+                <wp:lineTo x="21400" y="21309"/>
+                <wp:lineTo x="21400" y="0"/>
+                <wp:lineTo x="0" y="0"/>
+              </wp:wrapPolygon>
+            </wp:wrapThrough>
+            <wp:docPr id="44" name="Picture 44"/>
+            <wp:cNvGraphicFramePr>
+              <a:graphicFrameLocks xmlns:a="http://schemas.openxmlformats.org/drawingml/2006/main" noChangeAspect="1"/>
+            </wp:cNvGraphicFramePr>
+            <a:graphic xmlns:a="http://schemas.openxmlformats.org/drawingml/2006/main">
+              <a:graphicData uri="http://schemas.openxmlformats.org/drawingml/2006/picture">
+                <pic:pic xmlns:pic="http://schemas.openxmlformats.org/drawingml/2006/picture">
+                  <pic:nvPicPr>
+                    <pic:cNvPr id="0" name="7687110.tmp"/>
+                    <pic:cNvPicPr/>
+                  </pic:nvPicPr>
+                  <pic:blipFill rotWithShape="1">
+                    <a:blip r:embed="rId28" cstate="print">
+                      <a:extLst>
+                        <a:ext uri="{28A0092B-C50C-407E-A947-70E740481C1C}">
+                          <a14:useLocalDpi xmlns:a14="http://schemas.microsoft.com/office/drawing/2010/main" val="0"/>
+                        </a:ext>
+                      </a:extLst>
+                    </a:blip>
+                    <a:srcRect l="2682" t="3020" r="10984" b="1051"/>
+                    <a:stretch/>
+                  </pic:blipFill>
+                  <pic:spPr bwMode="auto">
+                    <a:xfrm>
+                      <a:off x="0" y="0"/>
+                      <a:ext cx="2538095" cy="2027555"/>
+                    </a:xfrm>
+                    <a:prstGeom prst="rect">
+                      <a:avLst/>
+                    </a:prstGeom>
+                    <a:ln>
+                      <a:noFill/>
+                    </a:ln>
+                    <a:extLst>
+                      <a:ext uri="{53640926-AAD7-44D8-BBD7-CCE9431645EC}">
+                        <a14:shadowObscured xmlns:a14="http://schemas.microsoft.com/office/drawing/2010/main"/>
+                      </a:ext>
+                    </a:extLst>
+                  </pic:spPr>
+                </pic:pic>
+              </a:graphicData>
+            </a:graphic>
+            <wp14:sizeRelH relativeFrom="page">
+              <wp14:pctWidth>0</wp14:pctWidth>
+            </wp14:sizeRelH>
+            <wp14:sizeRelV relativeFrom="page">
+              <wp14:pctHeight>0</wp14:pctHeight>
+            </wp14:sizeRelV>
+          </wp:anchor>
+        </w:drawing>
+      </w:r>
+      <w:r>
+        <w:rPr>
+          <w:noProof/>
+          <w:lang w:eastAsia="en-GB"/>
+        </w:rPr>
+        <w:drawing>
+          <wp:anchor distT="0" distB="0" distL="114300" distR="114300" simplePos="0" relativeHeight="251666944" behindDoc="1" locked="0" layoutInCell="1" allowOverlap="1" wp14:anchorId="35C7D8E5" wp14:editId="4ED89E62">
+            <wp:simplePos x="0" y="0"/>
+            <wp:positionH relativeFrom="column">
+              <wp:posOffset>309880</wp:posOffset>
+            </wp:positionH>
+            <wp:positionV relativeFrom="paragraph">
+              <wp:posOffset>523875</wp:posOffset>
+            </wp:positionV>
+            <wp:extent cx="2652395" cy="2113915"/>
+            <wp:effectExtent l="0" t="0" r="0" b="635"/>
+            <wp:wrapThrough wrapText="bothSides">
+              <wp:wrapPolygon edited="0">
+                <wp:start x="0" y="0"/>
+                <wp:lineTo x="0" y="21412"/>
+                <wp:lineTo x="21409" y="21412"/>
+                <wp:lineTo x="21409" y="0"/>
+                <wp:lineTo x="0" y="0"/>
+              </wp:wrapPolygon>
+            </wp:wrapThrough>
+            <wp:docPr id="43" name="Picture 43"/>
+            <wp:cNvGraphicFramePr>
+              <a:graphicFrameLocks xmlns:a="http://schemas.openxmlformats.org/drawingml/2006/main" noChangeAspect="1"/>
+            </wp:cNvGraphicFramePr>
+            <a:graphic xmlns:a="http://schemas.openxmlformats.org/drawingml/2006/main">
+              <a:graphicData uri="http://schemas.openxmlformats.org/drawingml/2006/picture">
+                <pic:pic xmlns:pic="http://schemas.openxmlformats.org/drawingml/2006/picture">
+                  <pic:nvPicPr>
+                    <pic:cNvPr id="0" name="768C469.tmp"/>
+                    <pic:cNvPicPr/>
+                  </pic:nvPicPr>
+                  <pic:blipFill rotWithShape="1">
+                    <a:blip r:embed="rId29" cstate="print">
+                      <a:extLst>
+                        <a:ext uri="{28A0092B-C50C-407E-A947-70E740481C1C}">
+                          <a14:useLocalDpi xmlns:a14="http://schemas.microsoft.com/office/drawing/2010/main" val="0"/>
+                        </a:ext>
+                      </a:extLst>
+                    </a:blip>
+                    <a:srcRect l="2551" t="1907" r="8160" b="1386"/>
+                    <a:stretch/>
+                  </pic:blipFill>
+                  <pic:spPr bwMode="auto">
+                    <a:xfrm>
+                      <a:off x="0" y="0"/>
+                      <a:ext cx="2652395" cy="2113915"/>
+                    </a:xfrm>
+                    <a:prstGeom prst="rect">
+                      <a:avLst/>
+                    </a:prstGeom>
+                    <a:ln>
+                      <a:noFill/>
+                    </a:ln>
+                    <a:extLst>
+                      <a:ext uri="{53640926-AAD7-44D8-BBD7-CCE9431645EC}">
+                        <a14:shadowObscured xmlns:a14="http://schemas.microsoft.com/office/drawing/2010/main"/>
+                      </a:ext>
+                    </a:extLst>
+                  </pic:spPr>
+                </pic:pic>
+              </a:graphicData>
+            </a:graphic>
+            <wp14:sizeRelH relativeFrom="page">
+              <wp14:pctWidth>0</wp14:pctWidth>
+            </wp14:sizeRelH>
+            <wp14:sizeRelV relativeFrom="page">
+              <wp14:pctHeight>0</wp14:pctHeight>
+            </wp14:sizeRelV>
+          </wp:anchor>
+        </w:drawing>
+      </w:r>
+      <w:r>
+        <w:br w:type="page"/>
       </w:r>
       <w:bookmarkStart w:id="4" w:name="_GoBack"/>
       <w:bookmarkEnd w:id="4"/>
-      <w:r>
-        <w:t xml:space="preserve"> </w:t>
-      </w:r>
     </w:p>
     <w:p>
       <w:pPr>
@@ -7135,6 +9519,7 @@
       </w:pPr>
       <w:bookmarkStart w:id="5" w:name="_Toc517781153"/>
       <w:r>
+        <w:lastRenderedPageBreak/>
         <w:t>The Essential Features</w:t>
       </w:r>
       <w:bookmarkEnd w:id="5"/>
@@ -7147,7 +9532,31 @@
         <w:t>The essential</w:t>
       </w:r>
       <w:r>
-        <w:t xml:space="preserve"> features of this project consist of an AI which races against a human opponent on command and easy to use software which is gender neutral. This is the heart of the project so without this being achieved, the whole idea collapses. I will try to focus my attention on these features in order to complete my task as soon as possible.</w:t>
+        <w:t xml:space="preserve"> features of this project consist of an </w:t>
+      </w:r>
+      <w:proofErr w:type="gramStart"/>
+      <w:r>
+        <w:t>AI which races against a human opponent on command</w:t>
+      </w:r>
+      <w:proofErr w:type="gramEnd"/>
+      <w:r>
+        <w:t xml:space="preserve"> and easy to use software which is gender neutral. </w:t>
+      </w:r>
+      <w:proofErr w:type="gramStart"/>
+      <w:r>
+        <w:t>This is the heart of the project so without this being achieved</w:t>
+      </w:r>
+      <w:proofErr w:type="gramEnd"/>
+      <w:r>
+        <w:t xml:space="preserve">, </w:t>
+      </w:r>
+      <w:proofErr w:type="gramStart"/>
+      <w:r>
+        <w:t>the whole idea collapses</w:t>
+      </w:r>
+      <w:proofErr w:type="gramEnd"/>
+      <w:r>
+        <w:t>. I will try to focus my attention on these features in order to complete my task as soon as possible.</w:t>
       </w:r>
     </w:p>
     <w:p>
@@ -7170,7 +9579,7 @@
           <w:lang w:eastAsia="en-GB"/>
         </w:rPr>
         <w:drawing>
-          <wp:anchor distT="0" distB="0" distL="114300" distR="114300" simplePos="0" relativeHeight="251663360" behindDoc="1" locked="0" layoutInCell="1" allowOverlap="1" wp14:anchorId="5CCB1A67" wp14:editId="76C0C538">
+          <wp:anchor distT="0" distB="0" distL="114300" distR="114300" simplePos="0" relativeHeight="251658752" behindDoc="1" locked="0" layoutInCell="1" allowOverlap="1" wp14:anchorId="206D11F6" wp14:editId="1356BB13">
             <wp:simplePos x="0" y="0"/>
             <wp:positionH relativeFrom="column">
               <wp:posOffset>1132840</wp:posOffset>
@@ -7203,7 +9612,7 @@
                     </pic:cNvPicPr>
                   </pic:nvPicPr>
                   <pic:blipFill>
-                    <a:blip r:embed="rId11" cstate="print">
+                    <a:blip r:embed="rId30" cstate="print">
                       <a:extLst>
                         <a:ext uri="{28A0092B-C50C-407E-A947-70E740481C1C}">
                           <a14:useLocalDpi xmlns:a14="http://schemas.microsoft.com/office/drawing/2010/main" val="0"/>
@@ -7246,7 +9655,7 @@
           <w:lang w:eastAsia="en-GB"/>
         </w:rPr>
         <w:drawing>
-          <wp:anchor distT="0" distB="0" distL="114300" distR="114300" simplePos="0" relativeHeight="251664384" behindDoc="1" locked="0" layoutInCell="1" allowOverlap="1" wp14:anchorId="55B67DD3" wp14:editId="5505DBB9">
+          <wp:anchor distT="0" distB="0" distL="114300" distR="114300" simplePos="0" relativeHeight="251659776" behindDoc="1" locked="0" layoutInCell="1" allowOverlap="1" wp14:anchorId="01537DEE" wp14:editId="7B12C582">
             <wp:simplePos x="0" y="0"/>
             <wp:positionH relativeFrom="column">
               <wp:posOffset>3034665</wp:posOffset>
@@ -7279,7 +9688,7 @@
                     </pic:cNvPicPr>
                   </pic:nvPicPr>
                   <pic:blipFill>
-                    <a:blip r:embed="rId12">
+                    <a:blip r:embed="rId31">
                       <a:extLst>
                         <a:ext uri="{28A0092B-C50C-407E-A947-70E740481C1C}">
                           <a14:useLocalDpi xmlns:a14="http://schemas.microsoft.com/office/drawing/2010/main" val="0"/>
@@ -7317,14 +9726,34 @@
         </w:drawing>
       </w:r>
       <w:r>
-        <w:t xml:space="preserve">The price of this project is a major limitation as in the worst case scenario; I may have to spend over £100 on this project. However, I will try to avoid this by using second hand items such as a Scalextric track and self-made alternate hardware such as a homemade Google AIY kit. Another limitation is the complexity of the coding necessary to complete this task. This project requires an extremely high knowledge of python which I do not yet possess and this will mean that I will have to put in extra time at home to build my knowledge of this. Another possible limitation </w:t>
-      </w:r>
-      <w:r>
-        <w:t xml:space="preserve">for the project would be if there was a flaw with the hardware (e.g. response time or frame rate of camera, faulty pins on the raspberry pi etc.). This could potentially limit the processing speed and </w:t>
-      </w:r>
-      <w:r>
-        <w:lastRenderedPageBreak/>
-        <w:t xml:space="preserve">overall, limit the potential speed of the AI. I will try to avoid this by keeping track of the computer usage throughout the evolution of the project, making sure nothing gets overloaded or potentially break, which could spawn other limitations such as price instantly. </w:t>
+        <w:t xml:space="preserve">The price of this project is a major limitation as in the </w:t>
+      </w:r>
+      <w:proofErr w:type="gramStart"/>
+      <w:r>
+        <w:t>worst case</w:t>
+      </w:r>
+      <w:proofErr w:type="gramEnd"/>
+      <w:r>
+        <w:t xml:space="preserve"> scenario; I may have to spend over £100 on this project. However, I will try to avoid this by using second hand items such as a Scalextric track and self-made alternate hardware such as a homemade Google AIY kit. Another limitation is the complexity of the coding necessary to complete this task. This project requires an extremely high knowledge of </w:t>
+      </w:r>
+      <w:proofErr w:type="gramStart"/>
+      <w:r>
+        <w:t>python which I do not yet possess</w:t>
+      </w:r>
+      <w:proofErr w:type="gramEnd"/>
+      <w:r>
+        <w:t xml:space="preserve"> and this will mean that I will have to put in extra time at home to build my knowledge of this. Another possible limitation </w:t>
+      </w:r>
+      <w:r>
+        <w:t xml:space="preserve">for the project would be if there </w:t>
+      </w:r>
+      <w:proofErr w:type="gramStart"/>
+      <w:r>
+        <w:t>was</w:t>
+      </w:r>
+      <w:proofErr w:type="gramEnd"/>
+      <w:r>
+        <w:t xml:space="preserve"> a flaw with the hardware (e.g. response time or frame rate of camera, faulty pins on the raspberry pi etc.). This could potentially limit the processing speed and overall, limit the potential speed of the AI. I will try to avoid this by keeping track of the computer usage throughout the evolution of the project, making sure nothing gets overloaded or potentially break, which could spawn other limitations such as price instantly. </w:t>
       </w:r>
     </w:p>
     <w:p>
@@ -7418,7 +9847,11 @@
             </w:r>
             <w:r>
               <w:br/>
-              <w:t>BCM 2835 SOC @ 1GHz, 512MB of RAM, micro-SD, mini-HDMI, micro-B USB for data, micro-B USB for power, CSI camera connector (needs adaptor cable for an extra £5), Unpopulated 40-pin GPIO connector, Compatible with existing HAT add-ons, Dimensions: 65mm x 30mm x 5mm</w:t>
+              <w:t xml:space="preserve">BCM 2835 SOC @ 1GHz, 512MB of RAM, micro-SD, mini-HDMI, micro-B USB for data, micro-B USB for power, CSI camera connector (needs adaptor cable for an extra £5), Unpopulated 40-pin GPIO connector, Compatible with existing </w:t>
+            </w:r>
+            <w:r>
+              <w:lastRenderedPageBreak/>
+              <w:t>HAT add-ons, Dimensions: 65mm x 30mm x 5mm</w:t>
             </w:r>
           </w:p>
           <w:p>
@@ -7433,7 +9866,15 @@
             </w:r>
             <w:r>
               <w:br/>
-              <w:t>1.4GHz 64-bit quad-core ARM Cortex-A53 CPU (BCM2837), 1GB RAM (LPDDR2 SDRAM), On-board wireless LAN - dual-band 802.11 b/g/n/ac (CYW43455), On-board Bluetooth 4.2 HS low-energy (BLE) (CYW43455), 4 x USB 2.0 ports, 300Mbit/s ethernet, 40 GPIO pins, Full size HDMI 1.3a port, Combined 3.5mm analog audio and composite video jack, Camera interface (CSI), Display interface (DSI),  microSD slot, VideoCore IV multimedia/3D graphics core @ 400MHz/300MHz</w:t>
+              <w:t>1.4GHz 64-bit quad-core ARM Cortex-A53 CPU (BCM2837), 1GB RAM (LPDDR2 SDRAM), On-board wireless LAN - dual-band 802.11 b/g/n/</w:t>
+            </w:r>
+            <w:proofErr w:type="spellStart"/>
+            <w:r>
+              <w:t>ac</w:t>
+            </w:r>
+            <w:proofErr w:type="spellEnd"/>
+            <w:r>
+              <w:t xml:space="preserve"> (CYW43455), On-board Bluetooth 4.2 HS low-energy (BLE) (CYW43455), 4 x USB 2.0 ports, 300Mbit/s ethernet, 40 GPIO pins, Full size HDMI 1.3a port, Combined 3.5mm analog audio and composite video jack, Camera interface (CSI), Display interface (DSI),  microSD slot, VideoCore IV multimedia/3D graphics core @ 400MHz/300MHz</w:t>
             </w:r>
           </w:p>
         </w:tc>
@@ -7443,7 +9884,16 @@
           </w:tcPr>
           <w:p>
             <w:r>
-              <w:t xml:space="preserve">AI – an evolutionary AI which learns how to move the car around the track, when it crosses the finish line and how to </w:t>
+              <w:lastRenderedPageBreak/>
+              <w:t xml:space="preserve">AI – an evolutionary </w:t>
+            </w:r>
+            <w:proofErr w:type="gramStart"/>
+            <w:r>
+              <w:t>AI which</w:t>
+            </w:r>
+            <w:proofErr w:type="gramEnd"/>
+            <w:r>
+              <w:t xml:space="preserve"> learns how to move the car around the track, when it crosses the finish line and how to </w:t>
             </w:r>
             <w:r>
               <w:t>decrease the time taken to complete a lap. This AI will do this using computer vision and measuring the outputs via ammeter and voltmeter.</w:t>
@@ -7478,11 +9928,7 @@
               <w:t>Voice Recognition kit for Google Cloud Speech</w:t>
             </w:r>
             <w:r>
-              <w:t xml:space="preserve"> – this consists of 170 tie point mini breadboard, 10 male to male 20cm breadboard cables, MAX9812 amplified microphone, NPN transistor, red LED and two resistors (1k and </w:t>
-            </w:r>
-            <w:r>
-              <w:lastRenderedPageBreak/>
-              <w:t>220ohm).</w:t>
+              <w:t xml:space="preserve"> – this consists of 170 tie point mini breadboard, 10 male to male 20cm breadboard cables, MAX9812 amplified microphone, NPN transistor, red LED and two resistors (1k and 220ohm).</w:t>
             </w:r>
           </w:p>
         </w:tc>
@@ -7492,7 +9938,6 @@
           </w:tcPr>
           <w:p>
             <w:r>
-              <w:lastRenderedPageBreak/>
               <w:t>A UI – easy to use  UI (ideally voice controlled) but else if, an easy to use program on the computer</w:t>
             </w:r>
           </w:p>
@@ -7696,7 +10141,11 @@
           </w:tcPr>
           <w:p>
             <w:r>
-              <w:t>I will implement this by placing green tape on the car and using computer vision for the program to understand whether the car is on the track and/ or where on the track the car is.</w:t>
+              <w:t xml:space="preserve">I will implement this by placing green tape on the car and using computer vision for the program to understand </w:t>
+            </w:r>
+            <w:r>
+              <w:lastRenderedPageBreak/>
+              <w:t>whether the car is on the track and/ or where on the track the car is.</w:t>
             </w:r>
           </w:p>
         </w:tc>
@@ -7708,6 +10157,7 @@
           </w:tcPr>
           <w:p>
             <w:r>
+              <w:lastRenderedPageBreak/>
               <w:t>3) The program needs to control the car</w:t>
             </w:r>
           </w:p>
@@ -7728,7 +10178,15 @@
           </w:tcPr>
           <w:p>
             <w:r>
-              <w:t>I will implement this by using a volt-meter and an ammeter to measure and release electrical currents, controlling the car’s movement. I will also use a neural network for the program to learn how to move across the track with an optimal speed.</w:t>
+              <w:t xml:space="preserve">I will implement this by using a </w:t>
+            </w:r>
+            <w:proofErr w:type="gramStart"/>
+            <w:r>
+              <w:t>volt-meter</w:t>
+            </w:r>
+            <w:proofErr w:type="gramEnd"/>
+            <w:r>
+              <w:t xml:space="preserve"> and an ammeter to measure and release electrical currents, controlling the car’s movement. I will also use a neural network for the program to learn how to move across the track with an optimal speed.</w:t>
             </w:r>
           </w:p>
         </w:tc>
@@ -7750,7 +10208,15 @@
           </w:tcPr>
           <w:p>
             <w:r>
-              <w:t>The track needs to be a simple figure of 8, as suggested by the stakeholder, built from working Scalextric pieces which still work.</w:t>
+              <w:t xml:space="preserve">The track needs to be a simple figure of 8, as suggested by the stakeholder, built from working Scalextric </w:t>
+            </w:r>
+            <w:proofErr w:type="gramStart"/>
+            <w:r>
+              <w:t>pieces which</w:t>
+            </w:r>
+            <w:proofErr w:type="gramEnd"/>
+            <w:r>
+              <w:t xml:space="preserve"> still work.</w:t>
             </w:r>
           </w:p>
         </w:tc>
@@ -7810,11 +10276,7 @@
               <w:t xml:space="preserve">and style </w:t>
             </w:r>
             <w:r>
-              <w:t xml:space="preserve">based around brown and black (general “boxy” and </w:t>
-            </w:r>
-            <w:r>
-              <w:lastRenderedPageBreak/>
-              <w:t xml:space="preserve">“homemade” </w:t>
+              <w:t xml:space="preserve">based around brown and black (general “boxy” and “homemade” </w:t>
             </w:r>
             <w:r>
               <w:t>aesthetic</w:t>
@@ -7832,7 +10294,6 @@
           </w:tcPr>
           <w:p>
             <w:r>
-              <w:lastRenderedPageBreak/>
               <w:t>6) The project needs to be suitable for ages between 15-16</w:t>
             </w:r>
           </w:p>
@@ -7856,7 +10317,15 @@
           </w:tcPr>
           <w:p>
             <w:r>
-              <w:t>I will do this by keeping my product slick, easy to use and exciting. This will be achieved by not undermining the potential which this technology can achieve.</w:t>
+              <w:t xml:space="preserve">I will do this by keeping my product slick, easy to use and exciting. This will be achieved by not undermining the </w:t>
+            </w:r>
+            <w:proofErr w:type="gramStart"/>
+            <w:r>
+              <w:t>potential which</w:t>
+            </w:r>
+            <w:proofErr w:type="gramEnd"/>
+            <w:r>
+              <w:t xml:space="preserve"> this technology can achieve.</w:t>
             </w:r>
           </w:p>
         </w:tc>
@@ -7894,7 +10363,15 @@
           </w:tcPr>
           <w:p>
             <w:r>
-              <w:t>I will do this by using the google AIY kit which comes with a microphone and basic voice commands already preinstalled. These can be altered to be specified to my specific situation</w:t>
+              <w:t xml:space="preserve">I will do this by using the google AIY </w:t>
+            </w:r>
+            <w:proofErr w:type="gramStart"/>
+            <w:r>
+              <w:t>kit which</w:t>
+            </w:r>
+            <w:proofErr w:type="gramEnd"/>
+            <w:r>
+              <w:t xml:space="preserve"> comes with a microphone and basic voice commands already preinstalled. These can be altered to be specified to my specific situation</w:t>
             </w:r>
           </w:p>
         </w:tc>
@@ -7915,6 +10392,7 @@
       </w:pPr>
       <w:bookmarkStart w:id="9" w:name="_Toc517781157"/>
       <w:r>
+        <w:lastRenderedPageBreak/>
         <w:t>Design</w:t>
       </w:r>
       <w:bookmarkEnd w:id="9"/>
@@ -7930,7 +10408,7 @@
           <w:lang w:eastAsia="en-GB"/>
         </w:rPr>
         <w:drawing>
-          <wp:anchor distT="0" distB="0" distL="114300" distR="114300" simplePos="0" relativeHeight="251668992" behindDoc="0" locked="0" layoutInCell="1" allowOverlap="1">
+          <wp:anchor distT="0" distB="0" distL="114300" distR="114300" simplePos="0" relativeHeight="251660800" behindDoc="0" locked="0" layoutInCell="1" allowOverlap="1">
             <wp:simplePos x="0" y="0"/>
             <wp:positionH relativeFrom="column">
               <wp:posOffset>-657225</wp:posOffset>
@@ -7945,7 +10423,7 @@
             <wp:cNvGraphicFramePr/>
             <a:graphic xmlns:a="http://schemas.openxmlformats.org/drawingml/2006/main">
               <a:graphicData uri="http://schemas.openxmlformats.org/drawingml/2006/diagram">
-                <dgm:relIds xmlns:dgm="http://schemas.openxmlformats.org/drawingml/2006/diagram" xmlns:r="http://schemas.openxmlformats.org/officeDocument/2006/relationships" r:dm="rId13" r:lo="rId14" r:qs="rId15" r:cs="rId16"/>
+                <dgm:relIds xmlns:dgm="http://schemas.openxmlformats.org/drawingml/2006/diagram" xmlns:r="http://schemas.openxmlformats.org/officeDocument/2006/relationships" r:dm="rId32" r:lo="rId33" r:qs="rId34" r:cs="rId35"/>
               </a:graphicData>
             </a:graphic>
             <wp14:sizeRelV relativeFrom="margin">
@@ -7962,8 +10440,15 @@
     <w:p/>
     <w:p>
       <w:r>
-        <w:lastRenderedPageBreak/>
-        <w:t>My project breaks down into 2 main sections, software and hardware. These then break down further as shown in the hierarchy diagram above.</w:t>
+        <w:t xml:space="preserve">My project breaks down into </w:t>
+      </w:r>
+      <w:proofErr w:type="gramStart"/>
+      <w:r>
+        <w:t>2</w:t>
+      </w:r>
+      <w:proofErr w:type="gramEnd"/>
+      <w:r>
+        <w:t xml:space="preserve"> main sections, software and hardware. These then break down further as shown in the hierarchy diagram above.</w:t>
       </w:r>
       <w:r>
         <w:t xml:space="preserve"> This shows the basic “barebones” concept of my project, which shows how I could potentially dedicate time to each section, building it up </w:t>
@@ -7989,6 +10474,7 @@
       </w:pPr>
       <w:bookmarkStart w:id="12" w:name="_Toc517781160"/>
       <w:r>
+        <w:lastRenderedPageBreak/>
         <w:t>Algorithms</w:t>
       </w:r>
       <w:bookmarkEnd w:id="12"/>
@@ -8143,9 +10629,11 @@
             <w:tcW w:w="3080" w:type="dxa"/>
           </w:tcPr>
           <w:p>
+            <w:proofErr w:type="spellStart"/>
             <w:r>
               <w:t>CarSeen</w:t>
             </w:r>
+            <w:proofErr w:type="spellEnd"/>
           </w:p>
         </w:tc>
         <w:tc>
@@ -8207,9 +10695,11 @@
             <w:tcW w:w="3080" w:type="dxa"/>
           </w:tcPr>
           <w:p>
+            <w:proofErr w:type="spellStart"/>
             <w:r>
               <w:t>FinishLine</w:t>
             </w:r>
+            <w:proofErr w:type="spellEnd"/>
           </w:p>
         </w:tc>
         <w:tc>
@@ -8228,7 +10718,15 @@
           </w:tcPr>
           <w:p>
             <w:r>
-              <w:t>If the finish line is seen by the program then, it sends a message to display this.</w:t>
+              <w:t xml:space="preserve">If the </w:t>
+            </w:r>
+            <w:proofErr w:type="gramStart"/>
+            <w:r>
+              <w:t>finish line is seen by the program</w:t>
+            </w:r>
+            <w:proofErr w:type="gramEnd"/>
+            <w:r>
+              <w:t xml:space="preserve"> then, it sends a message to display this.</w:t>
             </w:r>
           </w:p>
         </w:tc>
@@ -8239,9 +10737,11 @@
             <w:tcW w:w="3080" w:type="dxa"/>
           </w:tcPr>
           <w:p>
+            <w:proofErr w:type="spellStart"/>
             <w:r>
               <w:t>LapTime</w:t>
             </w:r>
+            <w:proofErr w:type="spellEnd"/>
           </w:p>
         </w:tc>
         <w:tc>
@@ -8271,9 +10771,11 @@
             <w:tcW w:w="3080" w:type="dxa"/>
           </w:tcPr>
           <w:p>
+            <w:proofErr w:type="spellStart"/>
             <w:r>
               <w:t>BestLapTime</w:t>
             </w:r>
+            <w:proofErr w:type="spellEnd"/>
           </w:p>
         </w:tc>
         <w:tc>
@@ -8291,9 +10793,11 @@
             <w:tcW w:w="3081" w:type="dxa"/>
           </w:tcPr>
           <w:p>
+            <w:proofErr w:type="gramStart"/>
             <w:r>
               <w:t>Stores the value of the best time completed by the AI and attempts to outmatch it with every evolution.</w:t>
             </w:r>
+            <w:proofErr w:type="gramEnd"/>
           </w:p>
         </w:tc>
       </w:tr>
@@ -8305,7 +10809,6 @@
       </w:pPr>
       <w:bookmarkStart w:id="23" w:name="_Toc517781171"/>
       <w:r>
-        <w:lastRenderedPageBreak/>
         <w:t>Validations</w:t>
       </w:r>
       <w:bookmarkEnd w:id="23"/>
@@ -8384,8 +10887,8 @@
       <w:bookmarkEnd w:id="30"/>
     </w:p>
     <w:sectPr>
-      <w:footerReference w:type="default" r:id="rId18"/>
-      <w:headerReference w:type="first" r:id="rId19"/>
+      <w:footerReference w:type="default" r:id="rId37"/>
+      <w:headerReference w:type="first" r:id="rId38"/>
       <w:pgSz w:w="11906" w:h="16838"/>
       <w:pgMar w:top="1440" w:right="1440" w:bottom="1440" w:left="1440" w:header="708" w:footer="708" w:gutter="0"/>
       <w:pgNumType w:start="0"/>
@@ -8398,7 +10901,7 @@
 </file>
 
 <file path=word/endnotes.xml><?xml version="1.0" encoding="utf-8"?>
-<w:endnotes xmlns:wpc="http://schemas.microsoft.com/office/word/2010/wordprocessingCanvas" xmlns:cx="http://schemas.microsoft.com/office/drawing/2014/chartex" xmlns:cx1="http://schemas.microsoft.com/office/drawing/2015/9/8/chartex" xmlns:mc="http://schemas.openxmlformats.org/markup-compatibility/2006" xmlns:o="urn:schemas-microsoft-com:office:office" xmlns:r="http://schemas.openxmlformats.org/officeDocument/2006/relationships" xmlns:m="http://schemas.openxmlformats.org/officeDocument/2006/math" xmlns:v="urn:schemas-microsoft-com:vml" xmlns:wp14="http://schemas.microsoft.com/office/word/2010/wordprocessingDrawing" xmlns:wp="http://schemas.openxmlformats.org/drawingml/2006/wordprocessingDrawing" xmlns:w10="urn:schemas-microsoft-com:office:word" xmlns:w="http://schemas.openxmlformats.org/wordprocessingml/2006/main" xmlns:w14="http://schemas.microsoft.com/office/word/2010/wordml" xmlns:w15="http://schemas.microsoft.com/office/word/2012/wordml" xmlns:w16se="http://schemas.microsoft.com/office/word/2015/wordml/symex" xmlns:wpg="http://schemas.microsoft.com/office/word/2010/wordprocessingGroup" xmlns:wpi="http://schemas.microsoft.com/office/word/2010/wordprocessingInk" xmlns:wne="http://schemas.microsoft.com/office/word/2006/wordml" xmlns:wps="http://schemas.microsoft.com/office/word/2010/wordprocessingShape" mc:Ignorable="w14 w15 w16se wp14">
+<w:endnotes xmlns:wpc="http://schemas.microsoft.com/office/word/2010/wordprocessingCanvas" xmlns:mc="http://schemas.openxmlformats.org/markup-compatibility/2006" xmlns:o="urn:schemas-microsoft-com:office:office" xmlns:r="http://schemas.openxmlformats.org/officeDocument/2006/relationships" xmlns:m="http://schemas.openxmlformats.org/officeDocument/2006/math" xmlns:v="urn:schemas-microsoft-com:vml" xmlns:wp14="http://schemas.microsoft.com/office/word/2010/wordprocessingDrawing" xmlns:wp="http://schemas.openxmlformats.org/drawingml/2006/wordprocessingDrawing" xmlns:w10="urn:schemas-microsoft-com:office:word" xmlns:w="http://schemas.openxmlformats.org/wordprocessingml/2006/main" xmlns:w14="http://schemas.microsoft.com/office/word/2010/wordml" xmlns:wpg="http://schemas.microsoft.com/office/word/2010/wordprocessingGroup" xmlns:wpi="http://schemas.microsoft.com/office/word/2010/wordprocessingInk" xmlns:wne="http://schemas.microsoft.com/office/word/2006/wordml" xmlns:wps="http://schemas.microsoft.com/office/word/2010/wordprocessingShape" mc:Ignorable="w14 wp14">
   <w:endnote w:type="separator" w:id="-1">
     <w:p>
       <w:pPr>
@@ -8423,7 +10926,7 @@
 </file>
 
 <file path=word/footer1.xml><?xml version="1.0" encoding="utf-8"?>
-<w:ftr xmlns:wpc="http://schemas.microsoft.com/office/word/2010/wordprocessingCanvas" xmlns:cx="http://schemas.microsoft.com/office/drawing/2014/chartex" xmlns:cx1="http://schemas.microsoft.com/office/drawing/2015/9/8/chartex" xmlns:mc="http://schemas.openxmlformats.org/markup-compatibility/2006" xmlns:o="urn:schemas-microsoft-com:office:office" xmlns:r="http://schemas.openxmlformats.org/officeDocument/2006/relationships" xmlns:m="http://schemas.openxmlformats.org/officeDocument/2006/math" xmlns:v="urn:schemas-microsoft-com:vml" xmlns:wp14="http://schemas.microsoft.com/office/word/2010/wordprocessingDrawing" xmlns:wp="http://schemas.openxmlformats.org/drawingml/2006/wordprocessingDrawing" xmlns:w10="urn:schemas-microsoft-com:office:word" xmlns:w="http://schemas.openxmlformats.org/wordprocessingml/2006/main" xmlns:w14="http://schemas.microsoft.com/office/word/2010/wordml" xmlns:w15="http://schemas.microsoft.com/office/word/2012/wordml" xmlns:w16se="http://schemas.microsoft.com/office/word/2015/wordml/symex" xmlns:wpg="http://schemas.microsoft.com/office/word/2010/wordprocessingGroup" xmlns:wpi="http://schemas.microsoft.com/office/word/2010/wordprocessingInk" xmlns:wne="http://schemas.microsoft.com/office/word/2006/wordml" xmlns:wps="http://schemas.microsoft.com/office/word/2010/wordprocessingShape" mc:Ignorable="w14 w15 w16se wp14">
+<w:ftr xmlns:wpc="http://schemas.microsoft.com/office/word/2010/wordprocessingCanvas" xmlns:mc="http://schemas.openxmlformats.org/markup-compatibility/2006" xmlns:o="urn:schemas-microsoft-com:office:office" xmlns:r="http://schemas.openxmlformats.org/officeDocument/2006/relationships" xmlns:m="http://schemas.openxmlformats.org/officeDocument/2006/math" xmlns:v="urn:schemas-microsoft-com:vml" xmlns:wp14="http://schemas.microsoft.com/office/word/2010/wordprocessingDrawing" xmlns:wp="http://schemas.openxmlformats.org/drawingml/2006/wordprocessingDrawing" xmlns:w10="urn:schemas-microsoft-com:office:word" xmlns:w="http://schemas.openxmlformats.org/wordprocessingml/2006/main" xmlns:w14="http://schemas.microsoft.com/office/word/2010/wordml" xmlns:wpg="http://schemas.microsoft.com/office/word/2010/wordprocessingGroup" xmlns:wpi="http://schemas.microsoft.com/office/word/2010/wordprocessingInk" xmlns:wne="http://schemas.microsoft.com/office/word/2006/wordml" xmlns:wps="http://schemas.microsoft.com/office/word/2010/wordprocessingShape" mc:Ignorable="w14 wp14">
   <w:p>
     <w:pPr>
       <w:pStyle w:val="Footer"/>
@@ -8458,7 +10961,7 @@
           <w:rPr>
             <w:noProof/>
           </w:rPr>
-          <w:t>4</w:t>
+          <w:t>3</w:t>
         </w:r>
         <w:r>
           <w:rPr>
@@ -8514,7 +11017,7 @@
 </file>
 
 <file path=word/footnotes.xml><?xml version="1.0" encoding="utf-8"?>
-<w:footnotes xmlns:wpc="http://schemas.microsoft.com/office/word/2010/wordprocessingCanvas" xmlns:cx="http://schemas.microsoft.com/office/drawing/2014/chartex" xmlns:cx1="http://schemas.microsoft.com/office/drawing/2015/9/8/chartex" xmlns:mc="http://schemas.openxmlformats.org/markup-compatibility/2006" xmlns:o="urn:schemas-microsoft-com:office:office" xmlns:r="http://schemas.openxmlformats.org/officeDocument/2006/relationships" xmlns:m="http://schemas.openxmlformats.org/officeDocument/2006/math" xmlns:v="urn:schemas-microsoft-com:vml" xmlns:wp14="http://schemas.microsoft.com/office/word/2010/wordprocessingDrawing" xmlns:wp="http://schemas.openxmlformats.org/drawingml/2006/wordprocessingDrawing" xmlns:w10="urn:schemas-microsoft-com:office:word" xmlns:w="http://schemas.openxmlformats.org/wordprocessingml/2006/main" xmlns:w14="http://schemas.microsoft.com/office/word/2010/wordml" xmlns:w15="http://schemas.microsoft.com/office/word/2012/wordml" xmlns:w16se="http://schemas.microsoft.com/office/word/2015/wordml/symex" xmlns:wpg="http://schemas.microsoft.com/office/word/2010/wordprocessingGroup" xmlns:wpi="http://schemas.microsoft.com/office/word/2010/wordprocessingInk" xmlns:wne="http://schemas.microsoft.com/office/word/2006/wordml" xmlns:wps="http://schemas.microsoft.com/office/word/2010/wordprocessingShape" mc:Ignorable="w14 w15 w16se wp14">
+<w:footnotes xmlns:wpc="http://schemas.microsoft.com/office/word/2010/wordprocessingCanvas" xmlns:mc="http://schemas.openxmlformats.org/markup-compatibility/2006" xmlns:o="urn:schemas-microsoft-com:office:office" xmlns:r="http://schemas.openxmlformats.org/officeDocument/2006/relationships" xmlns:m="http://schemas.openxmlformats.org/officeDocument/2006/math" xmlns:v="urn:schemas-microsoft-com:vml" xmlns:wp14="http://schemas.microsoft.com/office/word/2010/wordprocessingDrawing" xmlns:wp="http://schemas.openxmlformats.org/drawingml/2006/wordprocessingDrawing" xmlns:w10="urn:schemas-microsoft-com:office:word" xmlns:w="http://schemas.openxmlformats.org/wordprocessingml/2006/main" xmlns:w14="http://schemas.microsoft.com/office/word/2010/wordml" xmlns:wpg="http://schemas.microsoft.com/office/word/2010/wordprocessingGroup" xmlns:wpi="http://schemas.microsoft.com/office/word/2010/wordprocessingInk" xmlns:wne="http://schemas.microsoft.com/office/word/2006/wordml" xmlns:wps="http://schemas.microsoft.com/office/word/2010/wordprocessingShape" mc:Ignorable="w14 wp14">
   <w:footnote w:type="separator" w:id="-1">
     <w:p>
       <w:pPr>
@@ -8539,7 +11042,7 @@
 </file>
 
 <file path=word/header1.xml><?xml version="1.0" encoding="utf-8"?>
-<w:hdr xmlns:wpc="http://schemas.microsoft.com/office/word/2010/wordprocessingCanvas" xmlns:cx="http://schemas.microsoft.com/office/drawing/2014/chartex" xmlns:cx1="http://schemas.microsoft.com/office/drawing/2015/9/8/chartex" xmlns:mc="http://schemas.openxmlformats.org/markup-compatibility/2006" xmlns:o="urn:schemas-microsoft-com:office:office" xmlns:r="http://schemas.openxmlformats.org/officeDocument/2006/relationships" xmlns:m="http://schemas.openxmlformats.org/officeDocument/2006/math" xmlns:v="urn:schemas-microsoft-com:vml" xmlns:wp14="http://schemas.microsoft.com/office/word/2010/wordprocessingDrawing" xmlns:wp="http://schemas.openxmlformats.org/drawingml/2006/wordprocessingDrawing" xmlns:w10="urn:schemas-microsoft-com:office:word" xmlns:w="http://schemas.openxmlformats.org/wordprocessingml/2006/main" xmlns:w14="http://schemas.microsoft.com/office/word/2010/wordml" xmlns:w15="http://schemas.microsoft.com/office/word/2012/wordml" xmlns:w16se="http://schemas.microsoft.com/office/word/2015/wordml/symex" xmlns:wpg="http://schemas.microsoft.com/office/word/2010/wordprocessingGroup" xmlns:wpi="http://schemas.microsoft.com/office/word/2010/wordprocessingInk" xmlns:wne="http://schemas.microsoft.com/office/word/2006/wordml" xmlns:wps="http://schemas.microsoft.com/office/word/2010/wordprocessingShape" mc:Ignorable="w14 w15 w16se wp14">
+<w:hdr xmlns:wpc="http://schemas.microsoft.com/office/word/2010/wordprocessingCanvas" xmlns:mc="http://schemas.openxmlformats.org/markup-compatibility/2006" xmlns:o="urn:schemas-microsoft-com:office:office" xmlns:r="http://schemas.openxmlformats.org/officeDocument/2006/relationships" xmlns:m="http://schemas.openxmlformats.org/officeDocument/2006/math" xmlns:v="urn:schemas-microsoft-com:vml" xmlns:wp14="http://schemas.microsoft.com/office/word/2010/wordprocessingDrawing" xmlns:wp="http://schemas.openxmlformats.org/drawingml/2006/wordprocessingDrawing" xmlns:w10="urn:schemas-microsoft-com:office:word" xmlns:w="http://schemas.openxmlformats.org/wordprocessingml/2006/main" xmlns:w14="http://schemas.microsoft.com/office/word/2010/wordml" xmlns:wpg="http://schemas.microsoft.com/office/word/2010/wordprocessingGroup" xmlns:wpi="http://schemas.microsoft.com/office/word/2010/wordprocessingInk" xmlns:wne="http://schemas.microsoft.com/office/word/2006/wordml" xmlns:wps="http://schemas.microsoft.com/office/word/2010/wordprocessingShape" mc:Ignorable="w14 wp14">
   <w:p>
     <w:pPr>
       <w:pStyle w:val="Header"/>
@@ -8560,8 +11063,8 @@
 </file>
 
 <file path=word/numbering.xml><?xml version="1.0" encoding="utf-8"?>
-<w:numbering xmlns:wpc="http://schemas.microsoft.com/office/word/2010/wordprocessingCanvas" xmlns:cx="http://schemas.microsoft.com/office/drawing/2014/chartex" xmlns:cx1="http://schemas.microsoft.com/office/drawing/2015/9/8/chartex" xmlns:mc="http://schemas.openxmlformats.org/markup-compatibility/2006" xmlns:o="urn:schemas-microsoft-com:office:office" xmlns:r="http://schemas.openxmlformats.org/officeDocument/2006/relationships" xmlns:m="http://schemas.openxmlformats.org/officeDocument/2006/math" xmlns:v="urn:schemas-microsoft-com:vml" xmlns:wp14="http://schemas.microsoft.com/office/word/2010/wordprocessingDrawing" xmlns:wp="http://schemas.openxmlformats.org/drawingml/2006/wordprocessingDrawing" xmlns:w10="urn:schemas-microsoft-com:office:word" xmlns:w="http://schemas.openxmlformats.org/wordprocessingml/2006/main" xmlns:w14="http://schemas.microsoft.com/office/word/2010/wordml" xmlns:w15="http://schemas.microsoft.com/office/word/2012/wordml" xmlns:w16se="http://schemas.microsoft.com/office/word/2015/wordml/symex" xmlns:wpg="http://schemas.microsoft.com/office/word/2010/wordprocessingGroup" xmlns:wpi="http://schemas.microsoft.com/office/word/2010/wordprocessingInk" xmlns:wne="http://schemas.microsoft.com/office/word/2006/wordml" xmlns:wps="http://schemas.microsoft.com/office/word/2010/wordprocessingShape" mc:Ignorable="w14 w15 w16se wp14">
-  <w:abstractNum w:abstractNumId="0" w15:restartNumberingAfterBreak="0">
+<w:numbering xmlns:wpc="http://schemas.microsoft.com/office/word/2010/wordprocessingCanvas" xmlns:mc="http://schemas.openxmlformats.org/markup-compatibility/2006" xmlns:o="urn:schemas-microsoft-com:office:office" xmlns:r="http://schemas.openxmlformats.org/officeDocument/2006/relationships" xmlns:m="http://schemas.openxmlformats.org/officeDocument/2006/math" xmlns:v="urn:schemas-microsoft-com:vml" xmlns:wp14="http://schemas.microsoft.com/office/word/2010/wordprocessingDrawing" xmlns:wp="http://schemas.openxmlformats.org/drawingml/2006/wordprocessingDrawing" xmlns:w10="urn:schemas-microsoft-com:office:word" xmlns:w="http://schemas.openxmlformats.org/wordprocessingml/2006/main" xmlns:w14="http://schemas.microsoft.com/office/word/2010/wordml" xmlns:wpg="http://schemas.microsoft.com/office/word/2010/wordprocessingGroup" xmlns:wpi="http://schemas.microsoft.com/office/word/2010/wordprocessingInk" xmlns:wne="http://schemas.microsoft.com/office/word/2006/wordml" xmlns:wps="http://schemas.microsoft.com/office/word/2010/wordprocessingShape" mc:Ignorable="w14 wp14">
+  <w:abstractNum w:abstractNumId="0">
     <w:nsid w:val="2DC76546"/>
     <w:multiLevelType w:val="hybridMultilevel"/>
     <w:tmpl w:val="BBE0F36A"/>
@@ -8650,7 +11153,7 @@
       </w:pPr>
     </w:lvl>
   </w:abstractNum>
-  <w:abstractNum w:abstractNumId="1" w15:restartNumberingAfterBreak="0">
+  <w:abstractNum w:abstractNumId="1">
     <w:nsid w:val="655D7FA1"/>
     <w:multiLevelType w:val="multilevel"/>
     <w:tmpl w:val="4D704B88"/>
@@ -8763,7 +11266,7 @@
       </w:pPr>
     </w:lvl>
   </w:abstractNum>
-  <w:abstractNum w:abstractNumId="2" w15:restartNumberingAfterBreak="0">
+  <w:abstractNum w:abstractNumId="2">
     <w:nsid w:val="6DCC043D"/>
     <w:multiLevelType w:val="multilevel"/>
     <w:tmpl w:val="9CC82752"/>
@@ -8889,7 +11392,7 @@
 </file>
 
 <file path=word/styles.xml><?xml version="1.0" encoding="utf-8"?>
-<w:styles xmlns:mc="http://schemas.openxmlformats.org/markup-compatibility/2006" xmlns:r="http://schemas.openxmlformats.org/officeDocument/2006/relationships" xmlns:w="http://schemas.openxmlformats.org/wordprocessingml/2006/main" xmlns:w14="http://schemas.microsoft.com/office/word/2010/wordml" xmlns:w15="http://schemas.microsoft.com/office/word/2012/wordml" xmlns:w16se="http://schemas.microsoft.com/office/word/2015/wordml/symex" mc:Ignorable="w14 w15 w16se">
+<w:styles xmlns:mc="http://schemas.openxmlformats.org/markup-compatibility/2006" xmlns:r="http://schemas.openxmlformats.org/officeDocument/2006/relationships" xmlns:w="http://schemas.openxmlformats.org/wordprocessingml/2006/main" xmlns:w14="http://schemas.microsoft.com/office/word/2010/wordml" mc:Ignorable="w14">
   <w:docDefaults>
     <w:rPrDefault>
       <w:rPr>
@@ -8905,378 +11408,144 @@
       </w:pPr>
     </w:pPrDefault>
   </w:docDefaults>
-  <w:latentStyles w:defLockedState="0" w:defUIPriority="99" w:defSemiHidden="0" w:defUnhideWhenUsed="0" w:defQFormat="0" w:count="371">
-    <w:lsdException w:name="Normal" w:uiPriority="0" w:qFormat="1"/>
-    <w:lsdException w:name="heading 1" w:uiPriority="9" w:qFormat="1"/>
-    <w:lsdException w:name="heading 2" w:semiHidden="1" w:uiPriority="9" w:unhideWhenUsed="1" w:qFormat="1"/>
-    <w:lsdException w:name="heading 3" w:semiHidden="1" w:uiPriority="9" w:unhideWhenUsed="1" w:qFormat="1"/>
-    <w:lsdException w:name="heading 4" w:semiHidden="1" w:uiPriority="9" w:unhideWhenUsed="1" w:qFormat="1"/>
-    <w:lsdException w:name="heading 5" w:semiHidden="1" w:uiPriority="9" w:unhideWhenUsed="1" w:qFormat="1"/>
-    <w:lsdException w:name="heading 6" w:semiHidden="1" w:uiPriority="9" w:unhideWhenUsed="1" w:qFormat="1"/>
-    <w:lsdException w:name="heading 7" w:semiHidden="1" w:uiPriority="9" w:unhideWhenUsed="1" w:qFormat="1"/>
-    <w:lsdException w:name="heading 8" w:semiHidden="1" w:uiPriority="9" w:unhideWhenUsed="1" w:qFormat="1"/>
-    <w:lsdException w:name="heading 9" w:semiHidden="1" w:uiPriority="9" w:unhideWhenUsed="1" w:qFormat="1"/>
-    <w:lsdException w:name="index 1" w:semiHidden="1" w:unhideWhenUsed="1"/>
-    <w:lsdException w:name="index 2" w:semiHidden="1" w:unhideWhenUsed="1"/>
-    <w:lsdException w:name="index 3" w:semiHidden="1" w:unhideWhenUsed="1"/>
-    <w:lsdException w:name="index 4" w:semiHidden="1" w:unhideWhenUsed="1"/>
-    <w:lsdException w:name="index 5" w:semiHidden="1" w:unhideWhenUsed="1"/>
-    <w:lsdException w:name="index 6" w:semiHidden="1" w:unhideWhenUsed="1"/>
-    <w:lsdException w:name="index 7" w:semiHidden="1" w:unhideWhenUsed="1"/>
-    <w:lsdException w:name="index 8" w:semiHidden="1" w:unhideWhenUsed="1"/>
-    <w:lsdException w:name="index 9" w:semiHidden="1" w:unhideWhenUsed="1"/>
-    <w:lsdException w:name="toc 1" w:semiHidden="1" w:uiPriority="39" w:unhideWhenUsed="1"/>
-    <w:lsdException w:name="toc 2" w:semiHidden="1" w:uiPriority="39" w:unhideWhenUsed="1"/>
-    <w:lsdException w:name="toc 3" w:semiHidden="1" w:uiPriority="39" w:unhideWhenUsed="1"/>
-    <w:lsdException w:name="toc 4" w:semiHidden="1" w:uiPriority="39" w:unhideWhenUsed="1"/>
-    <w:lsdException w:name="toc 5" w:semiHidden="1" w:uiPriority="39" w:unhideWhenUsed="1"/>
-    <w:lsdException w:name="toc 6" w:semiHidden="1" w:uiPriority="39" w:unhideWhenUsed="1"/>
-    <w:lsdException w:name="toc 7" w:semiHidden="1" w:uiPriority="39" w:unhideWhenUsed="1"/>
-    <w:lsdException w:name="toc 8" w:semiHidden="1" w:uiPriority="39" w:unhideWhenUsed="1"/>
-    <w:lsdException w:name="toc 9" w:semiHidden="1" w:uiPriority="39" w:unhideWhenUsed="1"/>
-    <w:lsdException w:name="Normal Indent" w:semiHidden="1" w:unhideWhenUsed="1"/>
-    <w:lsdException w:name="footnote text" w:semiHidden="1" w:unhideWhenUsed="1"/>
-    <w:lsdException w:name="annotation text" w:semiHidden="1" w:unhideWhenUsed="1"/>
-    <w:lsdException w:name="header" w:semiHidden="1" w:unhideWhenUsed="1"/>
-    <w:lsdException w:name="footer" w:semiHidden="1" w:unhideWhenUsed="1"/>
-    <w:lsdException w:name="index heading" w:semiHidden="1" w:unhideWhenUsed="1"/>
-    <w:lsdException w:name="caption" w:semiHidden="1" w:uiPriority="35" w:unhideWhenUsed="1" w:qFormat="1"/>
-    <w:lsdException w:name="table of figures" w:semiHidden="1" w:unhideWhenUsed="1"/>
-    <w:lsdException w:name="envelope address" w:semiHidden="1" w:unhideWhenUsed="1"/>
-    <w:lsdException w:name="envelope return" w:semiHidden="1" w:unhideWhenUsed="1"/>
-    <w:lsdException w:name="footnote reference" w:semiHidden="1" w:unhideWhenUsed="1"/>
-    <w:lsdException w:name="annotation reference" w:semiHidden="1" w:unhideWhenUsed="1"/>
-    <w:lsdException w:name="line number" w:semiHidden="1" w:unhideWhenUsed="1"/>
-    <w:lsdException w:name="page number" w:semiHidden="1" w:unhideWhenUsed="1"/>
-    <w:lsdException w:name="endnote reference" w:semiHidden="1" w:unhideWhenUsed="1"/>
-    <w:lsdException w:name="endnote text" w:semiHidden="1" w:unhideWhenUsed="1"/>
-    <w:lsdException w:name="table of authorities" w:semiHidden="1" w:unhideWhenUsed="1"/>
-    <w:lsdException w:name="macro" w:semiHidden="1" w:unhideWhenUsed="1"/>
-    <w:lsdException w:name="toa heading" w:semiHidden="1" w:unhideWhenUsed="1"/>
-    <w:lsdException w:name="List" w:semiHidden="1" w:unhideWhenUsed="1"/>
-    <w:lsdException w:name="List Bullet" w:semiHidden="1" w:unhideWhenUsed="1"/>
-    <w:lsdException w:name="List Number" w:semiHidden="1" w:unhideWhenUsed="1"/>
-    <w:lsdException w:name="List 2" w:semiHidden="1" w:unhideWhenUsed="1"/>
-    <w:lsdException w:name="List 3" w:semiHidden="1" w:unhideWhenUsed="1"/>
-    <w:lsdException w:name="List 4" w:semiHidden="1" w:unhideWhenUsed="1"/>
-    <w:lsdException w:name="List 5" w:semiHidden="1" w:unhideWhenUsed="1"/>
-    <w:lsdException w:name="List Bullet 2" w:semiHidden="1" w:unhideWhenUsed="1"/>
-    <w:lsdException w:name="List Bullet 3" w:semiHidden="1" w:unhideWhenUsed="1"/>
-    <w:lsdException w:name="List Bullet 4" w:semiHidden="1" w:unhideWhenUsed="1"/>
-    <w:lsdException w:name="List Bullet 5" w:semiHidden="1" w:unhideWhenUsed="1"/>
-    <w:lsdException w:name="List Number 2" w:semiHidden="1" w:unhideWhenUsed="1"/>
-    <w:lsdException w:name="List Number 3" w:semiHidden="1" w:unhideWhenUsed="1"/>
-    <w:lsdException w:name="List Number 4" w:semiHidden="1" w:unhideWhenUsed="1"/>
-    <w:lsdException w:name="List Number 5" w:semiHidden="1" w:unhideWhenUsed="1"/>
-    <w:lsdException w:name="Title" w:uiPriority="10" w:qFormat="1"/>
-    <w:lsdException w:name="Closing" w:semiHidden="1" w:unhideWhenUsed="1"/>
-    <w:lsdException w:name="Signature" w:semiHidden="1" w:unhideWhenUsed="1"/>
-    <w:lsdException w:name="Default Paragraph Font" w:semiHidden="1" w:uiPriority="1" w:unhideWhenUsed="1"/>
-    <w:lsdException w:name="Body Text" w:semiHidden="1" w:unhideWhenUsed="1"/>
-    <w:lsdException w:name="Body Text Indent" w:semiHidden="1" w:unhideWhenUsed="1"/>
-    <w:lsdException w:name="List Continue" w:semiHidden="1" w:unhideWhenUsed="1"/>
-    <w:lsdException w:name="List Continue 2" w:semiHidden="1" w:unhideWhenUsed="1"/>
-    <w:lsdException w:name="List Continue 3" w:semiHidden="1" w:unhideWhenUsed="1"/>
-    <w:lsdException w:name="List Continue 4" w:semiHidden="1" w:unhideWhenUsed="1"/>
-    <w:lsdException w:name="List Continue 5" w:semiHidden="1" w:unhideWhenUsed="1"/>
-    <w:lsdException w:name="Message Header" w:semiHidden="1" w:unhideWhenUsed="1"/>
-    <w:lsdException w:name="Subtitle" w:uiPriority="11" w:qFormat="1"/>
-    <w:lsdException w:name="Salutation" w:semiHidden="1" w:unhideWhenUsed="1"/>
-    <w:lsdException w:name="Date" w:semiHidden="1" w:unhideWhenUsed="1"/>
-    <w:lsdException w:name="Body Text First Indent" w:semiHidden="1" w:unhideWhenUsed="1"/>
-    <w:lsdException w:name="Body Text First Indent 2" w:semiHidden="1" w:unhideWhenUsed="1"/>
-    <w:lsdException w:name="Note Heading" w:semiHidden="1" w:unhideWhenUsed="1"/>
-    <w:lsdException w:name="Body Text 2" w:semiHidden="1" w:unhideWhenUsed="1"/>
-    <w:lsdException w:name="Body Text 3" w:semiHidden="1" w:unhideWhenUsed="1"/>
-    <w:lsdException w:name="Body Text Indent 2" w:semiHidden="1" w:unhideWhenUsed="1"/>
-    <w:lsdException w:name="Body Text Indent 3" w:semiHidden="1" w:unhideWhenUsed="1"/>
-    <w:lsdException w:name="Block Text" w:semiHidden="1" w:unhideWhenUsed="1"/>
-    <w:lsdException w:name="Hyperlink" w:semiHidden="1" w:unhideWhenUsed="1"/>
-    <w:lsdException w:name="FollowedHyperlink" w:semiHidden="1" w:unhideWhenUsed="1"/>
-    <w:lsdException w:name="Strong" w:uiPriority="22" w:qFormat="1"/>
-    <w:lsdException w:name="Emphasis" w:uiPriority="20" w:qFormat="1"/>
-    <w:lsdException w:name="Document Map" w:semiHidden="1" w:unhideWhenUsed="1"/>
-    <w:lsdException w:name="Plain Text" w:semiHidden="1" w:unhideWhenUsed="1"/>
-    <w:lsdException w:name="E-mail Signature" w:semiHidden="1" w:unhideWhenUsed="1"/>
-    <w:lsdException w:name="HTML Top of Form" w:semiHidden="1" w:unhideWhenUsed="1"/>
-    <w:lsdException w:name="HTML Bottom of Form" w:semiHidden="1" w:unhideWhenUsed="1"/>
-    <w:lsdException w:name="Normal (Web)" w:semiHidden="1" w:unhideWhenUsed="1"/>
-    <w:lsdException w:name="HTML Acronym" w:semiHidden="1" w:unhideWhenUsed="1"/>
-    <w:lsdException w:name="HTML Address" w:semiHidden="1" w:unhideWhenUsed="1"/>
-    <w:lsdException w:name="HTML Cite" w:semiHidden="1" w:unhideWhenUsed="1"/>
-    <w:lsdException w:name="HTML Code" w:semiHidden="1" w:unhideWhenUsed="1"/>
-    <w:lsdException w:name="HTML Definition" w:semiHidden="1" w:unhideWhenUsed="1"/>
-    <w:lsdException w:name="HTML Keyboard" w:semiHidden="1" w:unhideWhenUsed="1"/>
-    <w:lsdException w:name="HTML Preformatted" w:semiHidden="1" w:unhideWhenUsed="1"/>
-    <w:lsdException w:name="HTML Sample" w:semiHidden="1" w:unhideWhenUsed="1"/>
-    <w:lsdException w:name="HTML Typewriter" w:semiHidden="1" w:unhideWhenUsed="1"/>
-    <w:lsdException w:name="HTML Variable" w:semiHidden="1" w:unhideWhenUsed="1"/>
-    <w:lsdException w:name="Normal Table" w:semiHidden="1" w:unhideWhenUsed="1"/>
-    <w:lsdException w:name="annotation subject" w:semiHidden="1" w:unhideWhenUsed="1"/>
-    <w:lsdException w:name="No List" w:semiHidden="1" w:unhideWhenUsed="1"/>
-    <w:lsdException w:name="Outline List 1" w:semiHidden="1" w:unhideWhenUsed="1"/>
-    <w:lsdException w:name="Outline List 2" w:semiHidden="1" w:unhideWhenUsed="1"/>
-    <w:lsdException w:name="Outline List 3" w:semiHidden="1" w:unhideWhenUsed="1"/>
-    <w:lsdException w:name="Table Simple 1" w:semiHidden="1" w:unhideWhenUsed="1"/>
-    <w:lsdException w:name="Table Simple 2" w:semiHidden="1" w:unhideWhenUsed="1"/>
-    <w:lsdException w:name="Table Simple 3" w:semiHidden="1" w:unhideWhenUsed="1"/>
-    <w:lsdException w:name="Table Classic 1" w:semiHidden="1" w:unhideWhenUsed="1"/>
-    <w:lsdException w:name="Table Classic 2" w:semiHidden="1" w:unhideWhenUsed="1"/>
-    <w:lsdException w:name="Table Classic 3" w:semiHidden="1" w:unhideWhenUsed="1"/>
-    <w:lsdException w:name="Table Classic 4" w:semiHidden="1" w:unhideWhenUsed="1"/>
-    <w:lsdException w:name="Table Colorful 1" w:semiHidden="1" w:unhideWhenUsed="1"/>
-    <w:lsdException w:name="Table Colorful 2" w:semiHidden="1" w:unhideWhenUsed="1"/>
-    <w:lsdException w:name="Table Colorful 3" w:semiHidden="1" w:unhideWhenUsed="1"/>
-    <w:lsdException w:name="Table Columns 1" w:semiHidden="1" w:unhideWhenUsed="1"/>
-    <w:lsdException w:name="Table Columns 2" w:semiHidden="1" w:unhideWhenUsed="1"/>
-    <w:lsdException w:name="Table Columns 3" w:semiHidden="1" w:unhideWhenUsed="1"/>
-    <w:lsdException w:name="Table Columns 4" w:semiHidden="1" w:unhideWhenUsed="1"/>
-    <w:lsdException w:name="Table Columns 5" w:semiHidden="1" w:unhideWhenUsed="1"/>
-    <w:lsdException w:name="Table Grid 1" w:semiHidden="1" w:unhideWhenUsed="1"/>
-    <w:lsdException w:name="Table Grid 2" w:semiHidden="1" w:unhideWhenUsed="1"/>
-    <w:lsdException w:name="Table Grid 3" w:semiHidden="1" w:unhideWhenUsed="1"/>
-    <w:lsdException w:name="Table Grid 4" w:semiHidden="1" w:unhideWhenUsed="1"/>
-    <w:lsdException w:name="Table Grid 5" w:semiHidden="1" w:unhideWhenUsed="1"/>
-    <w:lsdException w:name="Table Grid 6" w:semiHidden="1" w:unhideWhenUsed="1"/>
-    <w:lsdException w:name="Table Grid 7" w:semiHidden="1" w:unhideWhenUsed="1"/>
-    <w:lsdException w:name="Table Grid 8" w:semiHidden="1" w:unhideWhenUsed="1"/>
-    <w:lsdException w:name="Table List 1" w:semiHidden="1" w:unhideWhenUsed="1"/>
-    <w:lsdException w:name="Table List 2" w:semiHidden="1" w:unhideWhenUsed="1"/>
-    <w:lsdException w:name="Table List 3" w:semiHidden="1" w:unhideWhenUsed="1"/>
-    <w:lsdException w:name="Table List 4" w:semiHidden="1" w:unhideWhenUsed="1"/>
-    <w:lsdException w:name="Table List 5" w:semiHidden="1" w:unhideWhenUsed="1"/>
-    <w:lsdException w:name="Table List 6" w:semiHidden="1" w:unhideWhenUsed="1"/>
-    <w:lsdException w:name="Table List 7" w:semiHidden="1" w:unhideWhenUsed="1"/>
-    <w:lsdException w:name="Table List 8" w:semiHidden="1" w:unhideWhenUsed="1"/>
-    <w:lsdException w:name="Table 3D effects 1" w:semiHidden="1" w:unhideWhenUsed="1"/>
-    <w:lsdException w:name="Table 3D effects 2" w:semiHidden="1" w:unhideWhenUsed="1"/>
-    <w:lsdException w:name="Table 3D effects 3" w:semiHidden="1" w:unhideWhenUsed="1"/>
-    <w:lsdException w:name="Table Contemporary" w:semiHidden="1" w:unhideWhenUsed="1"/>
-    <w:lsdException w:name="Table Elegant" w:semiHidden="1" w:unhideWhenUsed="1"/>
-    <w:lsdException w:name="Table Professional" w:semiHidden="1" w:unhideWhenUsed="1"/>
-    <w:lsdException w:name="Table Subtle 1" w:semiHidden="1" w:unhideWhenUsed="1"/>
-    <w:lsdException w:name="Table Subtle 2" w:semiHidden="1" w:unhideWhenUsed="1"/>
-    <w:lsdException w:name="Table Web 1" w:semiHidden="1" w:unhideWhenUsed="1"/>
-    <w:lsdException w:name="Table Web 2" w:semiHidden="1" w:unhideWhenUsed="1"/>
-    <w:lsdException w:name="Table Web 3" w:semiHidden="1" w:unhideWhenUsed="1"/>
-    <w:lsdException w:name="Balloon Text" w:semiHidden="1" w:unhideWhenUsed="1"/>
-    <w:lsdException w:name="Table Grid" w:uiPriority="39"/>
-    <w:lsdException w:name="Table Theme" w:semiHidden="1" w:unhideWhenUsed="1"/>
-    <w:lsdException w:name="Placeholder Text" w:semiHidden="1"/>
-    <w:lsdException w:name="No Spacing" w:uiPriority="1" w:qFormat="1"/>
-    <w:lsdException w:name="Light Shading" w:uiPriority="60"/>
-    <w:lsdException w:name="Light List" w:uiPriority="61"/>
-    <w:lsdException w:name="Light Grid" w:uiPriority="62"/>
-    <w:lsdException w:name="Medium Shading 1" w:uiPriority="63"/>
-    <w:lsdException w:name="Medium Shading 2" w:uiPriority="64"/>
-    <w:lsdException w:name="Medium List 1" w:uiPriority="65"/>
-    <w:lsdException w:name="Medium List 2" w:uiPriority="66"/>
-    <w:lsdException w:name="Medium Grid 1" w:uiPriority="67"/>
-    <w:lsdException w:name="Medium Grid 2" w:uiPriority="68"/>
-    <w:lsdException w:name="Medium Grid 3" w:uiPriority="69"/>
-    <w:lsdException w:name="Dark List" w:uiPriority="70"/>
-    <w:lsdException w:name="Colorful Shading" w:uiPriority="71"/>
-    <w:lsdException w:name="Colorful List" w:uiPriority="72"/>
-    <w:lsdException w:name="Colorful Grid" w:uiPriority="73"/>
-    <w:lsdException w:name="Light Shading Accent 1" w:uiPriority="60"/>
-    <w:lsdException w:name="Light List Accent 1" w:uiPriority="61"/>
-    <w:lsdException w:name="Light Grid Accent 1" w:uiPriority="62"/>
-    <w:lsdException w:name="Medium Shading 1 Accent 1" w:uiPriority="63"/>
-    <w:lsdException w:name="Medium Shading 2 Accent 1" w:uiPriority="64"/>
-    <w:lsdException w:name="Medium List 1 Accent 1" w:uiPriority="65"/>
-    <w:lsdException w:name="Revision" w:semiHidden="1"/>
-    <w:lsdException w:name="List Paragraph" w:uiPriority="34" w:qFormat="1"/>
-    <w:lsdException w:name="Quote" w:uiPriority="29" w:qFormat="1"/>
-    <w:lsdException w:name="Intense Quote" w:uiPriority="30" w:qFormat="1"/>
-    <w:lsdException w:name="Medium List 2 Accent 1" w:uiPriority="66"/>
-    <w:lsdException w:name="Medium Grid 1 Accent 1" w:uiPriority="67"/>
-    <w:lsdException w:name="Medium Grid 2 Accent 1" w:uiPriority="68"/>
-    <w:lsdException w:name="Medium Grid 3 Accent 1" w:uiPriority="69"/>
-    <w:lsdException w:name="Dark List Accent 1" w:uiPriority="70"/>
-    <w:lsdException w:name="Colorful Shading Accent 1" w:uiPriority="71"/>
-    <w:lsdException w:name="Colorful List Accent 1" w:uiPriority="72"/>
-    <w:lsdException w:name="Colorful Grid Accent 1" w:uiPriority="73"/>
-    <w:lsdException w:name="Light Shading Accent 2" w:uiPriority="60"/>
-    <w:lsdException w:name="Light List Accent 2" w:uiPriority="61"/>
-    <w:lsdException w:name="Light Grid Accent 2" w:uiPriority="62"/>
-    <w:lsdException w:name="Medium Shading 1 Accent 2" w:uiPriority="63"/>
-    <w:lsdException w:name="Medium Shading 2 Accent 2" w:uiPriority="64"/>
-    <w:lsdException w:name="Medium List 1 Accent 2" w:uiPriority="65"/>
-    <w:lsdException w:name="Medium List 2 Accent 2" w:uiPriority="66"/>
-    <w:lsdException w:name="Medium Grid 1 Accent 2" w:uiPriority="67"/>
-    <w:lsdException w:name="Medium Grid 2 Accent 2" w:uiPriority="68"/>
-    <w:lsdException w:name="Medium Grid 3 Accent 2" w:uiPriority="69"/>
-    <w:lsdException w:name="Dark List Accent 2" w:uiPriority="70"/>
-    <w:lsdException w:name="Colorful Shading Accent 2" w:uiPriority="71"/>
-    <w:lsdException w:name="Colorful List Accent 2" w:uiPriority="72"/>
-    <w:lsdException w:name="Colorful Grid Accent 2" w:uiPriority="73"/>
-    <w:lsdException w:name="Light Shading Accent 3" w:uiPriority="60"/>
-    <w:lsdException w:name="Light List Accent 3" w:uiPriority="61"/>
-    <w:lsdException w:name="Light Grid Accent 3" w:uiPriority="62"/>
-    <w:lsdException w:name="Medium Shading 1 Accent 3" w:uiPriority="63"/>
-    <w:lsdException w:name="Medium Shading 2 Accent 3" w:uiPriority="64"/>
-    <w:lsdException w:name="Medium List 1 Accent 3" w:uiPriority="65"/>
-    <w:lsdException w:name="Medium List 2 Accent 3" w:uiPriority="66"/>
-    <w:lsdException w:name="Medium Grid 1 Accent 3" w:uiPriority="67"/>
-    <w:lsdException w:name="Medium Grid 2 Accent 3" w:uiPriority="68"/>
-    <w:lsdException w:name="Medium Grid 3 Accent 3" w:uiPriority="69"/>
-    <w:lsdException w:name="Dark List Accent 3" w:uiPriority="70"/>
-    <w:lsdException w:name="Colorful Shading Accent 3" w:uiPriority="71"/>
-    <w:lsdException w:name="Colorful List Accent 3" w:uiPriority="72"/>
-    <w:lsdException w:name="Colorful Grid Accent 3" w:uiPriority="73"/>
-    <w:lsdException w:name="Light Shading Accent 4" w:uiPriority="60"/>
-    <w:lsdException w:name="Light List Accent 4" w:uiPriority="61"/>
-    <w:lsdException w:name="Light Grid Accent 4" w:uiPriority="62"/>
-    <w:lsdException w:name="Medium Shading 1 Accent 4" w:uiPriority="63"/>
-    <w:lsdException w:name="Medium Shading 2 Accent 4" w:uiPriority="64"/>
-    <w:lsdException w:name="Medium List 1 Accent 4" w:uiPriority="65"/>
-    <w:lsdException w:name="Medium List 2 Accent 4" w:uiPriority="66"/>
-    <w:lsdException w:name="Medium Grid 1 Accent 4" w:uiPriority="67"/>
-    <w:lsdException w:name="Medium Grid 2 Accent 4" w:uiPriority="68"/>
-    <w:lsdException w:name="Medium Grid 3 Accent 4" w:uiPriority="69"/>
-    <w:lsdException w:name="Dark List Accent 4" w:uiPriority="70"/>
-    <w:lsdException w:name="Colorful Shading Accent 4" w:uiPriority="71"/>
-    <w:lsdException w:name="Colorful List Accent 4" w:uiPriority="72"/>
-    <w:lsdException w:name="Colorful Grid Accent 4" w:uiPriority="73"/>
-    <w:lsdException w:name="Light Shading Accent 5" w:uiPriority="60"/>
-    <w:lsdException w:name="Light List Accent 5" w:uiPriority="61"/>
-    <w:lsdException w:name="Light Grid Accent 5" w:uiPriority="62"/>
-    <w:lsdException w:name="Medium Shading 1 Accent 5" w:uiPriority="63"/>
-    <w:lsdException w:name="Medium Shading 2 Accent 5" w:uiPriority="64"/>
-    <w:lsdException w:name="Medium List 1 Accent 5" w:uiPriority="65"/>
-    <w:lsdException w:name="Medium List 2 Accent 5" w:uiPriority="66"/>
-    <w:lsdException w:name="Medium Grid 1 Accent 5" w:uiPriority="67"/>
-    <w:lsdException w:name="Medium Grid 2 Accent 5" w:uiPriority="68"/>
-    <w:lsdException w:name="Medium Grid 3 Accent 5" w:uiPriority="69"/>
-    <w:lsdException w:name="Dark List Accent 5" w:uiPriority="70"/>
-    <w:lsdException w:name="Colorful Shading Accent 5" w:uiPriority="71"/>
-    <w:lsdException w:name="Colorful List Accent 5" w:uiPriority="72"/>
-    <w:lsdException w:name="Colorful Grid Accent 5" w:uiPriority="73"/>
-    <w:lsdException w:name="Light Shading Accent 6" w:uiPriority="60"/>
-    <w:lsdException w:name="Light List Accent 6" w:uiPriority="61"/>
-    <w:lsdException w:name="Light Grid Accent 6" w:uiPriority="62"/>
-    <w:lsdException w:name="Medium Shading 1 Accent 6" w:uiPriority="63"/>
-    <w:lsdException w:name="Medium Shading 2 Accent 6" w:uiPriority="64"/>
-    <w:lsdException w:name="Medium List 1 Accent 6" w:uiPriority="65"/>
-    <w:lsdException w:name="Medium List 2 Accent 6" w:uiPriority="66"/>
-    <w:lsdException w:name="Medium Grid 1 Accent 6" w:uiPriority="67"/>
-    <w:lsdException w:name="Medium Grid 2 Accent 6" w:uiPriority="68"/>
-    <w:lsdException w:name="Medium Grid 3 Accent 6" w:uiPriority="69"/>
-    <w:lsdException w:name="Dark List Accent 6" w:uiPriority="70"/>
-    <w:lsdException w:name="Colorful Shading Accent 6" w:uiPriority="71"/>
-    <w:lsdException w:name="Colorful List Accent 6" w:uiPriority="72"/>
-    <w:lsdException w:name="Colorful Grid Accent 6" w:uiPriority="73"/>
-    <w:lsdException w:name="Subtle Emphasis" w:uiPriority="19" w:qFormat="1"/>
-    <w:lsdException w:name="Intense Emphasis" w:uiPriority="21" w:qFormat="1"/>
-    <w:lsdException w:name="Subtle Reference" w:uiPriority="31" w:qFormat="1"/>
-    <w:lsdException w:name="Intense Reference" w:uiPriority="32" w:qFormat="1"/>
-    <w:lsdException w:name="Book Title" w:uiPriority="33" w:qFormat="1"/>
-    <w:lsdException w:name="Bibliography" w:semiHidden="1" w:uiPriority="37" w:unhideWhenUsed="1"/>
-    <w:lsdException w:name="TOC Heading" w:semiHidden="1" w:uiPriority="39" w:unhideWhenUsed="1" w:qFormat="1"/>
-    <w:lsdException w:name="Plain Table 1" w:uiPriority="41"/>
-    <w:lsdException w:name="Plain Table 2" w:uiPriority="42"/>
-    <w:lsdException w:name="Plain Table 3" w:uiPriority="43"/>
-    <w:lsdException w:name="Plain Table 4" w:uiPriority="44"/>
-    <w:lsdException w:name="Plain Table 5" w:uiPriority="45"/>
-    <w:lsdException w:name="Grid Table Light" w:uiPriority="40"/>
-    <w:lsdException w:name="Grid Table 1 Light" w:uiPriority="46"/>
-    <w:lsdException w:name="Grid Table 2" w:uiPriority="47"/>
-    <w:lsdException w:name="Grid Table 3" w:uiPriority="48"/>
-    <w:lsdException w:name="Grid Table 4" w:uiPriority="49"/>
-    <w:lsdException w:name="Grid Table 5 Dark" w:uiPriority="50"/>
-    <w:lsdException w:name="Grid Table 6 Colorful" w:uiPriority="51"/>
-    <w:lsdException w:name="Grid Table 7 Colorful" w:uiPriority="52"/>
-    <w:lsdException w:name="Grid Table 1 Light Accent 1" w:uiPriority="46"/>
-    <w:lsdException w:name="Grid Table 2 Accent 1" w:uiPriority="47"/>
-    <w:lsdException w:name="Grid Table 3 Accent 1" w:uiPriority="48"/>
-    <w:lsdException w:name="Grid Table 4 Accent 1" w:uiPriority="49"/>
-    <w:lsdException w:name="Grid Table 5 Dark Accent 1" w:uiPriority="50"/>
-    <w:lsdException w:name="Grid Table 6 Colorful Accent 1" w:uiPriority="51"/>
-    <w:lsdException w:name="Grid Table 7 Colorful Accent 1" w:uiPriority="52"/>
-    <w:lsdException w:name="Grid Table 1 Light Accent 2" w:uiPriority="46"/>
-    <w:lsdException w:name="Grid Table 2 Accent 2" w:uiPriority="47"/>
-    <w:lsdException w:name="Grid Table 3 Accent 2" w:uiPriority="48"/>
-    <w:lsdException w:name="Grid Table 4 Accent 2" w:uiPriority="49"/>
-    <w:lsdException w:name="Grid Table 5 Dark Accent 2" w:uiPriority="50"/>
-    <w:lsdException w:name="Grid Table 6 Colorful Accent 2" w:uiPriority="51"/>
-    <w:lsdException w:name="Grid Table 7 Colorful Accent 2" w:uiPriority="52"/>
-    <w:lsdException w:name="Grid Table 1 Light Accent 3" w:uiPriority="46"/>
-    <w:lsdException w:name="Grid Table 2 Accent 3" w:uiPriority="47"/>
-    <w:lsdException w:name="Grid Table 3 Accent 3" w:uiPriority="48"/>
-    <w:lsdException w:name="Grid Table 4 Accent 3" w:uiPriority="49"/>
-    <w:lsdException w:name="Grid Table 5 Dark Accent 3" w:uiPriority="50"/>
-    <w:lsdException w:name="Grid Table 6 Colorful Accent 3" w:uiPriority="51"/>
-    <w:lsdException w:name="Grid Table 7 Colorful Accent 3" w:uiPriority="52"/>
-    <w:lsdException w:name="Grid Table 1 Light Accent 4" w:uiPriority="46"/>
-    <w:lsdException w:name="Grid Table 2 Accent 4" w:uiPriority="47"/>
-    <w:lsdException w:name="Grid Table 3 Accent 4" w:uiPriority="48"/>
-    <w:lsdException w:name="Grid Table 4 Accent 4" w:uiPriority="49"/>
-    <w:lsdException w:name="Grid Table 5 Dark Accent 4" w:uiPriority="50"/>
-    <w:lsdException w:name="Grid Table 6 Colorful Accent 4" w:uiPriority="51"/>
-    <w:lsdException w:name="Grid Table 7 Colorful Accent 4" w:uiPriority="52"/>
-    <w:lsdException w:name="Grid Table 1 Light Accent 5" w:uiPriority="46"/>
-    <w:lsdException w:name="Grid Table 2 Accent 5" w:uiPriority="47"/>
-    <w:lsdException w:name="Grid Table 3 Accent 5" w:uiPriority="48"/>
-    <w:lsdException w:name="Grid Table 4 Accent 5" w:uiPriority="49"/>
-    <w:lsdException w:name="Grid Table 5 Dark Accent 5" w:uiPriority="50"/>
-    <w:lsdException w:name="Grid Table 6 Colorful Accent 5" w:uiPriority="51"/>
-    <w:lsdException w:name="Grid Table 7 Colorful Accent 5" w:uiPriority="52"/>
-    <w:lsdException w:name="Grid Table 1 Light Accent 6" w:uiPriority="46"/>
-    <w:lsdException w:name="Grid Table 2 Accent 6" w:uiPriority="47"/>
-    <w:lsdException w:name="Grid Table 3 Accent 6" w:uiPriority="48"/>
-    <w:lsdException w:name="Grid Table 4 Accent 6" w:uiPriority="49"/>
-    <w:lsdException w:name="Grid Table 5 Dark Accent 6" w:uiPriority="50"/>
-    <w:lsdException w:name="Grid Table 6 Colorful Accent 6" w:uiPriority="51"/>
-    <w:lsdException w:name="Grid Table 7 Colorful Accent 6" w:uiPriority="52"/>
-    <w:lsdException w:name="List Table 1 Light" w:uiPriority="46"/>
-    <w:lsdException w:name="List Table 2" w:uiPriority="47"/>
-    <w:lsdException w:name="List Table 3" w:uiPriority="48"/>
-    <w:lsdException w:name="List Table 4" w:uiPriority="49"/>
-    <w:lsdException w:name="List Table 5 Dark" w:uiPriority="50"/>
-    <w:lsdException w:name="List Table 6 Colorful" w:uiPriority="51"/>
-    <w:lsdException w:name="List Table 7 Colorful" w:uiPriority="52"/>
-    <w:lsdException w:name="List Table 1 Light Accent 1" w:uiPriority="46"/>
-    <w:lsdException w:name="List Table 2 Accent 1" w:uiPriority="47"/>
-    <w:lsdException w:name="List Table 3 Accent 1" w:uiPriority="48"/>
-    <w:lsdException w:name="List Table 4 Accent 1" w:uiPriority="49"/>
-    <w:lsdException w:name="List Table 5 Dark Accent 1" w:uiPriority="50"/>
-    <w:lsdException w:name="List Table 6 Colorful Accent 1" w:uiPriority="51"/>
-    <w:lsdException w:name="List Table 7 Colorful Accent 1" w:uiPriority="52"/>
-    <w:lsdException w:name="List Table 1 Light Accent 2" w:uiPriority="46"/>
-    <w:lsdException w:name="List Table 2 Accent 2" w:uiPriority="47"/>
-    <w:lsdException w:name="List Table 3 Accent 2" w:uiPriority="48"/>
-    <w:lsdException w:name="List Table 4 Accent 2" w:uiPriority="49"/>
-    <w:lsdException w:name="List Table 5 Dark Accent 2" w:uiPriority="50"/>
-    <w:lsdException w:name="List Table 6 Colorful Accent 2" w:uiPriority="51"/>
-    <w:lsdException w:name="List Table 7 Colorful Accent 2" w:uiPriority="52"/>
-    <w:lsdException w:name="List Table 1 Light Accent 3" w:uiPriority="46"/>
-    <w:lsdException w:name="List Table 2 Accent 3" w:uiPriority="47"/>
-    <w:lsdException w:name="List Table 3 Accent 3" w:uiPriority="48"/>
-    <w:lsdException w:name="List Table 4 Accent 3" w:uiPriority="49"/>
-    <w:lsdException w:name="List Table 5 Dark Accent 3" w:uiPriority="50"/>
-    <w:lsdException w:name="List Table 6 Colorful Accent 3" w:uiPriority="51"/>
-    <w:lsdException w:name="List Table 7 Colorful Accent 3" w:uiPriority="52"/>
-    <w:lsdException w:name="List Table 1 Light Accent 4" w:uiPriority="46"/>
-    <w:lsdException w:name="List Table 2 Accent 4" w:uiPriority="47"/>
-    <w:lsdException w:name="List Table 3 Accent 4" w:uiPriority="48"/>
-    <w:lsdException w:name="List Table 4 Accent 4" w:uiPriority="49"/>
-    <w:lsdException w:name="List Table 5 Dark Accent 4" w:uiPriority="50"/>
-    <w:lsdException w:name="List Table 6 Colorful Accent 4" w:uiPriority="51"/>
-    <w:lsdException w:name="List Table 7 Colorful Accent 4" w:uiPriority="52"/>
-    <w:lsdException w:name="List Table 1 Light Accent 5" w:uiPriority="46"/>
-    <w:lsdException w:name="List Table 2 Accent 5" w:uiPriority="47"/>
-    <w:lsdException w:name="List Table 3 Accent 5" w:uiPriority="48"/>
-    <w:lsdException w:name="List Table 4 Accent 5" w:uiPriority="49"/>
-    <w:lsdException w:name="List Table 5 Dark Accent 5" w:uiPriority="50"/>
-    <w:lsdException w:name="List Table 6 Colorful Accent 5" w:uiPriority="51"/>
-    <w:lsdException w:name="List Table 7 Colorful Accent 5" w:uiPriority="52"/>
-    <w:lsdException w:name="List Table 1 Light Accent 6" w:uiPriority="46"/>
-    <w:lsdException w:name="List Table 2 Accent 6" w:uiPriority="47"/>
-    <w:lsdException w:name="List Table 3 Accent 6" w:uiPriority="48"/>
-    <w:lsdException w:name="List Table 4 Accent 6" w:uiPriority="49"/>
-    <w:lsdException w:name="List Table 5 Dark Accent 6" w:uiPriority="50"/>
-    <w:lsdException w:name="List Table 6 Colorful Accent 6" w:uiPriority="51"/>
-    <w:lsdException w:name="List Table 7 Colorful Accent 6" w:uiPriority="52"/>
+  <w:latentStyles w:defLockedState="0" w:defUIPriority="99" w:defSemiHidden="1" w:defUnhideWhenUsed="1" w:defQFormat="0" w:count="267">
+    <w:lsdException w:name="Normal" w:semiHidden="0" w:uiPriority="0" w:unhideWhenUsed="0" w:qFormat="1"/>
+    <w:lsdException w:name="heading 1" w:semiHidden="0" w:uiPriority="9" w:unhideWhenUsed="0" w:qFormat="1"/>
+    <w:lsdException w:name="heading 2" w:uiPriority="9" w:qFormat="1"/>
+    <w:lsdException w:name="heading 3" w:uiPriority="9" w:qFormat="1"/>
+    <w:lsdException w:name="heading 4" w:uiPriority="9" w:qFormat="1"/>
+    <w:lsdException w:name="heading 5" w:uiPriority="9" w:qFormat="1"/>
+    <w:lsdException w:name="heading 6" w:uiPriority="9" w:qFormat="1"/>
+    <w:lsdException w:name="heading 7" w:uiPriority="9" w:qFormat="1"/>
+    <w:lsdException w:name="heading 8" w:uiPriority="9" w:qFormat="1"/>
+    <w:lsdException w:name="heading 9" w:uiPriority="9" w:qFormat="1"/>
+    <w:lsdException w:name="toc 1" w:uiPriority="39"/>
+    <w:lsdException w:name="toc 2" w:uiPriority="39"/>
+    <w:lsdException w:name="toc 3" w:uiPriority="39"/>
+    <w:lsdException w:name="toc 4" w:uiPriority="39"/>
+    <w:lsdException w:name="toc 5" w:uiPriority="39"/>
+    <w:lsdException w:name="toc 6" w:uiPriority="39"/>
+    <w:lsdException w:name="toc 7" w:uiPriority="39"/>
+    <w:lsdException w:name="toc 8" w:uiPriority="39"/>
+    <w:lsdException w:name="toc 9" w:uiPriority="39"/>
+    <w:lsdException w:name="caption" w:uiPriority="35" w:qFormat="1"/>
+    <w:lsdException w:name="Title" w:semiHidden="0" w:uiPriority="10" w:unhideWhenUsed="0" w:qFormat="1"/>
+    <w:lsdException w:name="Default Paragraph Font" w:uiPriority="1"/>
+    <w:lsdException w:name="Subtitle" w:semiHidden="0" w:uiPriority="11" w:unhideWhenUsed="0" w:qFormat="1"/>
+    <w:lsdException w:name="Strong" w:semiHidden="0" w:uiPriority="22" w:unhideWhenUsed="0" w:qFormat="1"/>
+    <w:lsdException w:name="Emphasis" w:semiHidden="0" w:uiPriority="20" w:unhideWhenUsed="0" w:qFormat="1"/>
+    <w:lsdException w:name="Table Grid" w:semiHidden="0" w:uiPriority="39" w:unhideWhenUsed="0"/>
+    <w:lsdException w:name="Placeholder Text" w:unhideWhenUsed="0"/>
+    <w:lsdException w:name="No Spacing" w:semiHidden="0" w:uiPriority="1" w:unhideWhenUsed="0" w:qFormat="1"/>
+    <w:lsdException w:name="Light Shading" w:semiHidden="0" w:uiPriority="60" w:unhideWhenUsed="0"/>
+    <w:lsdException w:name="Light List" w:semiHidden="0" w:uiPriority="61" w:unhideWhenUsed="0"/>
+    <w:lsdException w:name="Light Grid" w:semiHidden="0" w:uiPriority="62" w:unhideWhenUsed="0"/>
+    <w:lsdException w:name="Medium Shading 1" w:semiHidden="0" w:uiPriority="63" w:unhideWhenUsed="0"/>
+    <w:lsdException w:name="Medium Shading 2" w:semiHidden="0" w:uiPriority="64" w:unhideWhenUsed="0"/>
+    <w:lsdException w:name="Medium List 1" w:semiHidden="0" w:uiPriority="65" w:unhideWhenUsed="0"/>
+    <w:lsdException w:name="Medium List 2" w:semiHidden="0" w:uiPriority="66" w:unhideWhenUsed="0"/>
+    <w:lsdException w:name="Medium Grid 1" w:semiHidden="0" w:uiPriority="67" w:unhideWhenUsed="0"/>
+    <w:lsdException w:name="Medium Grid 2" w:semiHidden="0" w:uiPriority="68" w:unhideWhenUsed="0"/>
+    <w:lsdException w:name="Medium Grid 3" w:semiHidden="0" w:uiPriority="69" w:unhideWhenUsed="0"/>
+    <w:lsdException w:name="Dark List" w:semiHidden="0" w:uiPriority="70" w:unhideWhenUsed="0"/>
+    <w:lsdException w:name="Colorful Shading" w:semiHidden="0" w:uiPriority="71" w:unhideWhenUsed="0"/>
+    <w:lsdException w:name="Colorful List" w:semiHidden="0" w:uiPriority="72" w:unhideWhenUsed="0"/>
+    <w:lsdException w:name="Colorful Grid" w:semiHidden="0" w:uiPriority="73" w:unhideWhenUsed="0"/>
+    <w:lsdException w:name="Light Shading Accent 1" w:semiHidden="0" w:uiPriority="60" w:unhideWhenUsed="0"/>
+    <w:lsdException w:name="Light List Accent 1" w:semiHidden="0" w:uiPriority="61" w:unhideWhenUsed="0"/>
+    <w:lsdException w:name="Light Grid Accent 1" w:semiHidden="0" w:uiPriority="62" w:unhideWhenUsed="0"/>
+    <w:lsdException w:name="Medium Shading 1 Accent 1" w:semiHidden="0" w:uiPriority="63" w:unhideWhenUsed="0"/>
+    <w:lsdException w:name="Medium Shading 2 Accent 1" w:semiHidden="0" w:uiPriority="64" w:unhideWhenUsed="0"/>
+    <w:lsdException w:name="Medium List 1 Accent 1" w:semiHidden="0" w:uiPriority="65" w:unhideWhenUsed="0"/>
+    <w:lsdException w:name="Revision" w:unhideWhenUsed="0"/>
+    <w:lsdException w:name="List Paragraph" w:semiHidden="0" w:uiPriority="34" w:unhideWhenUsed="0" w:qFormat="1"/>
+    <w:lsdException w:name="Quote" w:semiHidden="0" w:uiPriority="29" w:unhideWhenUsed="0" w:qFormat="1"/>
+    <w:lsdException w:name="Intense Quote" w:semiHidden="0" w:uiPriority="30" w:unhideWhenUsed="0" w:qFormat="1"/>
+    <w:lsdException w:name="Medium List 2 Accent 1" w:semiHidden="0" w:uiPriority="66" w:unhideWhenUsed="0"/>
+    <w:lsdException w:name="Medium Grid 1 Accent 1" w:semiHidden="0" w:uiPriority="67" w:unhideWhenUsed="0"/>
+    <w:lsdException w:name="Medium Grid 2 Accent 1" w:semiHidden="0" w:uiPriority="68" w:unhideWhenUsed="0"/>
+    <w:lsdException w:name="Medium Grid 3 Accent 1" w:semiHidden="0" w:uiPriority="69" w:unhideWhenUsed="0"/>
+    <w:lsdException w:name="Dark List Accent 1" w:semiHidden="0" w:uiPriority="70" w:unhideWhenUsed="0"/>
+    <w:lsdException w:name="Colorful Shading Accent 1" w:semiHidden="0" w:uiPriority="71" w:unhideWhenUsed="0"/>
+    <w:lsdException w:name="Colorful List Accent 1" w:semiHidden="0" w:uiPriority="72" w:unhideWhenUsed="0"/>
+    <w:lsdException w:name="Colorful Grid Accent 1" w:semiHidden="0" w:uiPriority="73" w:unhideWhenUsed="0"/>
+    <w:lsdException w:name="Light Shading Accent 2" w:semiHidden="0" w:uiPriority="60" w:unhideWhenUsed="0"/>
+    <w:lsdException w:name="Light List Accent 2" w:semiHidden="0" w:uiPriority="61" w:unhideWhenUsed="0"/>
+    <w:lsdException w:name="Light Grid Accent 2" w:semiHidden="0" w:uiPriority="62" w:unhideWhenUsed="0"/>
+    <w:lsdException w:name="Medium Shading 1 Accent 2" w:semiHidden="0" w:uiPriority="63" w:unhideWhenUsed="0"/>
+    <w:lsdException w:name="Medium Shading 2 Accent 2" w:semiHidden="0" w:uiPriority="64" w:unhideWhenUsed="0"/>
+    <w:lsdException w:name="Medium List 1 Accent 2" w:semiHidden="0" w:uiPriority="65" w:unhideWhenUsed="0"/>
+    <w:lsdException w:name="Medium List 2 Accent 2" w:semiHidden="0" w:uiPriority="66" w:unhideWhenUsed="0"/>
+    <w:lsdException w:name="Medium Grid 1 Accent 2" w:semiHidden="0" w:uiPriority="67" w:unhideWhenUsed="0"/>
+    <w:lsdException w:name="Medium Grid 2 Accent 2" w:semiHidden="0" w:uiPriority="68" w:unhideWhenUsed="0"/>
+    <w:lsdException w:name="Medium Grid 3 Accent 2" w:semiHidden="0" w:uiPriority="69" w:unhideWhenUsed="0"/>
+    <w:lsdException w:name="Dark List Accent 2" w:semiHidden="0" w:uiPriority="70" w:unhideWhenUsed="0"/>
+    <w:lsdException w:name="Colorful Shading Accent 2" w:semiHidden="0" w:uiPriority="71" w:unhideWhenUsed="0"/>
+    <w:lsdException w:name="Colorful List Accent 2" w:semiHidden="0" w:uiPriority="72" w:unhideWhenUsed="0"/>
+    <w:lsdException w:name="Colorful Grid Accent 2" w:semiHidden="0" w:uiPriority="73" w:unhideWhenUsed="0"/>
+    <w:lsdException w:name="Light Shading Accent 3" w:semiHidden="0" w:uiPriority="60" w:unhideWhenUsed="0"/>
+    <w:lsdException w:name="Light List Accent 3" w:semiHidden="0" w:uiPriority="61" w:unhideWhenUsed="0"/>
+    <w:lsdException w:name="Light Grid Accent 3" w:semiHidden="0" w:uiPriority="62" w:unhideWhenUsed="0"/>
+    <w:lsdException w:name="Medium Shading 1 Accent 3" w:semiHidden="0" w:uiPriority="63" w:unhideWhenUsed="0"/>
+    <w:lsdException w:name="Medium Shading 2 Accent 3" w:semiHidden="0" w:uiPriority="64" w:unhideWhenUsed="0"/>
+    <w:lsdException w:name="Medium List 1 Accent 3" w:semiHidden="0" w:uiPriority="65" w:unhideWhenUsed="0"/>
+    <w:lsdException w:name="Medium List 2 Accent 3" w:semiHidden="0" w:uiPriority="66" w:unhideWhenUsed="0"/>
+    <w:lsdException w:name="Medium Grid 1 Accent 3" w:semiHidden="0" w:uiPriority="67" w:unhideWhenUsed="0"/>
+    <w:lsdException w:name="Medium Grid 2 Accent 3" w:semiHidden="0" w:uiPriority="68" w:unhideWhenUsed="0"/>
+    <w:lsdException w:name="Medium Grid 3 Accent 3" w:semiHidden="0" w:uiPriority="69" w:unhideWhenUsed="0"/>
+    <w:lsdException w:name="Dark List Accent 3" w:semiHidden="0" w:uiPriority="70" w:unhideWhenUsed="0"/>
+    <w:lsdException w:name="Colorful Shading Accent 3" w:semiHidden="0" w:uiPriority="71" w:unhideWhenUsed="0"/>
+    <w:lsdException w:name="Colorful List Accent 3" w:semiHidden="0" w:uiPriority="72" w:unhideWhenUsed="0"/>
+    <w:lsdException w:name="Colorful Grid Accent 3" w:semiHidden="0" w:uiPriority="73" w:unhideWhenUsed="0"/>
+    <w:lsdException w:name="Light Shading Accent 4" w:semiHidden="0" w:uiPriority="60" w:unhideWhenUsed="0"/>
+    <w:lsdException w:name="Light List Accent 4" w:semiHidden="0" w:uiPriority="61" w:unhideWhenUsed="0"/>
+    <w:lsdException w:name="Light Grid Accent 4" w:semiHidden="0" w:uiPriority="62" w:unhideWhenUsed="0"/>
+    <w:lsdException w:name="Medium Shading 1 Accent 4" w:semiHidden="0" w:uiPriority="63" w:unhideWhenUsed="0"/>
+    <w:lsdException w:name="Medium Shading 2 Accent 4" w:semiHidden="0" w:uiPriority="64" w:unhideWhenUsed="0"/>
+    <w:lsdException w:name="Medium List 1 Accent 4" w:semiHidden="0" w:uiPriority="65" w:unhideWhenUsed="0"/>
+    <w:lsdException w:name="Medium List 2 Accent 4" w:semiHidden="0" w:uiPriority="66" w:unhideWhenUsed="0"/>
+    <w:lsdException w:name="Medium Grid 1 Accent 4" w:semiHidden="0" w:uiPriority="67" w:unhideWhenUsed="0"/>
+    <w:lsdException w:name="Medium Grid 2 Accent 4" w:semiHidden="0" w:uiPriority="68" w:unhideWhenUsed="0"/>
+    <w:lsdException w:name="Medium Grid 3 Accent 4" w:semiHidden="0" w:uiPriority="69" w:unhideWhenUsed="0"/>
+    <w:lsdException w:name="Dark List Accent 4" w:semiHidden="0" w:uiPriority="70" w:unhideWhenUsed="0"/>
+    <w:lsdException w:name="Colorful Shading Accent 4" w:semiHidden="0" w:uiPriority="71" w:unhideWhenUsed="0"/>
+    <w:lsdException w:name="Colorful List Accent 4" w:semiHidden="0" w:uiPriority="72" w:unhideWhenUsed="0"/>
+    <w:lsdException w:name="Colorful Grid Accent 4" w:semiHidden="0" w:uiPriority="73" w:unhideWhenUsed="0"/>
+    <w:lsdException w:name="Light Shading Accent 5" w:semiHidden="0" w:uiPriority="60" w:unhideWhenUsed="0"/>
+    <w:lsdException w:name="Light List Accent 5" w:semiHidden="0" w:uiPriority="61" w:unhideWhenUsed="0"/>
+    <w:lsdException w:name="Light Grid Accent 5" w:semiHidden="0" w:uiPriority="62" w:unhideWhenUsed="0"/>
+    <w:lsdException w:name="Medium Shading 1 Accent 5" w:semiHidden="0" w:uiPriority="63" w:unhideWhenUsed="0"/>
+    <w:lsdException w:name="Medium Shading 2 Accent 5" w:semiHidden="0" w:uiPriority="64" w:unhideWhenUsed="0"/>
+    <w:lsdException w:name="Medium List 1 Accent 5" w:semiHidden="0" w:uiPriority="65" w:unhideWhenUsed="0"/>
+    <w:lsdException w:name="Medium List 2 Accent 5" w:semiHidden="0" w:uiPriority="66" w:unhideWhenUsed="0"/>
+    <w:lsdException w:name="Medium Grid 1 Accent 5" w:semiHidden="0" w:uiPriority="67" w:unhideWhenUsed="0"/>
+    <w:lsdException w:name="Medium Grid 2 Accent 5" w:semiHidden="0" w:uiPriority="68" w:unhideWhenUsed="0"/>
+    <w:lsdException w:name="Medium Grid 3 Accent 5" w:semiHidden="0" w:uiPriority="69" w:unhideWhenUsed="0"/>
+    <w:lsdException w:name="Dark List Accent 5" w:semiHidden="0" w:uiPriority="70" w:unhideWhenUsed="0"/>
+    <w:lsdException w:name="Colorful Shading Accent 5" w:semiHidden="0" w:uiPriority="71" w:unhideWhenUsed="0"/>
+    <w:lsdException w:name="Colorful List Accent 5" w:semiHidden="0" w:uiPriority="72" w:unhideWhenUsed="0"/>
+    <w:lsdException w:name="Colorful Grid Accent 5" w:semiHidden="0" w:uiPriority="73" w:unhideWhenUsed="0"/>
+    <w:lsdException w:name="Light Shading Accent 6" w:semiHidden="0" w:uiPriority="60" w:unhideWhenUsed="0"/>
+    <w:lsdException w:name="Light List Accent 6" w:semiHidden="0" w:uiPriority="61" w:unhideWhenUsed="0"/>
+    <w:lsdException w:name="Light Grid Accent 6" w:semiHidden="0" w:uiPriority="62" w:unhideWhenUsed="0"/>
+    <w:lsdException w:name="Medium Shading 1 Accent 6" w:semiHidden="0" w:uiPriority="63" w:unhideWhenUsed="0"/>
+    <w:lsdException w:name="Medium Shading 2 Accent 6" w:semiHidden="0" w:uiPriority="64" w:unhideWhenUsed="0"/>
+    <w:lsdException w:name="Medium List 1 Accent 6" w:semiHidden="0" w:uiPriority="65" w:unhideWhenUsed="0"/>
+    <w:lsdException w:name="Medium List 2 Accent 6" w:semiHidden="0" w:uiPriority="66" w:unhideWhenUsed="0"/>
+    <w:lsdException w:name="Medium Grid 1 Accent 6" w:semiHidden="0" w:uiPriority="67" w:unhideWhenUsed="0"/>
+    <w:lsdException w:name="Medium Grid 2 Accent 6" w:semiHidden="0" w:uiPriority="68" w:unhideWhenUsed="0"/>
+    <w:lsdException w:name="Medium Grid 3 Accent 6" w:semiHidden="0" w:uiPriority="69" w:unhideWhenUsed="0"/>
+    <w:lsdException w:name="Dark List Accent 6" w:semiHidden="0" w:uiPriority="70" w:unhideWhenUsed="0"/>
+    <w:lsdException w:name="Colorful Shading Accent 6" w:semiHidden="0" w:uiPriority="71" w:unhideWhenUsed="0"/>
+    <w:lsdException w:name="Colorful List Accent 6" w:semiHidden="0" w:uiPriority="72" w:unhideWhenUsed="0"/>
+    <w:lsdException w:name="Colorful Grid Accent 6" w:semiHidden="0" w:uiPriority="73" w:unhideWhenUsed="0"/>
+    <w:lsdException w:name="Subtle Emphasis" w:semiHidden="0" w:uiPriority="19" w:unhideWhenUsed="0" w:qFormat="1"/>
+    <w:lsdException w:name="Intense Emphasis" w:semiHidden="0" w:uiPriority="21" w:unhideWhenUsed="0" w:qFormat="1"/>
+    <w:lsdException w:name="Subtle Reference" w:semiHidden="0" w:uiPriority="31" w:unhideWhenUsed="0" w:qFormat="1"/>
+    <w:lsdException w:name="Intense Reference" w:semiHidden="0" w:uiPriority="32" w:unhideWhenUsed="0" w:qFormat="1"/>
+    <w:lsdException w:name="Book Title" w:semiHidden="0" w:uiPriority="33" w:unhideWhenUsed="0" w:qFormat="1"/>
+    <w:lsdException w:name="Bibliography" w:uiPriority="37"/>
+    <w:lsdException w:name="TOC Heading" w:uiPriority="39" w:qFormat="1"/>
   </w:latentStyles>
   <w:style w:type="paragraph" w:default="1" w:styleId="Normal">
     <w:name w:val="Normal"/>
@@ -9350,6 +11619,534 @@
   <w:style w:type="character" w:default="1" w:styleId="DefaultParagraphFont">
     <w:name w:val="Default Paragraph Font"/>
     <w:uiPriority w:val="1"/>
+    <w:semiHidden/>
+    <w:unhideWhenUsed/>
+  </w:style>
+  <w:style w:type="table" w:default="1" w:styleId="TableNormal">
+    <w:name w:val="Normal Table"/>
+    <w:uiPriority w:val="99"/>
+    <w:semiHidden/>
+    <w:unhideWhenUsed/>
+    <w:tblPr>
+      <w:tblInd w:w="0" w:type="dxa"/>
+      <w:tblCellMar>
+        <w:top w:w="0" w:type="dxa"/>
+        <w:left w:w="108" w:type="dxa"/>
+        <w:bottom w:w="0" w:type="dxa"/>
+        <w:right w:w="108" w:type="dxa"/>
+      </w:tblCellMar>
+    </w:tblPr>
+  </w:style>
+  <w:style w:type="numbering" w:default="1" w:styleId="NoList">
+    <w:name w:val="No List"/>
+    <w:uiPriority w:val="99"/>
+    <w:semiHidden/>
+    <w:unhideWhenUsed/>
+  </w:style>
+  <w:style w:type="paragraph" w:styleId="Title">
+    <w:name w:val="Title"/>
+    <w:basedOn w:val="Normal"/>
+    <w:next w:val="Normal"/>
+    <w:link w:val="TitleChar"/>
+    <w:uiPriority w:val="10"/>
+    <w:qFormat/>
+    <w:rsid w:val="003A4F63"/>
+    <w:pPr>
+      <w:spacing w:after="0" w:line="240" w:lineRule="auto"/>
+      <w:contextualSpacing/>
+    </w:pPr>
+    <w:rPr>
+      <w:rFonts w:asciiTheme="majorHAnsi" w:eastAsiaTheme="majorEastAsia" w:hAnsiTheme="majorHAnsi" w:cstheme="majorBidi"/>
+      <w:spacing w:val="-10"/>
+      <w:kern w:val="28"/>
+      <w:sz w:val="56"/>
+      <w:szCs w:val="56"/>
+    </w:rPr>
+  </w:style>
+  <w:style w:type="character" w:customStyle="1" w:styleId="TitleChar">
+    <w:name w:val="Title Char"/>
+    <w:basedOn w:val="DefaultParagraphFont"/>
+    <w:link w:val="Title"/>
+    <w:uiPriority w:val="10"/>
+    <w:rsid w:val="003A4F63"/>
+    <w:rPr>
+      <w:rFonts w:asciiTheme="majorHAnsi" w:eastAsiaTheme="majorEastAsia" w:hAnsiTheme="majorHAnsi" w:cstheme="majorBidi"/>
+      <w:spacing w:val="-10"/>
+      <w:kern w:val="28"/>
+      <w:sz w:val="56"/>
+      <w:szCs w:val="56"/>
+    </w:rPr>
+  </w:style>
+  <w:style w:type="paragraph" w:styleId="NoSpacing">
+    <w:name w:val="No Spacing"/>
+    <w:link w:val="NoSpacingChar"/>
+    <w:uiPriority w:val="1"/>
+    <w:qFormat/>
+    <w:rsid w:val="003A4F63"/>
+    <w:pPr>
+      <w:spacing w:after="0" w:line="240" w:lineRule="auto"/>
+    </w:pPr>
+    <w:rPr>
+      <w:rFonts w:eastAsiaTheme="minorEastAsia"/>
+      <w:lang w:val="en-US"/>
+    </w:rPr>
+  </w:style>
+  <w:style w:type="character" w:customStyle="1" w:styleId="NoSpacingChar">
+    <w:name w:val="No Spacing Char"/>
+    <w:basedOn w:val="DefaultParagraphFont"/>
+    <w:link w:val="NoSpacing"/>
+    <w:uiPriority w:val="1"/>
+    <w:rsid w:val="003A4F63"/>
+    <w:rPr>
+      <w:rFonts w:eastAsiaTheme="minorEastAsia"/>
+      <w:lang w:val="en-US"/>
+    </w:rPr>
+  </w:style>
+  <w:style w:type="paragraph" w:styleId="Header">
+    <w:name w:val="header"/>
+    <w:basedOn w:val="Normal"/>
+    <w:link w:val="HeaderChar"/>
+    <w:uiPriority w:val="99"/>
+    <w:unhideWhenUsed/>
+    <w:rsid w:val="003A4F63"/>
+    <w:pPr>
+      <w:tabs>
+        <w:tab w:val="center" w:pos="4513"/>
+        <w:tab w:val="right" w:pos="9026"/>
+      </w:tabs>
+      <w:spacing w:after="0" w:line="240" w:lineRule="auto"/>
+    </w:pPr>
+  </w:style>
+  <w:style w:type="character" w:customStyle="1" w:styleId="HeaderChar">
+    <w:name w:val="Header Char"/>
+    <w:basedOn w:val="DefaultParagraphFont"/>
+    <w:link w:val="Header"/>
+    <w:uiPriority w:val="99"/>
+    <w:rsid w:val="003A4F63"/>
+  </w:style>
+  <w:style w:type="paragraph" w:styleId="Footer">
+    <w:name w:val="footer"/>
+    <w:basedOn w:val="Normal"/>
+    <w:link w:val="FooterChar"/>
+    <w:uiPriority w:val="99"/>
+    <w:unhideWhenUsed/>
+    <w:rsid w:val="003A4F63"/>
+    <w:pPr>
+      <w:tabs>
+        <w:tab w:val="center" w:pos="4513"/>
+        <w:tab w:val="right" w:pos="9026"/>
+      </w:tabs>
+      <w:spacing w:after="0" w:line="240" w:lineRule="auto"/>
+    </w:pPr>
+  </w:style>
+  <w:style w:type="character" w:customStyle="1" w:styleId="FooterChar">
+    <w:name w:val="Footer Char"/>
+    <w:basedOn w:val="DefaultParagraphFont"/>
+    <w:link w:val="Footer"/>
+    <w:uiPriority w:val="99"/>
+    <w:rsid w:val="003A4F63"/>
+  </w:style>
+  <w:style w:type="character" w:customStyle="1" w:styleId="Heading1Char">
+    <w:name w:val="Heading 1 Char"/>
+    <w:basedOn w:val="DefaultParagraphFont"/>
+    <w:link w:val="Heading1"/>
+    <w:uiPriority w:val="9"/>
+    <w:rsid w:val="00D54858"/>
+    <w:rPr>
+      <w:rFonts w:asciiTheme="majorHAnsi" w:eastAsiaTheme="majorEastAsia" w:hAnsiTheme="majorHAnsi" w:cstheme="majorBidi"/>
+      <w:color w:val="0070C0"/>
+      <w:sz w:val="36"/>
+      <w:szCs w:val="32"/>
+    </w:rPr>
+  </w:style>
+  <w:style w:type="character" w:customStyle="1" w:styleId="Heading2Char">
+    <w:name w:val="Heading 2 Char"/>
+    <w:basedOn w:val="DefaultParagraphFont"/>
+    <w:link w:val="Heading2"/>
+    <w:uiPriority w:val="9"/>
+    <w:rsid w:val="00D54858"/>
+    <w:rPr>
+      <w:rFonts w:asciiTheme="majorHAnsi" w:eastAsiaTheme="majorEastAsia" w:hAnsiTheme="majorHAnsi" w:cstheme="majorBidi"/>
+      <w:color w:val="00B050"/>
+      <w:sz w:val="30"/>
+      <w:szCs w:val="26"/>
+    </w:rPr>
+  </w:style>
+  <w:style w:type="character" w:customStyle="1" w:styleId="Heading3Char">
+    <w:name w:val="Heading 3 Char"/>
+    <w:basedOn w:val="DefaultParagraphFont"/>
+    <w:link w:val="Heading3"/>
+    <w:uiPriority w:val="9"/>
+    <w:rsid w:val="003950D0"/>
+    <w:rPr>
+      <w:rFonts w:asciiTheme="majorHAnsi" w:eastAsiaTheme="majorEastAsia" w:hAnsiTheme="majorHAnsi" w:cstheme="majorBidi"/>
+      <w:color w:val="1F4D78" w:themeColor="accent1" w:themeShade="7F"/>
+      <w:sz w:val="24"/>
+      <w:szCs w:val="24"/>
+    </w:rPr>
+  </w:style>
+  <w:style w:type="paragraph" w:styleId="TOCHeading">
+    <w:name w:val="TOC Heading"/>
+    <w:basedOn w:val="Heading1"/>
+    <w:next w:val="Normal"/>
+    <w:uiPriority w:val="39"/>
+    <w:unhideWhenUsed/>
+    <w:qFormat/>
+    <w:rsid w:val="003950D0"/>
+    <w:pPr>
+      <w:outlineLvl w:val="9"/>
+    </w:pPr>
+    <w:rPr>
+      <w:color w:val="2E74B5" w:themeColor="accent1" w:themeShade="BF"/>
+      <w:sz w:val="32"/>
+      <w:lang w:val="en-US"/>
+    </w:rPr>
+  </w:style>
+  <w:style w:type="paragraph" w:styleId="TOC1">
+    <w:name w:val="toc 1"/>
+    <w:basedOn w:val="Normal"/>
+    <w:next w:val="Normal"/>
+    <w:autoRedefine/>
+    <w:uiPriority w:val="39"/>
+    <w:unhideWhenUsed/>
+    <w:rsid w:val="003950D0"/>
+    <w:pPr>
+      <w:spacing w:after="100"/>
+    </w:pPr>
+  </w:style>
+  <w:style w:type="paragraph" w:styleId="TOC2">
+    <w:name w:val="toc 2"/>
+    <w:basedOn w:val="Normal"/>
+    <w:next w:val="Normal"/>
+    <w:autoRedefine/>
+    <w:uiPriority w:val="39"/>
+    <w:unhideWhenUsed/>
+    <w:rsid w:val="003950D0"/>
+    <w:pPr>
+      <w:spacing w:after="100"/>
+      <w:ind w:left="220"/>
+    </w:pPr>
+  </w:style>
+  <w:style w:type="character" w:styleId="Hyperlink">
+    <w:name w:val="Hyperlink"/>
+    <w:basedOn w:val="DefaultParagraphFont"/>
+    <w:uiPriority w:val="99"/>
+    <w:unhideWhenUsed/>
+    <w:rsid w:val="003950D0"/>
+    <w:rPr>
+      <w:color w:val="0563C1" w:themeColor="hyperlink"/>
+      <w:u w:val="single"/>
+    </w:rPr>
+  </w:style>
+  <w:style w:type="table" w:styleId="TableGrid">
+    <w:name w:val="Table Grid"/>
+    <w:basedOn w:val="TableNormal"/>
+    <w:uiPriority w:val="39"/>
+    <w:rsid w:val="002B6BE8"/>
+    <w:pPr>
+      <w:spacing w:after="0" w:line="240" w:lineRule="auto"/>
+    </w:pPr>
+    <w:tblPr>
+      <w:tblBorders>
+        <w:top w:val="single" w:sz="4" w:space="0" w:color="auto"/>
+        <w:left w:val="single" w:sz="4" w:space="0" w:color="auto"/>
+        <w:bottom w:val="single" w:sz="4" w:space="0" w:color="auto"/>
+        <w:right w:val="single" w:sz="4" w:space="0" w:color="auto"/>
+        <w:insideH w:val="single" w:sz="4" w:space="0" w:color="auto"/>
+        <w:insideV w:val="single" w:sz="4" w:space="0" w:color="auto"/>
+      </w:tblBorders>
+    </w:tblPr>
+  </w:style>
+  <w:style w:type="paragraph" w:styleId="NormalWeb">
+    <w:name w:val="Normal (Web)"/>
+    <w:basedOn w:val="Normal"/>
+    <w:uiPriority w:val="99"/>
+    <w:semiHidden/>
+    <w:unhideWhenUsed/>
+    <w:rsid w:val="00FF612C"/>
+    <w:pPr>
+      <w:spacing w:before="100" w:beforeAutospacing="1" w:after="100" w:afterAutospacing="1" w:line="240" w:lineRule="auto"/>
+    </w:pPr>
+    <w:rPr>
+      <w:rFonts w:ascii="Times New Roman" w:eastAsia="Times New Roman" w:hAnsi="Times New Roman" w:cs="Times New Roman"/>
+      <w:sz w:val="24"/>
+      <w:szCs w:val="24"/>
+      <w:lang w:eastAsia="en-GB"/>
+    </w:rPr>
+  </w:style>
+  <w:style w:type="paragraph" w:styleId="BalloonText">
+    <w:name w:val="Balloon Text"/>
+    <w:basedOn w:val="Normal"/>
+    <w:link w:val="BalloonTextChar"/>
+    <w:uiPriority w:val="99"/>
+    <w:semiHidden/>
+    <w:unhideWhenUsed/>
+    <w:rsid w:val="00766F36"/>
+    <w:pPr>
+      <w:spacing w:after="0" w:line="240" w:lineRule="auto"/>
+    </w:pPr>
+    <w:rPr>
+      <w:rFonts w:ascii="Tahoma" w:hAnsi="Tahoma" w:cs="Tahoma"/>
+      <w:sz w:val="16"/>
+      <w:szCs w:val="16"/>
+    </w:rPr>
+  </w:style>
+  <w:style w:type="character" w:customStyle="1" w:styleId="BalloonTextChar">
+    <w:name w:val="Balloon Text Char"/>
+    <w:basedOn w:val="DefaultParagraphFont"/>
+    <w:link w:val="BalloonText"/>
+    <w:uiPriority w:val="99"/>
+    <w:semiHidden/>
+    <w:rsid w:val="00766F36"/>
+    <w:rPr>
+      <w:rFonts w:ascii="Tahoma" w:hAnsi="Tahoma" w:cs="Tahoma"/>
+      <w:sz w:val="16"/>
+      <w:szCs w:val="16"/>
+    </w:rPr>
+  </w:style>
+  <w:style w:type="paragraph" w:styleId="ListParagraph">
+    <w:name w:val="List Paragraph"/>
+    <w:basedOn w:val="Normal"/>
+    <w:uiPriority w:val="34"/>
+    <w:qFormat/>
+    <w:rsid w:val="007919B1"/>
+    <w:pPr>
+      <w:ind w:left="720"/>
+      <w:contextualSpacing/>
+    </w:pPr>
+  </w:style>
+</w:styles>
+</file>
+
+<file path=word/stylesWithEffects.xml><?xml version="1.0" encoding="utf-8"?>
+<w:styles xmlns:wpc="http://schemas.microsoft.com/office/word/2010/wordprocessingCanvas" xmlns:mc="http://schemas.openxmlformats.org/markup-compatibility/2006" xmlns:o="urn:schemas-microsoft-com:office:office" xmlns:r="http://schemas.openxmlformats.org/officeDocument/2006/relationships" xmlns:m="http://schemas.openxmlformats.org/officeDocument/2006/math" xmlns:v="urn:schemas-microsoft-com:vml" xmlns:wp14="http://schemas.microsoft.com/office/word/2010/wordprocessingDrawing" xmlns:wp="http://schemas.openxmlformats.org/drawingml/2006/wordprocessingDrawing" xmlns:w10="urn:schemas-microsoft-com:office:word" xmlns:w="http://schemas.openxmlformats.org/wordprocessingml/2006/main" xmlns:w14="http://schemas.microsoft.com/office/word/2010/wordml" xmlns:wpg="http://schemas.microsoft.com/office/word/2010/wordprocessingGroup" xmlns:wpi="http://schemas.microsoft.com/office/word/2010/wordprocessingInk" xmlns:wne="http://schemas.microsoft.com/office/word/2006/wordml" xmlns:wps="http://schemas.microsoft.com/office/word/2010/wordprocessingShape" mc:Ignorable="w14 wp14">
+  <w:docDefaults>
+    <w:rPrDefault>
+      <w:rPr>
+        <w:rFonts w:asciiTheme="minorHAnsi" w:eastAsiaTheme="minorHAnsi" w:hAnsiTheme="minorHAnsi" w:cstheme="minorBidi"/>
+        <w:sz w:val="22"/>
+        <w:szCs w:val="22"/>
+        <w:lang w:val="en-GB" w:eastAsia="en-US" w:bidi="ar-SA"/>
+      </w:rPr>
+    </w:rPrDefault>
+    <w:pPrDefault>
+      <w:pPr>
+        <w:spacing w:after="160" w:line="259" w:lineRule="auto"/>
+      </w:pPr>
+    </w:pPrDefault>
+  </w:docDefaults>
+  <w:latentStyles w:defLockedState="0" w:defUIPriority="99" w:defSemiHidden="1" w:defUnhideWhenUsed="1" w:defQFormat="0" w:count="267">
+    <w:lsdException w:name="Normal" w:semiHidden="0" w:uiPriority="0" w:unhideWhenUsed="0" w:qFormat="1"/>
+    <w:lsdException w:name="heading 1" w:semiHidden="0" w:uiPriority="9" w:unhideWhenUsed="0" w:qFormat="1"/>
+    <w:lsdException w:name="heading 2" w:uiPriority="9" w:qFormat="1"/>
+    <w:lsdException w:name="heading 3" w:uiPriority="9" w:qFormat="1"/>
+    <w:lsdException w:name="heading 4" w:uiPriority="9" w:qFormat="1"/>
+    <w:lsdException w:name="heading 5" w:uiPriority="9" w:qFormat="1"/>
+    <w:lsdException w:name="heading 6" w:uiPriority="9" w:qFormat="1"/>
+    <w:lsdException w:name="heading 7" w:uiPriority="9" w:qFormat="1"/>
+    <w:lsdException w:name="heading 8" w:uiPriority="9" w:qFormat="1"/>
+    <w:lsdException w:name="heading 9" w:uiPriority="9" w:qFormat="1"/>
+    <w:lsdException w:name="toc 1" w:uiPriority="39"/>
+    <w:lsdException w:name="toc 2" w:uiPriority="39"/>
+    <w:lsdException w:name="toc 3" w:uiPriority="39"/>
+    <w:lsdException w:name="toc 4" w:uiPriority="39"/>
+    <w:lsdException w:name="toc 5" w:uiPriority="39"/>
+    <w:lsdException w:name="toc 6" w:uiPriority="39"/>
+    <w:lsdException w:name="toc 7" w:uiPriority="39"/>
+    <w:lsdException w:name="toc 8" w:uiPriority="39"/>
+    <w:lsdException w:name="toc 9" w:uiPriority="39"/>
+    <w:lsdException w:name="caption" w:uiPriority="35" w:qFormat="1"/>
+    <w:lsdException w:name="Title" w:semiHidden="0" w:uiPriority="10" w:unhideWhenUsed="0" w:qFormat="1"/>
+    <w:lsdException w:name="Default Paragraph Font" w:uiPriority="1"/>
+    <w:lsdException w:name="Subtitle" w:semiHidden="0" w:uiPriority="11" w:unhideWhenUsed="0" w:qFormat="1"/>
+    <w:lsdException w:name="Strong" w:semiHidden="0" w:uiPriority="22" w:unhideWhenUsed="0" w:qFormat="1"/>
+    <w:lsdException w:name="Emphasis" w:semiHidden="0" w:uiPriority="20" w:unhideWhenUsed="0" w:qFormat="1"/>
+    <w:lsdException w:name="Table Grid" w:semiHidden="0" w:uiPriority="39" w:unhideWhenUsed="0"/>
+    <w:lsdException w:name="Placeholder Text" w:unhideWhenUsed="0"/>
+    <w:lsdException w:name="No Spacing" w:semiHidden="0" w:uiPriority="1" w:unhideWhenUsed="0" w:qFormat="1"/>
+    <w:lsdException w:name="Light Shading" w:semiHidden="0" w:uiPriority="60" w:unhideWhenUsed="0"/>
+    <w:lsdException w:name="Light List" w:semiHidden="0" w:uiPriority="61" w:unhideWhenUsed="0"/>
+    <w:lsdException w:name="Light Grid" w:semiHidden="0" w:uiPriority="62" w:unhideWhenUsed="0"/>
+    <w:lsdException w:name="Medium Shading 1" w:semiHidden="0" w:uiPriority="63" w:unhideWhenUsed="0"/>
+    <w:lsdException w:name="Medium Shading 2" w:semiHidden="0" w:uiPriority="64" w:unhideWhenUsed="0"/>
+    <w:lsdException w:name="Medium List 1" w:semiHidden="0" w:uiPriority="65" w:unhideWhenUsed="0"/>
+    <w:lsdException w:name="Medium List 2" w:semiHidden="0" w:uiPriority="66" w:unhideWhenUsed="0"/>
+    <w:lsdException w:name="Medium Grid 1" w:semiHidden="0" w:uiPriority="67" w:unhideWhenUsed="0"/>
+    <w:lsdException w:name="Medium Grid 2" w:semiHidden="0" w:uiPriority="68" w:unhideWhenUsed="0"/>
+    <w:lsdException w:name="Medium Grid 3" w:semiHidden="0" w:uiPriority="69" w:unhideWhenUsed="0"/>
+    <w:lsdException w:name="Dark List" w:semiHidden="0" w:uiPriority="70" w:unhideWhenUsed="0"/>
+    <w:lsdException w:name="Colorful Shading" w:semiHidden="0" w:uiPriority="71" w:unhideWhenUsed="0"/>
+    <w:lsdException w:name="Colorful List" w:semiHidden="0" w:uiPriority="72" w:unhideWhenUsed="0"/>
+    <w:lsdException w:name="Colorful Grid" w:semiHidden="0" w:uiPriority="73" w:unhideWhenUsed="0"/>
+    <w:lsdException w:name="Light Shading Accent 1" w:semiHidden="0" w:uiPriority="60" w:unhideWhenUsed="0"/>
+    <w:lsdException w:name="Light List Accent 1" w:semiHidden="0" w:uiPriority="61" w:unhideWhenUsed="0"/>
+    <w:lsdException w:name="Light Grid Accent 1" w:semiHidden="0" w:uiPriority="62" w:unhideWhenUsed="0"/>
+    <w:lsdException w:name="Medium Shading 1 Accent 1" w:semiHidden="0" w:uiPriority="63" w:unhideWhenUsed="0"/>
+    <w:lsdException w:name="Medium Shading 2 Accent 1" w:semiHidden="0" w:uiPriority="64" w:unhideWhenUsed="0"/>
+    <w:lsdException w:name="Medium List 1 Accent 1" w:semiHidden="0" w:uiPriority="65" w:unhideWhenUsed="0"/>
+    <w:lsdException w:name="Revision" w:unhideWhenUsed="0"/>
+    <w:lsdException w:name="List Paragraph" w:semiHidden="0" w:uiPriority="34" w:unhideWhenUsed="0" w:qFormat="1"/>
+    <w:lsdException w:name="Quote" w:semiHidden="0" w:uiPriority="29" w:unhideWhenUsed="0" w:qFormat="1"/>
+    <w:lsdException w:name="Intense Quote" w:semiHidden="0" w:uiPriority="30" w:unhideWhenUsed="0" w:qFormat="1"/>
+    <w:lsdException w:name="Medium List 2 Accent 1" w:semiHidden="0" w:uiPriority="66" w:unhideWhenUsed="0"/>
+    <w:lsdException w:name="Medium Grid 1 Accent 1" w:semiHidden="0" w:uiPriority="67" w:unhideWhenUsed="0"/>
+    <w:lsdException w:name="Medium Grid 2 Accent 1" w:semiHidden="0" w:uiPriority="68" w:unhideWhenUsed="0"/>
+    <w:lsdException w:name="Medium Grid 3 Accent 1" w:semiHidden="0" w:uiPriority="69" w:unhideWhenUsed="0"/>
+    <w:lsdException w:name="Dark List Accent 1" w:semiHidden="0" w:uiPriority="70" w:unhideWhenUsed="0"/>
+    <w:lsdException w:name="Colorful Shading Accent 1" w:semiHidden="0" w:uiPriority="71" w:unhideWhenUsed="0"/>
+    <w:lsdException w:name="Colorful List Accent 1" w:semiHidden="0" w:uiPriority="72" w:unhideWhenUsed="0"/>
+    <w:lsdException w:name="Colorful Grid Accent 1" w:semiHidden="0" w:uiPriority="73" w:unhideWhenUsed="0"/>
+    <w:lsdException w:name="Light Shading Accent 2" w:semiHidden="0" w:uiPriority="60" w:unhideWhenUsed="0"/>
+    <w:lsdException w:name="Light List Accent 2" w:semiHidden="0" w:uiPriority="61" w:unhideWhenUsed="0"/>
+    <w:lsdException w:name="Light Grid Accent 2" w:semiHidden="0" w:uiPriority="62" w:unhideWhenUsed="0"/>
+    <w:lsdException w:name="Medium Shading 1 Accent 2" w:semiHidden="0" w:uiPriority="63" w:unhideWhenUsed="0"/>
+    <w:lsdException w:name="Medium Shading 2 Accent 2" w:semiHidden="0" w:uiPriority="64" w:unhideWhenUsed="0"/>
+    <w:lsdException w:name="Medium List 1 Accent 2" w:semiHidden="0" w:uiPriority="65" w:unhideWhenUsed="0"/>
+    <w:lsdException w:name="Medium List 2 Accent 2" w:semiHidden="0" w:uiPriority="66" w:unhideWhenUsed="0"/>
+    <w:lsdException w:name="Medium Grid 1 Accent 2" w:semiHidden="0" w:uiPriority="67" w:unhideWhenUsed="0"/>
+    <w:lsdException w:name="Medium Grid 2 Accent 2" w:semiHidden="0" w:uiPriority="68" w:unhideWhenUsed="0"/>
+    <w:lsdException w:name="Medium Grid 3 Accent 2" w:semiHidden="0" w:uiPriority="69" w:unhideWhenUsed="0"/>
+    <w:lsdException w:name="Dark List Accent 2" w:semiHidden="0" w:uiPriority="70" w:unhideWhenUsed="0"/>
+    <w:lsdException w:name="Colorful Shading Accent 2" w:semiHidden="0" w:uiPriority="71" w:unhideWhenUsed="0"/>
+    <w:lsdException w:name="Colorful List Accent 2" w:semiHidden="0" w:uiPriority="72" w:unhideWhenUsed="0"/>
+    <w:lsdException w:name="Colorful Grid Accent 2" w:semiHidden="0" w:uiPriority="73" w:unhideWhenUsed="0"/>
+    <w:lsdException w:name="Light Shading Accent 3" w:semiHidden="0" w:uiPriority="60" w:unhideWhenUsed="0"/>
+    <w:lsdException w:name="Light List Accent 3" w:semiHidden="0" w:uiPriority="61" w:unhideWhenUsed="0"/>
+    <w:lsdException w:name="Light Grid Accent 3" w:semiHidden="0" w:uiPriority="62" w:unhideWhenUsed="0"/>
+    <w:lsdException w:name="Medium Shading 1 Accent 3" w:semiHidden="0" w:uiPriority="63" w:unhideWhenUsed="0"/>
+    <w:lsdException w:name="Medium Shading 2 Accent 3" w:semiHidden="0" w:uiPriority="64" w:unhideWhenUsed="0"/>
+    <w:lsdException w:name="Medium List 1 Accent 3" w:semiHidden="0" w:uiPriority="65" w:unhideWhenUsed="0"/>
+    <w:lsdException w:name="Medium List 2 Accent 3" w:semiHidden="0" w:uiPriority="66" w:unhideWhenUsed="0"/>
+    <w:lsdException w:name="Medium Grid 1 Accent 3" w:semiHidden="0" w:uiPriority="67" w:unhideWhenUsed="0"/>
+    <w:lsdException w:name="Medium Grid 2 Accent 3" w:semiHidden="0" w:uiPriority="68" w:unhideWhenUsed="0"/>
+    <w:lsdException w:name="Medium Grid 3 Accent 3" w:semiHidden="0" w:uiPriority="69" w:unhideWhenUsed="0"/>
+    <w:lsdException w:name="Dark List Accent 3" w:semiHidden="0" w:uiPriority="70" w:unhideWhenUsed="0"/>
+    <w:lsdException w:name="Colorful Shading Accent 3" w:semiHidden="0" w:uiPriority="71" w:unhideWhenUsed="0"/>
+    <w:lsdException w:name="Colorful List Accent 3" w:semiHidden="0" w:uiPriority="72" w:unhideWhenUsed="0"/>
+    <w:lsdException w:name="Colorful Grid Accent 3" w:semiHidden="0" w:uiPriority="73" w:unhideWhenUsed="0"/>
+    <w:lsdException w:name="Light Shading Accent 4" w:semiHidden="0" w:uiPriority="60" w:unhideWhenUsed="0"/>
+    <w:lsdException w:name="Light List Accent 4" w:semiHidden="0" w:uiPriority="61" w:unhideWhenUsed="0"/>
+    <w:lsdException w:name="Light Grid Accent 4" w:semiHidden="0" w:uiPriority="62" w:unhideWhenUsed="0"/>
+    <w:lsdException w:name="Medium Shading 1 Accent 4" w:semiHidden="0" w:uiPriority="63" w:unhideWhenUsed="0"/>
+    <w:lsdException w:name="Medium Shading 2 Accent 4" w:semiHidden="0" w:uiPriority="64" w:unhideWhenUsed="0"/>
+    <w:lsdException w:name="Medium List 1 Accent 4" w:semiHidden="0" w:uiPriority="65" w:unhideWhenUsed="0"/>
+    <w:lsdException w:name="Medium List 2 Accent 4" w:semiHidden="0" w:uiPriority="66" w:unhideWhenUsed="0"/>
+    <w:lsdException w:name="Medium Grid 1 Accent 4" w:semiHidden="0" w:uiPriority="67" w:unhideWhenUsed="0"/>
+    <w:lsdException w:name="Medium Grid 2 Accent 4" w:semiHidden="0" w:uiPriority="68" w:unhideWhenUsed="0"/>
+    <w:lsdException w:name="Medium Grid 3 Accent 4" w:semiHidden="0" w:uiPriority="69" w:unhideWhenUsed="0"/>
+    <w:lsdException w:name="Dark List Accent 4" w:semiHidden="0" w:uiPriority="70" w:unhideWhenUsed="0"/>
+    <w:lsdException w:name="Colorful Shading Accent 4" w:semiHidden="0" w:uiPriority="71" w:unhideWhenUsed="0"/>
+    <w:lsdException w:name="Colorful List Accent 4" w:semiHidden="0" w:uiPriority="72" w:unhideWhenUsed="0"/>
+    <w:lsdException w:name="Colorful Grid Accent 4" w:semiHidden="0" w:uiPriority="73" w:unhideWhenUsed="0"/>
+    <w:lsdException w:name="Light Shading Accent 5" w:semiHidden="0" w:uiPriority="60" w:unhideWhenUsed="0"/>
+    <w:lsdException w:name="Light List Accent 5" w:semiHidden="0" w:uiPriority="61" w:unhideWhenUsed="0"/>
+    <w:lsdException w:name="Light Grid Accent 5" w:semiHidden="0" w:uiPriority="62" w:unhideWhenUsed="0"/>
+    <w:lsdException w:name="Medium Shading 1 Accent 5" w:semiHidden="0" w:uiPriority="63" w:unhideWhenUsed="0"/>
+    <w:lsdException w:name="Medium Shading 2 Accent 5" w:semiHidden="0" w:uiPriority="64" w:unhideWhenUsed="0"/>
+    <w:lsdException w:name="Medium List 1 Accent 5" w:semiHidden="0" w:uiPriority="65" w:unhideWhenUsed="0"/>
+    <w:lsdException w:name="Medium List 2 Accent 5" w:semiHidden="0" w:uiPriority="66" w:unhideWhenUsed="0"/>
+    <w:lsdException w:name="Medium Grid 1 Accent 5" w:semiHidden="0" w:uiPriority="67" w:unhideWhenUsed="0"/>
+    <w:lsdException w:name="Medium Grid 2 Accent 5" w:semiHidden="0" w:uiPriority="68" w:unhideWhenUsed="0"/>
+    <w:lsdException w:name="Medium Grid 3 Accent 5" w:semiHidden="0" w:uiPriority="69" w:unhideWhenUsed="0"/>
+    <w:lsdException w:name="Dark List Accent 5" w:semiHidden="0" w:uiPriority="70" w:unhideWhenUsed="0"/>
+    <w:lsdException w:name="Colorful Shading Accent 5" w:semiHidden="0" w:uiPriority="71" w:unhideWhenUsed="0"/>
+    <w:lsdException w:name="Colorful List Accent 5" w:semiHidden="0" w:uiPriority="72" w:unhideWhenUsed="0"/>
+    <w:lsdException w:name="Colorful Grid Accent 5" w:semiHidden="0" w:uiPriority="73" w:unhideWhenUsed="0"/>
+    <w:lsdException w:name="Light Shading Accent 6" w:semiHidden="0" w:uiPriority="60" w:unhideWhenUsed="0"/>
+    <w:lsdException w:name="Light List Accent 6" w:semiHidden="0" w:uiPriority="61" w:unhideWhenUsed="0"/>
+    <w:lsdException w:name="Light Grid Accent 6" w:semiHidden="0" w:uiPriority="62" w:unhideWhenUsed="0"/>
+    <w:lsdException w:name="Medium Shading 1 Accent 6" w:semiHidden="0" w:uiPriority="63" w:unhideWhenUsed="0"/>
+    <w:lsdException w:name="Medium Shading 2 Accent 6" w:semiHidden="0" w:uiPriority="64" w:unhideWhenUsed="0"/>
+    <w:lsdException w:name="Medium List 1 Accent 6" w:semiHidden="0" w:uiPriority="65" w:unhideWhenUsed="0"/>
+    <w:lsdException w:name="Medium List 2 Accent 6" w:semiHidden="0" w:uiPriority="66" w:unhideWhenUsed="0"/>
+    <w:lsdException w:name="Medium Grid 1 Accent 6" w:semiHidden="0" w:uiPriority="67" w:unhideWhenUsed="0"/>
+    <w:lsdException w:name="Medium Grid 2 Accent 6" w:semiHidden="0" w:uiPriority="68" w:unhideWhenUsed="0"/>
+    <w:lsdException w:name="Medium Grid 3 Accent 6" w:semiHidden="0" w:uiPriority="69" w:unhideWhenUsed="0"/>
+    <w:lsdException w:name="Dark List Accent 6" w:semiHidden="0" w:uiPriority="70" w:unhideWhenUsed="0"/>
+    <w:lsdException w:name="Colorful Shading Accent 6" w:semiHidden="0" w:uiPriority="71" w:unhideWhenUsed="0"/>
+    <w:lsdException w:name="Colorful List Accent 6" w:semiHidden="0" w:uiPriority="72" w:unhideWhenUsed="0"/>
+    <w:lsdException w:name="Colorful Grid Accent 6" w:semiHidden="0" w:uiPriority="73" w:unhideWhenUsed="0"/>
+    <w:lsdException w:name="Subtle Emphasis" w:semiHidden="0" w:uiPriority="19" w:unhideWhenUsed="0" w:qFormat="1"/>
+    <w:lsdException w:name="Intense Emphasis" w:semiHidden="0" w:uiPriority="21" w:unhideWhenUsed="0" w:qFormat="1"/>
+    <w:lsdException w:name="Subtle Reference" w:semiHidden="0" w:uiPriority="31" w:unhideWhenUsed="0" w:qFormat="1"/>
+    <w:lsdException w:name="Intense Reference" w:semiHidden="0" w:uiPriority="32" w:unhideWhenUsed="0" w:qFormat="1"/>
+    <w:lsdException w:name="Book Title" w:semiHidden="0" w:uiPriority="33" w:unhideWhenUsed="0" w:qFormat="1"/>
+    <w:lsdException w:name="Bibliography" w:uiPriority="37"/>
+    <w:lsdException w:name="TOC Heading" w:uiPriority="39" w:qFormat="1"/>
+  </w:latentStyles>
+  <w:style w:type="paragraph" w:default="1" w:styleId="Normal">
+    <w:name w:val="Normal"/>
+    <w:qFormat/>
+  </w:style>
+  <w:style w:type="paragraph" w:styleId="Heading1">
+    <w:name w:val="heading 1"/>
+    <w:basedOn w:val="Normal"/>
+    <w:next w:val="Normal"/>
+    <w:link w:val="Heading1Char"/>
+    <w:uiPriority w:val="9"/>
+    <w:qFormat/>
+    <w:rsid w:val="00D54858"/>
+    <w:pPr>
+      <w:keepNext/>
+      <w:keepLines/>
+      <w:spacing w:before="240" w:after="0"/>
+      <w:outlineLvl w:val="0"/>
+    </w:pPr>
+    <w:rPr>
+      <w:rFonts w:asciiTheme="majorHAnsi" w:eastAsiaTheme="majorEastAsia" w:hAnsiTheme="majorHAnsi" w:cstheme="majorBidi"/>
+      <w:color w:val="0070C0"/>
+      <w:sz w:val="36"/>
+      <w:szCs w:val="32"/>
+    </w:rPr>
+  </w:style>
+  <w:style w:type="paragraph" w:styleId="Heading2">
+    <w:name w:val="heading 2"/>
+    <w:basedOn w:val="Normal"/>
+    <w:next w:val="Normal"/>
+    <w:link w:val="Heading2Char"/>
+    <w:uiPriority w:val="9"/>
+    <w:unhideWhenUsed/>
+    <w:qFormat/>
+    <w:rsid w:val="00D54858"/>
+    <w:pPr>
+      <w:keepNext/>
+      <w:keepLines/>
+      <w:spacing w:before="40" w:after="0"/>
+      <w:outlineLvl w:val="1"/>
+    </w:pPr>
+    <w:rPr>
+      <w:rFonts w:asciiTheme="majorHAnsi" w:eastAsiaTheme="majorEastAsia" w:hAnsiTheme="majorHAnsi" w:cstheme="majorBidi"/>
+      <w:color w:val="00B050"/>
+      <w:sz w:val="30"/>
+      <w:szCs w:val="26"/>
+    </w:rPr>
+  </w:style>
+  <w:style w:type="paragraph" w:styleId="Heading3">
+    <w:name w:val="heading 3"/>
+    <w:basedOn w:val="Normal"/>
+    <w:next w:val="Normal"/>
+    <w:link w:val="Heading3Char"/>
+    <w:uiPriority w:val="9"/>
+    <w:unhideWhenUsed/>
+    <w:qFormat/>
+    <w:rsid w:val="003950D0"/>
+    <w:pPr>
+      <w:keepNext/>
+      <w:keepLines/>
+      <w:spacing w:before="40" w:after="0"/>
+      <w:outlineLvl w:val="2"/>
+    </w:pPr>
+    <w:rPr>
+      <w:rFonts w:asciiTheme="majorHAnsi" w:eastAsiaTheme="majorEastAsia" w:hAnsiTheme="majorHAnsi" w:cstheme="majorBidi"/>
+      <w:color w:val="1F4D78" w:themeColor="accent1" w:themeShade="7F"/>
+      <w:sz w:val="24"/>
+      <w:szCs w:val="24"/>
+    </w:rPr>
+  </w:style>
+  <w:style w:type="character" w:default="1" w:styleId="DefaultParagraphFont">
+    <w:name w:val="Default Paragraph Font"/>
+    <w:uiPriority w:val="1"/>
+    <w:semiHidden/>
     <w:unhideWhenUsed/>
   </w:style>
   <w:style w:type="table" w:default="1" w:styleId="TableNormal">
@@ -12861,274 +15658,274 @@
   </dgm:ptLst>
   <dgm:cxnLst>
     <dgm:cxn modelId="{520EB9BD-CFAC-42F4-95B6-6FB681889536}" srcId="{B631B7B8-084F-4564-9389-99E0643D80CD}" destId="{AF60C34C-C897-4539-B032-66207FB067ED}" srcOrd="0" destOrd="0" parTransId="{B2C0FFFF-DC8C-43F7-9DC6-E28200C627D8}" sibTransId="{666E3284-EC01-4945-B58A-D58E87FB6CF8}"/>
-    <dgm:cxn modelId="{E5E5C6B7-8E43-4E22-A00E-0C239A9DAFCF}" type="presOf" srcId="{D9F38DD3-F2C8-42C8-B999-4C76D9307E60}" destId="{CB758D7D-076B-4D90-B7B3-5BAE8F6E91EF}" srcOrd="1" destOrd="0" presId="urn:microsoft.com/office/officeart/2005/8/layout/orgChart1"/>
-    <dgm:cxn modelId="{4BB02081-C30B-4AC4-8FC3-5E5B0ED32C31}" type="presOf" srcId="{F0799F3A-9CF7-43A4-A7DD-F6920F49BD61}" destId="{53EE3379-C4D9-4D2A-80F0-C6C5382A33C9}" srcOrd="0" destOrd="0" presId="urn:microsoft.com/office/officeart/2005/8/layout/orgChart1"/>
+    <dgm:cxn modelId="{07217082-5851-40A0-8958-BFF04C801033}" type="presOf" srcId="{5EDE6248-7195-4659-B149-C499F4063541}" destId="{3E881038-F239-4987-9DCA-5B43820291FC}" srcOrd="1" destOrd="0" presId="urn:microsoft.com/office/officeart/2005/8/layout/orgChart1"/>
     <dgm:cxn modelId="{98E7479F-5E52-46CB-A22E-953BB39A4851}" srcId="{5EDE6248-7195-4659-B149-C499F4063541}" destId="{5AA7756D-A228-4543-B5F8-BC074F17689E}" srcOrd="1" destOrd="0" parTransId="{6DB7004F-061F-44B1-9E3E-29BF051E8BFA}" sibTransId="{F79834AF-27C3-4C60-B701-AB3E24E8C740}"/>
-    <dgm:cxn modelId="{65FE0F5F-5EDA-4A89-A10A-32D34E29F329}" type="presOf" srcId="{89CA7FB1-CA75-4434-8A45-9A71334A2D83}" destId="{E8195F43-DAB6-465A-A70C-BFD525FD22A5}" srcOrd="1" destOrd="0" presId="urn:microsoft.com/office/officeart/2005/8/layout/orgChart1"/>
-    <dgm:cxn modelId="{F51DACDC-EB9D-49A6-90CB-463E6DB233F2}" type="presOf" srcId="{C5C8CACA-CC3F-4C72-81FB-A908D467E68F}" destId="{FE01D531-E81C-42A2-803C-05DFA5A2AE8B}" srcOrd="0" destOrd="0" presId="urn:microsoft.com/office/officeart/2005/8/layout/orgChart1"/>
     <dgm:cxn modelId="{B64BA5C1-28D8-4BA7-93DE-1C6ADF33C216}" srcId="{7F08AE7F-C7BF-471E-B5C5-6CA509F5F839}" destId="{C8DC7EEA-3BAD-4A17-B214-E34636C975B0}" srcOrd="0" destOrd="0" parTransId="{99974594-39E7-4B49-A6E9-7D656202619B}" sibTransId="{1CF324B5-D9FD-4161-BC7C-FB2BF0B26BD3}"/>
     <dgm:cxn modelId="{5A39D1F3-14C4-4CBC-8FE2-F188B21D0751}" srcId="{AF60C34C-C897-4539-B032-66207FB067ED}" destId="{D9F38DD3-F2C8-42C8-B999-4C76D9307E60}" srcOrd="0" destOrd="0" parTransId="{D63BB612-FD1E-4EB3-A6D2-CC2F70437B64}" sibTransId="{ECD01F16-845A-4ACE-9363-94DD0727CA97}"/>
-    <dgm:cxn modelId="{2CF649FD-E5E6-487A-872C-E59CB14C0FC8}" type="presOf" srcId="{C8DC7EEA-3BAD-4A17-B214-E34636C975B0}" destId="{E38062C5-44BF-4D02-9ADD-92494A0DEB33}" srcOrd="1" destOrd="0" presId="urn:microsoft.com/office/officeart/2005/8/layout/orgChart1"/>
-    <dgm:cxn modelId="{5AEE33F8-444E-4D46-A7DE-E46898F3FFCB}" type="presOf" srcId="{5EE585BE-1F3B-48F7-8CAC-44B214DF1258}" destId="{38E82CCC-EAE7-4213-9EB8-2CB4212845D8}" srcOrd="0" destOrd="0" presId="urn:microsoft.com/office/officeart/2005/8/layout/orgChart1"/>
-    <dgm:cxn modelId="{817136EE-E0D7-4B97-B015-D5E3238F16F0}" type="presOf" srcId="{E8B84A46-1CE0-40BB-BC31-D9AEFCC2982E}" destId="{9131B8DD-5A22-420D-97EA-76536588A545}" srcOrd="0" destOrd="0" presId="urn:microsoft.com/office/officeart/2005/8/layout/orgChart1"/>
-    <dgm:cxn modelId="{51585FEE-347A-44B0-B8D4-CF6CEB02E96E}" type="presOf" srcId="{4F6616C0-8FDF-4162-B602-92BC84E1048A}" destId="{331505A9-7D7A-4F89-B9EA-764F55414808}" srcOrd="0" destOrd="0" presId="urn:microsoft.com/office/officeart/2005/8/layout/orgChart1"/>
-    <dgm:cxn modelId="{9AF596A5-BFF2-486C-8CEE-2276E96BB3C0}" type="presOf" srcId="{F02D4769-EED7-4EC0-BBFA-C65266CCFBD3}" destId="{5C485ECA-98DA-4305-BF41-C86A7B33525B}" srcOrd="0" destOrd="0" presId="urn:microsoft.com/office/officeart/2005/8/layout/orgChart1"/>
+    <dgm:cxn modelId="{223C110B-BCE7-4A39-B663-2DD18155F20A}" type="presOf" srcId="{5D83A1F6-B2E3-44CF-AED5-E20718767EA0}" destId="{C9E5B51C-7CEB-49AF-A864-AF72F40D3B3D}" srcOrd="0" destOrd="0" presId="urn:microsoft.com/office/officeart/2005/8/layout/orgChart1"/>
+    <dgm:cxn modelId="{9CE47236-7A21-4053-B11D-DFE310BBAD6B}" type="presOf" srcId="{5D83A1F6-B2E3-44CF-AED5-E20718767EA0}" destId="{602E660E-16BA-4275-9D01-9552DC2FC0C0}" srcOrd="1" destOrd="0" presId="urn:microsoft.com/office/officeart/2005/8/layout/orgChart1"/>
+    <dgm:cxn modelId="{D9C59820-7291-4B07-AAC8-9C2DBF0AB4FF}" type="presOf" srcId="{E8B84A46-1CE0-40BB-BC31-D9AEFCC2982E}" destId="{B14D84C1-9A0E-4F38-A7FD-EF3908BCFC57}" srcOrd="1" destOrd="0" presId="urn:microsoft.com/office/officeart/2005/8/layout/orgChart1"/>
+    <dgm:cxn modelId="{FAF56247-83F8-4F04-BEB6-FAAB056884A2}" type="presOf" srcId="{CA88BCF5-4529-4894-A8A1-0B74D566BCB0}" destId="{E6860C8D-DAC3-4510-80C4-991D0EB88B04}" srcOrd="0" destOrd="0" presId="urn:microsoft.com/office/officeart/2005/8/layout/orgChart1"/>
+    <dgm:cxn modelId="{3D10CC60-44EA-4282-92A7-A83E1FEFB17D}" type="presOf" srcId="{EFF6A549-C0EB-4666-A76A-6EA50BE84AF5}" destId="{AA77394C-2023-4562-8F67-23AFB206F30E}" srcOrd="0" destOrd="0" presId="urn:microsoft.com/office/officeart/2005/8/layout/orgChart1"/>
+    <dgm:cxn modelId="{5BCF3B54-C70B-4878-B44B-E439DA72FAF5}" type="presOf" srcId="{A7D78EF8-C75D-4758-8FC1-1A35565F20E4}" destId="{51930273-B49F-4CE2-A2DA-606850AAC2AC}" srcOrd="0" destOrd="0" presId="urn:microsoft.com/office/officeart/2005/8/layout/orgChart1"/>
     <dgm:cxn modelId="{CE6B5CE1-8FF8-499D-A3C9-EB3BC1BE30CA}" srcId="{AF60C34C-C897-4539-B032-66207FB067ED}" destId="{87E2C29C-B3D9-45A0-A107-E961620B790C}" srcOrd="1" destOrd="0" parTransId="{5C728389-889D-4FDA-BF63-4F68F5139CF7}" sibTransId="{C24DE0C0-E0B6-4409-A636-0F8E16EDCDCE}"/>
-    <dgm:cxn modelId="{57CC57F5-8F6D-474F-A153-DBC649F1AE15}" type="presOf" srcId="{D63BB612-FD1E-4EB3-A6D2-CC2F70437B64}" destId="{CC5020E4-0C5E-4EBB-B07E-B4A9B016469C}" srcOrd="0" destOrd="0" presId="urn:microsoft.com/office/officeart/2005/8/layout/orgChart1"/>
+    <dgm:cxn modelId="{3BF4E240-5876-4EF2-AC87-8C542441B168}" type="presOf" srcId="{F859457E-BC70-4756-BFAA-D50EA258BDF3}" destId="{AC9CFD7E-8D94-410F-B512-CAA8A62EAA1F}" srcOrd="0" destOrd="0" presId="urn:microsoft.com/office/officeart/2005/8/layout/orgChart1"/>
+    <dgm:cxn modelId="{54474F6A-2EA3-4B1F-93EC-6E256AA93C79}" type="presOf" srcId="{C13DDE89-6CFC-4811-9CB2-76034BCB653E}" destId="{ED2F88C3-BFC2-44C2-9FA2-BBA0B9689223}" srcOrd="0" destOrd="0" presId="urn:microsoft.com/office/officeart/2005/8/layout/orgChart1"/>
+    <dgm:cxn modelId="{648799FA-135B-48BA-A5AB-F4EDA4963280}" type="presOf" srcId="{A25004B9-C00F-425C-9C1D-D2709412066D}" destId="{2BBD5777-2556-419D-A140-58B3A897BCA4}" srcOrd="0" destOrd="0" presId="urn:microsoft.com/office/officeart/2005/8/layout/orgChart1"/>
+    <dgm:cxn modelId="{530001E3-907C-4D37-BBC6-26FB67C49911}" type="presOf" srcId="{737417D8-BF64-4CB1-9F00-461784AE983F}" destId="{C510D6EF-7E75-40F1-BF96-7EBC27A4836E}" srcOrd="0" destOrd="0" presId="urn:microsoft.com/office/officeart/2005/8/layout/orgChart1"/>
+    <dgm:cxn modelId="{09EF7E50-2856-4308-B7A1-FD258A20B090}" type="presOf" srcId="{90EF4112-B4AA-4B9F-9EF7-EB481C7B90CB}" destId="{ABFD6ADA-118F-46FF-8E6B-A2DC5A4C43EE}" srcOrd="1" destOrd="0" presId="urn:microsoft.com/office/officeart/2005/8/layout/orgChart1"/>
+    <dgm:cxn modelId="{ECBF277C-3BD1-4907-8D56-F52146D1F901}" type="presOf" srcId="{AF60C34C-C897-4539-B032-66207FB067ED}" destId="{8B717BD7-7066-4B1C-95E6-154E539E040C}" srcOrd="1" destOrd="0" presId="urn:microsoft.com/office/officeart/2005/8/layout/orgChart1"/>
+    <dgm:cxn modelId="{5BE7BB49-D820-41F5-AEA9-A68D4C022F4E}" type="presOf" srcId="{C5C8CACA-CC3F-4C72-81FB-A908D467E68F}" destId="{FE01D531-E81C-42A2-803C-05DFA5A2AE8B}" srcOrd="0" destOrd="0" presId="urn:microsoft.com/office/officeart/2005/8/layout/orgChart1"/>
     <dgm:cxn modelId="{7ADA1733-9643-4A52-BA44-FD25353B0642}" srcId="{EFF6A549-C0EB-4666-A76A-6EA50BE84AF5}" destId="{E8B84A46-1CE0-40BB-BC31-D9AEFCC2982E}" srcOrd="1" destOrd="0" parTransId="{C5C8CACA-CC3F-4C72-81FB-A908D467E68F}" sibTransId="{DDC59C3D-B46E-4B7F-8EED-31B7BB8991D9}"/>
+    <dgm:cxn modelId="{D8A81A64-1A02-4C27-B899-6ABFEF730D72}" type="presOf" srcId="{89EDD6CB-12A6-4407-8D51-1EA336FD9034}" destId="{EE265A84-FCD0-4925-85CD-37B4AEFFE777}" srcOrd="1" destOrd="0" presId="urn:microsoft.com/office/officeart/2005/8/layout/orgChart1"/>
+    <dgm:cxn modelId="{E2E7EF1B-8F5D-4746-AEDE-F5C1FFD565E0}" type="presOf" srcId="{87E2C29C-B3D9-45A0-A107-E961620B790C}" destId="{1C42D5E8-DEC8-450D-BA46-351F457B392D}" srcOrd="1" destOrd="0" presId="urn:microsoft.com/office/officeart/2005/8/layout/orgChart1"/>
     <dgm:cxn modelId="{A119AB45-7584-47E9-AC89-09D163AB5501}" srcId="{E8B84A46-1CE0-40BB-BC31-D9AEFCC2982E}" destId="{5D83A1F6-B2E3-44CF-AED5-E20718767EA0}" srcOrd="0" destOrd="0" parTransId="{3B119E3A-3749-442D-9873-034382578EE7}" sibTransId="{718482E4-765E-443D-991B-2CAD44AD0D95}"/>
-    <dgm:cxn modelId="{E0408133-CF8A-4D63-8030-6C41D41EDAF7}" type="presOf" srcId="{C13DDE89-6CFC-4811-9CB2-76034BCB653E}" destId="{ED2F88C3-BFC2-44C2-9FA2-BBA0B9689223}" srcOrd="0" destOrd="0" presId="urn:microsoft.com/office/officeart/2005/8/layout/orgChart1"/>
+    <dgm:cxn modelId="{BD283F38-F103-477F-A1B9-6F6407EFA1E0}" type="presOf" srcId="{C8DC7EEA-3BAD-4A17-B214-E34636C975B0}" destId="{E38062C5-44BF-4D02-9ADD-92494A0DEB33}" srcOrd="1" destOrd="0" presId="urn:microsoft.com/office/officeart/2005/8/layout/orgChart1"/>
     <dgm:cxn modelId="{72AACD86-EFD9-474F-A7B2-4CDA4864B322}" srcId="{EFF6A549-C0EB-4666-A76A-6EA50BE84AF5}" destId="{5EDE6248-7195-4659-B149-C499F4063541}" srcOrd="3" destOrd="0" parTransId="{2D5874F4-39E0-44FE-8106-AD6B6FA4F833}" sibTransId="{2D4F521E-D2E0-4989-9CAC-B0CE4BAA7DC9}"/>
     <dgm:cxn modelId="{5D184CF6-8E64-43B0-B965-4C100037B070}" srcId="{B13EBD08-60E6-4BF7-B127-E6075EB2CAD4}" destId="{EFF6A549-C0EB-4666-A76A-6EA50BE84AF5}" srcOrd="0" destOrd="0" parTransId="{DF960F08-4B64-4417-A942-184FBE14048D}" sibTransId="{7898AB58-BF71-4780-A55E-225533F0B399}"/>
+    <dgm:cxn modelId="{EA77A244-BE46-428B-84AA-531978D4B3DD}" type="presOf" srcId="{5EE585BE-1F3B-48F7-8CAC-44B214DF1258}" destId="{38E82CCC-EAE7-4213-9EB8-2CB4212845D8}" srcOrd="0" destOrd="0" presId="urn:microsoft.com/office/officeart/2005/8/layout/orgChart1"/>
     <dgm:cxn modelId="{EA152464-4BB0-4787-AA68-16983EAF60F3}" srcId="{CA88BCF5-4529-4894-A8A1-0B74D566BCB0}" destId="{B13EBD08-60E6-4BF7-B127-E6075EB2CAD4}" srcOrd="0" destOrd="0" parTransId="{DF39462D-1755-4379-9F2D-1E78FA4B8B73}" sibTransId="{76D1F70A-B867-41FF-B8E2-DF788D62499C}"/>
-    <dgm:cxn modelId="{0A6AEE1B-904D-4B92-8040-729705123A22}" type="presOf" srcId="{AF60C34C-C897-4539-B032-66207FB067ED}" destId="{33E19900-0BB9-4408-8635-F712AD658A96}" srcOrd="0" destOrd="0" presId="urn:microsoft.com/office/officeart/2005/8/layout/orgChart1"/>
-    <dgm:cxn modelId="{30FE559B-7AC7-4B6A-8EB1-4D8CD4DAFF83}" type="presOf" srcId="{7F08AE7F-C7BF-471E-B5C5-6CA509F5F839}" destId="{C438B4BE-0CEA-4568-906B-AD0392F24989}" srcOrd="1" destOrd="0" presId="urn:microsoft.com/office/officeart/2005/8/layout/orgChart1"/>
-    <dgm:cxn modelId="{A88301A9-2E6F-4F90-8EE2-18455FFB7053}" type="presOf" srcId="{5D83A1F6-B2E3-44CF-AED5-E20718767EA0}" destId="{602E660E-16BA-4275-9D01-9552DC2FC0C0}" srcOrd="1" destOrd="0" presId="urn:microsoft.com/office/officeart/2005/8/layout/orgChart1"/>
-    <dgm:cxn modelId="{1C1CC562-D27C-432D-804A-C029FAD1DA19}" type="presOf" srcId="{89EDD6CB-12A6-4407-8D51-1EA336FD9034}" destId="{EE265A84-FCD0-4925-85CD-37B4AEFFE777}" srcOrd="1" destOrd="0" presId="urn:microsoft.com/office/officeart/2005/8/layout/orgChart1"/>
-    <dgm:cxn modelId="{2F7E82C4-6986-4606-B2C4-1B8872F9085A}" type="presOf" srcId="{EFF6A549-C0EB-4666-A76A-6EA50BE84AF5}" destId="{E399D96D-2E0D-4FBE-9A07-3F0A19F278AA}" srcOrd="1" destOrd="0" presId="urn:microsoft.com/office/officeart/2005/8/layout/orgChart1"/>
+    <dgm:cxn modelId="{2AD5B157-6FAB-472E-98BA-C4E556854A67}" type="presOf" srcId="{3EF1BC5B-4165-4AE2-A1A7-71F4CE938277}" destId="{2B9685D8-006A-4898-9C7B-EF18225D9069}" srcOrd="0" destOrd="0" presId="urn:microsoft.com/office/officeart/2005/8/layout/orgChart1"/>
+    <dgm:cxn modelId="{73ED82BC-0EAD-4687-9B63-3843DDED668E}" type="presOf" srcId="{0E23213A-3FA4-4941-9B06-4689A8F7C099}" destId="{D288D81C-9220-4402-B8EA-16D2A8E1F407}" srcOrd="0" destOrd="0" presId="urn:microsoft.com/office/officeart/2005/8/layout/orgChart1"/>
+    <dgm:cxn modelId="{A6D9275D-1F95-490B-A228-F24916D0FAEA}" type="presOf" srcId="{5AA7756D-A228-4543-B5F8-BC074F17689E}" destId="{A6666690-3836-4AA6-BE74-6F23EEE458BE}" srcOrd="1" destOrd="0" presId="urn:microsoft.com/office/officeart/2005/8/layout/orgChart1"/>
+    <dgm:cxn modelId="{35DE2504-6D19-49E5-BCC7-0912E0BBD92F}" type="presOf" srcId="{064974CF-D973-4D34-8BE6-7B76D41FB9DD}" destId="{735731F4-B3E8-4A88-9B34-9A1F0420FB18}" srcOrd="0" destOrd="0" presId="urn:microsoft.com/office/officeart/2005/8/layout/orgChart1"/>
+    <dgm:cxn modelId="{9B30EA53-E64E-40DE-A2F6-06644001A79E}" type="presOf" srcId="{0E23213A-3FA4-4941-9B06-4689A8F7C099}" destId="{C6820139-9194-49DD-A4E1-9B6E621F517B}" srcOrd="1" destOrd="0" presId="urn:microsoft.com/office/officeart/2005/8/layout/orgChart1"/>
+    <dgm:cxn modelId="{28460995-7403-4C9F-A13D-446515DB78B1}" type="presOf" srcId="{577C95EA-176F-4E99-A1A6-58827A06F625}" destId="{D8ECEB18-7017-4ADB-932D-95A78F708481}" srcOrd="0" destOrd="0" presId="urn:microsoft.com/office/officeart/2005/8/layout/orgChart1"/>
+    <dgm:cxn modelId="{23DD3F55-4AC3-4934-AB44-86C406D05C2A}" type="presOf" srcId="{89CA7FB1-CA75-4434-8A45-9A71334A2D83}" destId="{E8195F43-DAB6-465A-A70C-BFD525FD22A5}" srcOrd="1" destOrd="0" presId="urn:microsoft.com/office/officeart/2005/8/layout/orgChart1"/>
+    <dgm:cxn modelId="{63194B18-D218-4C0C-B07B-5BF70ECB7467}" type="presOf" srcId="{D696D06A-0249-4D53-83E8-0B5063D22123}" destId="{2BF8B1F3-1B58-4110-8A5F-4F45944A7EFE}" srcOrd="0" destOrd="0" presId="urn:microsoft.com/office/officeart/2005/8/layout/orgChart1"/>
+    <dgm:cxn modelId="{6865A1D4-70E6-4D02-A146-4712E13F7501}" type="presOf" srcId="{3BBDC08C-E302-4EEF-8A04-14D81BB8EF0C}" destId="{227DDBD7-0C65-4CB6-AE8E-ED04C25D8C5F}" srcOrd="1" destOrd="0" presId="urn:microsoft.com/office/officeart/2005/8/layout/orgChart1"/>
     <dgm:cxn modelId="{405F7D0D-3FF8-4836-8736-89C360F5F63A}" srcId="{3EF1BC5B-4165-4AE2-A1A7-71F4CE938277}" destId="{3BBDC08C-E302-4EEF-8A04-14D81BB8EF0C}" srcOrd="0" destOrd="0" parTransId="{F0799F3A-9CF7-43A4-A7DD-F6920F49BD61}" sibTransId="{CE7EB67C-576D-4E9F-831F-9F5B2253817C}"/>
-    <dgm:cxn modelId="{454AA1C3-6893-4E3C-8A49-AB6D46E99A60}" type="presOf" srcId="{CA88BCF5-4529-4894-A8A1-0B74D566BCB0}" destId="{E6860C8D-DAC3-4510-80C4-991D0EB88B04}" srcOrd="0" destOrd="0" presId="urn:microsoft.com/office/officeart/2005/8/layout/orgChart1"/>
-    <dgm:cxn modelId="{21DA0CD2-142B-4671-AF15-5454980D78B7}" type="presOf" srcId="{87E2C29C-B3D9-45A0-A107-E961620B790C}" destId="{BB1FF034-D0F4-42EE-90CF-DDFEDBC38A0F}" srcOrd="0" destOrd="0" presId="urn:microsoft.com/office/officeart/2005/8/layout/orgChart1"/>
-    <dgm:cxn modelId="{A549444C-C601-4D90-9823-1FBDDD2D1E91}" type="presOf" srcId="{E8B84A46-1CE0-40BB-BC31-D9AEFCC2982E}" destId="{B14D84C1-9A0E-4F38-A7FD-EF3908BCFC57}" srcOrd="1" destOrd="0" presId="urn:microsoft.com/office/officeart/2005/8/layout/orgChart1"/>
-    <dgm:cxn modelId="{CE8A4D34-8A62-41F4-8999-478117B145E6}" type="presOf" srcId="{3EF1BC5B-4165-4AE2-A1A7-71F4CE938277}" destId="{CC89EADA-8B68-4529-85B9-BE8028CD765D}" srcOrd="1" destOrd="0" presId="urn:microsoft.com/office/officeart/2005/8/layout/orgChart1"/>
+    <dgm:cxn modelId="{23ACD071-7980-4CB4-9E2D-5F1088693BF3}" type="presOf" srcId="{D9F38DD3-F2C8-42C8-B999-4C76D9307E60}" destId="{CB758D7D-076B-4D90-B7B3-5BAE8F6E91EF}" srcOrd="1" destOrd="0" presId="urn:microsoft.com/office/officeart/2005/8/layout/orgChart1"/>
+    <dgm:cxn modelId="{AF362F92-AD71-4528-B169-C72FEE0FCC7B}" type="presOf" srcId="{F859457E-BC70-4756-BFAA-D50EA258BDF3}" destId="{59591444-B07A-438B-A4EC-B1FBC103E086}" srcOrd="1" destOrd="0" presId="urn:microsoft.com/office/officeart/2005/8/layout/orgChart1"/>
+    <dgm:cxn modelId="{32291F8C-38A4-4334-A67A-8C1596431F8B}" type="presOf" srcId="{64BF3E07-4950-4AA6-BD1B-613D5BA4926F}" destId="{B548C1C7-9FEC-413F-93AE-568D8802B6D4}" srcOrd="0" destOrd="0" presId="urn:microsoft.com/office/officeart/2005/8/layout/orgChart1"/>
+    <dgm:cxn modelId="{094FDF39-98DA-4E13-B604-13B76F43E3D8}" type="presOf" srcId="{3700C475-D988-4AA4-B142-0B049C6B2370}" destId="{33EF78E1-0375-4C0E-9B37-23D369503DA1}" srcOrd="1" destOrd="0" presId="urn:microsoft.com/office/officeart/2005/8/layout/orgChart1"/>
+    <dgm:cxn modelId="{004DBCD6-5E6F-4C64-8CC5-048EE109C55A}" type="presOf" srcId="{5AA7756D-A228-4543-B5F8-BC074F17689E}" destId="{F85C78DD-DC85-4D2D-8C25-539B682975FC}" srcOrd="0" destOrd="0" presId="urn:microsoft.com/office/officeart/2005/8/layout/orgChart1"/>
+    <dgm:cxn modelId="{71528210-92A5-4B5C-8FFA-6CF98D68628D}" type="presOf" srcId="{A13CF19B-281F-49B8-8C52-309C665828AF}" destId="{15AFDEC9-CB60-4AA0-9077-58257BC51A13}" srcOrd="0" destOrd="0" presId="urn:microsoft.com/office/officeart/2005/8/layout/orgChart1"/>
     <dgm:cxn modelId="{A888BE65-011F-4076-B952-898B05674FFB}" srcId="{E8B84A46-1CE0-40BB-BC31-D9AEFCC2982E}" destId="{3700C475-D988-4AA4-B142-0B049C6B2370}" srcOrd="1" destOrd="0" parTransId="{F02D4769-EED7-4EC0-BBFA-C65266CCFBD3}" sibTransId="{F4A92673-BB09-4590-B163-ACA8392794F1}"/>
-    <dgm:cxn modelId="{ACB473A7-A417-4425-8169-630E1D6348A0}" type="presOf" srcId="{B13EBD08-60E6-4BF7-B127-E6075EB2CAD4}" destId="{EBDED88E-FAEF-482C-A6DC-01A0709FADF0}" srcOrd="1" destOrd="0" presId="urn:microsoft.com/office/officeart/2005/8/layout/orgChart1"/>
-    <dgm:cxn modelId="{FA566943-3BD7-4A3E-A5C4-175D1579DB8D}" type="presOf" srcId="{5AA7756D-A228-4543-B5F8-BC074F17689E}" destId="{A6666690-3836-4AA6-BE74-6F23EEE458BE}" srcOrd="1" destOrd="0" presId="urn:microsoft.com/office/officeart/2005/8/layout/orgChart1"/>
-    <dgm:cxn modelId="{460054AD-6BCD-4B7B-8209-3F57BC028C0F}" type="presOf" srcId="{64BF3E07-4950-4AA6-BD1B-613D5BA4926F}" destId="{B548C1C7-9FEC-413F-93AE-568D8802B6D4}" srcOrd="0" destOrd="0" presId="urn:microsoft.com/office/officeart/2005/8/layout/orgChart1"/>
-    <dgm:cxn modelId="{87CC942F-014E-4488-952E-8477E94BC983}" type="presOf" srcId="{A53198A9-4150-4F29-A993-7BF6E5F236DA}" destId="{0B26385F-40BB-4AE1-979B-EF1EC1F096A0}" srcOrd="0" destOrd="0" presId="urn:microsoft.com/office/officeart/2005/8/layout/orgChart1"/>
+    <dgm:cxn modelId="{09525459-415F-49D2-A365-2C6668E1B42E}" type="presOf" srcId="{5EDE6248-7195-4659-B149-C499F4063541}" destId="{E8DED2BC-40D0-47A6-865C-E9F974241F85}" srcOrd="0" destOrd="0" presId="urn:microsoft.com/office/officeart/2005/8/layout/orgChart1"/>
+    <dgm:cxn modelId="{66A5437C-BD95-4F9E-9D41-F5F6C175DDAB}" type="presOf" srcId="{B631B7B8-084F-4564-9389-99E0643D80CD}" destId="{CECF6017-B531-4D48-931D-680624BD71FA}" srcOrd="1" destOrd="0" presId="urn:microsoft.com/office/officeart/2005/8/layout/orgChart1"/>
+    <dgm:cxn modelId="{056BF99B-D85D-4CC2-B574-E4BABD5F6EC1}" type="presOf" srcId="{6DB7004F-061F-44B1-9E3E-29BF051E8BFA}" destId="{FD11E960-4213-409B-9D2B-44CC8CF9C71D}" srcOrd="0" destOrd="0" presId="urn:microsoft.com/office/officeart/2005/8/layout/orgChart1"/>
     <dgm:cxn modelId="{1DDA332E-4833-49C2-B7C0-0052BC496765}" srcId="{B631B7B8-084F-4564-9389-99E0643D80CD}" destId="{3EF1BC5B-4165-4AE2-A1A7-71F4CE938277}" srcOrd="1" destOrd="0" parTransId="{1DC45992-552B-4F2F-90CA-7C788AE60A5B}" sibTransId="{F863F40B-7DB2-4137-A847-61DA50CA4545}"/>
-    <dgm:cxn modelId="{BC14DEE5-7C1E-4964-B264-AEB12A99AF27}" type="presOf" srcId="{EFF6A549-C0EB-4666-A76A-6EA50BE84AF5}" destId="{AA77394C-2023-4562-8F67-23AFB206F30E}" srcOrd="0" destOrd="0" presId="urn:microsoft.com/office/officeart/2005/8/layout/orgChart1"/>
-    <dgm:cxn modelId="{147666A7-2A9C-4F2A-A91D-3C4A7CE09D87}" type="presOf" srcId="{A7D78EF8-C75D-4758-8FC1-1A35565F20E4}" destId="{51930273-B49F-4CE2-A2DA-606850AAC2AC}" srcOrd="0" destOrd="0" presId="urn:microsoft.com/office/officeart/2005/8/layout/orgChart1"/>
+    <dgm:cxn modelId="{71CC0B37-6AE2-4F19-8B61-6046865B449F}" type="presOf" srcId="{B2C0FFFF-DC8C-43F7-9DC6-E28200C627D8}" destId="{9882E255-31BB-4670-B778-249E53F23956}" srcOrd="0" destOrd="0" presId="urn:microsoft.com/office/officeart/2005/8/layout/orgChart1"/>
     <dgm:cxn modelId="{B9DB9AD4-EA67-4B4C-98BF-5421D42722ED}" srcId="{89CA7FB1-CA75-4434-8A45-9A71334A2D83}" destId="{89EDD6CB-12A6-4407-8D51-1EA336FD9034}" srcOrd="2" destOrd="0" parTransId="{A25004B9-C00F-425C-9C1D-D2709412066D}" sibTransId="{28113A8A-D34E-4C32-AF03-C4B32463E150}"/>
-    <dgm:cxn modelId="{FDFC6019-650F-454A-A85E-09D424D4A2A2}" type="presOf" srcId="{A25004B9-C00F-425C-9C1D-D2709412066D}" destId="{2BBD5777-2556-419D-A140-58B3A897BCA4}" srcOrd="0" destOrd="0" presId="urn:microsoft.com/office/officeart/2005/8/layout/orgChart1"/>
-    <dgm:cxn modelId="{9DE65E46-0475-4C04-A5CF-A3FDDEBFBEB9}" type="presOf" srcId="{737417D8-BF64-4CB1-9F00-461784AE983F}" destId="{C510D6EF-7E75-40F1-BF96-7EBC27A4836E}" srcOrd="0" destOrd="0" presId="urn:microsoft.com/office/officeart/2005/8/layout/orgChart1"/>
-    <dgm:cxn modelId="{51F4412F-6BB0-40A9-A7D1-D84B48EB44AF}" type="presOf" srcId="{7F08AE7F-C7BF-471E-B5C5-6CA509F5F839}" destId="{18DBB891-5FB1-4FC9-B96D-C5064DA55C1F}" srcOrd="0" destOrd="0" presId="urn:microsoft.com/office/officeart/2005/8/layout/orgChart1"/>
-    <dgm:cxn modelId="{B600E991-5AA2-4D94-9380-4D4EB91AEEDE}" type="presOf" srcId="{D6E2F857-7D6C-42BA-9DB9-C72612689B3E}" destId="{12353F20-02E7-4E7C-B3AC-A1DC2E751C62}" srcOrd="0" destOrd="0" presId="urn:microsoft.com/office/officeart/2005/8/layout/orgChart1"/>
-    <dgm:cxn modelId="{8F097CEB-4089-4E37-BF9B-5F326E4B337F}" type="presOf" srcId="{89CA7FB1-CA75-4434-8A45-9A71334A2D83}" destId="{4FFFDE0E-778C-40EC-AEEA-F6F45864A6CC}" srcOrd="0" destOrd="0" presId="urn:microsoft.com/office/officeart/2005/8/layout/orgChart1"/>
-    <dgm:cxn modelId="{C2C4CDEE-2F95-43B5-8E34-85711543BA57}" type="presOf" srcId="{5D83A1F6-B2E3-44CF-AED5-E20718767EA0}" destId="{C9E5B51C-7CEB-49AF-A864-AF72F40D3B3D}" srcOrd="0" destOrd="0" presId="urn:microsoft.com/office/officeart/2005/8/layout/orgChart1"/>
-    <dgm:cxn modelId="{22F30B3D-1AB3-4320-8513-E0E76E9846E4}" type="presOf" srcId="{0E23213A-3FA4-4941-9B06-4689A8F7C099}" destId="{D288D81C-9220-4402-B8EA-16D2A8E1F407}" srcOrd="0" destOrd="0" presId="urn:microsoft.com/office/officeart/2005/8/layout/orgChart1"/>
-    <dgm:cxn modelId="{51A5F3F8-35F9-46B0-A76C-1D43A493A620}" type="presOf" srcId="{C8DC7EEA-3BAD-4A17-B214-E34636C975B0}" destId="{5D0BB2C5-B585-4B59-8165-BA89E901922A}" srcOrd="0" destOrd="0" presId="urn:microsoft.com/office/officeart/2005/8/layout/orgChart1"/>
+    <dgm:cxn modelId="{B0881173-B27B-45C3-8586-4B1A7FB39C1C}" type="presOf" srcId="{3BBDC08C-E302-4EEF-8A04-14D81BB8EF0C}" destId="{7E37B81D-C9BD-4846-B557-61A6FBACEEAA}" srcOrd="0" destOrd="0" presId="urn:microsoft.com/office/officeart/2005/8/layout/orgChart1"/>
+    <dgm:cxn modelId="{0CC26022-276B-4AB9-ACB6-96741617A987}" type="presOf" srcId="{B631B7B8-084F-4564-9389-99E0643D80CD}" destId="{F15F8266-AD11-461E-A3FA-7357505E16A8}" srcOrd="0" destOrd="0" presId="urn:microsoft.com/office/officeart/2005/8/layout/orgChart1"/>
     <dgm:cxn modelId="{EE213667-9F1E-41E9-87B2-20F129A8A329}" srcId="{B13EBD08-60E6-4BF7-B127-E6075EB2CAD4}" destId="{89CA7FB1-CA75-4434-8A45-9A71334A2D83}" srcOrd="1" destOrd="0" parTransId="{D6E2F857-7D6C-42BA-9DB9-C72612689B3E}" sibTransId="{703117FE-B187-4012-9588-55D48B7ED82D}"/>
-    <dgm:cxn modelId="{F876F0D1-FA01-427E-8D20-D95363CBE7D4}" type="presOf" srcId="{D9F38DD3-F2C8-42C8-B999-4C76D9307E60}" destId="{6400440C-3C9D-4F20-9C9E-59774D45D5AA}" srcOrd="0" destOrd="0" presId="urn:microsoft.com/office/officeart/2005/8/layout/orgChart1"/>
-    <dgm:cxn modelId="{7169926D-2AAF-49EC-A526-F371B2875D64}" type="presOf" srcId="{D696D06A-0249-4D53-83E8-0B5063D22123}" destId="{2BF8B1F3-1B58-4110-8A5F-4F45944A7EFE}" srcOrd="0" destOrd="0" presId="urn:microsoft.com/office/officeart/2005/8/layout/orgChart1"/>
-    <dgm:cxn modelId="{B35DFF17-D36A-4DCD-93FC-76DA2E00A4E6}" type="presOf" srcId="{DF960F08-4B64-4417-A942-184FBE14048D}" destId="{416F0F07-DEA0-4A7D-AF8A-3797342A2A89}" srcOrd="0" destOrd="0" presId="urn:microsoft.com/office/officeart/2005/8/layout/orgChart1"/>
-    <dgm:cxn modelId="{04D6F9CB-9321-46A9-B1B5-0C18A3CBFC20}" type="presOf" srcId="{3700C475-D988-4AA4-B142-0B049C6B2370}" destId="{33EF78E1-0375-4C0E-9B37-23D369503DA1}" srcOrd="1" destOrd="0" presId="urn:microsoft.com/office/officeart/2005/8/layout/orgChart1"/>
+    <dgm:cxn modelId="{4BC43047-77E6-4744-865E-26C7BA43B3A9}" type="presOf" srcId="{7F08AE7F-C7BF-471E-B5C5-6CA509F5F839}" destId="{C438B4BE-0CEA-4568-906B-AD0392F24989}" srcOrd="1" destOrd="0" presId="urn:microsoft.com/office/officeart/2005/8/layout/orgChart1"/>
+    <dgm:cxn modelId="{B1C791B8-A881-4CE8-BE3E-4961FC27997A}" type="presOf" srcId="{87E2C29C-B3D9-45A0-A107-E961620B790C}" destId="{BB1FF034-D0F4-42EE-90CF-DDFEDBC38A0F}" srcOrd="0" destOrd="0" presId="urn:microsoft.com/office/officeart/2005/8/layout/orgChart1"/>
+    <dgm:cxn modelId="{F0BF5370-AFB7-4FCA-8640-456C5A0E5879}" type="presOf" srcId="{3EF1BC5B-4165-4AE2-A1A7-71F4CE938277}" destId="{CC89EADA-8B68-4529-85B9-BE8028CD765D}" srcOrd="1" destOrd="0" presId="urn:microsoft.com/office/officeart/2005/8/layout/orgChart1"/>
+    <dgm:cxn modelId="{1F166844-398B-4411-B357-990A982C62F5}" type="presOf" srcId="{99974594-39E7-4B49-A6E9-7D656202619B}" destId="{266D1529-FC20-4446-9D6D-6190E4D50402}" srcOrd="0" destOrd="0" presId="urn:microsoft.com/office/officeart/2005/8/layout/orgChart1"/>
     <dgm:cxn modelId="{E74CE521-093F-437C-99BA-475126D494E0}" srcId="{EFF6A549-C0EB-4666-A76A-6EA50BE84AF5}" destId="{577C95EA-176F-4E99-A1A6-58827A06F625}" srcOrd="2" destOrd="0" parTransId="{64BF3E07-4950-4AA6-BD1B-613D5BA4926F}" sibTransId="{D575FA45-BE73-45F7-83F1-A0719C8F8817}"/>
-    <dgm:cxn modelId="{7E8A07CF-CFD6-4276-B4DC-D376ED14E535}" type="presOf" srcId="{0C668483-8DB0-4031-AE35-BB3DC4FE3AF1}" destId="{A920D933-9F20-4699-B577-D7D29113C9ED}" srcOrd="0" destOrd="0" presId="urn:microsoft.com/office/officeart/2005/8/layout/orgChart1"/>
-    <dgm:cxn modelId="{E328676B-E097-4606-B4C5-82F5A92B7F03}" type="presOf" srcId="{A7D78EF8-C75D-4758-8FC1-1A35565F20E4}" destId="{34247F3D-3851-4179-95F1-A8F765291C9C}" srcOrd="1" destOrd="0" presId="urn:microsoft.com/office/officeart/2005/8/layout/orgChart1"/>
-    <dgm:cxn modelId="{0BA3C0AE-11C8-413A-818C-038CF02279BE}" type="presOf" srcId="{90EF4112-B4AA-4B9F-9EF7-EB481C7B90CB}" destId="{ABFD6ADA-118F-46FF-8E6B-A2DC5A4C43EE}" srcOrd="1" destOrd="0" presId="urn:microsoft.com/office/officeart/2005/8/layout/orgChart1"/>
-    <dgm:cxn modelId="{388CB71D-908A-42BF-9F3E-F80F4715267E}" type="presOf" srcId="{5EDE6248-7195-4659-B149-C499F4063541}" destId="{E8DED2BC-40D0-47A6-865C-E9F974241F85}" srcOrd="0" destOrd="0" presId="urn:microsoft.com/office/officeart/2005/8/layout/orgChart1"/>
-    <dgm:cxn modelId="{D336CFBE-4071-4432-8CFF-51DDC6C8D3DA}" type="presOf" srcId="{0C668483-8DB0-4031-AE35-BB3DC4FE3AF1}" destId="{059CF787-A935-4718-A16A-728DE0E45792}" srcOrd="1" destOrd="0" presId="urn:microsoft.com/office/officeart/2005/8/layout/orgChart1"/>
+    <dgm:cxn modelId="{495764DE-9B71-41BB-B50D-07F754F2BE3D}" type="presOf" srcId="{737417D8-BF64-4CB1-9F00-461784AE983F}" destId="{AC469BB8-88A3-4EAF-8C0A-CDBACB518383}" srcOrd="1" destOrd="0" presId="urn:microsoft.com/office/officeart/2005/8/layout/orgChart1"/>
+    <dgm:cxn modelId="{A3D443CD-AC1C-4391-A21F-0D0BBED3234A}" type="presOf" srcId="{D9F38DD3-F2C8-42C8-B999-4C76D9307E60}" destId="{6400440C-3C9D-4F20-9C9E-59774D45D5AA}" srcOrd="0" destOrd="0" presId="urn:microsoft.com/office/officeart/2005/8/layout/orgChart1"/>
+    <dgm:cxn modelId="{FA372CB9-01D5-4310-9B4C-13B72757F64F}" type="presOf" srcId="{EFF6A549-C0EB-4666-A76A-6EA50BE84AF5}" destId="{E399D96D-2E0D-4FBE-9A07-3F0A19F278AA}" srcOrd="1" destOrd="0" presId="urn:microsoft.com/office/officeart/2005/8/layout/orgChart1"/>
+    <dgm:cxn modelId="{54916E2E-4F10-4808-8D2F-676AA5593B9E}" type="presOf" srcId="{E8B84A46-1CE0-40BB-BC31-D9AEFCC2982E}" destId="{9131B8DD-5A22-420D-97EA-76536588A545}" srcOrd="0" destOrd="0" presId="urn:microsoft.com/office/officeart/2005/8/layout/orgChart1"/>
     <dgm:cxn modelId="{9255F183-37E1-42BA-8DFA-0DBEFB467C30}" srcId="{EFF6A549-C0EB-4666-A76A-6EA50BE84AF5}" destId="{90EF4112-B4AA-4B9F-9EF7-EB481C7B90CB}" srcOrd="0" destOrd="0" parTransId="{4F6616C0-8FDF-4162-B602-92BC84E1048A}" sibTransId="{B5AC67A9-FA44-4AEF-A836-43AE49904ED7}"/>
     <dgm:cxn modelId="{EF7612F9-D186-4FA1-BB2B-16F41C24F633}" srcId="{89EDD6CB-12A6-4407-8D51-1EA336FD9034}" destId="{0C668483-8DB0-4031-AE35-BB3DC4FE3AF1}" srcOrd="1" destOrd="0" parTransId="{D696D06A-0249-4D53-83E8-0B5063D22123}" sibTransId="{C14C9B33-9E32-436C-A774-371AB8853DD9}"/>
-    <dgm:cxn modelId="{AADE73E5-F822-4D3A-95CD-AB58A6B46497}" type="presOf" srcId="{3700C475-D988-4AA4-B142-0B049C6B2370}" destId="{3F5643FD-56F9-468B-8C12-3F321D846CF7}" srcOrd="0" destOrd="0" presId="urn:microsoft.com/office/officeart/2005/8/layout/orgChart1"/>
-    <dgm:cxn modelId="{493915DD-6CE4-4804-8975-DF61DC80AA21}" type="presOf" srcId="{90EF4112-B4AA-4B9F-9EF7-EB481C7B90CB}" destId="{D7CB6126-5F88-480E-92C1-20FCC6A6B1BC}" srcOrd="0" destOrd="0" presId="urn:microsoft.com/office/officeart/2005/8/layout/orgChart1"/>
-    <dgm:cxn modelId="{BB98B20A-3FC3-49B8-AF9B-C46BB1C2C6C4}" type="presOf" srcId="{5EDE6248-7195-4659-B149-C499F4063541}" destId="{3E881038-F239-4987-9DCA-5B43820291FC}" srcOrd="1" destOrd="0" presId="urn:microsoft.com/office/officeart/2005/8/layout/orgChart1"/>
-    <dgm:cxn modelId="{2D12F87C-D93F-49B3-A450-664E7803AB19}" type="presOf" srcId="{AF60C34C-C897-4539-B032-66207FB067ED}" destId="{8B717BD7-7066-4B1C-95E6-154E539E040C}" srcOrd="1" destOrd="0" presId="urn:microsoft.com/office/officeart/2005/8/layout/orgChart1"/>
-    <dgm:cxn modelId="{46D96763-DEB6-4F7F-A610-2ED92608171B}" type="presOf" srcId="{577C95EA-176F-4E99-A1A6-58827A06F625}" destId="{D8ECEB18-7017-4ADB-932D-95A78F708481}" srcOrd="0" destOrd="0" presId="urn:microsoft.com/office/officeart/2005/8/layout/orgChart1"/>
+    <dgm:cxn modelId="{FF29D348-1424-47E8-9F1B-D821429942DD}" type="presOf" srcId="{90EF4112-B4AA-4B9F-9EF7-EB481C7B90CB}" destId="{D7CB6126-5F88-480E-92C1-20FCC6A6B1BC}" srcOrd="0" destOrd="0" presId="urn:microsoft.com/office/officeart/2005/8/layout/orgChart1"/>
+    <dgm:cxn modelId="{DE793AFD-CF56-495A-9713-E48A82F62BE7}" type="presOf" srcId="{D63BB612-FD1E-4EB3-A6D2-CC2F70437B64}" destId="{CC5020E4-0C5E-4EBB-B07E-B4A9B016469C}" srcOrd="0" destOrd="0" presId="urn:microsoft.com/office/officeart/2005/8/layout/orgChart1"/>
+    <dgm:cxn modelId="{068C6D91-A912-46D4-BD17-1DD35944CB24}" type="presOf" srcId="{577C95EA-176F-4E99-A1A6-58827A06F625}" destId="{B080475C-2924-4FAC-9E7C-E58DBC8F807E}" srcOrd="1" destOrd="0" presId="urn:microsoft.com/office/officeart/2005/8/layout/orgChart1"/>
+    <dgm:cxn modelId="{7053EFB1-8765-4E93-883B-70C931F4051D}" type="presOf" srcId="{0C668483-8DB0-4031-AE35-BB3DC4FE3AF1}" destId="{A920D933-9F20-4699-B577-D7D29113C9ED}" srcOrd="0" destOrd="0" presId="urn:microsoft.com/office/officeart/2005/8/layout/orgChart1"/>
+    <dgm:cxn modelId="{54E07685-886A-4EB3-B9F2-A9092CC5529E}" type="presOf" srcId="{DF960F08-4B64-4417-A942-184FBE14048D}" destId="{416F0F07-DEA0-4A7D-AF8A-3797342A2A89}" srcOrd="0" destOrd="0" presId="urn:microsoft.com/office/officeart/2005/8/layout/orgChart1"/>
+    <dgm:cxn modelId="{D98DF89E-41DE-4062-B990-5190E8885783}" type="presOf" srcId="{0C668483-8DB0-4031-AE35-BB3DC4FE3AF1}" destId="{059CF787-A935-4718-A16A-728DE0E45792}" srcOrd="1" destOrd="0" presId="urn:microsoft.com/office/officeart/2005/8/layout/orgChart1"/>
     <dgm:cxn modelId="{C28D5950-16D6-4722-9B76-2D9EFC7CDC2A}" srcId="{3EF1BC5B-4165-4AE2-A1A7-71F4CE938277}" destId="{F859457E-BC70-4756-BFAA-D50EA258BDF3}" srcOrd="1" destOrd="0" parTransId="{064974CF-D973-4D34-8BE6-7B76D41FB9DD}" sibTransId="{5E1ACD39-18E1-4078-89FA-514BBE10EA9F}"/>
-    <dgm:cxn modelId="{ADF1C34C-6A75-4C73-B07B-3AACFC7F16B6}" type="presOf" srcId="{6DB7004F-061F-44B1-9E3E-29BF051E8BFA}" destId="{FD11E960-4213-409B-9D2B-44CC8CF9C71D}" srcOrd="0" destOrd="0" presId="urn:microsoft.com/office/officeart/2005/8/layout/orgChart1"/>
-    <dgm:cxn modelId="{0E5A2FE2-93D1-4B66-B1FF-7B1001AF1F4F}" type="presOf" srcId="{064974CF-D973-4D34-8BE6-7B76D41FB9DD}" destId="{735731F4-B3E8-4A88-9B34-9A1F0420FB18}" srcOrd="0" destOrd="0" presId="urn:microsoft.com/office/officeart/2005/8/layout/orgChart1"/>
-    <dgm:cxn modelId="{6DDECC3C-5A14-4A33-8B6B-C92AB086D99B}" type="presOf" srcId="{5C728389-889D-4FDA-BF63-4F68F5139CF7}" destId="{4E2B58C2-7DFF-4928-A50C-3F879B47E332}" srcOrd="0" destOrd="0" presId="urn:microsoft.com/office/officeart/2005/8/layout/orgChart1"/>
+    <dgm:cxn modelId="{7E57C634-DBFB-415B-8230-2E146AE70EC8}" type="presOf" srcId="{B13EBD08-60E6-4BF7-B127-E6075EB2CAD4}" destId="{509BE53F-8C6D-4E57-A2BB-B510FA533BA0}" srcOrd="0" destOrd="0" presId="urn:microsoft.com/office/officeart/2005/8/layout/orgChart1"/>
+    <dgm:cxn modelId="{5D2C58FF-A248-406A-A16A-985546D5076B}" type="presOf" srcId="{7F08AE7F-C7BF-471E-B5C5-6CA509F5F839}" destId="{18DBB891-5FB1-4FC9-B96D-C5064DA55C1F}" srcOrd="0" destOrd="0" presId="urn:microsoft.com/office/officeart/2005/8/layout/orgChart1"/>
+    <dgm:cxn modelId="{3489EF10-EE6F-4924-97D7-30750838C03A}" type="presOf" srcId="{B13EBD08-60E6-4BF7-B127-E6075EB2CAD4}" destId="{EBDED88E-FAEF-482C-A6DC-01A0709FADF0}" srcOrd="1" destOrd="0" presId="urn:microsoft.com/office/officeart/2005/8/layout/orgChart1"/>
     <dgm:cxn modelId="{64D220DE-998C-4A6A-929B-F2FEEB375F3C}" srcId="{89EDD6CB-12A6-4407-8D51-1EA336FD9034}" destId="{A7D78EF8-C75D-4758-8FC1-1A35565F20E4}" srcOrd="0" destOrd="0" parTransId="{5EE585BE-1F3B-48F7-8CAC-44B214DF1258}" sibTransId="{9B0D0E92-C0AB-41D3-B5D5-686C8659F635}"/>
-    <dgm:cxn modelId="{C4B60267-6A37-41F6-90E2-8B5478FEC02F}" type="presOf" srcId="{1DC45992-552B-4F2F-90CA-7C788AE60A5B}" destId="{0EB56516-F058-4E18-A11A-661CE5FFFD20}" srcOrd="0" destOrd="0" presId="urn:microsoft.com/office/officeart/2005/8/layout/orgChart1"/>
-    <dgm:cxn modelId="{D8F157DF-FA52-4477-AC59-A51D468D68B3}" type="presOf" srcId="{87E2C29C-B3D9-45A0-A107-E961620B790C}" destId="{1C42D5E8-DEC8-450D-BA46-351F457B392D}" srcOrd="1" destOrd="0" presId="urn:microsoft.com/office/officeart/2005/8/layout/orgChart1"/>
-    <dgm:cxn modelId="{957D4634-D182-4592-84A4-6871CB837647}" type="presOf" srcId="{0E23213A-3FA4-4941-9B06-4689A8F7C099}" destId="{C6820139-9194-49DD-A4E1-9B6E621F517B}" srcOrd="1" destOrd="0" presId="urn:microsoft.com/office/officeart/2005/8/layout/orgChart1"/>
-    <dgm:cxn modelId="{58140CF7-3872-43A9-B3B6-D5E56ED2C10D}" type="presOf" srcId="{3EF1BC5B-4165-4AE2-A1A7-71F4CE938277}" destId="{2B9685D8-006A-4898-9C7B-EF18225D9069}" srcOrd="0" destOrd="0" presId="urn:microsoft.com/office/officeart/2005/8/layout/orgChart1"/>
-    <dgm:cxn modelId="{2BBEFC40-69E3-4ACD-8282-209FB5C62F34}" type="presOf" srcId="{577C95EA-176F-4E99-A1A6-58827A06F625}" destId="{B080475C-2924-4FAC-9E7C-E58DBC8F807E}" srcOrd="1" destOrd="0" presId="urn:microsoft.com/office/officeart/2005/8/layout/orgChart1"/>
-    <dgm:cxn modelId="{D5AD4080-E811-4507-A371-0094E77365C5}" type="presOf" srcId="{F859457E-BC70-4756-BFAA-D50EA258BDF3}" destId="{AC9CFD7E-8D94-410F-B512-CAA8A62EAA1F}" srcOrd="0" destOrd="0" presId="urn:microsoft.com/office/officeart/2005/8/layout/orgChart1"/>
-    <dgm:cxn modelId="{BC505E29-DE6C-4E20-89D1-19B5F0345FD5}" type="presOf" srcId="{89EDD6CB-12A6-4407-8D51-1EA336FD9034}" destId="{BE3D0660-B829-4F25-92E1-A1EDDDC5D277}" srcOrd="0" destOrd="0" presId="urn:microsoft.com/office/officeart/2005/8/layout/orgChart1"/>
+    <dgm:cxn modelId="{C5EE1220-1F8F-477B-875C-E4D69FC7CCCB}" type="presOf" srcId="{F02D4769-EED7-4EC0-BBFA-C65266CCFBD3}" destId="{5C485ECA-98DA-4305-BF41-C86A7B33525B}" srcOrd="0" destOrd="0" presId="urn:microsoft.com/office/officeart/2005/8/layout/orgChart1"/>
+    <dgm:cxn modelId="{F1F498E3-29B5-4B55-861F-C2A07EA5CBD1}" type="presOf" srcId="{F0799F3A-9CF7-43A4-A7DD-F6920F49BD61}" destId="{53EE3379-C4D9-4D2A-80F0-C6C5382A33C9}" srcOrd="0" destOrd="0" presId="urn:microsoft.com/office/officeart/2005/8/layout/orgChart1"/>
     <dgm:cxn modelId="{82C72715-7BE3-4326-9AE4-85DAFDB55736}" srcId="{89CA7FB1-CA75-4434-8A45-9A71334A2D83}" destId="{7F08AE7F-C7BF-471E-B5C5-6CA509F5F839}" srcOrd="0" destOrd="0" parTransId="{C13DDE89-6CFC-4811-9CB2-76034BCB653E}" sibTransId="{7155BACE-3331-4B44-9C0B-793D86CCA9EE}"/>
-    <dgm:cxn modelId="{63BF82C6-76FE-434C-B703-C7B1A7379710}" type="presOf" srcId="{3BBDC08C-E302-4EEF-8A04-14D81BB8EF0C}" destId="{227DDBD7-0C65-4CB6-AE8E-ED04C25D8C5F}" srcOrd="1" destOrd="0" presId="urn:microsoft.com/office/officeart/2005/8/layout/orgChart1"/>
-    <dgm:cxn modelId="{5F2E25D1-80C6-436B-A027-E3EA1BA548DF}" type="presOf" srcId="{99974594-39E7-4B49-A6E9-7D656202619B}" destId="{266D1529-FC20-4446-9D6D-6190E4D50402}" srcOrd="0" destOrd="0" presId="urn:microsoft.com/office/officeart/2005/8/layout/orgChart1"/>
-    <dgm:cxn modelId="{3E6C707D-1DF4-48B1-96C7-CDAA3FFC253A}" type="presOf" srcId="{3BBDC08C-E302-4EEF-8A04-14D81BB8EF0C}" destId="{7E37B81D-C9BD-4846-B557-61A6FBACEEAA}" srcOrd="0" destOrd="0" presId="urn:microsoft.com/office/officeart/2005/8/layout/orgChart1"/>
-    <dgm:cxn modelId="{6ECFB284-FD27-4185-922D-0C87DF2BAA7B}" type="presOf" srcId="{737417D8-BF64-4CB1-9F00-461784AE983F}" destId="{AC469BB8-88A3-4EAF-8C0A-CDBACB518383}" srcOrd="1" destOrd="0" presId="urn:microsoft.com/office/officeart/2005/8/layout/orgChart1"/>
-    <dgm:cxn modelId="{CC24AFEE-A393-4A23-BCDD-F168F76C0965}" type="presOf" srcId="{B13EBD08-60E6-4BF7-B127-E6075EB2CAD4}" destId="{509BE53F-8C6D-4E57-A2BB-B510FA533BA0}" srcOrd="0" destOrd="0" presId="urn:microsoft.com/office/officeart/2005/8/layout/orgChart1"/>
+    <dgm:cxn modelId="{A227DD22-FEA9-40BE-9061-B3A6BEC4336E}" type="presOf" srcId="{5C728389-889D-4FDA-BF63-4F68F5139CF7}" destId="{4E2B58C2-7DFF-4928-A50C-3F879B47E332}" srcOrd="0" destOrd="0" presId="urn:microsoft.com/office/officeart/2005/8/layout/orgChart1"/>
+    <dgm:cxn modelId="{58780FB7-FD5B-48F2-A528-2D8E44DE8B46}" type="presOf" srcId="{D6E2F857-7D6C-42BA-9DB9-C72612689B3E}" destId="{12353F20-02E7-4E7C-B3AC-A1DC2E751C62}" srcOrd="0" destOrd="0" presId="urn:microsoft.com/office/officeart/2005/8/layout/orgChart1"/>
+    <dgm:cxn modelId="{39A5B801-A3BA-4CC5-946A-65532D8970BD}" type="presOf" srcId="{2D5874F4-39E0-44FE-8106-AD6B6FA4F833}" destId="{FDF43D03-403E-44A3-B493-E5DD22E3F6CB}" srcOrd="0" destOrd="0" presId="urn:microsoft.com/office/officeart/2005/8/layout/orgChart1"/>
+    <dgm:cxn modelId="{E6C656E0-D14B-45EC-9EB7-C87339EB295E}" type="presOf" srcId="{3B119E3A-3749-442D-9873-034382578EE7}" destId="{5C4B5830-7EDD-47B1-AD40-E2C983F9CB13}" srcOrd="0" destOrd="0" presId="urn:microsoft.com/office/officeart/2005/8/layout/orgChart1"/>
+    <dgm:cxn modelId="{46492A01-2C85-482F-9172-F5B42D5342CE}" type="presOf" srcId="{A53198A9-4150-4F29-A993-7BF6E5F236DA}" destId="{0B26385F-40BB-4AE1-979B-EF1EC1F096A0}" srcOrd="0" destOrd="0" presId="urn:microsoft.com/office/officeart/2005/8/layout/orgChart1"/>
+    <dgm:cxn modelId="{4FD1F272-6C3F-4F30-B7BD-976788D87F8E}" type="presOf" srcId="{C8DC7EEA-3BAD-4A17-B214-E34636C975B0}" destId="{5D0BB2C5-B585-4B59-8165-BA89E901922A}" srcOrd="0" destOrd="0" presId="urn:microsoft.com/office/officeart/2005/8/layout/orgChart1"/>
+    <dgm:cxn modelId="{9BCE27DF-930B-4870-ABEB-5D24EC3C2B3C}" type="presOf" srcId="{4F6616C0-8FDF-4162-B602-92BC84E1048A}" destId="{331505A9-7D7A-4F89-B9EA-764F55414808}" srcOrd="0" destOrd="0" presId="urn:microsoft.com/office/officeart/2005/8/layout/orgChart1"/>
+    <dgm:cxn modelId="{27156ED3-A97B-4531-8539-C51E9A599EF0}" type="presOf" srcId="{89CA7FB1-CA75-4434-8A45-9A71334A2D83}" destId="{4FFFDE0E-778C-40EC-AEEA-F6F45864A6CC}" srcOrd="0" destOrd="0" presId="urn:microsoft.com/office/officeart/2005/8/layout/orgChart1"/>
     <dgm:cxn modelId="{DEEA20C6-1D1A-4A67-8E4D-A5DA4AB5EF9C}" srcId="{7F08AE7F-C7BF-471E-B5C5-6CA509F5F839}" destId="{0E23213A-3FA4-4941-9B06-4689A8F7C099}" srcOrd="1" destOrd="0" parTransId="{A53198A9-4150-4F29-A993-7BF6E5F236DA}" sibTransId="{E87B1CBF-9440-4F07-A173-37F8E3012FF1}"/>
-    <dgm:cxn modelId="{EA28746E-C63F-4E58-8C7F-CC4534393D73}" type="presOf" srcId="{3B119E3A-3749-442D-9873-034382578EE7}" destId="{5C4B5830-7EDD-47B1-AD40-E2C983F9CB13}" srcOrd="0" destOrd="0" presId="urn:microsoft.com/office/officeart/2005/8/layout/orgChart1"/>
-    <dgm:cxn modelId="{0CD1A231-C587-4CDF-A23C-583269FC60D4}" type="presOf" srcId="{F859457E-BC70-4756-BFAA-D50EA258BDF3}" destId="{59591444-B07A-438B-A4EC-B1FBC103E086}" srcOrd="1" destOrd="0" presId="urn:microsoft.com/office/officeart/2005/8/layout/orgChart1"/>
-    <dgm:cxn modelId="{8D93C1B2-C43E-4747-ABF2-DA06E823D5C8}" type="presOf" srcId="{B2C0FFFF-DC8C-43F7-9DC6-E28200C627D8}" destId="{9882E255-31BB-4670-B778-249E53F23956}" srcOrd="0" destOrd="0" presId="urn:microsoft.com/office/officeart/2005/8/layout/orgChart1"/>
+    <dgm:cxn modelId="{B8368EBE-A4BE-4D2A-9225-A1678AA699E9}" type="presOf" srcId="{3700C475-D988-4AA4-B142-0B049C6B2370}" destId="{3F5643FD-56F9-468B-8C12-3F321D846CF7}" srcOrd="0" destOrd="0" presId="urn:microsoft.com/office/officeart/2005/8/layout/orgChart1"/>
+    <dgm:cxn modelId="{7A4C962F-DAED-40EB-8B1A-78F8AE0DAD7E}" type="presOf" srcId="{1DC45992-552B-4F2F-90CA-7C788AE60A5B}" destId="{0EB56516-F058-4E18-A11A-661CE5FFFD20}" srcOrd="0" destOrd="0" presId="urn:microsoft.com/office/officeart/2005/8/layout/orgChart1"/>
     <dgm:cxn modelId="{70B94113-2F20-403A-835A-D170E61B91ED}" srcId="{89CA7FB1-CA75-4434-8A45-9A71334A2D83}" destId="{B631B7B8-084F-4564-9389-99E0643D80CD}" srcOrd="1" destOrd="0" parTransId="{E810120D-E565-4CDB-8F81-4419110DC319}" sibTransId="{3F0A87FE-C193-47DC-86C0-21B3A4C5CAEB}"/>
-    <dgm:cxn modelId="{093FCD2E-0260-444E-ACF3-AF49A7901612}" type="presOf" srcId="{2D5874F4-39E0-44FE-8106-AD6B6FA4F833}" destId="{FDF43D03-403E-44A3-B493-E5DD22E3F6CB}" srcOrd="0" destOrd="0" presId="urn:microsoft.com/office/officeart/2005/8/layout/orgChart1"/>
-    <dgm:cxn modelId="{DC3EF832-9DBF-47D3-ADEE-CE5EE0F89DF3}" type="presOf" srcId="{A13CF19B-281F-49B8-8C52-309C665828AF}" destId="{15AFDEC9-CB60-4AA0-9077-58257BC51A13}" srcOrd="0" destOrd="0" presId="urn:microsoft.com/office/officeart/2005/8/layout/orgChart1"/>
-    <dgm:cxn modelId="{72B1C09A-B81C-4701-9B45-83FBE30F4F84}" type="presOf" srcId="{B631B7B8-084F-4564-9389-99E0643D80CD}" destId="{F15F8266-AD11-461E-A3FA-7357505E16A8}" srcOrd="0" destOrd="0" presId="urn:microsoft.com/office/officeart/2005/8/layout/orgChart1"/>
+    <dgm:cxn modelId="{2BF6F99C-C291-4FCF-8A1D-6C89D0300722}" type="presOf" srcId="{A7D78EF8-C75D-4758-8FC1-1A35565F20E4}" destId="{34247F3D-3851-4179-95F1-A8F765291C9C}" srcOrd="1" destOrd="0" presId="urn:microsoft.com/office/officeart/2005/8/layout/orgChart1"/>
+    <dgm:cxn modelId="{0EA3F3F9-EE4F-4D17-9F55-FCADFC4A74E4}" type="presOf" srcId="{89EDD6CB-12A6-4407-8D51-1EA336FD9034}" destId="{BE3D0660-B829-4F25-92E1-A1EDDDC5D277}" srcOrd="0" destOrd="0" presId="urn:microsoft.com/office/officeart/2005/8/layout/orgChart1"/>
+    <dgm:cxn modelId="{865942F3-D6CD-400C-9FDC-FAE988B196A6}" type="presOf" srcId="{E810120D-E565-4CDB-8F81-4419110DC319}" destId="{5B25CD9E-0182-44CD-B44A-FBD70C8504F0}" srcOrd="0" destOrd="0" presId="urn:microsoft.com/office/officeart/2005/8/layout/orgChart1"/>
     <dgm:cxn modelId="{C72BC4BC-5459-4B83-9275-31F55F971E40}" srcId="{5EDE6248-7195-4659-B149-C499F4063541}" destId="{737417D8-BF64-4CB1-9F00-461784AE983F}" srcOrd="0" destOrd="0" parTransId="{A13CF19B-281F-49B8-8C52-309C665828AF}" sibTransId="{171425B4-7AFA-47EE-A06C-7FE9FC92175D}"/>
-    <dgm:cxn modelId="{B4C53EBC-6E65-430B-AE50-D7EF4A79D053}" type="presOf" srcId="{5AA7756D-A228-4543-B5F8-BC074F17689E}" destId="{F85C78DD-DC85-4D2D-8C25-539B682975FC}" srcOrd="0" destOrd="0" presId="urn:microsoft.com/office/officeart/2005/8/layout/orgChart1"/>
-    <dgm:cxn modelId="{D6F334DA-8049-42F6-BECD-95982308D030}" type="presOf" srcId="{E810120D-E565-4CDB-8F81-4419110DC319}" destId="{5B25CD9E-0182-44CD-B44A-FBD70C8504F0}" srcOrd="0" destOrd="0" presId="urn:microsoft.com/office/officeart/2005/8/layout/orgChart1"/>
-    <dgm:cxn modelId="{E5BA70E9-BAA7-40B5-B9BD-D5FCDC79BBFF}" type="presOf" srcId="{B631B7B8-084F-4564-9389-99E0643D80CD}" destId="{CECF6017-B531-4D48-931D-680624BD71FA}" srcOrd="1" destOrd="0" presId="urn:microsoft.com/office/officeart/2005/8/layout/orgChart1"/>
-    <dgm:cxn modelId="{2CE83876-8ECC-40C9-95E1-0E94FDBAA9E5}" type="presParOf" srcId="{E6860C8D-DAC3-4510-80C4-991D0EB88B04}" destId="{69E7ABF5-0B31-472C-A75B-095EE13BB484}" srcOrd="0" destOrd="0" presId="urn:microsoft.com/office/officeart/2005/8/layout/orgChart1"/>
-    <dgm:cxn modelId="{4EB7D914-2262-4C70-A8F9-32ABF0C3FC53}" type="presParOf" srcId="{69E7ABF5-0B31-472C-A75B-095EE13BB484}" destId="{BC6B7B9D-68B6-42A1-A2DA-BAE3038D9FA7}" srcOrd="0" destOrd="0" presId="urn:microsoft.com/office/officeart/2005/8/layout/orgChart1"/>
-    <dgm:cxn modelId="{D6BFFFAC-DA8F-4436-B6A4-946C6D8ED7A3}" type="presParOf" srcId="{BC6B7B9D-68B6-42A1-A2DA-BAE3038D9FA7}" destId="{509BE53F-8C6D-4E57-A2BB-B510FA533BA0}" srcOrd="0" destOrd="0" presId="urn:microsoft.com/office/officeart/2005/8/layout/orgChart1"/>
-    <dgm:cxn modelId="{55E43EDB-0839-4613-994B-20D0D18FB731}" type="presParOf" srcId="{BC6B7B9D-68B6-42A1-A2DA-BAE3038D9FA7}" destId="{EBDED88E-FAEF-482C-A6DC-01A0709FADF0}" srcOrd="1" destOrd="0" presId="urn:microsoft.com/office/officeart/2005/8/layout/orgChart1"/>
-    <dgm:cxn modelId="{6F74B8C1-2455-481B-B5E1-ADE5E8CB562F}" type="presParOf" srcId="{69E7ABF5-0B31-472C-A75B-095EE13BB484}" destId="{DF3F4BD7-AFF6-45BD-BB9B-77C56224A77C}" srcOrd="1" destOrd="0" presId="urn:microsoft.com/office/officeart/2005/8/layout/orgChart1"/>
-    <dgm:cxn modelId="{AFA30B06-4E0F-46A4-9869-7EFF3A0A8289}" type="presParOf" srcId="{69E7ABF5-0B31-472C-A75B-095EE13BB484}" destId="{13787771-3E72-4EE7-A38E-576BFAB07021}" srcOrd="2" destOrd="0" presId="urn:microsoft.com/office/officeart/2005/8/layout/orgChart1"/>
-    <dgm:cxn modelId="{81ED37E8-CC62-4F4B-AEBA-0C411EB322BD}" type="presParOf" srcId="{13787771-3E72-4EE7-A38E-576BFAB07021}" destId="{416F0F07-DEA0-4A7D-AF8A-3797342A2A89}" srcOrd="0" destOrd="0" presId="urn:microsoft.com/office/officeart/2005/8/layout/orgChart1"/>
-    <dgm:cxn modelId="{AB93B33F-8188-4AF7-81C1-CB6D14E4B143}" type="presParOf" srcId="{13787771-3E72-4EE7-A38E-576BFAB07021}" destId="{75950480-1B0D-4EA1-99F9-570E05AC0E9C}" srcOrd="1" destOrd="0" presId="urn:microsoft.com/office/officeart/2005/8/layout/orgChart1"/>
-    <dgm:cxn modelId="{8AC4F760-4360-42A1-B9FC-FB55C087E7B0}" type="presParOf" srcId="{75950480-1B0D-4EA1-99F9-570E05AC0E9C}" destId="{CF19A080-6991-4429-B680-ABA88C11E0C9}" srcOrd="0" destOrd="0" presId="urn:microsoft.com/office/officeart/2005/8/layout/orgChart1"/>
-    <dgm:cxn modelId="{4C97CFD8-D3CC-4935-9CB4-63D7DABA796B}" type="presParOf" srcId="{CF19A080-6991-4429-B680-ABA88C11E0C9}" destId="{AA77394C-2023-4562-8F67-23AFB206F30E}" srcOrd="0" destOrd="0" presId="urn:microsoft.com/office/officeart/2005/8/layout/orgChart1"/>
-    <dgm:cxn modelId="{44487C04-83A0-4CEA-86AF-E0953D41C31C}" type="presParOf" srcId="{CF19A080-6991-4429-B680-ABA88C11E0C9}" destId="{E399D96D-2E0D-4FBE-9A07-3F0A19F278AA}" srcOrd="1" destOrd="0" presId="urn:microsoft.com/office/officeart/2005/8/layout/orgChart1"/>
-    <dgm:cxn modelId="{341E1805-5BD6-48FB-BB42-5A7E4D306E08}" type="presParOf" srcId="{75950480-1B0D-4EA1-99F9-570E05AC0E9C}" destId="{02FD3BF9-D5ED-4D80-AEE3-E07100F83A6B}" srcOrd="1" destOrd="0" presId="urn:microsoft.com/office/officeart/2005/8/layout/orgChart1"/>
-    <dgm:cxn modelId="{1912C55D-7E73-4106-AD2B-B436FB5176EA}" type="presParOf" srcId="{75950480-1B0D-4EA1-99F9-570E05AC0E9C}" destId="{19DC4005-2635-456F-A5D5-16C48B6C0388}" srcOrd="2" destOrd="0" presId="urn:microsoft.com/office/officeart/2005/8/layout/orgChart1"/>
-    <dgm:cxn modelId="{D85E0AF5-4E5B-49DF-A887-174C689C3E32}" type="presParOf" srcId="{19DC4005-2635-456F-A5D5-16C48B6C0388}" destId="{331505A9-7D7A-4F89-B9EA-764F55414808}" srcOrd="0" destOrd="0" presId="urn:microsoft.com/office/officeart/2005/8/layout/orgChart1"/>
-    <dgm:cxn modelId="{00F01A4D-F994-47EB-A08A-6435E641B57A}" type="presParOf" srcId="{19DC4005-2635-456F-A5D5-16C48B6C0388}" destId="{EB1AF144-3AD0-4250-BCBE-EEFD6405B172}" srcOrd="1" destOrd="0" presId="urn:microsoft.com/office/officeart/2005/8/layout/orgChart1"/>
-    <dgm:cxn modelId="{2E8D82BD-38A1-4DEA-A640-6078DE3B2741}" type="presParOf" srcId="{EB1AF144-3AD0-4250-BCBE-EEFD6405B172}" destId="{7602909C-3640-4360-B96F-DFD0B93C8005}" srcOrd="0" destOrd="0" presId="urn:microsoft.com/office/officeart/2005/8/layout/orgChart1"/>
-    <dgm:cxn modelId="{7C98FA01-D8A2-44BC-AB3C-D88BE5AFEFA8}" type="presParOf" srcId="{7602909C-3640-4360-B96F-DFD0B93C8005}" destId="{D7CB6126-5F88-480E-92C1-20FCC6A6B1BC}" srcOrd="0" destOrd="0" presId="urn:microsoft.com/office/officeart/2005/8/layout/orgChart1"/>
-    <dgm:cxn modelId="{4855F4BE-34F3-4BF4-88A5-4C99F1EFA7E1}" type="presParOf" srcId="{7602909C-3640-4360-B96F-DFD0B93C8005}" destId="{ABFD6ADA-118F-46FF-8E6B-A2DC5A4C43EE}" srcOrd="1" destOrd="0" presId="urn:microsoft.com/office/officeart/2005/8/layout/orgChart1"/>
-    <dgm:cxn modelId="{28A58AA2-00D7-4210-9789-2B0512BFDB31}" type="presParOf" srcId="{EB1AF144-3AD0-4250-BCBE-EEFD6405B172}" destId="{F78CEF85-4405-43A6-9F00-F4FFBF8834A0}" srcOrd="1" destOrd="0" presId="urn:microsoft.com/office/officeart/2005/8/layout/orgChart1"/>
-    <dgm:cxn modelId="{D5E97CA5-D969-429F-9BAC-12FDC05799AB}" type="presParOf" srcId="{EB1AF144-3AD0-4250-BCBE-EEFD6405B172}" destId="{90038E01-8118-438E-9133-DA0D5E687F32}" srcOrd="2" destOrd="0" presId="urn:microsoft.com/office/officeart/2005/8/layout/orgChart1"/>
-    <dgm:cxn modelId="{38D69D72-3142-491E-B299-C36D26A7FECD}" type="presParOf" srcId="{19DC4005-2635-456F-A5D5-16C48B6C0388}" destId="{FE01D531-E81C-42A2-803C-05DFA5A2AE8B}" srcOrd="2" destOrd="0" presId="urn:microsoft.com/office/officeart/2005/8/layout/orgChart1"/>
-    <dgm:cxn modelId="{02659DC9-401D-4B41-AB78-AA5F283A1387}" type="presParOf" srcId="{19DC4005-2635-456F-A5D5-16C48B6C0388}" destId="{1242ED6E-7480-409B-B3EF-129607FC8378}" srcOrd="3" destOrd="0" presId="urn:microsoft.com/office/officeart/2005/8/layout/orgChart1"/>
-    <dgm:cxn modelId="{528219C4-0890-414C-A50C-ED2FCD5B124E}" type="presParOf" srcId="{1242ED6E-7480-409B-B3EF-129607FC8378}" destId="{4097287D-B736-4C5D-92A1-F1DB28A11A76}" srcOrd="0" destOrd="0" presId="urn:microsoft.com/office/officeart/2005/8/layout/orgChart1"/>
-    <dgm:cxn modelId="{1222790F-BCCB-44A1-A9A7-33149665E5EC}" type="presParOf" srcId="{4097287D-B736-4C5D-92A1-F1DB28A11A76}" destId="{9131B8DD-5A22-420D-97EA-76536588A545}" srcOrd="0" destOrd="0" presId="urn:microsoft.com/office/officeart/2005/8/layout/orgChart1"/>
-    <dgm:cxn modelId="{49839060-3F6A-4895-BE71-A47DA775A9BF}" type="presParOf" srcId="{4097287D-B736-4C5D-92A1-F1DB28A11A76}" destId="{B14D84C1-9A0E-4F38-A7FD-EF3908BCFC57}" srcOrd="1" destOrd="0" presId="urn:microsoft.com/office/officeart/2005/8/layout/orgChart1"/>
-    <dgm:cxn modelId="{A8FB655E-8B72-4E16-98A0-B70A7D993136}" type="presParOf" srcId="{1242ED6E-7480-409B-B3EF-129607FC8378}" destId="{5B734CE1-07E6-4201-830D-D85A5E8CF20C}" srcOrd="1" destOrd="0" presId="urn:microsoft.com/office/officeart/2005/8/layout/orgChart1"/>
-    <dgm:cxn modelId="{AED5A7D7-BF54-4BC0-AD44-E9284C3E4A53}" type="presParOf" srcId="{1242ED6E-7480-409B-B3EF-129607FC8378}" destId="{B7F327BA-34B5-488B-BD1B-92CC692E2893}" srcOrd="2" destOrd="0" presId="urn:microsoft.com/office/officeart/2005/8/layout/orgChart1"/>
-    <dgm:cxn modelId="{4603E80E-FC61-480E-BBBB-BD16C3601A48}" type="presParOf" srcId="{B7F327BA-34B5-488B-BD1B-92CC692E2893}" destId="{5C4B5830-7EDD-47B1-AD40-E2C983F9CB13}" srcOrd="0" destOrd="0" presId="urn:microsoft.com/office/officeart/2005/8/layout/orgChart1"/>
-    <dgm:cxn modelId="{8C906B6D-C5C0-43D5-AB47-D3272320F394}" type="presParOf" srcId="{B7F327BA-34B5-488B-BD1B-92CC692E2893}" destId="{F8CF79BB-AB56-493B-95F8-D7D6E0BF0469}" srcOrd="1" destOrd="0" presId="urn:microsoft.com/office/officeart/2005/8/layout/orgChart1"/>
-    <dgm:cxn modelId="{261A5261-E8E0-4C0C-B30E-5F48C4E63431}" type="presParOf" srcId="{F8CF79BB-AB56-493B-95F8-D7D6E0BF0469}" destId="{64E54C98-81BB-4B55-834B-3C08349C207C}" srcOrd="0" destOrd="0" presId="urn:microsoft.com/office/officeart/2005/8/layout/orgChart1"/>
-    <dgm:cxn modelId="{B24510D0-B756-4CB9-BE3C-FCB7D06FD906}" type="presParOf" srcId="{64E54C98-81BB-4B55-834B-3C08349C207C}" destId="{C9E5B51C-7CEB-49AF-A864-AF72F40D3B3D}" srcOrd="0" destOrd="0" presId="urn:microsoft.com/office/officeart/2005/8/layout/orgChart1"/>
-    <dgm:cxn modelId="{56D2C71E-1F10-42FD-BED5-948826EAD392}" type="presParOf" srcId="{64E54C98-81BB-4B55-834B-3C08349C207C}" destId="{602E660E-16BA-4275-9D01-9552DC2FC0C0}" srcOrd="1" destOrd="0" presId="urn:microsoft.com/office/officeart/2005/8/layout/orgChart1"/>
-    <dgm:cxn modelId="{3456DD7F-FF5E-44B7-BDD4-9A56EE78892D}" type="presParOf" srcId="{F8CF79BB-AB56-493B-95F8-D7D6E0BF0469}" destId="{A1F0C073-2ADB-4B7C-83A6-384F31307090}" srcOrd="1" destOrd="0" presId="urn:microsoft.com/office/officeart/2005/8/layout/orgChart1"/>
-    <dgm:cxn modelId="{34774994-3BA1-401C-86E1-E7D91C4D6E54}" type="presParOf" srcId="{F8CF79BB-AB56-493B-95F8-D7D6E0BF0469}" destId="{A23B21E5-1AA7-4E15-AA45-71D294C3FC0A}" srcOrd="2" destOrd="0" presId="urn:microsoft.com/office/officeart/2005/8/layout/orgChart1"/>
-    <dgm:cxn modelId="{1C297C76-4639-4F88-86E3-337DCBF76F2A}" type="presParOf" srcId="{B7F327BA-34B5-488B-BD1B-92CC692E2893}" destId="{5C485ECA-98DA-4305-BF41-C86A7B33525B}" srcOrd="2" destOrd="0" presId="urn:microsoft.com/office/officeart/2005/8/layout/orgChart1"/>
-    <dgm:cxn modelId="{73AE3A54-3449-45B9-89A0-C8613185229F}" type="presParOf" srcId="{B7F327BA-34B5-488B-BD1B-92CC692E2893}" destId="{DC6066DC-B96A-4E96-82DF-0C6562AF85B2}" srcOrd="3" destOrd="0" presId="urn:microsoft.com/office/officeart/2005/8/layout/orgChart1"/>
-    <dgm:cxn modelId="{74DDFE03-E329-4D0E-8A42-7E7D5ECCE196}" type="presParOf" srcId="{DC6066DC-B96A-4E96-82DF-0C6562AF85B2}" destId="{E439A7BD-5076-48DF-BD33-22A5F652F6D6}" srcOrd="0" destOrd="0" presId="urn:microsoft.com/office/officeart/2005/8/layout/orgChart1"/>
-    <dgm:cxn modelId="{2C8DE889-1AA2-4758-A4F9-7CF5B773F64A}" type="presParOf" srcId="{E439A7BD-5076-48DF-BD33-22A5F652F6D6}" destId="{3F5643FD-56F9-468B-8C12-3F321D846CF7}" srcOrd="0" destOrd="0" presId="urn:microsoft.com/office/officeart/2005/8/layout/orgChart1"/>
-    <dgm:cxn modelId="{CCDE1254-0984-4833-A28B-696037B25822}" type="presParOf" srcId="{E439A7BD-5076-48DF-BD33-22A5F652F6D6}" destId="{33EF78E1-0375-4C0E-9B37-23D369503DA1}" srcOrd="1" destOrd="0" presId="urn:microsoft.com/office/officeart/2005/8/layout/orgChart1"/>
-    <dgm:cxn modelId="{F2F52813-0BA1-4861-8BC9-F42E62E560BE}" type="presParOf" srcId="{DC6066DC-B96A-4E96-82DF-0C6562AF85B2}" destId="{815C5110-8786-4423-973D-B43E67255ACF}" srcOrd="1" destOrd="0" presId="urn:microsoft.com/office/officeart/2005/8/layout/orgChart1"/>
-    <dgm:cxn modelId="{B4C5E345-7338-48D6-B9A5-E9E4574684AC}" type="presParOf" srcId="{DC6066DC-B96A-4E96-82DF-0C6562AF85B2}" destId="{3A090B18-426D-4D27-9E23-F8A03EE80316}" srcOrd="2" destOrd="0" presId="urn:microsoft.com/office/officeart/2005/8/layout/orgChart1"/>
-    <dgm:cxn modelId="{FBBC7A7A-B5A4-45BB-8168-7EAA91A8F7AB}" type="presParOf" srcId="{19DC4005-2635-456F-A5D5-16C48B6C0388}" destId="{B548C1C7-9FEC-413F-93AE-568D8802B6D4}" srcOrd="4" destOrd="0" presId="urn:microsoft.com/office/officeart/2005/8/layout/orgChart1"/>
-    <dgm:cxn modelId="{9E1464D8-6BD9-47D0-ABDD-9297F7FF5C94}" type="presParOf" srcId="{19DC4005-2635-456F-A5D5-16C48B6C0388}" destId="{BA84BA18-ECFD-4CD9-B224-05C8CB21E14A}" srcOrd="5" destOrd="0" presId="urn:microsoft.com/office/officeart/2005/8/layout/orgChart1"/>
-    <dgm:cxn modelId="{379186BF-3662-4C81-AEBA-EBCF3C064EA8}" type="presParOf" srcId="{BA84BA18-ECFD-4CD9-B224-05C8CB21E14A}" destId="{D8EF08BC-3D3A-4BEF-9CFE-1400BD1E73E7}" srcOrd="0" destOrd="0" presId="urn:microsoft.com/office/officeart/2005/8/layout/orgChart1"/>
-    <dgm:cxn modelId="{3CC2886B-0F0F-491F-8511-CA4E23100CDF}" type="presParOf" srcId="{D8EF08BC-3D3A-4BEF-9CFE-1400BD1E73E7}" destId="{D8ECEB18-7017-4ADB-932D-95A78F708481}" srcOrd="0" destOrd="0" presId="urn:microsoft.com/office/officeart/2005/8/layout/orgChart1"/>
-    <dgm:cxn modelId="{85CCDFB9-3549-402E-9923-7EA12D8D6B21}" type="presParOf" srcId="{D8EF08BC-3D3A-4BEF-9CFE-1400BD1E73E7}" destId="{B080475C-2924-4FAC-9E7C-E58DBC8F807E}" srcOrd="1" destOrd="0" presId="urn:microsoft.com/office/officeart/2005/8/layout/orgChart1"/>
-    <dgm:cxn modelId="{290E1EA8-1B5C-4FA8-8C2A-D1BD7EF2AE95}" type="presParOf" srcId="{BA84BA18-ECFD-4CD9-B224-05C8CB21E14A}" destId="{C1AC0CF2-557C-41CA-90CE-70937D3C8373}" srcOrd="1" destOrd="0" presId="urn:microsoft.com/office/officeart/2005/8/layout/orgChart1"/>
-    <dgm:cxn modelId="{F864C6E4-22DD-4415-9017-7936532C961F}" type="presParOf" srcId="{BA84BA18-ECFD-4CD9-B224-05C8CB21E14A}" destId="{B88AE730-28E0-4BA1-BBFC-A4B238224EBC}" srcOrd="2" destOrd="0" presId="urn:microsoft.com/office/officeart/2005/8/layout/orgChart1"/>
-    <dgm:cxn modelId="{81557CE4-80EB-45FD-AD40-B7EE496CED54}" type="presParOf" srcId="{19DC4005-2635-456F-A5D5-16C48B6C0388}" destId="{FDF43D03-403E-44A3-B493-E5DD22E3F6CB}" srcOrd="6" destOrd="0" presId="urn:microsoft.com/office/officeart/2005/8/layout/orgChart1"/>
-    <dgm:cxn modelId="{52094D1F-00E4-4095-9712-E3135A0D24EF}" type="presParOf" srcId="{19DC4005-2635-456F-A5D5-16C48B6C0388}" destId="{77F2898B-FFA1-43D9-B13E-1D819BEBCA67}" srcOrd="7" destOrd="0" presId="urn:microsoft.com/office/officeart/2005/8/layout/orgChart1"/>
-    <dgm:cxn modelId="{13F41ADE-5315-42A5-8311-679CB453CDE0}" type="presParOf" srcId="{77F2898B-FFA1-43D9-B13E-1D819BEBCA67}" destId="{2846F9AA-9EFE-4273-B978-1085FA3EBA7D}" srcOrd="0" destOrd="0" presId="urn:microsoft.com/office/officeart/2005/8/layout/orgChart1"/>
-    <dgm:cxn modelId="{319E943F-7917-4895-A321-6D81BBA64022}" type="presParOf" srcId="{2846F9AA-9EFE-4273-B978-1085FA3EBA7D}" destId="{E8DED2BC-40D0-47A6-865C-E9F974241F85}" srcOrd="0" destOrd="0" presId="urn:microsoft.com/office/officeart/2005/8/layout/orgChart1"/>
-    <dgm:cxn modelId="{FE448E83-0E36-4F77-86E7-D0B8062E67FB}" type="presParOf" srcId="{2846F9AA-9EFE-4273-B978-1085FA3EBA7D}" destId="{3E881038-F239-4987-9DCA-5B43820291FC}" srcOrd="1" destOrd="0" presId="urn:microsoft.com/office/officeart/2005/8/layout/orgChart1"/>
-    <dgm:cxn modelId="{7FE707E3-8FCD-4592-8590-9C8F6FF0A68E}" type="presParOf" srcId="{77F2898B-FFA1-43D9-B13E-1D819BEBCA67}" destId="{CEE5BFF8-630B-489A-8B21-C7258ABDEF5F}" srcOrd="1" destOrd="0" presId="urn:microsoft.com/office/officeart/2005/8/layout/orgChart1"/>
-    <dgm:cxn modelId="{270EBE74-ACB8-4926-80B2-0F8AB5BC92C5}" type="presParOf" srcId="{77F2898B-FFA1-43D9-B13E-1D819BEBCA67}" destId="{2EB51B4F-F220-45F4-A654-047D7EAE80BD}" srcOrd="2" destOrd="0" presId="urn:microsoft.com/office/officeart/2005/8/layout/orgChart1"/>
-    <dgm:cxn modelId="{B298AD5C-8564-4A50-8C43-9BBEE9D0819C}" type="presParOf" srcId="{2EB51B4F-F220-45F4-A654-047D7EAE80BD}" destId="{15AFDEC9-CB60-4AA0-9077-58257BC51A13}" srcOrd="0" destOrd="0" presId="urn:microsoft.com/office/officeart/2005/8/layout/orgChart1"/>
-    <dgm:cxn modelId="{E0B67D96-6BC5-4831-AE80-D075D45E12CB}" type="presParOf" srcId="{2EB51B4F-F220-45F4-A654-047D7EAE80BD}" destId="{03672510-08D4-4E2D-8EC7-9C8EC9390333}" srcOrd="1" destOrd="0" presId="urn:microsoft.com/office/officeart/2005/8/layout/orgChart1"/>
-    <dgm:cxn modelId="{FEA24EB4-A4EA-4EDD-A55D-4FCBCF9B5D64}" type="presParOf" srcId="{03672510-08D4-4E2D-8EC7-9C8EC9390333}" destId="{5ACBD17A-2521-419D-891E-0AFAC3B965F2}" srcOrd="0" destOrd="0" presId="urn:microsoft.com/office/officeart/2005/8/layout/orgChart1"/>
-    <dgm:cxn modelId="{04366594-C6FB-4B01-8B8D-AC04360F37A8}" type="presParOf" srcId="{5ACBD17A-2521-419D-891E-0AFAC3B965F2}" destId="{C510D6EF-7E75-40F1-BF96-7EBC27A4836E}" srcOrd="0" destOrd="0" presId="urn:microsoft.com/office/officeart/2005/8/layout/orgChart1"/>
-    <dgm:cxn modelId="{3E397C82-2BAF-4847-A783-374FC0858358}" type="presParOf" srcId="{5ACBD17A-2521-419D-891E-0AFAC3B965F2}" destId="{AC469BB8-88A3-4EAF-8C0A-CDBACB518383}" srcOrd="1" destOrd="0" presId="urn:microsoft.com/office/officeart/2005/8/layout/orgChart1"/>
-    <dgm:cxn modelId="{A39231F6-315C-4CEC-A0A0-E3C788D6353B}" type="presParOf" srcId="{03672510-08D4-4E2D-8EC7-9C8EC9390333}" destId="{811A3D04-FFA7-4E3C-95A1-C4C7E79D85FA}" srcOrd="1" destOrd="0" presId="urn:microsoft.com/office/officeart/2005/8/layout/orgChart1"/>
-    <dgm:cxn modelId="{CF6AEDC1-DF17-4EFB-ABA6-77150965E58C}" type="presParOf" srcId="{03672510-08D4-4E2D-8EC7-9C8EC9390333}" destId="{0B89E398-01C5-4B70-BD35-3CEE19EDA38A}" srcOrd="2" destOrd="0" presId="urn:microsoft.com/office/officeart/2005/8/layout/orgChart1"/>
-    <dgm:cxn modelId="{0CD22802-EC68-4CE7-BD7E-200EFEF354F5}" type="presParOf" srcId="{2EB51B4F-F220-45F4-A654-047D7EAE80BD}" destId="{FD11E960-4213-409B-9D2B-44CC8CF9C71D}" srcOrd="2" destOrd="0" presId="urn:microsoft.com/office/officeart/2005/8/layout/orgChart1"/>
-    <dgm:cxn modelId="{CF06D412-FB4E-43AE-B84D-A32709BE45C8}" type="presParOf" srcId="{2EB51B4F-F220-45F4-A654-047D7EAE80BD}" destId="{CA0F0770-107E-431E-A09E-E1E3FE98A5F2}" srcOrd="3" destOrd="0" presId="urn:microsoft.com/office/officeart/2005/8/layout/orgChart1"/>
-    <dgm:cxn modelId="{935A9EB6-1095-47B0-8444-55154EF5F53B}" type="presParOf" srcId="{CA0F0770-107E-431E-A09E-E1E3FE98A5F2}" destId="{3A36C4A5-7589-4AAE-BA8A-D5C820170B9F}" srcOrd="0" destOrd="0" presId="urn:microsoft.com/office/officeart/2005/8/layout/orgChart1"/>
-    <dgm:cxn modelId="{59798911-7598-4BB4-9C90-B1247E4573EE}" type="presParOf" srcId="{3A36C4A5-7589-4AAE-BA8A-D5C820170B9F}" destId="{F85C78DD-DC85-4D2D-8C25-539B682975FC}" srcOrd="0" destOrd="0" presId="urn:microsoft.com/office/officeart/2005/8/layout/orgChart1"/>
-    <dgm:cxn modelId="{C6B96377-C5CD-468D-8857-DF61FE80E10A}" type="presParOf" srcId="{3A36C4A5-7589-4AAE-BA8A-D5C820170B9F}" destId="{A6666690-3836-4AA6-BE74-6F23EEE458BE}" srcOrd="1" destOrd="0" presId="urn:microsoft.com/office/officeart/2005/8/layout/orgChart1"/>
-    <dgm:cxn modelId="{427799FF-965D-48BB-918F-0189FC546D8A}" type="presParOf" srcId="{CA0F0770-107E-431E-A09E-E1E3FE98A5F2}" destId="{2478A05D-817D-4B4F-9F08-71338D466CAD}" srcOrd="1" destOrd="0" presId="urn:microsoft.com/office/officeart/2005/8/layout/orgChart1"/>
-    <dgm:cxn modelId="{046AD0CB-BC4B-4731-A9B7-85576603AAE0}" type="presParOf" srcId="{CA0F0770-107E-431E-A09E-E1E3FE98A5F2}" destId="{C568A926-F872-4FF0-9BA8-536640AA438D}" srcOrd="2" destOrd="0" presId="urn:microsoft.com/office/officeart/2005/8/layout/orgChart1"/>
-    <dgm:cxn modelId="{ACD99868-E8A9-4002-9AB7-FE32589C55B0}" type="presParOf" srcId="{13787771-3E72-4EE7-A38E-576BFAB07021}" destId="{12353F20-02E7-4E7C-B3AC-A1DC2E751C62}" srcOrd="2" destOrd="0" presId="urn:microsoft.com/office/officeart/2005/8/layout/orgChart1"/>
-    <dgm:cxn modelId="{E870F48E-2422-42A2-AA0D-DAEBE22CC5FC}" type="presParOf" srcId="{13787771-3E72-4EE7-A38E-576BFAB07021}" destId="{98A424D0-5BC4-4F23-A9D7-4731EABDB3FB}" srcOrd="3" destOrd="0" presId="urn:microsoft.com/office/officeart/2005/8/layout/orgChart1"/>
-    <dgm:cxn modelId="{67341191-92F7-49B6-9BC7-48CE6686BC5D}" type="presParOf" srcId="{98A424D0-5BC4-4F23-A9D7-4731EABDB3FB}" destId="{24B8257C-D8EE-462F-A138-5C631DAE63B2}" srcOrd="0" destOrd="0" presId="urn:microsoft.com/office/officeart/2005/8/layout/orgChart1"/>
-    <dgm:cxn modelId="{8222068F-00E8-46F1-B52E-ADC0D465DAD5}" type="presParOf" srcId="{24B8257C-D8EE-462F-A138-5C631DAE63B2}" destId="{4FFFDE0E-778C-40EC-AEEA-F6F45864A6CC}" srcOrd="0" destOrd="0" presId="urn:microsoft.com/office/officeart/2005/8/layout/orgChart1"/>
-    <dgm:cxn modelId="{0EA9BBA3-86B3-434D-8FE1-B9C11C933F80}" type="presParOf" srcId="{24B8257C-D8EE-462F-A138-5C631DAE63B2}" destId="{E8195F43-DAB6-465A-A70C-BFD525FD22A5}" srcOrd="1" destOrd="0" presId="urn:microsoft.com/office/officeart/2005/8/layout/orgChart1"/>
-    <dgm:cxn modelId="{A323D2DE-D153-492B-A7B2-71CB8064FDBC}" type="presParOf" srcId="{98A424D0-5BC4-4F23-A9D7-4731EABDB3FB}" destId="{A7AB07DA-F3CD-44BC-BF57-C63A6963D16E}" srcOrd="1" destOrd="0" presId="urn:microsoft.com/office/officeart/2005/8/layout/orgChart1"/>
-    <dgm:cxn modelId="{65D72F5A-3A4F-4D63-B799-BE84F65BB6ED}" type="presParOf" srcId="{98A424D0-5BC4-4F23-A9D7-4731EABDB3FB}" destId="{9B2D3870-B62F-4BCC-9D8B-6B116A9E10E8}" srcOrd="2" destOrd="0" presId="urn:microsoft.com/office/officeart/2005/8/layout/orgChart1"/>
-    <dgm:cxn modelId="{4DEED3C9-8979-4756-A4FF-618DA64E6711}" type="presParOf" srcId="{9B2D3870-B62F-4BCC-9D8B-6B116A9E10E8}" destId="{ED2F88C3-BFC2-44C2-9FA2-BBA0B9689223}" srcOrd="0" destOrd="0" presId="urn:microsoft.com/office/officeart/2005/8/layout/orgChart1"/>
-    <dgm:cxn modelId="{7925F776-692C-4DC3-8453-787BB111DA39}" type="presParOf" srcId="{9B2D3870-B62F-4BCC-9D8B-6B116A9E10E8}" destId="{5A1F06E5-271A-4139-BF13-EC55C5BEC6AC}" srcOrd="1" destOrd="0" presId="urn:microsoft.com/office/officeart/2005/8/layout/orgChart1"/>
-    <dgm:cxn modelId="{D89B91F0-C6D5-4B3E-A22D-59FA100F3489}" type="presParOf" srcId="{5A1F06E5-271A-4139-BF13-EC55C5BEC6AC}" destId="{AFEF4BD3-44CC-4A2B-A352-036EE58A25E4}" srcOrd="0" destOrd="0" presId="urn:microsoft.com/office/officeart/2005/8/layout/orgChart1"/>
-    <dgm:cxn modelId="{49D88F08-B79A-41F3-B266-D7A93F1680DA}" type="presParOf" srcId="{AFEF4BD3-44CC-4A2B-A352-036EE58A25E4}" destId="{18DBB891-5FB1-4FC9-B96D-C5064DA55C1F}" srcOrd="0" destOrd="0" presId="urn:microsoft.com/office/officeart/2005/8/layout/orgChart1"/>
-    <dgm:cxn modelId="{1B1A8534-0662-4A90-AEBF-366FC839FA4C}" type="presParOf" srcId="{AFEF4BD3-44CC-4A2B-A352-036EE58A25E4}" destId="{C438B4BE-0CEA-4568-906B-AD0392F24989}" srcOrd="1" destOrd="0" presId="urn:microsoft.com/office/officeart/2005/8/layout/orgChart1"/>
-    <dgm:cxn modelId="{49D7D7F6-00FA-4A9F-AD31-748098C43322}" type="presParOf" srcId="{5A1F06E5-271A-4139-BF13-EC55C5BEC6AC}" destId="{F48F7224-8B94-49E2-AB70-52735AAE8747}" srcOrd="1" destOrd="0" presId="urn:microsoft.com/office/officeart/2005/8/layout/orgChart1"/>
-    <dgm:cxn modelId="{5737198F-C402-48F4-872F-422BC2D8B227}" type="presParOf" srcId="{5A1F06E5-271A-4139-BF13-EC55C5BEC6AC}" destId="{00E10564-A481-43CF-82C0-99CDF70DA6E8}" srcOrd="2" destOrd="0" presId="urn:microsoft.com/office/officeart/2005/8/layout/orgChart1"/>
-    <dgm:cxn modelId="{8624CC0F-F03F-4635-9083-DF941B7A3364}" type="presParOf" srcId="{00E10564-A481-43CF-82C0-99CDF70DA6E8}" destId="{266D1529-FC20-4446-9D6D-6190E4D50402}" srcOrd="0" destOrd="0" presId="urn:microsoft.com/office/officeart/2005/8/layout/orgChart1"/>
-    <dgm:cxn modelId="{EA75FB62-E252-4BF7-91E3-5B61BE5761A2}" type="presParOf" srcId="{00E10564-A481-43CF-82C0-99CDF70DA6E8}" destId="{24D63D63-70F1-411E-8F9A-7C2F2035F2C1}" srcOrd="1" destOrd="0" presId="urn:microsoft.com/office/officeart/2005/8/layout/orgChart1"/>
-    <dgm:cxn modelId="{2D343CF1-73BD-4B60-9248-C4EC1E867874}" type="presParOf" srcId="{24D63D63-70F1-411E-8F9A-7C2F2035F2C1}" destId="{569F79BB-87FA-4543-B880-4273B6960529}" srcOrd="0" destOrd="0" presId="urn:microsoft.com/office/officeart/2005/8/layout/orgChart1"/>
-    <dgm:cxn modelId="{F9D58017-5677-4C56-AD9C-4F599D30A9E8}" type="presParOf" srcId="{569F79BB-87FA-4543-B880-4273B6960529}" destId="{5D0BB2C5-B585-4B59-8165-BA89E901922A}" srcOrd="0" destOrd="0" presId="urn:microsoft.com/office/officeart/2005/8/layout/orgChart1"/>
-    <dgm:cxn modelId="{349D7E08-9E23-418D-9CBA-2AC98E8087B9}" type="presParOf" srcId="{569F79BB-87FA-4543-B880-4273B6960529}" destId="{E38062C5-44BF-4D02-9ADD-92494A0DEB33}" srcOrd="1" destOrd="0" presId="urn:microsoft.com/office/officeart/2005/8/layout/orgChart1"/>
-    <dgm:cxn modelId="{A6573539-3E70-4BD6-B20B-DD0386CAEC41}" type="presParOf" srcId="{24D63D63-70F1-411E-8F9A-7C2F2035F2C1}" destId="{FA30E6BA-5FA2-40EF-B459-52624F74DBEA}" srcOrd="1" destOrd="0" presId="urn:microsoft.com/office/officeart/2005/8/layout/orgChart1"/>
-    <dgm:cxn modelId="{C18CDCC7-A91E-47C7-ACBB-FE8AE9F3ACDF}" type="presParOf" srcId="{24D63D63-70F1-411E-8F9A-7C2F2035F2C1}" destId="{A748BE8C-4009-4430-BAAA-FE5147896064}" srcOrd="2" destOrd="0" presId="urn:microsoft.com/office/officeart/2005/8/layout/orgChart1"/>
-    <dgm:cxn modelId="{8535EEA0-854D-43F6-B693-79726F44107A}" type="presParOf" srcId="{00E10564-A481-43CF-82C0-99CDF70DA6E8}" destId="{0B26385F-40BB-4AE1-979B-EF1EC1F096A0}" srcOrd="2" destOrd="0" presId="urn:microsoft.com/office/officeart/2005/8/layout/orgChart1"/>
-    <dgm:cxn modelId="{B1D41586-1C47-45D1-9390-23DAF059B483}" type="presParOf" srcId="{00E10564-A481-43CF-82C0-99CDF70DA6E8}" destId="{217D75BC-1ABA-4618-8A14-C6FA3D01BC8A}" srcOrd="3" destOrd="0" presId="urn:microsoft.com/office/officeart/2005/8/layout/orgChart1"/>
-    <dgm:cxn modelId="{23C421FD-22FD-41E3-AF79-AB8CCE834525}" type="presParOf" srcId="{217D75BC-1ABA-4618-8A14-C6FA3D01BC8A}" destId="{88EEE941-D5C0-403B-A21E-583AAB72A93F}" srcOrd="0" destOrd="0" presId="urn:microsoft.com/office/officeart/2005/8/layout/orgChart1"/>
-    <dgm:cxn modelId="{ACD59939-44D5-424C-B552-10355DED516F}" type="presParOf" srcId="{88EEE941-D5C0-403B-A21E-583AAB72A93F}" destId="{D288D81C-9220-4402-B8EA-16D2A8E1F407}" srcOrd="0" destOrd="0" presId="urn:microsoft.com/office/officeart/2005/8/layout/orgChart1"/>
-    <dgm:cxn modelId="{66055FCA-05F4-4E56-9527-432B360411D9}" type="presParOf" srcId="{88EEE941-D5C0-403B-A21E-583AAB72A93F}" destId="{C6820139-9194-49DD-A4E1-9B6E621F517B}" srcOrd="1" destOrd="0" presId="urn:microsoft.com/office/officeart/2005/8/layout/orgChart1"/>
-    <dgm:cxn modelId="{CAE80502-0BB9-40D1-8386-3835534718A8}" type="presParOf" srcId="{217D75BC-1ABA-4618-8A14-C6FA3D01BC8A}" destId="{CDB6500C-6831-43C9-8AB2-F67447CA35EA}" srcOrd="1" destOrd="0" presId="urn:microsoft.com/office/officeart/2005/8/layout/orgChart1"/>
-    <dgm:cxn modelId="{03515DA6-1A42-495F-BDB3-8016DF7C98FE}" type="presParOf" srcId="{217D75BC-1ABA-4618-8A14-C6FA3D01BC8A}" destId="{D2DDDF93-25BC-4082-AFC8-C824E0649EA9}" srcOrd="2" destOrd="0" presId="urn:microsoft.com/office/officeart/2005/8/layout/orgChart1"/>
-    <dgm:cxn modelId="{4D9EF92B-9996-4338-A801-9A66686C0E0A}" type="presParOf" srcId="{9B2D3870-B62F-4BCC-9D8B-6B116A9E10E8}" destId="{5B25CD9E-0182-44CD-B44A-FBD70C8504F0}" srcOrd="2" destOrd="0" presId="urn:microsoft.com/office/officeart/2005/8/layout/orgChart1"/>
-    <dgm:cxn modelId="{D6BA3F39-2585-4C10-AF38-6AA8AB77B68C}" type="presParOf" srcId="{9B2D3870-B62F-4BCC-9D8B-6B116A9E10E8}" destId="{7E2BC9D7-3581-4FE5-8584-862F12AE88EF}" srcOrd="3" destOrd="0" presId="urn:microsoft.com/office/officeart/2005/8/layout/orgChart1"/>
-    <dgm:cxn modelId="{10A910EB-5B34-4830-AAC7-BBCAAB1EA41E}" type="presParOf" srcId="{7E2BC9D7-3581-4FE5-8584-862F12AE88EF}" destId="{C8ED3A81-487C-4EF1-8C85-9488043BBAFB}" srcOrd="0" destOrd="0" presId="urn:microsoft.com/office/officeart/2005/8/layout/orgChart1"/>
-    <dgm:cxn modelId="{4D971635-CA1D-4D5D-952D-78DA32A1AEA9}" type="presParOf" srcId="{C8ED3A81-487C-4EF1-8C85-9488043BBAFB}" destId="{F15F8266-AD11-461E-A3FA-7357505E16A8}" srcOrd="0" destOrd="0" presId="urn:microsoft.com/office/officeart/2005/8/layout/orgChart1"/>
-    <dgm:cxn modelId="{DE9A99EA-1343-4DDB-83C2-615041DFE99A}" type="presParOf" srcId="{C8ED3A81-487C-4EF1-8C85-9488043BBAFB}" destId="{CECF6017-B531-4D48-931D-680624BD71FA}" srcOrd="1" destOrd="0" presId="urn:microsoft.com/office/officeart/2005/8/layout/orgChart1"/>
-    <dgm:cxn modelId="{CCC01699-FA6C-4A0F-8C8B-3FBD4C7F383F}" type="presParOf" srcId="{7E2BC9D7-3581-4FE5-8584-862F12AE88EF}" destId="{1DC76060-E8A6-4C82-B311-A72AFBCAAC11}" srcOrd="1" destOrd="0" presId="urn:microsoft.com/office/officeart/2005/8/layout/orgChart1"/>
-    <dgm:cxn modelId="{D6FFB777-2D0C-4C49-AFFF-91B8FE8F73B2}" type="presParOf" srcId="{7E2BC9D7-3581-4FE5-8584-862F12AE88EF}" destId="{7638BC5D-9A43-4236-A8E3-E2B0AA1130C9}" srcOrd="2" destOrd="0" presId="urn:microsoft.com/office/officeart/2005/8/layout/orgChart1"/>
-    <dgm:cxn modelId="{EF74AFE4-2BD2-460E-961A-8806BC287CF2}" type="presParOf" srcId="{7638BC5D-9A43-4236-A8E3-E2B0AA1130C9}" destId="{9882E255-31BB-4670-B778-249E53F23956}" srcOrd="0" destOrd="0" presId="urn:microsoft.com/office/officeart/2005/8/layout/orgChart1"/>
-    <dgm:cxn modelId="{F5E3434D-9CB6-490B-80D4-FBB52D38980B}" type="presParOf" srcId="{7638BC5D-9A43-4236-A8E3-E2B0AA1130C9}" destId="{2851DB03-7896-49EA-A6C7-AD62F2C2A867}" srcOrd="1" destOrd="0" presId="urn:microsoft.com/office/officeart/2005/8/layout/orgChart1"/>
-    <dgm:cxn modelId="{F5006552-D3D9-49E9-920A-AEF27AB6BCDA}" type="presParOf" srcId="{2851DB03-7896-49EA-A6C7-AD62F2C2A867}" destId="{C1576A96-DC81-4EE6-A07E-2B77EA672379}" srcOrd="0" destOrd="0" presId="urn:microsoft.com/office/officeart/2005/8/layout/orgChart1"/>
-    <dgm:cxn modelId="{7D88EE13-3FAD-4A55-BA29-04B6F41DB488}" type="presParOf" srcId="{C1576A96-DC81-4EE6-A07E-2B77EA672379}" destId="{33E19900-0BB9-4408-8635-F712AD658A96}" srcOrd="0" destOrd="0" presId="urn:microsoft.com/office/officeart/2005/8/layout/orgChart1"/>
-    <dgm:cxn modelId="{7B7F9BC2-825B-443D-9927-0ACDBC6CE484}" type="presParOf" srcId="{C1576A96-DC81-4EE6-A07E-2B77EA672379}" destId="{8B717BD7-7066-4B1C-95E6-154E539E040C}" srcOrd="1" destOrd="0" presId="urn:microsoft.com/office/officeart/2005/8/layout/orgChart1"/>
-    <dgm:cxn modelId="{395BCAB6-325F-4177-8A27-DB2793EEC686}" type="presParOf" srcId="{2851DB03-7896-49EA-A6C7-AD62F2C2A867}" destId="{5A78936E-6240-4890-B36A-A44DC1D1A673}" srcOrd="1" destOrd="0" presId="urn:microsoft.com/office/officeart/2005/8/layout/orgChart1"/>
-    <dgm:cxn modelId="{6086A410-A574-4D30-9087-18FA28FDA766}" type="presParOf" srcId="{2851DB03-7896-49EA-A6C7-AD62F2C2A867}" destId="{7D3A0CA6-0102-4F61-8AB2-BD25733BE859}" srcOrd="2" destOrd="0" presId="urn:microsoft.com/office/officeart/2005/8/layout/orgChart1"/>
-    <dgm:cxn modelId="{3FFB6A70-D778-40EB-A50D-CF25E819541B}" type="presParOf" srcId="{7D3A0CA6-0102-4F61-8AB2-BD25733BE859}" destId="{CC5020E4-0C5E-4EBB-B07E-B4A9B016469C}" srcOrd="0" destOrd="0" presId="urn:microsoft.com/office/officeart/2005/8/layout/orgChart1"/>
-    <dgm:cxn modelId="{87FAE0A1-041C-4091-8600-D788F3B09B46}" type="presParOf" srcId="{7D3A0CA6-0102-4F61-8AB2-BD25733BE859}" destId="{0DC11E9B-4829-4EA8-8A03-865391652CF3}" srcOrd="1" destOrd="0" presId="urn:microsoft.com/office/officeart/2005/8/layout/orgChart1"/>
-    <dgm:cxn modelId="{8611C3FF-CB5B-46D0-94FB-A204CA81D734}" type="presParOf" srcId="{0DC11E9B-4829-4EA8-8A03-865391652CF3}" destId="{D41AE9DD-4F20-43E5-B200-A19130CD670A}" srcOrd="0" destOrd="0" presId="urn:microsoft.com/office/officeart/2005/8/layout/orgChart1"/>
-    <dgm:cxn modelId="{AC4B3AA4-65D1-4547-984C-E16732298214}" type="presParOf" srcId="{D41AE9DD-4F20-43E5-B200-A19130CD670A}" destId="{6400440C-3C9D-4F20-9C9E-59774D45D5AA}" srcOrd="0" destOrd="0" presId="urn:microsoft.com/office/officeart/2005/8/layout/orgChart1"/>
-    <dgm:cxn modelId="{1CE43F75-EE8A-4923-8363-1F04609BE714}" type="presParOf" srcId="{D41AE9DD-4F20-43E5-B200-A19130CD670A}" destId="{CB758D7D-076B-4D90-B7B3-5BAE8F6E91EF}" srcOrd="1" destOrd="0" presId="urn:microsoft.com/office/officeart/2005/8/layout/orgChart1"/>
-    <dgm:cxn modelId="{C66FB1F6-1F13-481A-8E4C-86EE7E41E672}" type="presParOf" srcId="{0DC11E9B-4829-4EA8-8A03-865391652CF3}" destId="{E53D0E64-606F-4C56-AB52-3B958A736D85}" srcOrd="1" destOrd="0" presId="urn:microsoft.com/office/officeart/2005/8/layout/orgChart1"/>
-    <dgm:cxn modelId="{EDB5C1CD-0BB7-496C-A604-D3235AB4A07F}" type="presParOf" srcId="{0DC11E9B-4829-4EA8-8A03-865391652CF3}" destId="{726A3670-C47C-468D-BEE9-A22F7241D622}" srcOrd="2" destOrd="0" presId="urn:microsoft.com/office/officeart/2005/8/layout/orgChart1"/>
-    <dgm:cxn modelId="{8933F620-2483-4A4F-BE3C-4874B59A53ED}" type="presParOf" srcId="{7D3A0CA6-0102-4F61-8AB2-BD25733BE859}" destId="{4E2B58C2-7DFF-4928-A50C-3F879B47E332}" srcOrd="2" destOrd="0" presId="urn:microsoft.com/office/officeart/2005/8/layout/orgChart1"/>
-    <dgm:cxn modelId="{F4845F5E-5381-4D82-BE0F-F2A8B0862CB3}" type="presParOf" srcId="{7D3A0CA6-0102-4F61-8AB2-BD25733BE859}" destId="{5171F8A9-B57B-4D02-8FC1-F87E4120F45F}" srcOrd="3" destOrd="0" presId="urn:microsoft.com/office/officeart/2005/8/layout/orgChart1"/>
-    <dgm:cxn modelId="{18B75FF3-3AB0-4243-9057-2DA7BF0369F7}" type="presParOf" srcId="{5171F8A9-B57B-4D02-8FC1-F87E4120F45F}" destId="{C28B308D-AF3D-4A8E-8E0B-4D1BBB7AC110}" srcOrd="0" destOrd="0" presId="urn:microsoft.com/office/officeart/2005/8/layout/orgChart1"/>
-    <dgm:cxn modelId="{175D1B2F-2E7B-4C7B-B1A0-886ACBE57D45}" type="presParOf" srcId="{C28B308D-AF3D-4A8E-8E0B-4D1BBB7AC110}" destId="{BB1FF034-D0F4-42EE-90CF-DDFEDBC38A0F}" srcOrd="0" destOrd="0" presId="urn:microsoft.com/office/officeart/2005/8/layout/orgChart1"/>
-    <dgm:cxn modelId="{F0F73719-8350-416F-9BFB-CD13E7CE562D}" type="presParOf" srcId="{C28B308D-AF3D-4A8E-8E0B-4D1BBB7AC110}" destId="{1C42D5E8-DEC8-450D-BA46-351F457B392D}" srcOrd="1" destOrd="0" presId="urn:microsoft.com/office/officeart/2005/8/layout/orgChart1"/>
-    <dgm:cxn modelId="{091EA2C2-6477-44D0-893F-08767665020F}" type="presParOf" srcId="{5171F8A9-B57B-4D02-8FC1-F87E4120F45F}" destId="{E21D7328-DCC7-4538-B1C1-C6381C09000B}" srcOrd="1" destOrd="0" presId="urn:microsoft.com/office/officeart/2005/8/layout/orgChart1"/>
-    <dgm:cxn modelId="{1B8EFA4D-3203-4FB0-B29F-61786C826CB0}" type="presParOf" srcId="{5171F8A9-B57B-4D02-8FC1-F87E4120F45F}" destId="{B25D149C-4E5C-4DF0-9CE0-778B9995F177}" srcOrd="2" destOrd="0" presId="urn:microsoft.com/office/officeart/2005/8/layout/orgChart1"/>
-    <dgm:cxn modelId="{BBB73FD8-2F82-4033-A3AC-133A79ACBCF1}" type="presParOf" srcId="{7638BC5D-9A43-4236-A8E3-E2B0AA1130C9}" destId="{0EB56516-F058-4E18-A11A-661CE5FFFD20}" srcOrd="2" destOrd="0" presId="urn:microsoft.com/office/officeart/2005/8/layout/orgChart1"/>
-    <dgm:cxn modelId="{D2F16DFA-927E-4200-9F76-3C273300D0ED}" type="presParOf" srcId="{7638BC5D-9A43-4236-A8E3-E2B0AA1130C9}" destId="{780EBEA5-05A6-4B66-B8D4-1F119084308D}" srcOrd="3" destOrd="0" presId="urn:microsoft.com/office/officeart/2005/8/layout/orgChart1"/>
-    <dgm:cxn modelId="{8776F44C-C74F-4A4C-9DEB-906E33AA874D}" type="presParOf" srcId="{780EBEA5-05A6-4B66-B8D4-1F119084308D}" destId="{7645672B-8E11-4C6A-8489-9C72099FF193}" srcOrd="0" destOrd="0" presId="urn:microsoft.com/office/officeart/2005/8/layout/orgChart1"/>
-    <dgm:cxn modelId="{61C1A531-DB04-45BA-AC1C-BA5F1459A86A}" type="presParOf" srcId="{7645672B-8E11-4C6A-8489-9C72099FF193}" destId="{2B9685D8-006A-4898-9C7B-EF18225D9069}" srcOrd="0" destOrd="0" presId="urn:microsoft.com/office/officeart/2005/8/layout/orgChart1"/>
-    <dgm:cxn modelId="{B77F6953-7A1B-425C-BB18-13B998DA7E1B}" type="presParOf" srcId="{7645672B-8E11-4C6A-8489-9C72099FF193}" destId="{CC89EADA-8B68-4529-85B9-BE8028CD765D}" srcOrd="1" destOrd="0" presId="urn:microsoft.com/office/officeart/2005/8/layout/orgChart1"/>
-    <dgm:cxn modelId="{EFBEE9A8-C84A-430B-93C1-22CC619C6AC3}" type="presParOf" srcId="{780EBEA5-05A6-4B66-B8D4-1F119084308D}" destId="{11D71DE4-34CD-4089-97FC-93EB3E7B81A8}" srcOrd="1" destOrd="0" presId="urn:microsoft.com/office/officeart/2005/8/layout/orgChart1"/>
-    <dgm:cxn modelId="{405A594B-D154-403B-AE2B-626ACC980B8C}" type="presParOf" srcId="{780EBEA5-05A6-4B66-B8D4-1F119084308D}" destId="{64D9811F-A585-4E24-A849-01BD487824B7}" srcOrd="2" destOrd="0" presId="urn:microsoft.com/office/officeart/2005/8/layout/orgChart1"/>
-    <dgm:cxn modelId="{C13531CE-C4CC-4DBA-808C-FCC4435188EB}" type="presParOf" srcId="{64D9811F-A585-4E24-A849-01BD487824B7}" destId="{53EE3379-C4D9-4D2A-80F0-C6C5382A33C9}" srcOrd="0" destOrd="0" presId="urn:microsoft.com/office/officeart/2005/8/layout/orgChart1"/>
-    <dgm:cxn modelId="{0A60E116-7542-4F3D-97AA-48D4C7A756AE}" type="presParOf" srcId="{64D9811F-A585-4E24-A849-01BD487824B7}" destId="{F4FAFF53-A46A-4660-AAC2-E0C8439BA395}" srcOrd="1" destOrd="0" presId="urn:microsoft.com/office/officeart/2005/8/layout/orgChart1"/>
-    <dgm:cxn modelId="{BBF7ED34-DA54-4DAF-993B-9D02F7699817}" type="presParOf" srcId="{F4FAFF53-A46A-4660-AAC2-E0C8439BA395}" destId="{308126CF-87B0-475C-87E8-0E71B592CAB5}" srcOrd="0" destOrd="0" presId="urn:microsoft.com/office/officeart/2005/8/layout/orgChart1"/>
-    <dgm:cxn modelId="{DC324A72-7749-455A-B94E-492B84678226}" type="presParOf" srcId="{308126CF-87B0-475C-87E8-0E71B592CAB5}" destId="{7E37B81D-C9BD-4846-B557-61A6FBACEEAA}" srcOrd="0" destOrd="0" presId="urn:microsoft.com/office/officeart/2005/8/layout/orgChart1"/>
-    <dgm:cxn modelId="{B722A702-3272-4E24-A4C7-8ADD5CAFF019}" type="presParOf" srcId="{308126CF-87B0-475C-87E8-0E71B592CAB5}" destId="{227DDBD7-0C65-4CB6-AE8E-ED04C25D8C5F}" srcOrd="1" destOrd="0" presId="urn:microsoft.com/office/officeart/2005/8/layout/orgChart1"/>
-    <dgm:cxn modelId="{947C3FA5-654A-477C-9E3B-3CD7B0456A02}" type="presParOf" srcId="{F4FAFF53-A46A-4660-AAC2-E0C8439BA395}" destId="{B2A86D6F-C033-4649-9AA5-4BAFA06AFB5C}" srcOrd="1" destOrd="0" presId="urn:microsoft.com/office/officeart/2005/8/layout/orgChart1"/>
-    <dgm:cxn modelId="{1599DAE1-9468-409B-BE39-0A234C3571CD}" type="presParOf" srcId="{F4FAFF53-A46A-4660-AAC2-E0C8439BA395}" destId="{9AC3534E-221C-4310-86DD-E5B4BDA1EA35}" srcOrd="2" destOrd="0" presId="urn:microsoft.com/office/officeart/2005/8/layout/orgChart1"/>
-    <dgm:cxn modelId="{FE9636BF-4E25-4960-A480-317473CCE560}" type="presParOf" srcId="{64D9811F-A585-4E24-A849-01BD487824B7}" destId="{735731F4-B3E8-4A88-9B34-9A1F0420FB18}" srcOrd="2" destOrd="0" presId="urn:microsoft.com/office/officeart/2005/8/layout/orgChart1"/>
-    <dgm:cxn modelId="{46060945-B1D8-4EF9-83E3-0A4073072975}" type="presParOf" srcId="{64D9811F-A585-4E24-A849-01BD487824B7}" destId="{F80723A9-9743-460F-8FC4-3448003B5696}" srcOrd="3" destOrd="0" presId="urn:microsoft.com/office/officeart/2005/8/layout/orgChart1"/>
-    <dgm:cxn modelId="{AE495045-AD09-4591-BFBE-8299E4798609}" type="presParOf" srcId="{F80723A9-9743-460F-8FC4-3448003B5696}" destId="{E050F4DB-D7F1-47AF-8363-9920F7A366B8}" srcOrd="0" destOrd="0" presId="urn:microsoft.com/office/officeart/2005/8/layout/orgChart1"/>
-    <dgm:cxn modelId="{FBE9F34D-B1E9-46A6-8E24-4CDBFC423D8F}" type="presParOf" srcId="{E050F4DB-D7F1-47AF-8363-9920F7A366B8}" destId="{AC9CFD7E-8D94-410F-B512-CAA8A62EAA1F}" srcOrd="0" destOrd="0" presId="urn:microsoft.com/office/officeart/2005/8/layout/orgChart1"/>
-    <dgm:cxn modelId="{0CCF8567-AD77-4A09-AC49-CCCEB6134612}" type="presParOf" srcId="{E050F4DB-D7F1-47AF-8363-9920F7A366B8}" destId="{59591444-B07A-438B-A4EC-B1FBC103E086}" srcOrd="1" destOrd="0" presId="urn:microsoft.com/office/officeart/2005/8/layout/orgChart1"/>
-    <dgm:cxn modelId="{A56A0D88-980D-4260-ADDA-57433750BB45}" type="presParOf" srcId="{F80723A9-9743-460F-8FC4-3448003B5696}" destId="{1E61CE96-4FB4-42F2-93E0-8270C44A95FF}" srcOrd="1" destOrd="0" presId="urn:microsoft.com/office/officeart/2005/8/layout/orgChart1"/>
-    <dgm:cxn modelId="{A35C1075-FD57-4371-B921-B47A84BCE138}" type="presParOf" srcId="{F80723A9-9743-460F-8FC4-3448003B5696}" destId="{28002AB7-7E10-45FA-8B7E-227C459ADDB5}" srcOrd="2" destOrd="0" presId="urn:microsoft.com/office/officeart/2005/8/layout/orgChart1"/>
-    <dgm:cxn modelId="{BAB12E58-3389-4809-AE38-DA030B267FCA}" type="presParOf" srcId="{9B2D3870-B62F-4BCC-9D8B-6B116A9E10E8}" destId="{2BBD5777-2556-419D-A140-58B3A897BCA4}" srcOrd="4" destOrd="0" presId="urn:microsoft.com/office/officeart/2005/8/layout/orgChart1"/>
-    <dgm:cxn modelId="{E5685B69-5F0F-4F13-B868-A2101324ECC8}" type="presParOf" srcId="{9B2D3870-B62F-4BCC-9D8B-6B116A9E10E8}" destId="{45959E9D-DFDD-4732-9B81-D565E1947246}" srcOrd="5" destOrd="0" presId="urn:microsoft.com/office/officeart/2005/8/layout/orgChart1"/>
-    <dgm:cxn modelId="{74C2AA31-A1A0-404D-BE65-9A7D0215F0E3}" type="presParOf" srcId="{45959E9D-DFDD-4732-9B81-D565E1947246}" destId="{EA357349-5F60-4FEA-9096-77F9C1911761}" srcOrd="0" destOrd="0" presId="urn:microsoft.com/office/officeart/2005/8/layout/orgChart1"/>
-    <dgm:cxn modelId="{0AE95601-4DAE-4886-AC3C-A2AFDC40BDD5}" type="presParOf" srcId="{EA357349-5F60-4FEA-9096-77F9C1911761}" destId="{BE3D0660-B829-4F25-92E1-A1EDDDC5D277}" srcOrd="0" destOrd="0" presId="urn:microsoft.com/office/officeart/2005/8/layout/orgChart1"/>
-    <dgm:cxn modelId="{C6BDE2EE-38BD-45B1-BA0B-7FECB746BFC2}" type="presParOf" srcId="{EA357349-5F60-4FEA-9096-77F9C1911761}" destId="{EE265A84-FCD0-4925-85CD-37B4AEFFE777}" srcOrd="1" destOrd="0" presId="urn:microsoft.com/office/officeart/2005/8/layout/orgChart1"/>
-    <dgm:cxn modelId="{614ED9A3-7330-40E9-9C73-E5A1155D57B3}" type="presParOf" srcId="{45959E9D-DFDD-4732-9B81-D565E1947246}" destId="{894E6270-56AC-49C9-8F58-F05838E3ACDB}" srcOrd="1" destOrd="0" presId="urn:microsoft.com/office/officeart/2005/8/layout/orgChart1"/>
-    <dgm:cxn modelId="{CBA917C2-540D-4C9F-9DB9-7252CC770C67}" type="presParOf" srcId="{45959E9D-DFDD-4732-9B81-D565E1947246}" destId="{ED92570F-D422-4D9D-A044-03E02C0EDD8D}" srcOrd="2" destOrd="0" presId="urn:microsoft.com/office/officeart/2005/8/layout/orgChart1"/>
-    <dgm:cxn modelId="{B1634021-0160-4212-ABCA-3083677EEC38}" type="presParOf" srcId="{ED92570F-D422-4D9D-A044-03E02C0EDD8D}" destId="{38E82CCC-EAE7-4213-9EB8-2CB4212845D8}" srcOrd="0" destOrd="0" presId="urn:microsoft.com/office/officeart/2005/8/layout/orgChart1"/>
-    <dgm:cxn modelId="{87AB92C7-139C-4468-84CB-553A777BCC0A}" type="presParOf" srcId="{ED92570F-D422-4D9D-A044-03E02C0EDD8D}" destId="{8CDB8370-ED72-4A08-8726-6698335E24E8}" srcOrd="1" destOrd="0" presId="urn:microsoft.com/office/officeart/2005/8/layout/orgChart1"/>
-    <dgm:cxn modelId="{FFE814A7-7BB5-4B8D-A276-38F694140962}" type="presParOf" srcId="{8CDB8370-ED72-4A08-8726-6698335E24E8}" destId="{C827EA68-D0ED-42A6-8887-9873ADF4684C}" srcOrd="0" destOrd="0" presId="urn:microsoft.com/office/officeart/2005/8/layout/orgChart1"/>
-    <dgm:cxn modelId="{80BABD08-A423-4192-A071-09B0B71C553F}" type="presParOf" srcId="{C827EA68-D0ED-42A6-8887-9873ADF4684C}" destId="{51930273-B49F-4CE2-A2DA-606850AAC2AC}" srcOrd="0" destOrd="0" presId="urn:microsoft.com/office/officeart/2005/8/layout/orgChart1"/>
-    <dgm:cxn modelId="{9521F8B4-F20B-43CF-B0BB-700127C24349}" type="presParOf" srcId="{C827EA68-D0ED-42A6-8887-9873ADF4684C}" destId="{34247F3D-3851-4179-95F1-A8F765291C9C}" srcOrd="1" destOrd="0" presId="urn:microsoft.com/office/officeart/2005/8/layout/orgChart1"/>
-    <dgm:cxn modelId="{E7EF803C-6753-40CA-BB72-99D7BA0E49A6}" type="presParOf" srcId="{8CDB8370-ED72-4A08-8726-6698335E24E8}" destId="{E88BA3F2-8841-4971-B258-355907F6BA03}" srcOrd="1" destOrd="0" presId="urn:microsoft.com/office/officeart/2005/8/layout/orgChart1"/>
-    <dgm:cxn modelId="{8D8049D0-E88F-485C-80EB-E4BF5E3DF98E}" type="presParOf" srcId="{8CDB8370-ED72-4A08-8726-6698335E24E8}" destId="{48FC9BD7-0569-448D-A173-0227AD6C2D00}" srcOrd="2" destOrd="0" presId="urn:microsoft.com/office/officeart/2005/8/layout/orgChart1"/>
-    <dgm:cxn modelId="{930F9174-2411-4FC9-8949-5B6DB45B9B6F}" type="presParOf" srcId="{ED92570F-D422-4D9D-A044-03E02C0EDD8D}" destId="{2BF8B1F3-1B58-4110-8A5F-4F45944A7EFE}" srcOrd="2" destOrd="0" presId="urn:microsoft.com/office/officeart/2005/8/layout/orgChart1"/>
-    <dgm:cxn modelId="{F2194748-5E0D-411C-98BC-0A810130573D}" type="presParOf" srcId="{ED92570F-D422-4D9D-A044-03E02C0EDD8D}" destId="{9654874A-271C-462D-B217-65830688A9E1}" srcOrd="3" destOrd="0" presId="urn:microsoft.com/office/officeart/2005/8/layout/orgChart1"/>
-    <dgm:cxn modelId="{0D68234B-E777-45EB-8DB6-68EA086A3C89}" type="presParOf" srcId="{9654874A-271C-462D-B217-65830688A9E1}" destId="{5F80CCFE-D956-4CE1-A300-A6A40C54B509}" srcOrd="0" destOrd="0" presId="urn:microsoft.com/office/officeart/2005/8/layout/orgChart1"/>
-    <dgm:cxn modelId="{C48EC299-21A3-4837-835A-6B1D6D82C84C}" type="presParOf" srcId="{5F80CCFE-D956-4CE1-A300-A6A40C54B509}" destId="{A920D933-9F20-4699-B577-D7D29113C9ED}" srcOrd="0" destOrd="0" presId="urn:microsoft.com/office/officeart/2005/8/layout/orgChart1"/>
-    <dgm:cxn modelId="{0EF84058-4BFC-4D8C-A3D3-D5B094DFDB18}" type="presParOf" srcId="{5F80CCFE-D956-4CE1-A300-A6A40C54B509}" destId="{059CF787-A935-4718-A16A-728DE0E45792}" srcOrd="1" destOrd="0" presId="urn:microsoft.com/office/officeart/2005/8/layout/orgChart1"/>
-    <dgm:cxn modelId="{EEB726FB-056D-4E24-BC18-BC9AEA176A88}" type="presParOf" srcId="{9654874A-271C-462D-B217-65830688A9E1}" destId="{848A624E-0C6A-4506-9A88-90F3ADBE0F32}" srcOrd="1" destOrd="0" presId="urn:microsoft.com/office/officeart/2005/8/layout/orgChart1"/>
-    <dgm:cxn modelId="{E2B70DCD-BBE2-4275-9764-9C3592DE335F}" type="presParOf" srcId="{9654874A-271C-462D-B217-65830688A9E1}" destId="{BA7EF91D-3C57-4A1B-B3CF-01C99882A576}" srcOrd="2" destOrd="0" presId="urn:microsoft.com/office/officeart/2005/8/layout/orgChart1"/>
+    <dgm:cxn modelId="{AE06B42B-19B0-4097-81B6-90733215F278}" type="presOf" srcId="{AF60C34C-C897-4539-B032-66207FB067ED}" destId="{33E19900-0BB9-4408-8635-F712AD658A96}" srcOrd="0" destOrd="0" presId="urn:microsoft.com/office/officeart/2005/8/layout/orgChart1"/>
+    <dgm:cxn modelId="{DE68554D-C8C9-482F-AC48-F09570366E44}" type="presParOf" srcId="{E6860C8D-DAC3-4510-80C4-991D0EB88B04}" destId="{69E7ABF5-0B31-472C-A75B-095EE13BB484}" srcOrd="0" destOrd="0" presId="urn:microsoft.com/office/officeart/2005/8/layout/orgChart1"/>
+    <dgm:cxn modelId="{0787E9D6-0DF8-4B3E-BACE-13A22A118F37}" type="presParOf" srcId="{69E7ABF5-0B31-472C-A75B-095EE13BB484}" destId="{BC6B7B9D-68B6-42A1-A2DA-BAE3038D9FA7}" srcOrd="0" destOrd="0" presId="urn:microsoft.com/office/officeart/2005/8/layout/orgChart1"/>
+    <dgm:cxn modelId="{B479D02B-29C7-4BB4-8C63-DF950376E761}" type="presParOf" srcId="{BC6B7B9D-68B6-42A1-A2DA-BAE3038D9FA7}" destId="{509BE53F-8C6D-4E57-A2BB-B510FA533BA0}" srcOrd="0" destOrd="0" presId="urn:microsoft.com/office/officeart/2005/8/layout/orgChart1"/>
+    <dgm:cxn modelId="{1A018CB4-1D72-4144-A597-AF372CF2F596}" type="presParOf" srcId="{BC6B7B9D-68B6-42A1-A2DA-BAE3038D9FA7}" destId="{EBDED88E-FAEF-482C-A6DC-01A0709FADF0}" srcOrd="1" destOrd="0" presId="urn:microsoft.com/office/officeart/2005/8/layout/orgChart1"/>
+    <dgm:cxn modelId="{BB294ED7-1137-4F4B-A99D-B905DE6EF528}" type="presParOf" srcId="{69E7ABF5-0B31-472C-A75B-095EE13BB484}" destId="{DF3F4BD7-AFF6-45BD-BB9B-77C56224A77C}" srcOrd="1" destOrd="0" presId="urn:microsoft.com/office/officeart/2005/8/layout/orgChart1"/>
+    <dgm:cxn modelId="{ACD4F0D3-B99C-4B8B-B8F2-E3938B475A86}" type="presParOf" srcId="{69E7ABF5-0B31-472C-A75B-095EE13BB484}" destId="{13787771-3E72-4EE7-A38E-576BFAB07021}" srcOrd="2" destOrd="0" presId="urn:microsoft.com/office/officeart/2005/8/layout/orgChart1"/>
+    <dgm:cxn modelId="{946C086B-EFC6-4FA2-BBD1-BF5555E688A3}" type="presParOf" srcId="{13787771-3E72-4EE7-A38E-576BFAB07021}" destId="{416F0F07-DEA0-4A7D-AF8A-3797342A2A89}" srcOrd="0" destOrd="0" presId="urn:microsoft.com/office/officeart/2005/8/layout/orgChart1"/>
+    <dgm:cxn modelId="{F349E43E-91C9-42F5-9865-8F25D074F939}" type="presParOf" srcId="{13787771-3E72-4EE7-A38E-576BFAB07021}" destId="{75950480-1B0D-4EA1-99F9-570E05AC0E9C}" srcOrd="1" destOrd="0" presId="urn:microsoft.com/office/officeart/2005/8/layout/orgChart1"/>
+    <dgm:cxn modelId="{CF924E1A-31D6-493B-BF90-F85914D24254}" type="presParOf" srcId="{75950480-1B0D-4EA1-99F9-570E05AC0E9C}" destId="{CF19A080-6991-4429-B680-ABA88C11E0C9}" srcOrd="0" destOrd="0" presId="urn:microsoft.com/office/officeart/2005/8/layout/orgChart1"/>
+    <dgm:cxn modelId="{3AF9F300-38CC-47C9-8082-08347B7098DA}" type="presParOf" srcId="{CF19A080-6991-4429-B680-ABA88C11E0C9}" destId="{AA77394C-2023-4562-8F67-23AFB206F30E}" srcOrd="0" destOrd="0" presId="urn:microsoft.com/office/officeart/2005/8/layout/orgChart1"/>
+    <dgm:cxn modelId="{37C14361-7E33-419F-A913-6541F4DF943E}" type="presParOf" srcId="{CF19A080-6991-4429-B680-ABA88C11E0C9}" destId="{E399D96D-2E0D-4FBE-9A07-3F0A19F278AA}" srcOrd="1" destOrd="0" presId="urn:microsoft.com/office/officeart/2005/8/layout/orgChart1"/>
+    <dgm:cxn modelId="{4C18611D-0214-4E33-A6CF-E888137381B3}" type="presParOf" srcId="{75950480-1B0D-4EA1-99F9-570E05AC0E9C}" destId="{02FD3BF9-D5ED-4D80-AEE3-E07100F83A6B}" srcOrd="1" destOrd="0" presId="urn:microsoft.com/office/officeart/2005/8/layout/orgChart1"/>
+    <dgm:cxn modelId="{BCBD76A7-5609-4FF9-B2F5-C1891D291C80}" type="presParOf" srcId="{75950480-1B0D-4EA1-99F9-570E05AC0E9C}" destId="{19DC4005-2635-456F-A5D5-16C48B6C0388}" srcOrd="2" destOrd="0" presId="urn:microsoft.com/office/officeart/2005/8/layout/orgChart1"/>
+    <dgm:cxn modelId="{2CA486EF-F940-41CE-B162-C208DF0B5F49}" type="presParOf" srcId="{19DC4005-2635-456F-A5D5-16C48B6C0388}" destId="{331505A9-7D7A-4F89-B9EA-764F55414808}" srcOrd="0" destOrd="0" presId="urn:microsoft.com/office/officeart/2005/8/layout/orgChart1"/>
+    <dgm:cxn modelId="{394CAADB-0999-47E6-8DA2-8AF34436F7F6}" type="presParOf" srcId="{19DC4005-2635-456F-A5D5-16C48B6C0388}" destId="{EB1AF144-3AD0-4250-BCBE-EEFD6405B172}" srcOrd="1" destOrd="0" presId="urn:microsoft.com/office/officeart/2005/8/layout/orgChart1"/>
+    <dgm:cxn modelId="{5176B24D-F7C0-41D5-8336-45129360258B}" type="presParOf" srcId="{EB1AF144-3AD0-4250-BCBE-EEFD6405B172}" destId="{7602909C-3640-4360-B96F-DFD0B93C8005}" srcOrd="0" destOrd="0" presId="urn:microsoft.com/office/officeart/2005/8/layout/orgChart1"/>
+    <dgm:cxn modelId="{A557A280-F6BC-45E4-9D38-6867E34861C5}" type="presParOf" srcId="{7602909C-3640-4360-B96F-DFD0B93C8005}" destId="{D7CB6126-5F88-480E-92C1-20FCC6A6B1BC}" srcOrd="0" destOrd="0" presId="urn:microsoft.com/office/officeart/2005/8/layout/orgChart1"/>
+    <dgm:cxn modelId="{AF72A471-5DE3-4CBB-9309-A0145DCFC8C2}" type="presParOf" srcId="{7602909C-3640-4360-B96F-DFD0B93C8005}" destId="{ABFD6ADA-118F-46FF-8E6B-A2DC5A4C43EE}" srcOrd="1" destOrd="0" presId="urn:microsoft.com/office/officeart/2005/8/layout/orgChart1"/>
+    <dgm:cxn modelId="{4A794B2D-F7E9-4B49-A399-5999545C8714}" type="presParOf" srcId="{EB1AF144-3AD0-4250-BCBE-EEFD6405B172}" destId="{F78CEF85-4405-43A6-9F00-F4FFBF8834A0}" srcOrd="1" destOrd="0" presId="urn:microsoft.com/office/officeart/2005/8/layout/orgChart1"/>
+    <dgm:cxn modelId="{6E11AA84-187B-442E-ADC6-FDAC5F38445F}" type="presParOf" srcId="{EB1AF144-3AD0-4250-BCBE-EEFD6405B172}" destId="{90038E01-8118-438E-9133-DA0D5E687F32}" srcOrd="2" destOrd="0" presId="urn:microsoft.com/office/officeart/2005/8/layout/orgChart1"/>
+    <dgm:cxn modelId="{06499691-5F05-4BE7-B1A4-1052E6361BE2}" type="presParOf" srcId="{19DC4005-2635-456F-A5D5-16C48B6C0388}" destId="{FE01D531-E81C-42A2-803C-05DFA5A2AE8B}" srcOrd="2" destOrd="0" presId="urn:microsoft.com/office/officeart/2005/8/layout/orgChart1"/>
+    <dgm:cxn modelId="{44A37F45-E6C6-4459-8668-DC3D01CC8FAD}" type="presParOf" srcId="{19DC4005-2635-456F-A5D5-16C48B6C0388}" destId="{1242ED6E-7480-409B-B3EF-129607FC8378}" srcOrd="3" destOrd="0" presId="urn:microsoft.com/office/officeart/2005/8/layout/orgChart1"/>
+    <dgm:cxn modelId="{89FF4E07-9517-4DF0-88A0-68B0FDCA14EB}" type="presParOf" srcId="{1242ED6E-7480-409B-B3EF-129607FC8378}" destId="{4097287D-B736-4C5D-92A1-F1DB28A11A76}" srcOrd="0" destOrd="0" presId="urn:microsoft.com/office/officeart/2005/8/layout/orgChart1"/>
+    <dgm:cxn modelId="{A0542ADC-1A0F-4E9D-AE6A-53C2BB4BC047}" type="presParOf" srcId="{4097287D-B736-4C5D-92A1-F1DB28A11A76}" destId="{9131B8DD-5A22-420D-97EA-76536588A545}" srcOrd="0" destOrd="0" presId="urn:microsoft.com/office/officeart/2005/8/layout/orgChart1"/>
+    <dgm:cxn modelId="{BC7A6B17-BA30-4B71-92B3-8EA8F3D1061E}" type="presParOf" srcId="{4097287D-B736-4C5D-92A1-F1DB28A11A76}" destId="{B14D84C1-9A0E-4F38-A7FD-EF3908BCFC57}" srcOrd="1" destOrd="0" presId="urn:microsoft.com/office/officeart/2005/8/layout/orgChart1"/>
+    <dgm:cxn modelId="{DB8B4E3D-0C1E-4832-8BA0-4A054DB05801}" type="presParOf" srcId="{1242ED6E-7480-409B-B3EF-129607FC8378}" destId="{5B734CE1-07E6-4201-830D-D85A5E8CF20C}" srcOrd="1" destOrd="0" presId="urn:microsoft.com/office/officeart/2005/8/layout/orgChart1"/>
+    <dgm:cxn modelId="{7D640FB1-12CF-42F9-8E11-B2D94441D112}" type="presParOf" srcId="{1242ED6E-7480-409B-B3EF-129607FC8378}" destId="{B7F327BA-34B5-488B-BD1B-92CC692E2893}" srcOrd="2" destOrd="0" presId="urn:microsoft.com/office/officeart/2005/8/layout/orgChart1"/>
+    <dgm:cxn modelId="{03A32B33-1F55-49FD-8F59-EBFB24A52AC0}" type="presParOf" srcId="{B7F327BA-34B5-488B-BD1B-92CC692E2893}" destId="{5C4B5830-7EDD-47B1-AD40-E2C983F9CB13}" srcOrd="0" destOrd="0" presId="urn:microsoft.com/office/officeart/2005/8/layout/orgChart1"/>
+    <dgm:cxn modelId="{51D8C57E-E5B1-434D-9150-B167766A621A}" type="presParOf" srcId="{B7F327BA-34B5-488B-BD1B-92CC692E2893}" destId="{F8CF79BB-AB56-493B-95F8-D7D6E0BF0469}" srcOrd="1" destOrd="0" presId="urn:microsoft.com/office/officeart/2005/8/layout/orgChart1"/>
+    <dgm:cxn modelId="{89CEE2B4-12C4-46C9-A2D2-38E022069051}" type="presParOf" srcId="{F8CF79BB-AB56-493B-95F8-D7D6E0BF0469}" destId="{64E54C98-81BB-4B55-834B-3C08349C207C}" srcOrd="0" destOrd="0" presId="urn:microsoft.com/office/officeart/2005/8/layout/orgChart1"/>
+    <dgm:cxn modelId="{9EAA760A-D818-4B9C-973A-C581A001F515}" type="presParOf" srcId="{64E54C98-81BB-4B55-834B-3C08349C207C}" destId="{C9E5B51C-7CEB-49AF-A864-AF72F40D3B3D}" srcOrd="0" destOrd="0" presId="urn:microsoft.com/office/officeart/2005/8/layout/orgChart1"/>
+    <dgm:cxn modelId="{C3DE78D4-0C53-4C34-A41E-F9FFA257B18C}" type="presParOf" srcId="{64E54C98-81BB-4B55-834B-3C08349C207C}" destId="{602E660E-16BA-4275-9D01-9552DC2FC0C0}" srcOrd="1" destOrd="0" presId="urn:microsoft.com/office/officeart/2005/8/layout/orgChart1"/>
+    <dgm:cxn modelId="{E1B9767F-2860-4507-8263-0DEFB32E066F}" type="presParOf" srcId="{F8CF79BB-AB56-493B-95F8-D7D6E0BF0469}" destId="{A1F0C073-2ADB-4B7C-83A6-384F31307090}" srcOrd="1" destOrd="0" presId="urn:microsoft.com/office/officeart/2005/8/layout/orgChart1"/>
+    <dgm:cxn modelId="{495A54AC-F940-4286-84CE-A2E1B4D7BA98}" type="presParOf" srcId="{F8CF79BB-AB56-493B-95F8-D7D6E0BF0469}" destId="{A23B21E5-1AA7-4E15-AA45-71D294C3FC0A}" srcOrd="2" destOrd="0" presId="urn:microsoft.com/office/officeart/2005/8/layout/orgChart1"/>
+    <dgm:cxn modelId="{942129BD-2378-40FD-8CD7-BCF6F992EE9B}" type="presParOf" srcId="{B7F327BA-34B5-488B-BD1B-92CC692E2893}" destId="{5C485ECA-98DA-4305-BF41-C86A7B33525B}" srcOrd="2" destOrd="0" presId="urn:microsoft.com/office/officeart/2005/8/layout/orgChart1"/>
+    <dgm:cxn modelId="{0F03160E-AD90-438A-AC29-2B423DFD7A2B}" type="presParOf" srcId="{B7F327BA-34B5-488B-BD1B-92CC692E2893}" destId="{DC6066DC-B96A-4E96-82DF-0C6562AF85B2}" srcOrd="3" destOrd="0" presId="urn:microsoft.com/office/officeart/2005/8/layout/orgChart1"/>
+    <dgm:cxn modelId="{2998CA8B-9163-47C0-A6DD-DF57C1E4A739}" type="presParOf" srcId="{DC6066DC-B96A-4E96-82DF-0C6562AF85B2}" destId="{E439A7BD-5076-48DF-BD33-22A5F652F6D6}" srcOrd="0" destOrd="0" presId="urn:microsoft.com/office/officeart/2005/8/layout/orgChart1"/>
+    <dgm:cxn modelId="{40FDA8AB-4EC6-45C3-96E2-0CADF0B27178}" type="presParOf" srcId="{E439A7BD-5076-48DF-BD33-22A5F652F6D6}" destId="{3F5643FD-56F9-468B-8C12-3F321D846CF7}" srcOrd="0" destOrd="0" presId="urn:microsoft.com/office/officeart/2005/8/layout/orgChart1"/>
+    <dgm:cxn modelId="{67ACC893-4970-483A-99BC-5CC4A6C810BB}" type="presParOf" srcId="{E439A7BD-5076-48DF-BD33-22A5F652F6D6}" destId="{33EF78E1-0375-4C0E-9B37-23D369503DA1}" srcOrd="1" destOrd="0" presId="urn:microsoft.com/office/officeart/2005/8/layout/orgChart1"/>
+    <dgm:cxn modelId="{2A4360CE-E9C7-4D63-89D8-C14D76AA9DA9}" type="presParOf" srcId="{DC6066DC-B96A-4E96-82DF-0C6562AF85B2}" destId="{815C5110-8786-4423-973D-B43E67255ACF}" srcOrd="1" destOrd="0" presId="urn:microsoft.com/office/officeart/2005/8/layout/orgChart1"/>
+    <dgm:cxn modelId="{26A0EA47-53A2-4E95-BE8F-0CF980FBDF45}" type="presParOf" srcId="{DC6066DC-B96A-4E96-82DF-0C6562AF85B2}" destId="{3A090B18-426D-4D27-9E23-F8A03EE80316}" srcOrd="2" destOrd="0" presId="urn:microsoft.com/office/officeart/2005/8/layout/orgChart1"/>
+    <dgm:cxn modelId="{BFA5DFF9-032C-4DDD-BADF-0A09BBF801B4}" type="presParOf" srcId="{19DC4005-2635-456F-A5D5-16C48B6C0388}" destId="{B548C1C7-9FEC-413F-93AE-568D8802B6D4}" srcOrd="4" destOrd="0" presId="urn:microsoft.com/office/officeart/2005/8/layout/orgChart1"/>
+    <dgm:cxn modelId="{CB1A69EE-F778-44C8-9F7B-1F108E1D4B26}" type="presParOf" srcId="{19DC4005-2635-456F-A5D5-16C48B6C0388}" destId="{BA84BA18-ECFD-4CD9-B224-05C8CB21E14A}" srcOrd="5" destOrd="0" presId="urn:microsoft.com/office/officeart/2005/8/layout/orgChart1"/>
+    <dgm:cxn modelId="{08666DD7-17F8-466D-929D-591E7EE30FF4}" type="presParOf" srcId="{BA84BA18-ECFD-4CD9-B224-05C8CB21E14A}" destId="{D8EF08BC-3D3A-4BEF-9CFE-1400BD1E73E7}" srcOrd="0" destOrd="0" presId="urn:microsoft.com/office/officeart/2005/8/layout/orgChart1"/>
+    <dgm:cxn modelId="{4C4B57CF-D54F-46DD-BC96-AB5C241C3961}" type="presParOf" srcId="{D8EF08BC-3D3A-4BEF-9CFE-1400BD1E73E7}" destId="{D8ECEB18-7017-4ADB-932D-95A78F708481}" srcOrd="0" destOrd="0" presId="urn:microsoft.com/office/officeart/2005/8/layout/orgChart1"/>
+    <dgm:cxn modelId="{49031F7D-FA92-490D-99A7-446D3221C9DC}" type="presParOf" srcId="{D8EF08BC-3D3A-4BEF-9CFE-1400BD1E73E7}" destId="{B080475C-2924-4FAC-9E7C-E58DBC8F807E}" srcOrd="1" destOrd="0" presId="urn:microsoft.com/office/officeart/2005/8/layout/orgChart1"/>
+    <dgm:cxn modelId="{21F9C66C-E2AF-44BD-8EE1-18A9722B8FE8}" type="presParOf" srcId="{BA84BA18-ECFD-4CD9-B224-05C8CB21E14A}" destId="{C1AC0CF2-557C-41CA-90CE-70937D3C8373}" srcOrd="1" destOrd="0" presId="urn:microsoft.com/office/officeart/2005/8/layout/orgChart1"/>
+    <dgm:cxn modelId="{13D5B503-5D8D-439B-955A-662B30855727}" type="presParOf" srcId="{BA84BA18-ECFD-4CD9-B224-05C8CB21E14A}" destId="{B88AE730-28E0-4BA1-BBFC-A4B238224EBC}" srcOrd="2" destOrd="0" presId="urn:microsoft.com/office/officeart/2005/8/layout/orgChart1"/>
+    <dgm:cxn modelId="{2768C50C-7C60-43E8-8A51-FEA065E433C7}" type="presParOf" srcId="{19DC4005-2635-456F-A5D5-16C48B6C0388}" destId="{FDF43D03-403E-44A3-B493-E5DD22E3F6CB}" srcOrd="6" destOrd="0" presId="urn:microsoft.com/office/officeart/2005/8/layout/orgChart1"/>
+    <dgm:cxn modelId="{E3E3F505-3AD2-460B-90EE-8F6EBB9D65A1}" type="presParOf" srcId="{19DC4005-2635-456F-A5D5-16C48B6C0388}" destId="{77F2898B-FFA1-43D9-B13E-1D819BEBCA67}" srcOrd="7" destOrd="0" presId="urn:microsoft.com/office/officeart/2005/8/layout/orgChart1"/>
+    <dgm:cxn modelId="{A2E27657-4116-401B-9CD6-A11618C49B4A}" type="presParOf" srcId="{77F2898B-FFA1-43D9-B13E-1D819BEBCA67}" destId="{2846F9AA-9EFE-4273-B978-1085FA3EBA7D}" srcOrd="0" destOrd="0" presId="urn:microsoft.com/office/officeart/2005/8/layout/orgChart1"/>
+    <dgm:cxn modelId="{803F48C9-3CCD-4E21-9CC6-320BC0358445}" type="presParOf" srcId="{2846F9AA-9EFE-4273-B978-1085FA3EBA7D}" destId="{E8DED2BC-40D0-47A6-865C-E9F974241F85}" srcOrd="0" destOrd="0" presId="urn:microsoft.com/office/officeart/2005/8/layout/orgChart1"/>
+    <dgm:cxn modelId="{DDAECA38-4F7C-41D4-B5AF-B7C709EB7A37}" type="presParOf" srcId="{2846F9AA-9EFE-4273-B978-1085FA3EBA7D}" destId="{3E881038-F239-4987-9DCA-5B43820291FC}" srcOrd="1" destOrd="0" presId="urn:microsoft.com/office/officeart/2005/8/layout/orgChart1"/>
+    <dgm:cxn modelId="{5584EE81-1196-4D9A-9AF4-ED60AC52C289}" type="presParOf" srcId="{77F2898B-FFA1-43D9-B13E-1D819BEBCA67}" destId="{CEE5BFF8-630B-489A-8B21-C7258ABDEF5F}" srcOrd="1" destOrd="0" presId="urn:microsoft.com/office/officeart/2005/8/layout/orgChart1"/>
+    <dgm:cxn modelId="{82D94E59-3607-4D7F-9C6D-56B23CD47FA8}" type="presParOf" srcId="{77F2898B-FFA1-43D9-B13E-1D819BEBCA67}" destId="{2EB51B4F-F220-45F4-A654-047D7EAE80BD}" srcOrd="2" destOrd="0" presId="urn:microsoft.com/office/officeart/2005/8/layout/orgChart1"/>
+    <dgm:cxn modelId="{524A1AC5-8D35-416B-85FE-6796EA280338}" type="presParOf" srcId="{2EB51B4F-F220-45F4-A654-047D7EAE80BD}" destId="{15AFDEC9-CB60-4AA0-9077-58257BC51A13}" srcOrd="0" destOrd="0" presId="urn:microsoft.com/office/officeart/2005/8/layout/orgChart1"/>
+    <dgm:cxn modelId="{64528A90-A158-4B9A-8B70-F81386D1F7A3}" type="presParOf" srcId="{2EB51B4F-F220-45F4-A654-047D7EAE80BD}" destId="{03672510-08D4-4E2D-8EC7-9C8EC9390333}" srcOrd="1" destOrd="0" presId="urn:microsoft.com/office/officeart/2005/8/layout/orgChart1"/>
+    <dgm:cxn modelId="{E62CE74E-0096-4A19-9422-A98CB9A4F333}" type="presParOf" srcId="{03672510-08D4-4E2D-8EC7-9C8EC9390333}" destId="{5ACBD17A-2521-419D-891E-0AFAC3B965F2}" srcOrd="0" destOrd="0" presId="urn:microsoft.com/office/officeart/2005/8/layout/orgChart1"/>
+    <dgm:cxn modelId="{48E8FF11-9C30-4A4C-8BF2-F6892B1D7F47}" type="presParOf" srcId="{5ACBD17A-2521-419D-891E-0AFAC3B965F2}" destId="{C510D6EF-7E75-40F1-BF96-7EBC27A4836E}" srcOrd="0" destOrd="0" presId="urn:microsoft.com/office/officeart/2005/8/layout/orgChart1"/>
+    <dgm:cxn modelId="{37476603-ABA9-483A-8804-1111C0782859}" type="presParOf" srcId="{5ACBD17A-2521-419D-891E-0AFAC3B965F2}" destId="{AC469BB8-88A3-4EAF-8C0A-CDBACB518383}" srcOrd="1" destOrd="0" presId="urn:microsoft.com/office/officeart/2005/8/layout/orgChart1"/>
+    <dgm:cxn modelId="{5C7CEA61-8EFC-48EA-92E2-CE04DEE76A8C}" type="presParOf" srcId="{03672510-08D4-4E2D-8EC7-9C8EC9390333}" destId="{811A3D04-FFA7-4E3C-95A1-C4C7E79D85FA}" srcOrd="1" destOrd="0" presId="urn:microsoft.com/office/officeart/2005/8/layout/orgChart1"/>
+    <dgm:cxn modelId="{5F73814D-B4DA-485E-94DB-4110A8D88350}" type="presParOf" srcId="{03672510-08D4-4E2D-8EC7-9C8EC9390333}" destId="{0B89E398-01C5-4B70-BD35-3CEE19EDA38A}" srcOrd="2" destOrd="0" presId="urn:microsoft.com/office/officeart/2005/8/layout/orgChart1"/>
+    <dgm:cxn modelId="{AA6C4286-0317-4B0C-A3A2-52E9FF7D9BB8}" type="presParOf" srcId="{2EB51B4F-F220-45F4-A654-047D7EAE80BD}" destId="{FD11E960-4213-409B-9D2B-44CC8CF9C71D}" srcOrd="2" destOrd="0" presId="urn:microsoft.com/office/officeart/2005/8/layout/orgChart1"/>
+    <dgm:cxn modelId="{232BD211-D3BE-4B9B-9BC8-6BBCA6966276}" type="presParOf" srcId="{2EB51B4F-F220-45F4-A654-047D7EAE80BD}" destId="{CA0F0770-107E-431E-A09E-E1E3FE98A5F2}" srcOrd="3" destOrd="0" presId="urn:microsoft.com/office/officeart/2005/8/layout/orgChart1"/>
+    <dgm:cxn modelId="{9CDACB34-1EB4-49E5-8C46-2C7B3FF655A8}" type="presParOf" srcId="{CA0F0770-107E-431E-A09E-E1E3FE98A5F2}" destId="{3A36C4A5-7589-4AAE-BA8A-D5C820170B9F}" srcOrd="0" destOrd="0" presId="urn:microsoft.com/office/officeart/2005/8/layout/orgChart1"/>
+    <dgm:cxn modelId="{39C3DAA1-9BBC-4863-A865-4ECB9FAB9420}" type="presParOf" srcId="{3A36C4A5-7589-4AAE-BA8A-D5C820170B9F}" destId="{F85C78DD-DC85-4D2D-8C25-539B682975FC}" srcOrd="0" destOrd="0" presId="urn:microsoft.com/office/officeart/2005/8/layout/orgChart1"/>
+    <dgm:cxn modelId="{D0835926-CC74-4E6D-A24C-CC70541C7718}" type="presParOf" srcId="{3A36C4A5-7589-4AAE-BA8A-D5C820170B9F}" destId="{A6666690-3836-4AA6-BE74-6F23EEE458BE}" srcOrd="1" destOrd="0" presId="urn:microsoft.com/office/officeart/2005/8/layout/orgChart1"/>
+    <dgm:cxn modelId="{A345B7A7-2150-4D5D-948B-BC86BDD26764}" type="presParOf" srcId="{CA0F0770-107E-431E-A09E-E1E3FE98A5F2}" destId="{2478A05D-817D-4B4F-9F08-71338D466CAD}" srcOrd="1" destOrd="0" presId="urn:microsoft.com/office/officeart/2005/8/layout/orgChart1"/>
+    <dgm:cxn modelId="{3BFE234E-D2B5-4EC1-911B-1921CA457DB6}" type="presParOf" srcId="{CA0F0770-107E-431E-A09E-E1E3FE98A5F2}" destId="{C568A926-F872-4FF0-9BA8-536640AA438D}" srcOrd="2" destOrd="0" presId="urn:microsoft.com/office/officeart/2005/8/layout/orgChart1"/>
+    <dgm:cxn modelId="{0B023AEC-A895-4121-9C79-9B1622EFB377}" type="presParOf" srcId="{13787771-3E72-4EE7-A38E-576BFAB07021}" destId="{12353F20-02E7-4E7C-B3AC-A1DC2E751C62}" srcOrd="2" destOrd="0" presId="urn:microsoft.com/office/officeart/2005/8/layout/orgChart1"/>
+    <dgm:cxn modelId="{ED569B22-CA2F-43F8-B0DE-0818D84AE048}" type="presParOf" srcId="{13787771-3E72-4EE7-A38E-576BFAB07021}" destId="{98A424D0-5BC4-4F23-A9D7-4731EABDB3FB}" srcOrd="3" destOrd="0" presId="urn:microsoft.com/office/officeart/2005/8/layout/orgChart1"/>
+    <dgm:cxn modelId="{580746E5-4A67-46F8-8BDD-FE2C8FC4F9EC}" type="presParOf" srcId="{98A424D0-5BC4-4F23-A9D7-4731EABDB3FB}" destId="{24B8257C-D8EE-462F-A138-5C631DAE63B2}" srcOrd="0" destOrd="0" presId="urn:microsoft.com/office/officeart/2005/8/layout/orgChart1"/>
+    <dgm:cxn modelId="{BA8D933D-DCAC-496A-A523-80D724E11D49}" type="presParOf" srcId="{24B8257C-D8EE-462F-A138-5C631DAE63B2}" destId="{4FFFDE0E-778C-40EC-AEEA-F6F45864A6CC}" srcOrd="0" destOrd="0" presId="urn:microsoft.com/office/officeart/2005/8/layout/orgChart1"/>
+    <dgm:cxn modelId="{726C0045-52C0-42E4-B8EA-55EE86AB27A9}" type="presParOf" srcId="{24B8257C-D8EE-462F-A138-5C631DAE63B2}" destId="{E8195F43-DAB6-465A-A70C-BFD525FD22A5}" srcOrd="1" destOrd="0" presId="urn:microsoft.com/office/officeart/2005/8/layout/orgChart1"/>
+    <dgm:cxn modelId="{88ED3016-8CED-4008-A2EF-47CBB8BA4909}" type="presParOf" srcId="{98A424D0-5BC4-4F23-A9D7-4731EABDB3FB}" destId="{A7AB07DA-F3CD-44BC-BF57-C63A6963D16E}" srcOrd="1" destOrd="0" presId="urn:microsoft.com/office/officeart/2005/8/layout/orgChart1"/>
+    <dgm:cxn modelId="{6FBB60F5-DC0F-466F-8189-6FCB881F7157}" type="presParOf" srcId="{98A424D0-5BC4-4F23-A9D7-4731EABDB3FB}" destId="{9B2D3870-B62F-4BCC-9D8B-6B116A9E10E8}" srcOrd="2" destOrd="0" presId="urn:microsoft.com/office/officeart/2005/8/layout/orgChart1"/>
+    <dgm:cxn modelId="{D7683166-7B95-464C-9F16-4542256941A6}" type="presParOf" srcId="{9B2D3870-B62F-4BCC-9D8B-6B116A9E10E8}" destId="{ED2F88C3-BFC2-44C2-9FA2-BBA0B9689223}" srcOrd="0" destOrd="0" presId="urn:microsoft.com/office/officeart/2005/8/layout/orgChart1"/>
+    <dgm:cxn modelId="{A3F63D7C-25B1-43AD-9EF1-3EBFA5BFDC16}" type="presParOf" srcId="{9B2D3870-B62F-4BCC-9D8B-6B116A9E10E8}" destId="{5A1F06E5-271A-4139-BF13-EC55C5BEC6AC}" srcOrd="1" destOrd="0" presId="urn:microsoft.com/office/officeart/2005/8/layout/orgChart1"/>
+    <dgm:cxn modelId="{BDDA0FD0-1941-49A5-8719-F8726AE9B2AE}" type="presParOf" srcId="{5A1F06E5-271A-4139-BF13-EC55C5BEC6AC}" destId="{AFEF4BD3-44CC-4A2B-A352-036EE58A25E4}" srcOrd="0" destOrd="0" presId="urn:microsoft.com/office/officeart/2005/8/layout/orgChart1"/>
+    <dgm:cxn modelId="{9F5A5E69-CC36-4B5B-95D0-CA9ACCE72F60}" type="presParOf" srcId="{AFEF4BD3-44CC-4A2B-A352-036EE58A25E4}" destId="{18DBB891-5FB1-4FC9-B96D-C5064DA55C1F}" srcOrd="0" destOrd="0" presId="urn:microsoft.com/office/officeart/2005/8/layout/orgChart1"/>
+    <dgm:cxn modelId="{A1E44811-C20D-4443-A702-FE47F30E859C}" type="presParOf" srcId="{AFEF4BD3-44CC-4A2B-A352-036EE58A25E4}" destId="{C438B4BE-0CEA-4568-906B-AD0392F24989}" srcOrd="1" destOrd="0" presId="urn:microsoft.com/office/officeart/2005/8/layout/orgChart1"/>
+    <dgm:cxn modelId="{B1BC09E9-8B3E-472C-9E7B-3A9EF5335F28}" type="presParOf" srcId="{5A1F06E5-271A-4139-BF13-EC55C5BEC6AC}" destId="{F48F7224-8B94-49E2-AB70-52735AAE8747}" srcOrd="1" destOrd="0" presId="urn:microsoft.com/office/officeart/2005/8/layout/orgChart1"/>
+    <dgm:cxn modelId="{F57136F9-6F38-4041-8F58-C0C4F5B2C6CC}" type="presParOf" srcId="{5A1F06E5-271A-4139-BF13-EC55C5BEC6AC}" destId="{00E10564-A481-43CF-82C0-99CDF70DA6E8}" srcOrd="2" destOrd="0" presId="urn:microsoft.com/office/officeart/2005/8/layout/orgChart1"/>
+    <dgm:cxn modelId="{9CFC8B48-BBE5-409D-9021-9D3C153037A9}" type="presParOf" srcId="{00E10564-A481-43CF-82C0-99CDF70DA6E8}" destId="{266D1529-FC20-4446-9D6D-6190E4D50402}" srcOrd="0" destOrd="0" presId="urn:microsoft.com/office/officeart/2005/8/layout/orgChart1"/>
+    <dgm:cxn modelId="{DC788FFA-10BC-4453-9D21-D3D35CBBFFDA}" type="presParOf" srcId="{00E10564-A481-43CF-82C0-99CDF70DA6E8}" destId="{24D63D63-70F1-411E-8F9A-7C2F2035F2C1}" srcOrd="1" destOrd="0" presId="urn:microsoft.com/office/officeart/2005/8/layout/orgChart1"/>
+    <dgm:cxn modelId="{F84CFB5C-F0FC-4247-9DBC-F6FFE32B6F9B}" type="presParOf" srcId="{24D63D63-70F1-411E-8F9A-7C2F2035F2C1}" destId="{569F79BB-87FA-4543-B880-4273B6960529}" srcOrd="0" destOrd="0" presId="urn:microsoft.com/office/officeart/2005/8/layout/orgChart1"/>
+    <dgm:cxn modelId="{455F8A32-B909-4FDB-9ACC-6E964A1C5AF2}" type="presParOf" srcId="{569F79BB-87FA-4543-B880-4273B6960529}" destId="{5D0BB2C5-B585-4B59-8165-BA89E901922A}" srcOrd="0" destOrd="0" presId="urn:microsoft.com/office/officeart/2005/8/layout/orgChart1"/>
+    <dgm:cxn modelId="{B208BF74-5311-4101-A684-6CA7C7B3F318}" type="presParOf" srcId="{569F79BB-87FA-4543-B880-4273B6960529}" destId="{E38062C5-44BF-4D02-9ADD-92494A0DEB33}" srcOrd="1" destOrd="0" presId="urn:microsoft.com/office/officeart/2005/8/layout/orgChart1"/>
+    <dgm:cxn modelId="{4B8A06CD-5600-404C-9233-C4CA1892F82C}" type="presParOf" srcId="{24D63D63-70F1-411E-8F9A-7C2F2035F2C1}" destId="{FA30E6BA-5FA2-40EF-B459-52624F74DBEA}" srcOrd="1" destOrd="0" presId="urn:microsoft.com/office/officeart/2005/8/layout/orgChart1"/>
+    <dgm:cxn modelId="{7550BDBF-ABD5-40EC-8663-E0A3CFD50E35}" type="presParOf" srcId="{24D63D63-70F1-411E-8F9A-7C2F2035F2C1}" destId="{A748BE8C-4009-4430-BAAA-FE5147896064}" srcOrd="2" destOrd="0" presId="urn:microsoft.com/office/officeart/2005/8/layout/orgChart1"/>
+    <dgm:cxn modelId="{6821C5C6-4F92-40E5-BF44-67DE1BDB89CD}" type="presParOf" srcId="{00E10564-A481-43CF-82C0-99CDF70DA6E8}" destId="{0B26385F-40BB-4AE1-979B-EF1EC1F096A0}" srcOrd="2" destOrd="0" presId="urn:microsoft.com/office/officeart/2005/8/layout/orgChart1"/>
+    <dgm:cxn modelId="{06506354-8262-42C6-8602-62921027266C}" type="presParOf" srcId="{00E10564-A481-43CF-82C0-99CDF70DA6E8}" destId="{217D75BC-1ABA-4618-8A14-C6FA3D01BC8A}" srcOrd="3" destOrd="0" presId="urn:microsoft.com/office/officeart/2005/8/layout/orgChart1"/>
+    <dgm:cxn modelId="{76824F1E-AE1F-4450-8549-AB16C17D7D53}" type="presParOf" srcId="{217D75BC-1ABA-4618-8A14-C6FA3D01BC8A}" destId="{88EEE941-D5C0-403B-A21E-583AAB72A93F}" srcOrd="0" destOrd="0" presId="urn:microsoft.com/office/officeart/2005/8/layout/orgChart1"/>
+    <dgm:cxn modelId="{22048D0C-E2BD-4351-AE8F-C52535CA4B38}" type="presParOf" srcId="{88EEE941-D5C0-403B-A21E-583AAB72A93F}" destId="{D288D81C-9220-4402-B8EA-16D2A8E1F407}" srcOrd="0" destOrd="0" presId="urn:microsoft.com/office/officeart/2005/8/layout/orgChart1"/>
+    <dgm:cxn modelId="{D5D9701A-D8FD-4CD1-A006-D37BF91B1448}" type="presParOf" srcId="{88EEE941-D5C0-403B-A21E-583AAB72A93F}" destId="{C6820139-9194-49DD-A4E1-9B6E621F517B}" srcOrd="1" destOrd="0" presId="urn:microsoft.com/office/officeart/2005/8/layout/orgChart1"/>
+    <dgm:cxn modelId="{0F569FAA-CDE3-4F36-A804-08DAA1E52B55}" type="presParOf" srcId="{217D75BC-1ABA-4618-8A14-C6FA3D01BC8A}" destId="{CDB6500C-6831-43C9-8AB2-F67447CA35EA}" srcOrd="1" destOrd="0" presId="urn:microsoft.com/office/officeart/2005/8/layout/orgChart1"/>
+    <dgm:cxn modelId="{F368C9AA-226A-44B1-A187-8435F67E7D03}" type="presParOf" srcId="{217D75BC-1ABA-4618-8A14-C6FA3D01BC8A}" destId="{D2DDDF93-25BC-4082-AFC8-C824E0649EA9}" srcOrd="2" destOrd="0" presId="urn:microsoft.com/office/officeart/2005/8/layout/orgChart1"/>
+    <dgm:cxn modelId="{1EBE3AF9-B055-4D12-927F-35DE9183492E}" type="presParOf" srcId="{9B2D3870-B62F-4BCC-9D8B-6B116A9E10E8}" destId="{5B25CD9E-0182-44CD-B44A-FBD70C8504F0}" srcOrd="2" destOrd="0" presId="urn:microsoft.com/office/officeart/2005/8/layout/orgChart1"/>
+    <dgm:cxn modelId="{926AC308-BB53-4D0E-985B-757571F1C30C}" type="presParOf" srcId="{9B2D3870-B62F-4BCC-9D8B-6B116A9E10E8}" destId="{7E2BC9D7-3581-4FE5-8584-862F12AE88EF}" srcOrd="3" destOrd="0" presId="urn:microsoft.com/office/officeart/2005/8/layout/orgChart1"/>
+    <dgm:cxn modelId="{714584B8-DD9D-4D85-8914-04A5B4F06B74}" type="presParOf" srcId="{7E2BC9D7-3581-4FE5-8584-862F12AE88EF}" destId="{C8ED3A81-487C-4EF1-8C85-9488043BBAFB}" srcOrd="0" destOrd="0" presId="urn:microsoft.com/office/officeart/2005/8/layout/orgChart1"/>
+    <dgm:cxn modelId="{6C5BA31E-195C-432F-9F86-A72C71AA0E03}" type="presParOf" srcId="{C8ED3A81-487C-4EF1-8C85-9488043BBAFB}" destId="{F15F8266-AD11-461E-A3FA-7357505E16A8}" srcOrd="0" destOrd="0" presId="urn:microsoft.com/office/officeart/2005/8/layout/orgChart1"/>
+    <dgm:cxn modelId="{5B8E799F-C452-4442-B00B-187630896A87}" type="presParOf" srcId="{C8ED3A81-487C-4EF1-8C85-9488043BBAFB}" destId="{CECF6017-B531-4D48-931D-680624BD71FA}" srcOrd="1" destOrd="0" presId="urn:microsoft.com/office/officeart/2005/8/layout/orgChart1"/>
+    <dgm:cxn modelId="{5DEB77C6-7E9F-42DA-9CB0-012B292D0D03}" type="presParOf" srcId="{7E2BC9D7-3581-4FE5-8584-862F12AE88EF}" destId="{1DC76060-E8A6-4C82-B311-A72AFBCAAC11}" srcOrd="1" destOrd="0" presId="urn:microsoft.com/office/officeart/2005/8/layout/orgChart1"/>
+    <dgm:cxn modelId="{63961641-F3FF-4A07-81AF-B66E73300F1C}" type="presParOf" srcId="{7E2BC9D7-3581-4FE5-8584-862F12AE88EF}" destId="{7638BC5D-9A43-4236-A8E3-E2B0AA1130C9}" srcOrd="2" destOrd="0" presId="urn:microsoft.com/office/officeart/2005/8/layout/orgChart1"/>
+    <dgm:cxn modelId="{5A6F05B8-DD93-4137-85EF-46C4AFFF29EF}" type="presParOf" srcId="{7638BC5D-9A43-4236-A8E3-E2B0AA1130C9}" destId="{9882E255-31BB-4670-B778-249E53F23956}" srcOrd="0" destOrd="0" presId="urn:microsoft.com/office/officeart/2005/8/layout/orgChart1"/>
+    <dgm:cxn modelId="{35B658B3-97B2-42CC-A754-883E9FF846A1}" type="presParOf" srcId="{7638BC5D-9A43-4236-A8E3-E2B0AA1130C9}" destId="{2851DB03-7896-49EA-A6C7-AD62F2C2A867}" srcOrd="1" destOrd="0" presId="urn:microsoft.com/office/officeart/2005/8/layout/orgChart1"/>
+    <dgm:cxn modelId="{BD4CB250-CB1D-4BED-83BD-E43224D88851}" type="presParOf" srcId="{2851DB03-7896-49EA-A6C7-AD62F2C2A867}" destId="{C1576A96-DC81-4EE6-A07E-2B77EA672379}" srcOrd="0" destOrd="0" presId="urn:microsoft.com/office/officeart/2005/8/layout/orgChart1"/>
+    <dgm:cxn modelId="{3ABC15F5-91F9-446B-9241-BE1F2D0772B4}" type="presParOf" srcId="{C1576A96-DC81-4EE6-A07E-2B77EA672379}" destId="{33E19900-0BB9-4408-8635-F712AD658A96}" srcOrd="0" destOrd="0" presId="urn:microsoft.com/office/officeart/2005/8/layout/orgChart1"/>
+    <dgm:cxn modelId="{8F37825B-D887-487F-BEC2-34F098A34AB0}" type="presParOf" srcId="{C1576A96-DC81-4EE6-A07E-2B77EA672379}" destId="{8B717BD7-7066-4B1C-95E6-154E539E040C}" srcOrd="1" destOrd="0" presId="urn:microsoft.com/office/officeart/2005/8/layout/orgChart1"/>
+    <dgm:cxn modelId="{7F1020EE-04C9-4CA2-B2CF-E5197A041A66}" type="presParOf" srcId="{2851DB03-7896-49EA-A6C7-AD62F2C2A867}" destId="{5A78936E-6240-4890-B36A-A44DC1D1A673}" srcOrd="1" destOrd="0" presId="urn:microsoft.com/office/officeart/2005/8/layout/orgChart1"/>
+    <dgm:cxn modelId="{920FD267-E9C5-4945-99FB-BEEED9FC931F}" type="presParOf" srcId="{2851DB03-7896-49EA-A6C7-AD62F2C2A867}" destId="{7D3A0CA6-0102-4F61-8AB2-BD25733BE859}" srcOrd="2" destOrd="0" presId="urn:microsoft.com/office/officeart/2005/8/layout/orgChart1"/>
+    <dgm:cxn modelId="{284E544D-09EF-4BE2-9BC7-03F7E6F67470}" type="presParOf" srcId="{7D3A0CA6-0102-4F61-8AB2-BD25733BE859}" destId="{CC5020E4-0C5E-4EBB-B07E-B4A9B016469C}" srcOrd="0" destOrd="0" presId="urn:microsoft.com/office/officeart/2005/8/layout/orgChart1"/>
+    <dgm:cxn modelId="{FE75AF35-18E7-48CC-8A56-830D8376EEB4}" type="presParOf" srcId="{7D3A0CA6-0102-4F61-8AB2-BD25733BE859}" destId="{0DC11E9B-4829-4EA8-8A03-865391652CF3}" srcOrd="1" destOrd="0" presId="urn:microsoft.com/office/officeart/2005/8/layout/orgChart1"/>
+    <dgm:cxn modelId="{76F842E3-7D07-4F25-BD8D-FAA2E7158E2C}" type="presParOf" srcId="{0DC11E9B-4829-4EA8-8A03-865391652CF3}" destId="{D41AE9DD-4F20-43E5-B200-A19130CD670A}" srcOrd="0" destOrd="0" presId="urn:microsoft.com/office/officeart/2005/8/layout/orgChart1"/>
+    <dgm:cxn modelId="{937F5D25-FA0D-4FCF-A5A8-1D68373AEF4B}" type="presParOf" srcId="{D41AE9DD-4F20-43E5-B200-A19130CD670A}" destId="{6400440C-3C9D-4F20-9C9E-59774D45D5AA}" srcOrd="0" destOrd="0" presId="urn:microsoft.com/office/officeart/2005/8/layout/orgChart1"/>
+    <dgm:cxn modelId="{B6F3F7A7-9E6C-4B62-BE3E-C2CC30E63636}" type="presParOf" srcId="{D41AE9DD-4F20-43E5-B200-A19130CD670A}" destId="{CB758D7D-076B-4D90-B7B3-5BAE8F6E91EF}" srcOrd="1" destOrd="0" presId="urn:microsoft.com/office/officeart/2005/8/layout/orgChart1"/>
+    <dgm:cxn modelId="{C7E050E0-B76A-4AED-B738-82249975CEEA}" type="presParOf" srcId="{0DC11E9B-4829-4EA8-8A03-865391652CF3}" destId="{E53D0E64-606F-4C56-AB52-3B958A736D85}" srcOrd="1" destOrd="0" presId="urn:microsoft.com/office/officeart/2005/8/layout/orgChart1"/>
+    <dgm:cxn modelId="{82F99408-F38F-476F-ABA9-B980ABFB32DF}" type="presParOf" srcId="{0DC11E9B-4829-4EA8-8A03-865391652CF3}" destId="{726A3670-C47C-468D-BEE9-A22F7241D622}" srcOrd="2" destOrd="0" presId="urn:microsoft.com/office/officeart/2005/8/layout/orgChart1"/>
+    <dgm:cxn modelId="{D4A1C9E3-053F-4584-A17C-137EE9CC2524}" type="presParOf" srcId="{7D3A0CA6-0102-4F61-8AB2-BD25733BE859}" destId="{4E2B58C2-7DFF-4928-A50C-3F879B47E332}" srcOrd="2" destOrd="0" presId="urn:microsoft.com/office/officeart/2005/8/layout/orgChart1"/>
+    <dgm:cxn modelId="{773CC3EC-BC51-414C-8370-4FE029522D12}" type="presParOf" srcId="{7D3A0CA6-0102-4F61-8AB2-BD25733BE859}" destId="{5171F8A9-B57B-4D02-8FC1-F87E4120F45F}" srcOrd="3" destOrd="0" presId="urn:microsoft.com/office/officeart/2005/8/layout/orgChart1"/>
+    <dgm:cxn modelId="{E5ADB9D0-4B0A-4829-A299-58CBBBEE4D4A}" type="presParOf" srcId="{5171F8A9-B57B-4D02-8FC1-F87E4120F45F}" destId="{C28B308D-AF3D-4A8E-8E0B-4D1BBB7AC110}" srcOrd="0" destOrd="0" presId="urn:microsoft.com/office/officeart/2005/8/layout/orgChart1"/>
+    <dgm:cxn modelId="{1481DF16-4221-40C0-B163-B417A3017D83}" type="presParOf" srcId="{C28B308D-AF3D-4A8E-8E0B-4D1BBB7AC110}" destId="{BB1FF034-D0F4-42EE-90CF-DDFEDBC38A0F}" srcOrd="0" destOrd="0" presId="urn:microsoft.com/office/officeart/2005/8/layout/orgChart1"/>
+    <dgm:cxn modelId="{D7E28AA9-5467-41B1-BCFD-0CA564EAEFE3}" type="presParOf" srcId="{C28B308D-AF3D-4A8E-8E0B-4D1BBB7AC110}" destId="{1C42D5E8-DEC8-450D-BA46-351F457B392D}" srcOrd="1" destOrd="0" presId="urn:microsoft.com/office/officeart/2005/8/layout/orgChart1"/>
+    <dgm:cxn modelId="{89329237-E99C-44B9-99D9-0EC8C5B6CB25}" type="presParOf" srcId="{5171F8A9-B57B-4D02-8FC1-F87E4120F45F}" destId="{E21D7328-DCC7-4538-B1C1-C6381C09000B}" srcOrd="1" destOrd="0" presId="urn:microsoft.com/office/officeart/2005/8/layout/orgChart1"/>
+    <dgm:cxn modelId="{9B73D568-CC85-4E21-AD67-709D7707DCDA}" type="presParOf" srcId="{5171F8A9-B57B-4D02-8FC1-F87E4120F45F}" destId="{B25D149C-4E5C-4DF0-9CE0-778B9995F177}" srcOrd="2" destOrd="0" presId="urn:microsoft.com/office/officeart/2005/8/layout/orgChart1"/>
+    <dgm:cxn modelId="{9AFE9D11-96FE-4B3A-8D62-2AFD60155A2C}" type="presParOf" srcId="{7638BC5D-9A43-4236-A8E3-E2B0AA1130C9}" destId="{0EB56516-F058-4E18-A11A-661CE5FFFD20}" srcOrd="2" destOrd="0" presId="urn:microsoft.com/office/officeart/2005/8/layout/orgChart1"/>
+    <dgm:cxn modelId="{2A160E3B-DD24-4C06-B56D-7550994D6559}" type="presParOf" srcId="{7638BC5D-9A43-4236-A8E3-E2B0AA1130C9}" destId="{780EBEA5-05A6-4B66-B8D4-1F119084308D}" srcOrd="3" destOrd="0" presId="urn:microsoft.com/office/officeart/2005/8/layout/orgChart1"/>
+    <dgm:cxn modelId="{6A571ECD-B00B-4CB0-910D-8674126CCC2A}" type="presParOf" srcId="{780EBEA5-05A6-4B66-B8D4-1F119084308D}" destId="{7645672B-8E11-4C6A-8489-9C72099FF193}" srcOrd="0" destOrd="0" presId="urn:microsoft.com/office/officeart/2005/8/layout/orgChart1"/>
+    <dgm:cxn modelId="{1F8B392D-283C-4B1F-8B23-306BB8DC6B8E}" type="presParOf" srcId="{7645672B-8E11-4C6A-8489-9C72099FF193}" destId="{2B9685D8-006A-4898-9C7B-EF18225D9069}" srcOrd="0" destOrd="0" presId="urn:microsoft.com/office/officeart/2005/8/layout/orgChart1"/>
+    <dgm:cxn modelId="{2454C8A4-50E4-4F43-91EF-E7BA6B31222B}" type="presParOf" srcId="{7645672B-8E11-4C6A-8489-9C72099FF193}" destId="{CC89EADA-8B68-4529-85B9-BE8028CD765D}" srcOrd="1" destOrd="0" presId="urn:microsoft.com/office/officeart/2005/8/layout/orgChart1"/>
+    <dgm:cxn modelId="{DBB25563-1FA7-4E29-94E6-16328E7A6277}" type="presParOf" srcId="{780EBEA5-05A6-4B66-B8D4-1F119084308D}" destId="{11D71DE4-34CD-4089-97FC-93EB3E7B81A8}" srcOrd="1" destOrd="0" presId="urn:microsoft.com/office/officeart/2005/8/layout/orgChart1"/>
+    <dgm:cxn modelId="{4EF05211-6D01-446F-BFA1-37EAF690FDE2}" type="presParOf" srcId="{780EBEA5-05A6-4B66-B8D4-1F119084308D}" destId="{64D9811F-A585-4E24-A849-01BD487824B7}" srcOrd="2" destOrd="0" presId="urn:microsoft.com/office/officeart/2005/8/layout/orgChart1"/>
+    <dgm:cxn modelId="{872D9009-1DF2-4908-B270-3ACDAECEB45A}" type="presParOf" srcId="{64D9811F-A585-4E24-A849-01BD487824B7}" destId="{53EE3379-C4D9-4D2A-80F0-C6C5382A33C9}" srcOrd="0" destOrd="0" presId="urn:microsoft.com/office/officeart/2005/8/layout/orgChart1"/>
+    <dgm:cxn modelId="{1B85BDF6-14B3-4735-B9EC-313742F09260}" type="presParOf" srcId="{64D9811F-A585-4E24-A849-01BD487824B7}" destId="{F4FAFF53-A46A-4660-AAC2-E0C8439BA395}" srcOrd="1" destOrd="0" presId="urn:microsoft.com/office/officeart/2005/8/layout/orgChart1"/>
+    <dgm:cxn modelId="{FA31EE1D-08D1-4A8E-AE05-0EDC37036665}" type="presParOf" srcId="{F4FAFF53-A46A-4660-AAC2-E0C8439BA395}" destId="{308126CF-87B0-475C-87E8-0E71B592CAB5}" srcOrd="0" destOrd="0" presId="urn:microsoft.com/office/officeart/2005/8/layout/orgChart1"/>
+    <dgm:cxn modelId="{4769DE08-13D5-4FFA-A5F3-F28B213C9603}" type="presParOf" srcId="{308126CF-87B0-475C-87E8-0E71B592CAB5}" destId="{7E37B81D-C9BD-4846-B557-61A6FBACEEAA}" srcOrd="0" destOrd="0" presId="urn:microsoft.com/office/officeart/2005/8/layout/orgChart1"/>
+    <dgm:cxn modelId="{EA5DD023-CCFB-4521-94D0-3BC5BDA0E9A1}" type="presParOf" srcId="{308126CF-87B0-475C-87E8-0E71B592CAB5}" destId="{227DDBD7-0C65-4CB6-AE8E-ED04C25D8C5F}" srcOrd="1" destOrd="0" presId="urn:microsoft.com/office/officeart/2005/8/layout/orgChart1"/>
+    <dgm:cxn modelId="{4F013DA8-83B7-4C82-BFEC-83898FC5AF62}" type="presParOf" srcId="{F4FAFF53-A46A-4660-AAC2-E0C8439BA395}" destId="{B2A86D6F-C033-4649-9AA5-4BAFA06AFB5C}" srcOrd="1" destOrd="0" presId="urn:microsoft.com/office/officeart/2005/8/layout/orgChart1"/>
+    <dgm:cxn modelId="{FDC1216E-350F-4C52-81CC-03A15A49E6F7}" type="presParOf" srcId="{F4FAFF53-A46A-4660-AAC2-E0C8439BA395}" destId="{9AC3534E-221C-4310-86DD-E5B4BDA1EA35}" srcOrd="2" destOrd="0" presId="urn:microsoft.com/office/officeart/2005/8/layout/orgChart1"/>
+    <dgm:cxn modelId="{055178F9-A761-45F6-8E32-2C20841F983D}" type="presParOf" srcId="{64D9811F-A585-4E24-A849-01BD487824B7}" destId="{735731F4-B3E8-4A88-9B34-9A1F0420FB18}" srcOrd="2" destOrd="0" presId="urn:microsoft.com/office/officeart/2005/8/layout/orgChart1"/>
+    <dgm:cxn modelId="{95078439-81AC-424E-B07A-B1F7BA82EE5D}" type="presParOf" srcId="{64D9811F-A585-4E24-A849-01BD487824B7}" destId="{F80723A9-9743-460F-8FC4-3448003B5696}" srcOrd="3" destOrd="0" presId="urn:microsoft.com/office/officeart/2005/8/layout/orgChart1"/>
+    <dgm:cxn modelId="{865A12A0-B862-4CD4-87AB-105D1275AF56}" type="presParOf" srcId="{F80723A9-9743-460F-8FC4-3448003B5696}" destId="{E050F4DB-D7F1-47AF-8363-9920F7A366B8}" srcOrd="0" destOrd="0" presId="urn:microsoft.com/office/officeart/2005/8/layout/orgChart1"/>
+    <dgm:cxn modelId="{D1671F0D-BD2D-4573-83CA-139AB47AD994}" type="presParOf" srcId="{E050F4DB-D7F1-47AF-8363-9920F7A366B8}" destId="{AC9CFD7E-8D94-410F-B512-CAA8A62EAA1F}" srcOrd="0" destOrd="0" presId="urn:microsoft.com/office/officeart/2005/8/layout/orgChart1"/>
+    <dgm:cxn modelId="{62FAABA7-F44B-4438-AC89-1895C0FFDE9C}" type="presParOf" srcId="{E050F4DB-D7F1-47AF-8363-9920F7A366B8}" destId="{59591444-B07A-438B-A4EC-B1FBC103E086}" srcOrd="1" destOrd="0" presId="urn:microsoft.com/office/officeart/2005/8/layout/orgChart1"/>
+    <dgm:cxn modelId="{457A31E0-EA75-4F20-AEF2-CC3113F307F2}" type="presParOf" srcId="{F80723A9-9743-460F-8FC4-3448003B5696}" destId="{1E61CE96-4FB4-42F2-93E0-8270C44A95FF}" srcOrd="1" destOrd="0" presId="urn:microsoft.com/office/officeart/2005/8/layout/orgChart1"/>
+    <dgm:cxn modelId="{10E520CA-545D-4C3F-8F05-DF01361BC521}" type="presParOf" srcId="{F80723A9-9743-460F-8FC4-3448003B5696}" destId="{28002AB7-7E10-45FA-8B7E-227C459ADDB5}" srcOrd="2" destOrd="0" presId="urn:microsoft.com/office/officeart/2005/8/layout/orgChart1"/>
+    <dgm:cxn modelId="{B38C9EA6-77B8-4194-976F-25F5C242EA63}" type="presParOf" srcId="{9B2D3870-B62F-4BCC-9D8B-6B116A9E10E8}" destId="{2BBD5777-2556-419D-A140-58B3A897BCA4}" srcOrd="4" destOrd="0" presId="urn:microsoft.com/office/officeart/2005/8/layout/orgChart1"/>
+    <dgm:cxn modelId="{6218121F-D506-4122-BD10-6529E28B4625}" type="presParOf" srcId="{9B2D3870-B62F-4BCC-9D8B-6B116A9E10E8}" destId="{45959E9D-DFDD-4732-9B81-D565E1947246}" srcOrd="5" destOrd="0" presId="urn:microsoft.com/office/officeart/2005/8/layout/orgChart1"/>
+    <dgm:cxn modelId="{CCCD70CB-554F-453E-9D1F-149F618A68B9}" type="presParOf" srcId="{45959E9D-DFDD-4732-9B81-D565E1947246}" destId="{EA357349-5F60-4FEA-9096-77F9C1911761}" srcOrd="0" destOrd="0" presId="urn:microsoft.com/office/officeart/2005/8/layout/orgChart1"/>
+    <dgm:cxn modelId="{393581B4-BB5C-4748-AAE7-90DFEF06C36C}" type="presParOf" srcId="{EA357349-5F60-4FEA-9096-77F9C1911761}" destId="{BE3D0660-B829-4F25-92E1-A1EDDDC5D277}" srcOrd="0" destOrd="0" presId="urn:microsoft.com/office/officeart/2005/8/layout/orgChart1"/>
+    <dgm:cxn modelId="{E2FA8463-0299-4C67-A7A5-7FBB9C0935F0}" type="presParOf" srcId="{EA357349-5F60-4FEA-9096-77F9C1911761}" destId="{EE265A84-FCD0-4925-85CD-37B4AEFFE777}" srcOrd="1" destOrd="0" presId="urn:microsoft.com/office/officeart/2005/8/layout/orgChart1"/>
+    <dgm:cxn modelId="{71BAE651-0024-422C-BB8F-403E43EA9A4E}" type="presParOf" srcId="{45959E9D-DFDD-4732-9B81-D565E1947246}" destId="{894E6270-56AC-49C9-8F58-F05838E3ACDB}" srcOrd="1" destOrd="0" presId="urn:microsoft.com/office/officeart/2005/8/layout/orgChart1"/>
+    <dgm:cxn modelId="{C5F9379B-F821-4FF0-A911-71CE92DAAF91}" type="presParOf" srcId="{45959E9D-DFDD-4732-9B81-D565E1947246}" destId="{ED92570F-D422-4D9D-A044-03E02C0EDD8D}" srcOrd="2" destOrd="0" presId="urn:microsoft.com/office/officeart/2005/8/layout/orgChart1"/>
+    <dgm:cxn modelId="{09A2A018-1596-4F69-90DD-6F0638323E65}" type="presParOf" srcId="{ED92570F-D422-4D9D-A044-03E02C0EDD8D}" destId="{38E82CCC-EAE7-4213-9EB8-2CB4212845D8}" srcOrd="0" destOrd="0" presId="urn:microsoft.com/office/officeart/2005/8/layout/orgChart1"/>
+    <dgm:cxn modelId="{1ADFA5BE-D383-485A-AFC8-E5EF2595030A}" type="presParOf" srcId="{ED92570F-D422-4D9D-A044-03E02C0EDD8D}" destId="{8CDB8370-ED72-4A08-8726-6698335E24E8}" srcOrd="1" destOrd="0" presId="urn:microsoft.com/office/officeart/2005/8/layout/orgChart1"/>
+    <dgm:cxn modelId="{B2A5CA8B-C5C7-484E-819A-C45E8887DFAF}" type="presParOf" srcId="{8CDB8370-ED72-4A08-8726-6698335E24E8}" destId="{C827EA68-D0ED-42A6-8887-9873ADF4684C}" srcOrd="0" destOrd="0" presId="urn:microsoft.com/office/officeart/2005/8/layout/orgChart1"/>
+    <dgm:cxn modelId="{64040882-BABF-4787-AEBE-499EDE065447}" type="presParOf" srcId="{C827EA68-D0ED-42A6-8887-9873ADF4684C}" destId="{51930273-B49F-4CE2-A2DA-606850AAC2AC}" srcOrd="0" destOrd="0" presId="urn:microsoft.com/office/officeart/2005/8/layout/orgChart1"/>
+    <dgm:cxn modelId="{B711D918-C222-4024-8896-4A99BB420548}" type="presParOf" srcId="{C827EA68-D0ED-42A6-8887-9873ADF4684C}" destId="{34247F3D-3851-4179-95F1-A8F765291C9C}" srcOrd="1" destOrd="0" presId="urn:microsoft.com/office/officeart/2005/8/layout/orgChart1"/>
+    <dgm:cxn modelId="{ADFF279E-6100-4739-976E-49CD8734BCC4}" type="presParOf" srcId="{8CDB8370-ED72-4A08-8726-6698335E24E8}" destId="{E88BA3F2-8841-4971-B258-355907F6BA03}" srcOrd="1" destOrd="0" presId="urn:microsoft.com/office/officeart/2005/8/layout/orgChart1"/>
+    <dgm:cxn modelId="{38CF3412-9FD6-4A43-B604-E8005A8AE487}" type="presParOf" srcId="{8CDB8370-ED72-4A08-8726-6698335E24E8}" destId="{48FC9BD7-0569-448D-A173-0227AD6C2D00}" srcOrd="2" destOrd="0" presId="urn:microsoft.com/office/officeart/2005/8/layout/orgChart1"/>
+    <dgm:cxn modelId="{55DB7556-740B-4ABC-8FF9-1FBAECF6ADF7}" type="presParOf" srcId="{ED92570F-D422-4D9D-A044-03E02C0EDD8D}" destId="{2BF8B1F3-1B58-4110-8A5F-4F45944A7EFE}" srcOrd="2" destOrd="0" presId="urn:microsoft.com/office/officeart/2005/8/layout/orgChart1"/>
+    <dgm:cxn modelId="{503F5B69-8198-4F4A-94D9-312839715B60}" type="presParOf" srcId="{ED92570F-D422-4D9D-A044-03E02C0EDD8D}" destId="{9654874A-271C-462D-B217-65830688A9E1}" srcOrd="3" destOrd="0" presId="urn:microsoft.com/office/officeart/2005/8/layout/orgChart1"/>
+    <dgm:cxn modelId="{04C95D8F-12E9-4C34-804B-4BF694BF7FB3}" type="presParOf" srcId="{9654874A-271C-462D-B217-65830688A9E1}" destId="{5F80CCFE-D956-4CE1-A300-A6A40C54B509}" srcOrd="0" destOrd="0" presId="urn:microsoft.com/office/officeart/2005/8/layout/orgChart1"/>
+    <dgm:cxn modelId="{1621B5A3-8611-4B34-B865-48A96487726A}" type="presParOf" srcId="{5F80CCFE-D956-4CE1-A300-A6A40C54B509}" destId="{A920D933-9F20-4699-B577-D7D29113C9ED}" srcOrd="0" destOrd="0" presId="urn:microsoft.com/office/officeart/2005/8/layout/orgChart1"/>
+    <dgm:cxn modelId="{1A823112-A0AB-4084-BA40-01CC607E4E0A}" type="presParOf" srcId="{5F80CCFE-D956-4CE1-A300-A6A40C54B509}" destId="{059CF787-A935-4718-A16A-728DE0E45792}" srcOrd="1" destOrd="0" presId="urn:microsoft.com/office/officeart/2005/8/layout/orgChart1"/>
+    <dgm:cxn modelId="{F0B18780-D891-4EA3-9B7B-F7886A5D3AB7}" type="presParOf" srcId="{9654874A-271C-462D-B217-65830688A9E1}" destId="{848A624E-0C6A-4506-9A88-90F3ADBE0F32}" srcOrd="1" destOrd="0" presId="urn:microsoft.com/office/officeart/2005/8/layout/orgChart1"/>
+    <dgm:cxn modelId="{1B34CA8D-8D4D-4719-8AC9-6461BC8C8CC1}" type="presParOf" srcId="{9654874A-271C-462D-B217-65830688A9E1}" destId="{BA7EF91D-3C57-4A1B-B3CF-01C99882A576}" srcOrd="2" destOrd="0" presId="urn:microsoft.com/office/officeart/2005/8/layout/orgChart1"/>
   </dgm:cxnLst>
   <dgm:bg/>
   <dgm:whole/>
   <dgm:extLst>
     <a:ext uri="http://schemas.microsoft.com/office/drawing/2008/diagram">
-      <dsp:dataModelExt xmlns:dsp="http://schemas.microsoft.com/office/drawing/2008/diagram" relId="rId17" minVer="http://schemas.openxmlformats.org/drawingml/2006/diagram"/>
+      <dsp:dataModelExt xmlns:dsp="http://schemas.microsoft.com/office/drawing/2008/diagram" relId="rId36" minVer="http://schemas.openxmlformats.org/drawingml/2006/diagram"/>
     </a:ext>
   </dgm:extLst>
 </dgm:dataModel>
@@ -18718,7 +21515,7 @@
   <a:extraClrSchemeLst/>
   <a:extLst>
     <a:ext uri="{05A4C25C-085E-4340-85A3-A5531E510DB2}">
-      <thm15:themeFamily xmlns:thm15="http://schemas.microsoft.com/office/thememl/2012/main" name="Office Theme" id="{62F939B6-93AF-4DB8-9C6B-D6C7DFDC589F}" vid="{4A3C46E8-61CC-4603-A589-7422A47A8E4A}"/>
+      <thm15:themeFamily xmlns:thm15="http://schemas.microsoft.com/office/thememl/2012/main" xmlns="" name="Office Theme" id="{62F939B6-93AF-4DB8-9C6B-D6C7DFDC589F}" vid="{4A3C46E8-61CC-4603-A589-7422A47A8E4A}"/>
     </a:ext>
   </a:extLst>
 </a:theme>
@@ -18729,7 +21526,7 @@
 </file>
 
 <file path=customXml/itemProps1.xml><?xml version="1.0" encoding="utf-8"?>
-<ds:datastoreItem xmlns:ds="http://schemas.openxmlformats.org/officeDocument/2006/customXml" ds:itemID="{A7524F3B-2965-4BF5-A22C-30CCE219CBE0}">
+<ds:datastoreItem xmlns:ds="http://schemas.openxmlformats.org/officeDocument/2006/customXml" ds:itemID="{57A298FA-AC20-4DF6-B0CD-26F65CB5DDB6}">
   <ds:schemaRefs>
     <ds:schemaRef ds:uri="http://schemas.openxmlformats.org/officeDocument/2006/bibliography"/>
   </ds:schemaRefs>

</xml_diff>

<commit_message>
Updated - completed analysis
</commit_message>
<xml_diff>
--- a/The Project.docx
+++ b/The Project.docx
@@ -1,6 +1,6 @@
 
 <file path=word/document.xml><?xml version="1.0" encoding="utf-8"?>
-<w:document xmlns:wpc="http://schemas.microsoft.com/office/word/2010/wordprocessingCanvas" xmlns:mc="http://schemas.openxmlformats.org/markup-compatibility/2006" xmlns:o="urn:schemas-microsoft-com:office:office" xmlns:r="http://schemas.openxmlformats.org/officeDocument/2006/relationships" xmlns:m="http://schemas.openxmlformats.org/officeDocument/2006/math" xmlns:v="urn:schemas-microsoft-com:vml" xmlns:wp14="http://schemas.microsoft.com/office/word/2010/wordprocessingDrawing" xmlns:wp="http://schemas.openxmlformats.org/drawingml/2006/wordprocessingDrawing" xmlns:w10="urn:schemas-microsoft-com:office:word" xmlns:w="http://schemas.openxmlformats.org/wordprocessingml/2006/main" xmlns:w14="http://schemas.microsoft.com/office/word/2010/wordml" xmlns:wpg="http://schemas.microsoft.com/office/word/2010/wordprocessingGroup" xmlns:wpi="http://schemas.microsoft.com/office/word/2010/wordprocessingInk" xmlns:wne="http://schemas.microsoft.com/office/word/2006/wordml" xmlns:wps="http://schemas.microsoft.com/office/word/2010/wordprocessingShape" mc:Ignorable="w14 wp14">
+<w:document xmlns:wpc="http://schemas.microsoft.com/office/word/2010/wordprocessingCanvas" xmlns:cx="http://schemas.microsoft.com/office/drawing/2014/chartex" xmlns:mc="http://schemas.openxmlformats.org/markup-compatibility/2006" xmlns:o="urn:schemas-microsoft-com:office:office" xmlns:r="http://schemas.openxmlformats.org/officeDocument/2006/relationships" xmlns:m="http://schemas.openxmlformats.org/officeDocument/2006/math" xmlns:v="urn:schemas-microsoft-com:vml" xmlns:wp14="http://schemas.microsoft.com/office/word/2010/wordprocessingDrawing" xmlns:wp="http://schemas.openxmlformats.org/drawingml/2006/wordprocessingDrawing" xmlns:w10="urn:schemas-microsoft-com:office:word" xmlns:w="http://schemas.openxmlformats.org/wordprocessingml/2006/main" xmlns:w14="http://schemas.microsoft.com/office/word/2010/wordml" xmlns:w15="http://schemas.microsoft.com/office/word/2012/wordml" xmlns:w16se="http://schemas.microsoft.com/office/word/2015/wordml/symex" xmlns:wpg="http://schemas.microsoft.com/office/word/2010/wordprocessingGroup" xmlns:wpi="http://schemas.microsoft.com/office/word/2010/wordprocessingInk" xmlns:wne="http://schemas.microsoft.com/office/word/2006/wordml" xmlns:wps="http://schemas.microsoft.com/office/word/2010/wordprocessingShape" mc:Ignorable="w14 w15 w16se wp14">
   <w:body>
     <w:sdt>
       <w:sdtPr>
@@ -3435,7 +3435,7 @@
               <mc:Fallback>
                 <w:pict>
                   <v:group id="Group 2" o:spid="_x0000_s1026" style="position:absolute;margin-left:0;margin-top:0;width:172.8pt;height:718.55pt;z-index:-251661824;mso-width-percent:330;mso-height-percent:950;mso-left-percent:40;mso-position-horizontal-relative:page;mso-position-vertical:center;mso-position-vertical-relative:page;mso-width-percent:330;mso-height-percent:950;mso-left-percent:40" coordsize="21945,91257" o:gfxdata="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">
-                    <v:rect id="Rectangle 3" o:spid="_x0000_s1027" style="position:absolute;width:1945;height:91257;visibility:visible;mso-wrap-style:square;v-text-anchor:middle" o:gfxdata="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" fillcolor="#44546a [3215]" stroked="f" strokeweight="1pt"/>
+                    <v:rect id="Rectangle 3" o:spid="_x0000_s1027" style="position:absolute;width:1945;height:91257;visibility:visible;mso-wrap-style:square;v-text-anchor:middle" o:gfxdata="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" fillcolor="#44546a [3215]" stroked="f" strokeweight="1pt"/>
                     <v:shapetype id="_x0000_t15" coordsize="21600,21600" o:spt="15" adj="16200" path="m@0,l,,,21600@0,21600,21600,10800xe">
                       <v:stroke joinstyle="miter"/>
                       <v:formulas>
@@ -3447,7 +3447,7 @@
                         <v:h position="#0,topLeft" xrange="0,21600"/>
                       </v:handles>
                     </v:shapetype>
-                    <v:shape id="Pentagon 4" o:spid="_x0000_s1028" type="#_x0000_t15" style="position:absolute;top:14668;width:21945;height:5521;visibility:visible;mso-wrap-style:square;v-text-anchor:middle" o:gfxdata="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" adj="18883" fillcolor="#5b9bd5 [3204]" stroked="f" strokeweight="1pt">
+                    <v:shape id="Pentagon 4" o:spid="_x0000_s1028" type="#_x0000_t15" style="position:absolute;top:14668;width:21945;height:5521;visibility:visible;mso-wrap-style:square;v-text-anchor:middle" o:gfxdata="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" adj="18883" fillcolor="#5b9bd5 [3204]" stroked="f" strokeweight="1pt">
                       <v:textbox inset=",0,14.4pt,0">
                         <w:txbxContent>
                           <w:sdt>
@@ -3495,99 +3495,99 @@
                         </w:txbxContent>
                       </v:textbox>
                     </v:shape>
-                    <v:group id="Group 5" o:spid="_x0000_s1029" style="position:absolute;left:762;top:42100;width:20574;height:49103" coordorigin="806,42118" coordsize="13062,31210" o:gfxdata="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">
-                      <v:group id="Group 6" o:spid="_x0000_s1030" style="position:absolute;left:1410;top:42118;width:10478;height:31210" coordorigin="1410,42118" coordsize="10477,31210" o:gfxdata="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">
+                    <v:group id="Group 5" o:spid="_x0000_s1029" style="position:absolute;left:762;top:42100;width:20574;height:49103" coordorigin="806,42118" coordsize="13062,31210" o:gfxdata="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">
+                      <v:group id="Group 6" o:spid="_x0000_s1030" style="position:absolute;left:1410;top:42118;width:10478;height:31210" coordorigin="1410,42118" coordsize="10477,31210" o:gfxdata="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">
                         <o:lock v:ext="edit" aspectratio="t"/>
-                        <v:shape id="Freeform 20" o:spid="_x0000_s1031" style="position:absolute;left:3696;top:62168;width:1937;height:6985;visibility:visible;mso-wrap-style:square;v-text-anchor:top" coordsize="122,440" o:gfxdata="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" path="m,l39,152,84,304r38,113l122,440,76,306,39,180,6,53,,xe" fillcolor="#44546a [3215]" strokecolor="#44546a [3215]" strokeweight="0">
+                        <v:shape id="Freeform 20" o:spid="_x0000_s1031" style="position:absolute;left:3696;top:62168;width:1937;height:6985;visibility:visible;mso-wrap-style:square;v-text-anchor:top" coordsize="122,440" o:gfxdata="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" path="m,l39,152,84,304r38,113l122,440,76,306,39,180,6,53,,xe" fillcolor="#44546a [3215]" strokecolor="#44546a [3215]" strokeweight="0">
                           <v:path arrowok="t" o:connecttype="custom" o:connectlocs="0,0;61913,241300;133350,482600;193675,661988;193675,698500;120650,485775;61913,285750;9525,84138;0,0" o:connectangles="0,0,0,0,0,0,0,0,0"/>
                         </v:shape>
-                        <v:shape id="Freeform 21" o:spid="_x0000_s1032" style="position:absolute;left:5728;top:69058;width:1842;height:4270;visibility:visible;mso-wrap-style:square;v-text-anchor:top" coordsize="116,269" o:gfxdata="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" path="m,l8,19,37,93r30,74l116,269r-8,l60,169,30,98,1,25,,xe" fillcolor="#44546a [3215]" strokecolor="#44546a [3215]" strokeweight="0">
+                        <v:shape id="Freeform 21" o:spid="_x0000_s1032" style="position:absolute;left:5728;top:69058;width:1842;height:4270;visibility:visible;mso-wrap-style:square;v-text-anchor:top" coordsize="116,269" o:gfxdata="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" path="m,l8,19,37,93r30,74l116,269r-8,l60,169,30,98,1,25,,xe" fillcolor="#44546a [3215]" strokecolor="#44546a [3215]" strokeweight="0">
                           <v:path arrowok="t" o:connecttype="custom" o:connectlocs="0,0;12700,30163;58738,147638;106363,265113;184150,427038;171450,427038;95250,268288;47625,155575;1588,39688;0,0" o:connectangles="0,0,0,0,0,0,0,0,0,0"/>
                         </v:shape>
-                        <v:shape id="Freeform 22" o:spid="_x0000_s1033" style="position:absolute;left:1410;top:42118;width:2223;height:20193;visibility:visible;mso-wrap-style:square;v-text-anchor:top" coordsize="140,1272" o:gfxdata="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" path="m,l,,1,79r2,80l12,317,23,476,39,634,58,792,83,948r24,138l135,1223r5,49l138,1262,105,1106,77,949,53,792,35,634,20,476,9,317,2,159,,79,,xe" fillcolor="#44546a [3215]" strokecolor="#44546a [3215]" strokeweight="0">
+                        <v:shape id="Freeform 22" o:spid="_x0000_s1033" style="position:absolute;left:1410;top:42118;width:2223;height:20193;visibility:visible;mso-wrap-style:square;v-text-anchor:top" coordsize="140,1272" o:gfxdata="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" path="m,l,,1,79r2,80l12,317,23,476,39,634,58,792,83,948r24,138l135,1223r5,49l138,1262,105,1106,77,949,53,792,35,634,20,476,9,317,2,159,,79,,xe" fillcolor="#44546a [3215]" strokecolor="#44546a [3215]" strokeweight="0">
                           <v:path arrowok="t" o:connecttype="custom" o:connectlocs="0,0;0,0;1588,125413;4763,252413;19050,503238;36513,755650;61913,1006475;92075,1257300;131763,1504950;169863,1724025;214313,1941513;222250,2019300;219075,2003425;166688,1755775;122238,1506538;84138,1257300;55563,1006475;31750,755650;14288,503238;3175,252413;0,125413;0,0" o:connectangles="0,0,0,0,0,0,0,0,0,0,0,0,0,0,0,0,0,0,0,0,0,0"/>
                         </v:shape>
-                        <v:shape id="Freeform 23" o:spid="_x0000_s1034" style="position:absolute;left:3410;top:48611;width:715;height:13557;visibility:visible;mso-wrap-style:square;v-text-anchor:top" coordsize="45,854" o:gfxdata="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" path="m45,r,l35,66r-9,67l14,267,6,401,3,534,6,669r8,134l18,854r,-3l9,814,8,803,1,669,,534,3,401,12,267,25,132,34,66,45,xe" fillcolor="#44546a [3215]" strokecolor="#44546a [3215]" strokeweight="0">
+                        <v:shape id="Freeform 23" o:spid="_x0000_s1034" style="position:absolute;left:3410;top:48611;width:715;height:13557;visibility:visible;mso-wrap-style:square;v-text-anchor:top" coordsize="45,854" o:gfxdata="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" path="m45,r,l35,66r-9,67l14,267,6,401,3,534,6,669r8,134l18,854r,-3l9,814,8,803,1,669,,534,3,401,12,267,25,132,34,66,45,xe" fillcolor="#44546a [3215]" strokecolor="#44546a [3215]" strokeweight="0">
                           <v:path arrowok="t" o:connecttype="custom" o:connectlocs="71438,0;71438,0;55563,104775;41275,211138;22225,423863;9525,636588;4763,847725;9525,1062038;22225,1274763;28575,1355725;28575,1350963;14288,1292225;12700,1274763;1588,1062038;0,847725;4763,636588;19050,423863;39688,209550;53975,104775;71438,0" o:connectangles="0,0,0,0,0,0,0,0,0,0,0,0,0,0,0,0,0,0,0,0"/>
                         </v:shape>
-                        <v:shape id="Freeform 24" o:spid="_x0000_s1035" style="position:absolute;left:3633;top:62311;width:2444;height:9985;visibility:visible;mso-wrap-style:square;v-text-anchor:top" coordsize="154,629" o:gfxdata="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" path="m,l10,44r11,82l34,207r19,86l75,380r25,86l120,521r21,55l152,618r2,11l140,595,115,532,93,468,67,383,47,295,28,207,12,104,,xe" fillcolor="#44546a [3215]" strokecolor="#44546a [3215]" strokeweight="0">
+                        <v:shape id="Freeform 24" o:spid="_x0000_s1035" style="position:absolute;left:3633;top:62311;width:2444;height:9985;visibility:visible;mso-wrap-style:square;v-text-anchor:top" coordsize="154,629" o:gfxdata="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" path="m,l10,44r11,82l34,207r19,86l75,380r25,86l120,521r21,55l152,618r2,11l140,595,115,532,93,468,67,383,47,295,28,207,12,104,,xe" fillcolor="#44546a [3215]" strokecolor="#44546a [3215]" strokeweight="0">
                           <v:path arrowok="t" o:connecttype="custom" o:connectlocs="0,0;15875,69850;33338,200025;53975,328613;84138,465138;119063,603250;158750,739775;190500,827088;223838,914400;241300,981075;244475,998538;222250,944563;182563,844550;147638,742950;106363,608013;74613,468313;44450,328613;19050,165100;0,0" o:connectangles="0,0,0,0,0,0,0,0,0,0,0,0,0,0,0,0,0,0,0"/>
                         </v:shape>
-                        <v:shape id="Freeform 25" o:spid="_x0000_s1036" style="position:absolute;left:6204;top:72233;width:524;height:1095;visibility:visible;mso-wrap-style:square;v-text-anchor:top" coordsize="33,69" o:gfxdata="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" path="m,l33,69r-9,l12,35,,xe" fillcolor="#44546a [3215]" strokecolor="#44546a [3215]" strokeweight="0">
+                        <v:shape id="Freeform 25" o:spid="_x0000_s1036" style="position:absolute;left:6204;top:72233;width:524;height:1095;visibility:visible;mso-wrap-style:square;v-text-anchor:top" coordsize="33,69" o:gfxdata="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" path="m,l33,69r-9,l12,35,,xe" fillcolor="#44546a [3215]" strokecolor="#44546a [3215]" strokeweight="0">
                           <v:path arrowok="t" o:connecttype="custom" o:connectlocs="0,0;52388,109538;38100,109538;19050,55563;0,0" o:connectangles="0,0,0,0,0"/>
                         </v:shape>
-                        <v:shape id="Freeform 26" o:spid="_x0000_s1037" style="position:absolute;left:3553;top:61533;width:238;height:1476;visibility:visible;mso-wrap-style:square;v-text-anchor:top" coordsize="15,93" o:gfxdata="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" path="m,l9,37r,3l15,93,5,49,,xe" fillcolor="#44546a [3215]" strokecolor="#44546a [3215]" strokeweight="0">
+                        <v:shape id="Freeform 26" o:spid="_x0000_s1037" style="position:absolute;left:3553;top:61533;width:238;height:1476;visibility:visible;mso-wrap-style:square;v-text-anchor:top" coordsize="15,93" o:gfxdata="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" path="m,l9,37r,3l15,93,5,49,,xe" fillcolor="#44546a [3215]" strokecolor="#44546a [3215]" strokeweight="0">
                           <v:path arrowok="t" o:connecttype="custom" o:connectlocs="0,0;14288,58738;14288,63500;23813,147638;7938,77788;0,0" o:connectangles="0,0,0,0,0,0"/>
                         </v:shape>
-                        <v:shape id="Freeform 27" o:spid="_x0000_s1038" style="position:absolute;left:5633;top:56897;width:6255;height:12161;visibility:visible;mso-wrap-style:square;v-text-anchor:top" coordsize="394,766" o:gfxdata="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" path="m394,r,l356,38,319,77r-35,40l249,160r-42,58l168,276r-37,63l98,402,69,467,45,535,26,604,14,673,7,746,6,766,,749r1,-5l7,673,21,603,40,533,65,466,94,400r33,-64l164,275r40,-60l248,158r34,-42l318,76,354,37,394,xe" fillcolor="#44546a [3215]" strokecolor="#44546a [3215]" strokeweight="0">
+                        <v:shape id="Freeform 27" o:spid="_x0000_s1038" style="position:absolute;left:5633;top:56897;width:6255;height:12161;visibility:visible;mso-wrap-style:square;v-text-anchor:top" coordsize="394,766" o:gfxdata="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" path="m394,r,l356,38,319,77r-35,40l249,160r-42,58l168,276r-37,63l98,402,69,467,45,535,26,604,14,673,7,746,6,766,,749r1,-5l7,673,21,603,40,533,65,466,94,400r33,-64l164,275r40,-60l248,158r34,-42l318,76,354,37,394,xe" fillcolor="#44546a [3215]" strokecolor="#44546a [3215]" strokeweight="0">
                           <v:path arrowok="t" o:connecttype="custom" o:connectlocs="625475,0;625475,0;565150,60325;506413,122238;450850,185738;395288,254000;328613,346075;266700,438150;207963,538163;155575,638175;109538,741363;71438,849313;41275,958850;22225,1068388;11113,1184275;9525,1216025;0,1189038;1588,1181100;11113,1068388;33338,957263;63500,846138;103188,739775;149225,635000;201613,533400;260350,436563;323850,341313;393700,250825;447675,184150;504825,120650;561975,58738;625475,0" o:connectangles="0,0,0,0,0,0,0,0,0,0,0,0,0,0,0,0,0,0,0,0,0,0,0,0,0,0,0,0,0,0,0"/>
                         </v:shape>
-                        <v:shape id="Freeform 28" o:spid="_x0000_s1039" style="position:absolute;left:5633;top:69153;width:571;height:3080;visibility:visible;mso-wrap-style:square;v-text-anchor:top" coordsize="36,194" o:gfxdata="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" path="m,l6,16r1,3l11,80r9,52l33,185r3,9l21,161,15,145,5,81,1,41,,xe" fillcolor="#44546a [3215]" strokecolor="#44546a [3215]" strokeweight="0">
+                        <v:shape id="Freeform 28" o:spid="_x0000_s1039" style="position:absolute;left:5633;top:69153;width:571;height:3080;visibility:visible;mso-wrap-style:square;v-text-anchor:top" coordsize="36,194" o:gfxdata="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" path="m,l6,16r1,3l11,80r9,52l33,185r3,9l21,161,15,145,5,81,1,41,,xe" fillcolor="#44546a [3215]" strokecolor="#44546a [3215]" strokeweight="0">
                           <v:path arrowok="t" o:connecttype="custom" o:connectlocs="0,0;9525,25400;11113,30163;17463,127000;31750,209550;52388,293688;57150,307975;33338,255588;23813,230188;7938,128588;1588,65088;0,0" o:connectangles="0,0,0,0,0,0,0,0,0,0,0,0"/>
                         </v:shape>
-                        <v:shape id="Freeform 29" o:spid="_x0000_s1040" style="position:absolute;left:6077;top:72296;width:493;height:1032;visibility:visible;mso-wrap-style:square;v-text-anchor:top" coordsize="31,65" o:gfxdata="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" path="m,l31,65r-8,l,xe" fillcolor="#44546a [3215]" strokecolor="#44546a [3215]" strokeweight="0">
+                        <v:shape id="Freeform 29" o:spid="_x0000_s1040" style="position:absolute;left:6077;top:72296;width:493;height:1032;visibility:visible;mso-wrap-style:square;v-text-anchor:top" coordsize="31,65" o:gfxdata="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" path="m,l31,65r-8,l,xe" fillcolor="#44546a [3215]" strokecolor="#44546a [3215]" strokeweight="0">
                           <v:path arrowok="t" o:connecttype="custom" o:connectlocs="0,0;49213,103188;36513,103188;0,0" o:connectangles="0,0,0,0"/>
                         </v:shape>
-                        <v:shape id="Freeform 30" o:spid="_x0000_s1041" style="position:absolute;left:5633;top:68788;width:111;height:666;visibility:visible;mso-wrap-style:square;v-text-anchor:top" coordsize="7,42" o:gfxdata="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" path="m,l6,17,7,42,6,39,,23,,xe" fillcolor="#44546a [3215]" strokecolor="#44546a [3215]" strokeweight="0">
+                        <v:shape id="Freeform 30" o:spid="_x0000_s1041" style="position:absolute;left:5633;top:68788;width:111;height:666;visibility:visible;mso-wrap-style:square;v-text-anchor:top" coordsize="7,42" o:gfxdata="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" path="m,l6,17,7,42,6,39,,23,,xe" fillcolor="#44546a [3215]" strokecolor="#44546a [3215]" strokeweight="0">
                           <v:path arrowok="t" o:connecttype="custom" o:connectlocs="0,0;9525,26988;11113,66675;9525,61913;0,36513;0,0" o:connectangles="0,0,0,0,0,0"/>
                         </v:shape>
-                        <v:shape id="Freeform 31" o:spid="_x0000_s1042" style="position:absolute;left:5871;top:71455;width:714;height:1873;visibility:visible;mso-wrap-style:square;v-text-anchor:top" coordsize="45,118" o:gfxdata="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" path="m,l6,16,21,49,33,84r12,34l44,118,13,53,11,42,,xe" fillcolor="#44546a [3215]" strokecolor="#44546a [3215]" strokeweight="0">
+                        <v:shape id="Freeform 31" o:spid="_x0000_s1042" style="position:absolute;left:5871;top:71455;width:714;height:1873;visibility:visible;mso-wrap-style:square;v-text-anchor:top" coordsize="45,118" o:gfxdata="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" path="m,l6,16,21,49,33,84r12,34l44,118,13,53,11,42,,xe" fillcolor="#44546a [3215]" strokecolor="#44546a [3215]" strokeweight="0">
                           <v:path arrowok="t" o:connecttype="custom" o:connectlocs="0,0;9525,25400;33338,77788;52388,133350;71438,187325;69850,187325;20638,84138;17463,66675;0,0" o:connectangles="0,0,0,0,0,0,0,0,0"/>
                         </v:shape>
                       </v:group>
-                      <v:group id="Group 7" o:spid="_x0000_s1043" style="position:absolute;left:806;top:48269;width:13063;height:25059" coordorigin="806,46499" coordsize="8747,16779" o:gfxdata="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">
+                      <v:group id="Group 7" o:spid="_x0000_s1043" style="position:absolute;left:806;top:48269;width:13063;height:25059" coordorigin="806,46499" coordsize="8747,16779" o:gfxdata="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">
                         <o:lock v:ext="edit" aspectratio="t"/>
-                        <v:shape id="Freeform 8" o:spid="_x0000_s1044" style="position:absolute;left:1187;top:51897;width:1984;height:7143;visibility:visible;mso-wrap-style:square;v-text-anchor:top" coordsize="125,450" o:gfxdata="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" path="m,l41,155,86,309r39,116l125,450,79,311,41,183,7,54,,xe" fillcolor="#44546a [3215]" strokecolor="#44546a [3215]" strokeweight="0">
+                        <v:shape id="Freeform 8" o:spid="_x0000_s1044" style="position:absolute;left:1187;top:51897;width:1984;height:7143;visibility:visible;mso-wrap-style:square;v-text-anchor:top" coordsize="125,450" o:gfxdata="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" path="m,l41,155,86,309r39,116l125,450,79,311,41,183,7,54,,xe" fillcolor="#44546a [3215]" strokecolor="#44546a [3215]" strokeweight="0">
                           <v:fill opacity="13107f"/>
                           <v:stroke opacity="13107f"/>
                           <v:path arrowok="t" o:connecttype="custom" o:connectlocs="0,0;65088,246063;136525,490538;198438,674688;198438,714375;125413,493713;65088,290513;11113,85725;0,0" o:connectangles="0,0,0,0,0,0,0,0,0"/>
                         </v:shape>
-                        <v:shape id="Freeform 9" o:spid="_x0000_s1045" style="position:absolute;left:3282;top:58913;width:1874;height:4366;visibility:visible;mso-wrap-style:square;v-text-anchor:top" coordsize="118,275" o:gfxdata="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" path="m,l8,20,37,96r32,74l118,275r-9,l61,174,30,100,,26,,xe" fillcolor="#44546a [3215]" strokecolor="#44546a [3215]" strokeweight="0">
+                        <v:shape id="Freeform 9" o:spid="_x0000_s1045" style="position:absolute;left:3282;top:58913;width:1874;height:4366;visibility:visible;mso-wrap-style:square;v-text-anchor:top" coordsize="118,275" o:gfxdata="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" path="m,l8,20,37,96r32,74l118,275r-9,l61,174,30,100,,26,,xe" fillcolor="#44546a [3215]" strokecolor="#44546a [3215]" strokeweight="0">
                           <v:fill opacity="13107f"/>
                           <v:stroke opacity="13107f"/>
                           <v:path arrowok="t" o:connecttype="custom" o:connectlocs="0,0;12700,31750;58738,152400;109538,269875;187325,436563;173038,436563;96838,276225;47625,158750;0,41275;0,0" o:connectangles="0,0,0,0,0,0,0,0,0,0"/>
                         </v:shape>
-                        <v:shape id="Freeform 10" o:spid="_x0000_s1046" style="position:absolute;left:806;top:50103;width:317;height:1921;visibility:visible;mso-wrap-style:square;v-text-anchor:top" coordsize="20,121" o:gfxdata="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" path="m,l16,72r4,49l18,112,,31,,xe" fillcolor="#44546a [3215]" strokecolor="#44546a [3215]" strokeweight="0">
+                        <v:shape id="Freeform 10" o:spid="_x0000_s1046" style="position:absolute;left:806;top:50103;width:317;height:1921;visibility:visible;mso-wrap-style:square;v-text-anchor:top" coordsize="20,121" o:gfxdata="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" path="m,l16,72r4,49l18,112,,31,,xe" fillcolor="#44546a [3215]" strokecolor="#44546a [3215]" strokeweight="0">
                           <v:fill opacity="13107f"/>
                           <v:stroke opacity="13107f"/>
                           <v:path arrowok="t" o:connecttype="custom" o:connectlocs="0,0;25400,114300;31750,192088;28575,177800;0,49213;0,0" o:connectangles="0,0,0,0,0,0"/>
                         </v:shape>
-                        <v:shape id="Freeform 12" o:spid="_x0000_s1047" style="position:absolute;left:1123;top:52024;width:2509;height:10207;visibility:visible;mso-wrap-style:square;v-text-anchor:top" coordsize="158,643" o:gfxdata="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" path="m,l11,46r11,83l36,211r19,90l76,389r27,87l123,533r21,55l155,632r3,11l142,608,118,544,95,478,69,391,47,302,29,212,13,107,,xe" fillcolor="#44546a [3215]" strokecolor="#44546a [3215]" strokeweight="0">
+                        <v:shape id="Freeform 12" o:spid="_x0000_s1047" style="position:absolute;left:1123;top:52024;width:2509;height:10207;visibility:visible;mso-wrap-style:square;v-text-anchor:top" coordsize="158,643" o:gfxdata="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" path="m,l11,46r11,83l36,211r19,90l76,389r27,87l123,533r21,55l155,632r3,11l142,608,118,544,95,478,69,391,47,302,29,212,13,107,,xe" fillcolor="#44546a [3215]" strokecolor="#44546a [3215]" strokeweight="0">
                           <v:fill opacity="13107f"/>
                           <v:stroke opacity="13107f"/>
                           <v:path arrowok="t" o:connecttype="custom" o:connectlocs="0,0;17463,73025;34925,204788;57150,334963;87313,477838;120650,617538;163513,755650;195263,846138;228600,933450;246063,1003300;250825,1020763;225425,965200;187325,863600;150813,758825;109538,620713;74613,479425;46038,336550;20638,169863;0,0" o:connectangles="0,0,0,0,0,0,0,0,0,0,0,0,0,0,0,0,0,0,0"/>
                         </v:shape>
-                        <v:shape id="Freeform 13" o:spid="_x0000_s1048" style="position:absolute;left:3759;top:62152;width:524;height:1127;visibility:visible;mso-wrap-style:square;v-text-anchor:top" coordsize="33,71" o:gfxdata="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" path="m,l33,71r-9,l11,36,,xe" fillcolor="#44546a [3215]" strokecolor="#44546a [3215]" strokeweight="0">
+                        <v:shape id="Freeform 13" o:spid="_x0000_s1048" style="position:absolute;left:3759;top:62152;width:524;height:1127;visibility:visible;mso-wrap-style:square;v-text-anchor:top" coordsize="33,71" o:gfxdata="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" path="m,l33,71r-9,l11,36,,xe" fillcolor="#44546a [3215]" strokecolor="#44546a [3215]" strokeweight="0">
                           <v:fill opacity="13107f"/>
                           <v:stroke opacity="13107f"/>
                           <v:path arrowok="t" o:connecttype="custom" o:connectlocs="0,0;52388,112713;38100,112713;17463,57150;0,0" o:connectangles="0,0,0,0,0"/>
                         </v:shape>
-                        <v:shape id="Freeform 14" o:spid="_x0000_s1049" style="position:absolute;left:1060;top:51246;width:238;height:1508;visibility:visible;mso-wrap-style:square;v-text-anchor:top" coordsize="15,95" o:gfxdata="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" path="m,l8,37r,4l15,95,4,49,,xe" fillcolor="#44546a [3215]" strokecolor="#44546a [3215]" strokeweight="0">
+                        <v:shape id="Freeform 14" o:spid="_x0000_s1049" style="position:absolute;left:1060;top:51246;width:238;height:1508;visibility:visible;mso-wrap-style:square;v-text-anchor:top" coordsize="15,95" o:gfxdata="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" path="m,l8,37r,4l15,95,4,49,,xe" fillcolor="#44546a [3215]" strokecolor="#44546a [3215]" strokeweight="0">
                           <v:fill opacity="13107f"/>
                           <v:stroke opacity="13107f"/>
                           <v:path arrowok="t" o:connecttype="custom" o:connectlocs="0,0;12700,58738;12700,65088;23813,150813;6350,77788;0,0" o:connectangles="0,0,0,0,0,0"/>
                         </v:shape>
-                        <v:shape id="Freeform 15" o:spid="_x0000_s1050" style="position:absolute;left:3171;top:46499;width:6382;height:12414;visibility:visible;mso-wrap-style:square;v-text-anchor:top" coordsize="402,782" o:gfxdata="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" path="m402,r,1l363,39,325,79r-35,42l255,164r-44,58l171,284r-38,62l100,411,71,478,45,546,27,617,13,689,7,761r,21l,765r1,-4l7,688,21,616,40,545,66,475,95,409r35,-66l167,281r42,-61l253,163r34,-43l324,78,362,38,402,xe" fillcolor="#44546a [3215]" strokecolor="#44546a [3215]" strokeweight="0">
+                        <v:shape id="Freeform 15" o:spid="_x0000_s1050" style="position:absolute;left:3171;top:46499;width:6382;height:12414;visibility:visible;mso-wrap-style:square;v-text-anchor:top" coordsize="402,782" o:gfxdata="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" path="m402,r,1l363,39,325,79r-35,42l255,164r-44,58l171,284r-38,62l100,411,71,478,45,546,27,617,13,689,7,761r,21l,765r1,-4l7,688,21,616,40,545,66,475,95,409r35,-66l167,281r42,-61l253,163r34,-43l324,78,362,38,402,xe" fillcolor="#44546a [3215]" strokecolor="#44546a [3215]" strokeweight="0">
                           <v:fill opacity="13107f"/>
                           <v:stroke opacity="13107f"/>
                           <v:path arrowok="t" o:connecttype="custom" o:connectlocs="638175,0;638175,1588;576263,61913;515938,125413;460375,192088;404813,260350;334963,352425;271463,450850;211138,549275;158750,652463;112713,758825;71438,866775;42863,979488;20638,1093788;11113,1208088;11113,1241425;0,1214438;1588,1208088;11113,1092200;33338,977900;63500,865188;104775,754063;150813,649288;206375,544513;265113,446088;331788,349250;401638,258763;455613,190500;514350,123825;574675,60325;638175,0" o:connectangles="0,0,0,0,0,0,0,0,0,0,0,0,0,0,0,0,0,0,0,0,0,0,0,0,0,0,0,0,0,0,0"/>
                         </v:shape>
-                        <v:shape id="Freeform 16" o:spid="_x0000_s1051" style="position:absolute;left:3171;top:59040;width:588;height:3112;visibility:visible;mso-wrap-style:square;v-text-anchor:top" coordsize="37,196" o:gfxdata="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" path="m,l6,15r1,3l12,80r9,54l33,188r4,8l22,162,15,146,5,81,1,40,,xe" fillcolor="#44546a [3215]" strokecolor="#44546a [3215]" strokeweight="0">
+                        <v:shape id="Freeform 16" o:spid="_x0000_s1051" style="position:absolute;left:3171;top:59040;width:588;height:3112;visibility:visible;mso-wrap-style:square;v-text-anchor:top" coordsize="37,196" o:gfxdata="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" path="m,l6,15r1,3l12,80r9,54l33,188r4,8l22,162,15,146,5,81,1,40,,xe" fillcolor="#44546a [3215]" strokecolor="#44546a [3215]" strokeweight="0">
                           <v:fill opacity="13107f"/>
                           <v:stroke opacity="13107f"/>
                           <v:path arrowok="t" o:connecttype="custom" o:connectlocs="0,0;9525,23813;11113,28575;19050,127000;33338,212725;52388,298450;58738,311150;34925,257175;23813,231775;7938,128588;1588,63500;0,0" o:connectangles="0,0,0,0,0,0,0,0,0,0,0,0"/>
                         </v:shape>
-                        <v:shape id="Freeform 17" o:spid="_x0000_s1052" style="position:absolute;left:3632;top:62231;width:492;height:1048;visibility:visible;mso-wrap-style:square;v-text-anchor:top" coordsize="31,66" o:gfxdata="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" path="m,l31,66r-7,l,xe" fillcolor="#44546a [3215]" strokecolor="#44546a [3215]" strokeweight="0">
+                        <v:shape id="Freeform 17" o:spid="_x0000_s1052" style="position:absolute;left:3632;top:62231;width:492;height:1048;visibility:visible;mso-wrap-style:square;v-text-anchor:top" coordsize="31,66" o:gfxdata="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" path="m,l31,66r-7,l,xe" fillcolor="#44546a [3215]" strokecolor="#44546a [3215]" strokeweight="0">
                           <v:fill opacity="13107f"/>
                           <v:stroke opacity="13107f"/>
                           <v:path arrowok="t" o:connecttype="custom" o:connectlocs="0,0;49213,104775;38100,104775;0,0" o:connectangles="0,0,0,0"/>
                         </v:shape>
-                        <v:shape id="Freeform 18" o:spid="_x0000_s1053" style="position:absolute;left:3171;top:58644;width:111;height:682;visibility:visible;mso-wrap-style:square;v-text-anchor:top" coordsize="7,43" o:gfxdata="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" path="m,l7,17r,26l6,40,,25,,xe" fillcolor="#44546a [3215]" strokecolor="#44546a [3215]" strokeweight="0">
+                        <v:shape id="Freeform 18" o:spid="_x0000_s1053" style="position:absolute;left:3171;top:58644;width:111;height:682;visibility:visible;mso-wrap-style:square;v-text-anchor:top" coordsize="7,43" o:gfxdata="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" path="m,l7,17r,26l6,40,,25,,xe" fillcolor="#44546a [3215]" strokecolor="#44546a [3215]" strokeweight="0">
                           <v:fill opacity="13107f"/>
                           <v:stroke opacity="13107f"/>
                           <v:path arrowok="t" o:connecttype="custom" o:connectlocs="0,0;11113,26988;11113,68263;9525,63500;0,39688;0,0" o:connectangles="0,0,0,0,0,0"/>
                         </v:shape>
-                        <v:shape id="Freeform 19" o:spid="_x0000_s1054" style="position:absolute;left:3409;top:61358;width:731;height:1921;visibility:visible;mso-wrap-style:square;v-text-anchor:top" coordsize="46,121" o:gfxdata="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" path="m,l7,16,22,50,33,86r13,35l45,121,14,55,11,44,,xe" fillcolor="#44546a [3215]" strokecolor="#44546a [3215]" strokeweight="0">
+                        <v:shape id="Freeform 19" o:spid="_x0000_s1054" style="position:absolute;left:3409;top:61358;width:731;height:1921;visibility:visible;mso-wrap-style:square;v-text-anchor:top" coordsize="46,121" o:gfxdata="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" path="m,l7,16,22,50,33,86r13,35l45,121,14,55,11,44,,xe" fillcolor="#44546a [3215]" strokecolor="#44546a [3215]" strokeweight="0">
                           <v:fill opacity="13107f"/>
                           <v:stroke opacity="13107f"/>
                           <v:path arrowok="t" o:connecttype="custom" o:connectlocs="0,0;11113,25400;34925,79375;52388,136525;73025,192088;71438,192088;22225,87313;17463,69850;0,0" o:connectangles="0,0,0,0,0,0,0,0,0"/>
@@ -6217,7 +6217,7 @@
                     </pic:cNvPicPr>
                   </pic:nvPicPr>
                   <pic:blipFill>
-                    <a:blip r:embed="rId9" cstate="print">
+                    <a:blip r:embed="rId8" cstate="print">
                       <a:extLst>
                         <a:ext uri="{28A0092B-C50C-407E-A947-70E740481C1C}">
                           <a14:useLocalDpi xmlns:a14="http://schemas.microsoft.com/office/drawing/2010/main" val="0"/>
@@ -6285,6 +6285,9 @@
       <w:r>
         <w:t xml:space="preserve"> pi, and creating a program, using public libraries online, to achieve this.</w:t>
       </w:r>
+      <w:r>
+        <w:t xml:space="preserve"> </w:t>
+      </w:r>
     </w:p>
     <w:p>
       <w:pPr>
@@ -6316,15 +6319,7 @@
         <w:t xml:space="preserve">, </w:t>
       </w:r>
       <w:r>
-        <w:t xml:space="preserve">who would like to see this similar idea </w:t>
-      </w:r>
-      <w:proofErr w:type="gramStart"/>
-      <w:r>
-        <w:t>be used</w:t>
-      </w:r>
-      <w:proofErr w:type="gramEnd"/>
-      <w:r>
-        <w:t xml:space="preserve"> to track any ball within sports.</w:t>
+        <w:t>who would like to see this similar idea be used to track any ball within sports.</w:t>
       </w:r>
       <w:r>
         <w:t xml:space="preserve"> This could make life much easier </w:t>
@@ -6336,15 +6331,7 @@
         <w:t>work, which</w:t>
       </w:r>
       <w:r>
-        <w:t xml:space="preserve"> </w:t>
-      </w:r>
-      <w:proofErr w:type="gramStart"/>
-      <w:r>
-        <w:t>could be replaced</w:t>
-      </w:r>
-      <w:proofErr w:type="gramEnd"/>
-      <w:r>
-        <w:t xml:space="preserve"> by </w:t>
+        <w:t xml:space="preserve"> could be replaced by </w:t>
       </w:r>
       <w:r>
         <w:t>artificial intelligence.</w:t>
@@ -6379,15 +6366,7 @@
         <w:t xml:space="preserve"> </w:t>
       </w:r>
       <w:r>
-        <w:t xml:space="preserve">Tom would also like to have this possibly implemented with </w:t>
-      </w:r>
-      <w:proofErr w:type="gramStart"/>
-      <w:r>
-        <w:t>an ability</w:t>
-      </w:r>
-      <w:proofErr w:type="gramEnd"/>
-      <w:r>
-        <w:t xml:space="preserve"> to record himself playing tennis, and possibly create content for a platform such as YouTube. </w:t>
+        <w:t xml:space="preserve">Tom would also like to have this possibly implemented with an ability to record himself playing tennis, and possibly create content for a platform such as YouTube. </w:t>
       </w:r>
       <w:r>
         <w:t xml:space="preserve">The </w:t>
@@ -6440,29 +6419,7 @@
           <w:szCs w:val="21"/>
           <w:lang w:eastAsia="en-GB"/>
         </w:rPr>
-        <w:t xml:space="preserve">What age range do you think this project is suitable </w:t>
-      </w:r>
-      <w:proofErr w:type="gramStart"/>
-      <w:r>
-        <w:rPr>
-          <w:rFonts w:ascii="Segoe UI" w:eastAsia="Times New Roman" w:hAnsi="Segoe UI" w:cs="Segoe UI"/>
-          <w:color w:val="24292E"/>
-          <w:sz w:val="21"/>
-          <w:szCs w:val="21"/>
-          <w:lang w:eastAsia="en-GB"/>
-        </w:rPr>
-        <w:t>for</w:t>
-      </w:r>
-      <w:proofErr w:type="gramEnd"/>
-      <w:r>
-        <w:rPr>
-          <w:rFonts w:ascii="Segoe UI" w:eastAsia="Times New Roman" w:hAnsi="Segoe UI" w:cs="Segoe UI"/>
-          <w:color w:val="24292E"/>
-          <w:sz w:val="21"/>
-          <w:szCs w:val="21"/>
-          <w:lang w:eastAsia="en-GB"/>
-        </w:rPr>
-        <w:t>?</w:t>
+        <w:t>What age range do you think this project is suitable for?</w:t>
       </w:r>
       <w:r>
         <w:rPr>
@@ -6713,50 +6670,7 @@
           <w:lang w:eastAsia="en-GB"/>
         </w:rPr>
         <w:br/>
-      </w:r>
-      <w:proofErr w:type="gramStart"/>
-      <w:r>
-        <w:rPr>
-          <w:rFonts w:ascii="Segoe UI" w:eastAsia="Times New Roman" w:hAnsi="Segoe UI" w:cs="Segoe UI"/>
-          <w:color w:val="24292E"/>
-          <w:sz w:val="21"/>
-          <w:szCs w:val="21"/>
-          <w:lang w:eastAsia="en-GB"/>
-        </w:rPr>
-        <w:t>Yeah, if it was relatively cheap and looked high quality.</w:t>
-      </w:r>
-      <w:proofErr w:type="gramEnd"/>
-      <w:r>
-        <w:rPr>
-          <w:rFonts w:ascii="Segoe UI" w:eastAsia="Times New Roman" w:hAnsi="Segoe UI" w:cs="Segoe UI"/>
-          <w:color w:val="24292E"/>
-          <w:sz w:val="21"/>
-          <w:szCs w:val="21"/>
-          <w:lang w:eastAsia="en-GB"/>
-        </w:rPr>
-        <w:t xml:space="preserve"> </w:t>
-      </w:r>
-      <w:proofErr w:type="gramStart"/>
-      <w:r>
-        <w:rPr>
-          <w:rFonts w:ascii="Segoe UI" w:eastAsia="Times New Roman" w:hAnsi="Segoe UI" w:cs="Segoe UI"/>
-          <w:color w:val="24292E"/>
-          <w:sz w:val="21"/>
-          <w:szCs w:val="21"/>
-          <w:lang w:eastAsia="en-GB"/>
-        </w:rPr>
-        <w:t>It'd</w:t>
-      </w:r>
-      <w:proofErr w:type="gramEnd"/>
-      <w:r>
-        <w:rPr>
-          <w:rFonts w:ascii="Segoe UI" w:eastAsia="Times New Roman" w:hAnsi="Segoe UI" w:cs="Segoe UI"/>
-          <w:color w:val="24292E"/>
-          <w:sz w:val="21"/>
-          <w:szCs w:val="21"/>
-          <w:lang w:eastAsia="en-GB"/>
-        </w:rPr>
-        <w:t xml:space="preserve"> be </w:t>
+        <w:t xml:space="preserve">Yeah, if it was relatively cheap and looked high quality. It'd be </w:t>
       </w:r>
       <w:r>
         <w:rPr>
@@ -6793,7 +6707,6 @@
           <w:szCs w:val="21"/>
           <w:lang w:eastAsia="en-GB"/>
         </w:rPr>
-        <w:lastRenderedPageBreak/>
         <w:t>What would you want this product to be able to do?</w:t>
       </w:r>
       <w:r>
@@ -6885,29 +6798,7 @@
           <w:szCs w:val="21"/>
           <w:lang w:eastAsia="en-GB"/>
         </w:rPr>
-        <w:t xml:space="preserve">If it could learn from its mistakes </w:t>
-      </w:r>
-      <w:proofErr w:type="gramStart"/>
-      <w:r>
-        <w:rPr>
-          <w:rFonts w:ascii="Segoe UI" w:eastAsia="Times New Roman" w:hAnsi="Segoe UI" w:cs="Segoe UI"/>
-          <w:color w:val="24292E"/>
-          <w:sz w:val="21"/>
-          <w:szCs w:val="21"/>
-          <w:lang w:eastAsia="en-GB"/>
-        </w:rPr>
-        <w:t>that'd</w:t>
-      </w:r>
-      <w:proofErr w:type="gramEnd"/>
-      <w:r>
-        <w:rPr>
-          <w:rFonts w:ascii="Segoe UI" w:eastAsia="Times New Roman" w:hAnsi="Segoe UI" w:cs="Segoe UI"/>
-          <w:color w:val="24292E"/>
-          <w:sz w:val="21"/>
-          <w:szCs w:val="21"/>
-          <w:lang w:eastAsia="en-GB"/>
-        </w:rPr>
-        <w:t xml:space="preserve"> be great.</w:t>
+        <w:t>If it could learn from its mistakes that'd be great.</w:t>
       </w:r>
     </w:p>
     <w:p>
@@ -7097,7 +6988,7 @@
                     </pic:cNvPicPr>
                   </pic:nvPicPr>
                   <pic:blipFill>
-                    <a:blip r:embed="rId10">
+                    <a:blip r:embed="rId9">
                       <a:extLst>
                         <a:ext uri="{28A0092B-C50C-407E-A947-70E740481C1C}">
                           <a14:useLocalDpi xmlns:a14="http://schemas.microsoft.com/office/drawing/2010/main" val="0"/>
@@ -7168,7 +7059,7 @@
                     </pic:cNvPicPr>
                   </pic:nvPicPr>
                   <pic:blipFill>
-                    <a:blip r:embed="rId11">
+                    <a:blip r:embed="rId10">
                       <a:extLst>
                         <a:ext uri="{28A0092B-C50C-407E-A947-70E740481C1C}">
                           <a14:useLocalDpi xmlns:a14="http://schemas.microsoft.com/office/drawing/2010/main" val="0"/>
@@ -7224,23 +7115,7 @@
         <w:t xml:space="preserve"> to visually track the trajectory of the ball and display a profile of its statistically most likely path as a moving image.</w:t>
       </w:r>
       <w:r>
-        <w:t xml:space="preserve"> This piece of technology </w:t>
-      </w:r>
-      <w:proofErr w:type="gramStart"/>
-      <w:r>
-        <w:t>is used</w:t>
-      </w:r>
-      <w:proofErr w:type="gramEnd"/>
-      <w:r>
-        <w:t xml:space="preserve"> for sports such as tennis, football, cricket and more. </w:t>
-      </w:r>
-      <w:proofErr w:type="gramStart"/>
-      <w:r>
-        <w:t>In summary, this is six very high performance cameras used to create a 3D representation of the ball’s trajectory, frame by frame.</w:t>
-      </w:r>
-      <w:proofErr w:type="gramEnd"/>
-      <w:r>
-        <w:t xml:space="preserve"> </w:t>
+        <w:t xml:space="preserve"> This piece of technology is used for sports such as tennis, football, cricket and more. In summary, this is six very high performance cameras used to create a 3D representation of the ball’s trajectory, frame by frame. </w:t>
       </w:r>
       <w:r>
         <w:t>This then</w:t>
@@ -7252,15 +7127,7 @@
         <w:t>its trail.</w:t>
       </w:r>
       <w:r>
-        <w:t xml:space="preserve"> It is not perfect, but it is </w:t>
-      </w:r>
-      <w:proofErr w:type="gramStart"/>
-      <w:r>
-        <w:t>pretty close</w:t>
-      </w:r>
-      <w:proofErr w:type="gramEnd"/>
-      <w:r>
-        <w:t>, as Hawk-Eye is accurate to 3.6 millimetres.</w:t>
+        <w:t xml:space="preserve"> It is not perfect, but it is pretty close, as Hawk-Eye is accurate to 3.6 millimetres.</w:t>
       </w:r>
     </w:p>
     <w:p>
@@ -7281,7 +7148,7 @@
       <w:r>
         <w:t xml:space="preserve"> - </w:t>
       </w:r>
-      <w:hyperlink r:id="rId12" w:history="1">
+      <w:hyperlink r:id="rId11" w:history="1">
         <w:r>
           <w:rPr>
             <w:rStyle w:val="Hyperlink"/>
@@ -7329,7 +7196,7 @@
                     <pic:cNvPicPr/>
                   </pic:nvPicPr>
                   <pic:blipFill>
-                    <a:blip r:embed="rId13" cstate="print">
+                    <a:blip r:embed="rId12" cstate="print">
                       <a:extLst>
                         <a:ext uri="{28A0092B-C50C-407E-A947-70E740481C1C}">
                           <a14:useLocalDpi xmlns:a14="http://schemas.microsoft.com/office/drawing/2010/main" val="0"/>
@@ -7390,7 +7257,7 @@
                     <pic:cNvPicPr/>
                   </pic:nvPicPr>
                   <pic:blipFill>
-                    <a:blip r:embed="rId14" cstate="print">
+                    <a:blip r:embed="rId13" cstate="print">
                       <a:extLst>
                         <a:ext uri="{28A0092B-C50C-407E-A947-70E740481C1C}">
                           <a14:useLocalDpi xmlns:a14="http://schemas.microsoft.com/office/drawing/2010/main" val="0"/>
@@ -7451,7 +7318,7 @@
                     <pic:cNvPicPr/>
                   </pic:nvPicPr>
                   <pic:blipFill>
-                    <a:blip r:embed="rId15">
+                    <a:blip r:embed="rId14">
                       <a:extLst>
                         <a:ext uri="{28A0092B-C50C-407E-A947-70E740481C1C}">
                           <a14:useLocalDpi xmlns:a14="http://schemas.microsoft.com/office/drawing/2010/main" val="0"/>
@@ -7512,7 +7379,7 @@
                     <pic:cNvPicPr/>
                   </pic:nvPicPr>
                   <pic:blipFill>
-                    <a:blip r:embed="rId16" cstate="print">
+                    <a:blip r:embed="rId15" cstate="print">
                       <a:extLst>
                         <a:ext uri="{28A0092B-C50C-407E-A947-70E740481C1C}">
                           <a14:useLocalDpi xmlns:a14="http://schemas.microsoft.com/office/drawing/2010/main" val="0"/>
@@ -7549,18 +7416,7 @@
       </w:r>
       <w:r>
         <w:br/>
-      </w:r>
-      <w:r>
-        <w:lastRenderedPageBreak/>
-        <w:t xml:space="preserve">The candidates </w:t>
-      </w:r>
-      <w:proofErr w:type="gramStart"/>
-      <w:r>
-        <w:t>can be plotted</w:t>
-      </w:r>
-      <w:proofErr w:type="gramEnd"/>
-      <w:r>
-        <w:t xml:space="preserve"> in a row-column-time 3D space.</w:t>
+        <w:t>The candidates can be plotted in a row-column-time 3D space.</w:t>
       </w:r>
       <w:r>
         <w:t xml:space="preserve"> The objective of </w:t>
@@ -7575,69 +7431,13 @@
         <w:t xml:space="preserve"> (three frames containing the potential tennis ball in each of them, very close to one another)</w:t>
       </w:r>
       <w:r>
-        <w:t xml:space="preserve"> </w:t>
-      </w:r>
-      <w:proofErr w:type="gramStart"/>
-      <w:r>
-        <w:t>is selected</w:t>
-      </w:r>
-      <w:proofErr w:type="gramEnd"/>
-      <w:r>
-        <w:t xml:space="preserve"> from the beginning of the sequence, which has an extremely high probability of continuing with only true positives. </w:t>
+        <w:t xml:space="preserve"> is selected from the beginning of the sequence, which has an extremely high probability of continuing with only true positives. </w:t>
       </w:r>
       <w:r>
-        <w:t xml:space="preserve">A dynamic model </w:t>
-      </w:r>
-      <w:proofErr w:type="gramStart"/>
-      <w:r>
-        <w:t>is then fitted</w:t>
-      </w:r>
-      <w:proofErr w:type="gramEnd"/>
-      <w:r>
-        <w:t xml:space="preserve">, and then optimised recursively until convergence (the other candidates (near the triplet) seem to line up). This optimised model </w:t>
-      </w:r>
-      <w:proofErr w:type="gramStart"/>
-      <w:r>
-        <w:t>is called</w:t>
-      </w:r>
-      <w:proofErr w:type="gramEnd"/>
-      <w:r>
-        <w:t xml:space="preserve"> a “tracklet”. As a sliding window moves, </w:t>
-      </w:r>
-      <w:proofErr w:type="gramStart"/>
-      <w:r>
-        <w:t>a sequence of tracklets are</w:t>
-      </w:r>
-      <w:proofErr w:type="gramEnd"/>
-      <w:r>
-        <w:t xml:space="preserve"> generated. Simultaneously, a graph </w:t>
-      </w:r>
-      <w:proofErr w:type="gramStart"/>
-      <w:r>
-        <w:t>is constructed</w:t>
-      </w:r>
-      <w:proofErr w:type="gramEnd"/>
-      <w:r>
-        <w:t xml:space="preserve">, where each node is a tracklet, and the edge difference between two nodes is defined according to the “compatibility” of the two tracklets. The graph </w:t>
-      </w:r>
-      <w:proofErr w:type="gramStart"/>
-      <w:r>
-        <w:t>is then sectioned</w:t>
-      </w:r>
-      <w:proofErr w:type="gramEnd"/>
-      <w:r>
-        <w:t xml:space="preserve"> into sub-graphs, and the optimal path in each graph is found.  </w:t>
+        <w:t xml:space="preserve">A dynamic model is then fitted, and then optimised recursively until convergence (the other candidates (near the triplet) seem to line up). This optimised model is called a “tracklet”. As a sliding window moves, a sequence of tracklets are generated. Simultaneously, a graph is constructed, where each node is a tracklet, and the edge difference between two nodes is defined according to the “compatibility” of the two tracklets. The graph is then sectioned into sub-graphs, and the optimal path in each graph is found.  </w:t>
       </w:r>
       <w:r>
-        <w:t xml:space="preserve">The desired data association result is then contained in the optimal paths. Next, interpolation and hit/bounce detection </w:t>
-      </w:r>
-      <w:proofErr w:type="gramStart"/>
-      <w:r>
-        <w:t>is used</w:t>
-      </w:r>
-      <w:proofErr w:type="gramEnd"/>
-      <w:r>
-        <w:t xml:space="preserve"> to create the final product, the tennis ball tracking computer vision. </w:t>
+        <w:t xml:space="preserve">The desired data association result is then contained in the optimal paths. Next, interpolation and hit/bounce detection is used to create the final product, the tennis ball tracking computer vision. </w:t>
       </w:r>
     </w:p>
     <w:p>
@@ -7712,7 +7512,7 @@
           </mc:Choice>
           <mc:Fallback>
             <w:pict>
-              <v:shapetype id="_x0000_t38" coordsize="21600,21600" o:spt="38" o:oned="t" path="m,c@0,0@1,5400@1,10800@1,16200@2,21600,21600,21600e" filled="f">
+              <v:shapetype w14:anchorId="41B40F9B" id="_x0000_t38" coordsize="21600,21600" o:spt="38" o:oned="t" path="m,c@0,0@1,5400@1,10800@1,16200@2,21600,21600,21600e" filled="f">
                 <v:formulas>
                   <v:f eqn="mid #0 0"/>
                   <v:f eqn="val #0"/>
@@ -7802,7 +7602,7 @@
           </mc:Choice>
           <mc:Fallback>
             <w:pict>
-              <v:shape id="Curved Connector 70" o:spid="_x0000_s1026" type="#_x0000_t38" style="position:absolute;margin-left:296.2pt;margin-top:484.95pt;width:23.15pt;height:5pt;z-index:251700736;visibility:visible;mso-wrap-style:square;mso-width-percent:0;mso-height-percent:0;mso-wrap-distance-left:9pt;mso-wrap-distance-top:0;mso-wrap-distance-right:9pt;mso-wrap-distance-bottom:0;mso-position-horizontal:absolute;mso-position-horizontal-relative:text;mso-position-vertical:absolute;mso-position-vertical-relative:text;mso-width-percent:0;mso-height-percent:0;mso-width-relative:margin;mso-height-relative:margin" o:gfxdata="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" adj="10800" strokecolor="red" strokeweight=".5pt">
+              <v:shape w14:anchorId="208152BF" id="Curved Connector 70" o:spid="_x0000_s1026" type="#_x0000_t38" style="position:absolute;margin-left:296.2pt;margin-top:484.95pt;width:23.15pt;height:5pt;z-index:251700736;visibility:visible;mso-wrap-style:square;mso-width-percent:0;mso-height-percent:0;mso-wrap-distance-left:9pt;mso-wrap-distance-top:0;mso-wrap-distance-right:9pt;mso-wrap-distance-bottom:0;mso-position-horizontal:absolute;mso-position-horizontal-relative:text;mso-position-vertical:absolute;mso-position-vertical-relative:text;mso-width-percent:0;mso-height-percent:0;mso-width-relative:margin;mso-height-relative:margin" o:gfxdata="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" adj="10800" strokecolor="red" strokeweight=".5pt">
                 <v:stroke endarrow="open" joinstyle="miter"/>
               </v:shape>
             </w:pict>
@@ -7880,7 +7680,7 @@
           </mc:Choice>
           <mc:Fallback>
             <w:pict>
-              <v:shape id="Curved Connector 69" o:spid="_x0000_s1026" type="#_x0000_t38" style="position:absolute;margin-left:328.05pt;margin-top:410.4pt;width:23.15pt;height:5pt;z-index:251698688;visibility:visible;mso-wrap-style:square;mso-width-percent:0;mso-height-percent:0;mso-wrap-distance-left:9pt;mso-wrap-distance-top:0;mso-wrap-distance-right:9pt;mso-wrap-distance-bottom:0;mso-position-horizontal:absolute;mso-position-horizontal-relative:text;mso-position-vertical:absolute;mso-position-vertical-relative:text;mso-width-percent:0;mso-height-percent:0;mso-width-relative:margin;mso-height-relative:margin" o:gfxdata="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" adj="10800" strokecolor="red" strokeweight=".5pt">
+              <v:shape w14:anchorId="0A450C98" id="Curved Connector 69" o:spid="_x0000_s1026" type="#_x0000_t38" style="position:absolute;margin-left:328.05pt;margin-top:410.4pt;width:23.15pt;height:5pt;z-index:251698688;visibility:visible;mso-wrap-style:square;mso-width-percent:0;mso-height-percent:0;mso-wrap-distance-left:9pt;mso-wrap-distance-top:0;mso-wrap-distance-right:9pt;mso-wrap-distance-bottom:0;mso-position-horizontal:absolute;mso-position-horizontal-relative:text;mso-position-vertical:absolute;mso-position-vertical-relative:text;mso-width-percent:0;mso-height-percent:0;mso-width-relative:margin;mso-height-relative:margin" o:gfxdata="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" adj="10800" strokecolor="red" strokeweight=".5pt">
                 <v:stroke endarrow="open" joinstyle="miter"/>
               </v:shape>
             </w:pict>
@@ -7958,7 +7758,7 @@
           </mc:Choice>
           <mc:Fallback>
             <w:pict>
-              <v:shape id="Curved Connector 68" o:spid="_x0000_s1026" type="#_x0000_t38" style="position:absolute;margin-left:151.55pt;margin-top:414.85pt;width:66.35pt;height:51.3pt;flip:y;z-index:251696640;visibility:visible;mso-wrap-style:square;mso-width-percent:0;mso-height-percent:0;mso-wrap-distance-left:9pt;mso-wrap-distance-top:0;mso-wrap-distance-right:9pt;mso-wrap-distance-bottom:0;mso-position-horizontal:absolute;mso-position-horizontal-relative:text;mso-position-vertical:absolute;mso-position-vertical-relative:text;mso-width-percent:0;mso-height-percent:0;mso-width-relative:margin;mso-height-relative:margin" o:gfxdata="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" adj="10800" strokecolor="red" strokeweight=".5pt">
+              <v:shape w14:anchorId="5061C810" id="Curved Connector 68" o:spid="_x0000_s1026" type="#_x0000_t38" style="position:absolute;margin-left:151.55pt;margin-top:414.85pt;width:66.35pt;height:51.3pt;flip:y;z-index:251696640;visibility:visible;mso-wrap-style:square;mso-width-percent:0;mso-height-percent:0;mso-wrap-distance-left:9pt;mso-wrap-distance-top:0;mso-wrap-distance-right:9pt;mso-wrap-distance-bottom:0;mso-position-horizontal:absolute;mso-position-horizontal-relative:text;mso-position-vertical:absolute;mso-position-vertical-relative:text;mso-width-percent:0;mso-height-percent:0;mso-width-relative:margin;mso-height-relative:margin" o:gfxdata="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" adj="10800" strokecolor="red" strokeweight=".5pt">
                 <v:stroke endarrow="open" joinstyle="miter"/>
               </v:shape>
             </w:pict>
@@ -8036,7 +7836,7 @@
           </mc:Choice>
           <mc:Fallback>
             <w:pict>
-              <v:shape id="Curved Connector 66" o:spid="_x0000_s1026" type="#_x0000_t38" style="position:absolute;margin-left:138.1pt;margin-top:374.35pt;width:68.85pt;height:44.45pt;rotation:90;z-index:251692544;visibility:visible;mso-wrap-style:square;mso-width-percent:0;mso-height-percent:0;mso-wrap-distance-left:9pt;mso-wrap-distance-top:0;mso-wrap-distance-right:9pt;mso-wrap-distance-bottom:0;mso-position-horizontal:absolute;mso-position-horizontal-relative:text;mso-position-vertical:absolute;mso-position-vertical-relative:text;mso-width-percent:0;mso-height-percent:0;mso-width-relative:margin;mso-height-relative:margin" o:gfxdata="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" adj="10800" strokecolor="red" strokeweight=".5pt">
+              <v:shape w14:anchorId="19066B1B" id="Curved Connector 66" o:spid="_x0000_s1026" type="#_x0000_t38" style="position:absolute;margin-left:138.1pt;margin-top:374.35pt;width:68.85pt;height:44.45pt;rotation:90;z-index:251692544;visibility:visible;mso-wrap-style:square;mso-width-percent:0;mso-height-percent:0;mso-wrap-distance-left:9pt;mso-wrap-distance-top:0;mso-wrap-distance-right:9pt;mso-wrap-distance-bottom:0;mso-position-horizontal:absolute;mso-position-horizontal-relative:text;mso-position-vertical:absolute;mso-position-vertical-relative:text;mso-width-percent:0;mso-height-percent:0;mso-width-relative:margin;mso-height-relative:margin" o:gfxdata="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" adj="10800" strokecolor="red" strokeweight=".5pt">
                 <v:stroke endarrow="open" joinstyle="miter"/>
               </v:shape>
             </w:pict>
@@ -8114,7 +7914,7 @@
           </mc:Choice>
           <mc:Fallback>
             <w:pict>
-              <v:shape id="Curved Connector 67" o:spid="_x0000_s1026" type="#_x0000_t38" style="position:absolute;margin-left:313pt;margin-top:314.55pt;width:16.95pt;height:16.9pt;rotation:90;flip:x;z-index:251694592;visibility:visible;mso-wrap-style:square;mso-width-percent:0;mso-height-percent:0;mso-wrap-distance-left:9pt;mso-wrap-distance-top:0;mso-wrap-distance-right:9pt;mso-wrap-distance-bottom:0;mso-position-horizontal:absolute;mso-position-horizontal-relative:text;mso-position-vertical:absolute;mso-position-vertical-relative:text;mso-width-percent:0;mso-height-percent:0;mso-width-relative:margin;mso-height-relative:margin" o:gfxdata="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" adj="10800" strokecolor="red" strokeweight=".5pt">
+              <v:shape w14:anchorId="2CAB9891" id="Curved Connector 67" o:spid="_x0000_s1026" type="#_x0000_t38" style="position:absolute;margin-left:313pt;margin-top:314.55pt;width:16.95pt;height:16.9pt;rotation:90;flip:x;z-index:251694592;visibility:visible;mso-wrap-style:square;mso-width-percent:0;mso-height-percent:0;mso-wrap-distance-left:9pt;mso-wrap-distance-top:0;mso-wrap-distance-right:9pt;mso-wrap-distance-bottom:0;mso-position-horizontal:absolute;mso-position-horizontal-relative:text;mso-position-vertical:absolute;mso-position-vertical-relative:text;mso-width-percent:0;mso-height-percent:0;mso-width-relative:margin;mso-height-relative:margin" o:gfxdata="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" adj="10800" strokecolor="red" strokeweight=".5pt">
                 <v:stroke endarrow="open" joinstyle="miter"/>
               </v:shape>
             </w:pict>
@@ -8192,7 +7992,7 @@
           </mc:Choice>
           <mc:Fallback>
             <w:pict>
-              <v:shape id="Curved Connector 62" o:spid="_x0000_s1026" type="#_x0000_t38" style="position:absolute;margin-left:132.1pt;margin-top:322.1pt;width:66.35pt;height:51.3pt;flip:y;z-index:251690496;visibility:visible;mso-wrap-style:square;mso-width-percent:0;mso-height-percent:0;mso-wrap-distance-left:9pt;mso-wrap-distance-top:0;mso-wrap-distance-right:9pt;mso-wrap-distance-bottom:0;mso-position-horizontal:absolute;mso-position-horizontal-relative:text;mso-position-vertical:absolute;mso-position-vertical-relative:text;mso-width-percent:0;mso-height-percent:0;mso-width-relative:margin;mso-height-relative:margin" o:gfxdata="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" adj="10800" strokecolor="red" strokeweight=".5pt">
+              <v:shape w14:anchorId="189ED502" id="Curved Connector 62" o:spid="_x0000_s1026" type="#_x0000_t38" style="position:absolute;margin-left:132.1pt;margin-top:322.1pt;width:66.35pt;height:51.3pt;flip:y;z-index:251690496;visibility:visible;mso-wrap-style:square;mso-width-percent:0;mso-height-percent:0;mso-wrap-distance-left:9pt;mso-wrap-distance-top:0;mso-wrap-distance-right:9pt;mso-wrap-distance-bottom:0;mso-position-horizontal:absolute;mso-position-horizontal-relative:text;mso-position-vertical:absolute;mso-position-vertical-relative:text;mso-width-percent:0;mso-height-percent:0;mso-width-relative:margin;mso-height-relative:margin" o:gfxdata="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" adj="10800" strokecolor="red" strokeweight=".5pt">
                 <v:stroke endarrow="open" joinstyle="miter"/>
               </v:shape>
             </w:pict>
@@ -8270,7 +8070,7 @@
           </mc:Choice>
           <mc:Fallback>
             <w:pict>
-              <v:shape id="Curved Connector 61" o:spid="_x0000_s1026" type="#_x0000_t38" style="position:absolute;margin-left:169.05pt;margin-top:285.75pt;width:207.85pt;height:26.95pt;rotation:180;flip:y;z-index:251688448;visibility:visible;mso-wrap-style:square;mso-width-percent:0;mso-height-percent:0;mso-wrap-distance-left:9pt;mso-wrap-distance-top:0;mso-wrap-distance-right:9pt;mso-wrap-distance-bottom:0;mso-position-horizontal:absolute;mso-position-horizontal-relative:text;mso-position-vertical:absolute;mso-position-vertical-relative:text;mso-width-percent:0;mso-height-percent:0;mso-width-relative:margin;mso-height-relative:margin" o:gfxdata="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" adj="18801" strokecolor="red" strokeweight=".5pt">
+              <v:shape w14:anchorId="3BF1F202" id="Curved Connector 61" o:spid="_x0000_s1026" type="#_x0000_t38" style="position:absolute;margin-left:169.05pt;margin-top:285.75pt;width:207.85pt;height:26.95pt;rotation:180;flip:y;z-index:251688448;visibility:visible;mso-wrap-style:square;mso-width-percent:0;mso-height-percent:0;mso-wrap-distance-left:9pt;mso-wrap-distance-top:0;mso-wrap-distance-right:9pt;mso-wrap-distance-bottom:0;mso-position-horizontal:absolute;mso-position-horizontal-relative:text;mso-position-vertical:absolute;mso-position-vertical-relative:text;mso-width-percent:0;mso-height-percent:0;mso-width-relative:margin;mso-height-relative:margin" o:gfxdata="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" adj="18801" strokecolor="red" strokeweight=".5pt">
                 <v:stroke endarrow="open" joinstyle="miter"/>
               </v:shape>
             </w:pict>
@@ -8348,7 +8148,7 @@
           </mc:Choice>
           <mc:Fallback>
             <w:pict>
-              <v:shape id="Curved Connector 60" o:spid="_x0000_s1026" type="#_x0000_t38" style="position:absolute;margin-left:252.95pt;margin-top:291.4pt;width:115.15pt;height:1.25pt;z-index:251686400;visibility:visible;mso-wrap-style:square;mso-width-percent:0;mso-height-percent:0;mso-wrap-distance-left:9pt;mso-wrap-distance-top:0;mso-wrap-distance-right:9pt;mso-wrap-distance-bottom:0;mso-position-horizontal:absolute;mso-position-horizontal-relative:text;mso-position-vertical:absolute;mso-position-vertical-relative:text;mso-width-percent:0;mso-height-percent:0;mso-width-relative:margin;mso-height-relative:margin" o:gfxdata="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" adj="10800" strokecolor="red" strokeweight=".5pt">
+              <v:shape w14:anchorId="6C4B0258" id="Curved Connector 60" o:spid="_x0000_s1026" type="#_x0000_t38" style="position:absolute;margin-left:252.95pt;margin-top:291.4pt;width:115.15pt;height:1.25pt;z-index:251686400;visibility:visible;mso-wrap-style:square;mso-width-percent:0;mso-height-percent:0;mso-wrap-distance-left:9pt;mso-wrap-distance-top:0;mso-wrap-distance-right:9pt;mso-wrap-distance-bottom:0;mso-position-horizontal:absolute;mso-position-horizontal-relative:text;mso-position-vertical:absolute;mso-position-vertical-relative:text;mso-width-percent:0;mso-height-percent:0;mso-width-relative:margin;mso-height-relative:margin" o:gfxdata="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" adj="10800" strokecolor="red" strokeweight=".5pt">
                 <v:stroke endarrow="open" joinstyle="miter"/>
               </v:shape>
             </w:pict>
@@ -8426,7 +8226,7 @@
           </mc:Choice>
           <mc:Fallback>
             <w:pict>
-              <v:shape id="Curved Connector 59" o:spid="_x0000_s1026" type="#_x0000_t38" style="position:absolute;margin-left:103.95pt;margin-top:291.4pt;width:120.85pt;height:4.4pt;flip:y;z-index:251684352;visibility:visible;mso-wrap-style:square;mso-width-percent:0;mso-height-percent:0;mso-wrap-distance-left:9pt;mso-wrap-distance-top:0;mso-wrap-distance-right:9pt;mso-wrap-distance-bottom:0;mso-position-horizontal:absolute;mso-position-horizontal-relative:text;mso-position-vertical:absolute;mso-position-vertical-relative:text;mso-width-percent:0;mso-height-percent:0;mso-width-relative:margin;mso-height-relative:margin" o:gfxdata="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" adj="11021" strokecolor="red" strokeweight=".5pt">
+              <v:shape w14:anchorId="13A1174B" id="Curved Connector 59" o:spid="_x0000_s1026" type="#_x0000_t38" style="position:absolute;margin-left:103.95pt;margin-top:291.4pt;width:120.85pt;height:4.4pt;flip:y;z-index:251684352;visibility:visible;mso-wrap-style:square;mso-width-percent:0;mso-height-percent:0;mso-wrap-distance-left:9pt;mso-wrap-distance-top:0;mso-wrap-distance-right:9pt;mso-wrap-distance-bottom:0;mso-position-horizontal:absolute;mso-position-horizontal-relative:text;mso-position-vertical:absolute;mso-position-vertical-relative:text;mso-width-percent:0;mso-height-percent:0;mso-width-relative:margin;mso-height-relative:margin" o:gfxdata="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" adj="11021" strokecolor="red" strokeweight=".5pt">
                 <v:stroke endarrow="open" joinstyle="miter"/>
               </v:shape>
             </w:pict>
@@ -8504,7 +8304,7 @@
           </mc:Choice>
           <mc:Fallback>
             <w:pict>
-              <v:shape id="Curved Connector 57" o:spid="_x0000_s1026" type="#_x0000_t38" style="position:absolute;margin-left:131.5pt;margin-top:183.75pt;width:267.35pt;height:40.7pt;rotation:180;flip:y;z-index:251682304;visibility:visible;mso-wrap-style:square;mso-width-percent:0;mso-height-percent:0;mso-wrap-distance-left:9pt;mso-wrap-distance-top:0;mso-wrap-distance-right:9pt;mso-wrap-distance-bottom:0;mso-position-horizontal:absolute;mso-position-horizontal-relative:text;mso-position-vertical:absolute;mso-position-vertical-relative:text;mso-width-percent:0;mso-height-percent:0;mso-width-relative:margin;mso-height-relative:margin" o:gfxdata="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" adj="10800" strokecolor="red" strokeweight=".5pt">
+              <v:shape w14:anchorId="0B6928F7" id="Curved Connector 57" o:spid="_x0000_s1026" type="#_x0000_t38" style="position:absolute;margin-left:131.5pt;margin-top:183.75pt;width:267.35pt;height:40.7pt;rotation:180;flip:y;z-index:251682304;visibility:visible;mso-wrap-style:square;mso-width-percent:0;mso-height-percent:0;mso-wrap-distance-left:9pt;mso-wrap-distance-top:0;mso-wrap-distance-right:9pt;mso-wrap-distance-bottom:0;mso-position-horizontal:absolute;mso-position-horizontal-relative:text;mso-position-vertical:absolute;mso-position-vertical-relative:text;mso-width-percent:0;mso-height-percent:0;mso-width-relative:margin;mso-height-relative:margin" o:gfxdata="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" adj="10800" strokecolor="red" strokeweight=".5pt">
                 <v:stroke endarrow="open" joinstyle="miter"/>
               </v:shape>
             </w:pict>
@@ -8582,7 +8382,7 @@
           </mc:Choice>
           <mc:Fallback>
             <w:pict>
-              <v:shape id="Curved Connector 56" o:spid="_x0000_s1026" type="#_x0000_t38" style="position:absolute;margin-left:172.15pt;margin-top:53.5pt;width:125.2pt;height:1pt;z-index:251680256;visibility:visible;mso-wrap-style:square;mso-width-percent:0;mso-height-percent:0;mso-wrap-distance-left:9pt;mso-wrap-distance-top:0;mso-wrap-distance-right:9pt;mso-wrap-distance-bottom:0;mso-position-horizontal:absolute;mso-position-horizontal-relative:text;mso-position-vertical:absolute;mso-position-vertical-relative:text;mso-width-percent:0;mso-height-percent:0;mso-width-relative:margin;mso-height-relative:margin" o:gfxdata="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" adj="10800" strokecolor="red" strokeweight=".5pt">
+              <v:shape w14:anchorId="474169B9" id="Curved Connector 56" o:spid="_x0000_s1026" type="#_x0000_t38" style="position:absolute;margin-left:172.15pt;margin-top:53.5pt;width:125.2pt;height:1pt;z-index:251680256;visibility:visible;mso-wrap-style:square;mso-width-percent:0;mso-height-percent:0;mso-wrap-distance-left:9pt;mso-wrap-distance-top:0;mso-wrap-distance-right:9pt;mso-wrap-distance-bottom:0;mso-position-horizontal:absolute;mso-position-horizontal-relative:text;mso-position-vertical:absolute;mso-position-vertical-relative:text;mso-width-percent:0;mso-height-percent:0;mso-width-relative:margin;mso-height-relative:margin" o:gfxdata="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" adj="10800" strokecolor="red" strokeweight=".5pt">
                 <v:stroke endarrow="open" joinstyle="miter"/>
               </v:shape>
             </w:pict>
@@ -8626,7 +8426,7 @@
                     <pic:cNvPicPr/>
                   </pic:nvPicPr>
                   <pic:blipFill>
-                    <a:blip r:embed="rId17">
+                    <a:blip r:embed="rId16">
                       <a:extLst>
                         <a:ext uri="{28A0092B-C50C-407E-A947-70E740481C1C}">
                           <a14:useLocalDpi xmlns:a14="http://schemas.microsoft.com/office/drawing/2010/main" val="0"/>
@@ -8695,7 +8495,7 @@
                     <pic:cNvPicPr/>
                   </pic:nvPicPr>
                   <pic:blipFill>
-                    <a:blip r:embed="rId18">
+                    <a:blip r:embed="rId17">
                       <a:extLst>
                         <a:ext uri="{28A0092B-C50C-407E-A947-70E740481C1C}">
                           <a14:useLocalDpi xmlns:a14="http://schemas.microsoft.com/office/drawing/2010/main" val="0"/>
@@ -8764,7 +8564,7 @@
                     <pic:cNvPicPr/>
                   </pic:nvPicPr>
                   <pic:blipFill>
-                    <a:blip r:embed="rId19" cstate="print">
+                    <a:blip r:embed="rId18" cstate="print">
                       <a:extLst>
                         <a:ext uri="{28A0092B-C50C-407E-A947-70E740481C1C}">
                           <a14:useLocalDpi xmlns:a14="http://schemas.microsoft.com/office/drawing/2010/main" val="0"/>
@@ -8833,7 +8633,7 @@
                     <pic:cNvPicPr/>
                   </pic:nvPicPr>
                   <pic:blipFill>
-                    <a:blip r:embed="rId20" cstate="print">
+                    <a:blip r:embed="rId19" cstate="print">
                       <a:extLst>
                         <a:ext uri="{28A0092B-C50C-407E-A947-70E740481C1C}">
                           <a14:useLocalDpi xmlns:a14="http://schemas.microsoft.com/office/drawing/2010/main" val="0"/>
@@ -8902,7 +8702,7 @@
                     <pic:cNvPicPr/>
                   </pic:nvPicPr>
                   <pic:blipFill rotWithShape="1">
-                    <a:blip r:embed="rId21" cstate="print">
+                    <a:blip r:embed="rId20" cstate="print">
                       <a:extLst>
                         <a:ext uri="{28A0092B-C50C-407E-A947-70E740481C1C}">
                           <a14:useLocalDpi xmlns:a14="http://schemas.microsoft.com/office/drawing/2010/main" val="0"/>
@@ -8978,7 +8778,7 @@
                     <pic:cNvPicPr/>
                   </pic:nvPicPr>
                   <pic:blipFill>
-                    <a:blip r:embed="rId22" cstate="print">
+                    <a:blip r:embed="rId21" cstate="print">
                       <a:extLst>
                         <a:ext uri="{28A0092B-C50C-407E-A947-70E740481C1C}">
                           <a14:useLocalDpi xmlns:a14="http://schemas.microsoft.com/office/drawing/2010/main" val="0"/>
@@ -9047,7 +8847,7 @@
                     <pic:cNvPicPr/>
                   </pic:nvPicPr>
                   <pic:blipFill>
-                    <a:blip r:embed="rId23" cstate="print">
+                    <a:blip r:embed="rId22" cstate="print">
                       <a:extLst>
                         <a:ext uri="{28A0092B-C50C-407E-A947-70E740481C1C}">
                           <a14:useLocalDpi xmlns:a14="http://schemas.microsoft.com/office/drawing/2010/main" val="0"/>
@@ -9116,7 +8916,7 @@
                     <pic:cNvPicPr/>
                   </pic:nvPicPr>
                   <pic:blipFill>
-                    <a:blip r:embed="rId24" cstate="print">
+                    <a:blip r:embed="rId23" cstate="print">
                       <a:extLst>
                         <a:ext uri="{28A0092B-C50C-407E-A947-70E740481C1C}">
                           <a14:useLocalDpi xmlns:a14="http://schemas.microsoft.com/office/drawing/2010/main" val="0"/>
@@ -9185,7 +8985,7 @@
                     <pic:cNvPicPr/>
                   </pic:nvPicPr>
                   <pic:blipFill>
-                    <a:blip r:embed="rId25">
+                    <a:blip r:embed="rId24">
                       <a:extLst>
                         <a:ext uri="{28A0092B-C50C-407E-A947-70E740481C1C}">
                           <a14:useLocalDpi xmlns:a14="http://schemas.microsoft.com/office/drawing/2010/main" val="0"/>
@@ -9254,7 +9054,7 @@
                     <pic:cNvPicPr/>
                   </pic:nvPicPr>
                   <pic:blipFill>
-                    <a:blip r:embed="rId26">
+                    <a:blip r:embed="rId25">
                       <a:extLst>
                         <a:ext uri="{28A0092B-C50C-407E-A947-70E740481C1C}">
                           <a14:useLocalDpi xmlns:a14="http://schemas.microsoft.com/office/drawing/2010/main" val="0"/>
@@ -9323,7 +9123,7 @@
                     <pic:cNvPicPr/>
                   </pic:nvPicPr>
                   <pic:blipFill>
-                    <a:blip r:embed="rId27" cstate="print">
+                    <a:blip r:embed="rId26" cstate="print">
                       <a:extLst>
                         <a:ext uri="{28A0092B-C50C-407E-A947-70E740481C1C}">
                           <a14:useLocalDpi xmlns:a14="http://schemas.microsoft.com/office/drawing/2010/main" val="0"/>
@@ -9392,7 +9192,7 @@
                     <pic:cNvPicPr/>
                   </pic:nvPicPr>
                   <pic:blipFill rotWithShape="1">
-                    <a:blip r:embed="rId28" cstate="print">
+                    <a:blip r:embed="rId27" cstate="print">
                       <a:extLst>
                         <a:ext uri="{28A0092B-C50C-407E-A947-70E740481C1C}">
                           <a14:useLocalDpi xmlns:a14="http://schemas.microsoft.com/office/drawing/2010/main" val="0"/>
@@ -9468,7 +9268,7 @@
                     <pic:cNvPicPr/>
                   </pic:nvPicPr>
                   <pic:blipFill rotWithShape="1">
-                    <a:blip r:embed="rId29" cstate="print">
+                    <a:blip r:embed="rId28" cstate="print">
                       <a:extLst>
                         <a:ext uri="{28A0092B-C50C-407E-A947-70E740481C1C}">
                           <a14:useLocalDpi xmlns:a14="http://schemas.microsoft.com/office/drawing/2010/main" val="0"/>
@@ -9510,19 +9310,16 @@
       <w:r>
         <w:br w:type="page"/>
       </w:r>
-      <w:bookmarkStart w:id="4" w:name="_GoBack"/>
-      <w:bookmarkEnd w:id="4"/>
     </w:p>
     <w:p>
       <w:pPr>
         <w:pStyle w:val="Heading2"/>
       </w:pPr>
-      <w:bookmarkStart w:id="5" w:name="_Toc517781153"/>
+      <w:bookmarkStart w:id="4" w:name="_Toc517781153"/>
       <w:r>
-        <w:lastRenderedPageBreak/>
         <w:t>The Essential Features</w:t>
       </w:r>
-      <w:bookmarkEnd w:id="5"/>
+      <w:bookmarkEnd w:id="4"/>
       <w:r>
         <w:t xml:space="preserve"> 1.1</w:t>
       </w:r>
@@ -9532,42 +9329,18 @@
         <w:t>The essential</w:t>
       </w:r>
       <w:r>
-        <w:t xml:space="preserve"> features of this project consist of an </w:t>
-      </w:r>
-      <w:proofErr w:type="gramStart"/>
-      <w:r>
-        <w:t>AI which races against a human opponent on command</w:t>
-      </w:r>
-      <w:proofErr w:type="gramEnd"/>
-      <w:r>
-        <w:t xml:space="preserve"> and easy to use software which is gender neutral. </w:t>
-      </w:r>
-      <w:proofErr w:type="gramStart"/>
-      <w:r>
-        <w:t>This is the heart of the project so without this being achieved</w:t>
-      </w:r>
-      <w:proofErr w:type="gramEnd"/>
-      <w:r>
-        <w:t xml:space="preserve">, </w:t>
-      </w:r>
-      <w:proofErr w:type="gramStart"/>
-      <w:r>
-        <w:t>the whole idea collapses</w:t>
-      </w:r>
-      <w:proofErr w:type="gramEnd"/>
-      <w:r>
-        <w:t>. I will try to focus my attention on these features in order to complete my task as soon as possible.</w:t>
+        <w:t xml:space="preserve"> features of this project consist of an AI which races against a human opponent on command and easy to use software which is gender neutral. This is the heart of the project so without this being achieved, the whole idea collapses. I will try to focus my attention on these features in order to complete my task as soon as possible.</w:t>
       </w:r>
     </w:p>
     <w:p>
       <w:pPr>
         <w:pStyle w:val="Heading2"/>
       </w:pPr>
-      <w:bookmarkStart w:id="6" w:name="_Toc517781154"/>
+      <w:bookmarkStart w:id="5" w:name="_Toc517781154"/>
       <w:r>
         <w:t>Potential Limitations</w:t>
       </w:r>
-      <w:bookmarkEnd w:id="6"/>
+      <w:bookmarkEnd w:id="5"/>
       <w:r>
         <w:t xml:space="preserve"> 1.1</w:t>
       </w:r>
@@ -9612,7 +9385,7 @@
                     </pic:cNvPicPr>
                   </pic:nvPicPr>
                   <pic:blipFill>
-                    <a:blip r:embed="rId30" cstate="print">
+                    <a:blip r:embed="rId29" cstate="print">
                       <a:extLst>
                         <a:ext uri="{28A0092B-C50C-407E-A947-70E740481C1C}">
                           <a14:useLocalDpi xmlns:a14="http://schemas.microsoft.com/office/drawing/2010/main" val="0"/>
@@ -9688,7 +9461,7 @@
                     </pic:cNvPicPr>
                   </pic:nvPicPr>
                   <pic:blipFill>
-                    <a:blip r:embed="rId31">
+                    <a:blip r:embed="rId30">
                       <a:extLst>
                         <a:ext uri="{28A0092B-C50C-407E-A947-70E740481C1C}">
                           <a14:useLocalDpi xmlns:a14="http://schemas.microsoft.com/office/drawing/2010/main" val="0"/>
@@ -9726,45 +9499,33 @@
         </w:drawing>
       </w:r>
       <w:r>
-        <w:t xml:space="preserve">The price of this project is a major limitation as in the </w:t>
-      </w:r>
-      <w:proofErr w:type="gramStart"/>
-      <w:r>
-        <w:t>worst case</w:t>
-      </w:r>
-      <w:proofErr w:type="gramEnd"/>
-      <w:r>
-        <w:t xml:space="preserve"> scenario; I may have to spend over £100 on this project. However, I will try to avoid this by using second hand items such as a Scalextric track and self-made alternate hardware such as a homemade Google AIY kit. Another limitation is the complexity of the coding necessary to complete this task. This project requires an extremely high knowledge of </w:t>
-      </w:r>
-      <w:proofErr w:type="gramStart"/>
-      <w:r>
-        <w:t>python which I do not yet possess</w:t>
-      </w:r>
-      <w:proofErr w:type="gramEnd"/>
-      <w:r>
-        <w:t xml:space="preserve"> and this will mean that I will have to put in extra time at home to build my knowledge of this. Another possible limitation </w:t>
+        <w:t xml:space="preserve">The price of this project is a major limitation as in the worst case scenario; I may have to spend over £100 on this project. However, I will try to avoid this by using </w:t>
       </w:r>
       <w:r>
-        <w:t xml:space="preserve">for the project would be if there </w:t>
+        <w:t>few expensive components such as the raspberrypi and the picamera;</w:t>
       </w:r>
-      <w:proofErr w:type="gramStart"/>
       <w:r>
-        <w:t>was</w:t>
+        <w:t xml:space="preserve"> self-made alternate hardware such as a homemade Google AIY kit. Another limitation is the complexity of the coding necessary to complete this task. This project requires an extremely high knowledge of python which I do not yet possess and this will mean that I will have to put in extra time at home to build my knowledge of this. Another possible limitation </w:t>
       </w:r>
-      <w:proofErr w:type="gramEnd"/>
       <w:r>
-        <w:t xml:space="preserve"> a flaw with the hardware (e.g. response time or frame rate of camera, faulty pins on the raspberry pi etc.). This could potentially limit the processing speed and overall, limit the potential speed of the AI. I will try to avoid this by keeping track of the computer usage throughout the evolution of the project, making sure nothing gets overloaded or potentially break, which could spawn other limitations such as price instantly. </w:t>
+        <w:t xml:space="preserve">for the project would be if there was a flaw with the hardware (e.g. response time or frame rate of camera, faulty pins on the raspberry pi etc.). This could potentially limit the processing speed and overall, limit the </w:t>
+      </w:r>
+      <w:r>
+        <w:t>ability of the camera to track the ball in the air</w:t>
+      </w:r>
+      <w:r>
+        <w:t xml:space="preserve">. I will try to avoid this by keeping track of the computer usage throughout the evolution of the project, making sure nothing gets overloaded or potentially break, which could spawn other limitations such as price instantly. </w:t>
       </w:r>
     </w:p>
     <w:p>
       <w:pPr>
         <w:pStyle w:val="Heading2"/>
       </w:pPr>
-      <w:bookmarkStart w:id="7" w:name="_Toc517781155"/>
+      <w:bookmarkStart w:id="6" w:name="_Toc517781155"/>
       <w:r>
         <w:t>Hardware and Software Requirements</w:t>
       </w:r>
-      <w:bookmarkEnd w:id="7"/>
+      <w:bookmarkEnd w:id="6"/>
       <w:r>
         <w:t xml:space="preserve"> 1.1</w:t>
       </w:r>
@@ -9847,11 +9608,7 @@
             </w:r>
             <w:r>
               <w:br/>
-              <w:t xml:space="preserve">BCM 2835 SOC @ 1GHz, 512MB of RAM, micro-SD, mini-HDMI, micro-B USB for data, micro-B USB for power, CSI camera connector (needs adaptor cable for an extra £5), Unpopulated 40-pin GPIO connector, Compatible with existing </w:t>
-            </w:r>
-            <w:r>
-              <w:lastRenderedPageBreak/>
-              <w:t>HAT add-ons, Dimensions: 65mm x 30mm x 5mm</w:t>
+              <w:t>BCM 2835 SOC @ 1GHz, 512MB of RAM, micro-SD, mini-HDMI, micro-B USB for data, micro-B USB for power, CSI camera connector (needs adaptor cable for an extra £5), Unpopulated 40-pin GPIO connector, Compatible with existing HAT add-ons, Dimensions: 65mm x 30mm x 5mm</w:t>
             </w:r>
           </w:p>
           <w:p>
@@ -9866,15 +9623,7 @@
             </w:r>
             <w:r>
               <w:br/>
-              <w:t>1.4GHz 64-bit quad-core ARM Cortex-A53 CPU (BCM2837), 1GB RAM (LPDDR2 SDRAM), On-board wireless LAN - dual-band 802.11 b/g/n/</w:t>
-            </w:r>
-            <w:proofErr w:type="spellStart"/>
-            <w:r>
-              <w:t>ac</w:t>
-            </w:r>
-            <w:proofErr w:type="spellEnd"/>
-            <w:r>
-              <w:t xml:space="preserve"> (CYW43455), On-board Bluetooth 4.2 HS low-energy (BLE) (CYW43455), 4 x USB 2.0 ports, 300Mbit/s ethernet, 40 GPIO pins, Full size HDMI 1.3a port, Combined 3.5mm analog audio and composite video jack, Camera interface (CSI), Display interface (DSI),  microSD slot, VideoCore IV multimedia/3D graphics core @ 400MHz/300MHz</w:t>
+              <w:t>1.4GHz 64-bit quad-core ARM Cortex-A53 CPU (BCM2837), 1GB RAM (LPDDR2 SDRAM), On-board wireless LAN - dual-band 802.11 b/g/n/ac (CYW43455), On-board Bluetooth 4.2 HS low-energy (BLE) (CYW43455), 4 x USB 2.0 ports, 300Mbit/s ethernet, 40 GPIO pins, Full size HDMI 1.3a port, Combined 3.5mm analog audio and composite video jack, Camera interface (CSI), Display interface (DSI),  microSD slot, VideoCore IV multimedia/3D graphics core @ 400MHz/300MHz</w:t>
             </w:r>
           </w:p>
         </w:tc>
@@ -9884,16 +9633,7 @@
           </w:tcPr>
           <w:p>
             <w:r>
-              <w:lastRenderedPageBreak/>
-              <w:t xml:space="preserve">AI – an evolutionary </w:t>
-            </w:r>
-            <w:proofErr w:type="gramStart"/>
-            <w:r>
-              <w:t>AI which</w:t>
-            </w:r>
-            <w:proofErr w:type="gramEnd"/>
-            <w:r>
-              <w:t xml:space="preserve"> learns how to move the car around the track, when it crosses the finish line and how to </w:t>
+              <w:t xml:space="preserve">AI – an evolutionary AI which learns how to move the car around the track, when it crosses the finish line and how to </w:t>
             </w:r>
             <w:r>
               <w:t>decrease the time taken to complete a lap. This AI will do this using computer vision and measuring the outputs via ammeter and voltmeter.</w:t>
@@ -9964,7 +9704,32 @@
           </w:tcPr>
           <w:p>
             <w:r>
-              <w:t>Scalextric track  and cars– most likely donated to me by a friend, however if the track he has is too outdated, I may need to invest into this myself, which would limit me further on the budget for this project.</w:t>
+              <w:t xml:space="preserve">The Raspberry Pi Camera - </w:t>
+            </w:r>
+          </w:p>
+          <w:p>
+            <w:r>
+              <w:t>“</w:t>
+            </w:r>
+            <w:r>
+              <w:t>Raspberry Pi v2.1 8 MP 1080p Camera Module</w:t>
+            </w:r>
+            <w:r>
+              <w:t>”</w:t>
+            </w:r>
+            <w:r>
+              <w:t xml:space="preserve"> is the perfect camera for me, however it is on the expensive side of the discussion, however the benefits of its features may outweigh the con of the price. It records in 1080p with 60 fps, meaning that the potential limitation of lack of frames is most likely eliminated here, making prediction of the path (of the ball travelling through the air) will be more accurate. It also has a wide angle lens, meaning that it can track a tennis ball significantly further in the environment. It is worth around £24 on Amazon.</w:t>
+            </w:r>
+          </w:p>
+          <w:p>
+            <w:r>
+              <w:t>“</w:t>
+            </w:r>
+            <w:r>
+              <w:t>Raspberry Pi 3 2 model B B+ A+ Mini Camera Video Module 5MP 1080p OV5647 Sensor with 15 Pin FPC Cable + Pi Zero Ribbon Cable 15cm</w:t>
+            </w:r>
+            <w:r>
+              <w:t>” is significantly cheaper than the v2.1 (only £11) however, it is limited to 30 fps and a regular flat lens. This could mean that it would be a waste of money for me to buy this product, as in my circumstance, I will definitely need more than 30 fps.</w:t>
             </w:r>
           </w:p>
         </w:tc>
@@ -9974,7 +9739,25 @@
           </w:tcPr>
           <w:p>
             <w:r>
-              <w:t>Faulty computer vision – if the computer vision cannot see where the car is on the track and where the start/finish line is. This could cause major issues with my project and could take a significant of time to fix.</w:t>
+              <w:t xml:space="preserve">Faulty computer vision – if the computer vision cannot see where the </w:t>
+            </w:r>
+            <w:r>
+              <w:t xml:space="preserve">ball is </w:t>
+            </w:r>
+            <w:r>
+              <w:t>and</w:t>
+            </w:r>
+            <w:r>
+              <w:t xml:space="preserve"> how it travels through the air</w:t>
+            </w:r>
+            <w:r>
+              <w:t xml:space="preserve">. This could cause major issues with my project and could </w:t>
+            </w:r>
+            <w:r>
+              <w:t>mean that I would have to start again on working with finding true positives and false positives</w:t>
+            </w:r>
+            <w:r>
+              <w:t>.</w:t>
             </w:r>
           </w:p>
         </w:tc>
@@ -10000,10 +9783,7 @@
           </w:tcPr>
           <w:p>
             <w:r>
-              <w:t>Voltmeter</w:t>
-            </w:r>
-            <w:r>
-              <w:t xml:space="preserve"> and ammeter – in order to measure and regulate electrical currents outputted to the Scalextric track</w:t>
+              <w:t>Currently no other hardware requirements in 1.1</w:t>
             </w:r>
           </w:p>
         </w:tc>
@@ -10013,7 +9793,13 @@
           </w:tcPr>
           <w:p>
             <w:r>
-              <w:t>Currently no other software limitations in 1.1</w:t>
+              <w:t xml:space="preserve">Currently no other software </w:t>
+            </w:r>
+            <w:r>
+              <w:t>requirements</w:t>
+            </w:r>
+            <w:r>
+              <w:t xml:space="preserve"> in 1.1</w:t>
             </w:r>
           </w:p>
         </w:tc>
@@ -10024,11 +9810,11 @@
       <w:pPr>
         <w:pStyle w:val="Heading2"/>
       </w:pPr>
-      <w:bookmarkStart w:id="8" w:name="_Toc517781156"/>
+      <w:bookmarkStart w:id="7" w:name="_Toc517781156"/>
       <w:r>
         <w:t>Success Criteria</w:t>
       </w:r>
-      <w:bookmarkEnd w:id="8"/>
+      <w:bookmarkEnd w:id="7"/>
       <w:r>
         <w:t xml:space="preserve"> 1.1</w:t>
       </w:r>
@@ -10086,7 +9872,19 @@
           </w:tcPr>
           <w:p>
             <w:r>
-              <w:t>1) There must be a start and finish line</w:t>
+              <w:t xml:space="preserve">1) </w:t>
+            </w:r>
+            <w:r>
+              <w:t>T</w:t>
+            </w:r>
+            <w:r>
+              <w:t xml:space="preserve">he program needs to understand </w:t>
+            </w:r>
+            <w:r>
+              <w:t>where</w:t>
+            </w:r>
+            <w:r>
+              <w:t xml:space="preserve"> the ball is in the field of view</w:t>
             </w:r>
           </w:p>
         </w:tc>
@@ -10096,7 +9894,13 @@
           </w:tcPr>
           <w:p>
             <w:r>
-              <w:t>The program must be able to recognise the start and the finish line so that it can understand whether or not it has completed a lap</w:t>
+              <w:t xml:space="preserve">The program must be able to recognise </w:t>
+            </w:r>
+            <w:r>
+              <w:t>the ball if it is in its field of view, and if it is, where bouts it is in each frame.</w:t>
+            </w:r>
+            <w:r>
+              <w:t xml:space="preserve"> </w:t>
             </w:r>
           </w:p>
         </w:tc>
@@ -10106,10 +9910,7 @@
           </w:tcPr>
           <w:p>
             <w:r>
-              <w:t>I will have red tape on the beginning</w:t>
-            </w:r>
-            <w:r>
-              <w:t>/ end of the track in order for the camera to see if the Scalextric car crosses the finish line. This will be done via computer vision</w:t>
+              <w:t>I will implement this by allowing the program to understand the HUE colour of the ball, and how it changes in differently lit environments.</w:t>
             </w:r>
           </w:p>
         </w:tc>
@@ -10121,7 +9922,10 @@
           </w:tcPr>
           <w:p>
             <w:r>
-              <w:t>2) The program needs to understand where the car is on the track</w:t>
+              <w:t xml:space="preserve">2) </w:t>
+            </w:r>
+            <w:r>
+              <w:t>The program needs to understand when the ball bounces</w:t>
             </w:r>
           </w:p>
         </w:tc>
@@ -10131,7 +9935,10 @@
           </w:tcPr>
           <w:p>
             <w:r>
-              <w:t xml:space="preserve">The program must understand at all times whether the car is on the track or where on the track the car is. </w:t>
+              <w:t xml:space="preserve">The </w:t>
+            </w:r>
+            <w:r>
+              <w:t>program must be able to understand whether the ball bounces and recognise when this occurs.</w:t>
             </w:r>
           </w:p>
         </w:tc>
@@ -10141,12 +9948,13 @@
           </w:tcPr>
           <w:p>
             <w:r>
-              <w:t xml:space="preserve">I will implement this by placing green tape on the car and using computer vision for the program to understand </w:t>
-            </w:r>
-            <w:r>
-              <w:lastRenderedPageBreak/>
-              <w:t>whether the car is on the track and/ or where on the track the car is.</w:t>
-            </w:r>
+              <w:t xml:space="preserve">I will implement this by </w:t>
+            </w:r>
+            <w:r>
+              <w:t>allowing the problem to recognise, when the path of the ball changes in a way that is considered not natural (caused by gravity) allowing it to then again predict the path of the ball quickly after the bounce.</w:t>
+            </w:r>
+            <w:bookmarkStart w:id="8" w:name="_GoBack"/>
+            <w:bookmarkEnd w:id="8"/>
           </w:p>
         </w:tc>
       </w:tr>
@@ -10157,8 +9965,10 @@
           </w:tcPr>
           <w:p>
             <w:r>
-              <w:lastRenderedPageBreak/>
-              <w:t>3) The program needs to control the car</w:t>
+              <w:t xml:space="preserve">3) The program needs to </w:t>
+            </w:r>
+            <w:r>
+              <w:t>track the ball</w:t>
             </w:r>
           </w:p>
         </w:tc>
@@ -10168,7 +9978,7 @@
           </w:tcPr>
           <w:p>
             <w:r>
-              <w:t>The program needs to be able to control the car, changing the speed of it when it reaches bends and straights.</w:t>
+              <w:t>The program needs to be able to track the ball in its field of view.</w:t>
             </w:r>
           </w:p>
         </w:tc>
@@ -10178,15 +9988,10 @@
           </w:tcPr>
           <w:p>
             <w:r>
-              <w:t xml:space="preserve">I will implement this by using a </w:t>
-            </w:r>
-            <w:proofErr w:type="gramStart"/>
-            <w:r>
-              <w:t>volt-meter</w:t>
-            </w:r>
-            <w:proofErr w:type="gramEnd"/>
-            <w:r>
-              <w:t xml:space="preserve"> and an ammeter to measure and release electrical currents, controlling the car’s movement. I will also use a neural network for the program to learn how to move across the track with an optimal speed.</w:t>
+              <w:t xml:space="preserve">I will implement this by using probability, after eliminating the false positives. </w:t>
+            </w:r>
+            <w:r>
+              <w:t>This will be done by observing the location of the ball in each frame, and predicting the path of it through the field of view.</w:t>
             </w:r>
           </w:p>
         </w:tc>
@@ -10198,7 +10003,10 @@
           </w:tcPr>
           <w:p>
             <w:r>
-              <w:t>4) The track needs to be in the shape of a figure of 8</w:t>
+              <w:t xml:space="preserve">4) </w:t>
+            </w:r>
+            <w:r>
+              <w:t>The program needs to eliminate false positives</w:t>
             </w:r>
           </w:p>
         </w:tc>
@@ -10208,15 +10016,7 @@
           </w:tcPr>
           <w:p>
             <w:r>
-              <w:t xml:space="preserve">The track needs to be a simple figure of 8, as suggested by the stakeholder, built from working Scalextric </w:t>
-            </w:r>
-            <w:proofErr w:type="gramStart"/>
-            <w:r>
-              <w:t>pieces which</w:t>
-            </w:r>
-            <w:proofErr w:type="gramEnd"/>
-            <w:r>
-              <w:t xml:space="preserve"> still work.</w:t>
+              <w:t>The program needs to be able to distinguish between false positives and true positives via probability, and eliminate the false positives.</w:t>
             </w:r>
           </w:p>
         </w:tc>
@@ -10226,10 +10026,7 @@
           </w:tcPr>
           <w:p>
             <w:r>
-              <w:t>This will be done by using second hand pieces for the Scalextric track, w</w:t>
-            </w:r>
-            <w:r>
-              <w:t xml:space="preserve">hich will be tested by me </w:t>
+              <w:t>I will implement this by using probability of potential ball candidates in each frame (the distance between the potential balls in each frame) to allow me to understand which candidates are true positives.</w:t>
             </w:r>
           </w:p>
         </w:tc>
@@ -10276,7 +10073,13 @@
               <w:t xml:space="preserve">and style </w:t>
             </w:r>
             <w:r>
-              <w:t xml:space="preserve">based around brown and black (general “boxy” and “homemade” </w:t>
+              <w:t>based around brown</w:t>
+            </w:r>
+            <w:r>
+              <w:t xml:space="preserve">, grey </w:t>
+            </w:r>
+            <w:r>
+              <w:t xml:space="preserve"> and black (general “boxy” and “homemade” </w:t>
             </w:r>
             <w:r>
               <w:t>aesthetic</w:t>
@@ -10317,15 +10120,7 @@
           </w:tcPr>
           <w:p>
             <w:r>
-              <w:t xml:space="preserve">I will do this by keeping my product slick, easy to use and exciting. This will be achieved by not undermining the </w:t>
-            </w:r>
-            <w:proofErr w:type="gramStart"/>
-            <w:r>
-              <w:t>potential which</w:t>
-            </w:r>
-            <w:proofErr w:type="gramEnd"/>
-            <w:r>
-              <w:t xml:space="preserve"> this technology can achieve.</w:t>
+              <w:t>I will do this by keeping my product slick, easy to use and exciting. This will be achieved by not undermining the potential which this technology can achieve.</w:t>
             </w:r>
           </w:p>
         </w:tc>
@@ -10363,15 +10158,7 @@
           </w:tcPr>
           <w:p>
             <w:r>
-              <w:t xml:space="preserve">I will do this by using the google AIY </w:t>
-            </w:r>
-            <w:proofErr w:type="gramStart"/>
-            <w:r>
-              <w:t>kit which</w:t>
-            </w:r>
-            <w:proofErr w:type="gramEnd"/>
-            <w:r>
-              <w:t xml:space="preserve"> comes with a microphone and basic voice commands already preinstalled. These can be altered to be specified to my specific situation</w:t>
+              <w:t>I will do this by using the google AIY kit which comes with a microphone and basic voice commands already preinstalled. These can be altered to be specified to my specific situation</w:t>
             </w:r>
           </w:p>
         </w:tc>
@@ -10392,7 +10179,6 @@
       </w:pPr>
       <w:bookmarkStart w:id="9" w:name="_Toc517781157"/>
       <w:r>
-        <w:lastRenderedPageBreak/>
         <w:t>Design</w:t>
       </w:r>
       <w:bookmarkEnd w:id="9"/>
@@ -10423,7 +10209,7 @@
             <wp:cNvGraphicFramePr/>
             <a:graphic xmlns:a="http://schemas.openxmlformats.org/drawingml/2006/main">
               <a:graphicData uri="http://schemas.openxmlformats.org/drawingml/2006/diagram">
-                <dgm:relIds xmlns:dgm="http://schemas.openxmlformats.org/drawingml/2006/diagram" xmlns:r="http://schemas.openxmlformats.org/officeDocument/2006/relationships" r:dm="rId32" r:lo="rId33" r:qs="rId34" r:cs="rId35"/>
+                <dgm:relIds xmlns:dgm="http://schemas.openxmlformats.org/drawingml/2006/diagram" xmlns:r="http://schemas.openxmlformats.org/officeDocument/2006/relationships" r:dm="rId31" r:lo="rId32" r:qs="rId33" r:cs="rId34"/>
               </a:graphicData>
             </a:graphic>
             <wp14:sizeRelV relativeFrom="margin">
@@ -10440,15 +10226,7 @@
     <w:p/>
     <w:p>
       <w:r>
-        <w:t xml:space="preserve">My project breaks down into </w:t>
-      </w:r>
-      <w:proofErr w:type="gramStart"/>
-      <w:r>
-        <w:t>2</w:t>
-      </w:r>
-      <w:proofErr w:type="gramEnd"/>
-      <w:r>
-        <w:t xml:space="preserve"> main sections, software and hardware. These then break down further as shown in the hierarchy diagram above.</w:t>
+        <w:t>My project breaks down into 2 main sections, software and hardware. These then break down further as shown in the hierarchy diagram above.</w:t>
       </w:r>
       <w:r>
         <w:t xml:space="preserve"> This shows the basic “barebones” concept of my project, which shows how I could potentially dedicate time to each section, building it up </w:t>
@@ -10474,7 +10252,6 @@
       </w:pPr>
       <w:bookmarkStart w:id="12" w:name="_Toc517781160"/>
       <w:r>
-        <w:lastRenderedPageBreak/>
         <w:t>Algorithms</w:t>
       </w:r>
       <w:bookmarkEnd w:id="12"/>
@@ -10629,11 +10406,9 @@
             <w:tcW w:w="3080" w:type="dxa"/>
           </w:tcPr>
           <w:p>
-            <w:proofErr w:type="spellStart"/>
             <w:r>
               <w:t>CarSeen</w:t>
             </w:r>
-            <w:proofErr w:type="spellEnd"/>
           </w:p>
         </w:tc>
         <w:tc>
@@ -10695,11 +10470,9 @@
             <w:tcW w:w="3080" w:type="dxa"/>
           </w:tcPr>
           <w:p>
-            <w:proofErr w:type="spellStart"/>
             <w:r>
               <w:t>FinishLine</w:t>
             </w:r>
-            <w:proofErr w:type="spellEnd"/>
           </w:p>
         </w:tc>
         <w:tc>
@@ -10718,15 +10491,7 @@
           </w:tcPr>
           <w:p>
             <w:r>
-              <w:t xml:space="preserve">If the </w:t>
-            </w:r>
-            <w:proofErr w:type="gramStart"/>
-            <w:r>
-              <w:t>finish line is seen by the program</w:t>
-            </w:r>
-            <w:proofErr w:type="gramEnd"/>
-            <w:r>
-              <w:t xml:space="preserve"> then, it sends a message to display this.</w:t>
+              <w:t>If the finish line is seen by the program then, it sends a message to display this.</w:t>
             </w:r>
           </w:p>
         </w:tc>
@@ -10737,11 +10502,9 @@
             <w:tcW w:w="3080" w:type="dxa"/>
           </w:tcPr>
           <w:p>
-            <w:proofErr w:type="spellStart"/>
             <w:r>
               <w:t>LapTime</w:t>
             </w:r>
-            <w:proofErr w:type="spellEnd"/>
           </w:p>
         </w:tc>
         <w:tc>
@@ -10771,11 +10534,9 @@
             <w:tcW w:w="3080" w:type="dxa"/>
           </w:tcPr>
           <w:p>
-            <w:proofErr w:type="spellStart"/>
             <w:r>
               <w:t>BestLapTime</w:t>
             </w:r>
-            <w:proofErr w:type="spellEnd"/>
           </w:p>
         </w:tc>
         <w:tc>
@@ -10793,11 +10554,9 @@
             <w:tcW w:w="3081" w:type="dxa"/>
           </w:tcPr>
           <w:p>
-            <w:proofErr w:type="gramStart"/>
             <w:r>
               <w:t>Stores the value of the best time completed by the AI and attempts to outmatch it with every evolution.</w:t>
             </w:r>
-            <w:proofErr w:type="gramEnd"/>
           </w:p>
         </w:tc>
       </w:tr>
@@ -10887,8 +10646,8 @@
       <w:bookmarkEnd w:id="30"/>
     </w:p>
     <w:sectPr>
-      <w:footerReference w:type="default" r:id="rId37"/>
-      <w:headerReference w:type="first" r:id="rId38"/>
+      <w:footerReference w:type="default" r:id="rId36"/>
+      <w:headerReference w:type="first" r:id="rId37"/>
       <w:pgSz w:w="11906" w:h="16838"/>
       <w:pgMar w:top="1440" w:right="1440" w:bottom="1440" w:left="1440" w:header="708" w:footer="708" w:gutter="0"/>
       <w:pgNumType w:start="0"/>
@@ -10901,7 +10660,7 @@
 </file>
 
 <file path=word/endnotes.xml><?xml version="1.0" encoding="utf-8"?>
-<w:endnotes xmlns:wpc="http://schemas.microsoft.com/office/word/2010/wordprocessingCanvas" xmlns:mc="http://schemas.openxmlformats.org/markup-compatibility/2006" xmlns:o="urn:schemas-microsoft-com:office:office" xmlns:r="http://schemas.openxmlformats.org/officeDocument/2006/relationships" xmlns:m="http://schemas.openxmlformats.org/officeDocument/2006/math" xmlns:v="urn:schemas-microsoft-com:vml" xmlns:wp14="http://schemas.microsoft.com/office/word/2010/wordprocessingDrawing" xmlns:wp="http://schemas.openxmlformats.org/drawingml/2006/wordprocessingDrawing" xmlns:w10="urn:schemas-microsoft-com:office:word" xmlns:w="http://schemas.openxmlformats.org/wordprocessingml/2006/main" xmlns:w14="http://schemas.microsoft.com/office/word/2010/wordml" xmlns:wpg="http://schemas.microsoft.com/office/word/2010/wordprocessingGroup" xmlns:wpi="http://schemas.microsoft.com/office/word/2010/wordprocessingInk" xmlns:wne="http://schemas.microsoft.com/office/word/2006/wordml" xmlns:wps="http://schemas.microsoft.com/office/word/2010/wordprocessingShape" mc:Ignorable="w14 wp14">
+<w:endnotes xmlns:wpc="http://schemas.microsoft.com/office/word/2010/wordprocessingCanvas" xmlns:cx="http://schemas.microsoft.com/office/drawing/2014/chartex" xmlns:mc="http://schemas.openxmlformats.org/markup-compatibility/2006" xmlns:o="urn:schemas-microsoft-com:office:office" xmlns:r="http://schemas.openxmlformats.org/officeDocument/2006/relationships" xmlns:m="http://schemas.openxmlformats.org/officeDocument/2006/math" xmlns:v="urn:schemas-microsoft-com:vml" xmlns:wp14="http://schemas.microsoft.com/office/word/2010/wordprocessingDrawing" xmlns:wp="http://schemas.openxmlformats.org/drawingml/2006/wordprocessingDrawing" xmlns:w10="urn:schemas-microsoft-com:office:word" xmlns:w="http://schemas.openxmlformats.org/wordprocessingml/2006/main" xmlns:w14="http://schemas.microsoft.com/office/word/2010/wordml" xmlns:w15="http://schemas.microsoft.com/office/word/2012/wordml" xmlns:w16se="http://schemas.microsoft.com/office/word/2015/wordml/symex" xmlns:wpg="http://schemas.microsoft.com/office/word/2010/wordprocessingGroup" xmlns:wpi="http://schemas.microsoft.com/office/word/2010/wordprocessingInk" xmlns:wne="http://schemas.microsoft.com/office/word/2006/wordml" xmlns:wps="http://schemas.microsoft.com/office/word/2010/wordprocessingShape" mc:Ignorable="w14 w15 w16se wp14">
   <w:endnote w:type="separator" w:id="-1">
     <w:p>
       <w:pPr>
@@ -10926,7 +10685,7 @@
 </file>
 
 <file path=word/footer1.xml><?xml version="1.0" encoding="utf-8"?>
-<w:ftr xmlns:wpc="http://schemas.microsoft.com/office/word/2010/wordprocessingCanvas" xmlns:mc="http://schemas.openxmlformats.org/markup-compatibility/2006" xmlns:o="urn:schemas-microsoft-com:office:office" xmlns:r="http://schemas.openxmlformats.org/officeDocument/2006/relationships" xmlns:m="http://schemas.openxmlformats.org/officeDocument/2006/math" xmlns:v="urn:schemas-microsoft-com:vml" xmlns:wp14="http://schemas.microsoft.com/office/word/2010/wordprocessingDrawing" xmlns:wp="http://schemas.openxmlformats.org/drawingml/2006/wordprocessingDrawing" xmlns:w10="urn:schemas-microsoft-com:office:word" xmlns:w="http://schemas.openxmlformats.org/wordprocessingml/2006/main" xmlns:w14="http://schemas.microsoft.com/office/word/2010/wordml" xmlns:wpg="http://schemas.microsoft.com/office/word/2010/wordprocessingGroup" xmlns:wpi="http://schemas.microsoft.com/office/word/2010/wordprocessingInk" xmlns:wne="http://schemas.microsoft.com/office/word/2006/wordml" xmlns:wps="http://schemas.microsoft.com/office/word/2010/wordprocessingShape" mc:Ignorable="w14 wp14">
+<w:ftr xmlns:wpc="http://schemas.microsoft.com/office/word/2010/wordprocessingCanvas" xmlns:cx="http://schemas.microsoft.com/office/drawing/2014/chartex" xmlns:mc="http://schemas.openxmlformats.org/markup-compatibility/2006" xmlns:o="urn:schemas-microsoft-com:office:office" xmlns:r="http://schemas.openxmlformats.org/officeDocument/2006/relationships" xmlns:m="http://schemas.openxmlformats.org/officeDocument/2006/math" xmlns:v="urn:schemas-microsoft-com:vml" xmlns:wp14="http://schemas.microsoft.com/office/word/2010/wordprocessingDrawing" xmlns:wp="http://schemas.openxmlformats.org/drawingml/2006/wordprocessingDrawing" xmlns:w10="urn:schemas-microsoft-com:office:word" xmlns:w="http://schemas.openxmlformats.org/wordprocessingml/2006/main" xmlns:w14="http://schemas.microsoft.com/office/word/2010/wordml" xmlns:w15="http://schemas.microsoft.com/office/word/2012/wordml" xmlns:w16se="http://schemas.microsoft.com/office/word/2015/wordml/symex" xmlns:wpg="http://schemas.microsoft.com/office/word/2010/wordprocessingGroup" xmlns:wpi="http://schemas.microsoft.com/office/word/2010/wordprocessingInk" xmlns:wne="http://schemas.microsoft.com/office/word/2006/wordml" xmlns:wps="http://schemas.microsoft.com/office/word/2010/wordprocessingShape" mc:Ignorable="w14 w15 w16se wp14">
   <w:p>
     <w:pPr>
       <w:pStyle w:val="Footer"/>
@@ -10961,7 +10720,7 @@
           <w:rPr>
             <w:noProof/>
           </w:rPr>
-          <w:t>3</w:t>
+          <w:t>7</w:t>
         </w:r>
         <w:r>
           <w:rPr>
@@ -11017,7 +10776,7 @@
 </file>
 
 <file path=word/footnotes.xml><?xml version="1.0" encoding="utf-8"?>
-<w:footnotes xmlns:wpc="http://schemas.microsoft.com/office/word/2010/wordprocessingCanvas" xmlns:mc="http://schemas.openxmlformats.org/markup-compatibility/2006" xmlns:o="urn:schemas-microsoft-com:office:office" xmlns:r="http://schemas.openxmlformats.org/officeDocument/2006/relationships" xmlns:m="http://schemas.openxmlformats.org/officeDocument/2006/math" xmlns:v="urn:schemas-microsoft-com:vml" xmlns:wp14="http://schemas.microsoft.com/office/word/2010/wordprocessingDrawing" xmlns:wp="http://schemas.openxmlformats.org/drawingml/2006/wordprocessingDrawing" xmlns:w10="urn:schemas-microsoft-com:office:word" xmlns:w="http://schemas.openxmlformats.org/wordprocessingml/2006/main" xmlns:w14="http://schemas.microsoft.com/office/word/2010/wordml" xmlns:wpg="http://schemas.microsoft.com/office/word/2010/wordprocessingGroup" xmlns:wpi="http://schemas.microsoft.com/office/word/2010/wordprocessingInk" xmlns:wne="http://schemas.microsoft.com/office/word/2006/wordml" xmlns:wps="http://schemas.microsoft.com/office/word/2010/wordprocessingShape" mc:Ignorable="w14 wp14">
+<w:footnotes xmlns:wpc="http://schemas.microsoft.com/office/word/2010/wordprocessingCanvas" xmlns:cx="http://schemas.microsoft.com/office/drawing/2014/chartex" xmlns:mc="http://schemas.openxmlformats.org/markup-compatibility/2006" xmlns:o="urn:schemas-microsoft-com:office:office" xmlns:r="http://schemas.openxmlformats.org/officeDocument/2006/relationships" xmlns:m="http://schemas.openxmlformats.org/officeDocument/2006/math" xmlns:v="urn:schemas-microsoft-com:vml" xmlns:wp14="http://schemas.microsoft.com/office/word/2010/wordprocessingDrawing" xmlns:wp="http://schemas.openxmlformats.org/drawingml/2006/wordprocessingDrawing" xmlns:w10="urn:schemas-microsoft-com:office:word" xmlns:w="http://schemas.openxmlformats.org/wordprocessingml/2006/main" xmlns:w14="http://schemas.microsoft.com/office/word/2010/wordml" xmlns:w15="http://schemas.microsoft.com/office/word/2012/wordml" xmlns:w16se="http://schemas.microsoft.com/office/word/2015/wordml/symex" xmlns:wpg="http://schemas.microsoft.com/office/word/2010/wordprocessingGroup" xmlns:wpi="http://schemas.microsoft.com/office/word/2010/wordprocessingInk" xmlns:wne="http://schemas.microsoft.com/office/word/2006/wordml" xmlns:wps="http://schemas.microsoft.com/office/word/2010/wordprocessingShape" mc:Ignorable="w14 w15 w16se wp14">
   <w:footnote w:type="separator" w:id="-1">
     <w:p>
       <w:pPr>
@@ -11042,7 +10801,7 @@
 </file>
 
 <file path=word/header1.xml><?xml version="1.0" encoding="utf-8"?>
-<w:hdr xmlns:wpc="http://schemas.microsoft.com/office/word/2010/wordprocessingCanvas" xmlns:mc="http://schemas.openxmlformats.org/markup-compatibility/2006" xmlns:o="urn:schemas-microsoft-com:office:office" xmlns:r="http://schemas.openxmlformats.org/officeDocument/2006/relationships" xmlns:m="http://schemas.openxmlformats.org/officeDocument/2006/math" xmlns:v="urn:schemas-microsoft-com:vml" xmlns:wp14="http://schemas.microsoft.com/office/word/2010/wordprocessingDrawing" xmlns:wp="http://schemas.openxmlformats.org/drawingml/2006/wordprocessingDrawing" xmlns:w10="urn:schemas-microsoft-com:office:word" xmlns:w="http://schemas.openxmlformats.org/wordprocessingml/2006/main" xmlns:w14="http://schemas.microsoft.com/office/word/2010/wordml" xmlns:wpg="http://schemas.microsoft.com/office/word/2010/wordprocessingGroup" xmlns:wpi="http://schemas.microsoft.com/office/word/2010/wordprocessingInk" xmlns:wne="http://schemas.microsoft.com/office/word/2006/wordml" xmlns:wps="http://schemas.microsoft.com/office/word/2010/wordprocessingShape" mc:Ignorable="w14 wp14">
+<w:hdr xmlns:wpc="http://schemas.microsoft.com/office/word/2010/wordprocessingCanvas" xmlns:cx="http://schemas.microsoft.com/office/drawing/2014/chartex" xmlns:mc="http://schemas.openxmlformats.org/markup-compatibility/2006" xmlns:o="urn:schemas-microsoft-com:office:office" xmlns:r="http://schemas.openxmlformats.org/officeDocument/2006/relationships" xmlns:m="http://schemas.openxmlformats.org/officeDocument/2006/math" xmlns:v="urn:schemas-microsoft-com:vml" xmlns:wp14="http://schemas.microsoft.com/office/word/2010/wordprocessingDrawing" xmlns:wp="http://schemas.openxmlformats.org/drawingml/2006/wordprocessingDrawing" xmlns:w10="urn:schemas-microsoft-com:office:word" xmlns:w="http://schemas.openxmlformats.org/wordprocessingml/2006/main" xmlns:w14="http://schemas.microsoft.com/office/word/2010/wordml" xmlns:w15="http://schemas.microsoft.com/office/word/2012/wordml" xmlns:w16se="http://schemas.microsoft.com/office/word/2015/wordml/symex" xmlns:wpg="http://schemas.microsoft.com/office/word/2010/wordprocessingGroup" xmlns:wpi="http://schemas.microsoft.com/office/word/2010/wordprocessingInk" xmlns:wne="http://schemas.microsoft.com/office/word/2006/wordml" xmlns:wps="http://schemas.microsoft.com/office/word/2010/wordprocessingShape" mc:Ignorable="w14 w15 w16se wp14">
   <w:p>
     <w:pPr>
       <w:pStyle w:val="Header"/>
@@ -11063,8 +10822,8 @@
 </file>
 
 <file path=word/numbering.xml><?xml version="1.0" encoding="utf-8"?>
-<w:numbering xmlns:wpc="http://schemas.microsoft.com/office/word/2010/wordprocessingCanvas" xmlns:mc="http://schemas.openxmlformats.org/markup-compatibility/2006" xmlns:o="urn:schemas-microsoft-com:office:office" xmlns:r="http://schemas.openxmlformats.org/officeDocument/2006/relationships" xmlns:m="http://schemas.openxmlformats.org/officeDocument/2006/math" xmlns:v="urn:schemas-microsoft-com:vml" xmlns:wp14="http://schemas.microsoft.com/office/word/2010/wordprocessingDrawing" xmlns:wp="http://schemas.openxmlformats.org/drawingml/2006/wordprocessingDrawing" xmlns:w10="urn:schemas-microsoft-com:office:word" xmlns:w="http://schemas.openxmlformats.org/wordprocessingml/2006/main" xmlns:w14="http://schemas.microsoft.com/office/word/2010/wordml" xmlns:wpg="http://schemas.microsoft.com/office/word/2010/wordprocessingGroup" xmlns:wpi="http://schemas.microsoft.com/office/word/2010/wordprocessingInk" xmlns:wne="http://schemas.microsoft.com/office/word/2006/wordml" xmlns:wps="http://schemas.microsoft.com/office/word/2010/wordprocessingShape" mc:Ignorable="w14 wp14">
-  <w:abstractNum w:abstractNumId="0">
+<w:numbering xmlns:wpc="http://schemas.microsoft.com/office/word/2010/wordprocessingCanvas" xmlns:cx="http://schemas.microsoft.com/office/drawing/2014/chartex" xmlns:mc="http://schemas.openxmlformats.org/markup-compatibility/2006" xmlns:o="urn:schemas-microsoft-com:office:office" xmlns:r="http://schemas.openxmlformats.org/officeDocument/2006/relationships" xmlns:m="http://schemas.openxmlformats.org/officeDocument/2006/math" xmlns:v="urn:schemas-microsoft-com:vml" xmlns:wp14="http://schemas.microsoft.com/office/word/2010/wordprocessingDrawing" xmlns:wp="http://schemas.openxmlformats.org/drawingml/2006/wordprocessingDrawing" xmlns:w10="urn:schemas-microsoft-com:office:word" xmlns:w="http://schemas.openxmlformats.org/wordprocessingml/2006/main" xmlns:w14="http://schemas.microsoft.com/office/word/2010/wordml" xmlns:w15="http://schemas.microsoft.com/office/word/2012/wordml" xmlns:w16se="http://schemas.microsoft.com/office/word/2015/wordml/symex" xmlns:wpg="http://schemas.microsoft.com/office/word/2010/wordprocessingGroup" xmlns:wpi="http://schemas.microsoft.com/office/word/2010/wordprocessingInk" xmlns:wne="http://schemas.microsoft.com/office/word/2006/wordml" xmlns:wps="http://schemas.microsoft.com/office/word/2010/wordprocessingShape" mc:Ignorable="w14 w15 w16se wp14">
+  <w:abstractNum w:abstractNumId="0" w15:restartNumberingAfterBreak="0">
     <w:nsid w:val="2DC76546"/>
     <w:multiLevelType w:val="hybridMultilevel"/>
     <w:tmpl w:val="BBE0F36A"/>
@@ -11153,7 +10912,7 @@
       </w:pPr>
     </w:lvl>
   </w:abstractNum>
-  <w:abstractNum w:abstractNumId="1">
+  <w:abstractNum w:abstractNumId="1" w15:restartNumberingAfterBreak="0">
     <w:nsid w:val="655D7FA1"/>
     <w:multiLevelType w:val="multilevel"/>
     <w:tmpl w:val="4D704B88"/>
@@ -11266,7 +11025,7 @@
       </w:pPr>
     </w:lvl>
   </w:abstractNum>
-  <w:abstractNum w:abstractNumId="2">
+  <w:abstractNum w:abstractNumId="2" w15:restartNumberingAfterBreak="0">
     <w:nsid w:val="6DCC043D"/>
     <w:multiLevelType w:val="multilevel"/>
     <w:tmpl w:val="9CC82752"/>
@@ -11392,7 +11151,7 @@
 </file>
 
 <file path=word/styles.xml><?xml version="1.0" encoding="utf-8"?>
-<w:styles xmlns:mc="http://schemas.openxmlformats.org/markup-compatibility/2006" xmlns:r="http://schemas.openxmlformats.org/officeDocument/2006/relationships" xmlns:w="http://schemas.openxmlformats.org/wordprocessingml/2006/main" xmlns:w14="http://schemas.microsoft.com/office/word/2010/wordml" mc:Ignorable="w14">
+<w:styles xmlns:mc="http://schemas.openxmlformats.org/markup-compatibility/2006" xmlns:r="http://schemas.openxmlformats.org/officeDocument/2006/relationships" xmlns:w="http://schemas.openxmlformats.org/wordprocessingml/2006/main" xmlns:w14="http://schemas.microsoft.com/office/word/2010/wordml" xmlns:w15="http://schemas.microsoft.com/office/word/2012/wordml" xmlns:w16se="http://schemas.microsoft.com/office/word/2015/wordml/symex" mc:Ignorable="w14 w15 w16se">
   <w:docDefaults>
     <w:rPrDefault>
       <w:rPr>
@@ -11408,671 +11167,378 @@
       </w:pPr>
     </w:pPrDefault>
   </w:docDefaults>
-  <w:latentStyles w:defLockedState="0" w:defUIPriority="99" w:defSemiHidden="1" w:defUnhideWhenUsed="1" w:defQFormat="0" w:count="267">
-    <w:lsdException w:name="Normal" w:semiHidden="0" w:uiPriority="0" w:unhideWhenUsed="0" w:qFormat="1"/>
-    <w:lsdException w:name="heading 1" w:semiHidden="0" w:uiPriority="9" w:unhideWhenUsed="0" w:qFormat="1"/>
-    <w:lsdException w:name="heading 2" w:uiPriority="9" w:qFormat="1"/>
-    <w:lsdException w:name="heading 3" w:uiPriority="9" w:qFormat="1"/>
-    <w:lsdException w:name="heading 4" w:uiPriority="9" w:qFormat="1"/>
-    <w:lsdException w:name="heading 5" w:uiPriority="9" w:qFormat="1"/>
-    <w:lsdException w:name="heading 6" w:uiPriority="9" w:qFormat="1"/>
-    <w:lsdException w:name="heading 7" w:uiPriority="9" w:qFormat="1"/>
-    <w:lsdException w:name="heading 8" w:uiPriority="9" w:qFormat="1"/>
-    <w:lsdException w:name="heading 9" w:uiPriority="9" w:qFormat="1"/>
-    <w:lsdException w:name="toc 1" w:uiPriority="39"/>
-    <w:lsdException w:name="toc 2" w:uiPriority="39"/>
-    <w:lsdException w:name="toc 3" w:uiPriority="39"/>
-    <w:lsdException w:name="toc 4" w:uiPriority="39"/>
-    <w:lsdException w:name="toc 5" w:uiPriority="39"/>
-    <w:lsdException w:name="toc 6" w:uiPriority="39"/>
-    <w:lsdException w:name="toc 7" w:uiPriority="39"/>
-    <w:lsdException w:name="toc 8" w:uiPriority="39"/>
-    <w:lsdException w:name="toc 9" w:uiPriority="39"/>
-    <w:lsdException w:name="caption" w:uiPriority="35" w:qFormat="1"/>
-    <w:lsdException w:name="Title" w:semiHidden="0" w:uiPriority="10" w:unhideWhenUsed="0" w:qFormat="1"/>
-    <w:lsdException w:name="Default Paragraph Font" w:uiPriority="1"/>
-    <w:lsdException w:name="Subtitle" w:semiHidden="0" w:uiPriority="11" w:unhideWhenUsed="0" w:qFormat="1"/>
-    <w:lsdException w:name="Strong" w:semiHidden="0" w:uiPriority="22" w:unhideWhenUsed="0" w:qFormat="1"/>
-    <w:lsdException w:name="Emphasis" w:semiHidden="0" w:uiPriority="20" w:unhideWhenUsed="0" w:qFormat="1"/>
-    <w:lsdException w:name="Table Grid" w:semiHidden="0" w:uiPriority="39" w:unhideWhenUsed="0"/>
-    <w:lsdException w:name="Placeholder Text" w:unhideWhenUsed="0"/>
-    <w:lsdException w:name="No Spacing" w:semiHidden="0" w:uiPriority="1" w:unhideWhenUsed="0" w:qFormat="1"/>
-    <w:lsdException w:name="Light Shading" w:semiHidden="0" w:uiPriority="60" w:unhideWhenUsed="0"/>
-    <w:lsdException w:name="Light List" w:semiHidden="0" w:uiPriority="61" w:unhideWhenUsed="0"/>
-    <w:lsdException w:name="Light Grid" w:semiHidden="0" w:uiPriority="62" w:unhideWhenUsed="0"/>
-    <w:lsdException w:name="Medium Shading 1" w:semiHidden="0" w:uiPriority="63" w:unhideWhenUsed="0"/>
-    <w:lsdException w:name="Medium Shading 2" w:semiHidden="0" w:uiPriority="64" w:unhideWhenUsed="0"/>
-    <w:lsdException w:name="Medium List 1" w:semiHidden="0" w:uiPriority="65" w:unhideWhenUsed="0"/>
-    <w:lsdException w:name="Medium List 2" w:semiHidden="0" w:uiPriority="66" w:unhideWhenUsed="0"/>
-    <w:lsdException w:name="Medium Grid 1" w:semiHidden="0" w:uiPriority="67" w:unhideWhenUsed="0"/>
-    <w:lsdException w:name="Medium Grid 2" w:semiHidden="0" w:uiPriority="68" w:unhideWhenUsed="0"/>
-    <w:lsdException w:name="Medium Grid 3" w:semiHidden="0" w:uiPriority="69" w:unhideWhenUsed="0"/>
-    <w:lsdException w:name="Dark List" w:semiHidden="0" w:uiPriority="70" w:unhideWhenUsed="0"/>
-    <w:lsdException w:name="Colorful Shading" w:semiHidden="0" w:uiPriority="71" w:unhideWhenUsed="0"/>
-    <w:lsdException w:name="Colorful List" w:semiHidden="0" w:uiPriority="72" w:unhideWhenUsed="0"/>
-    <w:lsdException w:name="Colorful Grid" w:semiHidden="0" w:uiPriority="73" w:unhideWhenUsed="0"/>
-    <w:lsdException w:name="Light Shading Accent 1" w:semiHidden="0" w:uiPriority="60" w:unhideWhenUsed="0"/>
-    <w:lsdException w:name="Light List Accent 1" w:semiHidden="0" w:uiPriority="61" w:unhideWhenUsed="0"/>
-    <w:lsdException w:name="Light Grid Accent 1" w:semiHidden="0" w:uiPriority="62" w:unhideWhenUsed="0"/>
-    <w:lsdException w:name="Medium Shading 1 Accent 1" w:semiHidden="0" w:uiPriority="63" w:unhideWhenUsed="0"/>
-    <w:lsdException w:name="Medium Shading 2 Accent 1" w:semiHidden="0" w:uiPriority="64" w:unhideWhenUsed="0"/>
-    <w:lsdException w:name="Medium List 1 Accent 1" w:semiHidden="0" w:uiPriority="65" w:unhideWhenUsed="0"/>
-    <w:lsdException w:name="Revision" w:unhideWhenUsed="0"/>
-    <w:lsdException w:name="List Paragraph" w:semiHidden="0" w:uiPriority="34" w:unhideWhenUsed="0" w:qFormat="1"/>
-    <w:lsdException w:name="Quote" w:semiHidden="0" w:uiPriority="29" w:unhideWhenUsed="0" w:qFormat="1"/>
-    <w:lsdException w:name="Intense Quote" w:semiHidden="0" w:uiPriority="30" w:unhideWhenUsed="0" w:qFormat="1"/>
-    <w:lsdException w:name="Medium List 2 Accent 1" w:semiHidden="0" w:uiPriority="66" w:unhideWhenUsed="0"/>
-    <w:lsdException w:name="Medium Grid 1 Accent 1" w:semiHidden="0" w:uiPriority="67" w:unhideWhenUsed="0"/>
-    <w:lsdException w:name="Medium Grid 2 Accent 1" w:semiHidden="0" w:uiPriority="68" w:unhideWhenUsed="0"/>
-    <w:lsdException w:name="Medium Grid 3 Accent 1" w:semiHidden="0" w:uiPriority="69" w:unhideWhenUsed="0"/>
-    <w:lsdException w:name="Dark List Accent 1" w:semiHidden="0" w:uiPriority="70" w:unhideWhenUsed="0"/>
-    <w:lsdException w:name="Colorful Shading Accent 1" w:semiHidden="0" w:uiPriority="71" w:unhideWhenUsed="0"/>
-    <w:lsdException w:name="Colorful List Accent 1" w:semiHidden="0" w:uiPriority="72" w:unhideWhenUsed="0"/>
-    <w:lsdException w:name="Colorful Grid Accent 1" w:semiHidden="0" w:uiPriority="73" w:unhideWhenUsed="0"/>
-    <w:lsdException w:name="Light Shading Accent 2" w:semiHidden="0" w:uiPriority="60" w:unhideWhenUsed="0"/>
-    <w:lsdException w:name="Light List Accent 2" w:semiHidden="0" w:uiPriority="61" w:unhideWhenUsed="0"/>
-    <w:lsdException w:name="Light Grid Accent 2" w:semiHidden="0" w:uiPriority="62" w:unhideWhenUsed="0"/>
-    <w:lsdException w:name="Medium Shading 1 Accent 2" w:semiHidden="0" w:uiPriority="63" w:unhideWhenUsed="0"/>
-    <w:lsdException w:name="Medium Shading 2 Accent 2" w:semiHidden="0" w:uiPriority="64" w:unhideWhenUsed="0"/>
-    <w:lsdException w:name="Medium List 1 Accent 2" w:semiHidden="0" w:uiPriority="65" w:unhideWhenUsed="0"/>
-    <w:lsdException w:name="Medium List 2 Accent 2" w:semiHidden="0" w:uiPriority="66" w:unhideWhenUsed="0"/>
-    <w:lsdException w:name="Medium Grid 1 Accent 2" w:semiHidden="0" w:uiPriority="67" w:unhideWhenUsed="0"/>
-    <w:lsdException w:name="Medium Grid 2 Accent 2" w:semiHidden="0" w:uiPriority="68" w:unhideWhenUsed="0"/>
-    <w:lsdException w:name="Medium Grid 3 Accent 2" w:semiHidden="0" w:uiPriority="69" w:unhideWhenUsed="0"/>
-    <w:lsdException w:name="Dark List Accent 2" w:semiHidden="0" w:uiPriority="70" w:unhideWhenUsed="0"/>
-    <w:lsdException w:name="Colorful Shading Accent 2" w:semiHidden="0" w:uiPriority="71" w:unhideWhenUsed="0"/>
-    <w:lsdException w:name="Colorful List Accent 2" w:semiHidden="0" w:uiPriority="72" w:unhideWhenUsed="0"/>
-    <w:lsdException w:name="Colorful Grid Accent 2" w:semiHidden="0" w:uiPriority="73" w:unhideWhenUsed="0"/>
-    <w:lsdException w:name="Light Shading Accent 3" w:semiHidden="0" w:uiPriority="60" w:unhideWhenUsed="0"/>
-    <w:lsdException w:name="Light List Accent 3" w:semiHidden="0" w:uiPriority="61" w:unhideWhenUsed="0"/>
-    <w:lsdException w:name="Light Grid Accent 3" w:semiHidden="0" w:uiPriority="62" w:unhideWhenUsed="0"/>
-    <w:lsdException w:name="Medium Shading 1 Accent 3" w:semiHidden="0" w:uiPriority="63" w:unhideWhenUsed="0"/>
-    <w:lsdException w:name="Medium Shading 2 Accent 3" w:semiHidden="0" w:uiPriority="64" w:unhideWhenUsed="0"/>
-    <w:lsdException w:name="Medium List 1 Accent 3" w:semiHidden="0" w:uiPriority="65" w:unhideWhenUsed="0"/>
-    <w:lsdException w:name="Medium List 2 Accent 3" w:semiHidden="0" w:uiPriority="66" w:unhideWhenUsed="0"/>
-    <w:lsdException w:name="Medium Grid 1 Accent 3" w:semiHidden="0" w:uiPriority="67" w:unhideWhenUsed="0"/>
-    <w:lsdException w:name="Medium Grid 2 Accent 3" w:semiHidden="0" w:uiPriority="68" w:unhideWhenUsed="0"/>
-    <w:lsdException w:name="Medium Grid 3 Accent 3" w:semiHidden="0" w:uiPriority="69" w:unhideWhenUsed="0"/>
-    <w:lsdException w:name="Dark List Accent 3" w:semiHidden="0" w:uiPriority="70" w:unhideWhenUsed="0"/>
-    <w:lsdException w:name="Colorful Shading Accent 3" w:semiHidden="0" w:uiPriority="71" w:unhideWhenUsed="0"/>
-    <w:lsdException w:name="Colorful List Accent 3" w:semiHidden="0" w:uiPriority="72" w:unhideWhenUsed="0"/>
-    <w:lsdException w:name="Colorful Grid Accent 3" w:semiHidden="0" w:uiPriority="73" w:unhideWhenUsed="0"/>
-    <w:lsdException w:name="Light Shading Accent 4" w:semiHidden="0" w:uiPriority="60" w:unhideWhenUsed="0"/>
-    <w:lsdException w:name="Light List Accent 4" w:semiHidden="0" w:uiPriority="61" w:unhideWhenUsed="0"/>
-    <w:lsdException w:name="Light Grid Accent 4" w:semiHidden="0" w:uiPriority="62" w:unhideWhenUsed="0"/>
-    <w:lsdException w:name="Medium Shading 1 Accent 4" w:semiHidden="0" w:uiPriority="63" w:unhideWhenUsed="0"/>
-    <w:lsdException w:name="Medium Shading 2 Accent 4" w:semiHidden="0" w:uiPriority="64" w:unhideWhenUsed="0"/>
-    <w:lsdException w:name="Medium List 1 Accent 4" w:semiHidden="0" w:uiPriority="65" w:unhideWhenUsed="0"/>
-    <w:lsdException w:name="Medium List 2 Accent 4" w:semiHidden="0" w:uiPriority="66" w:unhideWhenUsed="0"/>
-    <w:lsdException w:name="Medium Grid 1 Accent 4" w:semiHidden="0" w:uiPriority="67" w:unhideWhenUsed="0"/>
-    <w:lsdException w:name="Medium Grid 2 Accent 4" w:semiHidden="0" w:uiPriority="68" w:unhideWhenUsed="0"/>
-    <w:lsdException w:name="Medium Grid 3 Accent 4" w:semiHidden="0" w:uiPriority="69" w:unhideWhenUsed="0"/>
-    <w:lsdException w:name="Dark List Accent 4" w:semiHidden="0" w:uiPriority="70" w:unhideWhenUsed="0"/>
-    <w:lsdException w:name="Colorful Shading Accent 4" w:semiHidden="0" w:uiPriority="71" w:unhideWhenUsed="0"/>
-    <w:lsdException w:name="Colorful List Accent 4" w:semiHidden="0" w:uiPriority="72" w:unhideWhenUsed="0"/>
-    <w:lsdException w:name="Colorful Grid Accent 4" w:semiHidden="0" w:uiPriority="73" w:unhideWhenUsed="0"/>
-    <w:lsdException w:name="Light Shading Accent 5" w:semiHidden="0" w:uiPriority="60" w:unhideWhenUsed="0"/>
-    <w:lsdException w:name="Light List Accent 5" w:semiHidden="0" w:uiPriority="61" w:unhideWhenUsed="0"/>
-    <w:lsdException w:name="Light Grid Accent 5" w:semiHidden="0" w:uiPriority="62" w:unhideWhenUsed="0"/>
-    <w:lsdException w:name="Medium Shading 1 Accent 5" w:semiHidden="0" w:uiPriority="63" w:unhideWhenUsed="0"/>
-    <w:lsdException w:name="Medium Shading 2 Accent 5" w:semiHidden="0" w:uiPriority="64" w:unhideWhenUsed="0"/>
-    <w:lsdException w:name="Medium List 1 Accent 5" w:semiHidden="0" w:uiPriority="65" w:unhideWhenUsed="0"/>
-    <w:lsdException w:name="Medium List 2 Accent 5" w:semiHidden="0" w:uiPriority="66" w:unhideWhenUsed="0"/>
-    <w:lsdException w:name="Medium Grid 1 Accent 5" w:semiHidden="0" w:uiPriority="67" w:unhideWhenUsed="0"/>
-    <w:lsdException w:name="Medium Grid 2 Accent 5" w:semiHidden="0" w:uiPriority="68" w:unhideWhenUsed="0"/>
-    <w:lsdException w:name="Medium Grid 3 Accent 5" w:semiHidden="0" w:uiPriority="69" w:unhideWhenUsed="0"/>
-    <w:lsdException w:name="Dark List Accent 5" w:semiHidden="0" w:uiPriority="70" w:unhideWhenUsed="0"/>
-    <w:lsdException w:name="Colorful Shading Accent 5" w:semiHidden="0" w:uiPriority="71" w:unhideWhenUsed="0"/>
-    <w:lsdException w:name="Colorful List Accent 5" w:semiHidden="0" w:uiPriority="72" w:unhideWhenUsed="0"/>
-    <w:lsdException w:name="Colorful Grid Accent 5" w:semiHidden="0" w:uiPriority="73" w:unhideWhenUsed="0"/>
-    <w:lsdException w:name="Light Shading Accent 6" w:semiHidden="0" w:uiPriority="60" w:unhideWhenUsed="0"/>
-    <w:lsdException w:name="Light List Accent 6" w:semiHidden="0" w:uiPriority="61" w:unhideWhenUsed="0"/>
-    <w:lsdException w:name="Light Grid Accent 6" w:semiHidden="0" w:uiPriority="62" w:unhideWhenUsed="0"/>
-    <w:lsdException w:name="Medium Shading 1 Accent 6" w:semiHidden="0" w:uiPriority="63" w:unhideWhenUsed="0"/>
-    <w:lsdException w:name="Medium Shading 2 Accent 6" w:semiHidden="0" w:uiPriority="64" w:unhideWhenUsed="0"/>
-    <w:lsdException w:name="Medium List 1 Accent 6" w:semiHidden="0" w:uiPriority="65" w:unhideWhenUsed="0"/>
-    <w:lsdException w:name="Medium List 2 Accent 6" w:semiHidden="0" w:uiPriority="66" w:unhideWhenUsed="0"/>
-    <w:lsdException w:name="Medium Grid 1 Accent 6" w:semiHidden="0" w:uiPriority="67" w:unhideWhenUsed="0"/>
-    <w:lsdException w:name="Medium Grid 2 Accent 6" w:semiHidden="0" w:uiPriority="68" w:unhideWhenUsed="0"/>
-    <w:lsdException w:name="Medium Grid 3 Accent 6" w:semiHidden="0" w:uiPriority="69" w:unhideWhenUsed="0"/>
-    <w:lsdException w:name="Dark List Accent 6" w:semiHidden="0" w:uiPriority="70" w:unhideWhenUsed="0"/>
-    <w:lsdException w:name="Colorful Shading Accent 6" w:semiHidden="0" w:uiPriority="71" w:unhideWhenUsed="0"/>
-    <w:lsdException w:name="Colorful List Accent 6" w:semiHidden="0" w:uiPriority="72" w:unhideWhenUsed="0"/>
-    <w:lsdException w:name="Colorful Grid Accent 6" w:semiHidden="0" w:uiPriority="73" w:unhideWhenUsed="0"/>
-    <w:lsdException w:name="Subtle Emphasis" w:semiHidden="0" w:uiPriority="19" w:unhideWhenUsed="0" w:qFormat="1"/>
-    <w:lsdException w:name="Intense Emphasis" w:semiHidden="0" w:uiPriority="21" w:unhideWhenUsed="0" w:qFormat="1"/>
-    <w:lsdException w:name="Subtle Reference" w:semiHidden="0" w:uiPriority="31" w:unhideWhenUsed="0" w:qFormat="1"/>
-    <w:lsdException w:name="Intense Reference" w:semiHidden="0" w:uiPriority="32" w:unhideWhenUsed="0" w:qFormat="1"/>
-    <w:lsdException w:name="Book Title" w:semiHidden="0" w:uiPriority="33" w:unhideWhenUsed="0" w:qFormat="1"/>
-    <w:lsdException w:name="Bibliography" w:uiPriority="37"/>
-    <w:lsdException w:name="TOC Heading" w:uiPriority="39" w:qFormat="1"/>
-  </w:latentStyles>
-  <w:style w:type="paragraph" w:default="1" w:styleId="Normal">
-    <w:name w:val="Normal"/>
-    <w:qFormat/>
-  </w:style>
-  <w:style w:type="paragraph" w:styleId="Heading1">
-    <w:name w:val="heading 1"/>
-    <w:basedOn w:val="Normal"/>
-    <w:next w:val="Normal"/>
-    <w:link w:val="Heading1Char"/>
-    <w:uiPriority w:val="9"/>
-    <w:qFormat/>
-    <w:rsid w:val="00D54858"/>
-    <w:pPr>
-      <w:keepNext/>
-      <w:keepLines/>
-      <w:spacing w:before="240" w:after="0"/>
-      <w:outlineLvl w:val="0"/>
-    </w:pPr>
-    <w:rPr>
-      <w:rFonts w:asciiTheme="majorHAnsi" w:eastAsiaTheme="majorEastAsia" w:hAnsiTheme="majorHAnsi" w:cstheme="majorBidi"/>
-      <w:color w:val="0070C0"/>
-      <w:sz w:val="36"/>
-      <w:szCs w:val="32"/>
-    </w:rPr>
-  </w:style>
-  <w:style w:type="paragraph" w:styleId="Heading2">
-    <w:name w:val="heading 2"/>
-    <w:basedOn w:val="Normal"/>
-    <w:next w:val="Normal"/>
-    <w:link w:val="Heading2Char"/>
-    <w:uiPriority w:val="9"/>
-    <w:unhideWhenUsed/>
-    <w:qFormat/>
-    <w:rsid w:val="00D54858"/>
-    <w:pPr>
-      <w:keepNext/>
-      <w:keepLines/>
-      <w:spacing w:before="40" w:after="0"/>
-      <w:outlineLvl w:val="1"/>
-    </w:pPr>
-    <w:rPr>
-      <w:rFonts w:asciiTheme="majorHAnsi" w:eastAsiaTheme="majorEastAsia" w:hAnsiTheme="majorHAnsi" w:cstheme="majorBidi"/>
-      <w:color w:val="00B050"/>
-      <w:sz w:val="30"/>
-      <w:szCs w:val="26"/>
-    </w:rPr>
-  </w:style>
-  <w:style w:type="paragraph" w:styleId="Heading3">
-    <w:name w:val="heading 3"/>
-    <w:basedOn w:val="Normal"/>
-    <w:next w:val="Normal"/>
-    <w:link w:val="Heading3Char"/>
-    <w:uiPriority w:val="9"/>
-    <w:unhideWhenUsed/>
-    <w:qFormat/>
-    <w:rsid w:val="003950D0"/>
-    <w:pPr>
-      <w:keepNext/>
-      <w:keepLines/>
-      <w:spacing w:before="40" w:after="0"/>
-      <w:outlineLvl w:val="2"/>
-    </w:pPr>
-    <w:rPr>
-      <w:rFonts w:asciiTheme="majorHAnsi" w:eastAsiaTheme="majorEastAsia" w:hAnsiTheme="majorHAnsi" w:cstheme="majorBidi"/>
-      <w:color w:val="1F4D78" w:themeColor="accent1" w:themeShade="7F"/>
-      <w:sz w:val="24"/>
-      <w:szCs w:val="24"/>
-    </w:rPr>
-  </w:style>
-  <w:style w:type="character" w:default="1" w:styleId="DefaultParagraphFont">
-    <w:name w:val="Default Paragraph Font"/>
-    <w:uiPriority w:val="1"/>
-    <w:semiHidden/>
-    <w:unhideWhenUsed/>
-  </w:style>
-  <w:style w:type="table" w:default="1" w:styleId="TableNormal">
-    <w:name w:val="Normal Table"/>
-    <w:uiPriority w:val="99"/>
-    <w:semiHidden/>
-    <w:unhideWhenUsed/>
-    <w:tblPr>
-      <w:tblInd w:w="0" w:type="dxa"/>
-      <w:tblCellMar>
-        <w:top w:w="0" w:type="dxa"/>
-        <w:left w:w="108" w:type="dxa"/>
-        <w:bottom w:w="0" w:type="dxa"/>
-        <w:right w:w="108" w:type="dxa"/>
-      </w:tblCellMar>
-    </w:tblPr>
-  </w:style>
-  <w:style w:type="numbering" w:default="1" w:styleId="NoList">
-    <w:name w:val="No List"/>
-    <w:uiPriority w:val="99"/>
-    <w:semiHidden/>
-    <w:unhideWhenUsed/>
-  </w:style>
-  <w:style w:type="paragraph" w:styleId="Title">
-    <w:name w:val="Title"/>
-    <w:basedOn w:val="Normal"/>
-    <w:next w:val="Normal"/>
-    <w:link w:val="TitleChar"/>
-    <w:uiPriority w:val="10"/>
-    <w:qFormat/>
-    <w:rsid w:val="003A4F63"/>
-    <w:pPr>
-      <w:spacing w:after="0" w:line="240" w:lineRule="auto"/>
-      <w:contextualSpacing/>
-    </w:pPr>
-    <w:rPr>
-      <w:rFonts w:asciiTheme="majorHAnsi" w:eastAsiaTheme="majorEastAsia" w:hAnsiTheme="majorHAnsi" w:cstheme="majorBidi"/>
-      <w:spacing w:val="-10"/>
-      <w:kern w:val="28"/>
-      <w:sz w:val="56"/>
-      <w:szCs w:val="56"/>
-    </w:rPr>
-  </w:style>
-  <w:style w:type="character" w:customStyle="1" w:styleId="TitleChar">
-    <w:name w:val="Title Char"/>
-    <w:basedOn w:val="DefaultParagraphFont"/>
-    <w:link w:val="Title"/>
-    <w:uiPriority w:val="10"/>
-    <w:rsid w:val="003A4F63"/>
-    <w:rPr>
-      <w:rFonts w:asciiTheme="majorHAnsi" w:eastAsiaTheme="majorEastAsia" w:hAnsiTheme="majorHAnsi" w:cstheme="majorBidi"/>
-      <w:spacing w:val="-10"/>
-      <w:kern w:val="28"/>
-      <w:sz w:val="56"/>
-      <w:szCs w:val="56"/>
-    </w:rPr>
-  </w:style>
-  <w:style w:type="paragraph" w:styleId="NoSpacing">
-    <w:name w:val="No Spacing"/>
-    <w:link w:val="NoSpacingChar"/>
-    <w:uiPriority w:val="1"/>
-    <w:qFormat/>
-    <w:rsid w:val="003A4F63"/>
-    <w:pPr>
-      <w:spacing w:after="0" w:line="240" w:lineRule="auto"/>
-    </w:pPr>
-    <w:rPr>
-      <w:rFonts w:eastAsiaTheme="minorEastAsia"/>
-      <w:lang w:val="en-US"/>
-    </w:rPr>
-  </w:style>
-  <w:style w:type="character" w:customStyle="1" w:styleId="NoSpacingChar">
-    <w:name w:val="No Spacing Char"/>
-    <w:basedOn w:val="DefaultParagraphFont"/>
-    <w:link w:val="NoSpacing"/>
-    <w:uiPriority w:val="1"/>
-    <w:rsid w:val="003A4F63"/>
-    <w:rPr>
-      <w:rFonts w:eastAsiaTheme="minorEastAsia"/>
-      <w:lang w:val="en-US"/>
-    </w:rPr>
-  </w:style>
-  <w:style w:type="paragraph" w:styleId="Header">
-    <w:name w:val="header"/>
-    <w:basedOn w:val="Normal"/>
-    <w:link w:val="HeaderChar"/>
-    <w:uiPriority w:val="99"/>
-    <w:unhideWhenUsed/>
-    <w:rsid w:val="003A4F63"/>
-    <w:pPr>
-      <w:tabs>
-        <w:tab w:val="center" w:pos="4513"/>
-        <w:tab w:val="right" w:pos="9026"/>
-      </w:tabs>
-      <w:spacing w:after="0" w:line="240" w:lineRule="auto"/>
-    </w:pPr>
-  </w:style>
-  <w:style w:type="character" w:customStyle="1" w:styleId="HeaderChar">
-    <w:name w:val="Header Char"/>
-    <w:basedOn w:val="DefaultParagraphFont"/>
-    <w:link w:val="Header"/>
-    <w:uiPriority w:val="99"/>
-    <w:rsid w:val="003A4F63"/>
-  </w:style>
-  <w:style w:type="paragraph" w:styleId="Footer">
-    <w:name w:val="footer"/>
-    <w:basedOn w:val="Normal"/>
-    <w:link w:val="FooterChar"/>
-    <w:uiPriority w:val="99"/>
-    <w:unhideWhenUsed/>
-    <w:rsid w:val="003A4F63"/>
-    <w:pPr>
-      <w:tabs>
-        <w:tab w:val="center" w:pos="4513"/>
-        <w:tab w:val="right" w:pos="9026"/>
-      </w:tabs>
-      <w:spacing w:after="0" w:line="240" w:lineRule="auto"/>
-    </w:pPr>
-  </w:style>
-  <w:style w:type="character" w:customStyle="1" w:styleId="FooterChar">
-    <w:name w:val="Footer Char"/>
-    <w:basedOn w:val="DefaultParagraphFont"/>
-    <w:link w:val="Footer"/>
-    <w:uiPriority w:val="99"/>
-    <w:rsid w:val="003A4F63"/>
-  </w:style>
-  <w:style w:type="character" w:customStyle="1" w:styleId="Heading1Char">
-    <w:name w:val="Heading 1 Char"/>
-    <w:basedOn w:val="DefaultParagraphFont"/>
-    <w:link w:val="Heading1"/>
-    <w:uiPriority w:val="9"/>
-    <w:rsid w:val="00D54858"/>
-    <w:rPr>
-      <w:rFonts w:asciiTheme="majorHAnsi" w:eastAsiaTheme="majorEastAsia" w:hAnsiTheme="majorHAnsi" w:cstheme="majorBidi"/>
-      <w:color w:val="0070C0"/>
-      <w:sz w:val="36"/>
-      <w:szCs w:val="32"/>
-    </w:rPr>
-  </w:style>
-  <w:style w:type="character" w:customStyle="1" w:styleId="Heading2Char">
-    <w:name w:val="Heading 2 Char"/>
-    <w:basedOn w:val="DefaultParagraphFont"/>
-    <w:link w:val="Heading2"/>
-    <w:uiPriority w:val="9"/>
-    <w:rsid w:val="00D54858"/>
-    <w:rPr>
-      <w:rFonts w:asciiTheme="majorHAnsi" w:eastAsiaTheme="majorEastAsia" w:hAnsiTheme="majorHAnsi" w:cstheme="majorBidi"/>
-      <w:color w:val="00B050"/>
-      <w:sz w:val="30"/>
-      <w:szCs w:val="26"/>
-    </w:rPr>
-  </w:style>
-  <w:style w:type="character" w:customStyle="1" w:styleId="Heading3Char">
-    <w:name w:val="Heading 3 Char"/>
-    <w:basedOn w:val="DefaultParagraphFont"/>
-    <w:link w:val="Heading3"/>
-    <w:uiPriority w:val="9"/>
-    <w:rsid w:val="003950D0"/>
-    <w:rPr>
-      <w:rFonts w:asciiTheme="majorHAnsi" w:eastAsiaTheme="majorEastAsia" w:hAnsiTheme="majorHAnsi" w:cstheme="majorBidi"/>
-      <w:color w:val="1F4D78" w:themeColor="accent1" w:themeShade="7F"/>
-      <w:sz w:val="24"/>
-      <w:szCs w:val="24"/>
-    </w:rPr>
-  </w:style>
-  <w:style w:type="paragraph" w:styleId="TOCHeading">
-    <w:name w:val="TOC Heading"/>
-    <w:basedOn w:val="Heading1"/>
-    <w:next w:val="Normal"/>
-    <w:uiPriority w:val="39"/>
-    <w:unhideWhenUsed/>
-    <w:qFormat/>
-    <w:rsid w:val="003950D0"/>
-    <w:pPr>
-      <w:outlineLvl w:val="9"/>
-    </w:pPr>
-    <w:rPr>
-      <w:color w:val="2E74B5" w:themeColor="accent1" w:themeShade="BF"/>
-      <w:sz w:val="32"/>
-      <w:lang w:val="en-US"/>
-    </w:rPr>
-  </w:style>
-  <w:style w:type="paragraph" w:styleId="TOC1">
-    <w:name w:val="toc 1"/>
-    <w:basedOn w:val="Normal"/>
-    <w:next w:val="Normal"/>
-    <w:autoRedefine/>
-    <w:uiPriority w:val="39"/>
-    <w:unhideWhenUsed/>
-    <w:rsid w:val="003950D0"/>
-    <w:pPr>
-      <w:spacing w:after="100"/>
-    </w:pPr>
-  </w:style>
-  <w:style w:type="paragraph" w:styleId="TOC2">
-    <w:name w:val="toc 2"/>
-    <w:basedOn w:val="Normal"/>
-    <w:next w:val="Normal"/>
-    <w:autoRedefine/>
-    <w:uiPriority w:val="39"/>
-    <w:unhideWhenUsed/>
-    <w:rsid w:val="003950D0"/>
-    <w:pPr>
-      <w:spacing w:after="100"/>
-      <w:ind w:left="220"/>
-    </w:pPr>
-  </w:style>
-  <w:style w:type="character" w:styleId="Hyperlink">
-    <w:name w:val="Hyperlink"/>
-    <w:basedOn w:val="DefaultParagraphFont"/>
-    <w:uiPriority w:val="99"/>
-    <w:unhideWhenUsed/>
-    <w:rsid w:val="003950D0"/>
-    <w:rPr>
-      <w:color w:val="0563C1" w:themeColor="hyperlink"/>
-      <w:u w:val="single"/>
-    </w:rPr>
-  </w:style>
-  <w:style w:type="table" w:styleId="TableGrid">
-    <w:name w:val="Table Grid"/>
-    <w:basedOn w:val="TableNormal"/>
-    <w:uiPriority w:val="39"/>
-    <w:rsid w:val="002B6BE8"/>
-    <w:pPr>
-      <w:spacing w:after="0" w:line="240" w:lineRule="auto"/>
-    </w:pPr>
-    <w:tblPr>
-      <w:tblBorders>
-        <w:top w:val="single" w:sz="4" w:space="0" w:color="auto"/>
-        <w:left w:val="single" w:sz="4" w:space="0" w:color="auto"/>
-        <w:bottom w:val="single" w:sz="4" w:space="0" w:color="auto"/>
-        <w:right w:val="single" w:sz="4" w:space="0" w:color="auto"/>
-        <w:insideH w:val="single" w:sz="4" w:space="0" w:color="auto"/>
-        <w:insideV w:val="single" w:sz="4" w:space="0" w:color="auto"/>
-      </w:tblBorders>
-    </w:tblPr>
-  </w:style>
-  <w:style w:type="paragraph" w:styleId="NormalWeb">
-    <w:name w:val="Normal (Web)"/>
-    <w:basedOn w:val="Normal"/>
-    <w:uiPriority w:val="99"/>
-    <w:semiHidden/>
-    <w:unhideWhenUsed/>
-    <w:rsid w:val="00FF612C"/>
-    <w:pPr>
-      <w:spacing w:before="100" w:beforeAutospacing="1" w:after="100" w:afterAutospacing="1" w:line="240" w:lineRule="auto"/>
-    </w:pPr>
-    <w:rPr>
-      <w:rFonts w:ascii="Times New Roman" w:eastAsia="Times New Roman" w:hAnsi="Times New Roman" w:cs="Times New Roman"/>
-      <w:sz w:val="24"/>
-      <w:szCs w:val="24"/>
-      <w:lang w:eastAsia="en-GB"/>
-    </w:rPr>
-  </w:style>
-  <w:style w:type="paragraph" w:styleId="BalloonText">
-    <w:name w:val="Balloon Text"/>
-    <w:basedOn w:val="Normal"/>
-    <w:link w:val="BalloonTextChar"/>
-    <w:uiPriority w:val="99"/>
-    <w:semiHidden/>
-    <w:unhideWhenUsed/>
-    <w:rsid w:val="00766F36"/>
-    <w:pPr>
-      <w:spacing w:after="0" w:line="240" w:lineRule="auto"/>
-    </w:pPr>
-    <w:rPr>
-      <w:rFonts w:ascii="Tahoma" w:hAnsi="Tahoma" w:cs="Tahoma"/>
-      <w:sz w:val="16"/>
-      <w:szCs w:val="16"/>
-    </w:rPr>
-  </w:style>
-  <w:style w:type="character" w:customStyle="1" w:styleId="BalloonTextChar">
-    <w:name w:val="Balloon Text Char"/>
-    <w:basedOn w:val="DefaultParagraphFont"/>
-    <w:link w:val="BalloonText"/>
-    <w:uiPriority w:val="99"/>
-    <w:semiHidden/>
-    <w:rsid w:val="00766F36"/>
-    <w:rPr>
-      <w:rFonts w:ascii="Tahoma" w:hAnsi="Tahoma" w:cs="Tahoma"/>
-      <w:sz w:val="16"/>
-      <w:szCs w:val="16"/>
-    </w:rPr>
-  </w:style>
-  <w:style w:type="paragraph" w:styleId="ListParagraph">
-    <w:name w:val="List Paragraph"/>
-    <w:basedOn w:val="Normal"/>
-    <w:uiPriority w:val="34"/>
-    <w:qFormat/>
-    <w:rsid w:val="007919B1"/>
-    <w:pPr>
-      <w:ind w:left="720"/>
-      <w:contextualSpacing/>
-    </w:pPr>
-  </w:style>
-</w:styles>
-</file>
-
-<file path=word/stylesWithEffects.xml><?xml version="1.0" encoding="utf-8"?>
-<w:styles xmlns:wpc="http://schemas.microsoft.com/office/word/2010/wordprocessingCanvas" xmlns:mc="http://schemas.openxmlformats.org/markup-compatibility/2006" xmlns:o="urn:schemas-microsoft-com:office:office" xmlns:r="http://schemas.openxmlformats.org/officeDocument/2006/relationships" xmlns:m="http://schemas.openxmlformats.org/officeDocument/2006/math" xmlns:v="urn:schemas-microsoft-com:vml" xmlns:wp14="http://schemas.microsoft.com/office/word/2010/wordprocessingDrawing" xmlns:wp="http://schemas.openxmlformats.org/drawingml/2006/wordprocessingDrawing" xmlns:w10="urn:schemas-microsoft-com:office:word" xmlns:w="http://schemas.openxmlformats.org/wordprocessingml/2006/main" xmlns:w14="http://schemas.microsoft.com/office/word/2010/wordml" xmlns:wpg="http://schemas.microsoft.com/office/word/2010/wordprocessingGroup" xmlns:wpi="http://schemas.microsoft.com/office/word/2010/wordprocessingInk" xmlns:wne="http://schemas.microsoft.com/office/word/2006/wordml" xmlns:wps="http://schemas.microsoft.com/office/word/2010/wordprocessingShape" mc:Ignorable="w14 wp14">
-  <w:docDefaults>
-    <w:rPrDefault>
-      <w:rPr>
-        <w:rFonts w:asciiTheme="minorHAnsi" w:eastAsiaTheme="minorHAnsi" w:hAnsiTheme="minorHAnsi" w:cstheme="minorBidi"/>
-        <w:sz w:val="22"/>
-        <w:szCs w:val="22"/>
-        <w:lang w:val="en-GB" w:eastAsia="en-US" w:bidi="ar-SA"/>
-      </w:rPr>
-    </w:rPrDefault>
-    <w:pPrDefault>
-      <w:pPr>
-        <w:spacing w:after="160" w:line="259" w:lineRule="auto"/>
-      </w:pPr>
-    </w:pPrDefault>
-  </w:docDefaults>
-  <w:latentStyles w:defLockedState="0" w:defUIPriority="99" w:defSemiHidden="1" w:defUnhideWhenUsed="1" w:defQFormat="0" w:count="267">
-    <w:lsdException w:name="Normal" w:semiHidden="0" w:uiPriority="0" w:unhideWhenUsed="0" w:qFormat="1"/>
-    <w:lsdException w:name="heading 1" w:semiHidden="0" w:uiPriority="9" w:unhideWhenUsed="0" w:qFormat="1"/>
-    <w:lsdException w:name="heading 2" w:uiPriority="9" w:qFormat="1"/>
-    <w:lsdException w:name="heading 3" w:uiPriority="9" w:qFormat="1"/>
-    <w:lsdException w:name="heading 4" w:uiPriority="9" w:qFormat="1"/>
-    <w:lsdException w:name="heading 5" w:uiPriority="9" w:qFormat="1"/>
-    <w:lsdException w:name="heading 6" w:uiPriority="9" w:qFormat="1"/>
-    <w:lsdException w:name="heading 7" w:uiPriority="9" w:qFormat="1"/>
-    <w:lsdException w:name="heading 8" w:uiPriority="9" w:qFormat="1"/>
-    <w:lsdException w:name="heading 9" w:uiPriority="9" w:qFormat="1"/>
-    <w:lsdException w:name="toc 1" w:uiPriority="39"/>
-    <w:lsdException w:name="toc 2" w:uiPriority="39"/>
-    <w:lsdException w:name="toc 3" w:uiPriority="39"/>
-    <w:lsdException w:name="toc 4" w:uiPriority="39"/>
-    <w:lsdException w:name="toc 5" w:uiPriority="39"/>
-    <w:lsdException w:name="toc 6" w:uiPriority="39"/>
-    <w:lsdException w:name="toc 7" w:uiPriority="39"/>
-    <w:lsdException w:name="toc 8" w:uiPriority="39"/>
-    <w:lsdException w:name="toc 9" w:uiPriority="39"/>
-    <w:lsdException w:name="caption" w:uiPriority="35" w:qFormat="1"/>
-    <w:lsdException w:name="Title" w:semiHidden="0" w:uiPriority="10" w:unhideWhenUsed="0" w:qFormat="1"/>
-    <w:lsdException w:name="Default Paragraph Font" w:uiPriority="1"/>
-    <w:lsdException w:name="Subtitle" w:semiHidden="0" w:uiPriority="11" w:unhideWhenUsed="0" w:qFormat="1"/>
-    <w:lsdException w:name="Strong" w:semiHidden="0" w:uiPriority="22" w:unhideWhenUsed="0" w:qFormat="1"/>
-    <w:lsdException w:name="Emphasis" w:semiHidden="0" w:uiPriority="20" w:unhideWhenUsed="0" w:qFormat="1"/>
-    <w:lsdException w:name="Table Grid" w:semiHidden="0" w:uiPriority="39" w:unhideWhenUsed="0"/>
-    <w:lsdException w:name="Placeholder Text" w:unhideWhenUsed="0"/>
-    <w:lsdException w:name="No Spacing" w:semiHidden="0" w:uiPriority="1" w:unhideWhenUsed="0" w:qFormat="1"/>
-    <w:lsdException w:name="Light Shading" w:semiHidden="0" w:uiPriority="60" w:unhideWhenUsed="0"/>
-    <w:lsdException w:name="Light List" w:semiHidden="0" w:uiPriority="61" w:unhideWhenUsed="0"/>
-    <w:lsdException w:name="Light Grid" w:semiHidden="0" w:uiPriority="62" w:unhideWhenUsed="0"/>
-    <w:lsdException w:name="Medium Shading 1" w:semiHidden="0" w:uiPriority="63" w:unhideWhenUsed="0"/>
-    <w:lsdException w:name="Medium Shading 2" w:semiHidden="0" w:uiPriority="64" w:unhideWhenUsed="0"/>
-    <w:lsdException w:name="Medium List 1" w:semiHidden="0" w:uiPriority="65" w:unhideWhenUsed="0"/>
-    <w:lsdException w:name="Medium List 2" w:semiHidden="0" w:uiPriority="66" w:unhideWhenUsed="0"/>
-    <w:lsdException w:name="Medium Grid 1" w:semiHidden="0" w:uiPriority="67" w:unhideWhenUsed="0"/>
-    <w:lsdException w:name="Medium Grid 2" w:semiHidden="0" w:uiPriority="68" w:unhideWhenUsed="0"/>
-    <w:lsdException w:name="Medium Grid 3" w:semiHidden="0" w:uiPriority="69" w:unhideWhenUsed="0"/>
-    <w:lsdException w:name="Dark List" w:semiHidden="0" w:uiPriority="70" w:unhideWhenUsed="0"/>
-    <w:lsdException w:name="Colorful Shading" w:semiHidden="0" w:uiPriority="71" w:unhideWhenUsed="0"/>
-    <w:lsdException w:name="Colorful List" w:semiHidden="0" w:uiPriority="72" w:unhideWhenUsed="0"/>
-    <w:lsdException w:name="Colorful Grid" w:semiHidden="0" w:uiPriority="73" w:unhideWhenUsed="0"/>
-    <w:lsdException w:name="Light Shading Accent 1" w:semiHidden="0" w:uiPriority="60" w:unhideWhenUsed="0"/>
-    <w:lsdException w:name="Light List Accent 1" w:semiHidden="0" w:uiPriority="61" w:unhideWhenUsed="0"/>
-    <w:lsdException w:name="Light Grid Accent 1" w:semiHidden="0" w:uiPriority="62" w:unhideWhenUsed="0"/>
-    <w:lsdException w:name="Medium Shading 1 Accent 1" w:semiHidden="0" w:uiPriority="63" w:unhideWhenUsed="0"/>
-    <w:lsdException w:name="Medium Shading 2 Accent 1" w:semiHidden="0" w:uiPriority="64" w:unhideWhenUsed="0"/>
-    <w:lsdException w:name="Medium List 1 Accent 1" w:semiHidden="0" w:uiPriority="65" w:unhideWhenUsed="0"/>
-    <w:lsdException w:name="Revision" w:unhideWhenUsed="0"/>
-    <w:lsdException w:name="List Paragraph" w:semiHidden="0" w:uiPriority="34" w:unhideWhenUsed="0" w:qFormat="1"/>
-    <w:lsdException w:name="Quote" w:semiHidden="0" w:uiPriority="29" w:unhideWhenUsed="0" w:qFormat="1"/>
-    <w:lsdException w:name="Intense Quote" w:semiHidden="0" w:uiPriority="30" w:unhideWhenUsed="0" w:qFormat="1"/>
-    <w:lsdException w:name="Medium List 2 Accent 1" w:semiHidden="0" w:uiPriority="66" w:unhideWhenUsed="0"/>
-    <w:lsdException w:name="Medium Grid 1 Accent 1" w:semiHidden="0" w:uiPriority="67" w:unhideWhenUsed="0"/>
-    <w:lsdException w:name="Medium Grid 2 Accent 1" w:semiHidden="0" w:uiPriority="68" w:unhideWhenUsed="0"/>
-    <w:lsdException w:name="Medium Grid 3 Accent 1" w:semiHidden="0" w:uiPriority="69" w:unhideWhenUsed="0"/>
-    <w:lsdException w:name="Dark List Accent 1" w:semiHidden="0" w:uiPriority="70" w:unhideWhenUsed="0"/>
-    <w:lsdException w:name="Colorful Shading Accent 1" w:semiHidden="0" w:uiPriority="71" w:unhideWhenUsed="0"/>
-    <w:lsdException w:name="Colorful List Accent 1" w:semiHidden="0" w:uiPriority="72" w:unhideWhenUsed="0"/>
-    <w:lsdException w:name="Colorful Grid Accent 1" w:semiHidden="0" w:uiPriority="73" w:unhideWhenUsed="0"/>
-    <w:lsdException w:name="Light Shading Accent 2" w:semiHidden="0" w:uiPriority="60" w:unhideWhenUsed="0"/>
-    <w:lsdException w:name="Light List Accent 2" w:semiHidden="0" w:uiPriority="61" w:unhideWhenUsed="0"/>
-    <w:lsdException w:name="Light Grid Accent 2" w:semiHidden="0" w:uiPriority="62" w:unhideWhenUsed="0"/>
-    <w:lsdException w:name="Medium Shading 1 Accent 2" w:semiHidden="0" w:uiPriority="63" w:unhideWhenUsed="0"/>
-    <w:lsdException w:name="Medium Shading 2 Accent 2" w:semiHidden="0" w:uiPriority="64" w:unhideWhenUsed="0"/>
-    <w:lsdException w:name="Medium List 1 Accent 2" w:semiHidden="0" w:uiPriority="65" w:unhideWhenUsed="0"/>
-    <w:lsdException w:name="Medium List 2 Accent 2" w:semiHidden="0" w:uiPriority="66" w:unhideWhenUsed="0"/>
-    <w:lsdException w:name="Medium Grid 1 Accent 2" w:semiHidden="0" w:uiPriority="67" w:unhideWhenUsed="0"/>
-    <w:lsdException w:name="Medium Grid 2 Accent 2" w:semiHidden="0" w:uiPriority="68" w:unhideWhenUsed="0"/>
-    <w:lsdException w:name="Medium Grid 3 Accent 2" w:semiHidden="0" w:uiPriority="69" w:unhideWhenUsed="0"/>
-    <w:lsdException w:name="Dark List Accent 2" w:semiHidden="0" w:uiPriority="70" w:unhideWhenUsed="0"/>
-    <w:lsdException w:name="Colorful Shading Accent 2" w:semiHidden="0" w:uiPriority="71" w:unhideWhenUsed="0"/>
-    <w:lsdException w:name="Colorful List Accent 2" w:semiHidden="0" w:uiPriority="72" w:unhideWhenUsed="0"/>
-    <w:lsdException w:name="Colorful Grid Accent 2" w:semiHidden="0" w:uiPriority="73" w:unhideWhenUsed="0"/>
-    <w:lsdException w:name="Light Shading Accent 3" w:semiHidden="0" w:uiPriority="60" w:unhideWhenUsed="0"/>
-    <w:lsdException w:name="Light List Accent 3" w:semiHidden="0" w:uiPriority="61" w:unhideWhenUsed="0"/>
-    <w:lsdException w:name="Light Grid Accent 3" w:semiHidden="0" w:uiPriority="62" w:unhideWhenUsed="0"/>
-    <w:lsdException w:name="Medium Shading 1 Accent 3" w:semiHidden="0" w:uiPriority="63" w:unhideWhenUsed="0"/>
-    <w:lsdException w:name="Medium Shading 2 Accent 3" w:semiHidden="0" w:uiPriority="64" w:unhideWhenUsed="0"/>
-    <w:lsdException w:name="Medium List 1 Accent 3" w:semiHidden="0" w:uiPriority="65" w:unhideWhenUsed="0"/>
-    <w:lsdException w:name="Medium List 2 Accent 3" w:semiHidden="0" w:uiPriority="66" w:unhideWhenUsed="0"/>
-    <w:lsdException w:name="Medium Grid 1 Accent 3" w:semiHidden="0" w:uiPriority="67" w:unhideWhenUsed="0"/>
-    <w:lsdException w:name="Medium Grid 2 Accent 3" w:semiHidden="0" w:uiPriority="68" w:unhideWhenUsed="0"/>
-    <w:lsdException w:name="Medium Grid 3 Accent 3" w:semiHidden="0" w:uiPriority="69" w:unhideWhenUsed="0"/>
-    <w:lsdException w:name="Dark List Accent 3" w:semiHidden="0" w:uiPriority="70" w:unhideWhenUsed="0"/>
-    <w:lsdException w:name="Colorful Shading Accent 3" w:semiHidden="0" w:uiPriority="71" w:unhideWhenUsed="0"/>
-    <w:lsdException w:name="Colorful List Accent 3" w:semiHidden="0" w:uiPriority="72" w:unhideWhenUsed="0"/>
-    <w:lsdException w:name="Colorful Grid Accent 3" w:semiHidden="0" w:uiPriority="73" w:unhideWhenUsed="0"/>
-    <w:lsdException w:name="Light Shading Accent 4" w:semiHidden="0" w:uiPriority="60" w:unhideWhenUsed="0"/>
-    <w:lsdException w:name="Light List Accent 4" w:semiHidden="0" w:uiPriority="61" w:unhideWhenUsed="0"/>
-    <w:lsdException w:name="Light Grid Accent 4" w:semiHidden="0" w:uiPriority="62" w:unhideWhenUsed="0"/>
-    <w:lsdException w:name="Medium Shading 1 Accent 4" w:semiHidden="0" w:uiPriority="63" w:unhideWhenUsed="0"/>
-    <w:lsdException w:name="Medium Shading 2 Accent 4" w:semiHidden="0" w:uiPriority="64" w:unhideWhenUsed="0"/>
-    <w:lsdException w:name="Medium List 1 Accent 4" w:semiHidden="0" w:uiPriority="65" w:unhideWhenUsed="0"/>
-    <w:lsdException w:name="Medium List 2 Accent 4" w:semiHidden="0" w:uiPriority="66" w:unhideWhenUsed="0"/>
-    <w:lsdException w:name="Medium Grid 1 Accent 4" w:semiHidden="0" w:uiPriority="67" w:unhideWhenUsed="0"/>
-    <w:lsdException w:name="Medium Grid 2 Accent 4" w:semiHidden="0" w:uiPriority="68" w:unhideWhenUsed="0"/>
-    <w:lsdException w:name="Medium Grid 3 Accent 4" w:semiHidden="0" w:uiPriority="69" w:unhideWhenUsed="0"/>
-    <w:lsdException w:name="Dark List Accent 4" w:semiHidden="0" w:uiPriority="70" w:unhideWhenUsed="0"/>
-    <w:lsdException w:name="Colorful Shading Accent 4" w:semiHidden="0" w:uiPriority="71" w:unhideWhenUsed="0"/>
-    <w:lsdException w:name="Colorful List Accent 4" w:semiHidden="0" w:uiPriority="72" w:unhideWhenUsed="0"/>
-    <w:lsdException w:name="Colorful Grid Accent 4" w:semiHidden="0" w:uiPriority="73" w:unhideWhenUsed="0"/>
-    <w:lsdException w:name="Light Shading Accent 5" w:semiHidden="0" w:uiPriority="60" w:unhideWhenUsed="0"/>
-    <w:lsdException w:name="Light List Accent 5" w:semiHidden="0" w:uiPriority="61" w:unhideWhenUsed="0"/>
-    <w:lsdException w:name="Light Grid Accent 5" w:semiHidden="0" w:uiPriority="62" w:unhideWhenUsed="0"/>
-    <w:lsdException w:name="Medium Shading 1 Accent 5" w:semiHidden="0" w:uiPriority="63" w:unhideWhenUsed="0"/>
-    <w:lsdException w:name="Medium Shading 2 Accent 5" w:semiHidden="0" w:uiPriority="64" w:unhideWhenUsed="0"/>
-    <w:lsdException w:name="Medium List 1 Accent 5" w:semiHidden="0" w:uiPriority="65" w:unhideWhenUsed="0"/>
-    <w:lsdException w:name="Medium List 2 Accent 5" w:semiHidden="0" w:uiPriority="66" w:unhideWhenUsed="0"/>
-    <w:lsdException w:name="Medium Grid 1 Accent 5" w:semiHidden="0" w:uiPriority="67" w:unhideWhenUsed="0"/>
-    <w:lsdException w:name="Medium Grid 2 Accent 5" w:semiHidden="0" w:uiPriority="68" w:unhideWhenUsed="0"/>
-    <w:lsdException w:name="Medium Grid 3 Accent 5" w:semiHidden="0" w:uiPriority="69" w:unhideWhenUsed="0"/>
-    <w:lsdException w:name="Dark List Accent 5" w:semiHidden="0" w:uiPriority="70" w:unhideWhenUsed="0"/>
-    <w:lsdException w:name="Colorful Shading Accent 5" w:semiHidden="0" w:uiPriority="71" w:unhideWhenUsed="0"/>
-    <w:lsdException w:name="Colorful List Accent 5" w:semiHidden="0" w:uiPriority="72" w:unhideWhenUsed="0"/>
-    <w:lsdException w:name="Colorful Grid Accent 5" w:semiHidden="0" w:uiPriority="73" w:unhideWhenUsed="0"/>
-    <w:lsdException w:name="Light Shading Accent 6" w:semiHidden="0" w:uiPriority="60" w:unhideWhenUsed="0"/>
-    <w:lsdException w:name="Light List Accent 6" w:semiHidden="0" w:uiPriority="61" w:unhideWhenUsed="0"/>
-    <w:lsdException w:name="Light Grid Accent 6" w:semiHidden="0" w:uiPriority="62" w:unhideWhenUsed="0"/>
-    <w:lsdException w:name="Medium Shading 1 Accent 6" w:semiHidden="0" w:uiPriority="63" w:unhideWhenUsed="0"/>
-    <w:lsdException w:name="Medium Shading 2 Accent 6" w:semiHidden="0" w:uiPriority="64" w:unhideWhenUsed="0"/>
-    <w:lsdException w:name="Medium List 1 Accent 6" w:semiHidden="0" w:uiPriority="65" w:unhideWhenUsed="0"/>
-    <w:lsdException w:name="Medium List 2 Accent 6" w:semiHidden="0" w:uiPriority="66" w:unhideWhenUsed="0"/>
-    <w:lsdException w:name="Medium Grid 1 Accent 6" w:semiHidden="0" w:uiPriority="67" w:unhideWhenUsed="0"/>
-    <w:lsdException w:name="Medium Grid 2 Accent 6" w:semiHidden="0" w:uiPriority="68" w:unhideWhenUsed="0"/>
-    <w:lsdException w:name="Medium Grid 3 Accent 6" w:semiHidden="0" w:uiPriority="69" w:unhideWhenUsed="0"/>
-    <w:lsdException w:name="Dark List Accent 6" w:semiHidden="0" w:uiPriority="70" w:unhideWhenUsed="0"/>
-    <w:lsdException w:name="Colorful Shading Accent 6" w:semiHidden="0" w:uiPriority="71" w:unhideWhenUsed="0"/>
-    <w:lsdException w:name="Colorful List Accent 6" w:semiHidden="0" w:uiPriority="72" w:unhideWhenUsed="0"/>
-    <w:lsdException w:name="Colorful Grid Accent 6" w:semiHidden="0" w:uiPriority="73" w:unhideWhenUsed="0"/>
-    <w:lsdException w:name="Subtle Emphasis" w:semiHidden="0" w:uiPriority="19" w:unhideWhenUsed="0" w:qFormat="1"/>
-    <w:lsdException w:name="Intense Emphasis" w:semiHidden="0" w:uiPriority="21" w:unhideWhenUsed="0" w:qFormat="1"/>
-    <w:lsdException w:name="Subtle Reference" w:semiHidden="0" w:uiPriority="31" w:unhideWhenUsed="0" w:qFormat="1"/>
-    <w:lsdException w:name="Intense Reference" w:semiHidden="0" w:uiPriority="32" w:unhideWhenUsed="0" w:qFormat="1"/>
-    <w:lsdException w:name="Book Title" w:semiHidden="0" w:uiPriority="33" w:unhideWhenUsed="0" w:qFormat="1"/>
-    <w:lsdException w:name="Bibliography" w:uiPriority="37"/>
-    <w:lsdException w:name="TOC Heading" w:uiPriority="39" w:qFormat="1"/>
+  <w:latentStyles w:defLockedState="0" w:defUIPriority="99" w:defSemiHidden="0" w:defUnhideWhenUsed="0" w:defQFormat="0" w:count="371">
+    <w:lsdException w:name="Normal" w:uiPriority="0" w:qFormat="1"/>
+    <w:lsdException w:name="heading 1" w:uiPriority="9" w:qFormat="1"/>
+    <w:lsdException w:name="heading 2" w:semiHidden="1" w:uiPriority="9" w:unhideWhenUsed="1" w:qFormat="1"/>
+    <w:lsdException w:name="heading 3" w:semiHidden="1" w:uiPriority="9" w:unhideWhenUsed="1" w:qFormat="1"/>
+    <w:lsdException w:name="heading 4" w:semiHidden="1" w:uiPriority="9" w:unhideWhenUsed="1" w:qFormat="1"/>
+    <w:lsdException w:name="heading 5" w:semiHidden="1" w:uiPriority="9" w:unhideWhenUsed="1" w:qFormat="1"/>
+    <w:lsdException w:name="heading 6" w:semiHidden="1" w:uiPriority="9" w:unhideWhenUsed="1" w:qFormat="1"/>
+    <w:lsdException w:name="heading 7" w:semiHidden="1" w:uiPriority="9" w:unhideWhenUsed="1" w:qFormat="1"/>
+    <w:lsdException w:name="heading 8" w:semiHidden="1" w:uiPriority="9" w:unhideWhenUsed="1" w:qFormat="1"/>
+    <w:lsdException w:name="heading 9" w:semiHidden="1" w:uiPriority="9" w:unhideWhenUsed="1" w:qFormat="1"/>
+    <w:lsdException w:name="index 1" w:semiHidden="1" w:unhideWhenUsed="1"/>
+    <w:lsdException w:name="index 2" w:semiHidden="1" w:unhideWhenUsed="1"/>
+    <w:lsdException w:name="index 3" w:semiHidden="1" w:unhideWhenUsed="1"/>
+    <w:lsdException w:name="index 4" w:semiHidden="1" w:unhideWhenUsed="1"/>
+    <w:lsdException w:name="index 5" w:semiHidden="1" w:unhideWhenUsed="1"/>
+    <w:lsdException w:name="index 6" w:semiHidden="1" w:unhideWhenUsed="1"/>
+    <w:lsdException w:name="index 7" w:semiHidden="1" w:unhideWhenUsed="1"/>
+    <w:lsdException w:name="index 8" w:semiHidden="1" w:unhideWhenUsed="1"/>
+    <w:lsdException w:name="index 9" w:semiHidden="1" w:unhideWhenUsed="1"/>
+    <w:lsdException w:name="toc 1" w:semiHidden="1" w:uiPriority="39" w:unhideWhenUsed="1"/>
+    <w:lsdException w:name="toc 2" w:semiHidden="1" w:uiPriority="39" w:unhideWhenUsed="1"/>
+    <w:lsdException w:name="toc 3" w:semiHidden="1" w:uiPriority="39" w:unhideWhenUsed="1"/>
+    <w:lsdException w:name="toc 4" w:semiHidden="1" w:uiPriority="39" w:unhideWhenUsed="1"/>
+    <w:lsdException w:name="toc 5" w:semiHidden="1" w:uiPriority="39" w:unhideWhenUsed="1"/>
+    <w:lsdException w:name="toc 6" w:semiHidden="1" w:uiPriority="39" w:unhideWhenUsed="1"/>
+    <w:lsdException w:name="toc 7" w:semiHidden="1" w:uiPriority="39" w:unhideWhenUsed="1"/>
+    <w:lsdException w:name="toc 8" w:semiHidden="1" w:uiPriority="39" w:unhideWhenUsed="1"/>
+    <w:lsdException w:name="toc 9" w:semiHidden="1" w:uiPriority="39" w:unhideWhenUsed="1"/>
+    <w:lsdException w:name="Normal Indent" w:semiHidden="1" w:unhideWhenUsed="1"/>
+    <w:lsdException w:name="footnote text" w:semiHidden="1" w:unhideWhenUsed="1"/>
+    <w:lsdException w:name="annotation text" w:semiHidden="1" w:unhideWhenUsed="1"/>
+    <w:lsdException w:name="header" w:semiHidden="1" w:unhideWhenUsed="1"/>
+    <w:lsdException w:name="footer" w:semiHidden="1" w:unhideWhenUsed="1"/>
+    <w:lsdException w:name="index heading" w:semiHidden="1" w:unhideWhenUsed="1"/>
+    <w:lsdException w:name="caption" w:semiHidden="1" w:uiPriority="35" w:unhideWhenUsed="1" w:qFormat="1"/>
+    <w:lsdException w:name="table of figures" w:semiHidden="1" w:unhideWhenUsed="1"/>
+    <w:lsdException w:name="envelope address" w:semiHidden="1" w:unhideWhenUsed="1"/>
+    <w:lsdException w:name="envelope return" w:semiHidden="1" w:unhideWhenUsed="1"/>
+    <w:lsdException w:name="footnote reference" w:semiHidden="1" w:unhideWhenUsed="1"/>
+    <w:lsdException w:name="annotation reference" w:semiHidden="1" w:unhideWhenUsed="1"/>
+    <w:lsdException w:name="line number" w:semiHidden="1" w:unhideWhenUsed="1"/>
+    <w:lsdException w:name="page number" w:semiHidden="1" w:unhideWhenUsed="1"/>
+    <w:lsdException w:name="endnote reference" w:semiHidden="1" w:unhideWhenUsed="1"/>
+    <w:lsdException w:name="endnote text" w:semiHidden="1" w:unhideWhenUsed="1"/>
+    <w:lsdException w:name="table of authorities" w:semiHidden="1" w:unhideWhenUsed="1"/>
+    <w:lsdException w:name="macro" w:semiHidden="1" w:unhideWhenUsed="1"/>
+    <w:lsdException w:name="toa heading" w:semiHidden="1" w:unhideWhenUsed="1"/>
+    <w:lsdException w:name="List" w:semiHidden="1" w:unhideWhenUsed="1"/>
+    <w:lsdException w:name="List Bullet" w:semiHidden="1" w:unhideWhenUsed="1"/>
+    <w:lsdException w:name="List Number" w:semiHidden="1" w:unhideWhenUsed="1"/>
+    <w:lsdException w:name="List 2" w:semiHidden="1" w:unhideWhenUsed="1"/>
+    <w:lsdException w:name="List 3" w:semiHidden="1" w:unhideWhenUsed="1"/>
+    <w:lsdException w:name="List 4" w:semiHidden="1" w:unhideWhenUsed="1"/>
+    <w:lsdException w:name="List 5" w:semiHidden="1" w:unhideWhenUsed="1"/>
+    <w:lsdException w:name="List Bullet 2" w:semiHidden="1" w:unhideWhenUsed="1"/>
+    <w:lsdException w:name="List Bullet 3" w:semiHidden="1" w:unhideWhenUsed="1"/>
+    <w:lsdException w:name="List Bullet 4" w:semiHidden="1" w:unhideWhenUsed="1"/>
+    <w:lsdException w:name="List Bullet 5" w:semiHidden="1" w:unhideWhenUsed="1"/>
+    <w:lsdException w:name="List Number 2" w:semiHidden="1" w:unhideWhenUsed="1"/>
+    <w:lsdException w:name="List Number 3" w:semiHidden="1" w:unhideWhenUsed="1"/>
+    <w:lsdException w:name="List Number 4" w:semiHidden="1" w:unhideWhenUsed="1"/>
+    <w:lsdException w:name="List Number 5" w:semiHidden="1" w:unhideWhenUsed="1"/>
+    <w:lsdException w:name="Title" w:uiPriority="10" w:qFormat="1"/>
+    <w:lsdException w:name="Closing" w:semiHidden="1" w:unhideWhenUsed="1"/>
+    <w:lsdException w:name="Signature" w:semiHidden="1" w:unhideWhenUsed="1"/>
+    <w:lsdException w:name="Default Paragraph Font" w:semiHidden="1" w:uiPriority="1" w:unhideWhenUsed="1"/>
+    <w:lsdException w:name="Body Text" w:semiHidden="1" w:unhideWhenUsed="1"/>
+    <w:lsdException w:name="Body Text Indent" w:semiHidden="1" w:unhideWhenUsed="1"/>
+    <w:lsdException w:name="List Continue" w:semiHidden="1" w:unhideWhenUsed="1"/>
+    <w:lsdException w:name="List Continue 2" w:semiHidden="1" w:unhideWhenUsed="1"/>
+    <w:lsdException w:name="List Continue 3" w:semiHidden="1" w:unhideWhenUsed="1"/>
+    <w:lsdException w:name="List Continue 4" w:semiHidden="1" w:unhideWhenUsed="1"/>
+    <w:lsdException w:name="List Continue 5" w:semiHidden="1" w:unhideWhenUsed="1"/>
+    <w:lsdException w:name="Message Header" w:semiHidden="1" w:unhideWhenUsed="1"/>
+    <w:lsdException w:name="Subtitle" w:uiPriority="11" w:qFormat="1"/>
+    <w:lsdException w:name="Salutation" w:semiHidden="1" w:unhideWhenUsed="1"/>
+    <w:lsdException w:name="Date" w:semiHidden="1" w:unhideWhenUsed="1"/>
+    <w:lsdException w:name="Body Text First Indent" w:semiHidden="1" w:unhideWhenUsed="1"/>
+    <w:lsdException w:name="Body Text First Indent 2" w:semiHidden="1" w:unhideWhenUsed="1"/>
+    <w:lsdException w:name="Note Heading" w:semiHidden="1" w:unhideWhenUsed="1"/>
+    <w:lsdException w:name="Body Text 2" w:semiHidden="1" w:unhideWhenUsed="1"/>
+    <w:lsdException w:name="Body Text 3" w:semiHidden="1" w:unhideWhenUsed="1"/>
+    <w:lsdException w:name="Body Text Indent 2" w:semiHidden="1" w:unhideWhenUsed="1"/>
+    <w:lsdException w:name="Body Text Indent 3" w:semiHidden="1" w:unhideWhenUsed="1"/>
+    <w:lsdException w:name="Block Text" w:semiHidden="1" w:unhideWhenUsed="1"/>
+    <w:lsdException w:name="Hyperlink" w:semiHidden="1" w:unhideWhenUsed="1"/>
+    <w:lsdException w:name="FollowedHyperlink" w:semiHidden="1" w:unhideWhenUsed="1"/>
+    <w:lsdException w:name="Strong" w:uiPriority="22" w:qFormat="1"/>
+    <w:lsdException w:name="Emphasis" w:uiPriority="20" w:qFormat="1"/>
+    <w:lsdException w:name="Document Map" w:semiHidden="1" w:unhideWhenUsed="1"/>
+    <w:lsdException w:name="Plain Text" w:semiHidden="1" w:unhideWhenUsed="1"/>
+    <w:lsdException w:name="E-mail Signature" w:semiHidden="1" w:unhideWhenUsed="1"/>
+    <w:lsdException w:name="HTML Top of Form" w:semiHidden="1" w:unhideWhenUsed="1"/>
+    <w:lsdException w:name="HTML Bottom of Form" w:semiHidden="1" w:unhideWhenUsed="1"/>
+    <w:lsdException w:name="Normal (Web)" w:semiHidden="1" w:unhideWhenUsed="1"/>
+    <w:lsdException w:name="HTML Acronym" w:semiHidden="1" w:unhideWhenUsed="1"/>
+    <w:lsdException w:name="HTML Address" w:semiHidden="1" w:unhideWhenUsed="1"/>
+    <w:lsdException w:name="HTML Cite" w:semiHidden="1" w:unhideWhenUsed="1"/>
+    <w:lsdException w:name="HTML Code" w:semiHidden="1" w:unhideWhenUsed="1"/>
+    <w:lsdException w:name="HTML Definition" w:semiHidden="1" w:unhideWhenUsed="1"/>
+    <w:lsdException w:name="HTML Keyboard" w:semiHidden="1" w:unhideWhenUsed="1"/>
+    <w:lsdException w:name="HTML Preformatted" w:semiHidden="1" w:unhideWhenUsed="1"/>
+    <w:lsdException w:name="HTML Sample" w:semiHidden="1" w:unhideWhenUsed="1"/>
+    <w:lsdException w:name="HTML Typewriter" w:semiHidden="1" w:unhideWhenUsed="1"/>
+    <w:lsdException w:name="HTML Variable" w:semiHidden="1" w:unhideWhenUsed="1"/>
+    <w:lsdException w:name="Normal Table" w:semiHidden="1" w:unhideWhenUsed="1"/>
+    <w:lsdException w:name="annotation subject" w:semiHidden="1" w:unhideWhenUsed="1"/>
+    <w:lsdException w:name="No List" w:semiHidden="1" w:unhideWhenUsed="1"/>
+    <w:lsdException w:name="Outline List 1" w:semiHidden="1" w:unhideWhenUsed="1"/>
+    <w:lsdException w:name="Outline List 2" w:semiHidden="1" w:unhideWhenUsed="1"/>
+    <w:lsdException w:name="Outline List 3" w:semiHidden="1" w:unhideWhenUsed="1"/>
+    <w:lsdException w:name="Table Simple 1" w:semiHidden="1" w:unhideWhenUsed="1"/>
+    <w:lsdException w:name="Table Simple 2" w:semiHidden="1" w:unhideWhenUsed="1"/>
+    <w:lsdException w:name="Table Simple 3" w:semiHidden="1" w:unhideWhenUsed="1"/>
+    <w:lsdException w:name="Table Classic 1" w:semiHidden="1" w:unhideWhenUsed="1"/>
+    <w:lsdException w:name="Table Classic 2" w:semiHidden="1" w:unhideWhenUsed="1"/>
+    <w:lsdException w:name="Table Classic 3" w:semiHidden="1" w:unhideWhenUsed="1"/>
+    <w:lsdException w:name="Table Classic 4" w:semiHidden="1" w:unhideWhenUsed="1"/>
+    <w:lsdException w:name="Table Colorful 1" w:semiHidden="1" w:unhideWhenUsed="1"/>
+    <w:lsdException w:name="Table Colorful 2" w:semiHidden="1" w:unhideWhenUsed="1"/>
+    <w:lsdException w:name="Table Colorful 3" w:semiHidden="1" w:unhideWhenUsed="1"/>
+    <w:lsdException w:name="Table Columns 1" w:semiHidden="1" w:unhideWhenUsed="1"/>
+    <w:lsdException w:name="Table Columns 2" w:semiHidden="1" w:unhideWhenUsed="1"/>
+    <w:lsdException w:name="Table Columns 3" w:semiHidden="1" w:unhideWhenUsed="1"/>
+    <w:lsdException w:name="Table Columns 4" w:semiHidden="1" w:unhideWhenUsed="1"/>
+    <w:lsdException w:name="Table Columns 5" w:semiHidden="1" w:unhideWhenUsed="1"/>
+    <w:lsdException w:name="Table Grid 1" w:semiHidden="1" w:unhideWhenUsed="1"/>
+    <w:lsdException w:name="Table Grid 2" w:semiHidden="1" w:unhideWhenUsed="1"/>
+    <w:lsdException w:name="Table Grid 3" w:semiHidden="1" w:unhideWhenUsed="1"/>
+    <w:lsdException w:name="Table Grid 4" w:semiHidden="1" w:unhideWhenUsed="1"/>
+    <w:lsdException w:name="Table Grid 5" w:semiHidden="1" w:unhideWhenUsed="1"/>
+    <w:lsdException w:name="Table Grid 6" w:semiHidden="1" w:unhideWhenUsed="1"/>
+    <w:lsdException w:name="Table Grid 7" w:semiHidden="1" w:unhideWhenUsed="1"/>
+    <w:lsdException w:name="Table Grid 8" w:semiHidden="1" w:unhideWhenUsed="1"/>
+    <w:lsdException w:name="Table List 1" w:semiHidden="1" w:unhideWhenUsed="1"/>
+    <w:lsdException w:name="Table List 2" w:semiHidden="1" w:unhideWhenUsed="1"/>
+    <w:lsdException w:name="Table List 3" w:semiHidden="1" w:unhideWhenUsed="1"/>
+    <w:lsdException w:name="Table List 4" w:semiHidden="1" w:unhideWhenUsed="1"/>
+    <w:lsdException w:name="Table List 5" w:semiHidden="1" w:unhideWhenUsed="1"/>
+    <w:lsdException w:name="Table List 6" w:semiHidden="1" w:unhideWhenUsed="1"/>
+    <w:lsdException w:name="Table List 7" w:semiHidden="1" w:unhideWhenUsed="1"/>
+    <w:lsdException w:name="Table List 8" w:semiHidden="1" w:unhideWhenUsed="1"/>
+    <w:lsdException w:name="Table 3D effects 1" w:semiHidden="1" w:unhideWhenUsed="1"/>
+    <w:lsdException w:name="Table 3D effects 2" w:semiHidden="1" w:unhideWhenUsed="1"/>
+    <w:lsdException w:name="Table 3D effects 3" w:semiHidden="1" w:unhideWhenUsed="1"/>
+    <w:lsdException w:name="Table Contemporary" w:semiHidden="1" w:unhideWhenUsed="1"/>
+    <w:lsdException w:name="Table Elegant" w:semiHidden="1" w:unhideWhenUsed="1"/>
+    <w:lsdException w:name="Table Professional" w:semiHidden="1" w:unhideWhenUsed="1"/>
+    <w:lsdException w:name="Table Subtle 1" w:semiHidden="1" w:unhideWhenUsed="1"/>
+    <w:lsdException w:name="Table Subtle 2" w:semiHidden="1" w:unhideWhenUsed="1"/>
+    <w:lsdException w:name="Table Web 1" w:semiHidden="1" w:unhideWhenUsed="1"/>
+    <w:lsdException w:name="Table Web 2" w:semiHidden="1" w:unhideWhenUsed="1"/>
+    <w:lsdException w:name="Table Web 3" w:semiHidden="1" w:unhideWhenUsed="1"/>
+    <w:lsdException w:name="Balloon Text" w:semiHidden="1" w:unhideWhenUsed="1"/>
+    <w:lsdException w:name="Table Grid" w:uiPriority="39"/>
+    <w:lsdException w:name="Table Theme" w:semiHidden="1" w:unhideWhenUsed="1"/>
+    <w:lsdException w:name="Placeholder Text" w:semiHidden="1"/>
+    <w:lsdException w:name="No Spacing" w:uiPriority="1" w:qFormat="1"/>
+    <w:lsdException w:name="Light Shading" w:uiPriority="60"/>
+    <w:lsdException w:name="Light List" w:uiPriority="61"/>
+    <w:lsdException w:name="Light Grid" w:uiPriority="62"/>
+    <w:lsdException w:name="Medium Shading 1" w:uiPriority="63"/>
+    <w:lsdException w:name="Medium Shading 2" w:uiPriority="64"/>
+    <w:lsdException w:name="Medium List 1" w:uiPriority="65"/>
+    <w:lsdException w:name="Medium List 2" w:uiPriority="66"/>
+    <w:lsdException w:name="Medium Grid 1" w:uiPriority="67"/>
+    <w:lsdException w:name="Medium Grid 2" w:uiPriority="68"/>
+    <w:lsdException w:name="Medium Grid 3" w:uiPriority="69"/>
+    <w:lsdException w:name="Dark List" w:uiPriority="70"/>
+    <w:lsdException w:name="Colorful Shading" w:uiPriority="71"/>
+    <w:lsdException w:name="Colorful List" w:uiPriority="72"/>
+    <w:lsdException w:name="Colorful Grid" w:uiPriority="73"/>
+    <w:lsdException w:name="Light Shading Accent 1" w:uiPriority="60"/>
+    <w:lsdException w:name="Light List Accent 1" w:uiPriority="61"/>
+    <w:lsdException w:name="Light Grid Accent 1" w:uiPriority="62"/>
+    <w:lsdException w:name="Medium Shading 1 Accent 1" w:uiPriority="63"/>
+    <w:lsdException w:name="Medium Shading 2 Accent 1" w:uiPriority="64"/>
+    <w:lsdException w:name="Medium List 1 Accent 1" w:uiPriority="65"/>
+    <w:lsdException w:name="Revision" w:semiHidden="1"/>
+    <w:lsdException w:name="List Paragraph" w:uiPriority="34" w:qFormat="1"/>
+    <w:lsdException w:name="Quote" w:uiPriority="29" w:qFormat="1"/>
+    <w:lsdException w:name="Intense Quote" w:uiPriority="30" w:qFormat="1"/>
+    <w:lsdException w:name="Medium List 2 Accent 1" w:uiPriority="66"/>
+    <w:lsdException w:name="Medium Grid 1 Accent 1" w:uiPriority="67"/>
+    <w:lsdException w:name="Medium Grid 2 Accent 1" w:uiPriority="68"/>
+    <w:lsdException w:name="Medium Grid 3 Accent 1" w:uiPriority="69"/>
+    <w:lsdException w:name="Dark List Accent 1" w:uiPriority="70"/>
+    <w:lsdException w:name="Colorful Shading Accent 1" w:uiPriority="71"/>
+    <w:lsdException w:name="Colorful List Accent 1" w:uiPriority="72"/>
+    <w:lsdException w:name="Colorful Grid Accent 1" w:uiPriority="73"/>
+    <w:lsdException w:name="Light Shading Accent 2" w:uiPriority="60"/>
+    <w:lsdException w:name="Light List Accent 2" w:uiPriority="61"/>
+    <w:lsdException w:name="Light Grid Accent 2" w:uiPriority="62"/>
+    <w:lsdException w:name="Medium Shading 1 Accent 2" w:uiPriority="63"/>
+    <w:lsdException w:name="Medium Shading 2 Accent 2" w:uiPriority="64"/>
+    <w:lsdException w:name="Medium List 1 Accent 2" w:uiPriority="65"/>
+    <w:lsdException w:name="Medium List 2 Accent 2" w:uiPriority="66"/>
+    <w:lsdException w:name="Medium Grid 1 Accent 2" w:uiPriority="67"/>
+    <w:lsdException w:name="Medium Grid 2 Accent 2" w:uiPriority="68"/>
+    <w:lsdException w:name="Medium Grid 3 Accent 2" w:uiPriority="69"/>
+    <w:lsdException w:name="Dark List Accent 2" w:uiPriority="70"/>
+    <w:lsdException w:name="Colorful Shading Accent 2" w:uiPriority="71"/>
+    <w:lsdException w:name="Colorful List Accent 2" w:uiPriority="72"/>
+    <w:lsdException w:name="Colorful Grid Accent 2" w:uiPriority="73"/>
+    <w:lsdException w:name="Light Shading Accent 3" w:uiPriority="60"/>
+    <w:lsdException w:name="Light List Accent 3" w:uiPriority="61"/>
+    <w:lsdException w:name="Light Grid Accent 3" w:uiPriority="62"/>
+    <w:lsdException w:name="Medium Shading 1 Accent 3" w:uiPriority="63"/>
+    <w:lsdException w:name="Medium Shading 2 Accent 3" w:uiPriority="64"/>
+    <w:lsdException w:name="Medium List 1 Accent 3" w:uiPriority="65"/>
+    <w:lsdException w:name="Medium List 2 Accent 3" w:uiPriority="66"/>
+    <w:lsdException w:name="Medium Grid 1 Accent 3" w:uiPriority="67"/>
+    <w:lsdException w:name="Medium Grid 2 Accent 3" w:uiPriority="68"/>
+    <w:lsdException w:name="Medium Grid 3 Accent 3" w:uiPriority="69"/>
+    <w:lsdException w:name="Dark List Accent 3" w:uiPriority="70"/>
+    <w:lsdException w:name="Colorful Shading Accent 3" w:uiPriority="71"/>
+    <w:lsdException w:name="Colorful List Accent 3" w:uiPriority="72"/>
+    <w:lsdException w:name="Colorful Grid Accent 3" w:uiPriority="73"/>
+    <w:lsdException w:name="Light Shading Accent 4" w:uiPriority="60"/>
+    <w:lsdException w:name="Light List Accent 4" w:uiPriority="61"/>
+    <w:lsdException w:name="Light Grid Accent 4" w:uiPriority="62"/>
+    <w:lsdException w:name="Medium Shading 1 Accent 4" w:uiPriority="63"/>
+    <w:lsdException w:name="Medium Shading 2 Accent 4" w:uiPriority="64"/>
+    <w:lsdException w:name="Medium List 1 Accent 4" w:uiPriority="65"/>
+    <w:lsdException w:name="Medium List 2 Accent 4" w:uiPriority="66"/>
+    <w:lsdException w:name="Medium Grid 1 Accent 4" w:uiPriority="67"/>
+    <w:lsdException w:name="Medium Grid 2 Accent 4" w:uiPriority="68"/>
+    <w:lsdException w:name="Medium Grid 3 Accent 4" w:uiPriority="69"/>
+    <w:lsdException w:name="Dark List Accent 4" w:uiPriority="70"/>
+    <w:lsdException w:name="Colorful Shading Accent 4" w:uiPriority="71"/>
+    <w:lsdException w:name="Colorful List Accent 4" w:uiPriority="72"/>
+    <w:lsdException w:name="Colorful Grid Accent 4" w:uiPriority="73"/>
+    <w:lsdException w:name="Light Shading Accent 5" w:uiPriority="60"/>
+    <w:lsdException w:name="Light List Accent 5" w:uiPriority="61"/>
+    <w:lsdException w:name="Light Grid Accent 5" w:uiPriority="62"/>
+    <w:lsdException w:name="Medium Shading 1 Accent 5" w:uiPriority="63"/>
+    <w:lsdException w:name="Medium Shading 2 Accent 5" w:uiPriority="64"/>
+    <w:lsdException w:name="Medium List 1 Accent 5" w:uiPriority="65"/>
+    <w:lsdException w:name="Medium List 2 Accent 5" w:uiPriority="66"/>
+    <w:lsdException w:name="Medium Grid 1 Accent 5" w:uiPriority="67"/>
+    <w:lsdException w:name="Medium Grid 2 Accent 5" w:uiPriority="68"/>
+    <w:lsdException w:name="Medium Grid 3 Accent 5" w:uiPriority="69"/>
+    <w:lsdException w:name="Dark List Accent 5" w:uiPriority="70"/>
+    <w:lsdException w:name="Colorful Shading Accent 5" w:uiPriority="71"/>
+    <w:lsdException w:name="Colorful List Accent 5" w:uiPriority="72"/>
+    <w:lsdException w:name="Colorful Grid Accent 5" w:uiPriority="73"/>
+    <w:lsdException w:name="Light Shading Accent 6" w:uiPriority="60"/>
+    <w:lsdException w:name="Light List Accent 6" w:uiPriority="61"/>
+    <w:lsdException w:name="Light Grid Accent 6" w:uiPriority="62"/>
+    <w:lsdException w:name="Medium Shading 1 Accent 6" w:uiPriority="63"/>
+    <w:lsdException w:name="Medium Shading 2 Accent 6" w:uiPriority="64"/>
+    <w:lsdException w:name="Medium List 1 Accent 6" w:uiPriority="65"/>
+    <w:lsdException w:name="Medium List 2 Accent 6" w:uiPriority="66"/>
+    <w:lsdException w:name="Medium Grid 1 Accent 6" w:uiPriority="67"/>
+    <w:lsdException w:name="Medium Grid 2 Accent 6" w:uiPriority="68"/>
+    <w:lsdException w:name="Medium Grid 3 Accent 6" w:uiPriority="69"/>
+    <w:lsdException w:name="Dark List Accent 6" w:uiPriority="70"/>
+    <w:lsdException w:name="Colorful Shading Accent 6" w:uiPriority="71"/>
+    <w:lsdException w:name="Colorful List Accent 6" w:uiPriority="72"/>
+    <w:lsdException w:name="Colorful Grid Accent 6" w:uiPriority="73"/>
+    <w:lsdException w:name="Subtle Emphasis" w:uiPriority="19" w:qFormat="1"/>
+    <w:lsdException w:name="Intense Emphasis" w:uiPriority="21" w:qFormat="1"/>
+    <w:lsdException w:name="Subtle Reference" w:uiPriority="31" w:qFormat="1"/>
+    <w:lsdException w:name="Intense Reference" w:uiPriority="32" w:qFormat="1"/>
+    <w:lsdException w:name="Book Title" w:uiPriority="33" w:qFormat="1"/>
+    <w:lsdException w:name="Bibliography" w:semiHidden="1" w:uiPriority="37" w:unhideWhenUsed="1"/>
+    <w:lsdException w:name="TOC Heading" w:semiHidden="1" w:uiPriority="39" w:unhideWhenUsed="1" w:qFormat="1"/>
+    <w:lsdException w:name="Plain Table 1" w:uiPriority="41"/>
+    <w:lsdException w:name="Plain Table 2" w:uiPriority="42"/>
+    <w:lsdException w:name="Plain Table 3" w:uiPriority="43"/>
+    <w:lsdException w:name="Plain Table 4" w:uiPriority="44"/>
+    <w:lsdException w:name="Plain Table 5" w:uiPriority="45"/>
+    <w:lsdException w:name="Grid Table Light" w:uiPriority="40"/>
+    <w:lsdException w:name="Grid Table 1 Light" w:uiPriority="46"/>
+    <w:lsdException w:name="Grid Table 2" w:uiPriority="47"/>
+    <w:lsdException w:name="Grid Table 3" w:uiPriority="48"/>
+    <w:lsdException w:name="Grid Table 4" w:uiPriority="49"/>
+    <w:lsdException w:name="Grid Table 5 Dark" w:uiPriority="50"/>
+    <w:lsdException w:name="Grid Table 6 Colorful" w:uiPriority="51"/>
+    <w:lsdException w:name="Grid Table 7 Colorful" w:uiPriority="52"/>
+    <w:lsdException w:name="Grid Table 1 Light Accent 1" w:uiPriority="46"/>
+    <w:lsdException w:name="Grid Table 2 Accent 1" w:uiPriority="47"/>
+    <w:lsdException w:name="Grid Table 3 Accent 1" w:uiPriority="48"/>
+    <w:lsdException w:name="Grid Table 4 Accent 1" w:uiPriority="49"/>
+    <w:lsdException w:name="Grid Table 5 Dark Accent 1" w:uiPriority="50"/>
+    <w:lsdException w:name="Grid Table 6 Colorful Accent 1" w:uiPriority="51"/>
+    <w:lsdException w:name="Grid Table 7 Colorful Accent 1" w:uiPriority="52"/>
+    <w:lsdException w:name="Grid Table 1 Light Accent 2" w:uiPriority="46"/>
+    <w:lsdException w:name="Grid Table 2 Accent 2" w:uiPriority="47"/>
+    <w:lsdException w:name="Grid Table 3 Accent 2" w:uiPriority="48"/>
+    <w:lsdException w:name="Grid Table 4 Accent 2" w:uiPriority="49"/>
+    <w:lsdException w:name="Grid Table 5 Dark Accent 2" w:uiPriority="50"/>
+    <w:lsdException w:name="Grid Table 6 Colorful Accent 2" w:uiPriority="51"/>
+    <w:lsdException w:name="Grid Table 7 Colorful Accent 2" w:uiPriority="52"/>
+    <w:lsdException w:name="Grid Table 1 Light Accent 3" w:uiPriority="46"/>
+    <w:lsdException w:name="Grid Table 2 Accent 3" w:uiPriority="47"/>
+    <w:lsdException w:name="Grid Table 3 Accent 3" w:uiPriority="48"/>
+    <w:lsdException w:name="Grid Table 4 Accent 3" w:uiPriority="49"/>
+    <w:lsdException w:name="Grid Table 5 Dark Accent 3" w:uiPriority="50"/>
+    <w:lsdException w:name="Grid Table 6 Colorful Accent 3" w:uiPriority="51"/>
+    <w:lsdException w:name="Grid Table 7 Colorful Accent 3" w:uiPriority="52"/>
+    <w:lsdException w:name="Grid Table 1 Light Accent 4" w:uiPriority="46"/>
+    <w:lsdException w:name="Grid Table 2 Accent 4" w:uiPriority="47"/>
+    <w:lsdException w:name="Grid Table 3 Accent 4" w:uiPriority="48"/>
+    <w:lsdException w:name="Grid Table 4 Accent 4" w:uiPriority="49"/>
+    <w:lsdException w:name="Grid Table 5 Dark Accent 4" w:uiPriority="50"/>
+    <w:lsdException w:name="Grid Table 6 Colorful Accent 4" w:uiPriority="51"/>
+    <w:lsdException w:name="Grid Table 7 Colorful Accent 4" w:uiPriority="52"/>
+    <w:lsdException w:name="Grid Table 1 Light Accent 5" w:uiPriority="46"/>
+    <w:lsdException w:name="Grid Table 2 Accent 5" w:uiPriority="47"/>
+    <w:lsdException w:name="Grid Table 3 Accent 5" w:uiPriority="48"/>
+    <w:lsdException w:name="Grid Table 4 Accent 5" w:uiPriority="49"/>
+    <w:lsdException w:name="Grid Table 5 Dark Accent 5" w:uiPriority="50"/>
+    <w:lsdException w:name="Grid Table 6 Colorful Accent 5" w:uiPriority="51"/>
+    <w:lsdException w:name="Grid Table 7 Colorful Accent 5" w:uiPriority="52"/>
+    <w:lsdException w:name="Grid Table 1 Light Accent 6" w:uiPriority="46"/>
+    <w:lsdException w:name="Grid Table 2 Accent 6" w:uiPriority="47"/>
+    <w:lsdException w:name="Grid Table 3 Accent 6" w:uiPriority="48"/>
+    <w:lsdException w:name="Grid Table 4 Accent 6" w:uiPriority="49"/>
+    <w:lsdException w:name="Grid Table 5 Dark Accent 6" w:uiPriority="50"/>
+    <w:lsdException w:name="Grid Table 6 Colorful Accent 6" w:uiPriority="51"/>
+    <w:lsdException w:name="Grid Table 7 Colorful Accent 6" w:uiPriority="52"/>
+    <w:lsdException w:name="List Table 1 Light" w:uiPriority="46"/>
+    <w:lsdException w:name="List Table 2" w:uiPriority="47"/>
+    <w:lsdException w:name="List Table 3" w:uiPriority="48"/>
+    <w:lsdException w:name="List Table 4" w:uiPriority="49"/>
+    <w:lsdException w:name="List Table 5 Dark" w:uiPriority="50"/>
+    <w:lsdException w:name="List Table 6 Colorful" w:uiPriority="51"/>
+    <w:lsdException w:name="List Table 7 Colorful" w:uiPriority="52"/>
+    <w:lsdException w:name="List Table 1 Light Accent 1" w:uiPriority="46"/>
+    <w:lsdException w:name="List Table 2 Accent 1" w:uiPriority="47"/>
+    <w:lsdException w:name="List Table 3 Accent 1" w:uiPriority="48"/>
+    <w:lsdException w:name="List Table 4 Accent 1" w:uiPriority="49"/>
+    <w:lsdException w:name="List Table 5 Dark Accent 1" w:uiPriority="50"/>
+    <w:lsdException w:name="List Table 6 Colorful Accent 1" w:uiPriority="51"/>
+    <w:lsdException w:name="List Table 7 Colorful Accent 1" w:uiPriority="52"/>
+    <w:lsdException w:name="List Table 1 Light Accent 2" w:uiPriority="46"/>
+    <w:lsdException w:name="List Table 2 Accent 2" w:uiPriority="47"/>
+    <w:lsdException w:name="List Table 3 Accent 2" w:uiPriority="48"/>
+    <w:lsdException w:name="List Table 4 Accent 2" w:uiPriority="49"/>
+    <w:lsdException w:name="List Table 5 Dark Accent 2" w:uiPriority="50"/>
+    <w:lsdException w:name="List Table 6 Colorful Accent 2" w:uiPriority="51"/>
+    <w:lsdException w:name="List Table 7 Colorful Accent 2" w:uiPriority="52"/>
+    <w:lsdException w:name="List Table 1 Light Accent 3" w:uiPriority="46"/>
+    <w:lsdException w:name="List Table 2 Accent 3" w:uiPriority="47"/>
+    <w:lsdException w:name="List Table 3 Accent 3" w:uiPriority="48"/>
+    <w:lsdException w:name="List Table 4 Accent 3" w:uiPriority="49"/>
+    <w:lsdException w:name="List Table 5 Dark Accent 3" w:uiPriority="50"/>
+    <w:lsdException w:name="List Table 6 Colorful Accent 3" w:uiPriority="51"/>
+    <w:lsdException w:name="List Table 7 Colorful Accent 3" w:uiPriority="52"/>
+    <w:lsdException w:name="List Table 1 Light Accent 4" w:uiPriority="46"/>
+    <w:lsdException w:name="List Table 2 Accent 4" w:uiPriority="47"/>
+    <w:lsdException w:name="List Table 3 Accent 4" w:uiPriority="48"/>
+    <w:lsdException w:name="List Table 4 Accent 4" w:uiPriority="49"/>
+    <w:lsdException w:name="List Table 5 Dark Accent 4" w:uiPriority="50"/>
+    <w:lsdException w:name="List Table 6 Colorful Accent 4" w:uiPriority="51"/>
+    <w:lsdException w:name="List Table 7 Colorful Accent 4" w:uiPriority="52"/>
+    <w:lsdException w:name="List Table 1 Light Accent 5" w:uiPriority="46"/>
+    <w:lsdException w:name="List Table 2 Accent 5" w:uiPriority="47"/>
+    <w:lsdException w:name="List Table 3 Accent 5" w:uiPriority="48"/>
+    <w:lsdException w:name="List Table 4 Accent 5" w:uiPriority="49"/>
+    <w:lsdException w:name="List Table 5 Dark Accent 5" w:uiPriority="50"/>
+    <w:lsdException w:name="List Table 6 Colorful Accent 5" w:uiPriority="51"/>
+    <w:lsdException w:name="List Table 7 Colorful Accent 5" w:uiPriority="52"/>
+    <w:lsdException w:name="List Table 1 Light Accent 6" w:uiPriority="46"/>
+    <w:lsdException w:name="List Table 2 Accent 6" w:uiPriority="47"/>
+    <w:lsdException w:name="List Table 3 Accent 6" w:uiPriority="48"/>
+    <w:lsdException w:name="List Table 4 Accent 6" w:uiPriority="49"/>
+    <w:lsdException w:name="List Table 5 Dark Accent 6" w:uiPriority="50"/>
+    <w:lsdException w:name="List Table 6 Colorful Accent 6" w:uiPriority="51"/>
+    <w:lsdException w:name="List Table 7 Colorful Accent 6" w:uiPriority="52"/>
   </w:latentStyles>
   <w:style w:type="paragraph" w:default="1" w:styleId="Normal">
     <w:name w:val="Normal"/>
@@ -15657,102 +15123,102 @@
     </dgm:pt>
   </dgm:ptLst>
   <dgm:cxnLst>
+    <dgm:cxn modelId="{C28D5950-16D6-4722-9B76-2D9EFC7CDC2A}" srcId="{3EF1BC5B-4165-4AE2-A1A7-71F4CE938277}" destId="{F859457E-BC70-4756-BFAA-D50EA258BDF3}" srcOrd="1" destOrd="0" parTransId="{064974CF-D973-4D34-8BE6-7B76D41FB9DD}" sibTransId="{5E1ACD39-18E1-4078-89FA-514BBE10EA9F}"/>
+    <dgm:cxn modelId="{EE213667-9F1E-41E9-87B2-20F129A8A329}" srcId="{B13EBD08-60E6-4BF7-B127-E6075EB2CAD4}" destId="{89CA7FB1-CA75-4434-8A45-9A71334A2D83}" srcOrd="1" destOrd="0" parTransId="{D6E2F857-7D6C-42BA-9DB9-C72612689B3E}" sibTransId="{703117FE-B187-4012-9588-55D48B7ED82D}"/>
+    <dgm:cxn modelId="{58780FB7-FD5B-48F2-A528-2D8E44DE8B46}" type="presOf" srcId="{D6E2F857-7D6C-42BA-9DB9-C72612689B3E}" destId="{12353F20-02E7-4E7C-B3AC-A1DC2E751C62}" srcOrd="0" destOrd="0" presId="urn:microsoft.com/office/officeart/2005/8/layout/orgChart1"/>
+    <dgm:cxn modelId="{35DE2504-6D19-49E5-BCC7-0912E0BBD92F}" type="presOf" srcId="{064974CF-D973-4D34-8BE6-7B76D41FB9DD}" destId="{735731F4-B3E8-4A88-9B34-9A1F0420FB18}" srcOrd="0" destOrd="0" presId="urn:microsoft.com/office/officeart/2005/8/layout/orgChart1"/>
+    <dgm:cxn modelId="{5A39D1F3-14C4-4CBC-8FE2-F188B21D0751}" srcId="{AF60C34C-C897-4539-B032-66207FB067ED}" destId="{D9F38DD3-F2C8-42C8-B999-4C76D9307E60}" srcOrd="0" destOrd="0" parTransId="{D63BB612-FD1E-4EB3-A6D2-CC2F70437B64}" sibTransId="{ECD01F16-845A-4ACE-9363-94DD0727CA97}"/>
+    <dgm:cxn modelId="{865942F3-D6CD-400C-9FDC-FAE988B196A6}" type="presOf" srcId="{E810120D-E565-4CDB-8F81-4419110DC319}" destId="{5B25CD9E-0182-44CD-B44A-FBD70C8504F0}" srcOrd="0" destOrd="0" presId="urn:microsoft.com/office/officeart/2005/8/layout/orgChart1"/>
+    <dgm:cxn modelId="{1DDA332E-4833-49C2-B7C0-0052BC496765}" srcId="{B631B7B8-084F-4564-9389-99E0643D80CD}" destId="{3EF1BC5B-4165-4AE2-A1A7-71F4CE938277}" srcOrd="1" destOrd="0" parTransId="{1DC45992-552B-4F2F-90CA-7C788AE60A5B}" sibTransId="{F863F40B-7DB2-4137-A847-61DA50CA4545}"/>
+    <dgm:cxn modelId="{23DD3F55-4AC3-4934-AB44-86C406D05C2A}" type="presOf" srcId="{89CA7FB1-CA75-4434-8A45-9A71334A2D83}" destId="{E8195F43-DAB6-465A-A70C-BFD525FD22A5}" srcOrd="1" destOrd="0" presId="urn:microsoft.com/office/officeart/2005/8/layout/orgChart1"/>
+    <dgm:cxn modelId="{FF29D348-1424-47E8-9F1B-D821429942DD}" type="presOf" srcId="{90EF4112-B4AA-4B9F-9EF7-EB481C7B90CB}" destId="{D7CB6126-5F88-480E-92C1-20FCC6A6B1BC}" srcOrd="0" destOrd="0" presId="urn:microsoft.com/office/officeart/2005/8/layout/orgChart1"/>
+    <dgm:cxn modelId="{82C72715-7BE3-4326-9AE4-85DAFDB55736}" srcId="{89CA7FB1-CA75-4434-8A45-9A71334A2D83}" destId="{7F08AE7F-C7BF-471E-B5C5-6CA509F5F839}" srcOrd="0" destOrd="0" parTransId="{C13DDE89-6CFC-4811-9CB2-76034BCB653E}" sibTransId="{7155BACE-3331-4B44-9C0B-793D86CCA9EE}"/>
+    <dgm:cxn modelId="{C5EE1220-1F8F-477B-875C-E4D69FC7CCCB}" type="presOf" srcId="{F02D4769-EED7-4EC0-BBFA-C65266CCFBD3}" destId="{5C485ECA-98DA-4305-BF41-C86A7B33525B}" srcOrd="0" destOrd="0" presId="urn:microsoft.com/office/officeart/2005/8/layout/orgChart1"/>
+    <dgm:cxn modelId="{0EA3F3F9-EE4F-4D17-9F55-FCADFC4A74E4}" type="presOf" srcId="{89EDD6CB-12A6-4407-8D51-1EA336FD9034}" destId="{BE3D0660-B829-4F25-92E1-A1EDDDC5D277}" srcOrd="0" destOrd="0" presId="urn:microsoft.com/office/officeart/2005/8/layout/orgChart1"/>
+    <dgm:cxn modelId="{9CE47236-7A21-4053-B11D-DFE310BBAD6B}" type="presOf" srcId="{5D83A1F6-B2E3-44CF-AED5-E20718767EA0}" destId="{602E660E-16BA-4275-9D01-9552DC2FC0C0}" srcOrd="1" destOrd="0" presId="urn:microsoft.com/office/officeart/2005/8/layout/orgChart1"/>
+    <dgm:cxn modelId="{A888BE65-011F-4076-B952-898B05674FFB}" srcId="{E8B84A46-1CE0-40BB-BC31-D9AEFCC2982E}" destId="{3700C475-D988-4AA4-B142-0B049C6B2370}" srcOrd="1" destOrd="0" parTransId="{F02D4769-EED7-4EC0-BBFA-C65266CCFBD3}" sibTransId="{F4A92673-BB09-4590-B163-ACA8392794F1}"/>
+    <dgm:cxn modelId="{7053EFB1-8765-4E93-883B-70C931F4051D}" type="presOf" srcId="{0C668483-8DB0-4031-AE35-BB3DC4FE3AF1}" destId="{A920D933-9F20-4699-B577-D7D29113C9ED}" srcOrd="0" destOrd="0" presId="urn:microsoft.com/office/officeart/2005/8/layout/orgChart1"/>
+    <dgm:cxn modelId="{4BC43047-77E6-4744-865E-26C7BA43B3A9}" type="presOf" srcId="{7F08AE7F-C7BF-471E-B5C5-6CA509F5F839}" destId="{C438B4BE-0CEA-4568-906B-AD0392F24989}" srcOrd="1" destOrd="0" presId="urn:microsoft.com/office/officeart/2005/8/layout/orgChart1"/>
+    <dgm:cxn modelId="{66A5437C-BD95-4F9E-9D41-F5F6C175DDAB}" type="presOf" srcId="{B631B7B8-084F-4564-9389-99E0643D80CD}" destId="{CECF6017-B531-4D48-931D-680624BD71FA}" srcOrd="1" destOrd="0" presId="urn:microsoft.com/office/officeart/2005/8/layout/orgChart1"/>
+    <dgm:cxn modelId="{056BF99B-D85D-4CC2-B574-E4BABD5F6EC1}" type="presOf" srcId="{6DB7004F-061F-44B1-9E3E-29BF051E8BFA}" destId="{FD11E960-4213-409B-9D2B-44CC8CF9C71D}" srcOrd="0" destOrd="0" presId="urn:microsoft.com/office/officeart/2005/8/layout/orgChart1"/>
+    <dgm:cxn modelId="{5BCF3B54-C70B-4878-B44B-E439DA72FAF5}" type="presOf" srcId="{A7D78EF8-C75D-4758-8FC1-1A35565F20E4}" destId="{51930273-B49F-4CE2-A2DA-606850AAC2AC}" srcOrd="0" destOrd="0" presId="urn:microsoft.com/office/officeart/2005/8/layout/orgChart1"/>
+    <dgm:cxn modelId="{54E07685-886A-4EB3-B9F2-A9092CC5529E}" type="presOf" srcId="{DF960F08-4B64-4417-A942-184FBE14048D}" destId="{416F0F07-DEA0-4A7D-AF8A-3797342A2A89}" srcOrd="0" destOrd="0" presId="urn:microsoft.com/office/officeart/2005/8/layout/orgChart1"/>
+    <dgm:cxn modelId="{71528210-92A5-4B5C-8FFA-6CF98D68628D}" type="presOf" srcId="{A13CF19B-281F-49B8-8C52-309C665828AF}" destId="{15AFDEC9-CB60-4AA0-9077-58257BC51A13}" srcOrd="0" destOrd="0" presId="urn:microsoft.com/office/officeart/2005/8/layout/orgChart1"/>
+    <dgm:cxn modelId="{32291F8C-38A4-4334-A67A-8C1596431F8B}" type="presOf" srcId="{64BF3E07-4950-4AA6-BD1B-613D5BA4926F}" destId="{B548C1C7-9FEC-413F-93AE-568D8802B6D4}" srcOrd="0" destOrd="0" presId="urn:microsoft.com/office/officeart/2005/8/layout/orgChart1"/>
+    <dgm:cxn modelId="{5BE7BB49-D820-41F5-AEA9-A68D4C022F4E}" type="presOf" srcId="{C5C8CACA-CC3F-4C72-81FB-A908D467E68F}" destId="{FE01D531-E81C-42A2-803C-05DFA5A2AE8B}" srcOrd="0" destOrd="0" presId="urn:microsoft.com/office/officeart/2005/8/layout/orgChart1"/>
+    <dgm:cxn modelId="{530001E3-907C-4D37-BBC6-26FB67C49911}" type="presOf" srcId="{737417D8-BF64-4CB1-9F00-461784AE983F}" destId="{C510D6EF-7E75-40F1-BF96-7EBC27A4836E}" srcOrd="0" destOrd="0" presId="urn:microsoft.com/office/officeart/2005/8/layout/orgChart1"/>
+    <dgm:cxn modelId="{09525459-415F-49D2-A365-2C6668E1B42E}" type="presOf" srcId="{5EDE6248-7195-4659-B149-C499F4063541}" destId="{E8DED2BC-40D0-47A6-865C-E9F974241F85}" srcOrd="0" destOrd="0" presId="urn:microsoft.com/office/officeart/2005/8/layout/orgChart1"/>
+    <dgm:cxn modelId="{B9DB9AD4-EA67-4B4C-98BF-5421D42722ED}" srcId="{89CA7FB1-CA75-4434-8A45-9A71334A2D83}" destId="{89EDD6CB-12A6-4407-8D51-1EA336FD9034}" srcOrd="2" destOrd="0" parTransId="{A25004B9-C00F-425C-9C1D-D2709412066D}" sibTransId="{28113A8A-D34E-4C32-AF03-C4B32463E150}"/>
+    <dgm:cxn modelId="{FA372CB9-01D5-4310-9B4C-13B72757F64F}" type="presOf" srcId="{EFF6A549-C0EB-4666-A76A-6EA50BE84AF5}" destId="{E399D96D-2E0D-4FBE-9A07-3F0A19F278AA}" srcOrd="1" destOrd="0" presId="urn:microsoft.com/office/officeart/2005/8/layout/orgChart1"/>
     <dgm:cxn modelId="{520EB9BD-CFAC-42F4-95B6-6FB681889536}" srcId="{B631B7B8-084F-4564-9389-99E0643D80CD}" destId="{AF60C34C-C897-4539-B032-66207FB067ED}" srcOrd="0" destOrd="0" parTransId="{B2C0FFFF-DC8C-43F7-9DC6-E28200C627D8}" sibTransId="{666E3284-EC01-4945-B58A-D58E87FB6CF8}"/>
-    <dgm:cxn modelId="{07217082-5851-40A0-8958-BFF04C801033}" type="presOf" srcId="{5EDE6248-7195-4659-B149-C499F4063541}" destId="{3E881038-F239-4987-9DCA-5B43820291FC}" srcOrd="1" destOrd="0" presId="urn:microsoft.com/office/officeart/2005/8/layout/orgChart1"/>
+    <dgm:cxn modelId="{7E57C634-DBFB-415B-8230-2E146AE70EC8}" type="presOf" srcId="{B13EBD08-60E6-4BF7-B127-E6075EB2CAD4}" destId="{509BE53F-8C6D-4E57-A2BB-B510FA533BA0}" srcOrd="0" destOrd="0" presId="urn:microsoft.com/office/officeart/2005/8/layout/orgChart1"/>
+    <dgm:cxn modelId="{B0881173-B27B-45C3-8586-4B1A7FB39C1C}" type="presOf" srcId="{3BBDC08C-E302-4EEF-8A04-14D81BB8EF0C}" destId="{7E37B81D-C9BD-4846-B557-61A6FBACEEAA}" srcOrd="0" destOrd="0" presId="urn:microsoft.com/office/officeart/2005/8/layout/orgChart1"/>
+    <dgm:cxn modelId="{DEEA20C6-1D1A-4A67-8E4D-A5DA4AB5EF9C}" srcId="{7F08AE7F-C7BF-471E-B5C5-6CA509F5F839}" destId="{0E23213A-3FA4-4941-9B06-4689A8F7C099}" srcOrd="1" destOrd="0" parTransId="{A53198A9-4150-4F29-A993-7BF6E5F236DA}" sibTransId="{E87B1CBF-9440-4F07-A173-37F8E3012FF1}"/>
+    <dgm:cxn modelId="{5D184CF6-8E64-43B0-B965-4C100037B070}" srcId="{B13EBD08-60E6-4BF7-B127-E6075EB2CAD4}" destId="{EFF6A549-C0EB-4666-A76A-6EA50BE84AF5}" srcOrd="0" destOrd="0" parTransId="{DF960F08-4B64-4417-A942-184FBE14048D}" sibTransId="{7898AB58-BF71-4780-A55E-225533F0B399}"/>
+    <dgm:cxn modelId="{A3D443CD-AC1C-4391-A21F-0D0BBED3234A}" type="presOf" srcId="{D9F38DD3-F2C8-42C8-B999-4C76D9307E60}" destId="{6400440C-3C9D-4F20-9C9E-59774D45D5AA}" srcOrd="0" destOrd="0" presId="urn:microsoft.com/office/officeart/2005/8/layout/orgChart1"/>
+    <dgm:cxn modelId="{46492A01-2C85-482F-9172-F5B42D5342CE}" type="presOf" srcId="{A53198A9-4150-4F29-A993-7BF6E5F236DA}" destId="{0B26385F-40BB-4AE1-979B-EF1EC1F096A0}" srcOrd="0" destOrd="0" presId="urn:microsoft.com/office/officeart/2005/8/layout/orgChart1"/>
+    <dgm:cxn modelId="{B8368EBE-A4BE-4D2A-9225-A1678AA699E9}" type="presOf" srcId="{3700C475-D988-4AA4-B142-0B049C6B2370}" destId="{3F5643FD-56F9-468B-8C12-3F321D846CF7}" srcOrd="0" destOrd="0" presId="urn:microsoft.com/office/officeart/2005/8/layout/orgChart1"/>
+    <dgm:cxn modelId="{39A5B801-A3BA-4CC5-946A-65532D8970BD}" type="presOf" srcId="{2D5874F4-39E0-44FE-8106-AD6B6FA4F833}" destId="{FDF43D03-403E-44A3-B493-E5DD22E3F6CB}" srcOrd="0" destOrd="0" presId="urn:microsoft.com/office/officeart/2005/8/layout/orgChart1"/>
+    <dgm:cxn modelId="{D8A81A64-1A02-4C27-B899-6ABFEF730D72}" type="presOf" srcId="{89EDD6CB-12A6-4407-8D51-1EA336FD9034}" destId="{EE265A84-FCD0-4925-85CD-37B4AEFFE777}" srcOrd="1" destOrd="0" presId="urn:microsoft.com/office/officeart/2005/8/layout/orgChart1"/>
+    <dgm:cxn modelId="{648799FA-135B-48BA-A5AB-F4EDA4963280}" type="presOf" srcId="{A25004B9-C00F-425C-9C1D-D2709412066D}" destId="{2BBD5777-2556-419D-A140-58B3A897BCA4}" srcOrd="0" destOrd="0" presId="urn:microsoft.com/office/officeart/2005/8/layout/orgChart1"/>
+    <dgm:cxn modelId="{54474F6A-2EA3-4B1F-93EC-6E256AA93C79}" type="presOf" srcId="{C13DDE89-6CFC-4811-9CB2-76034BCB653E}" destId="{ED2F88C3-BFC2-44C2-9FA2-BBA0B9689223}" srcOrd="0" destOrd="0" presId="urn:microsoft.com/office/officeart/2005/8/layout/orgChart1"/>
+    <dgm:cxn modelId="{ECBF277C-3BD1-4907-8D56-F52146D1F901}" type="presOf" srcId="{AF60C34C-C897-4539-B032-66207FB067ED}" destId="{8B717BD7-7066-4B1C-95E6-154E539E040C}" srcOrd="1" destOrd="0" presId="urn:microsoft.com/office/officeart/2005/8/layout/orgChart1"/>
+    <dgm:cxn modelId="{7A4C962F-DAED-40EB-8B1A-78F8AE0DAD7E}" type="presOf" srcId="{1DC45992-552B-4F2F-90CA-7C788AE60A5B}" destId="{0EB56516-F058-4E18-A11A-661CE5FFFD20}" srcOrd="0" destOrd="0" presId="urn:microsoft.com/office/officeart/2005/8/layout/orgChart1"/>
+    <dgm:cxn modelId="{09EF7E50-2856-4308-B7A1-FD258A20B090}" type="presOf" srcId="{90EF4112-B4AA-4B9F-9EF7-EB481C7B90CB}" destId="{ABFD6ADA-118F-46FF-8E6B-A2DC5A4C43EE}" srcOrd="1" destOrd="0" presId="urn:microsoft.com/office/officeart/2005/8/layout/orgChart1"/>
+    <dgm:cxn modelId="{9B30EA53-E64E-40DE-A2F6-06644001A79E}" type="presOf" srcId="{0E23213A-3FA4-4941-9B06-4689A8F7C099}" destId="{C6820139-9194-49DD-A4E1-9B6E621F517B}" srcOrd="1" destOrd="0" presId="urn:microsoft.com/office/officeart/2005/8/layout/orgChart1"/>
     <dgm:cxn modelId="{98E7479F-5E52-46CB-A22E-953BB39A4851}" srcId="{5EDE6248-7195-4659-B149-C499F4063541}" destId="{5AA7756D-A228-4543-B5F8-BC074F17689E}" srcOrd="1" destOrd="0" parTransId="{6DB7004F-061F-44B1-9E3E-29BF051E8BFA}" sibTransId="{F79834AF-27C3-4C60-B701-AB3E24E8C740}"/>
-    <dgm:cxn modelId="{B64BA5C1-28D8-4BA7-93DE-1C6ADF33C216}" srcId="{7F08AE7F-C7BF-471E-B5C5-6CA509F5F839}" destId="{C8DC7EEA-3BAD-4A17-B214-E34636C975B0}" srcOrd="0" destOrd="0" parTransId="{99974594-39E7-4B49-A6E9-7D656202619B}" sibTransId="{1CF324B5-D9FD-4161-BC7C-FB2BF0B26BD3}"/>
-    <dgm:cxn modelId="{5A39D1F3-14C4-4CBC-8FE2-F188B21D0751}" srcId="{AF60C34C-C897-4539-B032-66207FB067ED}" destId="{D9F38DD3-F2C8-42C8-B999-4C76D9307E60}" srcOrd="0" destOrd="0" parTransId="{D63BB612-FD1E-4EB3-A6D2-CC2F70437B64}" sibTransId="{ECD01F16-845A-4ACE-9363-94DD0727CA97}"/>
-    <dgm:cxn modelId="{223C110B-BCE7-4A39-B663-2DD18155F20A}" type="presOf" srcId="{5D83A1F6-B2E3-44CF-AED5-E20718767EA0}" destId="{C9E5B51C-7CEB-49AF-A864-AF72F40D3B3D}" srcOrd="0" destOrd="0" presId="urn:microsoft.com/office/officeart/2005/8/layout/orgChart1"/>
-    <dgm:cxn modelId="{9CE47236-7A21-4053-B11D-DFE310BBAD6B}" type="presOf" srcId="{5D83A1F6-B2E3-44CF-AED5-E20718767EA0}" destId="{602E660E-16BA-4275-9D01-9552DC2FC0C0}" srcOrd="1" destOrd="0" presId="urn:microsoft.com/office/officeart/2005/8/layout/orgChart1"/>
-    <dgm:cxn modelId="{D9C59820-7291-4B07-AAC8-9C2DBF0AB4FF}" type="presOf" srcId="{E8B84A46-1CE0-40BB-BC31-D9AEFCC2982E}" destId="{B14D84C1-9A0E-4F38-A7FD-EF3908BCFC57}" srcOrd="1" destOrd="0" presId="urn:microsoft.com/office/officeart/2005/8/layout/orgChart1"/>
-    <dgm:cxn modelId="{FAF56247-83F8-4F04-BEB6-FAAB056884A2}" type="presOf" srcId="{CA88BCF5-4529-4894-A8A1-0B74D566BCB0}" destId="{E6860C8D-DAC3-4510-80C4-991D0EB88B04}" srcOrd="0" destOrd="0" presId="urn:microsoft.com/office/officeart/2005/8/layout/orgChart1"/>
-    <dgm:cxn modelId="{3D10CC60-44EA-4282-92A7-A83E1FEFB17D}" type="presOf" srcId="{EFF6A549-C0EB-4666-A76A-6EA50BE84AF5}" destId="{AA77394C-2023-4562-8F67-23AFB206F30E}" srcOrd="0" destOrd="0" presId="urn:microsoft.com/office/officeart/2005/8/layout/orgChart1"/>
-    <dgm:cxn modelId="{5BCF3B54-C70B-4878-B44B-E439DA72FAF5}" type="presOf" srcId="{A7D78EF8-C75D-4758-8FC1-1A35565F20E4}" destId="{51930273-B49F-4CE2-A2DA-606850AAC2AC}" srcOrd="0" destOrd="0" presId="urn:microsoft.com/office/officeart/2005/8/layout/orgChart1"/>
-    <dgm:cxn modelId="{CE6B5CE1-8FF8-499D-A3C9-EB3BC1BE30CA}" srcId="{AF60C34C-C897-4539-B032-66207FB067ED}" destId="{87E2C29C-B3D9-45A0-A107-E961620B790C}" srcOrd="1" destOrd="0" parTransId="{5C728389-889D-4FDA-BF63-4F68F5139CF7}" sibTransId="{C24DE0C0-E0B6-4409-A636-0F8E16EDCDCE}"/>
-    <dgm:cxn modelId="{3BF4E240-5876-4EF2-AC87-8C542441B168}" type="presOf" srcId="{F859457E-BC70-4756-BFAA-D50EA258BDF3}" destId="{AC9CFD7E-8D94-410F-B512-CAA8A62EAA1F}" srcOrd="0" destOrd="0" presId="urn:microsoft.com/office/officeart/2005/8/layout/orgChart1"/>
-    <dgm:cxn modelId="{54474F6A-2EA3-4B1F-93EC-6E256AA93C79}" type="presOf" srcId="{C13DDE89-6CFC-4811-9CB2-76034BCB653E}" destId="{ED2F88C3-BFC2-44C2-9FA2-BBA0B9689223}" srcOrd="0" destOrd="0" presId="urn:microsoft.com/office/officeart/2005/8/layout/orgChart1"/>
-    <dgm:cxn modelId="{648799FA-135B-48BA-A5AB-F4EDA4963280}" type="presOf" srcId="{A25004B9-C00F-425C-9C1D-D2709412066D}" destId="{2BBD5777-2556-419D-A140-58B3A897BCA4}" srcOrd="0" destOrd="0" presId="urn:microsoft.com/office/officeart/2005/8/layout/orgChart1"/>
-    <dgm:cxn modelId="{530001E3-907C-4D37-BBC6-26FB67C49911}" type="presOf" srcId="{737417D8-BF64-4CB1-9F00-461784AE983F}" destId="{C510D6EF-7E75-40F1-BF96-7EBC27A4836E}" srcOrd="0" destOrd="0" presId="urn:microsoft.com/office/officeart/2005/8/layout/orgChart1"/>
-    <dgm:cxn modelId="{09EF7E50-2856-4308-B7A1-FD258A20B090}" type="presOf" srcId="{90EF4112-B4AA-4B9F-9EF7-EB481C7B90CB}" destId="{ABFD6ADA-118F-46FF-8E6B-A2DC5A4C43EE}" srcOrd="1" destOrd="0" presId="urn:microsoft.com/office/officeart/2005/8/layout/orgChart1"/>
-    <dgm:cxn modelId="{ECBF277C-3BD1-4907-8D56-F52146D1F901}" type="presOf" srcId="{AF60C34C-C897-4539-B032-66207FB067ED}" destId="{8B717BD7-7066-4B1C-95E6-154E539E040C}" srcOrd="1" destOrd="0" presId="urn:microsoft.com/office/officeart/2005/8/layout/orgChart1"/>
-    <dgm:cxn modelId="{5BE7BB49-D820-41F5-AEA9-A68D4C022F4E}" type="presOf" srcId="{C5C8CACA-CC3F-4C72-81FB-A908D467E68F}" destId="{FE01D531-E81C-42A2-803C-05DFA5A2AE8B}" srcOrd="0" destOrd="0" presId="urn:microsoft.com/office/officeart/2005/8/layout/orgChart1"/>
-    <dgm:cxn modelId="{7ADA1733-9643-4A52-BA44-FD25353B0642}" srcId="{EFF6A549-C0EB-4666-A76A-6EA50BE84AF5}" destId="{E8B84A46-1CE0-40BB-BC31-D9AEFCC2982E}" srcOrd="1" destOrd="0" parTransId="{C5C8CACA-CC3F-4C72-81FB-A908D467E68F}" sibTransId="{DDC59C3D-B46E-4B7F-8EED-31B7BB8991D9}"/>
-    <dgm:cxn modelId="{D8A81A64-1A02-4C27-B899-6ABFEF730D72}" type="presOf" srcId="{89EDD6CB-12A6-4407-8D51-1EA336FD9034}" destId="{EE265A84-FCD0-4925-85CD-37B4AEFFE777}" srcOrd="1" destOrd="0" presId="urn:microsoft.com/office/officeart/2005/8/layout/orgChart1"/>
-    <dgm:cxn modelId="{E2E7EF1B-8F5D-4746-AEDE-F5C1FFD565E0}" type="presOf" srcId="{87E2C29C-B3D9-45A0-A107-E961620B790C}" destId="{1C42D5E8-DEC8-450D-BA46-351F457B392D}" srcOrd="1" destOrd="0" presId="urn:microsoft.com/office/officeart/2005/8/layout/orgChart1"/>
     <dgm:cxn modelId="{A119AB45-7584-47E9-AC89-09D163AB5501}" srcId="{E8B84A46-1CE0-40BB-BC31-D9AEFCC2982E}" destId="{5D83A1F6-B2E3-44CF-AED5-E20718767EA0}" srcOrd="0" destOrd="0" parTransId="{3B119E3A-3749-442D-9873-034382578EE7}" sibTransId="{718482E4-765E-443D-991B-2CAD44AD0D95}"/>
-    <dgm:cxn modelId="{BD283F38-F103-477F-A1B9-6F6407EFA1E0}" type="presOf" srcId="{C8DC7EEA-3BAD-4A17-B214-E34636C975B0}" destId="{E38062C5-44BF-4D02-9ADD-92494A0DEB33}" srcOrd="1" destOrd="0" presId="urn:microsoft.com/office/officeart/2005/8/layout/orgChart1"/>
-    <dgm:cxn modelId="{72AACD86-EFD9-474F-A7B2-4CDA4864B322}" srcId="{EFF6A549-C0EB-4666-A76A-6EA50BE84AF5}" destId="{5EDE6248-7195-4659-B149-C499F4063541}" srcOrd="3" destOrd="0" parTransId="{2D5874F4-39E0-44FE-8106-AD6B6FA4F833}" sibTransId="{2D4F521E-D2E0-4989-9CAC-B0CE4BAA7DC9}"/>
-    <dgm:cxn modelId="{5D184CF6-8E64-43B0-B965-4C100037B070}" srcId="{B13EBD08-60E6-4BF7-B127-E6075EB2CAD4}" destId="{EFF6A549-C0EB-4666-A76A-6EA50BE84AF5}" srcOrd="0" destOrd="0" parTransId="{DF960F08-4B64-4417-A942-184FBE14048D}" sibTransId="{7898AB58-BF71-4780-A55E-225533F0B399}"/>
-    <dgm:cxn modelId="{EA77A244-BE46-428B-84AA-531978D4B3DD}" type="presOf" srcId="{5EE585BE-1F3B-48F7-8CAC-44B214DF1258}" destId="{38E82CCC-EAE7-4213-9EB8-2CB4212845D8}" srcOrd="0" destOrd="0" presId="urn:microsoft.com/office/officeart/2005/8/layout/orgChart1"/>
-    <dgm:cxn modelId="{EA152464-4BB0-4787-AA68-16983EAF60F3}" srcId="{CA88BCF5-4529-4894-A8A1-0B74D566BCB0}" destId="{B13EBD08-60E6-4BF7-B127-E6075EB2CAD4}" srcOrd="0" destOrd="0" parTransId="{DF39462D-1755-4379-9F2D-1E78FA4B8B73}" sibTransId="{76D1F70A-B867-41FF-B8E2-DF788D62499C}"/>
-    <dgm:cxn modelId="{2AD5B157-6FAB-472E-98BA-C4E556854A67}" type="presOf" srcId="{3EF1BC5B-4165-4AE2-A1A7-71F4CE938277}" destId="{2B9685D8-006A-4898-9C7B-EF18225D9069}" srcOrd="0" destOrd="0" presId="urn:microsoft.com/office/officeart/2005/8/layout/orgChart1"/>
-    <dgm:cxn modelId="{73ED82BC-0EAD-4687-9B63-3843DDED668E}" type="presOf" srcId="{0E23213A-3FA4-4941-9B06-4689A8F7C099}" destId="{D288D81C-9220-4402-B8EA-16D2A8E1F407}" srcOrd="0" destOrd="0" presId="urn:microsoft.com/office/officeart/2005/8/layout/orgChart1"/>
-    <dgm:cxn modelId="{A6D9275D-1F95-490B-A228-F24916D0FAEA}" type="presOf" srcId="{5AA7756D-A228-4543-B5F8-BC074F17689E}" destId="{A6666690-3836-4AA6-BE74-6F23EEE458BE}" srcOrd="1" destOrd="0" presId="urn:microsoft.com/office/officeart/2005/8/layout/orgChart1"/>
-    <dgm:cxn modelId="{35DE2504-6D19-49E5-BCC7-0912E0BBD92F}" type="presOf" srcId="{064974CF-D973-4D34-8BE6-7B76D41FB9DD}" destId="{735731F4-B3E8-4A88-9B34-9A1F0420FB18}" srcOrd="0" destOrd="0" presId="urn:microsoft.com/office/officeart/2005/8/layout/orgChart1"/>
-    <dgm:cxn modelId="{9B30EA53-E64E-40DE-A2F6-06644001A79E}" type="presOf" srcId="{0E23213A-3FA4-4941-9B06-4689A8F7C099}" destId="{C6820139-9194-49DD-A4E1-9B6E621F517B}" srcOrd="1" destOrd="0" presId="urn:microsoft.com/office/officeart/2005/8/layout/orgChart1"/>
-    <dgm:cxn modelId="{28460995-7403-4C9F-A13D-446515DB78B1}" type="presOf" srcId="{577C95EA-176F-4E99-A1A6-58827A06F625}" destId="{D8ECEB18-7017-4ADB-932D-95A78F708481}" srcOrd="0" destOrd="0" presId="urn:microsoft.com/office/officeart/2005/8/layout/orgChart1"/>
-    <dgm:cxn modelId="{23DD3F55-4AC3-4934-AB44-86C406D05C2A}" type="presOf" srcId="{89CA7FB1-CA75-4434-8A45-9A71334A2D83}" destId="{E8195F43-DAB6-465A-A70C-BFD525FD22A5}" srcOrd="1" destOrd="0" presId="urn:microsoft.com/office/officeart/2005/8/layout/orgChart1"/>
-    <dgm:cxn modelId="{63194B18-D218-4C0C-B07B-5BF70ECB7467}" type="presOf" srcId="{D696D06A-0249-4D53-83E8-0B5063D22123}" destId="{2BF8B1F3-1B58-4110-8A5F-4F45944A7EFE}" srcOrd="0" destOrd="0" presId="urn:microsoft.com/office/officeart/2005/8/layout/orgChart1"/>
+    <dgm:cxn modelId="{3489EF10-EE6F-4924-97D7-30750838C03A}" type="presOf" srcId="{B13EBD08-60E6-4BF7-B127-E6075EB2CAD4}" destId="{EBDED88E-FAEF-482C-A6DC-01A0709FADF0}" srcOrd="1" destOrd="0" presId="urn:microsoft.com/office/officeart/2005/8/layout/orgChart1"/>
     <dgm:cxn modelId="{6865A1D4-70E6-4D02-A146-4712E13F7501}" type="presOf" srcId="{3BBDC08C-E302-4EEF-8A04-14D81BB8EF0C}" destId="{227DDBD7-0C65-4CB6-AE8E-ED04C25D8C5F}" srcOrd="1" destOrd="0" presId="urn:microsoft.com/office/officeart/2005/8/layout/orgChart1"/>
     <dgm:cxn modelId="{405F7D0D-3FF8-4836-8736-89C360F5F63A}" srcId="{3EF1BC5B-4165-4AE2-A1A7-71F4CE938277}" destId="{3BBDC08C-E302-4EEF-8A04-14D81BB8EF0C}" srcOrd="0" destOrd="0" parTransId="{F0799F3A-9CF7-43A4-A7DD-F6920F49BD61}" sibTransId="{CE7EB67C-576D-4E9F-831F-9F5B2253817C}"/>
+    <dgm:cxn modelId="{EF7612F9-D186-4FA1-BB2B-16F41C24F633}" srcId="{89EDD6CB-12A6-4407-8D51-1EA336FD9034}" destId="{0C668483-8DB0-4031-AE35-BB3DC4FE3AF1}" srcOrd="1" destOrd="0" parTransId="{D696D06A-0249-4D53-83E8-0B5063D22123}" sibTransId="{C14C9B33-9E32-436C-A774-371AB8853DD9}"/>
+    <dgm:cxn modelId="{28460995-7403-4C9F-A13D-446515DB78B1}" type="presOf" srcId="{577C95EA-176F-4E99-A1A6-58827A06F625}" destId="{D8ECEB18-7017-4ADB-932D-95A78F708481}" srcOrd="0" destOrd="0" presId="urn:microsoft.com/office/officeart/2005/8/layout/orgChart1"/>
+    <dgm:cxn modelId="{F1F498E3-29B5-4B55-861F-C2A07EA5CBD1}" type="presOf" srcId="{F0799F3A-9CF7-43A4-A7DD-F6920F49BD61}" destId="{53EE3379-C4D9-4D2A-80F0-C6C5382A33C9}" srcOrd="0" destOrd="0" presId="urn:microsoft.com/office/officeart/2005/8/layout/orgChart1"/>
+    <dgm:cxn modelId="{2BF6F99C-C291-4FCF-8A1D-6C89D0300722}" type="presOf" srcId="{A7D78EF8-C75D-4758-8FC1-1A35565F20E4}" destId="{34247F3D-3851-4179-95F1-A8F765291C9C}" srcOrd="1" destOrd="0" presId="urn:microsoft.com/office/officeart/2005/8/layout/orgChart1"/>
+    <dgm:cxn modelId="{223C110B-BCE7-4A39-B663-2DD18155F20A}" type="presOf" srcId="{5D83A1F6-B2E3-44CF-AED5-E20718767EA0}" destId="{C9E5B51C-7CEB-49AF-A864-AF72F40D3B3D}" srcOrd="0" destOrd="0" presId="urn:microsoft.com/office/officeart/2005/8/layout/orgChart1"/>
+    <dgm:cxn modelId="{A227DD22-FEA9-40BE-9061-B3A6BEC4336E}" type="presOf" srcId="{5C728389-889D-4FDA-BF63-4F68F5139CF7}" destId="{4E2B58C2-7DFF-4928-A50C-3F879B47E332}" srcOrd="0" destOrd="0" presId="urn:microsoft.com/office/officeart/2005/8/layout/orgChart1"/>
+    <dgm:cxn modelId="{7ADA1733-9643-4A52-BA44-FD25353B0642}" srcId="{EFF6A549-C0EB-4666-A76A-6EA50BE84AF5}" destId="{E8B84A46-1CE0-40BB-BC31-D9AEFCC2982E}" srcOrd="1" destOrd="0" parTransId="{C5C8CACA-CC3F-4C72-81FB-A908D467E68F}" sibTransId="{DDC59C3D-B46E-4B7F-8EED-31B7BB8991D9}"/>
+    <dgm:cxn modelId="{1F166844-398B-4411-B357-990A982C62F5}" type="presOf" srcId="{99974594-39E7-4B49-A6E9-7D656202619B}" destId="{266D1529-FC20-4446-9D6D-6190E4D50402}" srcOrd="0" destOrd="0" presId="urn:microsoft.com/office/officeart/2005/8/layout/orgChart1"/>
+    <dgm:cxn modelId="{E2E7EF1B-8F5D-4746-AEDE-F5C1FFD565E0}" type="presOf" srcId="{87E2C29C-B3D9-45A0-A107-E961620B790C}" destId="{1C42D5E8-DEC8-450D-BA46-351F457B392D}" srcOrd="1" destOrd="0" presId="urn:microsoft.com/office/officeart/2005/8/layout/orgChart1"/>
+    <dgm:cxn modelId="{3D10CC60-44EA-4282-92A7-A83E1FEFB17D}" type="presOf" srcId="{EFF6A549-C0EB-4666-A76A-6EA50BE84AF5}" destId="{AA77394C-2023-4562-8F67-23AFB206F30E}" srcOrd="0" destOrd="0" presId="urn:microsoft.com/office/officeart/2005/8/layout/orgChart1"/>
+    <dgm:cxn modelId="{B64BA5C1-28D8-4BA7-93DE-1C6ADF33C216}" srcId="{7F08AE7F-C7BF-471E-B5C5-6CA509F5F839}" destId="{C8DC7EEA-3BAD-4A17-B214-E34636C975B0}" srcOrd="0" destOrd="0" parTransId="{99974594-39E7-4B49-A6E9-7D656202619B}" sibTransId="{1CF324B5-D9FD-4161-BC7C-FB2BF0B26BD3}"/>
+    <dgm:cxn modelId="{E74CE521-093F-437C-99BA-475126D494E0}" srcId="{EFF6A549-C0EB-4666-A76A-6EA50BE84AF5}" destId="{577C95EA-176F-4E99-A1A6-58827A06F625}" srcOrd="2" destOrd="0" parTransId="{64BF3E07-4950-4AA6-BD1B-613D5BA4926F}" sibTransId="{D575FA45-BE73-45F7-83F1-A0719C8F8817}"/>
+    <dgm:cxn modelId="{72AACD86-EFD9-474F-A7B2-4CDA4864B322}" srcId="{EFF6A549-C0EB-4666-A76A-6EA50BE84AF5}" destId="{5EDE6248-7195-4659-B149-C499F4063541}" srcOrd="3" destOrd="0" parTransId="{2D5874F4-39E0-44FE-8106-AD6B6FA4F833}" sibTransId="{2D4F521E-D2E0-4989-9CAC-B0CE4BAA7DC9}"/>
+    <dgm:cxn modelId="{094FDF39-98DA-4E13-B604-13B76F43E3D8}" type="presOf" srcId="{3700C475-D988-4AA4-B142-0B049C6B2370}" destId="{33EF78E1-0375-4C0E-9B37-23D369503DA1}" srcOrd="1" destOrd="0" presId="urn:microsoft.com/office/officeart/2005/8/layout/orgChart1"/>
+    <dgm:cxn modelId="{F0BF5370-AFB7-4FCA-8640-456C5A0E5879}" type="presOf" srcId="{3EF1BC5B-4165-4AE2-A1A7-71F4CE938277}" destId="{CC89EADA-8B68-4529-85B9-BE8028CD765D}" srcOrd="1" destOrd="0" presId="urn:microsoft.com/office/officeart/2005/8/layout/orgChart1"/>
+    <dgm:cxn modelId="{FAF56247-83F8-4F04-BEB6-FAAB056884A2}" type="presOf" srcId="{CA88BCF5-4529-4894-A8A1-0B74D566BCB0}" destId="{E6860C8D-DAC3-4510-80C4-991D0EB88B04}" srcOrd="0" destOrd="0" presId="urn:microsoft.com/office/officeart/2005/8/layout/orgChart1"/>
+    <dgm:cxn modelId="{EA152464-4BB0-4787-AA68-16983EAF60F3}" srcId="{CA88BCF5-4529-4894-A8A1-0B74D566BCB0}" destId="{B13EBD08-60E6-4BF7-B127-E6075EB2CAD4}" srcOrd="0" destOrd="0" parTransId="{DF39462D-1755-4379-9F2D-1E78FA4B8B73}" sibTransId="{76D1F70A-B867-41FF-B8E2-DF788D62499C}"/>
+    <dgm:cxn modelId="{9255F183-37E1-42BA-8DFA-0DBEFB467C30}" srcId="{EFF6A549-C0EB-4666-A76A-6EA50BE84AF5}" destId="{90EF4112-B4AA-4B9F-9EF7-EB481C7B90CB}" srcOrd="0" destOrd="0" parTransId="{4F6616C0-8FDF-4162-B602-92BC84E1048A}" sibTransId="{B5AC67A9-FA44-4AEF-A836-43AE49904ED7}"/>
+    <dgm:cxn modelId="{A6D9275D-1F95-490B-A228-F24916D0FAEA}" type="presOf" srcId="{5AA7756D-A228-4543-B5F8-BC074F17689E}" destId="{A6666690-3836-4AA6-BE74-6F23EEE458BE}" srcOrd="1" destOrd="0" presId="urn:microsoft.com/office/officeart/2005/8/layout/orgChart1"/>
+    <dgm:cxn modelId="{3BF4E240-5876-4EF2-AC87-8C542441B168}" type="presOf" srcId="{F859457E-BC70-4756-BFAA-D50EA258BDF3}" destId="{AC9CFD7E-8D94-410F-B512-CAA8A62EAA1F}" srcOrd="0" destOrd="0" presId="urn:microsoft.com/office/officeart/2005/8/layout/orgChart1"/>
+    <dgm:cxn modelId="{63194B18-D218-4C0C-B07B-5BF70ECB7467}" type="presOf" srcId="{D696D06A-0249-4D53-83E8-0B5063D22123}" destId="{2BF8B1F3-1B58-4110-8A5F-4F45944A7EFE}" srcOrd="0" destOrd="0" presId="urn:microsoft.com/office/officeart/2005/8/layout/orgChart1"/>
+    <dgm:cxn modelId="{E6C656E0-D14B-45EC-9EB7-C87339EB295E}" type="presOf" srcId="{3B119E3A-3749-442D-9873-034382578EE7}" destId="{5C4B5830-7EDD-47B1-AD40-E2C983F9CB13}" srcOrd="0" destOrd="0" presId="urn:microsoft.com/office/officeart/2005/8/layout/orgChart1"/>
+    <dgm:cxn modelId="{0CC26022-276B-4AB9-ACB6-96741617A987}" type="presOf" srcId="{B631B7B8-084F-4564-9389-99E0643D80CD}" destId="{F15F8266-AD11-461E-A3FA-7357505E16A8}" srcOrd="0" destOrd="0" presId="urn:microsoft.com/office/officeart/2005/8/layout/orgChart1"/>
+    <dgm:cxn modelId="{71CC0B37-6AE2-4F19-8B61-6046865B449F}" type="presOf" srcId="{B2C0FFFF-DC8C-43F7-9DC6-E28200C627D8}" destId="{9882E255-31BB-4670-B778-249E53F23956}" srcOrd="0" destOrd="0" presId="urn:microsoft.com/office/officeart/2005/8/layout/orgChart1"/>
+    <dgm:cxn modelId="{AE06B42B-19B0-4097-81B6-90733215F278}" type="presOf" srcId="{AF60C34C-C897-4539-B032-66207FB067ED}" destId="{33E19900-0BB9-4408-8635-F712AD658A96}" srcOrd="0" destOrd="0" presId="urn:microsoft.com/office/officeart/2005/8/layout/orgChart1"/>
+    <dgm:cxn modelId="{AF362F92-AD71-4528-B169-C72FEE0FCC7B}" type="presOf" srcId="{F859457E-BC70-4756-BFAA-D50EA258BDF3}" destId="{59591444-B07A-438B-A4EC-B1FBC103E086}" srcOrd="1" destOrd="0" presId="urn:microsoft.com/office/officeart/2005/8/layout/orgChart1"/>
+    <dgm:cxn modelId="{495764DE-9B71-41BB-B50D-07F754F2BE3D}" type="presOf" srcId="{737417D8-BF64-4CB1-9F00-461784AE983F}" destId="{AC469BB8-88A3-4EAF-8C0A-CDBACB518383}" srcOrd="1" destOrd="0" presId="urn:microsoft.com/office/officeart/2005/8/layout/orgChart1"/>
+    <dgm:cxn modelId="{2AD5B157-6FAB-472E-98BA-C4E556854A67}" type="presOf" srcId="{3EF1BC5B-4165-4AE2-A1A7-71F4CE938277}" destId="{2B9685D8-006A-4898-9C7B-EF18225D9069}" srcOrd="0" destOrd="0" presId="urn:microsoft.com/office/officeart/2005/8/layout/orgChart1"/>
+    <dgm:cxn modelId="{07217082-5851-40A0-8958-BFF04C801033}" type="presOf" srcId="{5EDE6248-7195-4659-B149-C499F4063541}" destId="{3E881038-F239-4987-9DCA-5B43820291FC}" srcOrd="1" destOrd="0" presId="urn:microsoft.com/office/officeart/2005/8/layout/orgChart1"/>
+    <dgm:cxn modelId="{70B94113-2F20-403A-835A-D170E61B91ED}" srcId="{89CA7FB1-CA75-4434-8A45-9A71334A2D83}" destId="{B631B7B8-084F-4564-9389-99E0643D80CD}" srcOrd="1" destOrd="0" parTransId="{E810120D-E565-4CDB-8F81-4419110DC319}" sibTransId="{3F0A87FE-C193-47DC-86C0-21B3A4C5CAEB}"/>
+    <dgm:cxn modelId="{64D220DE-998C-4A6A-929B-F2FEEB375F3C}" srcId="{89EDD6CB-12A6-4407-8D51-1EA336FD9034}" destId="{A7D78EF8-C75D-4758-8FC1-1A35565F20E4}" srcOrd="0" destOrd="0" parTransId="{5EE585BE-1F3B-48F7-8CAC-44B214DF1258}" sibTransId="{9B0D0E92-C0AB-41D3-B5D5-686C8659F635}"/>
+    <dgm:cxn modelId="{5D2C58FF-A248-406A-A16A-985546D5076B}" type="presOf" srcId="{7F08AE7F-C7BF-471E-B5C5-6CA509F5F839}" destId="{18DBB891-5FB1-4FC9-B96D-C5064DA55C1F}" srcOrd="0" destOrd="0" presId="urn:microsoft.com/office/officeart/2005/8/layout/orgChart1"/>
+    <dgm:cxn modelId="{D9C59820-7291-4B07-AAC8-9C2DBF0AB4FF}" type="presOf" srcId="{E8B84A46-1CE0-40BB-BC31-D9AEFCC2982E}" destId="{B14D84C1-9A0E-4F38-A7FD-EF3908BCFC57}" srcOrd="1" destOrd="0" presId="urn:microsoft.com/office/officeart/2005/8/layout/orgChart1"/>
+    <dgm:cxn modelId="{DE793AFD-CF56-495A-9713-E48A82F62BE7}" type="presOf" srcId="{D63BB612-FD1E-4EB3-A6D2-CC2F70437B64}" destId="{CC5020E4-0C5E-4EBB-B07E-B4A9B016469C}" srcOrd="0" destOrd="0" presId="urn:microsoft.com/office/officeart/2005/8/layout/orgChart1"/>
+    <dgm:cxn modelId="{D98DF89E-41DE-4062-B990-5190E8885783}" type="presOf" srcId="{0C668483-8DB0-4031-AE35-BB3DC4FE3AF1}" destId="{059CF787-A935-4718-A16A-728DE0E45792}" srcOrd="1" destOrd="0" presId="urn:microsoft.com/office/officeart/2005/8/layout/orgChart1"/>
+    <dgm:cxn modelId="{004DBCD6-5E6F-4C64-8CC5-048EE109C55A}" type="presOf" srcId="{5AA7756D-A228-4543-B5F8-BC074F17689E}" destId="{F85C78DD-DC85-4D2D-8C25-539B682975FC}" srcOrd="0" destOrd="0" presId="urn:microsoft.com/office/officeart/2005/8/layout/orgChart1"/>
+    <dgm:cxn modelId="{73ED82BC-0EAD-4687-9B63-3843DDED668E}" type="presOf" srcId="{0E23213A-3FA4-4941-9B06-4689A8F7C099}" destId="{D288D81C-9220-4402-B8EA-16D2A8E1F407}" srcOrd="0" destOrd="0" presId="urn:microsoft.com/office/officeart/2005/8/layout/orgChart1"/>
+    <dgm:cxn modelId="{C72BC4BC-5459-4B83-9275-31F55F971E40}" srcId="{5EDE6248-7195-4659-B149-C499F4063541}" destId="{737417D8-BF64-4CB1-9F00-461784AE983F}" srcOrd="0" destOrd="0" parTransId="{A13CF19B-281F-49B8-8C52-309C665828AF}" sibTransId="{171425B4-7AFA-47EE-A06C-7FE9FC92175D}"/>
+    <dgm:cxn modelId="{CE6B5CE1-8FF8-499D-A3C9-EB3BC1BE30CA}" srcId="{AF60C34C-C897-4539-B032-66207FB067ED}" destId="{87E2C29C-B3D9-45A0-A107-E961620B790C}" srcOrd="1" destOrd="0" parTransId="{5C728389-889D-4FDA-BF63-4F68F5139CF7}" sibTransId="{C24DE0C0-E0B6-4409-A636-0F8E16EDCDCE}"/>
+    <dgm:cxn modelId="{27156ED3-A97B-4531-8539-C51E9A599EF0}" type="presOf" srcId="{89CA7FB1-CA75-4434-8A45-9A71334A2D83}" destId="{4FFFDE0E-778C-40EC-AEEA-F6F45864A6CC}" srcOrd="0" destOrd="0" presId="urn:microsoft.com/office/officeart/2005/8/layout/orgChart1"/>
+    <dgm:cxn modelId="{9BCE27DF-930B-4870-ABEB-5D24EC3C2B3C}" type="presOf" srcId="{4F6616C0-8FDF-4162-B602-92BC84E1048A}" destId="{331505A9-7D7A-4F89-B9EA-764F55414808}" srcOrd="0" destOrd="0" presId="urn:microsoft.com/office/officeart/2005/8/layout/orgChart1"/>
+    <dgm:cxn modelId="{4FD1F272-6C3F-4F30-B7BD-976788D87F8E}" type="presOf" srcId="{C8DC7EEA-3BAD-4A17-B214-E34636C975B0}" destId="{5D0BB2C5-B585-4B59-8165-BA89E901922A}" srcOrd="0" destOrd="0" presId="urn:microsoft.com/office/officeart/2005/8/layout/orgChart1"/>
+    <dgm:cxn modelId="{EA77A244-BE46-428B-84AA-531978D4B3DD}" type="presOf" srcId="{5EE585BE-1F3B-48F7-8CAC-44B214DF1258}" destId="{38E82CCC-EAE7-4213-9EB8-2CB4212845D8}" srcOrd="0" destOrd="0" presId="urn:microsoft.com/office/officeart/2005/8/layout/orgChart1"/>
+    <dgm:cxn modelId="{B1C791B8-A881-4CE8-BE3E-4961FC27997A}" type="presOf" srcId="{87E2C29C-B3D9-45A0-A107-E961620B790C}" destId="{BB1FF034-D0F4-42EE-90CF-DDFEDBC38A0F}" srcOrd="0" destOrd="0" presId="urn:microsoft.com/office/officeart/2005/8/layout/orgChart1"/>
+    <dgm:cxn modelId="{068C6D91-A912-46D4-BD17-1DD35944CB24}" type="presOf" srcId="{577C95EA-176F-4E99-A1A6-58827A06F625}" destId="{B080475C-2924-4FAC-9E7C-E58DBC8F807E}" srcOrd="1" destOrd="0" presId="urn:microsoft.com/office/officeart/2005/8/layout/orgChart1"/>
+    <dgm:cxn modelId="{54916E2E-4F10-4808-8D2F-676AA5593B9E}" type="presOf" srcId="{E8B84A46-1CE0-40BB-BC31-D9AEFCC2982E}" destId="{9131B8DD-5A22-420D-97EA-76536588A545}" srcOrd="0" destOrd="0" presId="urn:microsoft.com/office/officeart/2005/8/layout/orgChart1"/>
     <dgm:cxn modelId="{23ACD071-7980-4CB4-9E2D-5F1088693BF3}" type="presOf" srcId="{D9F38DD3-F2C8-42C8-B999-4C76D9307E60}" destId="{CB758D7D-076B-4D90-B7B3-5BAE8F6E91EF}" srcOrd="1" destOrd="0" presId="urn:microsoft.com/office/officeart/2005/8/layout/orgChart1"/>
-    <dgm:cxn modelId="{AF362F92-AD71-4528-B169-C72FEE0FCC7B}" type="presOf" srcId="{F859457E-BC70-4756-BFAA-D50EA258BDF3}" destId="{59591444-B07A-438B-A4EC-B1FBC103E086}" srcOrd="1" destOrd="0" presId="urn:microsoft.com/office/officeart/2005/8/layout/orgChart1"/>
-    <dgm:cxn modelId="{32291F8C-38A4-4334-A67A-8C1596431F8B}" type="presOf" srcId="{64BF3E07-4950-4AA6-BD1B-613D5BA4926F}" destId="{B548C1C7-9FEC-413F-93AE-568D8802B6D4}" srcOrd="0" destOrd="0" presId="urn:microsoft.com/office/officeart/2005/8/layout/orgChart1"/>
-    <dgm:cxn modelId="{094FDF39-98DA-4E13-B604-13B76F43E3D8}" type="presOf" srcId="{3700C475-D988-4AA4-B142-0B049C6B2370}" destId="{33EF78E1-0375-4C0E-9B37-23D369503DA1}" srcOrd="1" destOrd="0" presId="urn:microsoft.com/office/officeart/2005/8/layout/orgChart1"/>
-    <dgm:cxn modelId="{004DBCD6-5E6F-4C64-8CC5-048EE109C55A}" type="presOf" srcId="{5AA7756D-A228-4543-B5F8-BC074F17689E}" destId="{F85C78DD-DC85-4D2D-8C25-539B682975FC}" srcOrd="0" destOrd="0" presId="urn:microsoft.com/office/officeart/2005/8/layout/orgChart1"/>
-    <dgm:cxn modelId="{71528210-92A5-4B5C-8FFA-6CF98D68628D}" type="presOf" srcId="{A13CF19B-281F-49B8-8C52-309C665828AF}" destId="{15AFDEC9-CB60-4AA0-9077-58257BC51A13}" srcOrd="0" destOrd="0" presId="urn:microsoft.com/office/officeart/2005/8/layout/orgChart1"/>
-    <dgm:cxn modelId="{A888BE65-011F-4076-B952-898B05674FFB}" srcId="{E8B84A46-1CE0-40BB-BC31-D9AEFCC2982E}" destId="{3700C475-D988-4AA4-B142-0B049C6B2370}" srcOrd="1" destOrd="0" parTransId="{F02D4769-EED7-4EC0-BBFA-C65266CCFBD3}" sibTransId="{F4A92673-BB09-4590-B163-ACA8392794F1}"/>
-    <dgm:cxn modelId="{09525459-415F-49D2-A365-2C6668E1B42E}" type="presOf" srcId="{5EDE6248-7195-4659-B149-C499F4063541}" destId="{E8DED2BC-40D0-47A6-865C-E9F974241F85}" srcOrd="0" destOrd="0" presId="urn:microsoft.com/office/officeart/2005/8/layout/orgChart1"/>
-    <dgm:cxn modelId="{66A5437C-BD95-4F9E-9D41-F5F6C175DDAB}" type="presOf" srcId="{B631B7B8-084F-4564-9389-99E0643D80CD}" destId="{CECF6017-B531-4D48-931D-680624BD71FA}" srcOrd="1" destOrd="0" presId="urn:microsoft.com/office/officeart/2005/8/layout/orgChart1"/>
-    <dgm:cxn modelId="{056BF99B-D85D-4CC2-B574-E4BABD5F6EC1}" type="presOf" srcId="{6DB7004F-061F-44B1-9E3E-29BF051E8BFA}" destId="{FD11E960-4213-409B-9D2B-44CC8CF9C71D}" srcOrd="0" destOrd="0" presId="urn:microsoft.com/office/officeart/2005/8/layout/orgChart1"/>
-    <dgm:cxn modelId="{1DDA332E-4833-49C2-B7C0-0052BC496765}" srcId="{B631B7B8-084F-4564-9389-99E0643D80CD}" destId="{3EF1BC5B-4165-4AE2-A1A7-71F4CE938277}" srcOrd="1" destOrd="0" parTransId="{1DC45992-552B-4F2F-90CA-7C788AE60A5B}" sibTransId="{F863F40B-7DB2-4137-A847-61DA50CA4545}"/>
-    <dgm:cxn modelId="{71CC0B37-6AE2-4F19-8B61-6046865B449F}" type="presOf" srcId="{B2C0FFFF-DC8C-43F7-9DC6-E28200C627D8}" destId="{9882E255-31BB-4670-B778-249E53F23956}" srcOrd="0" destOrd="0" presId="urn:microsoft.com/office/officeart/2005/8/layout/orgChart1"/>
-    <dgm:cxn modelId="{B9DB9AD4-EA67-4B4C-98BF-5421D42722ED}" srcId="{89CA7FB1-CA75-4434-8A45-9A71334A2D83}" destId="{89EDD6CB-12A6-4407-8D51-1EA336FD9034}" srcOrd="2" destOrd="0" parTransId="{A25004B9-C00F-425C-9C1D-D2709412066D}" sibTransId="{28113A8A-D34E-4C32-AF03-C4B32463E150}"/>
-    <dgm:cxn modelId="{B0881173-B27B-45C3-8586-4B1A7FB39C1C}" type="presOf" srcId="{3BBDC08C-E302-4EEF-8A04-14D81BB8EF0C}" destId="{7E37B81D-C9BD-4846-B557-61A6FBACEEAA}" srcOrd="0" destOrd="0" presId="urn:microsoft.com/office/officeart/2005/8/layout/orgChart1"/>
-    <dgm:cxn modelId="{0CC26022-276B-4AB9-ACB6-96741617A987}" type="presOf" srcId="{B631B7B8-084F-4564-9389-99E0643D80CD}" destId="{F15F8266-AD11-461E-A3FA-7357505E16A8}" srcOrd="0" destOrd="0" presId="urn:microsoft.com/office/officeart/2005/8/layout/orgChart1"/>
-    <dgm:cxn modelId="{EE213667-9F1E-41E9-87B2-20F129A8A329}" srcId="{B13EBD08-60E6-4BF7-B127-E6075EB2CAD4}" destId="{89CA7FB1-CA75-4434-8A45-9A71334A2D83}" srcOrd="1" destOrd="0" parTransId="{D6E2F857-7D6C-42BA-9DB9-C72612689B3E}" sibTransId="{703117FE-B187-4012-9588-55D48B7ED82D}"/>
-    <dgm:cxn modelId="{4BC43047-77E6-4744-865E-26C7BA43B3A9}" type="presOf" srcId="{7F08AE7F-C7BF-471E-B5C5-6CA509F5F839}" destId="{C438B4BE-0CEA-4568-906B-AD0392F24989}" srcOrd="1" destOrd="0" presId="urn:microsoft.com/office/officeart/2005/8/layout/orgChart1"/>
-    <dgm:cxn modelId="{B1C791B8-A881-4CE8-BE3E-4961FC27997A}" type="presOf" srcId="{87E2C29C-B3D9-45A0-A107-E961620B790C}" destId="{BB1FF034-D0F4-42EE-90CF-DDFEDBC38A0F}" srcOrd="0" destOrd="0" presId="urn:microsoft.com/office/officeart/2005/8/layout/orgChart1"/>
-    <dgm:cxn modelId="{F0BF5370-AFB7-4FCA-8640-456C5A0E5879}" type="presOf" srcId="{3EF1BC5B-4165-4AE2-A1A7-71F4CE938277}" destId="{CC89EADA-8B68-4529-85B9-BE8028CD765D}" srcOrd="1" destOrd="0" presId="urn:microsoft.com/office/officeart/2005/8/layout/orgChart1"/>
-    <dgm:cxn modelId="{1F166844-398B-4411-B357-990A982C62F5}" type="presOf" srcId="{99974594-39E7-4B49-A6E9-7D656202619B}" destId="{266D1529-FC20-4446-9D6D-6190E4D50402}" srcOrd="0" destOrd="0" presId="urn:microsoft.com/office/officeart/2005/8/layout/orgChart1"/>
-    <dgm:cxn modelId="{E74CE521-093F-437C-99BA-475126D494E0}" srcId="{EFF6A549-C0EB-4666-A76A-6EA50BE84AF5}" destId="{577C95EA-176F-4E99-A1A6-58827A06F625}" srcOrd="2" destOrd="0" parTransId="{64BF3E07-4950-4AA6-BD1B-613D5BA4926F}" sibTransId="{D575FA45-BE73-45F7-83F1-A0719C8F8817}"/>
-    <dgm:cxn modelId="{495764DE-9B71-41BB-B50D-07F754F2BE3D}" type="presOf" srcId="{737417D8-BF64-4CB1-9F00-461784AE983F}" destId="{AC469BB8-88A3-4EAF-8C0A-CDBACB518383}" srcOrd="1" destOrd="0" presId="urn:microsoft.com/office/officeart/2005/8/layout/orgChart1"/>
-    <dgm:cxn modelId="{A3D443CD-AC1C-4391-A21F-0D0BBED3234A}" type="presOf" srcId="{D9F38DD3-F2C8-42C8-B999-4C76D9307E60}" destId="{6400440C-3C9D-4F20-9C9E-59774D45D5AA}" srcOrd="0" destOrd="0" presId="urn:microsoft.com/office/officeart/2005/8/layout/orgChart1"/>
-    <dgm:cxn modelId="{FA372CB9-01D5-4310-9B4C-13B72757F64F}" type="presOf" srcId="{EFF6A549-C0EB-4666-A76A-6EA50BE84AF5}" destId="{E399D96D-2E0D-4FBE-9A07-3F0A19F278AA}" srcOrd="1" destOrd="0" presId="urn:microsoft.com/office/officeart/2005/8/layout/orgChart1"/>
-    <dgm:cxn modelId="{54916E2E-4F10-4808-8D2F-676AA5593B9E}" type="presOf" srcId="{E8B84A46-1CE0-40BB-BC31-D9AEFCC2982E}" destId="{9131B8DD-5A22-420D-97EA-76536588A545}" srcOrd="0" destOrd="0" presId="urn:microsoft.com/office/officeart/2005/8/layout/orgChart1"/>
-    <dgm:cxn modelId="{9255F183-37E1-42BA-8DFA-0DBEFB467C30}" srcId="{EFF6A549-C0EB-4666-A76A-6EA50BE84AF5}" destId="{90EF4112-B4AA-4B9F-9EF7-EB481C7B90CB}" srcOrd="0" destOrd="0" parTransId="{4F6616C0-8FDF-4162-B602-92BC84E1048A}" sibTransId="{B5AC67A9-FA44-4AEF-A836-43AE49904ED7}"/>
-    <dgm:cxn modelId="{EF7612F9-D186-4FA1-BB2B-16F41C24F633}" srcId="{89EDD6CB-12A6-4407-8D51-1EA336FD9034}" destId="{0C668483-8DB0-4031-AE35-BB3DC4FE3AF1}" srcOrd="1" destOrd="0" parTransId="{D696D06A-0249-4D53-83E8-0B5063D22123}" sibTransId="{C14C9B33-9E32-436C-A774-371AB8853DD9}"/>
-    <dgm:cxn modelId="{FF29D348-1424-47E8-9F1B-D821429942DD}" type="presOf" srcId="{90EF4112-B4AA-4B9F-9EF7-EB481C7B90CB}" destId="{D7CB6126-5F88-480E-92C1-20FCC6A6B1BC}" srcOrd="0" destOrd="0" presId="urn:microsoft.com/office/officeart/2005/8/layout/orgChart1"/>
-    <dgm:cxn modelId="{DE793AFD-CF56-495A-9713-E48A82F62BE7}" type="presOf" srcId="{D63BB612-FD1E-4EB3-A6D2-CC2F70437B64}" destId="{CC5020E4-0C5E-4EBB-B07E-B4A9B016469C}" srcOrd="0" destOrd="0" presId="urn:microsoft.com/office/officeart/2005/8/layout/orgChart1"/>
-    <dgm:cxn modelId="{068C6D91-A912-46D4-BD17-1DD35944CB24}" type="presOf" srcId="{577C95EA-176F-4E99-A1A6-58827A06F625}" destId="{B080475C-2924-4FAC-9E7C-E58DBC8F807E}" srcOrd="1" destOrd="0" presId="urn:microsoft.com/office/officeart/2005/8/layout/orgChart1"/>
-    <dgm:cxn modelId="{7053EFB1-8765-4E93-883B-70C931F4051D}" type="presOf" srcId="{0C668483-8DB0-4031-AE35-BB3DC4FE3AF1}" destId="{A920D933-9F20-4699-B577-D7D29113C9ED}" srcOrd="0" destOrd="0" presId="urn:microsoft.com/office/officeart/2005/8/layout/orgChart1"/>
-    <dgm:cxn modelId="{54E07685-886A-4EB3-B9F2-A9092CC5529E}" type="presOf" srcId="{DF960F08-4B64-4417-A942-184FBE14048D}" destId="{416F0F07-DEA0-4A7D-AF8A-3797342A2A89}" srcOrd="0" destOrd="0" presId="urn:microsoft.com/office/officeart/2005/8/layout/orgChart1"/>
-    <dgm:cxn modelId="{D98DF89E-41DE-4062-B990-5190E8885783}" type="presOf" srcId="{0C668483-8DB0-4031-AE35-BB3DC4FE3AF1}" destId="{059CF787-A935-4718-A16A-728DE0E45792}" srcOrd="1" destOrd="0" presId="urn:microsoft.com/office/officeart/2005/8/layout/orgChart1"/>
-    <dgm:cxn modelId="{C28D5950-16D6-4722-9B76-2D9EFC7CDC2A}" srcId="{3EF1BC5B-4165-4AE2-A1A7-71F4CE938277}" destId="{F859457E-BC70-4756-BFAA-D50EA258BDF3}" srcOrd="1" destOrd="0" parTransId="{064974CF-D973-4D34-8BE6-7B76D41FB9DD}" sibTransId="{5E1ACD39-18E1-4078-89FA-514BBE10EA9F}"/>
-    <dgm:cxn modelId="{7E57C634-DBFB-415B-8230-2E146AE70EC8}" type="presOf" srcId="{B13EBD08-60E6-4BF7-B127-E6075EB2CAD4}" destId="{509BE53F-8C6D-4E57-A2BB-B510FA533BA0}" srcOrd="0" destOrd="0" presId="urn:microsoft.com/office/officeart/2005/8/layout/orgChart1"/>
-    <dgm:cxn modelId="{5D2C58FF-A248-406A-A16A-985546D5076B}" type="presOf" srcId="{7F08AE7F-C7BF-471E-B5C5-6CA509F5F839}" destId="{18DBB891-5FB1-4FC9-B96D-C5064DA55C1F}" srcOrd="0" destOrd="0" presId="urn:microsoft.com/office/officeart/2005/8/layout/orgChart1"/>
-    <dgm:cxn modelId="{3489EF10-EE6F-4924-97D7-30750838C03A}" type="presOf" srcId="{B13EBD08-60E6-4BF7-B127-E6075EB2CAD4}" destId="{EBDED88E-FAEF-482C-A6DC-01A0709FADF0}" srcOrd="1" destOrd="0" presId="urn:microsoft.com/office/officeart/2005/8/layout/orgChart1"/>
-    <dgm:cxn modelId="{64D220DE-998C-4A6A-929B-F2FEEB375F3C}" srcId="{89EDD6CB-12A6-4407-8D51-1EA336FD9034}" destId="{A7D78EF8-C75D-4758-8FC1-1A35565F20E4}" srcOrd="0" destOrd="0" parTransId="{5EE585BE-1F3B-48F7-8CAC-44B214DF1258}" sibTransId="{9B0D0E92-C0AB-41D3-B5D5-686C8659F635}"/>
-    <dgm:cxn modelId="{C5EE1220-1F8F-477B-875C-E4D69FC7CCCB}" type="presOf" srcId="{F02D4769-EED7-4EC0-BBFA-C65266CCFBD3}" destId="{5C485ECA-98DA-4305-BF41-C86A7B33525B}" srcOrd="0" destOrd="0" presId="urn:microsoft.com/office/officeart/2005/8/layout/orgChart1"/>
-    <dgm:cxn modelId="{F1F498E3-29B5-4B55-861F-C2A07EA5CBD1}" type="presOf" srcId="{F0799F3A-9CF7-43A4-A7DD-F6920F49BD61}" destId="{53EE3379-C4D9-4D2A-80F0-C6C5382A33C9}" srcOrd="0" destOrd="0" presId="urn:microsoft.com/office/officeart/2005/8/layout/orgChart1"/>
-    <dgm:cxn modelId="{82C72715-7BE3-4326-9AE4-85DAFDB55736}" srcId="{89CA7FB1-CA75-4434-8A45-9A71334A2D83}" destId="{7F08AE7F-C7BF-471E-B5C5-6CA509F5F839}" srcOrd="0" destOrd="0" parTransId="{C13DDE89-6CFC-4811-9CB2-76034BCB653E}" sibTransId="{7155BACE-3331-4B44-9C0B-793D86CCA9EE}"/>
-    <dgm:cxn modelId="{A227DD22-FEA9-40BE-9061-B3A6BEC4336E}" type="presOf" srcId="{5C728389-889D-4FDA-BF63-4F68F5139CF7}" destId="{4E2B58C2-7DFF-4928-A50C-3F879B47E332}" srcOrd="0" destOrd="0" presId="urn:microsoft.com/office/officeart/2005/8/layout/orgChart1"/>
-    <dgm:cxn modelId="{58780FB7-FD5B-48F2-A528-2D8E44DE8B46}" type="presOf" srcId="{D6E2F857-7D6C-42BA-9DB9-C72612689B3E}" destId="{12353F20-02E7-4E7C-B3AC-A1DC2E751C62}" srcOrd="0" destOrd="0" presId="urn:microsoft.com/office/officeart/2005/8/layout/orgChart1"/>
-    <dgm:cxn modelId="{39A5B801-A3BA-4CC5-946A-65532D8970BD}" type="presOf" srcId="{2D5874F4-39E0-44FE-8106-AD6B6FA4F833}" destId="{FDF43D03-403E-44A3-B493-E5DD22E3F6CB}" srcOrd="0" destOrd="0" presId="urn:microsoft.com/office/officeart/2005/8/layout/orgChart1"/>
-    <dgm:cxn modelId="{E6C656E0-D14B-45EC-9EB7-C87339EB295E}" type="presOf" srcId="{3B119E3A-3749-442D-9873-034382578EE7}" destId="{5C4B5830-7EDD-47B1-AD40-E2C983F9CB13}" srcOrd="0" destOrd="0" presId="urn:microsoft.com/office/officeart/2005/8/layout/orgChart1"/>
-    <dgm:cxn modelId="{46492A01-2C85-482F-9172-F5B42D5342CE}" type="presOf" srcId="{A53198A9-4150-4F29-A993-7BF6E5F236DA}" destId="{0B26385F-40BB-4AE1-979B-EF1EC1F096A0}" srcOrd="0" destOrd="0" presId="urn:microsoft.com/office/officeart/2005/8/layout/orgChart1"/>
-    <dgm:cxn modelId="{4FD1F272-6C3F-4F30-B7BD-976788D87F8E}" type="presOf" srcId="{C8DC7EEA-3BAD-4A17-B214-E34636C975B0}" destId="{5D0BB2C5-B585-4B59-8165-BA89E901922A}" srcOrd="0" destOrd="0" presId="urn:microsoft.com/office/officeart/2005/8/layout/orgChart1"/>
-    <dgm:cxn modelId="{9BCE27DF-930B-4870-ABEB-5D24EC3C2B3C}" type="presOf" srcId="{4F6616C0-8FDF-4162-B602-92BC84E1048A}" destId="{331505A9-7D7A-4F89-B9EA-764F55414808}" srcOrd="0" destOrd="0" presId="urn:microsoft.com/office/officeart/2005/8/layout/orgChart1"/>
-    <dgm:cxn modelId="{27156ED3-A97B-4531-8539-C51E9A599EF0}" type="presOf" srcId="{89CA7FB1-CA75-4434-8A45-9A71334A2D83}" destId="{4FFFDE0E-778C-40EC-AEEA-F6F45864A6CC}" srcOrd="0" destOrd="0" presId="urn:microsoft.com/office/officeart/2005/8/layout/orgChart1"/>
-    <dgm:cxn modelId="{DEEA20C6-1D1A-4A67-8E4D-A5DA4AB5EF9C}" srcId="{7F08AE7F-C7BF-471E-B5C5-6CA509F5F839}" destId="{0E23213A-3FA4-4941-9B06-4689A8F7C099}" srcOrd="1" destOrd="0" parTransId="{A53198A9-4150-4F29-A993-7BF6E5F236DA}" sibTransId="{E87B1CBF-9440-4F07-A173-37F8E3012FF1}"/>
-    <dgm:cxn modelId="{B8368EBE-A4BE-4D2A-9225-A1678AA699E9}" type="presOf" srcId="{3700C475-D988-4AA4-B142-0B049C6B2370}" destId="{3F5643FD-56F9-468B-8C12-3F321D846CF7}" srcOrd="0" destOrd="0" presId="urn:microsoft.com/office/officeart/2005/8/layout/orgChart1"/>
-    <dgm:cxn modelId="{7A4C962F-DAED-40EB-8B1A-78F8AE0DAD7E}" type="presOf" srcId="{1DC45992-552B-4F2F-90CA-7C788AE60A5B}" destId="{0EB56516-F058-4E18-A11A-661CE5FFFD20}" srcOrd="0" destOrd="0" presId="urn:microsoft.com/office/officeart/2005/8/layout/orgChart1"/>
-    <dgm:cxn modelId="{70B94113-2F20-403A-835A-D170E61B91ED}" srcId="{89CA7FB1-CA75-4434-8A45-9A71334A2D83}" destId="{B631B7B8-084F-4564-9389-99E0643D80CD}" srcOrd="1" destOrd="0" parTransId="{E810120D-E565-4CDB-8F81-4419110DC319}" sibTransId="{3F0A87FE-C193-47DC-86C0-21B3A4C5CAEB}"/>
-    <dgm:cxn modelId="{2BF6F99C-C291-4FCF-8A1D-6C89D0300722}" type="presOf" srcId="{A7D78EF8-C75D-4758-8FC1-1A35565F20E4}" destId="{34247F3D-3851-4179-95F1-A8F765291C9C}" srcOrd="1" destOrd="0" presId="urn:microsoft.com/office/officeart/2005/8/layout/orgChart1"/>
-    <dgm:cxn modelId="{0EA3F3F9-EE4F-4D17-9F55-FCADFC4A74E4}" type="presOf" srcId="{89EDD6CB-12A6-4407-8D51-1EA336FD9034}" destId="{BE3D0660-B829-4F25-92E1-A1EDDDC5D277}" srcOrd="0" destOrd="0" presId="urn:microsoft.com/office/officeart/2005/8/layout/orgChart1"/>
-    <dgm:cxn modelId="{865942F3-D6CD-400C-9FDC-FAE988B196A6}" type="presOf" srcId="{E810120D-E565-4CDB-8F81-4419110DC319}" destId="{5B25CD9E-0182-44CD-B44A-FBD70C8504F0}" srcOrd="0" destOrd="0" presId="urn:microsoft.com/office/officeart/2005/8/layout/orgChart1"/>
-    <dgm:cxn modelId="{C72BC4BC-5459-4B83-9275-31F55F971E40}" srcId="{5EDE6248-7195-4659-B149-C499F4063541}" destId="{737417D8-BF64-4CB1-9F00-461784AE983F}" srcOrd="0" destOrd="0" parTransId="{A13CF19B-281F-49B8-8C52-309C665828AF}" sibTransId="{171425B4-7AFA-47EE-A06C-7FE9FC92175D}"/>
-    <dgm:cxn modelId="{AE06B42B-19B0-4097-81B6-90733215F278}" type="presOf" srcId="{AF60C34C-C897-4539-B032-66207FB067ED}" destId="{33E19900-0BB9-4408-8635-F712AD658A96}" srcOrd="0" destOrd="0" presId="urn:microsoft.com/office/officeart/2005/8/layout/orgChart1"/>
+    <dgm:cxn modelId="{BD283F38-F103-477F-A1B9-6F6407EFA1E0}" type="presOf" srcId="{C8DC7EEA-3BAD-4A17-B214-E34636C975B0}" destId="{E38062C5-44BF-4D02-9ADD-92494A0DEB33}" srcOrd="1" destOrd="0" presId="urn:microsoft.com/office/officeart/2005/8/layout/orgChart1"/>
     <dgm:cxn modelId="{DE68554D-C8C9-482F-AC48-F09570366E44}" type="presParOf" srcId="{E6860C8D-DAC3-4510-80C4-991D0EB88B04}" destId="{69E7ABF5-0B31-472C-A75B-095EE13BB484}" srcOrd="0" destOrd="0" presId="urn:microsoft.com/office/officeart/2005/8/layout/orgChart1"/>
     <dgm:cxn modelId="{0787E9D6-0DF8-4B3E-BACE-13A22A118F37}" type="presParOf" srcId="{69E7ABF5-0B31-472C-A75B-095EE13BB484}" destId="{BC6B7B9D-68B6-42A1-A2DA-BAE3038D9FA7}" srcOrd="0" destOrd="0" presId="urn:microsoft.com/office/officeart/2005/8/layout/orgChart1"/>
     <dgm:cxn modelId="{B479D02B-29C7-4BB4-8C63-DF950376E761}" type="presParOf" srcId="{BC6B7B9D-68B6-42A1-A2DA-BAE3038D9FA7}" destId="{509BE53F-8C6D-4E57-A2BB-B510FA533BA0}" srcOrd="0" destOrd="0" presId="urn:microsoft.com/office/officeart/2005/8/layout/orgChart1"/>
@@ -15925,7 +15391,7 @@
   <dgm:whole/>
   <dgm:extLst>
     <a:ext uri="http://schemas.microsoft.com/office/drawing/2008/diagram">
-      <dsp:dataModelExt xmlns:dsp="http://schemas.microsoft.com/office/drawing/2008/diagram" relId="rId36" minVer="http://schemas.openxmlformats.org/drawingml/2006/diagram"/>
+      <dsp:dataModelExt xmlns:dsp="http://schemas.microsoft.com/office/drawing/2008/diagram" relId="rId35" minVer="http://schemas.openxmlformats.org/drawingml/2006/diagram"/>
     </a:ext>
   </dgm:extLst>
 </dgm:dataModel>
@@ -21515,7 +20981,7 @@
   <a:extraClrSchemeLst/>
   <a:extLst>
     <a:ext uri="{05A4C25C-085E-4340-85A3-A5531E510DB2}">
-      <thm15:themeFamily xmlns:thm15="http://schemas.microsoft.com/office/thememl/2012/main" xmlns="" name="Office Theme" id="{62F939B6-93AF-4DB8-9C6B-D6C7DFDC589F}" vid="{4A3C46E8-61CC-4603-A589-7422A47A8E4A}"/>
+      <thm15:themeFamily xmlns:thm15="http://schemas.microsoft.com/office/thememl/2012/main" name="Office Theme" id="{62F939B6-93AF-4DB8-9C6B-D6C7DFDC589F}" vid="{4A3C46E8-61CC-4603-A589-7422A47A8E4A}"/>
     </a:ext>
   </a:extLst>
 </a:theme>
@@ -21526,7 +20992,7 @@
 </file>
 
 <file path=customXml/itemProps1.xml><?xml version="1.0" encoding="utf-8"?>
-<ds:datastoreItem xmlns:ds="http://schemas.openxmlformats.org/officeDocument/2006/customXml" ds:itemID="{57A298FA-AC20-4DF6-B0CD-26F65CB5DDB6}">
+<ds:datastoreItem xmlns:ds="http://schemas.openxmlformats.org/officeDocument/2006/customXml" ds:itemID="{99F167E1-F6E7-4E70-B53B-7DB9595CBA44}">
   <ds:schemaRefs>
     <ds:schemaRef ds:uri="http://schemas.openxmlformats.org/officeDocument/2006/bibliography"/>
   </ds:schemaRefs>

</xml_diff>

<commit_message>
Updates in the design section
</commit_message>
<xml_diff>
--- a/The Project.docx
+++ b/The Project.docx
@@ -6707,6 +6707,7 @@
           <w:szCs w:val="21"/>
           <w:lang w:eastAsia="en-GB"/>
         </w:rPr>
+        <w:lastRenderedPageBreak/>
         <w:t>What would you want this product to be able to do?</w:t>
       </w:r>
       <w:r>
@@ -7416,6 +7417,9 @@
       </w:r>
       <w:r>
         <w:br/>
+      </w:r>
+      <w:r>
+        <w:lastRenderedPageBreak/>
         <w:t>The candidates can be plotted in a row-column-time 3D space.</w:t>
       </w:r>
       <w:r>
@@ -7512,7 +7516,7 @@
           </mc:Choice>
           <mc:Fallback>
             <w:pict>
-              <v:shapetype w14:anchorId="41B40F9B" id="_x0000_t38" coordsize="21600,21600" o:spt="38" o:oned="t" path="m,c@0,0@1,5400@1,10800@1,16200@2,21600,21600,21600e" filled="f">
+              <v:shapetype w14:anchorId="6383C049" id="_x0000_t38" coordsize="21600,21600" o:spt="38" o:oned="t" path="m,c@0,0@1,5400@1,10800@1,16200@2,21600,21600,21600e" filled="f">
                 <v:formulas>
                   <v:f eqn="mid #0 0"/>
                   <v:f eqn="val #0"/>
@@ -7602,7 +7606,7 @@
           </mc:Choice>
           <mc:Fallback>
             <w:pict>
-              <v:shape w14:anchorId="208152BF" id="Curved Connector 70" o:spid="_x0000_s1026" type="#_x0000_t38" style="position:absolute;margin-left:296.2pt;margin-top:484.95pt;width:23.15pt;height:5pt;z-index:251700736;visibility:visible;mso-wrap-style:square;mso-width-percent:0;mso-height-percent:0;mso-wrap-distance-left:9pt;mso-wrap-distance-top:0;mso-wrap-distance-right:9pt;mso-wrap-distance-bottom:0;mso-position-horizontal:absolute;mso-position-horizontal-relative:text;mso-position-vertical:absolute;mso-position-vertical-relative:text;mso-width-percent:0;mso-height-percent:0;mso-width-relative:margin;mso-height-relative:margin" o:gfxdata="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" adj="10800" strokecolor="red" strokeweight=".5pt">
+              <v:shape w14:anchorId="111FC3C6" id="Curved Connector 70" o:spid="_x0000_s1026" type="#_x0000_t38" style="position:absolute;margin-left:296.2pt;margin-top:484.95pt;width:23.15pt;height:5pt;z-index:251700736;visibility:visible;mso-wrap-style:square;mso-width-percent:0;mso-height-percent:0;mso-wrap-distance-left:9pt;mso-wrap-distance-top:0;mso-wrap-distance-right:9pt;mso-wrap-distance-bottom:0;mso-position-horizontal:absolute;mso-position-horizontal-relative:text;mso-position-vertical:absolute;mso-position-vertical-relative:text;mso-width-percent:0;mso-height-percent:0;mso-width-relative:margin;mso-height-relative:margin" o:gfxdata="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" adj="10800" strokecolor="red" strokeweight=".5pt">
                 <v:stroke endarrow="open" joinstyle="miter"/>
               </v:shape>
             </w:pict>
@@ -7680,7 +7684,7 @@
           </mc:Choice>
           <mc:Fallback>
             <w:pict>
-              <v:shape w14:anchorId="0A450C98" id="Curved Connector 69" o:spid="_x0000_s1026" type="#_x0000_t38" style="position:absolute;margin-left:328.05pt;margin-top:410.4pt;width:23.15pt;height:5pt;z-index:251698688;visibility:visible;mso-wrap-style:square;mso-width-percent:0;mso-height-percent:0;mso-wrap-distance-left:9pt;mso-wrap-distance-top:0;mso-wrap-distance-right:9pt;mso-wrap-distance-bottom:0;mso-position-horizontal:absolute;mso-position-horizontal-relative:text;mso-position-vertical:absolute;mso-position-vertical-relative:text;mso-width-percent:0;mso-height-percent:0;mso-width-relative:margin;mso-height-relative:margin" o:gfxdata="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" adj="10800" strokecolor="red" strokeweight=".5pt">
+              <v:shape w14:anchorId="74331195" id="Curved Connector 69" o:spid="_x0000_s1026" type="#_x0000_t38" style="position:absolute;margin-left:328.05pt;margin-top:410.4pt;width:23.15pt;height:5pt;z-index:251698688;visibility:visible;mso-wrap-style:square;mso-width-percent:0;mso-height-percent:0;mso-wrap-distance-left:9pt;mso-wrap-distance-top:0;mso-wrap-distance-right:9pt;mso-wrap-distance-bottom:0;mso-position-horizontal:absolute;mso-position-horizontal-relative:text;mso-position-vertical:absolute;mso-position-vertical-relative:text;mso-width-percent:0;mso-height-percent:0;mso-width-relative:margin;mso-height-relative:margin" o:gfxdata="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" adj="10800" strokecolor="red" strokeweight=".5pt">
                 <v:stroke endarrow="open" joinstyle="miter"/>
               </v:shape>
             </w:pict>
@@ -7758,7 +7762,7 @@
           </mc:Choice>
           <mc:Fallback>
             <w:pict>
-              <v:shape w14:anchorId="5061C810" id="Curved Connector 68" o:spid="_x0000_s1026" type="#_x0000_t38" style="position:absolute;margin-left:151.55pt;margin-top:414.85pt;width:66.35pt;height:51.3pt;flip:y;z-index:251696640;visibility:visible;mso-wrap-style:square;mso-width-percent:0;mso-height-percent:0;mso-wrap-distance-left:9pt;mso-wrap-distance-top:0;mso-wrap-distance-right:9pt;mso-wrap-distance-bottom:0;mso-position-horizontal:absolute;mso-position-horizontal-relative:text;mso-position-vertical:absolute;mso-position-vertical-relative:text;mso-width-percent:0;mso-height-percent:0;mso-width-relative:margin;mso-height-relative:margin" o:gfxdata="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" adj="10800" strokecolor="red" strokeweight=".5pt">
+              <v:shape w14:anchorId="3FBA194E" id="Curved Connector 68" o:spid="_x0000_s1026" type="#_x0000_t38" style="position:absolute;margin-left:151.55pt;margin-top:414.85pt;width:66.35pt;height:51.3pt;flip:y;z-index:251696640;visibility:visible;mso-wrap-style:square;mso-width-percent:0;mso-height-percent:0;mso-wrap-distance-left:9pt;mso-wrap-distance-top:0;mso-wrap-distance-right:9pt;mso-wrap-distance-bottom:0;mso-position-horizontal:absolute;mso-position-horizontal-relative:text;mso-position-vertical:absolute;mso-position-vertical-relative:text;mso-width-percent:0;mso-height-percent:0;mso-width-relative:margin;mso-height-relative:margin" o:gfxdata="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" adj="10800" strokecolor="red" strokeweight=".5pt">
                 <v:stroke endarrow="open" joinstyle="miter"/>
               </v:shape>
             </w:pict>
@@ -7836,7 +7840,7 @@
           </mc:Choice>
           <mc:Fallback>
             <w:pict>
-              <v:shape w14:anchorId="19066B1B" id="Curved Connector 66" o:spid="_x0000_s1026" type="#_x0000_t38" style="position:absolute;margin-left:138.1pt;margin-top:374.35pt;width:68.85pt;height:44.45pt;rotation:90;z-index:251692544;visibility:visible;mso-wrap-style:square;mso-width-percent:0;mso-height-percent:0;mso-wrap-distance-left:9pt;mso-wrap-distance-top:0;mso-wrap-distance-right:9pt;mso-wrap-distance-bottom:0;mso-position-horizontal:absolute;mso-position-horizontal-relative:text;mso-position-vertical:absolute;mso-position-vertical-relative:text;mso-width-percent:0;mso-height-percent:0;mso-width-relative:margin;mso-height-relative:margin" o:gfxdata="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" adj="10800" strokecolor="red" strokeweight=".5pt">
+              <v:shape w14:anchorId="0AE83954" id="Curved Connector 66" o:spid="_x0000_s1026" type="#_x0000_t38" style="position:absolute;margin-left:138.1pt;margin-top:374.35pt;width:68.85pt;height:44.45pt;rotation:90;z-index:251692544;visibility:visible;mso-wrap-style:square;mso-width-percent:0;mso-height-percent:0;mso-wrap-distance-left:9pt;mso-wrap-distance-top:0;mso-wrap-distance-right:9pt;mso-wrap-distance-bottom:0;mso-position-horizontal:absolute;mso-position-horizontal-relative:text;mso-position-vertical:absolute;mso-position-vertical-relative:text;mso-width-percent:0;mso-height-percent:0;mso-width-relative:margin;mso-height-relative:margin" o:gfxdata="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" adj="10800" strokecolor="red" strokeweight=".5pt">
                 <v:stroke endarrow="open" joinstyle="miter"/>
               </v:shape>
             </w:pict>
@@ -7914,7 +7918,7 @@
           </mc:Choice>
           <mc:Fallback>
             <w:pict>
-              <v:shape w14:anchorId="2CAB9891" id="Curved Connector 67" o:spid="_x0000_s1026" type="#_x0000_t38" style="position:absolute;margin-left:313pt;margin-top:314.55pt;width:16.95pt;height:16.9pt;rotation:90;flip:x;z-index:251694592;visibility:visible;mso-wrap-style:square;mso-width-percent:0;mso-height-percent:0;mso-wrap-distance-left:9pt;mso-wrap-distance-top:0;mso-wrap-distance-right:9pt;mso-wrap-distance-bottom:0;mso-position-horizontal:absolute;mso-position-horizontal-relative:text;mso-position-vertical:absolute;mso-position-vertical-relative:text;mso-width-percent:0;mso-height-percent:0;mso-width-relative:margin;mso-height-relative:margin" o:gfxdata="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" adj="10800" strokecolor="red" strokeweight=".5pt">
+              <v:shape w14:anchorId="59BBBC4D" id="Curved Connector 67" o:spid="_x0000_s1026" type="#_x0000_t38" style="position:absolute;margin-left:313pt;margin-top:314.55pt;width:16.95pt;height:16.9pt;rotation:90;flip:x;z-index:251694592;visibility:visible;mso-wrap-style:square;mso-width-percent:0;mso-height-percent:0;mso-wrap-distance-left:9pt;mso-wrap-distance-top:0;mso-wrap-distance-right:9pt;mso-wrap-distance-bottom:0;mso-position-horizontal:absolute;mso-position-horizontal-relative:text;mso-position-vertical:absolute;mso-position-vertical-relative:text;mso-width-percent:0;mso-height-percent:0;mso-width-relative:margin;mso-height-relative:margin" o:gfxdata="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" adj="10800" strokecolor="red" strokeweight=".5pt">
                 <v:stroke endarrow="open" joinstyle="miter"/>
               </v:shape>
             </w:pict>
@@ -7992,7 +7996,7 @@
           </mc:Choice>
           <mc:Fallback>
             <w:pict>
-              <v:shape w14:anchorId="189ED502" id="Curved Connector 62" o:spid="_x0000_s1026" type="#_x0000_t38" style="position:absolute;margin-left:132.1pt;margin-top:322.1pt;width:66.35pt;height:51.3pt;flip:y;z-index:251690496;visibility:visible;mso-wrap-style:square;mso-width-percent:0;mso-height-percent:0;mso-wrap-distance-left:9pt;mso-wrap-distance-top:0;mso-wrap-distance-right:9pt;mso-wrap-distance-bottom:0;mso-position-horizontal:absolute;mso-position-horizontal-relative:text;mso-position-vertical:absolute;mso-position-vertical-relative:text;mso-width-percent:0;mso-height-percent:0;mso-width-relative:margin;mso-height-relative:margin" o:gfxdata="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" adj="10800" strokecolor="red" strokeweight=".5pt">
+              <v:shape w14:anchorId="2D9D15C2" id="Curved Connector 62" o:spid="_x0000_s1026" type="#_x0000_t38" style="position:absolute;margin-left:132.1pt;margin-top:322.1pt;width:66.35pt;height:51.3pt;flip:y;z-index:251690496;visibility:visible;mso-wrap-style:square;mso-width-percent:0;mso-height-percent:0;mso-wrap-distance-left:9pt;mso-wrap-distance-top:0;mso-wrap-distance-right:9pt;mso-wrap-distance-bottom:0;mso-position-horizontal:absolute;mso-position-horizontal-relative:text;mso-position-vertical:absolute;mso-position-vertical-relative:text;mso-width-percent:0;mso-height-percent:0;mso-width-relative:margin;mso-height-relative:margin" o:gfxdata="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" adj="10800" strokecolor="red" strokeweight=".5pt">
                 <v:stroke endarrow="open" joinstyle="miter"/>
               </v:shape>
             </w:pict>
@@ -8070,7 +8074,7 @@
           </mc:Choice>
           <mc:Fallback>
             <w:pict>
-              <v:shape w14:anchorId="3BF1F202" id="Curved Connector 61" o:spid="_x0000_s1026" type="#_x0000_t38" style="position:absolute;margin-left:169.05pt;margin-top:285.75pt;width:207.85pt;height:26.95pt;rotation:180;flip:y;z-index:251688448;visibility:visible;mso-wrap-style:square;mso-width-percent:0;mso-height-percent:0;mso-wrap-distance-left:9pt;mso-wrap-distance-top:0;mso-wrap-distance-right:9pt;mso-wrap-distance-bottom:0;mso-position-horizontal:absolute;mso-position-horizontal-relative:text;mso-position-vertical:absolute;mso-position-vertical-relative:text;mso-width-percent:0;mso-height-percent:0;mso-width-relative:margin;mso-height-relative:margin" o:gfxdata="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" adj="18801" strokecolor="red" strokeweight=".5pt">
+              <v:shape w14:anchorId="647ABD1B" id="Curved Connector 61" o:spid="_x0000_s1026" type="#_x0000_t38" style="position:absolute;margin-left:169.05pt;margin-top:285.75pt;width:207.85pt;height:26.95pt;rotation:180;flip:y;z-index:251688448;visibility:visible;mso-wrap-style:square;mso-width-percent:0;mso-height-percent:0;mso-wrap-distance-left:9pt;mso-wrap-distance-top:0;mso-wrap-distance-right:9pt;mso-wrap-distance-bottom:0;mso-position-horizontal:absolute;mso-position-horizontal-relative:text;mso-position-vertical:absolute;mso-position-vertical-relative:text;mso-width-percent:0;mso-height-percent:0;mso-width-relative:margin;mso-height-relative:margin" o:gfxdata="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" adj="18801" strokecolor="red" strokeweight=".5pt">
                 <v:stroke endarrow="open" joinstyle="miter"/>
               </v:shape>
             </w:pict>
@@ -8148,7 +8152,7 @@
           </mc:Choice>
           <mc:Fallback>
             <w:pict>
-              <v:shape w14:anchorId="6C4B0258" id="Curved Connector 60" o:spid="_x0000_s1026" type="#_x0000_t38" style="position:absolute;margin-left:252.95pt;margin-top:291.4pt;width:115.15pt;height:1.25pt;z-index:251686400;visibility:visible;mso-wrap-style:square;mso-width-percent:0;mso-height-percent:0;mso-wrap-distance-left:9pt;mso-wrap-distance-top:0;mso-wrap-distance-right:9pt;mso-wrap-distance-bottom:0;mso-position-horizontal:absolute;mso-position-horizontal-relative:text;mso-position-vertical:absolute;mso-position-vertical-relative:text;mso-width-percent:0;mso-height-percent:0;mso-width-relative:margin;mso-height-relative:margin" o:gfxdata="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" adj="10800" strokecolor="red" strokeweight=".5pt">
+              <v:shape w14:anchorId="5A7ED1B4" id="Curved Connector 60" o:spid="_x0000_s1026" type="#_x0000_t38" style="position:absolute;margin-left:252.95pt;margin-top:291.4pt;width:115.15pt;height:1.25pt;z-index:251686400;visibility:visible;mso-wrap-style:square;mso-width-percent:0;mso-height-percent:0;mso-wrap-distance-left:9pt;mso-wrap-distance-top:0;mso-wrap-distance-right:9pt;mso-wrap-distance-bottom:0;mso-position-horizontal:absolute;mso-position-horizontal-relative:text;mso-position-vertical:absolute;mso-position-vertical-relative:text;mso-width-percent:0;mso-height-percent:0;mso-width-relative:margin;mso-height-relative:margin" o:gfxdata="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" adj="10800" strokecolor="red" strokeweight=".5pt">
                 <v:stroke endarrow="open" joinstyle="miter"/>
               </v:shape>
             </w:pict>
@@ -8226,7 +8230,7 @@
           </mc:Choice>
           <mc:Fallback>
             <w:pict>
-              <v:shape w14:anchorId="13A1174B" id="Curved Connector 59" o:spid="_x0000_s1026" type="#_x0000_t38" style="position:absolute;margin-left:103.95pt;margin-top:291.4pt;width:120.85pt;height:4.4pt;flip:y;z-index:251684352;visibility:visible;mso-wrap-style:square;mso-width-percent:0;mso-height-percent:0;mso-wrap-distance-left:9pt;mso-wrap-distance-top:0;mso-wrap-distance-right:9pt;mso-wrap-distance-bottom:0;mso-position-horizontal:absolute;mso-position-horizontal-relative:text;mso-position-vertical:absolute;mso-position-vertical-relative:text;mso-width-percent:0;mso-height-percent:0;mso-width-relative:margin;mso-height-relative:margin" o:gfxdata="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" adj="11021" strokecolor="red" strokeweight=".5pt">
+              <v:shape w14:anchorId="601ADCE1" id="Curved Connector 59" o:spid="_x0000_s1026" type="#_x0000_t38" style="position:absolute;margin-left:103.95pt;margin-top:291.4pt;width:120.85pt;height:4.4pt;flip:y;z-index:251684352;visibility:visible;mso-wrap-style:square;mso-width-percent:0;mso-height-percent:0;mso-wrap-distance-left:9pt;mso-wrap-distance-top:0;mso-wrap-distance-right:9pt;mso-wrap-distance-bottom:0;mso-position-horizontal:absolute;mso-position-horizontal-relative:text;mso-position-vertical:absolute;mso-position-vertical-relative:text;mso-width-percent:0;mso-height-percent:0;mso-width-relative:margin;mso-height-relative:margin" o:gfxdata="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" adj="11021" strokecolor="red" strokeweight=".5pt">
                 <v:stroke endarrow="open" joinstyle="miter"/>
               </v:shape>
             </w:pict>
@@ -8304,7 +8308,7 @@
           </mc:Choice>
           <mc:Fallback>
             <w:pict>
-              <v:shape w14:anchorId="0B6928F7" id="Curved Connector 57" o:spid="_x0000_s1026" type="#_x0000_t38" style="position:absolute;margin-left:131.5pt;margin-top:183.75pt;width:267.35pt;height:40.7pt;rotation:180;flip:y;z-index:251682304;visibility:visible;mso-wrap-style:square;mso-width-percent:0;mso-height-percent:0;mso-wrap-distance-left:9pt;mso-wrap-distance-top:0;mso-wrap-distance-right:9pt;mso-wrap-distance-bottom:0;mso-position-horizontal:absolute;mso-position-horizontal-relative:text;mso-position-vertical:absolute;mso-position-vertical-relative:text;mso-width-percent:0;mso-height-percent:0;mso-width-relative:margin;mso-height-relative:margin" o:gfxdata="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" adj="10800" strokecolor="red" strokeweight=".5pt">
+              <v:shape w14:anchorId="3F053F59" id="Curved Connector 57" o:spid="_x0000_s1026" type="#_x0000_t38" style="position:absolute;margin-left:131.5pt;margin-top:183.75pt;width:267.35pt;height:40.7pt;rotation:180;flip:y;z-index:251682304;visibility:visible;mso-wrap-style:square;mso-width-percent:0;mso-height-percent:0;mso-wrap-distance-left:9pt;mso-wrap-distance-top:0;mso-wrap-distance-right:9pt;mso-wrap-distance-bottom:0;mso-position-horizontal:absolute;mso-position-horizontal-relative:text;mso-position-vertical:absolute;mso-position-vertical-relative:text;mso-width-percent:0;mso-height-percent:0;mso-width-relative:margin;mso-height-relative:margin" o:gfxdata="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" adj="10800" strokecolor="red" strokeweight=".5pt">
                 <v:stroke endarrow="open" joinstyle="miter"/>
               </v:shape>
             </w:pict>
@@ -8382,7 +8386,7 @@
           </mc:Choice>
           <mc:Fallback>
             <w:pict>
-              <v:shape w14:anchorId="474169B9" id="Curved Connector 56" o:spid="_x0000_s1026" type="#_x0000_t38" style="position:absolute;margin-left:172.15pt;margin-top:53.5pt;width:125.2pt;height:1pt;z-index:251680256;visibility:visible;mso-wrap-style:square;mso-width-percent:0;mso-height-percent:0;mso-wrap-distance-left:9pt;mso-wrap-distance-top:0;mso-wrap-distance-right:9pt;mso-wrap-distance-bottom:0;mso-position-horizontal:absolute;mso-position-horizontal-relative:text;mso-position-vertical:absolute;mso-position-vertical-relative:text;mso-width-percent:0;mso-height-percent:0;mso-width-relative:margin;mso-height-relative:margin" o:gfxdata="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" adj="10800" strokecolor="red" strokeweight=".5pt">
+              <v:shape w14:anchorId="3C544121" id="Curved Connector 56" o:spid="_x0000_s1026" type="#_x0000_t38" style="position:absolute;margin-left:172.15pt;margin-top:53.5pt;width:125.2pt;height:1pt;z-index:251680256;visibility:visible;mso-wrap-style:square;mso-width-percent:0;mso-height-percent:0;mso-wrap-distance-left:9pt;mso-wrap-distance-top:0;mso-wrap-distance-right:9pt;mso-wrap-distance-bottom:0;mso-position-horizontal:absolute;mso-position-horizontal-relative:text;mso-position-vertical:absolute;mso-position-vertical-relative:text;mso-width-percent:0;mso-height-percent:0;mso-width-relative:margin;mso-height-relative:margin" o:gfxdata="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" adj="10800" strokecolor="red" strokeweight=".5pt">
                 <v:stroke endarrow="open" joinstyle="miter"/>
               </v:shape>
             </w:pict>
@@ -9317,6 +9321,7 @@
       </w:pPr>
       <w:bookmarkStart w:id="4" w:name="_Toc517781153"/>
       <w:r>
+        <w:lastRenderedPageBreak/>
         <w:t>The Essential Features</w:t>
       </w:r>
       <w:bookmarkEnd w:id="4"/>
@@ -9608,7 +9613,11 @@
             </w:r>
             <w:r>
               <w:br/>
-              <w:t>BCM 2835 SOC @ 1GHz, 512MB of RAM, micro-SD, mini-HDMI, micro-B USB for data, micro-B USB for power, CSI camera connector (needs adaptor cable for an extra £5), Unpopulated 40-pin GPIO connector, Compatible with existing HAT add-ons, Dimensions: 65mm x 30mm x 5mm</w:t>
+              <w:t xml:space="preserve">BCM 2835 SOC @ 1GHz, 512MB of RAM, micro-SD, mini-HDMI, micro-B USB for data, micro-B USB for power, CSI camera connector (needs adaptor cable for an extra </w:t>
+            </w:r>
+            <w:r>
+              <w:lastRenderedPageBreak/>
+              <w:t>£5), Unpopulated 40-pin GPIO connector, Compatible with existing HAT add-ons, Dimensions: 65mm x 30mm x 5mm</w:t>
             </w:r>
           </w:p>
           <w:p>
@@ -9633,6 +9642,7 @@
           </w:tcPr>
           <w:p>
             <w:r>
+              <w:lastRenderedPageBreak/>
               <w:t xml:space="preserve">AI – an evolutionary AI which learns how to move the car around the track, when it crosses the finish line and how to </w:t>
             </w:r>
             <w:r>
@@ -9729,7 +9739,11 @@
               <w:t>Raspberry Pi 3 2 model B B+ A+ Mini Camera Video Module 5MP 1080p OV5647 Sensor with 15 Pin FPC Cable + Pi Zero Ribbon Cable 15cm</w:t>
             </w:r>
             <w:r>
-              <w:t>” is significantly cheaper than the v2.1 (only £11) however, it is limited to 30 fps and a regular flat lens. This could mean that it would be a waste of money for me to buy this product, as in my circumstance, I will definitely need more than 30 fps.</w:t>
+              <w:t xml:space="preserve">” is significantly cheaper than </w:t>
+            </w:r>
+            <w:r>
+              <w:lastRenderedPageBreak/>
+              <w:t>the v2.1 (only £11) however, it is limited to 30 fps and a regular flat lens. This could mean that it would be a waste of money for me to buy this product, as in my circumstance, I will definitely need more than 30 fps.</w:t>
             </w:r>
           </w:p>
         </w:tc>
@@ -9739,6 +9753,7 @@
           </w:tcPr>
           <w:p>
             <w:r>
+              <w:lastRenderedPageBreak/>
               <w:t xml:space="preserve">Faulty computer vision – if the computer vision cannot see where the </w:t>
             </w:r>
             <w:r>
@@ -9953,8 +9968,6 @@
             <w:r>
               <w:t>allowing the problem to recognise, when the path of the ball changes in a way that is considered not natural (caused by gravity) allowing it to then again predict the path of the ball quickly after the bounce.</w:t>
             </w:r>
-            <w:bookmarkStart w:id="8" w:name="_GoBack"/>
-            <w:bookmarkEnd w:id="8"/>
           </w:p>
         </w:tc>
       </w:tr>
@@ -10097,6 +10110,7 @@
           </w:tcPr>
           <w:p>
             <w:r>
+              <w:lastRenderedPageBreak/>
               <w:t>6) The project needs to be suitable for ages between 15-16</w:t>
             </w:r>
           </w:p>
@@ -10177,17 +10191,17 @@
       <w:pPr>
         <w:pStyle w:val="Heading1"/>
       </w:pPr>
-      <w:bookmarkStart w:id="9" w:name="_Toc517781157"/>
+      <w:bookmarkStart w:id="8" w:name="_Toc517781157"/>
       <w:r>
         <w:t>Design</w:t>
       </w:r>
-      <w:bookmarkEnd w:id="9"/>
+      <w:bookmarkEnd w:id="8"/>
     </w:p>
     <w:p>
       <w:pPr>
         <w:pStyle w:val="Heading2"/>
       </w:pPr>
-      <w:bookmarkStart w:id="10" w:name="_Toc517781158"/>
+      <w:bookmarkStart w:id="9" w:name="_Toc517781158"/>
       <w:r>
         <w:rPr>
           <w:noProof/>
@@ -10221,11 +10235,12 @@
       <w:r>
         <w:t>Decomposition</w:t>
       </w:r>
-      <w:bookmarkEnd w:id="10"/>
+      <w:bookmarkEnd w:id="9"/>
     </w:p>
     <w:p/>
     <w:p>
       <w:r>
+        <w:lastRenderedPageBreak/>
         <w:t>My project breaks down into 2 main sections, software and hardware. These then break down further as shown in the hierarchy diagram above.</w:t>
       </w:r>
       <w:r>
@@ -10239,20 +10254,30 @@
       <w:pPr>
         <w:pStyle w:val="Heading2"/>
       </w:pPr>
-      <w:bookmarkStart w:id="11" w:name="_Toc517781159"/>
+      <w:bookmarkStart w:id="10" w:name="_Toc517781159"/>
       <w:r>
         <w:t>Structure</w:t>
       </w:r>
-      <w:bookmarkEnd w:id="11"/>
+      <w:bookmarkEnd w:id="10"/>
     </w:p>
     <w:p/>
     <w:p>
       <w:pPr>
         <w:pStyle w:val="Heading2"/>
       </w:pPr>
-      <w:bookmarkStart w:id="12" w:name="_Toc517781160"/>
+      <w:bookmarkStart w:id="11" w:name="_Toc517781160"/>
       <w:r>
         <w:t>Algorithms</w:t>
+      </w:r>
+      <w:bookmarkEnd w:id="11"/>
+    </w:p>
+    <w:p>
+      <w:pPr>
+        <w:pStyle w:val="Heading2"/>
+      </w:pPr>
+      <w:bookmarkStart w:id="12" w:name="_Toc517781161"/>
+      <w:r>
+        <w:t>Usability</w:t>
       </w:r>
       <w:bookmarkEnd w:id="12"/>
     </w:p>
@@ -10260,9 +10285,9 @@
       <w:pPr>
         <w:pStyle w:val="Heading2"/>
       </w:pPr>
-      <w:bookmarkStart w:id="13" w:name="_Toc517781161"/>
+      <w:bookmarkStart w:id="13" w:name="_Toc517781162"/>
       <w:r>
-        <w:t>Usability</w:t>
+        <w:t>Variables, Data Structures and Classes</w:t>
       </w:r>
       <w:bookmarkEnd w:id="13"/>
     </w:p>
@@ -10270,9 +10295,9 @@
       <w:pPr>
         <w:pStyle w:val="Heading2"/>
       </w:pPr>
-      <w:bookmarkStart w:id="14" w:name="_Toc517781162"/>
+      <w:bookmarkStart w:id="14" w:name="_Toc517781163"/>
       <w:r>
-        <w:t>Variables, Data Structures and Classes</w:t>
+        <w:t>Iterative Development</w:t>
       </w:r>
       <w:bookmarkEnd w:id="14"/>
     </w:p>
@@ -10280,29 +10305,29 @@
       <w:pPr>
         <w:pStyle w:val="Heading2"/>
       </w:pPr>
-      <w:bookmarkStart w:id="15" w:name="_Toc517781163"/>
+      <w:bookmarkStart w:id="15" w:name="_Toc517781164"/>
       <w:r>
-        <w:t>Iterative Development</w:t>
+        <w:t>Further Data</w:t>
       </w:r>
       <w:bookmarkEnd w:id="15"/>
     </w:p>
     <w:p>
       <w:pPr>
-        <w:pStyle w:val="Heading2"/>
+        <w:pStyle w:val="Heading1"/>
       </w:pPr>
-      <w:bookmarkStart w:id="16" w:name="_Toc517781164"/>
+      <w:bookmarkStart w:id="16" w:name="_Toc517781165"/>
       <w:r>
-        <w:t>Further Data</w:t>
+        <w:t>Developing</w:t>
       </w:r>
       <w:bookmarkEnd w:id="16"/>
     </w:p>
     <w:p>
       <w:pPr>
-        <w:pStyle w:val="Heading1"/>
+        <w:pStyle w:val="Heading2"/>
       </w:pPr>
-      <w:bookmarkStart w:id="17" w:name="_Toc517781165"/>
+      <w:bookmarkStart w:id="17" w:name="_Toc517781166"/>
       <w:r>
-        <w:t>Developing</w:t>
+        <w:t>Iterative Developments</w:t>
       </w:r>
       <w:bookmarkEnd w:id="17"/>
     </w:p>
@@ -10310,9 +10335,9 @@
       <w:pPr>
         <w:pStyle w:val="Heading2"/>
       </w:pPr>
-      <w:bookmarkStart w:id="18" w:name="_Toc517781166"/>
+      <w:bookmarkStart w:id="18" w:name="_Toc517781167"/>
       <w:r>
-        <w:t>Iterative Developments</w:t>
+        <w:t>Prototypes</w:t>
       </w:r>
       <w:bookmarkEnd w:id="18"/>
     </w:p>
@@ -10320,9 +10345,9 @@
       <w:pPr>
         <w:pStyle w:val="Heading2"/>
       </w:pPr>
-      <w:bookmarkStart w:id="19" w:name="_Toc517781167"/>
+      <w:bookmarkStart w:id="19" w:name="_Toc517781168"/>
       <w:r>
-        <w:t>Prototypes</w:t>
+        <w:t>Structures</w:t>
       </w:r>
       <w:bookmarkEnd w:id="19"/>
     </w:p>
@@ -10330,32 +10355,21 @@
       <w:pPr>
         <w:pStyle w:val="Heading2"/>
       </w:pPr>
-      <w:bookmarkStart w:id="20" w:name="_Toc517781168"/>
-      <w:r>
-        <w:t>Structures</w:t>
-      </w:r>
-      <w:bookmarkEnd w:id="20"/>
-    </w:p>
-    <w:p/>
-    <w:p>
-      <w:pPr>
-        <w:pStyle w:val="Heading2"/>
-      </w:pPr>
-      <w:bookmarkStart w:id="21" w:name="_Toc517781169"/>
+      <w:bookmarkStart w:id="20" w:name="_Toc517781169"/>
       <w:r>
         <w:t>Examples of Code (Annotated)</w:t>
       </w:r>
-      <w:bookmarkEnd w:id="21"/>
+      <w:bookmarkEnd w:id="20"/>
     </w:p>
     <w:p>
       <w:pPr>
         <w:pStyle w:val="Heading2"/>
       </w:pPr>
-      <w:bookmarkStart w:id="22" w:name="_Toc517781170"/>
+      <w:bookmarkStart w:id="21" w:name="_Toc517781170"/>
       <w:r>
         <w:t>Variable Names</w:t>
       </w:r>
-      <w:bookmarkEnd w:id="22"/>
+      <w:bookmarkEnd w:id="21"/>
     </w:p>
     <w:tbl>
       <w:tblPr>
@@ -10407,7 +10421,7 @@
           </w:tcPr>
           <w:p>
             <w:r>
-              <w:t>CarSeen</w:t>
+              <w:t>BallShape</w:t>
             </w:r>
           </w:p>
         </w:tc>
@@ -10417,7 +10431,7 @@
           </w:tcPr>
           <w:p>
             <w:r>
-              <w:t xml:space="preserve">Boolean </w:t>
+              <w:t>String</w:t>
             </w:r>
           </w:p>
         </w:tc>
@@ -10427,7 +10441,7 @@
           </w:tcPr>
           <w:p>
             <w:r>
-              <w:t>If the car is seen by the program then, it sends a message to display this</w:t>
+              <w:t>Stores the shape of the ball from a repository of images of it.</w:t>
             </w:r>
           </w:p>
         </w:tc>
@@ -10439,7 +10453,7 @@
           </w:tcPr>
           <w:p>
             <w:r>
-              <w:t xml:space="preserve">Current </w:t>
+              <w:t>BallColour</w:t>
             </w:r>
           </w:p>
         </w:tc>
@@ -10449,7 +10463,7 @@
           </w:tcPr>
           <w:p>
             <w:r>
-              <w:t>Numeric</w:t>
+              <w:t>String</w:t>
             </w:r>
           </w:p>
         </w:tc>
@@ -10459,7 +10473,10 @@
           </w:tcPr>
           <w:p>
             <w:r>
-              <w:t>Stores the value of the current</w:t>
+              <w:t>Stores variables of</w:t>
+            </w:r>
+            <w:r>
+              <w:t xml:space="preserve"> the HSV of the ball (Hue (dominant wavelength), Saturation (purity/ shades of the colour) and Value (intensity))</w:t>
             </w:r>
           </w:p>
         </w:tc>
@@ -10471,7 +10488,13 @@
           </w:tcPr>
           <w:p>
             <w:r>
-              <w:t>FinishLine</w:t>
+              <w:t>Ball</w:t>
+            </w:r>
+            <w:r>
+              <w:t>Candidate</w:t>
+            </w:r>
+            <w:r>
+              <w:t>Detected</w:t>
             </w:r>
           </w:p>
         </w:tc>
@@ -10491,7 +10514,7 @@
           </w:tcPr>
           <w:p>
             <w:r>
-              <w:t>If the finish line is seen by the program then, it sends a message to display this.</w:t>
+              <w:t xml:space="preserve">Returns whether there are any ball candidates in its field of view </w:t>
             </w:r>
           </w:p>
         </w:tc>
@@ -10503,7 +10526,7 @@
           </w:tcPr>
           <w:p>
             <w:r>
-              <w:t>LapTime</w:t>
+              <w:t>BounceDetected</w:t>
             </w:r>
           </w:p>
         </w:tc>
@@ -10513,7 +10536,7 @@
           </w:tcPr>
           <w:p>
             <w:r>
-              <w:t>Numeric</w:t>
+              <w:t>Boolean</w:t>
             </w:r>
           </w:p>
         </w:tc>
@@ -10523,7 +10546,7 @@
           </w:tcPr>
           <w:p>
             <w:r>
-              <w:t>Stores value of time from beginning of the lap, to the end.</w:t>
+              <w:t>Returns whether there are any bounces detected. Does this by detecting whether the ball’s path changes in an unnatural game</w:t>
             </w:r>
           </w:p>
         </w:tc>
@@ -10535,7 +10558,7 @@
           </w:tcPr>
           <w:p>
             <w:r>
-              <w:t>BestLapTime</w:t>
+              <w:t>PathAfterBounce</w:t>
             </w:r>
           </w:p>
         </w:tc>
@@ -10545,7 +10568,7 @@
           </w:tcPr>
           <w:p>
             <w:r>
-              <w:t>Numeric</w:t>
+              <w:t>String</w:t>
             </w:r>
           </w:p>
         </w:tc>
@@ -10555,8 +10578,155 @@
           </w:tcPr>
           <w:p>
             <w:r>
-              <w:t>Stores the value of the best time completed by the AI and attempts to outmatch it with every evolution.</w:t>
-            </w:r>
+              <w:t>Detects the path of the ball from 3 frames straight after the bounce, and begins to detect the balls path</w:t>
+            </w:r>
+          </w:p>
+        </w:tc>
+      </w:tr>
+      <w:tr>
+        <w:tc>
+          <w:tcPr>
+            <w:tcW w:w="3080" w:type="dxa"/>
+          </w:tcPr>
+          <w:p>
+            <w:r>
+              <w:t>PredictedPath</w:t>
+            </w:r>
+          </w:p>
+        </w:tc>
+        <w:tc>
+          <w:tcPr>
+            <w:tcW w:w="3081" w:type="dxa"/>
+          </w:tcPr>
+          <w:p>
+            <w:r>
+              <w:t>String</w:t>
+            </w:r>
+          </w:p>
+        </w:tc>
+        <w:tc>
+          <w:tcPr>
+            <w:tcW w:w="3081" w:type="dxa"/>
+          </w:tcPr>
+          <w:p>
+            <w:r>
+              <w:t>From the detected path of the ball, detects ball</w:t>
+            </w:r>
+            <w:r>
+              <w:t xml:space="preserve"> trajectory and predicts the most probable </w:t>
+            </w:r>
+            <w:r>
+              <w:lastRenderedPageBreak/>
+              <w:t>path of the ball, as it travels through the air and more frames with the path of the ball are found</w:t>
+            </w:r>
+            <w:r>
+              <w:t xml:space="preserve"> </w:t>
+            </w:r>
+          </w:p>
+        </w:tc>
+      </w:tr>
+      <w:tr>
+        <w:tc>
+          <w:tcPr>
+            <w:tcW w:w="3080" w:type="dxa"/>
+          </w:tcPr>
+          <w:p>
+            <w:r>
+              <w:lastRenderedPageBreak/>
+              <w:t>DetectedPath</w:t>
+            </w:r>
+          </w:p>
+        </w:tc>
+        <w:tc>
+          <w:tcPr>
+            <w:tcW w:w="3081" w:type="dxa"/>
+          </w:tcPr>
+          <w:p>
+            <w:r>
+              <w:t>Boolean</w:t>
+            </w:r>
+          </w:p>
+        </w:tc>
+        <w:tc>
+          <w:tcPr>
+            <w:tcW w:w="3081" w:type="dxa"/>
+          </w:tcPr>
+          <w:p>
+            <w:r>
+              <w:t xml:space="preserve">Uses probability strategies such as a candidate triplet, to create a tracklet, which grows as more frames of the ball are detected. </w:t>
+            </w:r>
+          </w:p>
+        </w:tc>
+      </w:tr>
+      <w:tr>
+        <w:trPr>
+          <w:trHeight w:val="359"/>
+        </w:trPr>
+        <w:tc>
+          <w:tcPr>
+            <w:tcW w:w="3080" w:type="dxa"/>
+          </w:tcPr>
+          <w:p>
+            <w:r>
+              <w:t>FalsePositive</w:t>
+            </w:r>
+          </w:p>
+        </w:tc>
+        <w:tc>
+          <w:tcPr>
+            <w:tcW w:w="3081" w:type="dxa"/>
+          </w:tcPr>
+          <w:p>
+            <w:r>
+              <w:t>String</w:t>
+            </w:r>
+          </w:p>
+        </w:tc>
+        <w:tc>
+          <w:tcPr>
+            <w:tcW w:w="3081" w:type="dxa"/>
+          </w:tcPr>
+          <w:p>
+            <w:r>
+              <w:t xml:space="preserve">Returns the value of ball candidate which has been detected as not a true positive, allowing the program not to include this in the tracking of ball candidate. </w:t>
+            </w:r>
+          </w:p>
+        </w:tc>
+      </w:tr>
+      <w:tr>
+        <w:trPr>
+          <w:trHeight w:val="123"/>
+        </w:trPr>
+        <w:tc>
+          <w:tcPr>
+            <w:tcW w:w="3080" w:type="dxa"/>
+          </w:tcPr>
+          <w:p>
+            <w:r>
+              <w:t>TruePositive</w:t>
+            </w:r>
+          </w:p>
+        </w:tc>
+        <w:tc>
+          <w:tcPr>
+            <w:tcW w:w="3081" w:type="dxa"/>
+          </w:tcPr>
+          <w:p>
+            <w:r>
+              <w:t>String</w:t>
+            </w:r>
+          </w:p>
+        </w:tc>
+        <w:tc>
+          <w:tcPr>
+            <w:tcW w:w="3081" w:type="dxa"/>
+          </w:tcPr>
+          <w:p>
+            <w:r>
+              <w:t>Returns a value of the ball candidate which has been detected as not a false positive, allowing the program to display this ball in the output.</w:t>
+            </w:r>
+            <w:bookmarkStart w:id="22" w:name="_GoBack"/>
+            <w:bookmarkEnd w:id="22"/>
           </w:p>
         </w:tc>
       </w:tr>
@@ -10611,7 +10781,13 @@
         <w:t>Potential</w:t>
       </w:r>
       <w:r>
-        <w:t xml:space="preserve"> In Future</w:t>
+        <w:t xml:space="preserve"> </w:t>
+      </w:r>
+      <w:r>
+        <w:t>in</w:t>
+      </w:r>
+      <w:r>
+        <w:t xml:space="preserve"> Future</w:t>
       </w:r>
       <w:bookmarkEnd w:id="27"/>
     </w:p>
@@ -10720,7 +10896,7 @@
           <w:rPr>
             <w:noProof/>
           </w:rPr>
-          <w:t>7</w:t>
+          <w:t>9</w:t>
         </w:r>
         <w:r>
           <w:rPr>
@@ -20992,7 +21168,7 @@
 </file>
 
 <file path=customXml/itemProps1.xml><?xml version="1.0" encoding="utf-8"?>
-<ds:datastoreItem xmlns:ds="http://schemas.openxmlformats.org/officeDocument/2006/customXml" ds:itemID="{99F167E1-F6E7-4E70-B53B-7DB9595CBA44}">
+<ds:datastoreItem xmlns:ds="http://schemas.openxmlformats.org/officeDocument/2006/customXml" ds:itemID="{952F3C57-5689-47BD-9405-E6BF44CCF4C3}">
   <ds:schemaRefs>
     <ds:schemaRef ds:uri="http://schemas.openxmlformats.org/officeDocument/2006/bibliography"/>
   </ds:schemaRefs>

</xml_diff>

<commit_message>
Updated Version of Write Up
</commit_message>
<xml_diff>
--- a/The Project.docx
+++ b/The Project.docx
@@ -7516,7 +7516,7 @@
           </mc:Choice>
           <mc:Fallback>
             <w:pict>
-              <v:shapetype w14:anchorId="1F27F550" id="_x0000_t38" coordsize="21600,21600" o:spt="38" o:oned="t" path="m,c@0,0@1,5400@1,10800@1,16200@2,21600,21600,21600e" filled="f">
+              <v:shapetype w14:anchorId="0594268C" id="_x0000_t38" coordsize="21600,21600" o:spt="38" o:oned="t" path="m,c@0,0@1,5400@1,10800@1,16200@2,21600,21600,21600e" filled="f">
                 <v:formulas>
                   <v:f eqn="mid #0 0"/>
                   <v:f eqn="val #0"/>
@@ -7606,7 +7606,7 @@
           </mc:Choice>
           <mc:Fallback>
             <w:pict>
-              <v:shape w14:anchorId="0FA2B01A" id="Curved Connector 70" o:spid="_x0000_s1026" type="#_x0000_t38" style="position:absolute;margin-left:296.2pt;margin-top:484.95pt;width:23.15pt;height:5pt;z-index:251700736;visibility:visible;mso-wrap-style:square;mso-width-percent:0;mso-height-percent:0;mso-wrap-distance-left:9pt;mso-wrap-distance-top:0;mso-wrap-distance-right:9pt;mso-wrap-distance-bottom:0;mso-position-horizontal:absolute;mso-position-horizontal-relative:text;mso-position-vertical:absolute;mso-position-vertical-relative:text;mso-width-percent:0;mso-height-percent:0;mso-width-relative:margin;mso-height-relative:margin" o:gfxdata="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" adj="10800" strokecolor="red" strokeweight=".5pt">
+              <v:shape w14:anchorId="009E61FD" id="Curved Connector 70" o:spid="_x0000_s1026" type="#_x0000_t38" style="position:absolute;margin-left:296.2pt;margin-top:484.95pt;width:23.15pt;height:5pt;z-index:251700736;visibility:visible;mso-wrap-style:square;mso-width-percent:0;mso-height-percent:0;mso-wrap-distance-left:9pt;mso-wrap-distance-top:0;mso-wrap-distance-right:9pt;mso-wrap-distance-bottom:0;mso-position-horizontal:absolute;mso-position-horizontal-relative:text;mso-position-vertical:absolute;mso-position-vertical-relative:text;mso-width-percent:0;mso-height-percent:0;mso-width-relative:margin;mso-height-relative:margin" o:gfxdata="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" adj="10800" strokecolor="red" strokeweight=".5pt">
                 <v:stroke endarrow="open" joinstyle="miter"/>
               </v:shape>
             </w:pict>
@@ -7684,7 +7684,7 @@
           </mc:Choice>
           <mc:Fallback>
             <w:pict>
-              <v:shape w14:anchorId="198B9A16" id="Curved Connector 69" o:spid="_x0000_s1026" type="#_x0000_t38" style="position:absolute;margin-left:328.05pt;margin-top:410.4pt;width:23.15pt;height:5pt;z-index:251698688;visibility:visible;mso-wrap-style:square;mso-width-percent:0;mso-height-percent:0;mso-wrap-distance-left:9pt;mso-wrap-distance-top:0;mso-wrap-distance-right:9pt;mso-wrap-distance-bottom:0;mso-position-horizontal:absolute;mso-position-horizontal-relative:text;mso-position-vertical:absolute;mso-position-vertical-relative:text;mso-width-percent:0;mso-height-percent:0;mso-width-relative:margin;mso-height-relative:margin" o:gfxdata="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" adj="10800" strokecolor="red" strokeweight=".5pt">
+              <v:shape w14:anchorId="78F4EA9B" id="Curved Connector 69" o:spid="_x0000_s1026" type="#_x0000_t38" style="position:absolute;margin-left:328.05pt;margin-top:410.4pt;width:23.15pt;height:5pt;z-index:251698688;visibility:visible;mso-wrap-style:square;mso-width-percent:0;mso-height-percent:0;mso-wrap-distance-left:9pt;mso-wrap-distance-top:0;mso-wrap-distance-right:9pt;mso-wrap-distance-bottom:0;mso-position-horizontal:absolute;mso-position-horizontal-relative:text;mso-position-vertical:absolute;mso-position-vertical-relative:text;mso-width-percent:0;mso-height-percent:0;mso-width-relative:margin;mso-height-relative:margin" o:gfxdata="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" adj="10800" strokecolor="red" strokeweight=".5pt">
                 <v:stroke endarrow="open" joinstyle="miter"/>
               </v:shape>
             </w:pict>
@@ -7762,7 +7762,7 @@
           </mc:Choice>
           <mc:Fallback>
             <w:pict>
-              <v:shape w14:anchorId="498C6712" id="Curved Connector 68" o:spid="_x0000_s1026" type="#_x0000_t38" style="position:absolute;margin-left:151.55pt;margin-top:414.85pt;width:66.35pt;height:51.3pt;flip:y;z-index:251696640;visibility:visible;mso-wrap-style:square;mso-width-percent:0;mso-height-percent:0;mso-wrap-distance-left:9pt;mso-wrap-distance-top:0;mso-wrap-distance-right:9pt;mso-wrap-distance-bottom:0;mso-position-horizontal:absolute;mso-position-horizontal-relative:text;mso-position-vertical:absolute;mso-position-vertical-relative:text;mso-width-percent:0;mso-height-percent:0;mso-width-relative:margin;mso-height-relative:margin" o:gfxdata="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" adj="10800" strokecolor="red" strokeweight=".5pt">
+              <v:shape w14:anchorId="5F181BCC" id="Curved Connector 68" o:spid="_x0000_s1026" type="#_x0000_t38" style="position:absolute;margin-left:151.55pt;margin-top:414.85pt;width:66.35pt;height:51.3pt;flip:y;z-index:251696640;visibility:visible;mso-wrap-style:square;mso-width-percent:0;mso-height-percent:0;mso-wrap-distance-left:9pt;mso-wrap-distance-top:0;mso-wrap-distance-right:9pt;mso-wrap-distance-bottom:0;mso-position-horizontal:absolute;mso-position-horizontal-relative:text;mso-position-vertical:absolute;mso-position-vertical-relative:text;mso-width-percent:0;mso-height-percent:0;mso-width-relative:margin;mso-height-relative:margin" o:gfxdata="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" adj="10800" strokecolor="red" strokeweight=".5pt">
                 <v:stroke endarrow="open" joinstyle="miter"/>
               </v:shape>
             </w:pict>
@@ -7840,7 +7840,7 @@
           </mc:Choice>
           <mc:Fallback>
             <w:pict>
-              <v:shape w14:anchorId="0E0B14F3" id="Curved Connector 66" o:spid="_x0000_s1026" type="#_x0000_t38" style="position:absolute;margin-left:138.1pt;margin-top:374.35pt;width:68.85pt;height:44.45pt;rotation:90;z-index:251692544;visibility:visible;mso-wrap-style:square;mso-width-percent:0;mso-height-percent:0;mso-wrap-distance-left:9pt;mso-wrap-distance-top:0;mso-wrap-distance-right:9pt;mso-wrap-distance-bottom:0;mso-position-horizontal:absolute;mso-position-horizontal-relative:text;mso-position-vertical:absolute;mso-position-vertical-relative:text;mso-width-percent:0;mso-height-percent:0;mso-width-relative:margin;mso-height-relative:margin" o:gfxdata="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" adj="10800" strokecolor="red" strokeweight=".5pt">
+              <v:shape w14:anchorId="2D968C59" id="Curved Connector 66" o:spid="_x0000_s1026" type="#_x0000_t38" style="position:absolute;margin-left:138.1pt;margin-top:374.35pt;width:68.85pt;height:44.45pt;rotation:90;z-index:251692544;visibility:visible;mso-wrap-style:square;mso-width-percent:0;mso-height-percent:0;mso-wrap-distance-left:9pt;mso-wrap-distance-top:0;mso-wrap-distance-right:9pt;mso-wrap-distance-bottom:0;mso-position-horizontal:absolute;mso-position-horizontal-relative:text;mso-position-vertical:absolute;mso-position-vertical-relative:text;mso-width-percent:0;mso-height-percent:0;mso-width-relative:margin;mso-height-relative:margin" o:gfxdata="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" adj="10800" strokecolor="red" strokeweight=".5pt">
                 <v:stroke endarrow="open" joinstyle="miter"/>
               </v:shape>
             </w:pict>
@@ -7918,7 +7918,7 @@
           </mc:Choice>
           <mc:Fallback>
             <w:pict>
-              <v:shape w14:anchorId="7296C08B" id="Curved Connector 67" o:spid="_x0000_s1026" type="#_x0000_t38" style="position:absolute;margin-left:313pt;margin-top:314.55pt;width:16.95pt;height:16.9pt;rotation:90;flip:x;z-index:251694592;visibility:visible;mso-wrap-style:square;mso-width-percent:0;mso-height-percent:0;mso-wrap-distance-left:9pt;mso-wrap-distance-top:0;mso-wrap-distance-right:9pt;mso-wrap-distance-bottom:0;mso-position-horizontal:absolute;mso-position-horizontal-relative:text;mso-position-vertical:absolute;mso-position-vertical-relative:text;mso-width-percent:0;mso-height-percent:0;mso-width-relative:margin;mso-height-relative:margin" o:gfxdata="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" adj="10800" strokecolor="red" strokeweight=".5pt">
+              <v:shape w14:anchorId="677AEE20" id="Curved Connector 67" o:spid="_x0000_s1026" type="#_x0000_t38" style="position:absolute;margin-left:313pt;margin-top:314.55pt;width:16.95pt;height:16.9pt;rotation:90;flip:x;z-index:251694592;visibility:visible;mso-wrap-style:square;mso-width-percent:0;mso-height-percent:0;mso-wrap-distance-left:9pt;mso-wrap-distance-top:0;mso-wrap-distance-right:9pt;mso-wrap-distance-bottom:0;mso-position-horizontal:absolute;mso-position-horizontal-relative:text;mso-position-vertical:absolute;mso-position-vertical-relative:text;mso-width-percent:0;mso-height-percent:0;mso-width-relative:margin;mso-height-relative:margin" o:gfxdata="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" adj="10800" strokecolor="red" strokeweight=".5pt">
                 <v:stroke endarrow="open" joinstyle="miter"/>
               </v:shape>
             </w:pict>
@@ -7996,7 +7996,7 @@
           </mc:Choice>
           <mc:Fallback>
             <w:pict>
-              <v:shape w14:anchorId="4A7EEA1F" id="Curved Connector 62" o:spid="_x0000_s1026" type="#_x0000_t38" style="position:absolute;margin-left:132.1pt;margin-top:322.1pt;width:66.35pt;height:51.3pt;flip:y;z-index:251690496;visibility:visible;mso-wrap-style:square;mso-width-percent:0;mso-height-percent:0;mso-wrap-distance-left:9pt;mso-wrap-distance-top:0;mso-wrap-distance-right:9pt;mso-wrap-distance-bottom:0;mso-position-horizontal:absolute;mso-position-horizontal-relative:text;mso-position-vertical:absolute;mso-position-vertical-relative:text;mso-width-percent:0;mso-height-percent:0;mso-width-relative:margin;mso-height-relative:margin" o:gfxdata="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" adj="10800" strokecolor="red" strokeweight=".5pt">
+              <v:shape w14:anchorId="0B28A438" id="Curved Connector 62" o:spid="_x0000_s1026" type="#_x0000_t38" style="position:absolute;margin-left:132.1pt;margin-top:322.1pt;width:66.35pt;height:51.3pt;flip:y;z-index:251690496;visibility:visible;mso-wrap-style:square;mso-width-percent:0;mso-height-percent:0;mso-wrap-distance-left:9pt;mso-wrap-distance-top:0;mso-wrap-distance-right:9pt;mso-wrap-distance-bottom:0;mso-position-horizontal:absolute;mso-position-horizontal-relative:text;mso-position-vertical:absolute;mso-position-vertical-relative:text;mso-width-percent:0;mso-height-percent:0;mso-width-relative:margin;mso-height-relative:margin" o:gfxdata="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" adj="10800" strokecolor="red" strokeweight=".5pt">
                 <v:stroke endarrow="open" joinstyle="miter"/>
               </v:shape>
             </w:pict>
@@ -8074,7 +8074,7 @@
           </mc:Choice>
           <mc:Fallback>
             <w:pict>
-              <v:shape w14:anchorId="1A568D76" id="Curved Connector 61" o:spid="_x0000_s1026" type="#_x0000_t38" style="position:absolute;margin-left:169.05pt;margin-top:285.75pt;width:207.85pt;height:26.95pt;rotation:180;flip:y;z-index:251688448;visibility:visible;mso-wrap-style:square;mso-width-percent:0;mso-height-percent:0;mso-wrap-distance-left:9pt;mso-wrap-distance-top:0;mso-wrap-distance-right:9pt;mso-wrap-distance-bottom:0;mso-position-horizontal:absolute;mso-position-horizontal-relative:text;mso-position-vertical:absolute;mso-position-vertical-relative:text;mso-width-percent:0;mso-height-percent:0;mso-width-relative:margin;mso-height-relative:margin" o:gfxdata="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" adj="18801" strokecolor="red" strokeweight=".5pt">
+              <v:shape w14:anchorId="3BCC438C" id="Curved Connector 61" o:spid="_x0000_s1026" type="#_x0000_t38" style="position:absolute;margin-left:169.05pt;margin-top:285.75pt;width:207.85pt;height:26.95pt;rotation:180;flip:y;z-index:251688448;visibility:visible;mso-wrap-style:square;mso-width-percent:0;mso-height-percent:0;mso-wrap-distance-left:9pt;mso-wrap-distance-top:0;mso-wrap-distance-right:9pt;mso-wrap-distance-bottom:0;mso-position-horizontal:absolute;mso-position-horizontal-relative:text;mso-position-vertical:absolute;mso-position-vertical-relative:text;mso-width-percent:0;mso-height-percent:0;mso-width-relative:margin;mso-height-relative:margin" o:gfxdata="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" adj="18801" strokecolor="red" strokeweight=".5pt">
                 <v:stroke endarrow="open" joinstyle="miter"/>
               </v:shape>
             </w:pict>
@@ -8152,7 +8152,7 @@
           </mc:Choice>
           <mc:Fallback>
             <w:pict>
-              <v:shape w14:anchorId="450C4E90" id="Curved Connector 60" o:spid="_x0000_s1026" type="#_x0000_t38" style="position:absolute;margin-left:252.95pt;margin-top:291.4pt;width:115.15pt;height:1.25pt;z-index:251686400;visibility:visible;mso-wrap-style:square;mso-width-percent:0;mso-height-percent:0;mso-wrap-distance-left:9pt;mso-wrap-distance-top:0;mso-wrap-distance-right:9pt;mso-wrap-distance-bottom:0;mso-position-horizontal:absolute;mso-position-horizontal-relative:text;mso-position-vertical:absolute;mso-position-vertical-relative:text;mso-width-percent:0;mso-height-percent:0;mso-width-relative:margin;mso-height-relative:margin" o:gfxdata="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" adj="10800" strokecolor="red" strokeweight=".5pt">
+              <v:shape w14:anchorId="77EFD162" id="Curved Connector 60" o:spid="_x0000_s1026" type="#_x0000_t38" style="position:absolute;margin-left:252.95pt;margin-top:291.4pt;width:115.15pt;height:1.25pt;z-index:251686400;visibility:visible;mso-wrap-style:square;mso-width-percent:0;mso-height-percent:0;mso-wrap-distance-left:9pt;mso-wrap-distance-top:0;mso-wrap-distance-right:9pt;mso-wrap-distance-bottom:0;mso-position-horizontal:absolute;mso-position-horizontal-relative:text;mso-position-vertical:absolute;mso-position-vertical-relative:text;mso-width-percent:0;mso-height-percent:0;mso-width-relative:margin;mso-height-relative:margin" o:gfxdata="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" adj="10800" strokecolor="red" strokeweight=".5pt">
                 <v:stroke endarrow="open" joinstyle="miter"/>
               </v:shape>
             </w:pict>
@@ -8230,7 +8230,7 @@
           </mc:Choice>
           <mc:Fallback>
             <w:pict>
-              <v:shape w14:anchorId="7A88812F" id="Curved Connector 59" o:spid="_x0000_s1026" type="#_x0000_t38" style="position:absolute;margin-left:103.95pt;margin-top:291.4pt;width:120.85pt;height:4.4pt;flip:y;z-index:251684352;visibility:visible;mso-wrap-style:square;mso-width-percent:0;mso-height-percent:0;mso-wrap-distance-left:9pt;mso-wrap-distance-top:0;mso-wrap-distance-right:9pt;mso-wrap-distance-bottom:0;mso-position-horizontal:absolute;mso-position-horizontal-relative:text;mso-position-vertical:absolute;mso-position-vertical-relative:text;mso-width-percent:0;mso-height-percent:0;mso-width-relative:margin;mso-height-relative:margin" o:gfxdata="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" adj="11021" strokecolor="red" strokeweight=".5pt">
+              <v:shape w14:anchorId="194C1884" id="Curved Connector 59" o:spid="_x0000_s1026" type="#_x0000_t38" style="position:absolute;margin-left:103.95pt;margin-top:291.4pt;width:120.85pt;height:4.4pt;flip:y;z-index:251684352;visibility:visible;mso-wrap-style:square;mso-width-percent:0;mso-height-percent:0;mso-wrap-distance-left:9pt;mso-wrap-distance-top:0;mso-wrap-distance-right:9pt;mso-wrap-distance-bottom:0;mso-position-horizontal:absolute;mso-position-horizontal-relative:text;mso-position-vertical:absolute;mso-position-vertical-relative:text;mso-width-percent:0;mso-height-percent:0;mso-width-relative:margin;mso-height-relative:margin" o:gfxdata="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" adj="11021" strokecolor="red" strokeweight=".5pt">
                 <v:stroke endarrow="open" joinstyle="miter"/>
               </v:shape>
             </w:pict>
@@ -8308,7 +8308,7 @@
           </mc:Choice>
           <mc:Fallback>
             <w:pict>
-              <v:shape w14:anchorId="7D8FABFD" id="Curved Connector 57" o:spid="_x0000_s1026" type="#_x0000_t38" style="position:absolute;margin-left:131.5pt;margin-top:183.75pt;width:267.35pt;height:40.7pt;rotation:180;flip:y;z-index:251682304;visibility:visible;mso-wrap-style:square;mso-width-percent:0;mso-height-percent:0;mso-wrap-distance-left:9pt;mso-wrap-distance-top:0;mso-wrap-distance-right:9pt;mso-wrap-distance-bottom:0;mso-position-horizontal:absolute;mso-position-horizontal-relative:text;mso-position-vertical:absolute;mso-position-vertical-relative:text;mso-width-percent:0;mso-height-percent:0;mso-width-relative:margin;mso-height-relative:margin" o:gfxdata="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" adj="10800" strokecolor="red" strokeweight=".5pt">
+              <v:shape w14:anchorId="126922E3" id="Curved Connector 57" o:spid="_x0000_s1026" type="#_x0000_t38" style="position:absolute;margin-left:131.5pt;margin-top:183.75pt;width:267.35pt;height:40.7pt;rotation:180;flip:y;z-index:251682304;visibility:visible;mso-wrap-style:square;mso-width-percent:0;mso-height-percent:0;mso-wrap-distance-left:9pt;mso-wrap-distance-top:0;mso-wrap-distance-right:9pt;mso-wrap-distance-bottom:0;mso-position-horizontal:absolute;mso-position-horizontal-relative:text;mso-position-vertical:absolute;mso-position-vertical-relative:text;mso-width-percent:0;mso-height-percent:0;mso-width-relative:margin;mso-height-relative:margin" o:gfxdata="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" adj="10800" strokecolor="red" strokeweight=".5pt">
                 <v:stroke endarrow="open" joinstyle="miter"/>
               </v:shape>
             </w:pict>
@@ -8386,7 +8386,7 @@
           </mc:Choice>
           <mc:Fallback>
             <w:pict>
-              <v:shape w14:anchorId="1D6DBD93" id="Curved Connector 56" o:spid="_x0000_s1026" type="#_x0000_t38" style="position:absolute;margin-left:172.15pt;margin-top:53.5pt;width:125.2pt;height:1pt;z-index:251680256;visibility:visible;mso-wrap-style:square;mso-width-percent:0;mso-height-percent:0;mso-wrap-distance-left:9pt;mso-wrap-distance-top:0;mso-wrap-distance-right:9pt;mso-wrap-distance-bottom:0;mso-position-horizontal:absolute;mso-position-horizontal-relative:text;mso-position-vertical:absolute;mso-position-vertical-relative:text;mso-width-percent:0;mso-height-percent:0;mso-width-relative:margin;mso-height-relative:margin" o:gfxdata="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" adj="10800" strokecolor="red" strokeweight=".5pt">
+              <v:shape w14:anchorId="026A4B99" id="Curved Connector 56" o:spid="_x0000_s1026" type="#_x0000_t38" style="position:absolute;margin-left:172.15pt;margin-top:53.5pt;width:125.2pt;height:1pt;z-index:251680256;visibility:visible;mso-wrap-style:square;mso-width-percent:0;mso-height-percent:0;mso-wrap-distance-left:9pt;mso-wrap-distance-top:0;mso-wrap-distance-right:9pt;mso-wrap-distance-bottom:0;mso-position-horizontal:absolute;mso-position-horizontal-relative:text;mso-position-vertical:absolute;mso-position-vertical-relative:text;mso-width-percent:0;mso-height-percent:0;mso-width-relative:margin;mso-height-relative:margin" o:gfxdata="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" adj="10800" strokecolor="red" strokeweight=".5pt">
                 <v:stroke endarrow="open" joinstyle="miter"/>
               </v:shape>
             </w:pict>
@@ -9925,7 +9925,13 @@
           </w:tcPr>
           <w:p>
             <w:r>
-              <w:t>I will implement this by allowing the program to understand the HUE colour of the ball, and how it changes in differently lit environments.</w:t>
+              <w:t>I will implement this by allowing the program to understand the H</w:t>
+            </w:r>
+            <w:r>
+              <w:t>SV</w:t>
+            </w:r>
+            <w:r>
+              <w:t xml:space="preserve"> colour of the ball, and how it changes in differently lit environments.</w:t>
             </w:r>
           </w:p>
         </w:tc>
@@ -10236,8 +10242,6 @@
       <w:r>
         <w:t>Structure</w:t>
       </w:r>
-      <w:bookmarkStart w:id="10" w:name="_GoBack"/>
-      <w:bookmarkEnd w:id="10"/>
     </w:p>
     <w:p/>
     <w:p>
@@ -10259,11 +10263,83 @@
       <w:pPr>
         <w:pStyle w:val="Heading2"/>
       </w:pPr>
-      <w:bookmarkStart w:id="11" w:name="_Toc517781160"/>
+      <w:bookmarkStart w:id="10" w:name="_Toc517781160"/>
       <w:r>
         <w:t>Algorithms</w:t>
       </w:r>
+      <w:bookmarkEnd w:id="10"/>
+    </w:p>
+    <w:p>
+      <w:pPr>
+        <w:pStyle w:val="Heading3"/>
+      </w:pPr>
+      <w:r>
+        <w:t>Computer Vision</w:t>
+      </w:r>
+    </w:p>
+    <w:p>
+      <w:r>
+        <w:t xml:space="preserve">This is the most important part of the program itself, as without the ability for my program to detect a tennis ball candidate in its field of view, none of the other parts of the program can work as intended. </w:t>
+      </w:r>
+    </w:p>
+    <w:p>
+      <w:r>
+        <w:t xml:space="preserve">First of all, I will need to create a repository for the program to understand the rough shape of the ball and </w:t>
+      </w:r>
+      <w:r>
+        <w:t xml:space="preserve">the HSV (Hue Saturation Value). This will allow the program to detect the ball candidates in a constantly changing environment (in terms of lighting). This will work hand in hand with the actual path detection and path prediction for tracking the ball. </w:t>
+      </w:r>
+    </w:p>
+    <w:p>
+      <w:pPr>
+        <w:pStyle w:val="Heading3"/>
+      </w:pPr>
+      <w:r>
+        <w:t>Tracking The Ball</w:t>
+      </w:r>
+    </w:p>
+    <w:p>
+      <w:pPr>
+        <w:pStyle w:val="Heading4"/>
+      </w:pPr>
+      <w:r>
+        <w:t>Finding Ball Path</w:t>
+      </w:r>
+    </w:p>
+    <w:p>
+      <w:pPr>
+        <w:rPr>
+          <w:vertAlign w:val="subscript"/>
+        </w:rPr>
+      </w:pPr>
+      <w:r>
+        <w:t>This is a very key stage in the object tracking as it will allow the program to determine whet</w:t>
+      </w:r>
+      <w:r>
+        <w:t>her the ball candidate is a true positive or a false positive. This will be done by taking 3 frames as soon as a ball candidate is detected on the screen. If the 3 frames contain 3 ball candidates in very similar position (tracklets), then the program will be able to determine, that this ball candidate is most likely a true positive. This will then be further checked if the ball candidate has actually remained in the same position in the camera’s field of view, if so, then this could possibly be a false positive (however, if not, the ball candidate is almost definitely a true positive). If no true positive is detected, then this will be repeated until one is found. The next pa</w:t>
+      </w:r>
+      <w:r>
+        <w:t xml:space="preserve">rt of the program is to use the trajectory of the ball, and the path detected, to determine the most probable predicted path of the ball. </w:t>
+      </w:r>
+      <w:bookmarkStart w:id="11" w:name="_GoBack"/>
       <w:bookmarkEnd w:id="11"/>
+    </w:p>
+    <w:p>
+      <w:pPr>
+        <w:pStyle w:val="Heading4"/>
+      </w:pPr>
+      <w:r>
+        <w:t>Bounce Detection</w:t>
+      </w:r>
+    </w:p>
+    <w:p/>
+    <w:p>
+      <w:pPr>
+        <w:pStyle w:val="Heading3"/>
+      </w:pPr>
+      <w:r>
+        <w:t>User Interface</w:t>
+      </w:r>
     </w:p>
     <w:p>
       <w:pPr>
@@ -10419,7 +10495,11 @@
           </w:tcPr>
           <w:p>
             <w:r>
-              <w:t xml:space="preserve">Returns whether there are any ball candidates in its field of view </w:t>
+              <w:t xml:space="preserve">Returns whether there are any ball candidates in its field of </w:t>
+            </w:r>
+            <w:r>
+              <w:lastRenderedPageBreak/>
+              <w:t xml:space="preserve">view </w:t>
             </w:r>
           </w:p>
         </w:tc>
@@ -10431,6 +10511,7 @@
           </w:tcPr>
           <w:p>
             <w:r>
+              <w:lastRenderedPageBreak/>
               <w:t>BounceDetected</w:t>
             </w:r>
           </w:p>
@@ -10597,7 +10678,6 @@
           </w:tcPr>
           <w:p>
             <w:r>
-              <w:lastRenderedPageBreak/>
               <w:t>TruePositive</w:t>
             </w:r>
           </w:p>
@@ -10631,6 +10711,7 @@
       </w:pPr>
       <w:bookmarkStart w:id="14" w:name="_Toc517781163"/>
       <w:r>
+        <w:lastRenderedPageBreak/>
         <w:t>Iterative Development</w:t>
       </w:r>
       <w:bookmarkEnd w:id="14"/>
@@ -10859,7 +10940,7 @@
           <w:rPr>
             <w:noProof/>
           </w:rPr>
-          <w:t>8</w:t>
+          <w:t>9</w:t>
         </w:r>
         <w:r>
           <w:rPr>
@@ -11748,6 +11829,28 @@
       <w:szCs w:val="24"/>
     </w:rPr>
   </w:style>
+  <w:style w:type="paragraph" w:styleId="Heading4">
+    <w:name w:val="heading 4"/>
+    <w:basedOn w:val="Normal"/>
+    <w:next w:val="Normal"/>
+    <w:link w:val="Heading4Char"/>
+    <w:uiPriority w:val="9"/>
+    <w:unhideWhenUsed/>
+    <w:qFormat/>
+    <w:rsid w:val="00DB09BF"/>
+    <w:pPr>
+      <w:keepNext/>
+      <w:keepLines/>
+      <w:spacing w:before="40" w:after="0"/>
+      <w:outlineLvl w:val="3"/>
+    </w:pPr>
+    <w:rPr>
+      <w:rFonts w:asciiTheme="majorHAnsi" w:eastAsiaTheme="majorEastAsia" w:hAnsiTheme="majorHAnsi" w:cstheme="majorBidi"/>
+      <w:i/>
+      <w:iCs/>
+      <w:color w:val="2E74B5" w:themeColor="accent1" w:themeShade="BF"/>
+    </w:rPr>
+  </w:style>
   <w:style w:type="character" w:default="1" w:styleId="DefaultParagraphFont">
     <w:name w:val="Default Paragraph Font"/>
     <w:uiPriority w:val="1"/>
@@ -12046,6 +12149,19 @@
       <w:ind w:left="720"/>
       <w:contextualSpacing/>
     </w:pPr>
+  </w:style>
+  <w:style w:type="character" w:customStyle="1" w:styleId="Heading4Char">
+    <w:name w:val="Heading 4 Char"/>
+    <w:basedOn w:val="DefaultParagraphFont"/>
+    <w:link w:val="Heading4"/>
+    <w:uiPriority w:val="9"/>
+    <w:rsid w:val="00DB09BF"/>
+    <w:rPr>
+      <w:rFonts w:asciiTheme="majorHAnsi" w:eastAsiaTheme="majorEastAsia" w:hAnsiTheme="majorHAnsi" w:cstheme="majorBidi"/>
+      <w:i/>
+      <w:iCs/>
+      <w:color w:val="2E74B5" w:themeColor="accent1" w:themeShade="BF"/>
+    </w:rPr>
   </w:style>
 </w:styles>
 </file>
@@ -14337,26 +14453,6 @@
     <dgm:pt modelId="{BC3E633F-8461-403E-BDEC-B7E99735FFBE}" type="pres">
       <dgm:prSet presAssocID="{A93AFC68-D6FB-45E6-82A2-3CEE4BC7EBA0}" presName="Name111" presStyleLbl="parChTrans1D4" presStyleIdx="0" presStyleCnt="19"/>
       <dgm:spPr/>
-    </dgm:pt>
-    <dgm:pt modelId="{13005A93-075C-48C7-99D8-BA256C83191F}" type="pres">
-      <dgm:prSet presAssocID="{CA22C88E-0669-49D0-8926-21D7B4218441}" presName="hierRoot3" presStyleCnt="0">
-        <dgm:presLayoutVars>
-          <dgm:hierBranch val="init"/>
-        </dgm:presLayoutVars>
-      </dgm:prSet>
-      <dgm:spPr/>
-    </dgm:pt>
-    <dgm:pt modelId="{95FF74A2-7914-408D-97EC-623776C33E72}" type="pres">
-      <dgm:prSet presAssocID="{CA22C88E-0669-49D0-8926-21D7B4218441}" presName="rootComposite3" presStyleCnt="0"/>
-      <dgm:spPr/>
-    </dgm:pt>
-    <dgm:pt modelId="{6A81A93B-70E1-4B8B-859A-DB6B99D13DD1}" type="pres">
-      <dgm:prSet presAssocID="{CA22C88E-0669-49D0-8926-21D7B4218441}" presName="rootText3" presStyleLbl="asst1" presStyleIdx="5" presStyleCnt="26" custScaleX="2000000" custScaleY="2000000" custLinFactX="-300000" custLinFactY="200000" custLinFactNeighborX="-354158" custLinFactNeighborY="232757">
-        <dgm:presLayoutVars>
-          <dgm:chPref val="3"/>
-        </dgm:presLayoutVars>
-      </dgm:prSet>
-      <dgm:spPr/>
       <dgm:t>
         <a:bodyPr/>
         <a:lstStyle/>
@@ -14365,8 +14461,24 @@
         </a:p>
       </dgm:t>
     </dgm:pt>
-    <dgm:pt modelId="{4DFF4648-B7C6-4374-BC41-506B87EB4D4B}" type="pres">
-      <dgm:prSet presAssocID="{CA22C88E-0669-49D0-8926-21D7B4218441}" presName="rootConnector3" presStyleLbl="asst1" presStyleIdx="5" presStyleCnt="26"/>
+    <dgm:pt modelId="{13005A93-075C-48C7-99D8-BA256C83191F}" type="pres">
+      <dgm:prSet presAssocID="{CA22C88E-0669-49D0-8926-21D7B4218441}" presName="hierRoot3" presStyleCnt="0">
+        <dgm:presLayoutVars>
+          <dgm:hierBranch val="init"/>
+        </dgm:presLayoutVars>
+      </dgm:prSet>
+      <dgm:spPr/>
+    </dgm:pt>
+    <dgm:pt modelId="{95FF74A2-7914-408D-97EC-623776C33E72}" type="pres">
+      <dgm:prSet presAssocID="{CA22C88E-0669-49D0-8926-21D7B4218441}" presName="rootComposite3" presStyleCnt="0"/>
+      <dgm:spPr/>
+    </dgm:pt>
+    <dgm:pt modelId="{6A81A93B-70E1-4B8B-859A-DB6B99D13DD1}" type="pres">
+      <dgm:prSet presAssocID="{CA22C88E-0669-49D0-8926-21D7B4218441}" presName="rootText3" presStyleLbl="asst1" presStyleIdx="5" presStyleCnt="26" custScaleX="2000000" custScaleY="2000000" custLinFactX="-300000" custLinFactY="200000" custLinFactNeighborX="-354158" custLinFactNeighborY="232757">
+        <dgm:presLayoutVars>
+          <dgm:chPref val="3"/>
+        </dgm:presLayoutVars>
+      </dgm:prSet>
       <dgm:spPr/>
       <dgm:t>
         <a:bodyPr/>
@@ -14376,36 +14488,8 @@
         </a:p>
       </dgm:t>
     </dgm:pt>
-    <dgm:pt modelId="{0F621751-7B2D-49AE-8140-9EA4B86FA697}" type="pres">
-      <dgm:prSet presAssocID="{CA22C88E-0669-49D0-8926-21D7B4218441}" presName="hierChild6" presStyleCnt="0"/>
-      <dgm:spPr/>
-    </dgm:pt>
-    <dgm:pt modelId="{1A31B0CC-063C-47CC-925A-1C9995EE37A2}" type="pres">
-      <dgm:prSet presAssocID="{CA22C88E-0669-49D0-8926-21D7B4218441}" presName="hierChild7" presStyleCnt="0"/>
-      <dgm:spPr/>
-    </dgm:pt>
-    <dgm:pt modelId="{221D2F42-BF70-454D-9D32-7468C5EBFCFE}" type="pres">
-      <dgm:prSet presAssocID="{D66EDA4E-0315-406C-AB8A-446FFDCA157D}" presName="Name111" presStyleLbl="parChTrans1D4" presStyleIdx="1" presStyleCnt="19"/>
-      <dgm:spPr/>
-    </dgm:pt>
-    <dgm:pt modelId="{A3D61F6B-E580-4F9B-969E-53646304C6E2}" type="pres">
-      <dgm:prSet presAssocID="{AE273834-3402-4F3E-9359-60E39C54B9E5}" presName="hierRoot3" presStyleCnt="0">
-        <dgm:presLayoutVars>
-          <dgm:hierBranch val="init"/>
-        </dgm:presLayoutVars>
-      </dgm:prSet>
-      <dgm:spPr/>
-    </dgm:pt>
-    <dgm:pt modelId="{A49C375B-1484-4C2F-9F5E-F56EA0457B1B}" type="pres">
-      <dgm:prSet presAssocID="{AE273834-3402-4F3E-9359-60E39C54B9E5}" presName="rootComposite3" presStyleCnt="0"/>
-      <dgm:spPr/>
-    </dgm:pt>
-    <dgm:pt modelId="{9D6AA769-9EC6-4A9B-B504-B1ACE44EAF11}" type="pres">
-      <dgm:prSet presAssocID="{AE273834-3402-4F3E-9359-60E39C54B9E5}" presName="rootText3" presStyleLbl="asst1" presStyleIdx="6" presStyleCnt="26" custScaleX="2000000" custScaleY="2000000" custLinFactX="-300000" custLinFactY="700000" custLinFactNeighborX="-309493" custLinFactNeighborY="759947">
-        <dgm:presLayoutVars>
-          <dgm:chPref val="3"/>
-        </dgm:presLayoutVars>
-      </dgm:prSet>
+    <dgm:pt modelId="{4DFF4648-B7C6-4374-BC41-506B87EB4D4B}" type="pres">
+      <dgm:prSet presAssocID="{CA22C88E-0669-49D0-8926-21D7B4218441}" presName="rootConnector3" presStyleLbl="asst1" presStyleIdx="5" presStyleCnt="26"/>
       <dgm:spPr/>
       <dgm:t>
         <a:bodyPr/>
@@ -14415,8 +14499,16 @@
         </a:p>
       </dgm:t>
     </dgm:pt>
-    <dgm:pt modelId="{593BFDB1-CAE3-4872-BF45-DD9DA354BA9B}" type="pres">
-      <dgm:prSet presAssocID="{AE273834-3402-4F3E-9359-60E39C54B9E5}" presName="rootConnector3" presStyleLbl="asst1" presStyleIdx="6" presStyleCnt="26"/>
+    <dgm:pt modelId="{0F621751-7B2D-49AE-8140-9EA4B86FA697}" type="pres">
+      <dgm:prSet presAssocID="{CA22C88E-0669-49D0-8926-21D7B4218441}" presName="hierChild6" presStyleCnt="0"/>
+      <dgm:spPr/>
+    </dgm:pt>
+    <dgm:pt modelId="{1A31B0CC-063C-47CC-925A-1C9995EE37A2}" type="pres">
+      <dgm:prSet presAssocID="{CA22C88E-0669-49D0-8926-21D7B4218441}" presName="hierChild7" presStyleCnt="0"/>
+      <dgm:spPr/>
+    </dgm:pt>
+    <dgm:pt modelId="{221D2F42-BF70-454D-9D32-7468C5EBFCFE}" type="pres">
+      <dgm:prSet presAssocID="{D66EDA4E-0315-406C-AB8A-446FFDCA157D}" presName="Name111" presStyleLbl="parChTrans1D4" presStyleIdx="1" presStyleCnt="19"/>
       <dgm:spPr/>
       <dgm:t>
         <a:bodyPr/>
@@ -14426,6 +14518,44 @@
         </a:p>
       </dgm:t>
     </dgm:pt>
+    <dgm:pt modelId="{A3D61F6B-E580-4F9B-969E-53646304C6E2}" type="pres">
+      <dgm:prSet presAssocID="{AE273834-3402-4F3E-9359-60E39C54B9E5}" presName="hierRoot3" presStyleCnt="0">
+        <dgm:presLayoutVars>
+          <dgm:hierBranch val="init"/>
+        </dgm:presLayoutVars>
+      </dgm:prSet>
+      <dgm:spPr/>
+    </dgm:pt>
+    <dgm:pt modelId="{A49C375B-1484-4C2F-9F5E-F56EA0457B1B}" type="pres">
+      <dgm:prSet presAssocID="{AE273834-3402-4F3E-9359-60E39C54B9E5}" presName="rootComposite3" presStyleCnt="0"/>
+      <dgm:spPr/>
+    </dgm:pt>
+    <dgm:pt modelId="{9D6AA769-9EC6-4A9B-B504-B1ACE44EAF11}" type="pres">
+      <dgm:prSet presAssocID="{AE273834-3402-4F3E-9359-60E39C54B9E5}" presName="rootText3" presStyleLbl="asst1" presStyleIdx="6" presStyleCnt="26" custScaleX="2000000" custScaleY="2000000" custLinFactX="-300000" custLinFactY="700000" custLinFactNeighborX="-309493" custLinFactNeighborY="759947">
+        <dgm:presLayoutVars>
+          <dgm:chPref val="3"/>
+        </dgm:presLayoutVars>
+      </dgm:prSet>
+      <dgm:spPr/>
+      <dgm:t>
+        <a:bodyPr/>
+        <a:lstStyle/>
+        <a:p>
+          <a:endParaRPr lang="en-US"/>
+        </a:p>
+      </dgm:t>
+    </dgm:pt>
+    <dgm:pt modelId="{593BFDB1-CAE3-4872-BF45-DD9DA354BA9B}" type="pres">
+      <dgm:prSet presAssocID="{AE273834-3402-4F3E-9359-60E39C54B9E5}" presName="rootConnector3" presStyleLbl="asst1" presStyleIdx="6" presStyleCnt="26"/>
+      <dgm:spPr/>
+      <dgm:t>
+        <a:bodyPr/>
+        <a:lstStyle/>
+        <a:p>
+          <a:endParaRPr lang="en-US"/>
+        </a:p>
+      </dgm:t>
+    </dgm:pt>
     <dgm:pt modelId="{35BD6349-65D5-4425-BF53-C90D4247105C}" type="pres">
       <dgm:prSet presAssocID="{AE273834-3402-4F3E-9359-60E39C54B9E5}" presName="hierChild6" presStyleCnt="0"/>
       <dgm:spPr/>
@@ -14494,26 +14624,6 @@
     <dgm:pt modelId="{5B7DE618-4DFA-4424-ADA1-B345F466AFF9}" type="pres">
       <dgm:prSet presAssocID="{3D52A457-41A8-415E-890A-6088D0BF1C99}" presName="Name111" presStyleLbl="parChTrans1D4" presStyleIdx="3" presStyleCnt="19"/>
       <dgm:spPr/>
-    </dgm:pt>
-    <dgm:pt modelId="{3326F8DD-44B4-4F5B-96EC-CF95933A6E6C}" type="pres">
-      <dgm:prSet presAssocID="{5EC00975-01E5-406B-BFE8-5EC62841049D}" presName="hierRoot3" presStyleCnt="0">
-        <dgm:presLayoutVars>
-          <dgm:hierBranch val="init"/>
-        </dgm:presLayoutVars>
-      </dgm:prSet>
-      <dgm:spPr/>
-    </dgm:pt>
-    <dgm:pt modelId="{A6B7B530-D579-40F9-B8E4-5145716582DF}" type="pres">
-      <dgm:prSet presAssocID="{5EC00975-01E5-406B-BFE8-5EC62841049D}" presName="rootComposite3" presStyleCnt="0"/>
-      <dgm:spPr/>
-    </dgm:pt>
-    <dgm:pt modelId="{90330DBF-41F8-425F-ADE2-D271DB5F8DB2}" type="pres">
-      <dgm:prSet presAssocID="{5EC00975-01E5-406B-BFE8-5EC62841049D}" presName="rootText3" presStyleLbl="asst1" presStyleIdx="8" presStyleCnt="26" custScaleX="2000000" custScaleY="2000000" custLinFactX="-545421" custLinFactY="600000" custLinFactNeighborX="-600000" custLinFactNeighborY="636652">
-        <dgm:presLayoutVars>
-          <dgm:chPref val="3"/>
-        </dgm:presLayoutVars>
-      </dgm:prSet>
-      <dgm:spPr/>
       <dgm:t>
         <a:bodyPr/>
         <a:lstStyle/>
@@ -14522,8 +14632,24 @@
         </a:p>
       </dgm:t>
     </dgm:pt>
-    <dgm:pt modelId="{8D4EE2CB-0D3C-4BE6-9A54-682393A74257}" type="pres">
-      <dgm:prSet presAssocID="{5EC00975-01E5-406B-BFE8-5EC62841049D}" presName="rootConnector3" presStyleLbl="asst1" presStyleIdx="8" presStyleCnt="26"/>
+    <dgm:pt modelId="{3326F8DD-44B4-4F5B-96EC-CF95933A6E6C}" type="pres">
+      <dgm:prSet presAssocID="{5EC00975-01E5-406B-BFE8-5EC62841049D}" presName="hierRoot3" presStyleCnt="0">
+        <dgm:presLayoutVars>
+          <dgm:hierBranch val="init"/>
+        </dgm:presLayoutVars>
+      </dgm:prSet>
+      <dgm:spPr/>
+    </dgm:pt>
+    <dgm:pt modelId="{A6B7B530-D579-40F9-B8E4-5145716582DF}" type="pres">
+      <dgm:prSet presAssocID="{5EC00975-01E5-406B-BFE8-5EC62841049D}" presName="rootComposite3" presStyleCnt="0"/>
+      <dgm:spPr/>
+    </dgm:pt>
+    <dgm:pt modelId="{90330DBF-41F8-425F-ADE2-D271DB5F8DB2}" type="pres">
+      <dgm:prSet presAssocID="{5EC00975-01E5-406B-BFE8-5EC62841049D}" presName="rootText3" presStyleLbl="asst1" presStyleIdx="8" presStyleCnt="26" custScaleX="2000000" custScaleY="2000000" custLinFactX="-545421" custLinFactY="600000" custLinFactNeighborX="-600000" custLinFactNeighborY="636652">
+        <dgm:presLayoutVars>
+          <dgm:chPref val="3"/>
+        </dgm:presLayoutVars>
+      </dgm:prSet>
       <dgm:spPr/>
       <dgm:t>
         <a:bodyPr/>
@@ -14533,36 +14659,8 @@
         </a:p>
       </dgm:t>
     </dgm:pt>
-    <dgm:pt modelId="{2F3433E1-F545-49EB-A2E2-5CC131982E37}" type="pres">
-      <dgm:prSet presAssocID="{5EC00975-01E5-406B-BFE8-5EC62841049D}" presName="hierChild6" presStyleCnt="0"/>
-      <dgm:spPr/>
-    </dgm:pt>
-    <dgm:pt modelId="{E29C9422-D53B-4802-B593-599C7B4B9441}" type="pres">
-      <dgm:prSet presAssocID="{5EC00975-01E5-406B-BFE8-5EC62841049D}" presName="hierChild7" presStyleCnt="0"/>
-      <dgm:spPr/>
-    </dgm:pt>
-    <dgm:pt modelId="{79A724F6-B267-4494-8ED4-0A7DA5255B94}" type="pres">
-      <dgm:prSet presAssocID="{0B83FA1A-6018-4BAF-B624-185D76909078}" presName="Name111" presStyleLbl="parChTrans1D4" presStyleIdx="4" presStyleCnt="19"/>
-      <dgm:spPr/>
-    </dgm:pt>
-    <dgm:pt modelId="{3584CFDD-91FC-48BA-8EA7-20AEA53D801E}" type="pres">
-      <dgm:prSet presAssocID="{D52FBA9B-D316-4AEE-A601-C03F8AEB224F}" presName="hierRoot3" presStyleCnt="0">
-        <dgm:presLayoutVars>
-          <dgm:hierBranch val="init"/>
-        </dgm:presLayoutVars>
-      </dgm:prSet>
-      <dgm:spPr/>
-    </dgm:pt>
-    <dgm:pt modelId="{B81AF3C4-305F-4012-AA8D-3033365C48E8}" type="pres">
-      <dgm:prSet presAssocID="{D52FBA9B-D316-4AEE-A601-C03F8AEB224F}" presName="rootComposite3" presStyleCnt="0"/>
-      <dgm:spPr/>
-    </dgm:pt>
-    <dgm:pt modelId="{F78164D0-3659-4724-8A9A-5827C7D4A9B6}" type="pres">
-      <dgm:prSet presAssocID="{D52FBA9B-D316-4AEE-A601-C03F8AEB224F}" presName="rootText3" presStyleLbl="asst1" presStyleIdx="9" presStyleCnt="26" custScaleX="2000000" custScaleY="2000000" custLinFactX="-85222" custLinFactY="2000000" custLinFactNeighborX="-100000" custLinFactNeighborY="2005584">
-        <dgm:presLayoutVars>
-          <dgm:chPref val="3"/>
-        </dgm:presLayoutVars>
-      </dgm:prSet>
+    <dgm:pt modelId="{8D4EE2CB-0D3C-4BE6-9A54-682393A74257}" type="pres">
+      <dgm:prSet presAssocID="{5EC00975-01E5-406B-BFE8-5EC62841049D}" presName="rootConnector3" presStyleLbl="asst1" presStyleIdx="8" presStyleCnt="26"/>
       <dgm:spPr/>
       <dgm:t>
         <a:bodyPr/>
@@ -14572,8 +14670,16 @@
         </a:p>
       </dgm:t>
     </dgm:pt>
-    <dgm:pt modelId="{17A7BBEF-86F0-4326-8631-B822BDA06C6D}" type="pres">
-      <dgm:prSet presAssocID="{D52FBA9B-D316-4AEE-A601-C03F8AEB224F}" presName="rootConnector3" presStyleLbl="asst1" presStyleIdx="9" presStyleCnt="26"/>
+    <dgm:pt modelId="{2F3433E1-F545-49EB-A2E2-5CC131982E37}" type="pres">
+      <dgm:prSet presAssocID="{5EC00975-01E5-406B-BFE8-5EC62841049D}" presName="hierChild6" presStyleCnt="0"/>
+      <dgm:spPr/>
+    </dgm:pt>
+    <dgm:pt modelId="{E29C9422-D53B-4802-B593-599C7B4B9441}" type="pres">
+      <dgm:prSet presAssocID="{5EC00975-01E5-406B-BFE8-5EC62841049D}" presName="hierChild7" presStyleCnt="0"/>
+      <dgm:spPr/>
+    </dgm:pt>
+    <dgm:pt modelId="{79A724F6-B267-4494-8ED4-0A7DA5255B94}" type="pres">
+      <dgm:prSet presAssocID="{0B83FA1A-6018-4BAF-B624-185D76909078}" presName="Name111" presStyleLbl="parChTrans1D4" presStyleIdx="4" presStyleCnt="19"/>
       <dgm:spPr/>
       <dgm:t>
         <a:bodyPr/>
@@ -14583,6 +14689,44 @@
         </a:p>
       </dgm:t>
     </dgm:pt>
+    <dgm:pt modelId="{3584CFDD-91FC-48BA-8EA7-20AEA53D801E}" type="pres">
+      <dgm:prSet presAssocID="{D52FBA9B-D316-4AEE-A601-C03F8AEB224F}" presName="hierRoot3" presStyleCnt="0">
+        <dgm:presLayoutVars>
+          <dgm:hierBranch val="init"/>
+        </dgm:presLayoutVars>
+      </dgm:prSet>
+      <dgm:spPr/>
+    </dgm:pt>
+    <dgm:pt modelId="{B81AF3C4-305F-4012-AA8D-3033365C48E8}" type="pres">
+      <dgm:prSet presAssocID="{D52FBA9B-D316-4AEE-A601-C03F8AEB224F}" presName="rootComposite3" presStyleCnt="0"/>
+      <dgm:spPr/>
+    </dgm:pt>
+    <dgm:pt modelId="{F78164D0-3659-4724-8A9A-5827C7D4A9B6}" type="pres">
+      <dgm:prSet presAssocID="{D52FBA9B-D316-4AEE-A601-C03F8AEB224F}" presName="rootText3" presStyleLbl="asst1" presStyleIdx="9" presStyleCnt="26" custScaleX="2000000" custScaleY="2000000" custLinFactX="-85222" custLinFactY="2000000" custLinFactNeighborX="-100000" custLinFactNeighborY="2005584">
+        <dgm:presLayoutVars>
+          <dgm:chPref val="3"/>
+        </dgm:presLayoutVars>
+      </dgm:prSet>
+      <dgm:spPr/>
+      <dgm:t>
+        <a:bodyPr/>
+        <a:lstStyle/>
+        <a:p>
+          <a:endParaRPr lang="en-US"/>
+        </a:p>
+      </dgm:t>
+    </dgm:pt>
+    <dgm:pt modelId="{17A7BBEF-86F0-4326-8631-B822BDA06C6D}" type="pres">
+      <dgm:prSet presAssocID="{D52FBA9B-D316-4AEE-A601-C03F8AEB224F}" presName="rootConnector3" presStyleLbl="asst1" presStyleIdx="9" presStyleCnt="26"/>
+      <dgm:spPr/>
+      <dgm:t>
+        <a:bodyPr/>
+        <a:lstStyle/>
+        <a:p>
+          <a:endParaRPr lang="en-US"/>
+        </a:p>
+      </dgm:t>
+    </dgm:pt>
     <dgm:pt modelId="{4D453A02-E30B-4ACC-B580-20B53F0C77B7}" type="pres">
       <dgm:prSet presAssocID="{D52FBA9B-D316-4AEE-A601-C03F8AEB224F}" presName="hierChild6" presStyleCnt="0"/>
       <dgm:spPr/>
@@ -14708,26 +14852,6 @@
     <dgm:pt modelId="{359947AF-5439-4C9C-95C1-2643BF891CB9}" type="pres">
       <dgm:prSet presAssocID="{9EAAC1E1-2E7D-4B1F-B47F-75106D3E7F10}" presName="Name111" presStyleLbl="parChTrans1D4" presStyleIdx="6" presStyleCnt="19"/>
       <dgm:spPr/>
-    </dgm:pt>
-    <dgm:pt modelId="{81C2107C-1323-42B1-9A5F-0D79BF7BC21A}" type="pres">
-      <dgm:prSet presAssocID="{718FE6DB-BE4D-422A-8E4F-C6A156970B60}" presName="hierRoot3" presStyleCnt="0">
-        <dgm:presLayoutVars>
-          <dgm:hierBranch val="init"/>
-        </dgm:presLayoutVars>
-      </dgm:prSet>
-      <dgm:spPr/>
-    </dgm:pt>
-    <dgm:pt modelId="{5F25B339-FAEB-48A9-A731-BB312C12C3DB}" type="pres">
-      <dgm:prSet presAssocID="{718FE6DB-BE4D-422A-8E4F-C6A156970B60}" presName="rootComposite3" presStyleCnt="0"/>
-      <dgm:spPr/>
-    </dgm:pt>
-    <dgm:pt modelId="{56FDEEBD-3A04-4E2E-A465-1B19D39C2CF9}" type="pres">
-      <dgm:prSet presAssocID="{718FE6DB-BE4D-422A-8E4F-C6A156970B60}" presName="rootText3" presStyleLbl="asst1" presStyleIdx="12" presStyleCnt="26" custScaleX="2000000" custScaleY="2000000" custLinFactY="482525" custLinFactNeighborX="66992" custLinFactNeighborY="500000">
-        <dgm:presLayoutVars>
-          <dgm:chPref val="3"/>
-        </dgm:presLayoutVars>
-      </dgm:prSet>
-      <dgm:spPr/>
       <dgm:t>
         <a:bodyPr/>
         <a:lstStyle/>
@@ -14736,8 +14860,24 @@
         </a:p>
       </dgm:t>
     </dgm:pt>
-    <dgm:pt modelId="{85223D6A-2F60-4869-AF98-0C08151C0259}" type="pres">
-      <dgm:prSet presAssocID="{718FE6DB-BE4D-422A-8E4F-C6A156970B60}" presName="rootConnector3" presStyleLbl="asst1" presStyleIdx="12" presStyleCnt="26"/>
+    <dgm:pt modelId="{81C2107C-1323-42B1-9A5F-0D79BF7BC21A}" type="pres">
+      <dgm:prSet presAssocID="{718FE6DB-BE4D-422A-8E4F-C6A156970B60}" presName="hierRoot3" presStyleCnt="0">
+        <dgm:presLayoutVars>
+          <dgm:hierBranch val="init"/>
+        </dgm:presLayoutVars>
+      </dgm:prSet>
+      <dgm:spPr/>
+    </dgm:pt>
+    <dgm:pt modelId="{5F25B339-FAEB-48A9-A731-BB312C12C3DB}" type="pres">
+      <dgm:prSet presAssocID="{718FE6DB-BE4D-422A-8E4F-C6A156970B60}" presName="rootComposite3" presStyleCnt="0"/>
+      <dgm:spPr/>
+    </dgm:pt>
+    <dgm:pt modelId="{56FDEEBD-3A04-4E2E-A465-1B19D39C2CF9}" type="pres">
+      <dgm:prSet presAssocID="{718FE6DB-BE4D-422A-8E4F-C6A156970B60}" presName="rootText3" presStyleLbl="asst1" presStyleIdx="12" presStyleCnt="26" custScaleX="2000000" custScaleY="2000000" custLinFactY="482525" custLinFactNeighborX="66992" custLinFactNeighborY="500000">
+        <dgm:presLayoutVars>
+          <dgm:chPref val="3"/>
+        </dgm:presLayoutVars>
+      </dgm:prSet>
       <dgm:spPr/>
       <dgm:t>
         <a:bodyPr/>
@@ -14747,36 +14887,8 @@
         </a:p>
       </dgm:t>
     </dgm:pt>
-    <dgm:pt modelId="{CE511DA4-A360-4F04-8F90-B7649C121296}" type="pres">
-      <dgm:prSet presAssocID="{718FE6DB-BE4D-422A-8E4F-C6A156970B60}" presName="hierChild6" presStyleCnt="0"/>
-      <dgm:spPr/>
-    </dgm:pt>
-    <dgm:pt modelId="{BDFB44CB-B466-4994-8395-3861FCA0946D}" type="pres">
-      <dgm:prSet presAssocID="{718FE6DB-BE4D-422A-8E4F-C6A156970B60}" presName="hierChild7" presStyleCnt="0"/>
-      <dgm:spPr/>
-    </dgm:pt>
-    <dgm:pt modelId="{393AE2F9-7C10-4603-A29C-C2138954497A}" type="pres">
-      <dgm:prSet presAssocID="{98800D61-03A7-4E2F-A017-88AE24C532AB}" presName="Name111" presStyleLbl="parChTrans1D4" presStyleIdx="7" presStyleCnt="19"/>
-      <dgm:spPr/>
-    </dgm:pt>
-    <dgm:pt modelId="{9F593ACB-2F9B-4368-81A8-8DE44E4D6B9C}" type="pres">
-      <dgm:prSet presAssocID="{D6C49017-6C04-4D1B-89EC-E94E4D733E18}" presName="hierRoot3" presStyleCnt="0">
-        <dgm:presLayoutVars>
-          <dgm:hierBranch val="init"/>
-        </dgm:presLayoutVars>
-      </dgm:prSet>
-      <dgm:spPr/>
-    </dgm:pt>
-    <dgm:pt modelId="{1506B3C2-D541-47E4-B994-2D332321F704}" type="pres">
-      <dgm:prSet presAssocID="{D6C49017-6C04-4D1B-89EC-E94E4D733E18}" presName="rootComposite3" presStyleCnt="0"/>
-      <dgm:spPr/>
-    </dgm:pt>
-    <dgm:pt modelId="{1D12B547-CA81-4788-BD74-A2441DB36318}" type="pres">
-      <dgm:prSet presAssocID="{D6C49017-6C04-4D1B-89EC-E94E4D733E18}" presName="rootText3" presStyleLbl="asst1" presStyleIdx="13" presStyleCnt="26" custScaleX="2000000" custScaleY="2000000" custLinFactY="-38776" custLinFactNeighborX="-2891" custLinFactNeighborY="-100000">
-        <dgm:presLayoutVars>
-          <dgm:chPref val="3"/>
-        </dgm:presLayoutVars>
-      </dgm:prSet>
+    <dgm:pt modelId="{85223D6A-2F60-4869-AF98-0C08151C0259}" type="pres">
+      <dgm:prSet presAssocID="{718FE6DB-BE4D-422A-8E4F-C6A156970B60}" presName="rootConnector3" presStyleLbl="asst1" presStyleIdx="12" presStyleCnt="26"/>
       <dgm:spPr/>
       <dgm:t>
         <a:bodyPr/>
@@ -14786,8 +14898,16 @@
         </a:p>
       </dgm:t>
     </dgm:pt>
-    <dgm:pt modelId="{3E81953D-B475-42F2-872D-E81EDA9D3088}" type="pres">
-      <dgm:prSet presAssocID="{D6C49017-6C04-4D1B-89EC-E94E4D733E18}" presName="rootConnector3" presStyleLbl="asst1" presStyleIdx="13" presStyleCnt="26"/>
+    <dgm:pt modelId="{CE511DA4-A360-4F04-8F90-B7649C121296}" type="pres">
+      <dgm:prSet presAssocID="{718FE6DB-BE4D-422A-8E4F-C6A156970B60}" presName="hierChild6" presStyleCnt="0"/>
+      <dgm:spPr/>
+    </dgm:pt>
+    <dgm:pt modelId="{BDFB44CB-B466-4994-8395-3861FCA0946D}" type="pres">
+      <dgm:prSet presAssocID="{718FE6DB-BE4D-422A-8E4F-C6A156970B60}" presName="hierChild7" presStyleCnt="0"/>
+      <dgm:spPr/>
+    </dgm:pt>
+    <dgm:pt modelId="{393AE2F9-7C10-4603-A29C-C2138954497A}" type="pres">
+      <dgm:prSet presAssocID="{98800D61-03A7-4E2F-A017-88AE24C532AB}" presName="Name111" presStyleLbl="parChTrans1D4" presStyleIdx="7" presStyleCnt="19"/>
       <dgm:spPr/>
       <dgm:t>
         <a:bodyPr/>
@@ -14797,32 +14917,20 @@
         </a:p>
       </dgm:t>
     </dgm:pt>
-    <dgm:pt modelId="{AB553650-9016-44C4-A844-09AF36BC143A}" type="pres">
-      <dgm:prSet presAssocID="{D6C49017-6C04-4D1B-89EC-E94E4D733E18}" presName="hierChild6" presStyleCnt="0"/>
-      <dgm:spPr/>
-    </dgm:pt>
-    <dgm:pt modelId="{9C66E552-7CAD-4B78-A769-D1883DAE8A45}" type="pres">
-      <dgm:prSet presAssocID="{D6C49017-6C04-4D1B-89EC-E94E4D733E18}" presName="hierChild7" presStyleCnt="0"/>
-      <dgm:spPr/>
-    </dgm:pt>
-    <dgm:pt modelId="{27306890-3C67-40ED-9E55-D6BAC648FCFA}" type="pres">
-      <dgm:prSet presAssocID="{7BA54701-9152-4F68-87CD-10DFFA641B12}" presName="Name111" presStyleLbl="parChTrans1D4" presStyleIdx="8" presStyleCnt="19"/>
-      <dgm:spPr/>
-    </dgm:pt>
-    <dgm:pt modelId="{E29C40F0-78F4-4536-BD43-1F19896E5D9A}" type="pres">
-      <dgm:prSet presAssocID="{C99E98F8-1193-470A-8897-53816748360A}" presName="hierRoot3" presStyleCnt="0">
+    <dgm:pt modelId="{9F593ACB-2F9B-4368-81A8-8DE44E4D6B9C}" type="pres">
+      <dgm:prSet presAssocID="{D6C49017-6C04-4D1B-89EC-E94E4D733E18}" presName="hierRoot3" presStyleCnt="0">
         <dgm:presLayoutVars>
           <dgm:hierBranch val="init"/>
         </dgm:presLayoutVars>
       </dgm:prSet>
       <dgm:spPr/>
     </dgm:pt>
-    <dgm:pt modelId="{7AD21BC7-158A-4E37-B505-B0480AF47AFA}" type="pres">
-      <dgm:prSet presAssocID="{C99E98F8-1193-470A-8897-53816748360A}" presName="rootComposite3" presStyleCnt="0"/>
-      <dgm:spPr/>
-    </dgm:pt>
-    <dgm:pt modelId="{A29678FE-143B-435B-B184-25EF06FC732A}" type="pres">
-      <dgm:prSet presAssocID="{C99E98F8-1193-470A-8897-53816748360A}" presName="rootText3" presStyleLbl="asst1" presStyleIdx="14" presStyleCnt="26" custScaleX="2000000" custScaleY="2000000" custLinFactX="-15987" custLinFactY="499262" custLinFactNeighborX="-100000" custLinFactNeighborY="500000">
+    <dgm:pt modelId="{1506B3C2-D541-47E4-B994-2D332321F704}" type="pres">
+      <dgm:prSet presAssocID="{D6C49017-6C04-4D1B-89EC-E94E4D733E18}" presName="rootComposite3" presStyleCnt="0"/>
+      <dgm:spPr/>
+    </dgm:pt>
+    <dgm:pt modelId="{1D12B547-CA81-4788-BD74-A2441DB36318}" type="pres">
+      <dgm:prSet presAssocID="{D6C49017-6C04-4D1B-89EC-E94E4D733E18}" presName="rootText3" presStyleLbl="asst1" presStyleIdx="13" presStyleCnt="26" custScaleX="2000000" custScaleY="2000000" custLinFactY="-38776" custLinFactNeighborX="-2891" custLinFactNeighborY="-100000">
         <dgm:presLayoutVars>
           <dgm:chPref val="3"/>
         </dgm:presLayoutVars>
@@ -14836,8 +14944,8 @@
         </a:p>
       </dgm:t>
     </dgm:pt>
-    <dgm:pt modelId="{F4A5735B-2C65-4137-9D45-1FAFA4683626}" type="pres">
-      <dgm:prSet presAssocID="{C99E98F8-1193-470A-8897-53816748360A}" presName="rootConnector3" presStyleLbl="asst1" presStyleIdx="14" presStyleCnt="26"/>
+    <dgm:pt modelId="{3E81953D-B475-42F2-872D-E81EDA9D3088}" type="pres">
+      <dgm:prSet presAssocID="{D6C49017-6C04-4D1B-89EC-E94E4D733E18}" presName="rootConnector3" presStyleLbl="asst1" presStyleIdx="13" presStyleCnt="26"/>
       <dgm:spPr/>
       <dgm:t>
         <a:bodyPr/>
@@ -14847,36 +14955,16 @@
         </a:p>
       </dgm:t>
     </dgm:pt>
-    <dgm:pt modelId="{12B495CE-88E2-4B99-8419-1853EA0A97AF}" type="pres">
-      <dgm:prSet presAssocID="{C99E98F8-1193-470A-8897-53816748360A}" presName="hierChild6" presStyleCnt="0"/>
-      <dgm:spPr/>
-    </dgm:pt>
-    <dgm:pt modelId="{694225AB-CC00-4DF7-83E9-D149E480B106}" type="pres">
-      <dgm:prSet presAssocID="{C99E98F8-1193-470A-8897-53816748360A}" presName="hierChild7" presStyleCnt="0"/>
-      <dgm:spPr/>
-    </dgm:pt>
-    <dgm:pt modelId="{C610CADA-246A-48B6-B473-575E7043A881}" type="pres">
-      <dgm:prSet presAssocID="{24FA715E-8556-4869-9C6B-8237703100CE}" presName="Name111" presStyleLbl="parChTrans1D4" presStyleIdx="9" presStyleCnt="19"/>
-      <dgm:spPr/>
-    </dgm:pt>
-    <dgm:pt modelId="{C9B1CCBE-4C4B-4BD3-B6A6-B64C5C9A54C5}" type="pres">
-      <dgm:prSet presAssocID="{9E44AD2C-2601-4E19-995A-433C389CCF5B}" presName="hierRoot3" presStyleCnt="0">
-        <dgm:presLayoutVars>
-          <dgm:hierBranch val="init"/>
-        </dgm:presLayoutVars>
-      </dgm:prSet>
-      <dgm:spPr/>
-    </dgm:pt>
-    <dgm:pt modelId="{391CE5AE-BDDC-43DC-A7C2-5FCCE753ADB1}" type="pres">
-      <dgm:prSet presAssocID="{9E44AD2C-2601-4E19-995A-433C389CCF5B}" presName="rootComposite3" presStyleCnt="0"/>
-      <dgm:spPr/>
-    </dgm:pt>
-    <dgm:pt modelId="{2DC9E238-F054-44E1-B82F-AE16F35705B8}" type="pres">
-      <dgm:prSet presAssocID="{9E44AD2C-2601-4E19-995A-433C389CCF5B}" presName="rootText3" presStyleLbl="asst1" presStyleIdx="15" presStyleCnt="26" custScaleX="2000000" custScaleY="2000000" custLinFactX="300000" custLinFactNeighborX="399767" custLinFactNeighborY="-20238">
-        <dgm:presLayoutVars>
-          <dgm:chPref val="3"/>
-        </dgm:presLayoutVars>
-      </dgm:prSet>
+    <dgm:pt modelId="{AB553650-9016-44C4-A844-09AF36BC143A}" type="pres">
+      <dgm:prSet presAssocID="{D6C49017-6C04-4D1B-89EC-E94E4D733E18}" presName="hierChild6" presStyleCnt="0"/>
+      <dgm:spPr/>
+    </dgm:pt>
+    <dgm:pt modelId="{9C66E552-7CAD-4B78-A769-D1883DAE8A45}" type="pres">
+      <dgm:prSet presAssocID="{D6C49017-6C04-4D1B-89EC-E94E4D733E18}" presName="hierChild7" presStyleCnt="0"/>
+      <dgm:spPr/>
+    </dgm:pt>
+    <dgm:pt modelId="{27306890-3C67-40ED-9E55-D6BAC648FCFA}" type="pres">
+      <dgm:prSet presAssocID="{7BA54701-9152-4F68-87CD-10DFFA641B12}" presName="Name111" presStyleLbl="parChTrans1D4" presStyleIdx="8" presStyleCnt="19"/>
       <dgm:spPr/>
       <dgm:t>
         <a:bodyPr/>
@@ -14886,8 +14974,24 @@
         </a:p>
       </dgm:t>
     </dgm:pt>
-    <dgm:pt modelId="{2E3104F9-A768-4533-918B-2537F78853B9}" type="pres">
-      <dgm:prSet presAssocID="{9E44AD2C-2601-4E19-995A-433C389CCF5B}" presName="rootConnector3" presStyleLbl="asst1" presStyleIdx="15" presStyleCnt="26"/>
+    <dgm:pt modelId="{E29C40F0-78F4-4536-BD43-1F19896E5D9A}" type="pres">
+      <dgm:prSet presAssocID="{C99E98F8-1193-470A-8897-53816748360A}" presName="hierRoot3" presStyleCnt="0">
+        <dgm:presLayoutVars>
+          <dgm:hierBranch val="init"/>
+        </dgm:presLayoutVars>
+      </dgm:prSet>
+      <dgm:spPr/>
+    </dgm:pt>
+    <dgm:pt modelId="{7AD21BC7-158A-4E37-B505-B0480AF47AFA}" type="pres">
+      <dgm:prSet presAssocID="{C99E98F8-1193-470A-8897-53816748360A}" presName="rootComposite3" presStyleCnt="0"/>
+      <dgm:spPr/>
+    </dgm:pt>
+    <dgm:pt modelId="{A29678FE-143B-435B-B184-25EF06FC732A}" type="pres">
+      <dgm:prSet presAssocID="{C99E98F8-1193-470A-8897-53816748360A}" presName="rootText3" presStyleLbl="asst1" presStyleIdx="14" presStyleCnt="26" custScaleX="2000000" custScaleY="2000000" custLinFactX="-15987" custLinFactY="499262" custLinFactNeighborX="-100000" custLinFactNeighborY="500000">
+        <dgm:presLayoutVars>
+          <dgm:chPref val="3"/>
+        </dgm:presLayoutVars>
+      </dgm:prSet>
       <dgm:spPr/>
       <dgm:t>
         <a:bodyPr/>
@@ -14897,6 +15001,74 @@
         </a:p>
       </dgm:t>
     </dgm:pt>
+    <dgm:pt modelId="{F4A5735B-2C65-4137-9D45-1FAFA4683626}" type="pres">
+      <dgm:prSet presAssocID="{C99E98F8-1193-470A-8897-53816748360A}" presName="rootConnector3" presStyleLbl="asst1" presStyleIdx="14" presStyleCnt="26"/>
+      <dgm:spPr/>
+      <dgm:t>
+        <a:bodyPr/>
+        <a:lstStyle/>
+        <a:p>
+          <a:endParaRPr lang="en-US"/>
+        </a:p>
+      </dgm:t>
+    </dgm:pt>
+    <dgm:pt modelId="{12B495CE-88E2-4B99-8419-1853EA0A97AF}" type="pres">
+      <dgm:prSet presAssocID="{C99E98F8-1193-470A-8897-53816748360A}" presName="hierChild6" presStyleCnt="0"/>
+      <dgm:spPr/>
+    </dgm:pt>
+    <dgm:pt modelId="{694225AB-CC00-4DF7-83E9-D149E480B106}" type="pres">
+      <dgm:prSet presAssocID="{C99E98F8-1193-470A-8897-53816748360A}" presName="hierChild7" presStyleCnt="0"/>
+      <dgm:spPr/>
+    </dgm:pt>
+    <dgm:pt modelId="{C610CADA-246A-48B6-B473-575E7043A881}" type="pres">
+      <dgm:prSet presAssocID="{24FA715E-8556-4869-9C6B-8237703100CE}" presName="Name111" presStyleLbl="parChTrans1D4" presStyleIdx="9" presStyleCnt="19"/>
+      <dgm:spPr/>
+      <dgm:t>
+        <a:bodyPr/>
+        <a:lstStyle/>
+        <a:p>
+          <a:endParaRPr lang="en-US"/>
+        </a:p>
+      </dgm:t>
+    </dgm:pt>
+    <dgm:pt modelId="{C9B1CCBE-4C4B-4BD3-B6A6-B64C5C9A54C5}" type="pres">
+      <dgm:prSet presAssocID="{9E44AD2C-2601-4E19-995A-433C389CCF5B}" presName="hierRoot3" presStyleCnt="0">
+        <dgm:presLayoutVars>
+          <dgm:hierBranch val="init"/>
+        </dgm:presLayoutVars>
+      </dgm:prSet>
+      <dgm:spPr/>
+    </dgm:pt>
+    <dgm:pt modelId="{391CE5AE-BDDC-43DC-A7C2-5FCCE753ADB1}" type="pres">
+      <dgm:prSet presAssocID="{9E44AD2C-2601-4E19-995A-433C389CCF5B}" presName="rootComposite3" presStyleCnt="0"/>
+      <dgm:spPr/>
+    </dgm:pt>
+    <dgm:pt modelId="{2DC9E238-F054-44E1-B82F-AE16F35705B8}" type="pres">
+      <dgm:prSet presAssocID="{9E44AD2C-2601-4E19-995A-433C389CCF5B}" presName="rootText3" presStyleLbl="asst1" presStyleIdx="15" presStyleCnt="26" custScaleX="2000000" custScaleY="2000000" custLinFactX="300000" custLinFactNeighborX="399767" custLinFactNeighborY="-20238">
+        <dgm:presLayoutVars>
+          <dgm:chPref val="3"/>
+        </dgm:presLayoutVars>
+      </dgm:prSet>
+      <dgm:spPr/>
+      <dgm:t>
+        <a:bodyPr/>
+        <a:lstStyle/>
+        <a:p>
+          <a:endParaRPr lang="en-US"/>
+        </a:p>
+      </dgm:t>
+    </dgm:pt>
+    <dgm:pt modelId="{2E3104F9-A768-4533-918B-2537F78853B9}" type="pres">
+      <dgm:prSet presAssocID="{9E44AD2C-2601-4E19-995A-433C389CCF5B}" presName="rootConnector3" presStyleLbl="asst1" presStyleIdx="15" presStyleCnt="26"/>
+      <dgm:spPr/>
+      <dgm:t>
+        <a:bodyPr/>
+        <a:lstStyle/>
+        <a:p>
+          <a:endParaRPr lang="en-US"/>
+        </a:p>
+      </dgm:t>
+    </dgm:pt>
     <dgm:pt modelId="{7015756F-8C6A-4B7E-BE5D-6005C4D0F260}" type="pres">
       <dgm:prSet presAssocID="{9E44AD2C-2601-4E19-995A-433C389CCF5B}" presName="hierChild6" presStyleCnt="0"/>
       <dgm:spPr/>
@@ -15022,26 +15194,6 @@
     <dgm:pt modelId="{4F3EC91D-8347-41DC-B6F1-F3D1FED319AC}" type="pres">
       <dgm:prSet presAssocID="{E720D17C-DE61-4CD2-84DC-19BE97FC730E}" presName="Name111" presStyleLbl="parChTrans1D4" presStyleIdx="12" presStyleCnt="19"/>
       <dgm:spPr/>
-    </dgm:pt>
-    <dgm:pt modelId="{0D5023CE-DF75-42B8-956E-B662DC451CEB}" type="pres">
-      <dgm:prSet presAssocID="{B3C3776B-77C5-4635-99FD-534DF9461E01}" presName="hierRoot3" presStyleCnt="0">
-        <dgm:presLayoutVars>
-          <dgm:hierBranch val="init"/>
-        </dgm:presLayoutVars>
-      </dgm:prSet>
-      <dgm:spPr/>
-    </dgm:pt>
-    <dgm:pt modelId="{3B187A9C-9A95-4383-B22A-24A754830049}" type="pres">
-      <dgm:prSet presAssocID="{B3C3776B-77C5-4635-99FD-534DF9461E01}" presName="rootComposite3" presStyleCnt="0"/>
-      <dgm:spPr/>
-    </dgm:pt>
-    <dgm:pt modelId="{157B7F59-F52F-4C85-9301-28C578713DC8}" type="pres">
-      <dgm:prSet presAssocID="{B3C3776B-77C5-4635-99FD-534DF9461E01}" presName="rootText3" presStyleLbl="asst1" presStyleIdx="18" presStyleCnt="26" custScaleX="2000000" custScaleY="2000000" custLinFactX="-100000" custLinFactY="844640" custLinFactNeighborX="-173595" custLinFactNeighborY="900000">
-        <dgm:presLayoutVars>
-          <dgm:chPref val="3"/>
-        </dgm:presLayoutVars>
-      </dgm:prSet>
-      <dgm:spPr/>
       <dgm:t>
         <a:bodyPr/>
         <a:lstStyle/>
@@ -15050,8 +15202,24 @@
         </a:p>
       </dgm:t>
     </dgm:pt>
-    <dgm:pt modelId="{5513730A-7156-4C3C-9072-969ABEDE6AC7}" type="pres">
-      <dgm:prSet presAssocID="{B3C3776B-77C5-4635-99FD-534DF9461E01}" presName="rootConnector3" presStyleLbl="asst1" presStyleIdx="18" presStyleCnt="26"/>
+    <dgm:pt modelId="{0D5023CE-DF75-42B8-956E-B662DC451CEB}" type="pres">
+      <dgm:prSet presAssocID="{B3C3776B-77C5-4635-99FD-534DF9461E01}" presName="hierRoot3" presStyleCnt="0">
+        <dgm:presLayoutVars>
+          <dgm:hierBranch val="init"/>
+        </dgm:presLayoutVars>
+      </dgm:prSet>
+      <dgm:spPr/>
+    </dgm:pt>
+    <dgm:pt modelId="{3B187A9C-9A95-4383-B22A-24A754830049}" type="pres">
+      <dgm:prSet presAssocID="{B3C3776B-77C5-4635-99FD-534DF9461E01}" presName="rootComposite3" presStyleCnt="0"/>
+      <dgm:spPr/>
+    </dgm:pt>
+    <dgm:pt modelId="{157B7F59-F52F-4C85-9301-28C578713DC8}" type="pres">
+      <dgm:prSet presAssocID="{B3C3776B-77C5-4635-99FD-534DF9461E01}" presName="rootText3" presStyleLbl="asst1" presStyleIdx="18" presStyleCnt="26" custScaleX="2000000" custScaleY="2000000" custLinFactX="-100000" custLinFactY="844640" custLinFactNeighborX="-173595" custLinFactNeighborY="900000">
+        <dgm:presLayoutVars>
+          <dgm:chPref val="3"/>
+        </dgm:presLayoutVars>
+      </dgm:prSet>
       <dgm:spPr/>
       <dgm:t>
         <a:bodyPr/>
@@ -15061,6 +15229,17 @@
         </a:p>
       </dgm:t>
     </dgm:pt>
+    <dgm:pt modelId="{5513730A-7156-4C3C-9072-969ABEDE6AC7}" type="pres">
+      <dgm:prSet presAssocID="{B3C3776B-77C5-4635-99FD-534DF9461E01}" presName="rootConnector3" presStyleLbl="asst1" presStyleIdx="18" presStyleCnt="26"/>
+      <dgm:spPr/>
+      <dgm:t>
+        <a:bodyPr/>
+        <a:lstStyle/>
+        <a:p>
+          <a:endParaRPr lang="en-US"/>
+        </a:p>
+      </dgm:t>
+    </dgm:pt>
     <dgm:pt modelId="{2D9CF9EC-967D-4703-A4C3-C20394CFA50C}" type="pres">
       <dgm:prSet presAssocID="{B3C3776B-77C5-4635-99FD-534DF9461E01}" presName="hierChild6" presStyleCnt="0"/>
       <dgm:spPr/>
@@ -15243,26 +15422,6 @@
     <dgm:pt modelId="{3AD48C78-0B20-4E16-8F1B-CF2E39705C3D}" type="pres">
       <dgm:prSet presAssocID="{29A03FB7-8A40-41E1-8361-5AEA8631E2F5}" presName="Name111" presStyleLbl="parChTrans1D4" presStyleIdx="16" presStyleCnt="19"/>
       <dgm:spPr/>
-    </dgm:pt>
-    <dgm:pt modelId="{B8BFF3FD-2C51-457C-A251-08C65A258274}" type="pres">
-      <dgm:prSet presAssocID="{4284228F-198C-47C1-BBA4-3DFEB842FB3F}" presName="hierRoot3" presStyleCnt="0">
-        <dgm:presLayoutVars>
-          <dgm:hierBranch val="init"/>
-        </dgm:presLayoutVars>
-      </dgm:prSet>
-      <dgm:spPr/>
-    </dgm:pt>
-    <dgm:pt modelId="{751A3D07-296F-4A6B-985D-479B775CB069}" type="pres">
-      <dgm:prSet presAssocID="{4284228F-198C-47C1-BBA4-3DFEB842FB3F}" presName="rootComposite3" presStyleCnt="0"/>
-      <dgm:spPr/>
-    </dgm:pt>
-    <dgm:pt modelId="{8DD80419-5BF5-4EAD-97C8-39B7E458B61A}" type="pres">
-      <dgm:prSet presAssocID="{4284228F-198C-47C1-BBA4-3DFEB842FB3F}" presName="rootText3" presStyleLbl="asst1" presStyleIdx="22" presStyleCnt="26" custScaleX="2000000" custScaleY="2000000" custLinFactX="1446692" custLinFactY="-417283" custLinFactNeighborX="1500000" custLinFactNeighborY="-500000">
-        <dgm:presLayoutVars>
-          <dgm:chPref val="3"/>
-        </dgm:presLayoutVars>
-      </dgm:prSet>
-      <dgm:spPr/>
       <dgm:t>
         <a:bodyPr/>
         <a:lstStyle/>
@@ -15271,8 +15430,24 @@
         </a:p>
       </dgm:t>
     </dgm:pt>
-    <dgm:pt modelId="{7DB3530F-2D45-4251-9B1B-66E73B6C7678}" type="pres">
-      <dgm:prSet presAssocID="{4284228F-198C-47C1-BBA4-3DFEB842FB3F}" presName="rootConnector3" presStyleLbl="asst1" presStyleIdx="22" presStyleCnt="26"/>
+    <dgm:pt modelId="{B8BFF3FD-2C51-457C-A251-08C65A258274}" type="pres">
+      <dgm:prSet presAssocID="{4284228F-198C-47C1-BBA4-3DFEB842FB3F}" presName="hierRoot3" presStyleCnt="0">
+        <dgm:presLayoutVars>
+          <dgm:hierBranch val="init"/>
+        </dgm:presLayoutVars>
+      </dgm:prSet>
+      <dgm:spPr/>
+    </dgm:pt>
+    <dgm:pt modelId="{751A3D07-296F-4A6B-985D-479B775CB069}" type="pres">
+      <dgm:prSet presAssocID="{4284228F-198C-47C1-BBA4-3DFEB842FB3F}" presName="rootComposite3" presStyleCnt="0"/>
+      <dgm:spPr/>
+    </dgm:pt>
+    <dgm:pt modelId="{8DD80419-5BF5-4EAD-97C8-39B7E458B61A}" type="pres">
+      <dgm:prSet presAssocID="{4284228F-198C-47C1-BBA4-3DFEB842FB3F}" presName="rootText3" presStyleLbl="asst1" presStyleIdx="22" presStyleCnt="26" custScaleX="2000000" custScaleY="2000000" custLinFactX="1446692" custLinFactY="-417283" custLinFactNeighborX="1500000" custLinFactNeighborY="-500000">
+        <dgm:presLayoutVars>
+          <dgm:chPref val="3"/>
+        </dgm:presLayoutVars>
+      </dgm:prSet>
       <dgm:spPr/>
       <dgm:t>
         <a:bodyPr/>
@@ -15282,6 +15457,17 @@
         </a:p>
       </dgm:t>
     </dgm:pt>
+    <dgm:pt modelId="{7DB3530F-2D45-4251-9B1B-66E73B6C7678}" type="pres">
+      <dgm:prSet presAssocID="{4284228F-198C-47C1-BBA4-3DFEB842FB3F}" presName="rootConnector3" presStyleLbl="asst1" presStyleIdx="22" presStyleCnt="26"/>
+      <dgm:spPr/>
+      <dgm:t>
+        <a:bodyPr/>
+        <a:lstStyle/>
+        <a:p>
+          <a:endParaRPr lang="en-US"/>
+        </a:p>
+      </dgm:t>
+    </dgm:pt>
     <dgm:pt modelId="{2A715CE5-6A5B-4779-AD62-55937140302D}" type="pres">
       <dgm:prSet presAssocID="{4284228F-198C-47C1-BBA4-3DFEB842FB3F}" presName="hierChild6" presStyleCnt="0"/>
       <dgm:spPr/>
@@ -15463,114 +15649,114 @@
     </dgm:pt>
   </dgm:ptLst>
   <dgm:cxnLst>
+    <dgm:cxn modelId="{520EB9BD-CFAC-42F4-95B6-6FB681889536}" srcId="{B631B7B8-084F-4564-9389-99E0643D80CD}" destId="{AF60C34C-C897-4539-B032-66207FB067ED}" srcOrd="0" destOrd="0" parTransId="{B2C0FFFF-DC8C-43F7-9DC6-E28200C627D8}" sibTransId="{666E3284-EC01-4945-B58A-D58E87FB6CF8}"/>
+    <dgm:cxn modelId="{1F624D73-AA84-41E6-9980-06A8F727591E}" srcId="{C8DC7EEA-3BAD-4A17-B214-E34636C975B0}" destId="{D52FBA9B-D316-4AEE-A601-C03F8AEB224F}" srcOrd="1" destOrd="0" parTransId="{0B83FA1A-6018-4BAF-B624-185D76909078}" sibTransId="{ACBCFC37-EAD9-4174-8820-BF98C7010F15}"/>
+    <dgm:cxn modelId="{68ADBA1B-FDF4-46C8-BB4A-A0CA419BED02}" type="presOf" srcId="{F0799F3A-9CF7-43A4-A7DD-F6920F49BD61}" destId="{53EE3379-C4D9-4D2A-80F0-C6C5382A33C9}" srcOrd="0" destOrd="0" presId="urn:microsoft.com/office/officeart/2005/8/layout/orgChart1"/>
+    <dgm:cxn modelId="{B64BA5C1-28D8-4BA7-93DE-1C6ADF33C216}" srcId="{7F08AE7F-C7BF-471E-B5C5-6CA509F5F839}" destId="{C8DC7EEA-3BAD-4A17-B214-E34636C975B0}" srcOrd="1" destOrd="0" parTransId="{99974594-39E7-4B49-A6E9-7D656202619B}" sibTransId="{1CF324B5-D9FD-4161-BC7C-FB2BF0B26BD3}"/>
+    <dgm:cxn modelId="{EF2ADAFD-C2ED-4C9A-90F1-9E29B43EA533}" type="presOf" srcId="{D6C49017-6C04-4D1B-89EC-E94E4D733E18}" destId="{3E81953D-B475-42F2-872D-E81EDA9D3088}" srcOrd="1" destOrd="0" presId="urn:microsoft.com/office/officeart/2005/8/layout/orgChart1"/>
+    <dgm:cxn modelId="{5A39D1F3-14C4-4CBC-8FE2-F188B21D0751}" srcId="{9E44AD2C-2601-4E19-995A-433C389CCF5B}" destId="{D9F38DD3-F2C8-42C8-B999-4C76D9307E60}" srcOrd="0" destOrd="0" parTransId="{D63BB612-FD1E-4EB3-A6D2-CC2F70437B64}" sibTransId="{ECD01F16-845A-4ACE-9363-94DD0727CA97}"/>
+    <dgm:cxn modelId="{ED1CF066-0577-4B34-9F24-09805135167D}" type="presOf" srcId="{4284228F-198C-47C1-BBA4-3DFEB842FB3F}" destId="{8DD80419-5BF5-4EAD-97C8-39B7E458B61A}" srcOrd="0" destOrd="0" presId="urn:microsoft.com/office/officeart/2005/8/layout/orgChart1"/>
+    <dgm:cxn modelId="{AD93F841-3212-4F06-B9D4-98B926487AC3}" type="presOf" srcId="{5EC00975-01E5-406B-BFE8-5EC62841049D}" destId="{8D4EE2CB-0D3C-4BE6-9A54-682393A74257}" srcOrd="1" destOrd="0" presId="urn:microsoft.com/office/officeart/2005/8/layout/orgChart1"/>
+    <dgm:cxn modelId="{20809F23-5D35-4C20-AA4E-AA48D77A0F0A}" type="presOf" srcId="{3EF1BC5B-4165-4AE2-A1A7-71F4CE938277}" destId="{CC89EADA-8B68-4529-85B9-BE8028CD765D}" srcOrd="1" destOrd="0" presId="urn:microsoft.com/office/officeart/2005/8/layout/orgChart1"/>
+    <dgm:cxn modelId="{60C99DD7-CDCF-4CC3-AECE-7F521B4A4358}" srcId="{3EF1BC5B-4165-4AE2-A1A7-71F4CE938277}" destId="{4284228F-198C-47C1-BBA4-3DFEB842FB3F}" srcOrd="2" destOrd="0" parTransId="{29A03FB7-8A40-41E1-8361-5AEA8631E2F5}" sibTransId="{EB8BB0B3-832A-4DC9-B50A-A9A21BBE351F}"/>
+    <dgm:cxn modelId="{02EF3ED8-558E-48E4-A9B6-CC3C4719E050}" type="presOf" srcId="{AF60C34C-C897-4539-B032-66207FB067ED}" destId="{8B717BD7-7066-4B1C-95E6-154E539E040C}" srcOrd="1" destOrd="0" presId="urn:microsoft.com/office/officeart/2005/8/layout/orgChart1"/>
+    <dgm:cxn modelId="{FAF56247-83F8-4F04-BEB6-FAAB056884A2}" type="presOf" srcId="{CA88BCF5-4529-4894-A8A1-0B74D566BCB0}" destId="{E6860C8D-DAC3-4510-80C4-991D0EB88B04}" srcOrd="0" destOrd="0" presId="urn:microsoft.com/office/officeart/2005/8/layout/orgChart1"/>
+    <dgm:cxn modelId="{3D10CC60-44EA-4282-92A7-A83E1FEFB17D}" type="presOf" srcId="{EFF6A549-C0EB-4666-A76A-6EA50BE84AF5}" destId="{AA77394C-2023-4562-8F67-23AFB206F30E}" srcOrd="0" destOrd="0" presId="urn:microsoft.com/office/officeart/2005/8/layout/orgChart1"/>
+    <dgm:cxn modelId="{5BCF3B54-C70B-4878-B44B-E439DA72FAF5}" type="presOf" srcId="{A7D78EF8-C75D-4758-8FC1-1A35565F20E4}" destId="{51930273-B49F-4CE2-A2DA-606850AAC2AC}" srcOrd="0" destOrd="0" presId="urn:microsoft.com/office/officeart/2005/8/layout/orgChart1"/>
+    <dgm:cxn modelId="{9EF5C0E2-6791-4D58-BAA2-E407970A6CD9}" type="presOf" srcId="{C99E98F8-1193-470A-8897-53816748360A}" destId="{F4A5735B-2C65-4137-9D45-1FAFA4683626}" srcOrd="1" destOrd="0" presId="urn:microsoft.com/office/officeart/2005/8/layout/orgChart1"/>
+    <dgm:cxn modelId="{3928824D-7137-433C-AD1C-4EC4620A0C69}" type="presOf" srcId="{E720D17C-DE61-4CD2-84DC-19BE97FC730E}" destId="{4F3EC91D-8347-41DC-B6F1-F3D1FED319AC}" srcOrd="0" destOrd="0" presId="urn:microsoft.com/office/officeart/2005/8/layout/orgChart1"/>
+    <dgm:cxn modelId="{CE6B5CE1-8FF8-499D-A3C9-EB3BC1BE30CA}" srcId="{9E44AD2C-2601-4E19-995A-433C389CCF5B}" destId="{87E2C29C-B3D9-45A0-A107-E961620B790C}" srcOrd="1" destOrd="0" parTransId="{5C728389-889D-4FDA-BF63-4F68F5139CF7}" sibTransId="{C24DE0C0-E0B6-4409-A636-0F8E16EDCDCE}"/>
+    <dgm:cxn modelId="{DBAE1004-21CB-40DD-9FAF-43901075BDB4}" type="presOf" srcId="{064974CF-D973-4D34-8BE6-7B76D41FB9DD}" destId="{735731F4-B3E8-4A88-9B34-9A1F0420FB18}" srcOrd="0" destOrd="0" presId="urn:microsoft.com/office/officeart/2005/8/layout/orgChart1"/>
+    <dgm:cxn modelId="{54474F6A-2EA3-4B1F-93EC-6E256AA93C79}" type="presOf" srcId="{C13DDE89-6CFC-4811-9CB2-76034BCB653E}" destId="{ED2F88C3-BFC2-44C2-9FA2-BBA0B9689223}" srcOrd="0" destOrd="0" presId="urn:microsoft.com/office/officeart/2005/8/layout/orgChart1"/>
+    <dgm:cxn modelId="{648799FA-135B-48BA-A5AB-F4EDA4963280}" type="presOf" srcId="{A25004B9-C00F-425C-9C1D-D2709412066D}" destId="{2BBD5777-2556-419D-A140-58B3A897BCA4}" srcOrd="0" destOrd="0" presId="urn:microsoft.com/office/officeart/2005/8/layout/orgChart1"/>
+    <dgm:cxn modelId="{09EF7E50-2856-4308-B7A1-FD258A20B090}" type="presOf" srcId="{90EF4112-B4AA-4B9F-9EF7-EB481C7B90CB}" destId="{ABFD6ADA-118F-46FF-8E6B-A2DC5A4C43EE}" srcOrd="1" destOrd="0" presId="urn:microsoft.com/office/officeart/2005/8/layout/orgChart1"/>
+    <dgm:cxn modelId="{EBC253C2-8C6F-4A29-BC98-E7B9D6314F95}" type="presOf" srcId="{E810120D-E565-4CDB-8F81-4419110DC319}" destId="{5B25CD9E-0182-44CD-B44A-FBD70C8504F0}" srcOrd="0" destOrd="0" presId="urn:microsoft.com/office/officeart/2005/8/layout/orgChart1"/>
+    <dgm:cxn modelId="{D8A81A64-1A02-4C27-B899-6ABFEF730D72}" type="presOf" srcId="{89EDD6CB-12A6-4407-8D51-1EA336FD9034}" destId="{EE265A84-FCD0-4925-85CD-37B4AEFFE777}" srcOrd="1" destOrd="0" presId="urn:microsoft.com/office/officeart/2005/8/layout/orgChart1"/>
+    <dgm:cxn modelId="{0FDF90E7-6812-4CD7-B60B-F33E628D38A8}" srcId="{CA22C88E-0669-49D0-8926-21D7B4218441}" destId="{AE273834-3402-4F3E-9359-60E39C54B9E5}" srcOrd="0" destOrd="0" parTransId="{D66EDA4E-0315-406C-AB8A-446FFDCA157D}" sibTransId="{4C7F0DEB-D990-44E7-9169-242BD8CF23F0}"/>
+    <dgm:cxn modelId="{9CFF07EE-F5CD-482C-BEF6-9C1B7EE0B2FB}" type="presOf" srcId="{A93AFC68-D6FB-45E6-82A2-3CEE4BC7EBA0}" destId="{BC3E633F-8461-403E-BDEC-B7E99735FFBE}" srcOrd="0" destOrd="0" presId="urn:microsoft.com/office/officeart/2005/8/layout/orgChart1"/>
+    <dgm:cxn modelId="{5A106CEB-028C-4822-A5C1-C80B7CA55A7F}" type="presOf" srcId="{0B83FA1A-6018-4BAF-B624-185D76909078}" destId="{79A724F6-B267-4494-8ED4-0A7DA5255B94}" srcOrd="0" destOrd="0" presId="urn:microsoft.com/office/officeart/2005/8/layout/orgChart1"/>
+    <dgm:cxn modelId="{BD283F38-F103-477F-A1B9-6F6407EFA1E0}" type="presOf" srcId="{C8DC7EEA-3BAD-4A17-B214-E34636C975B0}" destId="{E38062C5-44BF-4D02-9ADD-92494A0DEB33}" srcOrd="1" destOrd="0" presId="urn:microsoft.com/office/officeart/2005/8/layout/orgChart1"/>
+    <dgm:cxn modelId="{5D184CF6-8E64-43B0-B965-4C100037B070}" srcId="{B13EBD08-60E6-4BF7-B127-E6075EB2CAD4}" destId="{EFF6A549-C0EB-4666-A76A-6EA50BE84AF5}" srcOrd="0" destOrd="0" parTransId="{DF960F08-4B64-4417-A942-184FBE14048D}" sibTransId="{7898AB58-BF71-4780-A55E-225533F0B399}"/>
+    <dgm:cxn modelId="{336A2336-5C02-40CF-97FA-CD97D4B21DE9}" srcId="{87E2C29C-B3D9-45A0-A107-E961620B790C}" destId="{B3C3776B-77C5-4635-99FD-534DF9461E01}" srcOrd="0" destOrd="0" parTransId="{E720D17C-DE61-4CD2-84DC-19BE97FC730E}" sibTransId="{94BE868C-755C-4001-B3D9-071FA9378B1C}"/>
+    <dgm:cxn modelId="{EA77A244-BE46-428B-84AA-531978D4B3DD}" type="presOf" srcId="{5EE585BE-1F3B-48F7-8CAC-44B214DF1258}" destId="{38E82CCC-EAE7-4213-9EB8-2CB4212845D8}" srcOrd="0" destOrd="0" presId="urn:microsoft.com/office/officeart/2005/8/layout/orgChart1"/>
+    <dgm:cxn modelId="{EA152464-4BB0-4787-AA68-16983EAF60F3}" srcId="{CA88BCF5-4529-4894-A8A1-0B74D566BCB0}" destId="{B13EBD08-60E6-4BF7-B127-E6075EB2CAD4}" srcOrd="0" destOrd="0" parTransId="{DF39462D-1755-4379-9F2D-1E78FA4B8B73}" sibTransId="{76D1F70A-B867-41FF-B8E2-DF788D62499C}"/>
+    <dgm:cxn modelId="{C7251980-28BB-420B-962A-0869E1372A97}" type="presOf" srcId="{D66EDA4E-0315-406C-AB8A-446FFDCA157D}" destId="{221D2F42-BF70-454D-9D32-7468C5EBFCFE}" srcOrd="0" destOrd="0" presId="urn:microsoft.com/office/officeart/2005/8/layout/orgChart1"/>
+    <dgm:cxn modelId="{28460995-7403-4C9F-A13D-446515DB78B1}" type="presOf" srcId="{577C95EA-176F-4E99-A1A6-58827A06F625}" destId="{D8ECEB18-7017-4ADB-932D-95A78F708481}" srcOrd="0" destOrd="0" presId="urn:microsoft.com/office/officeart/2005/8/layout/orgChart1"/>
+    <dgm:cxn modelId="{F91805BB-FBB6-446A-A9B3-5D7D91D1BD43}" type="presOf" srcId="{3BBDC08C-E302-4EEF-8A04-14D81BB8EF0C}" destId="{227DDBD7-0C65-4CB6-AE8E-ED04C25D8C5F}" srcOrd="1" destOrd="0" presId="urn:microsoft.com/office/officeart/2005/8/layout/orgChart1"/>
+    <dgm:cxn modelId="{869C6573-EE88-457B-B7CF-C2FB20AEF8AC}" type="presOf" srcId="{B631B7B8-084F-4564-9389-99E0643D80CD}" destId="{CECF6017-B531-4D48-931D-680624BD71FA}" srcOrd="1" destOrd="0" presId="urn:microsoft.com/office/officeart/2005/8/layout/orgChart1"/>
+    <dgm:cxn modelId="{F5A03E14-A332-4CF9-BA73-3EBB05040CA8}" type="presOf" srcId="{D9F38DD3-F2C8-42C8-B999-4C76D9307E60}" destId="{6400440C-3C9D-4F20-9C9E-59774D45D5AA}" srcOrd="0" destOrd="0" presId="urn:microsoft.com/office/officeart/2005/8/layout/orgChart1"/>
+    <dgm:cxn modelId="{23DD3F55-4AC3-4934-AB44-86C406D05C2A}" type="presOf" srcId="{89CA7FB1-CA75-4434-8A45-9A71334A2D83}" destId="{E8195F43-DAB6-465A-A70C-BFD525FD22A5}" srcOrd="1" destOrd="0" presId="urn:microsoft.com/office/officeart/2005/8/layout/orgChart1"/>
+    <dgm:cxn modelId="{63194B18-D218-4C0C-B07B-5BF70ECB7467}" type="presOf" srcId="{D696D06A-0249-4D53-83E8-0B5063D22123}" destId="{2BF8B1F3-1B58-4110-8A5F-4F45944A7EFE}" srcOrd="0" destOrd="0" presId="urn:microsoft.com/office/officeart/2005/8/layout/orgChart1"/>
+    <dgm:cxn modelId="{19196005-1233-40D4-B756-7AD956FABFCC}" type="presOf" srcId="{87E2C29C-B3D9-45A0-A107-E961620B790C}" destId="{BB1FF034-D0F4-42EE-90CF-DDFEDBC38A0F}" srcOrd="0" destOrd="0" presId="urn:microsoft.com/office/officeart/2005/8/layout/orgChart1"/>
+    <dgm:cxn modelId="{405F7D0D-3FF8-4836-8736-89C360F5F63A}" srcId="{3EF1BC5B-4165-4AE2-A1A7-71F4CE938277}" destId="{3BBDC08C-E302-4EEF-8A04-14D81BB8EF0C}" srcOrd="0" destOrd="0" parTransId="{F0799F3A-9CF7-43A4-A7DD-F6920F49BD61}" sibTransId="{CE7EB67C-576D-4E9F-831F-9F5B2253817C}"/>
+    <dgm:cxn modelId="{77CFD74F-8AF2-43DB-BB3A-46168F5E231E}" type="presOf" srcId="{3EF1BC5B-4165-4AE2-A1A7-71F4CE938277}" destId="{2B9685D8-006A-4898-9C7B-EF18225D9069}" srcOrd="0" destOrd="0" presId="urn:microsoft.com/office/officeart/2005/8/layout/orgChart1"/>
+    <dgm:cxn modelId="{32291F8C-38A4-4334-A67A-8C1596431F8B}" type="presOf" srcId="{64BF3E07-4950-4AA6-BD1B-613D5BA4926F}" destId="{B548C1C7-9FEC-413F-93AE-568D8802B6D4}" srcOrd="0" destOrd="0" presId="urn:microsoft.com/office/officeart/2005/8/layout/orgChart1"/>
+    <dgm:cxn modelId="{41DE3329-75E9-490E-B5C4-5974E74B48FE}" type="presOf" srcId="{5C728389-889D-4FDA-BF63-4F68F5139CF7}" destId="{4E2B58C2-7DFF-4928-A50C-3F879B47E332}" srcOrd="0" destOrd="0" presId="urn:microsoft.com/office/officeart/2005/8/layout/orgChart1"/>
+    <dgm:cxn modelId="{931067A8-8A6E-4C19-8C58-8F8392705AED}" type="presOf" srcId="{F859457E-BC70-4756-BFAA-D50EA258BDF3}" destId="{59591444-B07A-438B-A4EC-B1FBC103E086}" srcOrd="1" destOrd="0" presId="urn:microsoft.com/office/officeart/2005/8/layout/orgChart1"/>
+    <dgm:cxn modelId="{34E34F95-3440-4E11-A244-3EA4BFA49377}" type="presOf" srcId="{98800D61-03A7-4E2F-A017-88AE24C532AB}" destId="{393AE2F9-7C10-4603-A29C-C2138954497A}" srcOrd="0" destOrd="0" presId="urn:microsoft.com/office/officeart/2005/8/layout/orgChart1"/>
+    <dgm:cxn modelId="{463A68B3-52C2-4EC6-9055-3B2B0F512253}" type="presOf" srcId="{D6C49017-6C04-4D1B-89EC-E94E4D733E18}" destId="{1D12B547-CA81-4788-BD74-A2441DB36318}" srcOrd="0" destOrd="0" presId="urn:microsoft.com/office/officeart/2005/8/layout/orgChart1"/>
+    <dgm:cxn modelId="{E88DD25F-134B-4D80-9046-1FE88CA58905}" type="presOf" srcId="{D52FBA9B-D316-4AEE-A601-C03F8AEB224F}" destId="{17A7BBEF-86F0-4326-8631-B822BDA06C6D}" srcOrd="1" destOrd="0" presId="urn:microsoft.com/office/officeart/2005/8/layout/orgChart1"/>
+    <dgm:cxn modelId="{3870041A-18DA-4EEC-958C-4497D349AD34}" srcId="{C8DC7EEA-3BAD-4A17-B214-E34636C975B0}" destId="{5EC00975-01E5-406B-BFE8-5EC62841049D}" srcOrd="0" destOrd="0" parTransId="{3D52A457-41A8-415E-890A-6088D0BF1C99}" sibTransId="{D3EB9FFF-AF1B-416C-8C4E-950C475EA690}"/>
+    <dgm:cxn modelId="{56F42257-A71E-4D1A-9C86-19D422C8223A}" type="presOf" srcId="{24FA715E-8556-4869-9C6B-8237703100CE}" destId="{C610CADA-246A-48B6-B473-575E7043A881}" srcOrd="0" destOrd="0" presId="urn:microsoft.com/office/officeart/2005/8/layout/orgChart1"/>
+    <dgm:cxn modelId="{2599627B-44FE-4165-9545-BEBB49F2D813}" type="presOf" srcId="{5EC00975-01E5-406B-BFE8-5EC62841049D}" destId="{90330DBF-41F8-425F-ADE2-D271DB5F8DB2}" srcOrd="0" destOrd="0" presId="urn:microsoft.com/office/officeart/2005/8/layout/orgChart1"/>
+    <dgm:cxn modelId="{1DDA332E-4833-49C2-B7C0-0052BC496765}" srcId="{B631B7B8-084F-4564-9389-99E0643D80CD}" destId="{3EF1BC5B-4165-4AE2-A1A7-71F4CE938277}" srcOrd="2" destOrd="0" parTransId="{1DC45992-552B-4F2F-90CA-7C788AE60A5B}" sibTransId="{F863F40B-7DB2-4137-A847-61DA50CA4545}"/>
+    <dgm:cxn modelId="{B9DB9AD4-EA67-4B4C-98BF-5421D42722ED}" srcId="{89CA7FB1-CA75-4434-8A45-9A71334A2D83}" destId="{89EDD6CB-12A6-4407-8D51-1EA336FD9034}" srcOrd="2" destOrd="0" parTransId="{A25004B9-C00F-425C-9C1D-D2709412066D}" sibTransId="{28113A8A-D34E-4C32-AF03-C4B32463E150}"/>
+    <dgm:cxn modelId="{19AF32BD-5CB0-469E-8C07-C34261A21486}" type="presOf" srcId="{7BA54701-9152-4F68-87CD-10DFFA641B12}" destId="{27306890-3C67-40ED-9E55-D6BAC648FCFA}" srcOrd="0" destOrd="0" presId="urn:microsoft.com/office/officeart/2005/8/layout/orgChart1"/>
+    <dgm:cxn modelId="{367C8158-E2A1-4A49-87CB-8F5A498F04D5}" type="presOf" srcId="{D52FBA9B-D316-4AEE-A601-C03F8AEB224F}" destId="{F78164D0-3659-4724-8A9A-5827C7D4A9B6}" srcOrd="0" destOrd="0" presId="urn:microsoft.com/office/officeart/2005/8/layout/orgChart1"/>
+    <dgm:cxn modelId="{2EACE39B-4272-4439-991B-FC06D88EC4D2}" type="presOf" srcId="{AE273834-3402-4F3E-9359-60E39C54B9E5}" destId="{9D6AA769-9EC6-4A9B-B504-B1ACE44EAF11}" srcOrd="0" destOrd="0" presId="urn:microsoft.com/office/officeart/2005/8/layout/orgChart1"/>
+    <dgm:cxn modelId="{1B8226BE-F803-4F0A-82D3-7477373165E5}" srcId="{B631B7B8-084F-4564-9389-99E0643D80CD}" destId="{9E44AD2C-2601-4E19-995A-433C389CCF5B}" srcOrd="1" destOrd="0" parTransId="{24FA715E-8556-4869-9C6B-8237703100CE}" sibTransId="{187C7A16-531C-474C-959D-4EC996890AC3}"/>
+    <dgm:cxn modelId="{62FED23C-1CC3-46C4-87F5-339E6ABEF30A}" type="presOf" srcId="{9E44AD2C-2601-4E19-995A-433C389CCF5B}" destId="{2E3104F9-A768-4533-918B-2537F78853B9}" srcOrd="1" destOrd="0" presId="urn:microsoft.com/office/officeart/2005/8/layout/orgChart1"/>
+    <dgm:cxn modelId="{FD2253AF-C3FD-407F-9B70-2671412CBD42}" srcId="{7F08AE7F-C7BF-471E-B5C5-6CA509F5F839}" destId="{CA22C88E-0669-49D0-8926-21D7B4218441}" srcOrd="0" destOrd="0" parTransId="{A93AFC68-D6FB-45E6-82A2-3CEE4BC7EBA0}" sibTransId="{364CE115-EBD6-453E-A2AE-8D53CB759957}"/>
+    <dgm:cxn modelId="{2E238338-E800-47BA-B21E-EE1D50E7AAC2}" type="presOf" srcId="{D9F38DD3-F2C8-42C8-B999-4C76D9307E60}" destId="{CB758D7D-076B-4D90-B7B3-5BAE8F6E91EF}" srcOrd="1" destOrd="0" presId="urn:microsoft.com/office/officeart/2005/8/layout/orgChart1"/>
+    <dgm:cxn modelId="{F1CC5C92-0040-4450-A02F-21DA3A246B63}" type="presOf" srcId="{1DC45992-552B-4F2F-90CA-7C788AE60A5B}" destId="{0EB56516-F058-4E18-A11A-661CE5FFFD20}" srcOrd="0" destOrd="0" presId="urn:microsoft.com/office/officeart/2005/8/layout/orgChart1"/>
+    <dgm:cxn modelId="{CD7087CA-B0EE-44E3-A2ED-98722E542EA7}" type="presOf" srcId="{C99E98F8-1193-470A-8897-53816748360A}" destId="{A29678FE-143B-435B-B184-25EF06FC732A}" srcOrd="0" destOrd="0" presId="urn:microsoft.com/office/officeart/2005/8/layout/orgChart1"/>
+    <dgm:cxn modelId="{848A3208-2544-4334-BA51-C8EC767B5C03}" type="presOf" srcId="{4284228F-198C-47C1-BBA4-3DFEB842FB3F}" destId="{7DB3530F-2D45-4251-9B1B-66E73B6C7678}" srcOrd="1" destOrd="0" presId="urn:microsoft.com/office/officeart/2005/8/layout/orgChart1"/>
+    <dgm:cxn modelId="{EE213667-9F1E-41E9-87B2-20F129A8A329}" srcId="{B13EBD08-60E6-4BF7-B127-E6075EB2CAD4}" destId="{89CA7FB1-CA75-4434-8A45-9A71334A2D83}" srcOrd="1" destOrd="0" parTransId="{D6E2F857-7D6C-42BA-9DB9-C72612689B3E}" sibTransId="{703117FE-B187-4012-9588-55D48B7ED82D}"/>
+    <dgm:cxn modelId="{087955FE-4E68-469C-844B-4FDB96A6085F}" type="presOf" srcId="{AF60C34C-C897-4539-B032-66207FB067ED}" destId="{33E19900-0BB9-4408-8635-F712AD658A96}" srcOrd="0" destOrd="0" presId="urn:microsoft.com/office/officeart/2005/8/layout/orgChart1"/>
+    <dgm:cxn modelId="{4BC43047-77E6-4744-865E-26C7BA43B3A9}" type="presOf" srcId="{7F08AE7F-C7BF-471E-B5C5-6CA509F5F839}" destId="{C438B4BE-0CEA-4568-906B-AD0392F24989}" srcOrd="1" destOrd="0" presId="urn:microsoft.com/office/officeart/2005/8/layout/orgChart1"/>
+    <dgm:cxn modelId="{1F166844-398B-4411-B357-990A982C62F5}" type="presOf" srcId="{99974594-39E7-4B49-A6E9-7D656202619B}" destId="{266D1529-FC20-4446-9D6D-6190E4D50402}" srcOrd="0" destOrd="0" presId="urn:microsoft.com/office/officeart/2005/8/layout/orgChart1"/>
+    <dgm:cxn modelId="{ECF422DD-E8C9-4EA9-A3AA-598F2325DF31}" srcId="{AF60C34C-C897-4539-B032-66207FB067ED}" destId="{718FE6DB-BE4D-422A-8E4F-C6A156970B60}" srcOrd="0" destOrd="0" parTransId="{9EAAC1E1-2E7D-4B1F-B47F-75106D3E7F10}" sibTransId="{FA14203A-2783-486D-B31A-70285221AA3F}"/>
+    <dgm:cxn modelId="{2F779234-A4A0-4A6A-96F4-E8876CFB3941}" srcId="{D6C49017-6C04-4D1B-89EC-E94E4D733E18}" destId="{C99E98F8-1193-470A-8897-53816748360A}" srcOrd="0" destOrd="0" parTransId="{7BA54701-9152-4F68-87CD-10DFFA641B12}" sibTransId="{3934119B-C05C-4D40-B28B-3F0465FF49A8}"/>
+    <dgm:cxn modelId="{E74CE521-093F-437C-99BA-475126D494E0}" srcId="{EFF6A549-C0EB-4666-A76A-6EA50BE84AF5}" destId="{577C95EA-176F-4E99-A1A6-58827A06F625}" srcOrd="1" destOrd="0" parTransId="{64BF3E07-4950-4AA6-BD1B-613D5BA4926F}" sibTransId="{D575FA45-BE73-45F7-83F1-A0719C8F8817}"/>
+    <dgm:cxn modelId="{74752981-475C-4D3F-94BE-03AE3EFF60D2}" type="presOf" srcId="{B3C3776B-77C5-4635-99FD-534DF9461E01}" destId="{157B7F59-F52F-4C85-9301-28C578713DC8}" srcOrd="0" destOrd="0" presId="urn:microsoft.com/office/officeart/2005/8/layout/orgChart1"/>
+    <dgm:cxn modelId="{2734EBAA-6C45-43C6-9400-BC872C48205A}" type="presOf" srcId="{B3C3776B-77C5-4635-99FD-534DF9461E01}" destId="{5513730A-7156-4C3C-9072-969ABEDE6AC7}" srcOrd="1" destOrd="0" presId="urn:microsoft.com/office/officeart/2005/8/layout/orgChart1"/>
+    <dgm:cxn modelId="{FA372CB9-01D5-4310-9B4C-13B72757F64F}" type="presOf" srcId="{EFF6A549-C0EB-4666-A76A-6EA50BE84AF5}" destId="{E399D96D-2E0D-4FBE-9A07-3F0A19F278AA}" srcOrd="1" destOrd="0" presId="urn:microsoft.com/office/officeart/2005/8/layout/orgChart1"/>
+    <dgm:cxn modelId="{D80052A9-0C04-4154-814F-A1513724EA80}" type="presOf" srcId="{87E2C29C-B3D9-45A0-A107-E961620B790C}" destId="{1C42D5E8-DEC8-450D-BA46-351F457B392D}" srcOrd="1" destOrd="0" presId="urn:microsoft.com/office/officeart/2005/8/layout/orgChart1"/>
+    <dgm:cxn modelId="{9255F183-37E1-42BA-8DFA-0DBEFB467C30}" srcId="{EFF6A549-C0EB-4666-A76A-6EA50BE84AF5}" destId="{90EF4112-B4AA-4B9F-9EF7-EB481C7B90CB}" srcOrd="0" destOrd="0" parTransId="{4F6616C0-8FDF-4162-B602-92BC84E1048A}" sibTransId="{B5AC67A9-FA44-4AEF-A836-43AE49904ED7}"/>
+    <dgm:cxn modelId="{EF7612F9-D186-4FA1-BB2B-16F41C24F633}" srcId="{89EDD6CB-12A6-4407-8D51-1EA336FD9034}" destId="{0C668483-8DB0-4031-AE35-BB3DC4FE3AF1}" srcOrd="1" destOrd="0" parTransId="{D696D06A-0249-4D53-83E8-0B5063D22123}" sibTransId="{C14C9B33-9E32-436C-A774-371AB8853DD9}"/>
+    <dgm:cxn modelId="{FF29D348-1424-47E8-9F1B-D821429942DD}" type="presOf" srcId="{90EF4112-B4AA-4B9F-9EF7-EB481C7B90CB}" destId="{D7CB6126-5F88-480E-92C1-20FCC6A6B1BC}" srcOrd="0" destOrd="0" presId="urn:microsoft.com/office/officeart/2005/8/layout/orgChart1"/>
+    <dgm:cxn modelId="{7053EFB1-8765-4E93-883B-70C931F4051D}" type="presOf" srcId="{0C668483-8DB0-4031-AE35-BB3DC4FE3AF1}" destId="{A920D933-9F20-4699-B577-D7D29113C9ED}" srcOrd="0" destOrd="0" presId="urn:microsoft.com/office/officeart/2005/8/layout/orgChart1"/>
+    <dgm:cxn modelId="{068C6D91-A912-46D4-BD17-1DD35944CB24}" type="presOf" srcId="{577C95EA-176F-4E99-A1A6-58827A06F625}" destId="{B080475C-2924-4FAC-9E7C-E58DBC8F807E}" srcOrd="1" destOrd="0" presId="urn:microsoft.com/office/officeart/2005/8/layout/orgChart1"/>
+    <dgm:cxn modelId="{665E1406-698C-45DE-96E8-1B501910FDEE}" type="presOf" srcId="{9E44AD2C-2601-4E19-995A-433C389CCF5B}" destId="{2DC9E238-F054-44E1-B82F-AE16F35705B8}" srcOrd="0" destOrd="0" presId="urn:microsoft.com/office/officeart/2005/8/layout/orgChart1"/>
+    <dgm:cxn modelId="{54E07685-886A-4EB3-B9F2-A9092CC5529E}" type="presOf" srcId="{DF960F08-4B64-4417-A942-184FBE14048D}" destId="{416F0F07-DEA0-4A7D-AF8A-3797342A2A89}" srcOrd="0" destOrd="0" presId="urn:microsoft.com/office/officeart/2005/8/layout/orgChart1"/>
+    <dgm:cxn modelId="{D98DF89E-41DE-4062-B990-5190E8885783}" type="presOf" srcId="{0C668483-8DB0-4031-AE35-BB3DC4FE3AF1}" destId="{059CF787-A935-4718-A16A-728DE0E45792}" srcOrd="1" destOrd="0" presId="urn:microsoft.com/office/officeart/2005/8/layout/orgChart1"/>
+    <dgm:cxn modelId="{C28D5950-16D6-4722-9B76-2D9EFC7CDC2A}" srcId="{3EF1BC5B-4165-4AE2-A1A7-71F4CE938277}" destId="{F859457E-BC70-4756-BFAA-D50EA258BDF3}" srcOrd="1" destOrd="0" parTransId="{064974CF-D973-4D34-8BE6-7B76D41FB9DD}" sibTransId="{5E1ACD39-18E1-4078-89FA-514BBE10EA9F}"/>
+    <dgm:cxn modelId="{4C47DBBD-7AD5-4B8B-A755-B1152E8D39C6}" type="presOf" srcId="{3D52A457-41A8-415E-890A-6088D0BF1C99}" destId="{5B7DE618-4DFA-4424-ADA1-B345F466AFF9}" srcOrd="0" destOrd="0" presId="urn:microsoft.com/office/officeart/2005/8/layout/orgChart1"/>
+    <dgm:cxn modelId="{7E57C634-DBFB-415B-8230-2E146AE70EC8}" type="presOf" srcId="{B13EBD08-60E6-4BF7-B127-E6075EB2CAD4}" destId="{509BE53F-8C6D-4E57-A2BB-B510FA533BA0}" srcOrd="0" destOrd="0" presId="urn:microsoft.com/office/officeart/2005/8/layout/orgChart1"/>
+    <dgm:cxn modelId="{5D2C58FF-A248-406A-A16A-985546D5076B}" type="presOf" srcId="{7F08AE7F-C7BF-471E-B5C5-6CA509F5F839}" destId="{18DBB891-5FB1-4FC9-B96D-C5064DA55C1F}" srcOrd="0" destOrd="0" presId="urn:microsoft.com/office/officeart/2005/8/layout/orgChart1"/>
+    <dgm:cxn modelId="{93533D71-ED40-4573-BCF9-D7E5E432BCED}" type="presOf" srcId="{718FE6DB-BE4D-422A-8E4F-C6A156970B60}" destId="{85223D6A-2F60-4869-AF98-0C08151C0259}" srcOrd="1" destOrd="0" presId="urn:microsoft.com/office/officeart/2005/8/layout/orgChart1"/>
+    <dgm:cxn modelId="{3489EF10-EE6F-4924-97D7-30750838C03A}" type="presOf" srcId="{B13EBD08-60E6-4BF7-B127-E6075EB2CAD4}" destId="{EBDED88E-FAEF-482C-A6DC-01A0709FADF0}" srcOrd="1" destOrd="0" presId="urn:microsoft.com/office/officeart/2005/8/layout/orgChart1"/>
+    <dgm:cxn modelId="{64D220DE-998C-4A6A-929B-F2FEEB375F3C}" srcId="{89EDD6CB-12A6-4407-8D51-1EA336FD9034}" destId="{A7D78EF8-C75D-4758-8FC1-1A35565F20E4}" srcOrd="0" destOrd="0" parTransId="{5EE585BE-1F3B-48F7-8CAC-44B214DF1258}" sibTransId="{9B0D0E92-C0AB-41D3-B5D5-686C8659F635}"/>
+    <dgm:cxn modelId="{B40A008F-2120-47F2-9FFE-F2B4844E1598}" type="presOf" srcId="{3BBDC08C-E302-4EEF-8A04-14D81BB8EF0C}" destId="{7E37B81D-C9BD-4846-B557-61A6FBACEEAA}" srcOrd="0" destOrd="0" presId="urn:microsoft.com/office/officeart/2005/8/layout/orgChart1"/>
     <dgm:cxn modelId="{5572D282-7871-41A0-97D9-D7F751CA271F}" type="presOf" srcId="{9EAAC1E1-2E7D-4B1F-B47F-75106D3E7F10}" destId="{359947AF-5439-4C9C-95C1-2643BF891CB9}" srcOrd="0" destOrd="0" presId="urn:microsoft.com/office/officeart/2005/8/layout/orgChart1"/>
-    <dgm:cxn modelId="{70B94113-2F20-403A-835A-D170E61B91ED}" srcId="{89CA7FB1-CA75-4434-8A45-9A71334A2D83}" destId="{B631B7B8-084F-4564-9389-99E0643D80CD}" srcOrd="1" destOrd="0" parTransId="{E810120D-E565-4CDB-8F81-4419110DC319}" sibTransId="{3F0A87FE-C193-47DC-86C0-21B3A4C5CAEB}"/>
+    <dgm:cxn modelId="{591BF1E2-5C85-4A96-B1C9-819DAEED99FE}" type="presOf" srcId="{B2C0FFFF-DC8C-43F7-9DC6-E28200C627D8}" destId="{9882E255-31BB-4670-B778-249E53F23956}" srcOrd="0" destOrd="0" presId="urn:microsoft.com/office/officeart/2005/8/layout/orgChart1"/>
+    <dgm:cxn modelId="{82C72715-7BE3-4326-9AE4-85DAFDB55736}" srcId="{89CA7FB1-CA75-4434-8A45-9A71334A2D83}" destId="{7F08AE7F-C7BF-471E-B5C5-6CA509F5F839}" srcOrd="0" destOrd="0" parTransId="{C13DDE89-6CFC-4811-9CB2-76034BCB653E}" sibTransId="{7155BACE-3331-4B44-9C0B-793D86CCA9EE}"/>
+    <dgm:cxn modelId="{58780FB7-FD5B-48F2-A528-2D8E44DE8B46}" type="presOf" srcId="{D6E2F857-7D6C-42BA-9DB9-C72612689B3E}" destId="{12353F20-02E7-4E7C-B3AC-A1DC2E751C62}" srcOrd="0" destOrd="0" presId="urn:microsoft.com/office/officeart/2005/8/layout/orgChart1"/>
     <dgm:cxn modelId="{073A12D3-8704-4680-9A38-0F18E09683AE}" type="presOf" srcId="{CA22C88E-0669-49D0-8926-21D7B4218441}" destId="{4DFF4648-B7C6-4374-BC41-506B87EB4D4B}" srcOrd="1" destOrd="0" presId="urn:microsoft.com/office/officeart/2005/8/layout/orgChart1"/>
-    <dgm:cxn modelId="{01916E11-5C2E-4D9B-BB88-EDFE3BAE17E3}" type="presOf" srcId="{B631B7B8-084F-4564-9389-99E0643D80CD}" destId="{F15F8266-AD11-461E-A3FA-7357505E16A8}" srcOrd="0" destOrd="0" presId="urn:microsoft.com/office/officeart/2005/8/layout/orgChart1"/>
+    <dgm:cxn modelId="{4FD1F272-6C3F-4F30-B7BD-976788D87F8E}" type="presOf" srcId="{C8DC7EEA-3BAD-4A17-B214-E34636C975B0}" destId="{5D0BB2C5-B585-4B59-8165-BA89E901922A}" srcOrd="0" destOrd="0" presId="urn:microsoft.com/office/officeart/2005/8/layout/orgChart1"/>
     <dgm:cxn modelId="{9A7D14F8-9CD8-40FC-BA62-44FF30F68821}" type="presOf" srcId="{718FE6DB-BE4D-422A-8E4F-C6A156970B60}" destId="{56FDEEBD-3A04-4E2E-A465-1B19D39C2CF9}" srcOrd="0" destOrd="0" presId="urn:microsoft.com/office/officeart/2005/8/layout/orgChart1"/>
-    <dgm:cxn modelId="{FAF56247-83F8-4F04-BEB6-FAAB056884A2}" type="presOf" srcId="{CA88BCF5-4529-4894-A8A1-0B74D566BCB0}" destId="{E6860C8D-DAC3-4510-80C4-991D0EB88B04}" srcOrd="0" destOrd="0" presId="urn:microsoft.com/office/officeart/2005/8/layout/orgChart1"/>
     <dgm:cxn modelId="{A3487118-34C6-4239-8C62-6A74C1A4EAB8}" type="presOf" srcId="{F859457E-BC70-4756-BFAA-D50EA258BDF3}" destId="{AC9CFD7E-8D94-410F-B512-CAA8A62EAA1F}" srcOrd="0" destOrd="0" presId="urn:microsoft.com/office/officeart/2005/8/layout/orgChart1"/>
-    <dgm:cxn modelId="{19AF32BD-5CB0-469E-8C07-C34261A21486}" type="presOf" srcId="{7BA54701-9152-4F68-87CD-10DFFA641B12}" destId="{27306890-3C67-40ED-9E55-D6BAC648FCFA}" srcOrd="0" destOrd="0" presId="urn:microsoft.com/office/officeart/2005/8/layout/orgChart1"/>
-    <dgm:cxn modelId="{F1CC5C92-0040-4450-A02F-21DA3A246B63}" type="presOf" srcId="{1DC45992-552B-4F2F-90CA-7C788AE60A5B}" destId="{0EB56516-F058-4E18-A11A-661CE5FFFD20}" srcOrd="0" destOrd="0" presId="urn:microsoft.com/office/officeart/2005/8/layout/orgChart1"/>
-    <dgm:cxn modelId="{3D10CC60-44EA-4282-92A7-A83E1FEFB17D}" type="presOf" srcId="{EFF6A549-C0EB-4666-A76A-6EA50BE84AF5}" destId="{AA77394C-2023-4562-8F67-23AFB206F30E}" srcOrd="0" destOrd="0" presId="urn:microsoft.com/office/officeart/2005/8/layout/orgChart1"/>
-    <dgm:cxn modelId="{C28D5950-16D6-4722-9B76-2D9EFC7CDC2A}" srcId="{3EF1BC5B-4165-4AE2-A1A7-71F4CE938277}" destId="{F859457E-BC70-4756-BFAA-D50EA258BDF3}" srcOrd="1" destOrd="0" parTransId="{064974CF-D973-4D34-8BE6-7B76D41FB9DD}" sibTransId="{5E1ACD39-18E1-4078-89FA-514BBE10EA9F}"/>
-    <dgm:cxn modelId="{EA77A244-BE46-428B-84AA-531978D4B3DD}" type="presOf" srcId="{5EE585BE-1F3B-48F7-8CAC-44B214DF1258}" destId="{38E82CCC-EAE7-4213-9EB8-2CB4212845D8}" srcOrd="0" destOrd="0" presId="urn:microsoft.com/office/officeart/2005/8/layout/orgChart1"/>
-    <dgm:cxn modelId="{AD93F841-3212-4F06-B9D4-98B926487AC3}" type="presOf" srcId="{5EC00975-01E5-406B-BFE8-5EC62841049D}" destId="{8D4EE2CB-0D3C-4BE6-9A54-682393A74257}" srcOrd="1" destOrd="0" presId="urn:microsoft.com/office/officeart/2005/8/layout/orgChart1"/>
-    <dgm:cxn modelId="{F91805BB-FBB6-446A-A9B3-5D7D91D1BD43}" type="presOf" srcId="{3BBDC08C-E302-4EEF-8A04-14D81BB8EF0C}" destId="{227DDBD7-0C65-4CB6-AE8E-ED04C25D8C5F}" srcOrd="1" destOrd="0" presId="urn:microsoft.com/office/officeart/2005/8/layout/orgChart1"/>
-    <dgm:cxn modelId="{1B8226BE-F803-4F0A-82D3-7477373165E5}" srcId="{B631B7B8-084F-4564-9389-99E0643D80CD}" destId="{9E44AD2C-2601-4E19-995A-433C389CCF5B}" srcOrd="1" destOrd="0" parTransId="{24FA715E-8556-4869-9C6B-8237703100CE}" sibTransId="{187C7A16-531C-474C-959D-4EC996890AC3}"/>
-    <dgm:cxn modelId="{DBAE1004-21CB-40DD-9FAF-43901075BDB4}" type="presOf" srcId="{064974CF-D973-4D34-8BE6-7B76D41FB9DD}" destId="{735731F4-B3E8-4A88-9B34-9A1F0420FB18}" srcOrd="0" destOrd="0" presId="urn:microsoft.com/office/officeart/2005/8/layout/orgChart1"/>
-    <dgm:cxn modelId="{9EF5C0E2-6791-4D58-BAA2-E407970A6CD9}" type="presOf" srcId="{C99E98F8-1193-470A-8897-53816748360A}" destId="{F4A5735B-2C65-4137-9D45-1FAFA4683626}" srcOrd="1" destOrd="0" presId="urn:microsoft.com/office/officeart/2005/8/layout/orgChart1"/>
-    <dgm:cxn modelId="{2734EBAA-6C45-43C6-9400-BC872C48205A}" type="presOf" srcId="{B3C3776B-77C5-4635-99FD-534DF9461E01}" destId="{5513730A-7156-4C3C-9072-969ABEDE6AC7}" srcOrd="1" destOrd="0" presId="urn:microsoft.com/office/officeart/2005/8/layout/orgChart1"/>
-    <dgm:cxn modelId="{54E07685-886A-4EB3-B9F2-A9092CC5529E}" type="presOf" srcId="{DF960F08-4B64-4417-A942-184FBE14048D}" destId="{416F0F07-DEA0-4A7D-AF8A-3797342A2A89}" srcOrd="0" destOrd="0" presId="urn:microsoft.com/office/officeart/2005/8/layout/orgChart1"/>
-    <dgm:cxn modelId="{1F166844-398B-4411-B357-990A982C62F5}" type="presOf" srcId="{99974594-39E7-4B49-A6E9-7D656202619B}" destId="{266D1529-FC20-4446-9D6D-6190E4D50402}" srcOrd="0" destOrd="0" presId="urn:microsoft.com/office/officeart/2005/8/layout/orgChart1"/>
-    <dgm:cxn modelId="{BD98AC4D-99FF-4D0F-805B-C156CE4BF1A1}" type="presOf" srcId="{CA22C88E-0669-49D0-8926-21D7B4218441}" destId="{6A81A93B-70E1-4B8B-859A-DB6B99D13DD1}" srcOrd="0" destOrd="0" presId="urn:microsoft.com/office/officeart/2005/8/layout/orgChart1"/>
-    <dgm:cxn modelId="{C7251980-28BB-420B-962A-0869E1372A97}" type="presOf" srcId="{D66EDA4E-0315-406C-AB8A-446FFDCA157D}" destId="{221D2F42-BF70-454D-9D32-7468C5EBFCFE}" srcOrd="0" destOrd="0" presId="urn:microsoft.com/office/officeart/2005/8/layout/orgChart1"/>
-    <dgm:cxn modelId="{19196005-1233-40D4-B756-7AD956FABFCC}" type="presOf" srcId="{87E2C29C-B3D9-45A0-A107-E961620B790C}" destId="{BB1FF034-D0F4-42EE-90CF-DDFEDBC38A0F}" srcOrd="0" destOrd="0" presId="urn:microsoft.com/office/officeart/2005/8/layout/orgChart1"/>
-    <dgm:cxn modelId="{E88DD25F-134B-4D80-9046-1FE88CA58905}" type="presOf" srcId="{D52FBA9B-D316-4AEE-A601-C03F8AEB224F}" destId="{17A7BBEF-86F0-4326-8631-B822BDA06C6D}" srcOrd="1" destOrd="0" presId="urn:microsoft.com/office/officeart/2005/8/layout/orgChart1"/>
-    <dgm:cxn modelId="{0EA3F3F9-EE4F-4D17-9F55-FCADFC4A74E4}" type="presOf" srcId="{89EDD6CB-12A6-4407-8D51-1EA336FD9034}" destId="{BE3D0660-B829-4F25-92E1-A1EDDDC5D277}" srcOrd="0" destOrd="0" presId="urn:microsoft.com/office/officeart/2005/8/layout/orgChart1"/>
-    <dgm:cxn modelId="{405F7D0D-3FF8-4836-8736-89C360F5F63A}" srcId="{3EF1BC5B-4165-4AE2-A1A7-71F4CE938277}" destId="{3BBDC08C-E302-4EEF-8A04-14D81BB8EF0C}" srcOrd="0" destOrd="0" parTransId="{F0799F3A-9CF7-43A4-A7DD-F6920F49BD61}" sibTransId="{CE7EB67C-576D-4E9F-831F-9F5B2253817C}"/>
-    <dgm:cxn modelId="{1F624D73-AA84-41E6-9980-06A8F727591E}" srcId="{C8DC7EEA-3BAD-4A17-B214-E34636C975B0}" destId="{D52FBA9B-D316-4AEE-A601-C03F8AEB224F}" srcOrd="1" destOrd="0" parTransId="{0B83FA1A-6018-4BAF-B624-185D76909078}" sibTransId="{ACBCFC37-EAD9-4174-8820-BF98C7010F15}"/>
-    <dgm:cxn modelId="{5D2C58FF-A248-406A-A16A-985546D5076B}" type="presOf" srcId="{7F08AE7F-C7BF-471E-B5C5-6CA509F5F839}" destId="{18DBB891-5FB1-4FC9-B96D-C5064DA55C1F}" srcOrd="0" destOrd="0" presId="urn:microsoft.com/office/officeart/2005/8/layout/orgChart1"/>
-    <dgm:cxn modelId="{68ADBA1B-FDF4-46C8-BB4A-A0CA419BED02}" type="presOf" srcId="{F0799F3A-9CF7-43A4-A7DD-F6920F49BD61}" destId="{53EE3379-C4D9-4D2A-80F0-C6C5382A33C9}" srcOrd="0" destOrd="0" presId="urn:microsoft.com/office/officeart/2005/8/layout/orgChart1"/>
-    <dgm:cxn modelId="{EA152464-4BB0-4787-AA68-16983EAF60F3}" srcId="{CA88BCF5-4529-4894-A8A1-0B74D566BCB0}" destId="{B13EBD08-60E6-4BF7-B127-E6075EB2CAD4}" srcOrd="0" destOrd="0" parTransId="{DF39462D-1755-4379-9F2D-1E78FA4B8B73}" sibTransId="{76D1F70A-B867-41FF-B8E2-DF788D62499C}"/>
-    <dgm:cxn modelId="{463A68B3-52C2-4EC6-9055-3B2B0F512253}" type="presOf" srcId="{D6C49017-6C04-4D1B-89EC-E94E4D733E18}" destId="{1D12B547-CA81-4788-BD74-A2441DB36318}" srcOrd="0" destOrd="0" presId="urn:microsoft.com/office/officeart/2005/8/layout/orgChart1"/>
-    <dgm:cxn modelId="{FF29D348-1424-47E8-9F1B-D821429942DD}" type="presOf" srcId="{90EF4112-B4AA-4B9F-9EF7-EB481C7B90CB}" destId="{D7CB6126-5F88-480E-92C1-20FCC6A6B1BC}" srcOrd="0" destOrd="0" presId="urn:microsoft.com/office/officeart/2005/8/layout/orgChart1"/>
-    <dgm:cxn modelId="{848A3208-2544-4334-BA51-C8EC767B5C03}" type="presOf" srcId="{4284228F-198C-47C1-BBA4-3DFEB842FB3F}" destId="{7DB3530F-2D45-4251-9B1B-66E73B6C7678}" srcOrd="1" destOrd="0" presId="urn:microsoft.com/office/officeart/2005/8/layout/orgChart1"/>
-    <dgm:cxn modelId="{CD7087CA-B0EE-44E3-A2ED-98722E542EA7}" type="presOf" srcId="{C99E98F8-1193-470A-8897-53816748360A}" destId="{A29678FE-143B-435B-B184-25EF06FC732A}" srcOrd="0" destOrd="0" presId="urn:microsoft.com/office/officeart/2005/8/layout/orgChart1"/>
-    <dgm:cxn modelId="{56F42257-A71E-4D1A-9C86-19D422C8223A}" type="presOf" srcId="{24FA715E-8556-4869-9C6B-8237703100CE}" destId="{C610CADA-246A-48B6-B473-575E7043A881}" srcOrd="0" destOrd="0" presId="urn:microsoft.com/office/officeart/2005/8/layout/orgChart1"/>
-    <dgm:cxn modelId="{0FDF90E7-6812-4CD7-B60B-F33E628D38A8}" srcId="{CA22C88E-0669-49D0-8926-21D7B4218441}" destId="{AE273834-3402-4F3E-9359-60E39C54B9E5}" srcOrd="0" destOrd="0" parTransId="{D66EDA4E-0315-406C-AB8A-446FFDCA157D}" sibTransId="{4C7F0DEB-D990-44E7-9169-242BD8CF23F0}"/>
-    <dgm:cxn modelId="{3489EF10-EE6F-4924-97D7-30750838C03A}" type="presOf" srcId="{B13EBD08-60E6-4BF7-B127-E6075EB2CAD4}" destId="{EBDED88E-FAEF-482C-A6DC-01A0709FADF0}" srcOrd="1" destOrd="0" presId="urn:microsoft.com/office/officeart/2005/8/layout/orgChart1"/>
-    <dgm:cxn modelId="{7053EFB1-8765-4E93-883B-70C931F4051D}" type="presOf" srcId="{0C668483-8DB0-4031-AE35-BB3DC4FE3AF1}" destId="{A920D933-9F20-4699-B577-D7D29113C9ED}" srcOrd="0" destOrd="0" presId="urn:microsoft.com/office/officeart/2005/8/layout/orgChart1"/>
-    <dgm:cxn modelId="{B64BA5C1-28D8-4BA7-93DE-1C6ADF33C216}" srcId="{7F08AE7F-C7BF-471E-B5C5-6CA509F5F839}" destId="{C8DC7EEA-3BAD-4A17-B214-E34636C975B0}" srcOrd="1" destOrd="0" parTransId="{99974594-39E7-4B49-A6E9-7D656202619B}" sibTransId="{1CF324B5-D9FD-4161-BC7C-FB2BF0B26BD3}"/>
-    <dgm:cxn modelId="{CE6B5CE1-8FF8-499D-A3C9-EB3BC1BE30CA}" srcId="{9E44AD2C-2601-4E19-995A-433C389CCF5B}" destId="{87E2C29C-B3D9-45A0-A107-E961620B790C}" srcOrd="1" destOrd="0" parTransId="{5C728389-889D-4FDA-BF63-4F68F5139CF7}" sibTransId="{C24DE0C0-E0B6-4409-A636-0F8E16EDCDCE}"/>
-    <dgm:cxn modelId="{2E238338-E800-47BA-B21E-EE1D50E7AAC2}" type="presOf" srcId="{D9F38DD3-F2C8-42C8-B999-4C76D9307E60}" destId="{CB758D7D-076B-4D90-B7B3-5BAE8F6E91EF}" srcOrd="1" destOrd="0" presId="urn:microsoft.com/office/officeart/2005/8/layout/orgChart1"/>
-    <dgm:cxn modelId="{336A2336-5C02-40CF-97FA-CD97D4B21DE9}" srcId="{87E2C29C-B3D9-45A0-A107-E961620B790C}" destId="{B3C3776B-77C5-4635-99FD-534DF9461E01}" srcOrd="0" destOrd="0" parTransId="{E720D17C-DE61-4CD2-84DC-19BE97FC730E}" sibTransId="{94BE868C-755C-4001-B3D9-071FA9378B1C}"/>
-    <dgm:cxn modelId="{60C99DD7-CDCF-4CC3-AECE-7F521B4A4358}" srcId="{3EF1BC5B-4165-4AE2-A1A7-71F4CE938277}" destId="{4284228F-198C-47C1-BBA4-3DFEB842FB3F}" srcOrd="2" destOrd="0" parTransId="{29A03FB7-8A40-41E1-8361-5AEA8631E2F5}" sibTransId="{EB8BB0B3-832A-4DC9-B50A-A9A21BBE351F}"/>
-    <dgm:cxn modelId="{20809F23-5D35-4C20-AA4E-AA48D77A0F0A}" type="presOf" srcId="{3EF1BC5B-4165-4AE2-A1A7-71F4CE938277}" destId="{CC89EADA-8B68-4529-85B9-BE8028CD765D}" srcOrd="1" destOrd="0" presId="urn:microsoft.com/office/officeart/2005/8/layout/orgChart1"/>
-    <dgm:cxn modelId="{B40A008F-2120-47F2-9FFE-F2B4844E1598}" type="presOf" srcId="{3BBDC08C-E302-4EEF-8A04-14D81BB8EF0C}" destId="{7E37B81D-C9BD-4846-B557-61A6FBACEEAA}" srcOrd="0" destOrd="0" presId="urn:microsoft.com/office/officeart/2005/8/layout/orgChart1"/>
-    <dgm:cxn modelId="{9CFF07EE-F5CD-482C-BEF6-9C1B7EE0B2FB}" type="presOf" srcId="{A93AFC68-D6FB-45E6-82A2-3CEE4BC7EBA0}" destId="{BC3E633F-8461-403E-BDEC-B7E99735FFBE}" srcOrd="0" destOrd="0" presId="urn:microsoft.com/office/officeart/2005/8/layout/orgChart1"/>
-    <dgm:cxn modelId="{7E57C634-DBFB-415B-8230-2E146AE70EC8}" type="presOf" srcId="{B13EBD08-60E6-4BF7-B127-E6075EB2CAD4}" destId="{509BE53F-8C6D-4E57-A2BB-B510FA533BA0}" srcOrd="0" destOrd="0" presId="urn:microsoft.com/office/officeart/2005/8/layout/orgChart1"/>
-    <dgm:cxn modelId="{591BF1E2-5C85-4A96-B1C9-819DAEED99FE}" type="presOf" srcId="{B2C0FFFF-DC8C-43F7-9DC6-E28200C627D8}" destId="{9882E255-31BB-4670-B778-249E53F23956}" srcOrd="0" destOrd="0" presId="urn:microsoft.com/office/officeart/2005/8/layout/orgChart1"/>
-    <dgm:cxn modelId="{931067A8-8A6E-4C19-8C58-8F8392705AED}" type="presOf" srcId="{F859457E-BC70-4756-BFAA-D50EA258BDF3}" destId="{59591444-B07A-438B-A4EC-B1FBC103E086}" srcOrd="1" destOrd="0" presId="urn:microsoft.com/office/officeart/2005/8/layout/orgChart1"/>
-    <dgm:cxn modelId="{665E1406-698C-45DE-96E8-1B501910FDEE}" type="presOf" srcId="{9E44AD2C-2601-4E19-995A-433C389CCF5B}" destId="{2DC9E238-F054-44E1-B82F-AE16F35705B8}" srcOrd="0" destOrd="0" presId="urn:microsoft.com/office/officeart/2005/8/layout/orgChart1"/>
-    <dgm:cxn modelId="{2F779234-A4A0-4A6A-96F4-E8876CFB3941}" srcId="{D6C49017-6C04-4D1B-89EC-E94E4D733E18}" destId="{C99E98F8-1193-470A-8897-53816748360A}" srcOrd="0" destOrd="0" parTransId="{7BA54701-9152-4F68-87CD-10DFFA641B12}" sibTransId="{3934119B-C05C-4D40-B28B-3F0465FF49A8}"/>
-    <dgm:cxn modelId="{63194B18-D218-4C0C-B07B-5BF70ECB7467}" type="presOf" srcId="{D696D06A-0249-4D53-83E8-0B5063D22123}" destId="{2BF8B1F3-1B58-4110-8A5F-4F45944A7EFE}" srcOrd="0" destOrd="0" presId="urn:microsoft.com/office/officeart/2005/8/layout/orgChart1"/>
-    <dgm:cxn modelId="{E74CE521-093F-437C-99BA-475126D494E0}" srcId="{EFF6A549-C0EB-4666-A76A-6EA50BE84AF5}" destId="{577C95EA-176F-4E99-A1A6-58827A06F625}" srcOrd="1" destOrd="0" parTransId="{64BF3E07-4950-4AA6-BD1B-613D5BA4926F}" sibTransId="{D575FA45-BE73-45F7-83F1-A0719C8F8817}"/>
-    <dgm:cxn modelId="{23DD3F55-4AC3-4934-AB44-86C406D05C2A}" type="presOf" srcId="{89CA7FB1-CA75-4434-8A45-9A71334A2D83}" destId="{E8195F43-DAB6-465A-A70C-BFD525FD22A5}" srcOrd="1" destOrd="0" presId="urn:microsoft.com/office/officeart/2005/8/layout/orgChart1"/>
-    <dgm:cxn modelId="{BD283F38-F103-477F-A1B9-6F6407EFA1E0}" type="presOf" srcId="{C8DC7EEA-3BAD-4A17-B214-E34636C975B0}" destId="{E38062C5-44BF-4D02-9ADD-92494A0DEB33}" srcOrd="1" destOrd="0" presId="urn:microsoft.com/office/officeart/2005/8/layout/orgChart1"/>
-    <dgm:cxn modelId="{B9DB9AD4-EA67-4B4C-98BF-5421D42722ED}" srcId="{89CA7FB1-CA75-4434-8A45-9A71334A2D83}" destId="{89EDD6CB-12A6-4407-8D51-1EA336FD9034}" srcOrd="2" destOrd="0" parTransId="{A25004B9-C00F-425C-9C1D-D2709412066D}" sibTransId="{28113A8A-D34E-4C32-AF03-C4B32463E150}"/>
-    <dgm:cxn modelId="{EF7612F9-D186-4FA1-BB2B-16F41C24F633}" srcId="{89EDD6CB-12A6-4407-8D51-1EA336FD9034}" destId="{0C668483-8DB0-4031-AE35-BB3DC4FE3AF1}" srcOrd="1" destOrd="0" parTransId="{D696D06A-0249-4D53-83E8-0B5063D22123}" sibTransId="{C14C9B33-9E32-436C-A774-371AB8853DD9}"/>
-    <dgm:cxn modelId="{02EF3ED8-558E-48E4-A9B6-CC3C4719E050}" type="presOf" srcId="{AF60C34C-C897-4539-B032-66207FB067ED}" destId="{8B717BD7-7066-4B1C-95E6-154E539E040C}" srcOrd="1" destOrd="0" presId="urn:microsoft.com/office/officeart/2005/8/layout/orgChart1"/>
-    <dgm:cxn modelId="{82C72715-7BE3-4326-9AE4-85DAFDB55736}" srcId="{89CA7FB1-CA75-4434-8A45-9A71334A2D83}" destId="{7F08AE7F-C7BF-471E-B5C5-6CA509F5F839}" srcOrd="0" destOrd="0" parTransId="{C13DDE89-6CFC-4811-9CB2-76034BCB653E}" sibTransId="{7155BACE-3331-4B44-9C0B-793D86CCA9EE}"/>
-    <dgm:cxn modelId="{FD2253AF-C3FD-407F-9B70-2671412CBD42}" srcId="{7F08AE7F-C7BF-471E-B5C5-6CA509F5F839}" destId="{CA22C88E-0669-49D0-8926-21D7B4218441}" srcOrd="0" destOrd="0" parTransId="{A93AFC68-D6FB-45E6-82A2-3CEE4BC7EBA0}" sibTransId="{364CE115-EBD6-453E-A2AE-8D53CB759957}"/>
-    <dgm:cxn modelId="{EBC253C2-8C6F-4A29-BC98-E7B9D6314F95}" type="presOf" srcId="{E810120D-E565-4CDB-8F81-4419110DC319}" destId="{5B25CD9E-0182-44CD-B44A-FBD70C8504F0}" srcOrd="0" destOrd="0" presId="urn:microsoft.com/office/officeart/2005/8/layout/orgChart1"/>
-    <dgm:cxn modelId="{74752981-475C-4D3F-94BE-03AE3EFF60D2}" type="presOf" srcId="{B3C3776B-77C5-4635-99FD-534DF9461E01}" destId="{157B7F59-F52F-4C85-9301-28C578713DC8}" srcOrd="0" destOrd="0" presId="urn:microsoft.com/office/officeart/2005/8/layout/orgChart1"/>
-    <dgm:cxn modelId="{64D220DE-998C-4A6A-929B-F2FEEB375F3C}" srcId="{89EDD6CB-12A6-4407-8D51-1EA336FD9034}" destId="{A7D78EF8-C75D-4758-8FC1-1A35565F20E4}" srcOrd="0" destOrd="0" parTransId="{5EE585BE-1F3B-48F7-8CAC-44B214DF1258}" sibTransId="{9B0D0E92-C0AB-41D3-B5D5-686C8659F635}"/>
-    <dgm:cxn modelId="{34E34F95-3440-4E11-A244-3EA4BFA49377}" type="presOf" srcId="{98800D61-03A7-4E2F-A017-88AE24C532AB}" destId="{393AE2F9-7C10-4603-A29C-C2138954497A}" srcOrd="0" destOrd="0" presId="urn:microsoft.com/office/officeart/2005/8/layout/orgChart1"/>
+    <dgm:cxn modelId="{9BCE27DF-930B-4870-ABEB-5D24EC3C2B3C}" type="presOf" srcId="{4F6616C0-8FDF-4162-B602-92BC84E1048A}" destId="{331505A9-7D7A-4F89-B9EA-764F55414808}" srcOrd="0" destOrd="0" presId="urn:microsoft.com/office/officeart/2005/8/layout/orgChart1"/>
     <dgm:cxn modelId="{71B403FB-0548-403D-9DE3-9BAA5612CA2A}" type="presOf" srcId="{29A03FB7-8A40-41E1-8361-5AEA8631E2F5}" destId="{3AD48C78-0B20-4E16-8F1B-CF2E39705C3D}" srcOrd="0" destOrd="0" presId="urn:microsoft.com/office/officeart/2005/8/layout/orgChart1"/>
     <dgm:cxn modelId="{0C1D6DFB-9B82-4843-B900-D4AEC0EDF38D}" type="presOf" srcId="{AE273834-3402-4F3E-9359-60E39C54B9E5}" destId="{593BFDB1-CAE3-4872-BF45-DD9DA354BA9B}" srcOrd="1" destOrd="0" presId="urn:microsoft.com/office/officeart/2005/8/layout/orgChart1"/>
-    <dgm:cxn modelId="{5A39D1F3-14C4-4CBC-8FE2-F188B21D0751}" srcId="{9E44AD2C-2601-4E19-995A-433C389CCF5B}" destId="{D9F38DD3-F2C8-42C8-B999-4C76D9307E60}" srcOrd="0" destOrd="0" parTransId="{D63BB612-FD1E-4EB3-A6D2-CC2F70437B64}" sibTransId="{ECD01F16-845A-4ACE-9363-94DD0727CA97}"/>
+    <dgm:cxn modelId="{01916E11-5C2E-4D9B-BB88-EDFE3BAE17E3}" type="presOf" srcId="{B631B7B8-084F-4564-9389-99E0643D80CD}" destId="{F15F8266-AD11-461E-A3FA-7357505E16A8}" srcOrd="0" destOrd="0" presId="urn:microsoft.com/office/officeart/2005/8/layout/orgChart1"/>
+    <dgm:cxn modelId="{27156ED3-A97B-4531-8539-C51E9A599EF0}" type="presOf" srcId="{89CA7FB1-CA75-4434-8A45-9A71334A2D83}" destId="{4FFFDE0E-778C-40EC-AEEA-F6F45864A6CC}" srcOrd="0" destOrd="0" presId="urn:microsoft.com/office/officeart/2005/8/layout/orgChart1"/>
+    <dgm:cxn modelId="{70B94113-2F20-403A-835A-D170E61B91ED}" srcId="{89CA7FB1-CA75-4434-8A45-9A71334A2D83}" destId="{B631B7B8-084F-4564-9389-99E0643D80CD}" srcOrd="1" destOrd="0" parTransId="{E810120D-E565-4CDB-8F81-4419110DC319}" sibTransId="{3F0A87FE-C193-47DC-86C0-21B3A4C5CAEB}"/>
+    <dgm:cxn modelId="{2BF6F99C-C291-4FCF-8A1D-6C89D0300722}" type="presOf" srcId="{A7D78EF8-C75D-4758-8FC1-1A35565F20E4}" destId="{34247F3D-3851-4179-95F1-A8F765291C9C}" srcOrd="1" destOrd="0" presId="urn:microsoft.com/office/officeart/2005/8/layout/orgChart1"/>
+    <dgm:cxn modelId="{0EA3F3F9-EE4F-4D17-9F55-FCADFC4A74E4}" type="presOf" srcId="{89EDD6CB-12A6-4407-8D51-1EA336FD9034}" destId="{BE3D0660-B829-4F25-92E1-A1EDDDC5D277}" srcOrd="0" destOrd="0" presId="urn:microsoft.com/office/officeart/2005/8/layout/orgChart1"/>
     <dgm:cxn modelId="{ADD24038-8699-4531-8023-3CE0025CE57E}" type="presOf" srcId="{D63BB612-FD1E-4EB3-A6D2-CC2F70437B64}" destId="{CC5020E4-0C5E-4EBB-B07E-B4A9B016469C}" srcOrd="0" destOrd="0" presId="urn:microsoft.com/office/officeart/2005/8/layout/orgChart1"/>
-    <dgm:cxn modelId="{27156ED3-A97B-4531-8539-C51E9A599EF0}" type="presOf" srcId="{89CA7FB1-CA75-4434-8A45-9A71334A2D83}" destId="{4FFFDE0E-778C-40EC-AEEA-F6F45864A6CC}" srcOrd="0" destOrd="0" presId="urn:microsoft.com/office/officeart/2005/8/layout/orgChart1"/>
-    <dgm:cxn modelId="{5BCF3B54-C70B-4878-B44B-E439DA72FAF5}" type="presOf" srcId="{A7D78EF8-C75D-4758-8FC1-1A35565F20E4}" destId="{51930273-B49F-4CE2-A2DA-606850AAC2AC}" srcOrd="0" destOrd="0" presId="urn:microsoft.com/office/officeart/2005/8/layout/orgChart1"/>
-    <dgm:cxn modelId="{EE213667-9F1E-41E9-87B2-20F129A8A329}" srcId="{B13EBD08-60E6-4BF7-B127-E6075EB2CAD4}" destId="{89CA7FB1-CA75-4434-8A45-9A71334A2D83}" srcOrd="1" destOrd="0" parTransId="{D6E2F857-7D6C-42BA-9DB9-C72612689B3E}" sibTransId="{703117FE-B187-4012-9588-55D48B7ED82D}"/>
-    <dgm:cxn modelId="{58780FB7-FD5B-48F2-A528-2D8E44DE8B46}" type="presOf" srcId="{D6E2F857-7D6C-42BA-9DB9-C72612689B3E}" destId="{12353F20-02E7-4E7C-B3AC-A1DC2E751C62}" srcOrd="0" destOrd="0" presId="urn:microsoft.com/office/officeart/2005/8/layout/orgChart1"/>
-    <dgm:cxn modelId="{D80052A9-0C04-4154-814F-A1513724EA80}" type="presOf" srcId="{87E2C29C-B3D9-45A0-A107-E961620B790C}" destId="{1C42D5E8-DEC8-450D-BA46-351F457B392D}" srcOrd="1" destOrd="0" presId="urn:microsoft.com/office/officeart/2005/8/layout/orgChart1"/>
-    <dgm:cxn modelId="{1DDA332E-4833-49C2-B7C0-0052BC496765}" srcId="{B631B7B8-084F-4564-9389-99E0643D80CD}" destId="{3EF1BC5B-4165-4AE2-A1A7-71F4CE938277}" srcOrd="2" destOrd="0" parTransId="{1DC45992-552B-4F2F-90CA-7C788AE60A5B}" sibTransId="{F863F40B-7DB2-4137-A847-61DA50CA4545}"/>
-    <dgm:cxn modelId="{520EB9BD-CFAC-42F4-95B6-6FB681889536}" srcId="{B631B7B8-084F-4564-9389-99E0643D80CD}" destId="{AF60C34C-C897-4539-B032-66207FB067ED}" srcOrd="0" destOrd="0" parTransId="{B2C0FFFF-DC8C-43F7-9DC6-E28200C627D8}" sibTransId="{666E3284-EC01-4945-B58A-D58E87FB6CF8}"/>
-    <dgm:cxn modelId="{4FD1F272-6C3F-4F30-B7BD-976788D87F8E}" type="presOf" srcId="{C8DC7EEA-3BAD-4A17-B214-E34636C975B0}" destId="{5D0BB2C5-B585-4B59-8165-BA89E901922A}" srcOrd="0" destOrd="0" presId="urn:microsoft.com/office/officeart/2005/8/layout/orgChart1"/>
-    <dgm:cxn modelId="{2BF6F99C-C291-4FCF-8A1D-6C89D0300722}" type="presOf" srcId="{A7D78EF8-C75D-4758-8FC1-1A35565F20E4}" destId="{34247F3D-3851-4179-95F1-A8F765291C9C}" srcOrd="1" destOrd="0" presId="urn:microsoft.com/office/officeart/2005/8/layout/orgChart1"/>
-    <dgm:cxn modelId="{54474F6A-2EA3-4B1F-93EC-6E256AA93C79}" type="presOf" srcId="{C13DDE89-6CFC-4811-9CB2-76034BCB653E}" destId="{ED2F88C3-BFC2-44C2-9FA2-BBA0B9689223}" srcOrd="0" destOrd="0" presId="urn:microsoft.com/office/officeart/2005/8/layout/orgChart1"/>
-    <dgm:cxn modelId="{32291F8C-38A4-4334-A67A-8C1596431F8B}" type="presOf" srcId="{64BF3E07-4950-4AA6-BD1B-613D5BA4926F}" destId="{B548C1C7-9FEC-413F-93AE-568D8802B6D4}" srcOrd="0" destOrd="0" presId="urn:microsoft.com/office/officeart/2005/8/layout/orgChart1"/>
-    <dgm:cxn modelId="{3870041A-18DA-4EEC-958C-4497D349AD34}" srcId="{C8DC7EEA-3BAD-4A17-B214-E34636C975B0}" destId="{5EC00975-01E5-406B-BFE8-5EC62841049D}" srcOrd="0" destOrd="0" parTransId="{3D52A457-41A8-415E-890A-6088D0BF1C99}" sibTransId="{D3EB9FFF-AF1B-416C-8C4E-950C475EA690}"/>
-    <dgm:cxn modelId="{2599627B-44FE-4165-9545-BEBB49F2D813}" type="presOf" srcId="{5EC00975-01E5-406B-BFE8-5EC62841049D}" destId="{90330DBF-41F8-425F-ADE2-D271DB5F8DB2}" srcOrd="0" destOrd="0" presId="urn:microsoft.com/office/officeart/2005/8/layout/orgChart1"/>
-    <dgm:cxn modelId="{D98DF89E-41DE-4062-B990-5190E8885783}" type="presOf" srcId="{0C668483-8DB0-4031-AE35-BB3DC4FE3AF1}" destId="{059CF787-A935-4718-A16A-728DE0E45792}" srcOrd="1" destOrd="0" presId="urn:microsoft.com/office/officeart/2005/8/layout/orgChart1"/>
-    <dgm:cxn modelId="{367C8158-E2A1-4A49-87CB-8F5A498F04D5}" type="presOf" srcId="{D52FBA9B-D316-4AEE-A601-C03F8AEB224F}" destId="{F78164D0-3659-4724-8A9A-5827C7D4A9B6}" srcOrd="0" destOrd="0" presId="urn:microsoft.com/office/officeart/2005/8/layout/orgChart1"/>
+    <dgm:cxn modelId="{BD98AC4D-99FF-4D0F-805B-C156CE4BF1A1}" type="presOf" srcId="{CA22C88E-0669-49D0-8926-21D7B4218441}" destId="{6A81A93B-70E1-4B8B-859A-DB6B99D13DD1}" srcOrd="0" destOrd="0" presId="urn:microsoft.com/office/officeart/2005/8/layout/orgChart1"/>
     <dgm:cxn modelId="{6396E2B5-8C52-40D5-9766-C9C6C930C25B}" srcId="{AF60C34C-C897-4539-B032-66207FB067ED}" destId="{D6C49017-6C04-4D1B-89EC-E94E4D733E18}" srcOrd="1" destOrd="0" parTransId="{98800D61-03A7-4E2F-A017-88AE24C532AB}" sibTransId="{304492C5-AC5D-49AF-A889-D1E16D491704}"/>
-    <dgm:cxn modelId="{4BC43047-77E6-4744-865E-26C7BA43B3A9}" type="presOf" srcId="{7F08AE7F-C7BF-471E-B5C5-6CA509F5F839}" destId="{C438B4BE-0CEA-4568-906B-AD0392F24989}" srcOrd="1" destOrd="0" presId="urn:microsoft.com/office/officeart/2005/8/layout/orgChart1"/>
-    <dgm:cxn modelId="{77CFD74F-8AF2-43DB-BB3A-46168F5E231E}" type="presOf" srcId="{3EF1BC5B-4165-4AE2-A1A7-71F4CE938277}" destId="{2B9685D8-006A-4898-9C7B-EF18225D9069}" srcOrd="0" destOrd="0" presId="urn:microsoft.com/office/officeart/2005/8/layout/orgChart1"/>
-    <dgm:cxn modelId="{62FED23C-1CC3-46C4-87F5-339E6ABEF30A}" type="presOf" srcId="{9E44AD2C-2601-4E19-995A-433C389CCF5B}" destId="{2E3104F9-A768-4533-918B-2537F78853B9}" srcOrd="1" destOrd="0" presId="urn:microsoft.com/office/officeart/2005/8/layout/orgChart1"/>
-    <dgm:cxn modelId="{41DE3329-75E9-490E-B5C4-5974E74B48FE}" type="presOf" srcId="{5C728389-889D-4FDA-BF63-4F68F5139CF7}" destId="{4E2B58C2-7DFF-4928-A50C-3F879B47E332}" srcOrd="0" destOrd="0" presId="urn:microsoft.com/office/officeart/2005/8/layout/orgChart1"/>
-    <dgm:cxn modelId="{5A106CEB-028C-4822-A5C1-C80B7CA55A7F}" type="presOf" srcId="{0B83FA1A-6018-4BAF-B624-185D76909078}" destId="{79A724F6-B267-4494-8ED4-0A7DA5255B94}" srcOrd="0" destOrd="0" presId="urn:microsoft.com/office/officeart/2005/8/layout/orgChart1"/>
-    <dgm:cxn modelId="{648799FA-135B-48BA-A5AB-F4EDA4963280}" type="presOf" srcId="{A25004B9-C00F-425C-9C1D-D2709412066D}" destId="{2BBD5777-2556-419D-A140-58B3A897BCA4}" srcOrd="0" destOrd="0" presId="urn:microsoft.com/office/officeart/2005/8/layout/orgChart1"/>
-    <dgm:cxn modelId="{ECF422DD-E8C9-4EA9-A3AA-598F2325DF31}" srcId="{AF60C34C-C897-4539-B032-66207FB067ED}" destId="{718FE6DB-BE4D-422A-8E4F-C6A156970B60}" srcOrd="0" destOrd="0" parTransId="{9EAAC1E1-2E7D-4B1F-B47F-75106D3E7F10}" sibTransId="{FA14203A-2783-486D-B31A-70285221AA3F}"/>
-    <dgm:cxn modelId="{93533D71-ED40-4573-BCF9-D7E5E432BCED}" type="presOf" srcId="{718FE6DB-BE4D-422A-8E4F-C6A156970B60}" destId="{85223D6A-2F60-4869-AF98-0C08151C0259}" srcOrd="1" destOrd="0" presId="urn:microsoft.com/office/officeart/2005/8/layout/orgChart1"/>
-    <dgm:cxn modelId="{2EACE39B-4272-4439-991B-FC06D88EC4D2}" type="presOf" srcId="{AE273834-3402-4F3E-9359-60E39C54B9E5}" destId="{9D6AA769-9EC6-4A9B-B504-B1ACE44EAF11}" srcOrd="0" destOrd="0" presId="urn:microsoft.com/office/officeart/2005/8/layout/orgChart1"/>
-    <dgm:cxn modelId="{4C47DBBD-7AD5-4B8B-A755-B1152E8D39C6}" type="presOf" srcId="{3D52A457-41A8-415E-890A-6088D0BF1C99}" destId="{5B7DE618-4DFA-4424-ADA1-B345F466AFF9}" srcOrd="0" destOrd="0" presId="urn:microsoft.com/office/officeart/2005/8/layout/orgChart1"/>
-    <dgm:cxn modelId="{ED1CF066-0577-4B34-9F24-09805135167D}" type="presOf" srcId="{4284228F-198C-47C1-BBA4-3DFEB842FB3F}" destId="{8DD80419-5BF5-4EAD-97C8-39B7E458B61A}" srcOrd="0" destOrd="0" presId="urn:microsoft.com/office/officeart/2005/8/layout/orgChart1"/>
-    <dgm:cxn modelId="{FA372CB9-01D5-4310-9B4C-13B72757F64F}" type="presOf" srcId="{EFF6A549-C0EB-4666-A76A-6EA50BE84AF5}" destId="{E399D96D-2E0D-4FBE-9A07-3F0A19F278AA}" srcOrd="1" destOrd="0" presId="urn:microsoft.com/office/officeart/2005/8/layout/orgChart1"/>
-    <dgm:cxn modelId="{869C6573-EE88-457B-B7CF-C2FB20AEF8AC}" type="presOf" srcId="{B631B7B8-084F-4564-9389-99E0643D80CD}" destId="{CECF6017-B531-4D48-931D-680624BD71FA}" srcOrd="1" destOrd="0" presId="urn:microsoft.com/office/officeart/2005/8/layout/orgChart1"/>
-    <dgm:cxn modelId="{087955FE-4E68-469C-844B-4FDB96A6085F}" type="presOf" srcId="{AF60C34C-C897-4539-B032-66207FB067ED}" destId="{33E19900-0BB9-4408-8635-F712AD658A96}" srcOrd="0" destOrd="0" presId="urn:microsoft.com/office/officeart/2005/8/layout/orgChart1"/>
-    <dgm:cxn modelId="{28460995-7403-4C9F-A13D-446515DB78B1}" type="presOf" srcId="{577C95EA-176F-4E99-A1A6-58827A06F625}" destId="{D8ECEB18-7017-4ADB-932D-95A78F708481}" srcOrd="0" destOrd="0" presId="urn:microsoft.com/office/officeart/2005/8/layout/orgChart1"/>
-    <dgm:cxn modelId="{09EF7E50-2856-4308-B7A1-FD258A20B090}" type="presOf" srcId="{90EF4112-B4AA-4B9F-9EF7-EB481C7B90CB}" destId="{ABFD6ADA-118F-46FF-8E6B-A2DC5A4C43EE}" srcOrd="1" destOrd="0" presId="urn:microsoft.com/office/officeart/2005/8/layout/orgChart1"/>
-    <dgm:cxn modelId="{9BCE27DF-930B-4870-ABEB-5D24EC3C2B3C}" type="presOf" srcId="{4F6616C0-8FDF-4162-B602-92BC84E1048A}" destId="{331505A9-7D7A-4F89-B9EA-764F55414808}" srcOrd="0" destOrd="0" presId="urn:microsoft.com/office/officeart/2005/8/layout/orgChart1"/>
-    <dgm:cxn modelId="{D8A81A64-1A02-4C27-B899-6ABFEF730D72}" type="presOf" srcId="{89EDD6CB-12A6-4407-8D51-1EA336FD9034}" destId="{EE265A84-FCD0-4925-85CD-37B4AEFFE777}" srcOrd="1" destOrd="0" presId="urn:microsoft.com/office/officeart/2005/8/layout/orgChart1"/>
-    <dgm:cxn modelId="{EF2ADAFD-C2ED-4C9A-90F1-9E29B43EA533}" type="presOf" srcId="{D6C49017-6C04-4D1B-89EC-E94E4D733E18}" destId="{3E81953D-B475-42F2-872D-E81EDA9D3088}" srcOrd="1" destOrd="0" presId="urn:microsoft.com/office/officeart/2005/8/layout/orgChart1"/>
-    <dgm:cxn modelId="{3928824D-7137-433C-AD1C-4EC4620A0C69}" type="presOf" srcId="{E720D17C-DE61-4CD2-84DC-19BE97FC730E}" destId="{4F3EC91D-8347-41DC-B6F1-F3D1FED319AC}" srcOrd="0" destOrd="0" presId="urn:microsoft.com/office/officeart/2005/8/layout/orgChart1"/>
-    <dgm:cxn modelId="{068C6D91-A912-46D4-BD17-1DD35944CB24}" type="presOf" srcId="{577C95EA-176F-4E99-A1A6-58827A06F625}" destId="{B080475C-2924-4FAC-9E7C-E58DBC8F807E}" srcOrd="1" destOrd="0" presId="urn:microsoft.com/office/officeart/2005/8/layout/orgChart1"/>
-    <dgm:cxn modelId="{9255F183-37E1-42BA-8DFA-0DBEFB467C30}" srcId="{EFF6A549-C0EB-4666-A76A-6EA50BE84AF5}" destId="{90EF4112-B4AA-4B9F-9EF7-EB481C7B90CB}" srcOrd="0" destOrd="0" parTransId="{4F6616C0-8FDF-4162-B602-92BC84E1048A}" sibTransId="{B5AC67A9-FA44-4AEF-A836-43AE49904ED7}"/>
-    <dgm:cxn modelId="{F5A03E14-A332-4CF9-BA73-3EBB05040CA8}" type="presOf" srcId="{D9F38DD3-F2C8-42C8-B999-4C76D9307E60}" destId="{6400440C-3C9D-4F20-9C9E-59774D45D5AA}" srcOrd="0" destOrd="0" presId="urn:microsoft.com/office/officeart/2005/8/layout/orgChart1"/>
-    <dgm:cxn modelId="{5D184CF6-8E64-43B0-B965-4C100037B070}" srcId="{B13EBD08-60E6-4BF7-B127-E6075EB2CAD4}" destId="{EFF6A549-C0EB-4666-A76A-6EA50BE84AF5}" srcOrd="0" destOrd="0" parTransId="{DF960F08-4B64-4417-A942-184FBE14048D}" sibTransId="{7898AB58-BF71-4780-A55E-225533F0B399}"/>
     <dgm:cxn modelId="{DE68554D-C8C9-482F-AC48-F09570366E44}" type="presParOf" srcId="{E6860C8D-DAC3-4510-80C4-991D0EB88B04}" destId="{69E7ABF5-0B31-472C-A75B-095EE13BB484}" srcOrd="0" destOrd="0" presId="urn:microsoft.com/office/officeart/2005/8/layout/orgChart1"/>
     <dgm:cxn modelId="{0787E9D6-0DF8-4B3E-BACE-13A22A118F37}" type="presParOf" srcId="{69E7ABF5-0B31-472C-A75B-095EE13BB484}" destId="{BC6B7B9D-68B6-42A1-A2DA-BAE3038D9FA7}" srcOrd="0" destOrd="0" presId="urn:microsoft.com/office/officeart/2005/8/layout/orgChart1"/>
     <dgm:cxn modelId="{B479D02B-29C7-4BB4-8C63-DF950376E761}" type="presParOf" srcId="{BC6B7B9D-68B6-42A1-A2DA-BAE3038D9FA7}" destId="{509BE53F-8C6D-4E57-A2BB-B510FA533BA0}" srcOrd="0" destOrd="0" presId="urn:microsoft.com/office/officeart/2005/8/layout/orgChart1"/>
@@ -21777,7 +21963,7 @@
 </file>
 
 <file path=customXml/itemProps1.xml><?xml version="1.0" encoding="utf-8"?>
-<ds:datastoreItem xmlns:ds="http://schemas.openxmlformats.org/officeDocument/2006/customXml" ds:itemID="{D1658814-4FF6-415F-8236-AAEDF8470272}">
+<ds:datastoreItem xmlns:ds="http://schemas.openxmlformats.org/officeDocument/2006/customXml" ds:itemID="{0E3D941A-6BD3-4E8E-BA20-5FC59AF04990}">
   <ds:schemaRefs>
     <ds:schemaRef ds:uri="http://schemas.openxmlformats.org/officeDocument/2006/bibliography"/>
   </ds:schemaRefs>

</xml_diff>

<commit_message>
Small minor additions to the test table
</commit_message>
<xml_diff>
--- a/The Project.docx
+++ b/The Project.docx
@@ -3432,10 +3432,10 @@
                   </wp:anchor>
                 </w:drawing>
               </mc:Choice>
-              <mc:Fallback xmlns:w16se="http://schemas.microsoft.com/office/word/2015/wordml/symex" xmlns:w15="http://schemas.microsoft.com/office/word/2012/wordml" xmlns:cx="http://schemas.microsoft.com/office/drawing/2014/chartex">
+              <mc:Fallback>
                 <w:pict>
                   <v:group id="Group 2" o:spid="_x0000_s1026" style="position:absolute;margin-left:0;margin-top:0;width:172.8pt;height:718.55pt;z-index:-251665408;mso-width-percent:330;mso-height-percent:950;mso-left-percent:40;mso-position-horizontal-relative:page;mso-position-vertical:center;mso-position-vertical-relative:page;mso-width-percent:330;mso-height-percent:950;mso-left-percent:40" coordsize="21945,91257" o:gfxdata="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">
-                    <v:rect id="Rectangle 3" o:spid="_x0000_s1027" style="position:absolute;width:1945;height:91257;visibility:visible;mso-wrap-style:square;v-text-anchor:middle" o:gfxdata="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" fillcolor="#44546a [3215]" stroked="f" strokeweight="1pt"/>
+                    <v:rect id="Rectangle 3" o:spid="_x0000_s1027" style="position:absolute;width:1945;height:91257;visibility:visible;mso-wrap-style:square;v-text-anchor:middle" o:gfxdata="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" fillcolor="#44546a [3215]" stroked="f" strokeweight="1pt"/>
                     <v:shapetype id="_x0000_t15" coordsize="21600,21600" o:spt="15" adj="16200" path="m@0,l,,,21600@0,21600,21600,10800xe">
                       <v:stroke joinstyle="miter"/>
                       <v:formulas>
@@ -3447,7 +3447,7 @@
                         <v:h position="#0,topLeft" xrange="0,21600"/>
                       </v:handles>
                     </v:shapetype>
-                    <v:shape id="Pentagon 4" o:spid="_x0000_s1028" type="#_x0000_t15" style="position:absolute;top:14668;width:21945;height:5521;visibility:visible;mso-wrap-style:square;v-text-anchor:middle" o:gfxdata="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" adj="18883" fillcolor="#5b9bd5 [3204]" stroked="f" strokeweight="1pt">
+                    <v:shape id="Pentagon 4" o:spid="_x0000_s1028" type="#_x0000_t15" style="position:absolute;top:14668;width:21945;height:5521;visibility:visible;mso-wrap-style:square;v-text-anchor:middle" o:gfxdata="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" adj="18883" fillcolor="#5b9bd5 [3204]" stroked="f" strokeweight="1pt">
                       <v:textbox inset=",0,14.4pt,0">
                         <w:txbxContent>
                           <w:sdt>
@@ -3495,99 +3495,99 @@
                         </w:txbxContent>
                       </v:textbox>
                     </v:shape>
-                    <v:group id="Group 5" o:spid="_x0000_s1029" style="position:absolute;left:762;top:42100;width:20574;height:49103" coordorigin="806,42118" coordsize="13062,31210" o:gfxdata="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">
-                      <v:group id="Group 6" o:spid="_x0000_s1030" style="position:absolute;left:1410;top:42118;width:10478;height:31210" coordorigin="1410,42118" coordsize="10477,31210" o:gfxdata="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">
+                    <v:group id="Group 5" o:spid="_x0000_s1029" style="position:absolute;left:762;top:42100;width:20574;height:49103" coordorigin="806,42118" coordsize="13062,31210" o:gfxdata="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">
+                      <v:group id="Group 6" o:spid="_x0000_s1030" style="position:absolute;left:1410;top:42118;width:10478;height:31210" coordorigin="1410,42118" coordsize="10477,31210" o:gfxdata="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">
                         <o:lock v:ext="edit" aspectratio="t"/>
-                        <v:shape id="Freeform 20" o:spid="_x0000_s1031" style="position:absolute;left:3696;top:62168;width:1937;height:6985;visibility:visible;mso-wrap-style:square;v-text-anchor:top" coordsize="122,440" o:gfxdata="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" path="m,l39,152,84,304r38,113l122,440,76,306,39,180,6,53,,xe" fillcolor="#44546a [3215]" strokecolor="#44546a [3215]" strokeweight="0">
+                        <v:shape id="Freeform 20" o:spid="_x0000_s1031" style="position:absolute;left:3696;top:62168;width:1937;height:6985;visibility:visible;mso-wrap-style:square;v-text-anchor:top" coordsize="122,440" o:gfxdata="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" path="m,l39,152,84,304r38,113l122,440,76,306,39,180,6,53,,xe" fillcolor="#44546a [3215]" strokecolor="#44546a [3215]" strokeweight="0">
                           <v:path arrowok="t" o:connecttype="custom" o:connectlocs="0,0;61913,241300;133350,482600;193675,661988;193675,698500;120650,485775;61913,285750;9525,84138;0,0" o:connectangles="0,0,0,0,0,0,0,0,0"/>
                         </v:shape>
-                        <v:shape id="Freeform 21" o:spid="_x0000_s1032" style="position:absolute;left:5728;top:69058;width:1842;height:4270;visibility:visible;mso-wrap-style:square;v-text-anchor:top" coordsize="116,269" o:gfxdata="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" path="m,l8,19,37,93r30,74l116,269r-8,l60,169,30,98,1,25,,xe" fillcolor="#44546a [3215]" strokecolor="#44546a [3215]" strokeweight="0">
+                        <v:shape id="Freeform 21" o:spid="_x0000_s1032" style="position:absolute;left:5728;top:69058;width:1842;height:4270;visibility:visible;mso-wrap-style:square;v-text-anchor:top" coordsize="116,269" o:gfxdata="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" path="m,l8,19,37,93r30,74l116,269r-8,l60,169,30,98,1,25,,xe" fillcolor="#44546a [3215]" strokecolor="#44546a [3215]" strokeweight="0">
                           <v:path arrowok="t" o:connecttype="custom" o:connectlocs="0,0;12700,30163;58738,147638;106363,265113;184150,427038;171450,427038;95250,268288;47625,155575;1588,39688;0,0" o:connectangles="0,0,0,0,0,0,0,0,0,0"/>
                         </v:shape>
-                        <v:shape id="Freeform 22" o:spid="_x0000_s1033" style="position:absolute;left:1410;top:42118;width:2223;height:20193;visibility:visible;mso-wrap-style:square;v-text-anchor:top" coordsize="140,1272" o:gfxdata="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" path="m,l,,1,79r2,80l12,317,23,476,39,634,58,792,83,948r24,138l135,1223r5,49l138,1262,105,1106,77,949,53,792,35,634,20,476,9,317,2,159,,79,,xe" fillcolor="#44546a [3215]" strokecolor="#44546a [3215]" strokeweight="0">
+                        <v:shape id="Freeform 22" o:spid="_x0000_s1033" style="position:absolute;left:1410;top:42118;width:2223;height:20193;visibility:visible;mso-wrap-style:square;v-text-anchor:top" coordsize="140,1272" o:gfxdata="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" path="m,l,,1,79r2,80l12,317,23,476,39,634,58,792,83,948r24,138l135,1223r5,49l138,1262,105,1106,77,949,53,792,35,634,20,476,9,317,2,159,,79,,xe" fillcolor="#44546a [3215]" strokecolor="#44546a [3215]" strokeweight="0">
                           <v:path arrowok="t" o:connecttype="custom" o:connectlocs="0,0;0,0;1588,125413;4763,252413;19050,503238;36513,755650;61913,1006475;92075,1257300;131763,1504950;169863,1724025;214313,1941513;222250,2019300;219075,2003425;166688,1755775;122238,1506538;84138,1257300;55563,1006475;31750,755650;14288,503238;3175,252413;0,125413;0,0" o:connectangles="0,0,0,0,0,0,0,0,0,0,0,0,0,0,0,0,0,0,0,0,0,0"/>
                         </v:shape>
-                        <v:shape id="Freeform 23" o:spid="_x0000_s1034" style="position:absolute;left:3410;top:48611;width:715;height:13557;visibility:visible;mso-wrap-style:square;v-text-anchor:top" coordsize="45,854" o:gfxdata="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" path="m45,r,l35,66r-9,67l14,267,6,401,3,534,6,669r8,134l18,854r,-3l9,814,8,803,1,669,,534,3,401,12,267,25,132,34,66,45,xe" fillcolor="#44546a [3215]" strokecolor="#44546a [3215]" strokeweight="0">
+                        <v:shape id="Freeform 23" o:spid="_x0000_s1034" style="position:absolute;left:3410;top:48611;width:715;height:13557;visibility:visible;mso-wrap-style:square;v-text-anchor:top" coordsize="45,854" o:gfxdata="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" path="m45,r,l35,66r-9,67l14,267,6,401,3,534,6,669r8,134l18,854r,-3l9,814,8,803,1,669,,534,3,401,12,267,25,132,34,66,45,xe" fillcolor="#44546a [3215]" strokecolor="#44546a [3215]" strokeweight="0">
                           <v:path arrowok="t" o:connecttype="custom" o:connectlocs="71438,0;71438,0;55563,104775;41275,211138;22225,423863;9525,636588;4763,847725;9525,1062038;22225,1274763;28575,1355725;28575,1350963;14288,1292225;12700,1274763;1588,1062038;0,847725;4763,636588;19050,423863;39688,209550;53975,104775;71438,0" o:connectangles="0,0,0,0,0,0,0,0,0,0,0,0,0,0,0,0,0,0,0,0"/>
                         </v:shape>
-                        <v:shape id="Freeform 24" o:spid="_x0000_s1035" style="position:absolute;left:3633;top:62311;width:2444;height:9985;visibility:visible;mso-wrap-style:square;v-text-anchor:top" coordsize="154,629" o:gfxdata="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" path="m,l10,44r11,82l34,207r19,86l75,380r25,86l120,521r21,55l152,618r2,11l140,595,115,532,93,468,67,383,47,295,28,207,12,104,,xe" fillcolor="#44546a [3215]" strokecolor="#44546a [3215]" strokeweight="0">
+                        <v:shape id="Freeform 24" o:spid="_x0000_s1035" style="position:absolute;left:3633;top:62311;width:2444;height:9985;visibility:visible;mso-wrap-style:square;v-text-anchor:top" coordsize="154,629" o:gfxdata="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" path="m,l10,44r11,82l34,207r19,86l75,380r25,86l120,521r21,55l152,618r2,11l140,595,115,532,93,468,67,383,47,295,28,207,12,104,,xe" fillcolor="#44546a [3215]" strokecolor="#44546a [3215]" strokeweight="0">
                           <v:path arrowok="t" o:connecttype="custom" o:connectlocs="0,0;15875,69850;33338,200025;53975,328613;84138,465138;119063,603250;158750,739775;190500,827088;223838,914400;241300,981075;244475,998538;222250,944563;182563,844550;147638,742950;106363,608013;74613,468313;44450,328613;19050,165100;0,0" o:connectangles="0,0,0,0,0,0,0,0,0,0,0,0,0,0,0,0,0,0,0"/>
                         </v:shape>
-                        <v:shape id="Freeform 25" o:spid="_x0000_s1036" style="position:absolute;left:6204;top:72233;width:524;height:1095;visibility:visible;mso-wrap-style:square;v-text-anchor:top" coordsize="33,69" o:gfxdata="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" path="m,l33,69r-9,l12,35,,xe" fillcolor="#44546a [3215]" strokecolor="#44546a [3215]" strokeweight="0">
+                        <v:shape id="Freeform 25" o:spid="_x0000_s1036" style="position:absolute;left:6204;top:72233;width:524;height:1095;visibility:visible;mso-wrap-style:square;v-text-anchor:top" coordsize="33,69" o:gfxdata="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" path="m,l33,69r-9,l12,35,,xe" fillcolor="#44546a [3215]" strokecolor="#44546a [3215]" strokeweight="0">
                           <v:path arrowok="t" o:connecttype="custom" o:connectlocs="0,0;52388,109538;38100,109538;19050,55563;0,0" o:connectangles="0,0,0,0,0"/>
                         </v:shape>
-                        <v:shape id="Freeform 26" o:spid="_x0000_s1037" style="position:absolute;left:3553;top:61533;width:238;height:1476;visibility:visible;mso-wrap-style:square;v-text-anchor:top" coordsize="15,93" o:gfxdata="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" path="m,l9,37r,3l15,93,5,49,,xe" fillcolor="#44546a [3215]" strokecolor="#44546a [3215]" strokeweight="0">
+                        <v:shape id="Freeform 26" o:spid="_x0000_s1037" style="position:absolute;left:3553;top:61533;width:238;height:1476;visibility:visible;mso-wrap-style:square;v-text-anchor:top" coordsize="15,93" o:gfxdata="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" path="m,l9,37r,3l15,93,5,49,,xe" fillcolor="#44546a [3215]" strokecolor="#44546a [3215]" strokeweight="0">
                           <v:path arrowok="t" o:connecttype="custom" o:connectlocs="0,0;14288,58738;14288,63500;23813,147638;7938,77788;0,0" o:connectangles="0,0,0,0,0,0"/>
                         </v:shape>
-                        <v:shape id="Freeform 27" o:spid="_x0000_s1038" style="position:absolute;left:5633;top:56897;width:6255;height:12161;visibility:visible;mso-wrap-style:square;v-text-anchor:top" coordsize="394,766" o:gfxdata="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" path="m394,r,l356,38,319,77r-35,40l249,160r-42,58l168,276r-37,63l98,402,69,467,45,535,26,604,14,673,7,746,6,766,,749r1,-5l7,673,21,603,40,533,65,466,94,400r33,-64l164,275r40,-60l248,158r34,-42l318,76,354,37,394,xe" fillcolor="#44546a [3215]" strokecolor="#44546a [3215]" strokeweight="0">
+                        <v:shape id="Freeform 27" o:spid="_x0000_s1038" style="position:absolute;left:5633;top:56897;width:6255;height:12161;visibility:visible;mso-wrap-style:square;v-text-anchor:top" coordsize="394,766" o:gfxdata="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" path="m394,r,l356,38,319,77r-35,40l249,160r-42,58l168,276r-37,63l98,402,69,467,45,535,26,604,14,673,7,746,6,766,,749r1,-5l7,673,21,603,40,533,65,466,94,400r33,-64l164,275r40,-60l248,158r34,-42l318,76,354,37,394,xe" fillcolor="#44546a [3215]" strokecolor="#44546a [3215]" strokeweight="0">
                           <v:path arrowok="t" o:connecttype="custom" o:connectlocs="625475,0;625475,0;565150,60325;506413,122238;450850,185738;395288,254000;328613,346075;266700,438150;207963,538163;155575,638175;109538,741363;71438,849313;41275,958850;22225,1068388;11113,1184275;9525,1216025;0,1189038;1588,1181100;11113,1068388;33338,957263;63500,846138;103188,739775;149225,635000;201613,533400;260350,436563;323850,341313;393700,250825;447675,184150;504825,120650;561975,58738;625475,0" o:connectangles="0,0,0,0,0,0,0,0,0,0,0,0,0,0,0,0,0,0,0,0,0,0,0,0,0,0,0,0,0,0,0"/>
                         </v:shape>
-                        <v:shape id="Freeform 28" o:spid="_x0000_s1039" style="position:absolute;left:5633;top:69153;width:571;height:3080;visibility:visible;mso-wrap-style:square;v-text-anchor:top" coordsize="36,194" o:gfxdata="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" path="m,l6,16r1,3l11,80r9,52l33,185r3,9l21,161,15,145,5,81,1,41,,xe" fillcolor="#44546a [3215]" strokecolor="#44546a [3215]" strokeweight="0">
+                        <v:shape id="Freeform 28" o:spid="_x0000_s1039" style="position:absolute;left:5633;top:69153;width:571;height:3080;visibility:visible;mso-wrap-style:square;v-text-anchor:top" coordsize="36,194" o:gfxdata="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" path="m,l6,16r1,3l11,80r9,52l33,185r3,9l21,161,15,145,5,81,1,41,,xe" fillcolor="#44546a [3215]" strokecolor="#44546a [3215]" strokeweight="0">
                           <v:path arrowok="t" o:connecttype="custom" o:connectlocs="0,0;9525,25400;11113,30163;17463,127000;31750,209550;52388,293688;57150,307975;33338,255588;23813,230188;7938,128588;1588,65088;0,0" o:connectangles="0,0,0,0,0,0,0,0,0,0,0,0"/>
                         </v:shape>
-                        <v:shape id="Freeform 29" o:spid="_x0000_s1040" style="position:absolute;left:6077;top:72296;width:493;height:1032;visibility:visible;mso-wrap-style:square;v-text-anchor:top" coordsize="31,65" o:gfxdata="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" path="m,l31,65r-8,l,xe" fillcolor="#44546a [3215]" strokecolor="#44546a [3215]" strokeweight="0">
+                        <v:shape id="Freeform 29" o:spid="_x0000_s1040" style="position:absolute;left:6077;top:72296;width:493;height:1032;visibility:visible;mso-wrap-style:square;v-text-anchor:top" coordsize="31,65" o:gfxdata="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" path="m,l31,65r-8,l,xe" fillcolor="#44546a [3215]" strokecolor="#44546a [3215]" strokeweight="0">
                           <v:path arrowok="t" o:connecttype="custom" o:connectlocs="0,0;49213,103188;36513,103188;0,0" o:connectangles="0,0,0,0"/>
                         </v:shape>
-                        <v:shape id="Freeform 30" o:spid="_x0000_s1041" style="position:absolute;left:5633;top:68788;width:111;height:666;visibility:visible;mso-wrap-style:square;v-text-anchor:top" coordsize="7,42" o:gfxdata="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" path="m,l6,17,7,42,6,39,,23,,xe" fillcolor="#44546a [3215]" strokecolor="#44546a [3215]" strokeweight="0">
+                        <v:shape id="Freeform 30" o:spid="_x0000_s1041" style="position:absolute;left:5633;top:68788;width:111;height:666;visibility:visible;mso-wrap-style:square;v-text-anchor:top" coordsize="7,42" o:gfxdata="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" path="m,l6,17,7,42,6,39,,23,,xe" fillcolor="#44546a [3215]" strokecolor="#44546a [3215]" strokeweight="0">
                           <v:path arrowok="t" o:connecttype="custom" o:connectlocs="0,0;9525,26988;11113,66675;9525,61913;0,36513;0,0" o:connectangles="0,0,0,0,0,0"/>
                         </v:shape>
-                        <v:shape id="Freeform 31" o:spid="_x0000_s1042" style="position:absolute;left:5871;top:71455;width:714;height:1873;visibility:visible;mso-wrap-style:square;v-text-anchor:top" coordsize="45,118" o:gfxdata="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" path="m,l6,16,21,49,33,84r12,34l44,118,13,53,11,42,,xe" fillcolor="#44546a [3215]" strokecolor="#44546a [3215]" strokeweight="0">
+                        <v:shape id="Freeform 31" o:spid="_x0000_s1042" style="position:absolute;left:5871;top:71455;width:714;height:1873;visibility:visible;mso-wrap-style:square;v-text-anchor:top" coordsize="45,118" o:gfxdata="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" path="m,l6,16,21,49,33,84r12,34l44,118,13,53,11,42,,xe" fillcolor="#44546a [3215]" strokecolor="#44546a [3215]" strokeweight="0">
                           <v:path arrowok="t" o:connecttype="custom" o:connectlocs="0,0;9525,25400;33338,77788;52388,133350;71438,187325;69850,187325;20638,84138;17463,66675;0,0" o:connectangles="0,0,0,0,0,0,0,0,0"/>
                         </v:shape>
                       </v:group>
-                      <v:group id="Group 7" o:spid="_x0000_s1043" style="position:absolute;left:806;top:48269;width:13063;height:25059" coordorigin="806,46499" coordsize="8747,16779" o:gfxdata="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">
+                      <v:group id="Group 7" o:spid="_x0000_s1043" style="position:absolute;left:806;top:48269;width:13063;height:25059" coordorigin="806,46499" coordsize="8747,16779" o:gfxdata="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">
                         <o:lock v:ext="edit" aspectratio="t"/>
-                        <v:shape id="Freeform 8" o:spid="_x0000_s1044" style="position:absolute;left:1187;top:51897;width:1984;height:7143;visibility:visible;mso-wrap-style:square;v-text-anchor:top" coordsize="125,450" o:gfxdata="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" path="m,l41,155,86,309r39,116l125,450,79,311,41,183,7,54,,xe" fillcolor="#44546a [3215]" strokecolor="#44546a [3215]" strokeweight="0">
+                        <v:shape id="Freeform 8" o:spid="_x0000_s1044" style="position:absolute;left:1187;top:51897;width:1984;height:7143;visibility:visible;mso-wrap-style:square;v-text-anchor:top" coordsize="125,450" o:gfxdata="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" path="m,l41,155,86,309r39,116l125,450,79,311,41,183,7,54,,xe" fillcolor="#44546a [3215]" strokecolor="#44546a [3215]" strokeweight="0">
                           <v:fill opacity="13107f"/>
                           <v:stroke opacity="13107f"/>
                           <v:path arrowok="t" o:connecttype="custom" o:connectlocs="0,0;65088,246063;136525,490538;198438,674688;198438,714375;125413,493713;65088,290513;11113,85725;0,0" o:connectangles="0,0,0,0,0,0,0,0,0"/>
                         </v:shape>
-                        <v:shape id="Freeform 9" o:spid="_x0000_s1045" style="position:absolute;left:3282;top:58913;width:1874;height:4366;visibility:visible;mso-wrap-style:square;v-text-anchor:top" coordsize="118,275" o:gfxdata="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" path="m,l8,20,37,96r32,74l118,275r-9,l61,174,30,100,,26,,xe" fillcolor="#44546a [3215]" strokecolor="#44546a [3215]" strokeweight="0">
+                        <v:shape id="Freeform 9" o:spid="_x0000_s1045" style="position:absolute;left:3282;top:58913;width:1874;height:4366;visibility:visible;mso-wrap-style:square;v-text-anchor:top" coordsize="118,275" o:gfxdata="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" path="m,l8,20,37,96r32,74l118,275r-9,l61,174,30,100,,26,,xe" fillcolor="#44546a [3215]" strokecolor="#44546a [3215]" strokeweight="0">
                           <v:fill opacity="13107f"/>
                           <v:stroke opacity="13107f"/>
                           <v:path arrowok="t" o:connecttype="custom" o:connectlocs="0,0;12700,31750;58738,152400;109538,269875;187325,436563;173038,436563;96838,276225;47625,158750;0,41275;0,0" o:connectangles="0,0,0,0,0,0,0,0,0,0"/>
                         </v:shape>
-                        <v:shape id="Freeform 10" o:spid="_x0000_s1046" style="position:absolute;left:806;top:50103;width:317;height:1921;visibility:visible;mso-wrap-style:square;v-text-anchor:top" coordsize="20,121" o:gfxdata="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" path="m,l16,72r4,49l18,112,,31,,xe" fillcolor="#44546a [3215]" strokecolor="#44546a [3215]" strokeweight="0">
+                        <v:shape id="Freeform 10" o:spid="_x0000_s1046" style="position:absolute;left:806;top:50103;width:317;height:1921;visibility:visible;mso-wrap-style:square;v-text-anchor:top" coordsize="20,121" o:gfxdata="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" path="m,l16,72r4,49l18,112,,31,,xe" fillcolor="#44546a [3215]" strokecolor="#44546a [3215]" strokeweight="0">
                           <v:fill opacity="13107f"/>
                           <v:stroke opacity="13107f"/>
                           <v:path arrowok="t" o:connecttype="custom" o:connectlocs="0,0;25400,114300;31750,192088;28575,177800;0,49213;0,0" o:connectangles="0,0,0,0,0,0"/>
                         </v:shape>
-                        <v:shape id="Freeform 12" o:spid="_x0000_s1047" style="position:absolute;left:1123;top:52024;width:2509;height:10207;visibility:visible;mso-wrap-style:square;v-text-anchor:top" coordsize="158,643" o:gfxdata="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" path="m,l11,46r11,83l36,211r19,90l76,389r27,87l123,533r21,55l155,632r3,11l142,608,118,544,95,478,69,391,47,302,29,212,13,107,,xe" fillcolor="#44546a [3215]" strokecolor="#44546a [3215]" strokeweight="0">
+                        <v:shape id="Freeform 12" o:spid="_x0000_s1047" style="position:absolute;left:1123;top:52024;width:2509;height:10207;visibility:visible;mso-wrap-style:square;v-text-anchor:top" coordsize="158,643" o:gfxdata="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" path="m,l11,46r11,83l36,211r19,90l76,389r27,87l123,533r21,55l155,632r3,11l142,608,118,544,95,478,69,391,47,302,29,212,13,107,,xe" fillcolor="#44546a [3215]" strokecolor="#44546a [3215]" strokeweight="0">
                           <v:fill opacity="13107f"/>
                           <v:stroke opacity="13107f"/>
                           <v:path arrowok="t" o:connecttype="custom" o:connectlocs="0,0;17463,73025;34925,204788;57150,334963;87313,477838;120650,617538;163513,755650;195263,846138;228600,933450;246063,1003300;250825,1020763;225425,965200;187325,863600;150813,758825;109538,620713;74613,479425;46038,336550;20638,169863;0,0" o:connectangles="0,0,0,0,0,0,0,0,0,0,0,0,0,0,0,0,0,0,0"/>
                         </v:shape>
-                        <v:shape id="Freeform 13" o:spid="_x0000_s1048" style="position:absolute;left:3759;top:62152;width:524;height:1127;visibility:visible;mso-wrap-style:square;v-text-anchor:top" coordsize="33,71" o:gfxdata="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" path="m,l33,71r-9,l11,36,,xe" fillcolor="#44546a [3215]" strokecolor="#44546a [3215]" strokeweight="0">
+                        <v:shape id="Freeform 13" o:spid="_x0000_s1048" style="position:absolute;left:3759;top:62152;width:524;height:1127;visibility:visible;mso-wrap-style:square;v-text-anchor:top" coordsize="33,71" o:gfxdata="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" path="m,l33,71r-9,l11,36,,xe" fillcolor="#44546a [3215]" strokecolor="#44546a [3215]" strokeweight="0">
                           <v:fill opacity="13107f"/>
                           <v:stroke opacity="13107f"/>
                           <v:path arrowok="t" o:connecttype="custom" o:connectlocs="0,0;52388,112713;38100,112713;17463,57150;0,0" o:connectangles="0,0,0,0,0"/>
                         </v:shape>
-                        <v:shape id="Freeform 14" o:spid="_x0000_s1049" style="position:absolute;left:1060;top:51246;width:238;height:1508;visibility:visible;mso-wrap-style:square;v-text-anchor:top" coordsize="15,95" o:gfxdata="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" path="m,l8,37r,4l15,95,4,49,,xe" fillcolor="#44546a [3215]" strokecolor="#44546a [3215]" strokeweight="0">
+                        <v:shape id="Freeform 14" o:spid="_x0000_s1049" style="position:absolute;left:1060;top:51246;width:238;height:1508;visibility:visible;mso-wrap-style:square;v-text-anchor:top" coordsize="15,95" o:gfxdata="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" path="m,l8,37r,4l15,95,4,49,,xe" fillcolor="#44546a [3215]" strokecolor="#44546a [3215]" strokeweight="0">
                           <v:fill opacity="13107f"/>
                           <v:stroke opacity="13107f"/>
                           <v:path arrowok="t" o:connecttype="custom" o:connectlocs="0,0;12700,58738;12700,65088;23813,150813;6350,77788;0,0" o:connectangles="0,0,0,0,0,0"/>
                         </v:shape>
-                        <v:shape id="Freeform 15" o:spid="_x0000_s1050" style="position:absolute;left:3171;top:46499;width:6382;height:12414;visibility:visible;mso-wrap-style:square;v-text-anchor:top" coordsize="402,782" o:gfxdata="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" path="m402,r,1l363,39,325,79r-35,42l255,164r-44,58l171,284r-38,62l100,411,71,478,45,546,27,617,13,689,7,761r,21l,765r1,-4l7,688,21,616,40,545,66,475,95,409r35,-66l167,281r42,-61l253,163r34,-43l324,78,362,38,402,xe" fillcolor="#44546a [3215]" strokecolor="#44546a [3215]" strokeweight="0">
+                        <v:shape id="Freeform 15" o:spid="_x0000_s1050" style="position:absolute;left:3171;top:46499;width:6382;height:12414;visibility:visible;mso-wrap-style:square;v-text-anchor:top" coordsize="402,782" o:gfxdata="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" path="m402,r,1l363,39,325,79r-35,42l255,164r-44,58l171,284r-38,62l100,411,71,478,45,546,27,617,13,689,7,761r,21l,765r1,-4l7,688,21,616,40,545,66,475,95,409r35,-66l167,281r42,-61l253,163r34,-43l324,78,362,38,402,xe" fillcolor="#44546a [3215]" strokecolor="#44546a [3215]" strokeweight="0">
                           <v:fill opacity="13107f"/>
                           <v:stroke opacity="13107f"/>
                           <v:path arrowok="t" o:connecttype="custom" o:connectlocs="638175,0;638175,1588;576263,61913;515938,125413;460375,192088;404813,260350;334963,352425;271463,450850;211138,549275;158750,652463;112713,758825;71438,866775;42863,979488;20638,1093788;11113,1208088;11113,1241425;0,1214438;1588,1208088;11113,1092200;33338,977900;63500,865188;104775,754063;150813,649288;206375,544513;265113,446088;331788,349250;401638,258763;455613,190500;514350,123825;574675,60325;638175,0" o:connectangles="0,0,0,0,0,0,0,0,0,0,0,0,0,0,0,0,0,0,0,0,0,0,0,0,0,0,0,0,0,0,0"/>
                         </v:shape>
-                        <v:shape id="Freeform 16" o:spid="_x0000_s1051" style="position:absolute;left:3171;top:59040;width:588;height:3112;visibility:visible;mso-wrap-style:square;v-text-anchor:top" coordsize="37,196" o:gfxdata="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" path="m,l6,15r1,3l12,80r9,54l33,188r4,8l22,162,15,146,5,81,1,40,,xe" fillcolor="#44546a [3215]" strokecolor="#44546a [3215]" strokeweight="0">
+                        <v:shape id="Freeform 16" o:spid="_x0000_s1051" style="position:absolute;left:3171;top:59040;width:588;height:3112;visibility:visible;mso-wrap-style:square;v-text-anchor:top" coordsize="37,196" o:gfxdata="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" path="m,l6,15r1,3l12,80r9,54l33,188r4,8l22,162,15,146,5,81,1,40,,xe" fillcolor="#44546a [3215]" strokecolor="#44546a [3215]" strokeweight="0">
                           <v:fill opacity="13107f"/>
                           <v:stroke opacity="13107f"/>
                           <v:path arrowok="t" o:connecttype="custom" o:connectlocs="0,0;9525,23813;11113,28575;19050,127000;33338,212725;52388,298450;58738,311150;34925,257175;23813,231775;7938,128588;1588,63500;0,0" o:connectangles="0,0,0,0,0,0,0,0,0,0,0,0"/>
                         </v:shape>
-                        <v:shape id="Freeform 17" o:spid="_x0000_s1052" style="position:absolute;left:3632;top:62231;width:492;height:1048;visibility:visible;mso-wrap-style:square;v-text-anchor:top" coordsize="31,66" o:gfxdata="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" path="m,l31,66r-7,l,xe" fillcolor="#44546a [3215]" strokecolor="#44546a [3215]" strokeweight="0">
+                        <v:shape id="Freeform 17" o:spid="_x0000_s1052" style="position:absolute;left:3632;top:62231;width:492;height:1048;visibility:visible;mso-wrap-style:square;v-text-anchor:top" coordsize="31,66" o:gfxdata="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" path="m,l31,66r-7,l,xe" fillcolor="#44546a [3215]" strokecolor="#44546a [3215]" strokeweight="0">
                           <v:fill opacity="13107f"/>
                           <v:stroke opacity="13107f"/>
                           <v:path arrowok="t" o:connecttype="custom" o:connectlocs="0,0;49213,104775;38100,104775;0,0" o:connectangles="0,0,0,0"/>
                         </v:shape>
-                        <v:shape id="Freeform 18" o:spid="_x0000_s1053" style="position:absolute;left:3171;top:58644;width:111;height:682;visibility:visible;mso-wrap-style:square;v-text-anchor:top" coordsize="7,43" o:gfxdata="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" path="m,l7,17r,26l6,40,,25,,xe" fillcolor="#44546a [3215]" strokecolor="#44546a [3215]" strokeweight="0">
+                        <v:shape id="Freeform 18" o:spid="_x0000_s1053" style="position:absolute;left:3171;top:58644;width:111;height:682;visibility:visible;mso-wrap-style:square;v-text-anchor:top" coordsize="7,43" o:gfxdata="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" path="m,l7,17r,26l6,40,,25,,xe" fillcolor="#44546a [3215]" strokecolor="#44546a [3215]" strokeweight="0">
                           <v:fill opacity="13107f"/>
                           <v:stroke opacity="13107f"/>
                           <v:path arrowok="t" o:connecttype="custom" o:connectlocs="0,0;11113,26988;11113,68263;9525,63500;0,39688;0,0" o:connectangles="0,0,0,0,0,0"/>
                         </v:shape>
-                        <v:shape id="Freeform 19" o:spid="_x0000_s1054" style="position:absolute;left:3409;top:61358;width:731;height:1921;visibility:visible;mso-wrap-style:square;v-text-anchor:top" coordsize="46,121" o:gfxdata="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" path="m,l7,16,22,50,33,86r13,35l45,121,14,55,11,44,,xe" fillcolor="#44546a [3215]" strokecolor="#44546a [3215]" strokeweight="0">
+                        <v:shape id="Freeform 19" o:spid="_x0000_s1054" style="position:absolute;left:3409;top:61358;width:731;height:1921;visibility:visible;mso-wrap-style:square;v-text-anchor:top" coordsize="46,121" o:gfxdata="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" path="m,l7,16,22,50,33,86r13,35l45,121,14,55,11,44,,xe" fillcolor="#44546a [3215]" strokecolor="#44546a [3215]" strokeweight="0">
                           <v:fill opacity="13107f"/>
                           <v:stroke opacity="13107f"/>
                           <v:path arrowok="t" o:connecttype="custom" o:connectlocs="0,0;11113,25400;34925,79375;52388,136525;73025,192088;71438,192088;22225,87313;17463,69850;0,0" o:connectangles="0,0,0,0,0,0,0,0,0"/>
@@ -3738,7 +3738,7 @@
                   </wp:anchor>
                 </w:drawing>
               </mc:Choice>
-              <mc:Fallback xmlns:w16se="http://schemas.microsoft.com/office/word/2015/wordml/symex" xmlns:w15="http://schemas.microsoft.com/office/word/2012/wordml" xmlns:cx="http://schemas.microsoft.com/office/drawing/2014/chartex">
+              <mc:Fallback>
                 <w:pict>
                   <v:shapetype id="_x0000_t202" coordsize="21600,21600" o:spt="202" path="m,l,21600r21600,l21600,xe">
                     <v:stroke joinstyle="miter"/>
@@ -3966,7 +3966,7 @@
                   </wp:anchor>
                 </w:drawing>
               </mc:Choice>
-              <mc:Fallback xmlns:w16se="http://schemas.microsoft.com/office/word/2015/wordml/symex" xmlns:w15="http://schemas.microsoft.com/office/word/2012/wordml" xmlns:cx="http://schemas.microsoft.com/office/drawing/2014/chartex">
+              <mc:Fallback>
                 <w:pict>
                   <v:shape id="Text Box 1" o:spid="_x0000_s1056" type="#_x0000_t202" style="position:absolute;margin-left:0;margin-top:0;width:4in;height:84.25pt;z-index:251652096;visibility:visible;mso-wrap-style:square;mso-width-percent:450;mso-height-percent:0;mso-left-percent:420;mso-top-percent:175;mso-wrap-distance-left:9pt;mso-wrap-distance-top:0;mso-wrap-distance-right:9pt;mso-wrap-distance-bottom:0;mso-position-horizontal-relative:page;mso-position-vertical-relative:page;mso-width-percent:450;mso-height-percent:0;mso-left-percent:420;mso-top-percent:175;mso-width-relative:page;mso-height-relative:margin;v-text-anchor:top" o:gfxdata="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" filled="f" stroked="f" strokeweight=".5pt">
                     <v:textbox style="mso-fit-shape-to-text:t" inset="0,0,0,0">
@@ -6257,23 +6257,7 @@
         </w:drawing>
       </w:r>
       <w:r>
-        <w:t xml:space="preserve">The program I wish to investigate in the </w:t>
-      </w:r>
-      <w:proofErr w:type="gramStart"/>
-      <w:r>
-        <w:t>program,</w:t>
-      </w:r>
-      <w:proofErr w:type="gramEnd"/>
-      <w:r>
-        <w:t xml:space="preserve"> is the potential abilities of computer vision, to complete tasks which could be applied to the real world. </w:t>
-      </w:r>
-      <w:proofErr w:type="gramStart"/>
-      <w:r>
-        <w:t>In this case, different types of sports.</w:t>
-      </w:r>
-      <w:proofErr w:type="gramEnd"/>
-      <w:r>
-        <w:t xml:space="preserve"> </w:t>
+        <w:t xml:space="preserve">The program I wish to investigate in the program, is the potential abilities of computer vision, to complete tasks which could be applied to the real world. In this case, different types of sports. </w:t>
       </w:r>
       <w:r>
         <w:t xml:space="preserve">Above all </w:t>
@@ -6390,15 +6374,7 @@
         <w:t xml:space="preserve">, </w:t>
       </w:r>
       <w:r>
-        <w:t xml:space="preserve">who would like to see this similar idea </w:t>
-      </w:r>
-      <w:proofErr w:type="gramStart"/>
-      <w:r>
-        <w:t>be used</w:t>
-      </w:r>
-      <w:proofErr w:type="gramEnd"/>
-      <w:r>
-        <w:t xml:space="preserve"> to track any ball within sports.</w:t>
+        <w:t>who would like to see this similar idea be used to track any ball within sports.</w:t>
       </w:r>
       <w:r>
         <w:t xml:space="preserve"> This could make life much easier </w:t>
@@ -6410,15 +6386,7 @@
         <w:t>work, which</w:t>
       </w:r>
       <w:r>
-        <w:t xml:space="preserve"> </w:t>
-      </w:r>
-      <w:proofErr w:type="gramStart"/>
-      <w:r>
-        <w:t>could be replaced</w:t>
-      </w:r>
-      <w:proofErr w:type="gramEnd"/>
-      <w:r>
-        <w:t xml:space="preserve"> by </w:t>
+        <w:t xml:space="preserve"> could be replaced by </w:t>
       </w:r>
       <w:r>
         <w:t>artificial intelligence.</w:t>
@@ -6453,15 +6421,7 @@
         <w:t xml:space="preserve"> </w:t>
       </w:r>
       <w:r>
-        <w:t xml:space="preserve">Tom would also like to have this possibly implemented with </w:t>
-      </w:r>
-      <w:proofErr w:type="gramStart"/>
-      <w:r>
-        <w:t>an ability</w:t>
-      </w:r>
-      <w:proofErr w:type="gramEnd"/>
-      <w:r>
-        <w:t xml:space="preserve"> to record himself playing tennis, and possibly create content for a platform such as YouTube. </w:t>
+        <w:t xml:space="preserve">Tom would also like to have this possibly implemented with an ability to record himself playing tennis, and possibly create content for a platform such as YouTube. </w:t>
       </w:r>
       <w:r>
         <w:t xml:space="preserve">The </w:t>
@@ -6514,29 +6474,7 @@
           <w:szCs w:val="21"/>
           <w:lang w:eastAsia="en-GB"/>
         </w:rPr>
-        <w:t xml:space="preserve">What age range do you think this project is suitable </w:t>
-      </w:r>
-      <w:proofErr w:type="gramStart"/>
-      <w:r>
-        <w:rPr>
-          <w:rFonts w:ascii="Segoe UI" w:eastAsia="Times New Roman" w:hAnsi="Segoe UI" w:cs="Segoe UI"/>
-          <w:color w:val="24292E"/>
-          <w:sz w:val="21"/>
-          <w:szCs w:val="21"/>
-          <w:lang w:eastAsia="en-GB"/>
-        </w:rPr>
-        <w:t>for</w:t>
-      </w:r>
-      <w:proofErr w:type="gramEnd"/>
-      <w:r>
-        <w:rPr>
-          <w:rFonts w:ascii="Segoe UI" w:eastAsia="Times New Roman" w:hAnsi="Segoe UI" w:cs="Segoe UI"/>
-          <w:color w:val="24292E"/>
-          <w:sz w:val="21"/>
-          <w:szCs w:val="21"/>
-          <w:lang w:eastAsia="en-GB"/>
-        </w:rPr>
-        <w:t>?</w:t>
+        <w:t>What age range do you think this project is suitable for?</w:t>
       </w:r>
       <w:r>
         <w:rPr>
@@ -6788,50 +6726,7 @@
           <w:lang w:eastAsia="en-GB"/>
         </w:rPr>
         <w:br/>
-      </w:r>
-      <w:proofErr w:type="gramStart"/>
-      <w:r>
-        <w:rPr>
-          <w:rFonts w:ascii="Segoe UI" w:eastAsia="Times New Roman" w:hAnsi="Segoe UI" w:cs="Segoe UI"/>
-          <w:color w:val="24292E"/>
-          <w:sz w:val="21"/>
-          <w:szCs w:val="21"/>
-          <w:lang w:eastAsia="en-GB"/>
-        </w:rPr>
-        <w:t>Yeah, if it was relatively cheap and looked high quality.</w:t>
-      </w:r>
-      <w:proofErr w:type="gramEnd"/>
-      <w:r>
-        <w:rPr>
-          <w:rFonts w:ascii="Segoe UI" w:eastAsia="Times New Roman" w:hAnsi="Segoe UI" w:cs="Segoe UI"/>
-          <w:color w:val="24292E"/>
-          <w:sz w:val="21"/>
-          <w:szCs w:val="21"/>
-          <w:lang w:eastAsia="en-GB"/>
-        </w:rPr>
-        <w:t xml:space="preserve"> </w:t>
-      </w:r>
-      <w:proofErr w:type="gramStart"/>
-      <w:r>
-        <w:rPr>
-          <w:rFonts w:ascii="Segoe UI" w:eastAsia="Times New Roman" w:hAnsi="Segoe UI" w:cs="Segoe UI"/>
-          <w:color w:val="24292E"/>
-          <w:sz w:val="21"/>
-          <w:szCs w:val="21"/>
-          <w:lang w:eastAsia="en-GB"/>
-        </w:rPr>
-        <w:t>It'd</w:t>
-      </w:r>
-      <w:proofErr w:type="gramEnd"/>
-      <w:r>
-        <w:rPr>
-          <w:rFonts w:ascii="Segoe UI" w:eastAsia="Times New Roman" w:hAnsi="Segoe UI" w:cs="Segoe UI"/>
-          <w:color w:val="24292E"/>
-          <w:sz w:val="21"/>
-          <w:szCs w:val="21"/>
-          <w:lang w:eastAsia="en-GB"/>
-        </w:rPr>
-        <w:t xml:space="preserve"> be </w:t>
+        <w:t xml:space="preserve">Yeah, if it was relatively cheap and looked high quality. It'd be </w:t>
       </w:r>
       <w:r>
         <w:rPr>
@@ -6959,29 +6854,7 @@
           <w:szCs w:val="21"/>
           <w:lang w:eastAsia="en-GB"/>
         </w:rPr>
-        <w:t xml:space="preserve">If it could learn from its mistakes </w:t>
-      </w:r>
-      <w:proofErr w:type="gramStart"/>
-      <w:r>
-        <w:rPr>
-          <w:rFonts w:ascii="Segoe UI" w:eastAsia="Times New Roman" w:hAnsi="Segoe UI" w:cs="Segoe UI"/>
-          <w:color w:val="24292E"/>
-          <w:sz w:val="21"/>
-          <w:szCs w:val="21"/>
-          <w:lang w:eastAsia="en-GB"/>
-        </w:rPr>
-        <w:t>that'd</w:t>
-      </w:r>
-      <w:proofErr w:type="gramEnd"/>
-      <w:r>
-        <w:rPr>
-          <w:rFonts w:ascii="Segoe UI" w:eastAsia="Times New Roman" w:hAnsi="Segoe UI" w:cs="Segoe UI"/>
-          <w:color w:val="24292E"/>
-          <w:sz w:val="21"/>
-          <w:szCs w:val="21"/>
-          <w:lang w:eastAsia="en-GB"/>
-        </w:rPr>
-        <w:t xml:space="preserve"> be great.</w:t>
+        <w:t>If it could learn from its mistakes that'd be great.</w:t>
       </w:r>
     </w:p>
     <w:p>
@@ -7298,23 +7171,7 @@
         <w:t xml:space="preserve"> to visually track the trajectory of the ball and display a profile of its statistically most likely path as a moving image.</w:t>
       </w:r>
       <w:r>
-        <w:t xml:space="preserve"> This piece of technology </w:t>
-      </w:r>
-      <w:proofErr w:type="gramStart"/>
-      <w:r>
-        <w:t>is used</w:t>
-      </w:r>
-      <w:proofErr w:type="gramEnd"/>
-      <w:r>
-        <w:t xml:space="preserve"> for sports such as tennis, football, cricket and more. </w:t>
-      </w:r>
-      <w:proofErr w:type="gramStart"/>
-      <w:r>
-        <w:t>In summary, this is six very high performance cameras used to create a 3D representation of the ball’s trajectory, frame by frame.</w:t>
-      </w:r>
-      <w:proofErr w:type="gramEnd"/>
-      <w:r>
-        <w:t xml:space="preserve"> </w:t>
+        <w:t xml:space="preserve"> This piece of technology is used for sports such as tennis, football, cricket and more. In summary, this is six very high performance cameras used to create a 3D representation of the ball’s trajectory, frame by frame. </w:t>
       </w:r>
       <w:r>
         <w:t>This then</w:t>
@@ -7326,15 +7183,7 @@
         <w:t>its trail.</w:t>
       </w:r>
       <w:r>
-        <w:t xml:space="preserve"> It is not perfect, but it is </w:t>
-      </w:r>
-      <w:proofErr w:type="gramStart"/>
-      <w:r>
-        <w:t>pretty close</w:t>
-      </w:r>
-      <w:proofErr w:type="gramEnd"/>
-      <w:r>
-        <w:t>, as Hawk-Eye is accurate to 3.6 millimetres.</w:t>
+        <w:t xml:space="preserve"> It is not perfect, but it is pretty close, as Hawk-Eye is accurate to 3.6 millimetres.</w:t>
       </w:r>
     </w:p>
     <w:p>
@@ -7624,15 +7473,7 @@
       </w:r>
       <w:r>
         <w:br/>
-        <w:t xml:space="preserve">The candidates </w:t>
-      </w:r>
-      <w:proofErr w:type="gramStart"/>
-      <w:r>
-        <w:t>can be plotted</w:t>
-      </w:r>
-      <w:proofErr w:type="gramEnd"/>
-      <w:r>
-        <w:t xml:space="preserve"> in a row-column-time 3D space.</w:t>
+        <w:t>The candidates can be plotted in a row-column-time 3D space.</w:t>
       </w:r>
       <w:r>
         <w:t xml:space="preserve"> The objective of </w:t>
@@ -7647,69 +7488,13 @@
         <w:t xml:space="preserve"> (three frames containing the potential tennis ball in each of them, very close to one another)</w:t>
       </w:r>
       <w:r>
-        <w:t xml:space="preserve"> </w:t>
-      </w:r>
-      <w:proofErr w:type="gramStart"/>
-      <w:r>
-        <w:t>is selected</w:t>
-      </w:r>
-      <w:proofErr w:type="gramEnd"/>
-      <w:r>
-        <w:t xml:space="preserve"> from the beginning of the sequence, which has an extremely high probability of continuing with only true positives. </w:t>
-      </w:r>
-      <w:r>
-        <w:t xml:space="preserve">A dynamic model </w:t>
-      </w:r>
-      <w:proofErr w:type="gramStart"/>
-      <w:r>
-        <w:t>is then fitted</w:t>
-      </w:r>
-      <w:proofErr w:type="gramEnd"/>
-      <w:r>
-        <w:t xml:space="preserve">, and then optimised recursively until convergence (the other candidates (near the triplet) seem to line up). This optimised model </w:t>
-      </w:r>
-      <w:proofErr w:type="gramStart"/>
-      <w:r>
-        <w:t>is called</w:t>
-      </w:r>
-      <w:proofErr w:type="gramEnd"/>
-      <w:r>
-        <w:t xml:space="preserve"> a “tracklet”. As a sliding window moves, </w:t>
-      </w:r>
-      <w:proofErr w:type="gramStart"/>
-      <w:r>
-        <w:t>a sequence of tracklets are</w:t>
-      </w:r>
-      <w:proofErr w:type="gramEnd"/>
-      <w:r>
-        <w:t xml:space="preserve"> generated. Simultaneously, a graph </w:t>
-      </w:r>
-      <w:proofErr w:type="gramStart"/>
-      <w:r>
-        <w:t>is constructed</w:t>
-      </w:r>
-      <w:proofErr w:type="gramEnd"/>
-      <w:r>
-        <w:t xml:space="preserve">, where each node is a tracklet, and the edge difference between two nodes is defined according to the “compatibility” of the two tracklets. The graph </w:t>
-      </w:r>
-      <w:proofErr w:type="gramStart"/>
-      <w:r>
-        <w:t>is then sectioned</w:t>
-      </w:r>
-      <w:proofErr w:type="gramEnd"/>
-      <w:r>
-        <w:t xml:space="preserve"> into sub-graphs, and the optimal path in each graph is found.  </w:t>
-      </w:r>
-      <w:r>
-        <w:t xml:space="preserve">The desired data association result is then contained in the optimal paths. Next, interpolation and hit/bounce detection </w:t>
-      </w:r>
-      <w:proofErr w:type="gramStart"/>
-      <w:r>
-        <w:t>is used</w:t>
-      </w:r>
-      <w:proofErr w:type="gramEnd"/>
-      <w:r>
-        <w:t xml:space="preserve"> to create the final product, the tennis ball tracking computer vision. </w:t>
+        <w:t xml:space="preserve"> is selected from the beginning of the sequence, which has an extremely high probability of continuing with only true positives. </w:t>
+      </w:r>
+      <w:r>
+        <w:t xml:space="preserve">A dynamic model is then fitted, and then optimised recursively until convergence (the other candidates (near the triplet) seem to line up). This optimised model is called a “tracklet”. As a sliding window moves, a sequence of tracklets are generated. Simultaneously, a graph is constructed, where each node is a tracklet, and the edge difference between two nodes is defined according to the “compatibility” of the two tracklets. The graph is then sectioned into sub-graphs, and the optimal path in each graph is found.  </w:t>
+      </w:r>
+      <w:r>
+        <w:t xml:space="preserve">The desired data association result is then contained in the optimal paths. Next, interpolation and hit/bounce detection is used to create the final product, the tennis ball tracking computer vision. </w:t>
       </w:r>
     </w:p>
     <w:p>
@@ -9611,15 +9396,7 @@
         <w:t xml:space="preserve"> features of this project consist of </w:t>
       </w:r>
       <w:r>
-        <w:t xml:space="preserve">a program with the ability to detect a tennis ball in its field of view, and then track this tennis ball as it moves across the room. Another key feature is for the program to be able to detect when the tennis ball bounces off any surface, which </w:t>
-      </w:r>
-      <w:proofErr w:type="gramStart"/>
-      <w:r>
-        <w:t>should be detected</w:t>
-      </w:r>
-      <w:proofErr w:type="gramEnd"/>
-      <w:r>
-        <w:t xml:space="preserve"> via an unnatural change of direction of the tennis ball. </w:t>
+        <w:t xml:space="preserve">a program with the ability to detect a tennis ball in its field of view, and then track this tennis ball as it moves across the room. Another key feature is for the program to be able to detect when the tennis ball bounces off any surface, which should be detected via an unnatural change of direction of the tennis ball. </w:t>
       </w:r>
     </w:p>
     <w:p>
@@ -9789,58 +9566,16 @@
         </w:drawing>
       </w:r>
       <w:r>
-        <w:t xml:space="preserve">The price of this project is a major limitation as in the </w:t>
-      </w:r>
-      <w:proofErr w:type="gramStart"/>
-      <w:r>
-        <w:t>worst case</w:t>
-      </w:r>
-      <w:proofErr w:type="gramEnd"/>
-      <w:r>
-        <w:t xml:space="preserve"> scenario; I may have to spend over £100 on this project. However, I will try to avoid this by using </w:t>
-      </w:r>
-      <w:r>
-        <w:t xml:space="preserve">few expensive components such as the </w:t>
-      </w:r>
-      <w:proofErr w:type="spellStart"/>
-      <w:r>
-        <w:t>raspberrypi</w:t>
-      </w:r>
-      <w:proofErr w:type="spellEnd"/>
-      <w:r>
-        <w:t xml:space="preserve"> and the </w:t>
-      </w:r>
-      <w:proofErr w:type="spellStart"/>
-      <w:r>
-        <w:t>picamera</w:t>
-      </w:r>
-      <w:proofErr w:type="spellEnd"/>
-      <w:proofErr w:type="gramStart"/>
-      <w:r>
-        <w:t>;</w:t>
-      </w:r>
-      <w:proofErr w:type="gramEnd"/>
-      <w:r>
-        <w:t xml:space="preserve"> self-made alternate hardware such as a homemade Google AIY kit. Another limitation is the complexity of the coding necessary to complete this task. This project requires an extremely high knowledge of </w:t>
-      </w:r>
-      <w:proofErr w:type="gramStart"/>
-      <w:r>
-        <w:t>python which I do not yet possess</w:t>
-      </w:r>
-      <w:proofErr w:type="gramEnd"/>
-      <w:r>
-        <w:t xml:space="preserve"> and this will mean that I will have to put in extra time at home to build my knowledge of this. Another possible limitation </w:t>
-      </w:r>
-      <w:r>
-        <w:t xml:space="preserve">for the project would be if there </w:t>
-      </w:r>
-      <w:proofErr w:type="gramStart"/>
-      <w:r>
-        <w:t>was</w:t>
-      </w:r>
-      <w:proofErr w:type="gramEnd"/>
-      <w:r>
-        <w:t xml:space="preserve"> a flaw with the hardware (e.g. response time or frame rate of camera, faulty pins on the raspberry pi etc.). This could potentially limit the processing speed and overall, limit the </w:t>
+        <w:t xml:space="preserve">The price of this project is a major limitation as in the worst case scenario; I may have to spend over £100 on this project. However, I will try to avoid this by using </w:t>
+      </w:r>
+      <w:r>
+        <w:t>few expensive components such as the raspberrypi and the picamera;</w:t>
+      </w:r>
+      <w:r>
+        <w:t xml:space="preserve"> self-made alternate hardware such as a homemade Google AIY kit. Another limitation is the complexity of the coding necessary to complete this task. This project requires an extremely high knowledge of python which I do not yet possess and this will mean that I will have to put in extra time at home to build my knowledge of this. Another possible limitation </w:t>
+      </w:r>
+      <w:r>
+        <w:t xml:space="preserve">for the project would be if there was a flaw with the hardware (e.g. response time or frame rate of camera, faulty pins on the raspberry pi etc.). This could potentially limit the processing speed and overall, limit the </w:t>
       </w:r>
       <w:r>
         <w:t>ability of the camera to track the ball in the air</w:t>
@@ -9959,15 +9694,7 @@
             </w:r>
             <w:r>
               <w:br/>
-              <w:t>1.4GHz 64-bit quad-core ARM Cortex-A53 CPU (BCM2837), 1GB RAM (LPDDR2 SDRAM), On-board wireless LAN - dual-band 802.11 b/g/n/</w:t>
-            </w:r>
-            <w:proofErr w:type="spellStart"/>
-            <w:r>
-              <w:t>ac</w:t>
-            </w:r>
-            <w:proofErr w:type="spellEnd"/>
-            <w:r>
-              <w:t xml:space="preserve"> (CYW43455), On-board Bluetooth 4.2 HS low-energy (BLE) (CYW43455), 4 x USB 2.0 ports, 300Mbit/s ethernet, 40 GPIO pins, Full size HDMI 1.3a port, Combined 3.5mm analog audio and composite video jack, Camera interface (CSI), Display interface (DSI),  microSD slot, VideoCore IV multimedia/3D graphics core @ 400MHz/300MHz</w:t>
+              <w:t>1.4GHz 64-bit quad-core ARM Cortex-A53 CPU (BCM2837), 1GB RAM (LPDDR2 SDRAM), On-board wireless LAN - dual-band 802.11 b/g/n/ac (CYW43455), On-board Bluetooth 4.2 HS low-energy (BLE) (CYW43455), 4 x USB 2.0 ports, 300Mbit/s ethernet, 40 GPIO pins, Full size HDMI 1.3a port, Combined 3.5mm analog audio and composite video jack, Camera interface (CSI), Display interface (DSI),  microSD slot, VideoCore IV multimedia/3D graphics core @ 400MHz/300MHz</w:t>
             </w:r>
           </w:p>
         </w:tc>
@@ -9978,15 +9705,7 @@
           <w:p>
             <w:r>
               <w:lastRenderedPageBreak/>
-              <w:t xml:space="preserve">AI – an evolutionary </w:t>
-            </w:r>
-            <w:proofErr w:type="gramStart"/>
-            <w:r>
-              <w:t>AI which</w:t>
-            </w:r>
-            <w:proofErr w:type="gramEnd"/>
-            <w:r>
-              <w:t xml:space="preserve"> learns how to move the car around the track, when it crosses the finish line and how to </w:t>
+              <w:t xml:space="preserve">AI – an evolutionary AI which learns how to move the car around the track, when it crosses the finish line and how to </w:t>
             </w:r>
             <w:r>
               <w:t>decrease the time taken to complete a lap. This AI will do this using computer vision and measuring the outputs via ammeter and voltmeter.</w:t>
@@ -10035,8 +9754,6 @@
             </w:r>
           </w:p>
         </w:tc>
-        <w:bookmarkStart w:id="7" w:name="_GoBack"/>
-        <w:bookmarkEnd w:id="7"/>
       </w:tr>
       <w:tr>
         <w:tc>
@@ -10073,31 +9790,7 @@
               <w:t>”</w:t>
             </w:r>
             <w:r>
-              <w:t xml:space="preserve"> is the perfect camera for me, however it is on the expensive side of the discussion, </w:t>
-            </w:r>
-            <w:proofErr w:type="gramStart"/>
-            <w:r>
-              <w:t>however</w:t>
-            </w:r>
-            <w:proofErr w:type="gramEnd"/>
-            <w:r>
-              <w:t xml:space="preserve"> the benefits of its features may outweigh the con of the price. It records in 1080p with 60 fps, meaning that the potential limitation of lack of frames is most likely eliminated </w:t>
-            </w:r>
-            <w:proofErr w:type="gramStart"/>
-            <w:r>
-              <w:t>here,</w:t>
-            </w:r>
-            <w:proofErr w:type="gramEnd"/>
-            <w:r>
-              <w:t xml:space="preserve"> making prediction of the path (of the ball travelling through the air) will be more accurate. It also has a </w:t>
-            </w:r>
-            <w:proofErr w:type="gramStart"/>
-            <w:r>
-              <w:t>wide angle</w:t>
-            </w:r>
-            <w:proofErr w:type="gramEnd"/>
-            <w:r>
-              <w:t xml:space="preserve"> lens, meaning that it can track a tennis ball significantly further in the environment. It is worth around £24 on Amazon.</w:t>
+              <w:t xml:space="preserve"> is the perfect camera for me, however it is on the expensive side of the discussion, however the benefits of its features may outweigh the con of the price. It records in 1080p with 60 fps, meaning that the potential limitation of lack of frames is most likely eliminated here, making prediction of the path (of the ball travelling through the air) will be more accurate. It also has a wide angle lens, meaning that it can track a tennis ball significantly further in the environment. It is worth around £24 on Amazon.</w:t>
             </w:r>
           </w:p>
           <w:p>
@@ -10105,15 +9798,7 @@
               <w:t>“</w:t>
             </w:r>
             <w:r>
-              <w:t xml:space="preserve">Raspberry Pi 3 2 model B </w:t>
-            </w:r>
-            <w:proofErr w:type="spellStart"/>
-            <w:r>
-              <w:t>B</w:t>
-            </w:r>
-            <w:proofErr w:type="spellEnd"/>
-            <w:r>
-              <w:t>+ A+ Mini Camera Video Module 5MP 1080p OV5647 Sensor with 15 Pin FPC Cable + Pi Zero Ribbon Cable 15cm</w:t>
+              <w:t>Raspberry Pi 3 2 model B B+ A+ Mini Camera Video Module 5MP 1080p OV5647 Sensor with 15 Pin FPC Cable + Pi Zero Ribbon Cable 15cm</w:t>
             </w:r>
             <w:r>
               <w:t xml:space="preserve">” is significantly cheaper than </w:t>
@@ -10202,11 +9887,11 @@
       <w:pPr>
         <w:pStyle w:val="Heading2"/>
       </w:pPr>
-      <w:bookmarkStart w:id="8" w:name="_Toc517781156"/>
+      <w:bookmarkStart w:id="7" w:name="_Toc517781156"/>
       <w:r>
         <w:t>Success Criteria</w:t>
       </w:r>
-      <w:bookmarkEnd w:id="8"/>
+      <w:bookmarkEnd w:id="7"/>
       <w:r>
         <w:t xml:space="preserve"> 1.1</w:t>
       </w:r>
@@ -10289,15 +9974,7 @@
               <w:t xml:space="preserve">The program must be able to recognise </w:t>
             </w:r>
             <w:r>
-              <w:t xml:space="preserve">the ball if it is in its field of view, and if it </w:t>
-            </w:r>
-            <w:proofErr w:type="gramStart"/>
-            <w:r>
-              <w:t>is,</w:t>
-            </w:r>
-            <w:proofErr w:type="gramEnd"/>
-            <w:r>
-              <w:t xml:space="preserve"> where bouts it is in each frame.</w:t>
+              <w:t>the ball if it is in its field of view, and if it is, where bouts it is in each frame.</w:t>
             </w:r>
             <w:r>
               <w:t xml:space="preserve"> </w:t>
@@ -10316,15 +9993,7 @@
               <w:t>SV</w:t>
             </w:r>
             <w:r>
-              <w:t xml:space="preserve"> colour of </w:t>
-            </w:r>
-            <w:proofErr w:type="gramStart"/>
-            <w:r>
-              <w:t>the ball, and how it changes in differently lit environments</w:t>
-            </w:r>
-            <w:proofErr w:type="gramEnd"/>
-            <w:r>
-              <w:t>.</w:t>
+              <w:t xml:space="preserve"> colour of the ball, and how it changes in differently lit environments.</w:t>
             </w:r>
           </w:p>
         </w:tc>
@@ -10365,15 +10034,7 @@
               <w:t xml:space="preserve">I will implement this by </w:t>
             </w:r>
             <w:r>
-              <w:t xml:space="preserve">allowing the problem to recognise, when the path of the ball changes in a way that </w:t>
-            </w:r>
-            <w:proofErr w:type="gramStart"/>
-            <w:r>
-              <w:t>is considered</w:t>
-            </w:r>
-            <w:proofErr w:type="gramEnd"/>
-            <w:r>
-              <w:t xml:space="preserve"> not natural (caused by gravity) allowing it to then again predict the path of the ball quickly after the bounce.</w:t>
+              <w:t>allowing the problem to recognise, when the path of the ball changes in a way that is considered not natural (caused by gravity) allowing it to then again predict the path of the ball quickly after the bounce.</w:t>
             </w:r>
           </w:p>
         </w:tc>
@@ -10411,15 +10072,7 @@
               <w:t xml:space="preserve">I will implement this by using probability, after eliminating the false positives. </w:t>
             </w:r>
             <w:r>
-              <w:t xml:space="preserve">This </w:t>
-            </w:r>
-            <w:proofErr w:type="gramStart"/>
-            <w:r>
-              <w:t>will be done</w:t>
-            </w:r>
-            <w:proofErr w:type="gramEnd"/>
-            <w:r>
-              <w:t xml:space="preserve"> by observing the location of the ball in each frame, and predicting the path of it through the field of view.</w:t>
+              <w:t>This will be done by observing the location of the ball in each frame, and predicting the path of it through the field of view.</w:t>
             </w:r>
           </w:p>
         </w:tc>
@@ -10504,18 +10157,10 @@
               <w:t>based around brown</w:t>
             </w:r>
             <w:r>
-              <w:t xml:space="preserve">, </w:t>
-            </w:r>
-            <w:proofErr w:type="gramStart"/>
-            <w:r>
-              <w:t xml:space="preserve">grey </w:t>
-            </w:r>
-            <w:r>
-              <w:t xml:space="preserve"> and</w:t>
-            </w:r>
-            <w:proofErr w:type="gramEnd"/>
-            <w:r>
-              <w:t xml:space="preserve"> black (general “boxy” and “homemade” </w:t>
+              <w:t xml:space="preserve">, grey </w:t>
+            </w:r>
+            <w:r>
+              <w:t xml:space="preserve"> and black (general “boxy” and “homemade” </w:t>
             </w:r>
             <w:r>
               <w:t>aesthetic</w:t>
@@ -10557,15 +10202,7 @@
           </w:tcPr>
           <w:p>
             <w:r>
-              <w:t xml:space="preserve">I will do this by keeping my product slick, easy to use and exciting. This will be achieved by not undermining the </w:t>
-            </w:r>
-            <w:proofErr w:type="gramStart"/>
-            <w:r>
-              <w:t>potential which</w:t>
-            </w:r>
-            <w:proofErr w:type="gramEnd"/>
-            <w:r>
-              <w:t xml:space="preserve"> this technology can achieve.</w:t>
+              <w:t>I will do this by keeping my product slick, easy to use and exciting. This will be achieved by not undermining the potential which this technology can achieve.</w:t>
             </w:r>
           </w:p>
         </w:tc>
@@ -10603,15 +10240,7 @@
           </w:tcPr>
           <w:p>
             <w:r>
-              <w:t xml:space="preserve">I will do this by using the google AIY </w:t>
-            </w:r>
-            <w:proofErr w:type="gramStart"/>
-            <w:r>
-              <w:t>kit which</w:t>
-            </w:r>
-            <w:proofErr w:type="gramEnd"/>
-            <w:r>
-              <w:t xml:space="preserve"> comes with a microphone and basic voice commands already preinstalled. These can be altered to be specified to my specific situation</w:t>
+              <w:t>I will do this by using the google AIY kit which comes with a microphone and basic voice commands already preinstalled. These can be altered to be specified to my specific situation</w:t>
             </w:r>
           </w:p>
         </w:tc>
@@ -10630,17 +10259,17 @@
       <w:pPr>
         <w:pStyle w:val="Heading1"/>
       </w:pPr>
-      <w:bookmarkStart w:id="9" w:name="_Toc517781157"/>
+      <w:bookmarkStart w:id="8" w:name="_Toc517781157"/>
       <w:r>
         <w:t>Design</w:t>
       </w:r>
-      <w:bookmarkEnd w:id="9"/>
+      <w:bookmarkEnd w:id="8"/>
     </w:p>
     <w:p>
       <w:pPr>
         <w:pStyle w:val="Heading2"/>
       </w:pPr>
-      <w:bookmarkStart w:id="10" w:name="_Toc517781158"/>
+      <w:bookmarkStart w:id="9" w:name="_Toc517781158"/>
       <w:r>
         <w:rPr>
           <w:noProof/>
@@ -10671,7 +10300,7 @@
           </wp:anchor>
         </w:drawing>
       </w:r>
-      <w:bookmarkEnd w:id="10"/>
+      <w:bookmarkEnd w:id="9"/>
       <w:r>
         <w:t>Structure</w:t>
       </w:r>
@@ -10688,15 +10317,7 @@
     </w:p>
     <w:p>
       <w:r>
-        <w:t xml:space="preserve">My project breaks down into </w:t>
-      </w:r>
-      <w:proofErr w:type="gramStart"/>
-      <w:r>
-        <w:t>2</w:t>
-      </w:r>
-      <w:proofErr w:type="gramEnd"/>
-      <w:r>
-        <w:t xml:space="preserve"> main sections, software and hardware. These then break down further as shown in the hierarchy diagram above. This shows the basic “barebones” concept of my project, which shows how I could potentially dedicate time to each section, building it up to form the combined final product.</w:t>
+        <w:t>My project breaks down into 2 main sections, software and hardware. These then break down further as shown in the hierarchy diagram above. This shows the basic “barebones” concept of my project, which shows how I could potentially dedicate time to each section, building it up to form the combined final product.</w:t>
       </w:r>
     </w:p>
     <w:p>
@@ -10713,13 +10334,8 @@
       </w:r>
     </w:p>
     <w:p>
-      <w:proofErr w:type="gramStart"/>
-      <w:r>
-        <w:t>First of all</w:t>
-      </w:r>
-      <w:proofErr w:type="gramEnd"/>
-      <w:r>
-        <w:t xml:space="preserve">, I will need to create a repository for the program to understand the rough shape of the ball and the HSV (Hue Saturation Value). This will allow the program to detect the ball candidates in a constantly changing environment (in terms of lighting). This will work hand in hand with the actual path detection and path prediction for tracking the ball. </w:t>
+      <w:r>
+        <w:t xml:space="preserve">First of all, I will need to create a repository for the program to understand the rough shape of the ball and the HSV (Hue Saturation Value). This will allow the program to detect the ball candidates in a constantly changing environment (in terms of lighting). This will work hand in hand with the actual path detection and path prediction for tracking the ball. </w:t>
       </w:r>
     </w:p>
     <w:p>
@@ -10727,15 +10343,7 @@
         <w:pStyle w:val="Heading3"/>
       </w:pPr>
       <w:r>
-        <w:t xml:space="preserve">Tracking </w:t>
-      </w:r>
-      <w:proofErr w:type="gramStart"/>
-      <w:r>
-        <w:t>The</w:t>
-      </w:r>
-      <w:proofErr w:type="gramEnd"/>
-      <w:r>
-        <w:t xml:space="preserve"> Ball</w:t>
+        <w:t>Tracking The Ball</w:t>
       </w:r>
     </w:p>
     <w:p>
@@ -10753,39 +10361,7 @@
         </w:rPr>
       </w:pPr>
       <w:r>
-        <w:t xml:space="preserve">This is a </w:t>
-      </w:r>
-      <w:proofErr w:type="gramStart"/>
-      <w:r>
-        <w:t>very key</w:t>
-      </w:r>
-      <w:proofErr w:type="gramEnd"/>
-      <w:r>
-        <w:t xml:space="preserve"> stage in the object tracking as it will allow the program to determine whether the ball candidate is a true positive or a false positive. This will be done by taking </w:t>
-      </w:r>
-      <w:proofErr w:type="gramStart"/>
-      <w:r>
-        <w:t>3</w:t>
-      </w:r>
-      <w:proofErr w:type="gramEnd"/>
-      <w:r>
-        <w:t xml:space="preserve"> frames as soon as a ball candidate is detected on the screen. If the </w:t>
-      </w:r>
-      <w:proofErr w:type="gramStart"/>
-      <w:r>
-        <w:t>3</w:t>
-      </w:r>
-      <w:proofErr w:type="gramEnd"/>
-      <w:r>
-        <w:t xml:space="preserve"> frames contain 3 ball candidates in very similar position (tracklets), then the program will be able to determine, that this ball candidate is most likely a true positive. This will then be further checked if the ball candidate has actually remained in the same position in the camera’s field of view, if so, then this could possibly be a false positive (however, if not, the ball candidate is almost definitely a true positive). If no true positive </w:t>
-      </w:r>
-      <w:proofErr w:type="gramStart"/>
-      <w:r>
-        <w:t>is detected</w:t>
-      </w:r>
-      <w:proofErr w:type="gramEnd"/>
-      <w:r>
-        <w:t xml:space="preserve">, then this will be repeated until one is found. The next part of the program is to use the trajectory of the ball, and the path detected, to determine the most probable predicted path of the ball. </w:t>
+        <w:t xml:space="preserve">This is a very key stage in the object tracking as it will allow the program to determine whether the ball candidate is a true positive or a false positive. This will be done by taking 3 frames as soon as a ball candidate is detected on the screen. If the 3 frames contain 3 ball candidates in very similar position (tracklets), then the program will be able to determine, that this ball candidate is most likely a true positive. This will then be further checked if the ball candidate has actually remained in the same position in the camera’s field of view, if so, then this could possibly be a false positive (however, if not, the ball candidate is almost definitely a true positive). If no true positive is detected, then this will be repeated until one is found. The next part of the program is to use the trajectory of the ball, and the path detected, to determine the most probable predicted path of the ball. </w:t>
       </w:r>
     </w:p>
     <w:p>
@@ -10798,23 +10374,7 @@
     </w:p>
     <w:p>
       <w:r>
-        <w:t xml:space="preserve">This is a relatively simple part of the program, as this will require </w:t>
-      </w:r>
-      <w:proofErr w:type="gramStart"/>
-      <w:r>
-        <w:t>for the</w:t>
-      </w:r>
-      <w:proofErr w:type="gramEnd"/>
-      <w:r>
-        <w:t xml:space="preserve"> program to detect an unnatural change in the ball’s path. By using techniques from finding the ball path and predicting it, we can save a significant amount of time here as this </w:t>
-      </w:r>
-      <w:proofErr w:type="gramStart"/>
-      <w:r>
-        <w:t>can mainly be done</w:t>
-      </w:r>
-      <w:proofErr w:type="gramEnd"/>
-      <w:r>
-        <w:t xml:space="preserve"> by reusing code. This will be done by using the already detected and predicted path of the ball, and cutting this off (and repeating the whole process again) when an unnatural change in the ball’s trajectory occurs.</w:t>
+        <w:t>This is a relatively simple part of the program, as this will require for the program to detect an unnatural change in the ball’s path. By using techniques from finding the ball path and predicting it, we can save a significant amount of time here as this can mainly be done by reusing code. This will be done by using the already detected and predicted path of the ball, and cutting this off (and repeating the whole process again) when an unnatural change in the ball’s trajectory occurs.</w:t>
       </w:r>
     </w:p>
     <w:p>
@@ -10833,26 +10393,10 @@
         <w:t xml:space="preserve">Tom Smith requested that the program was gender neutral, suitable for a wide age range and simple yet easy to use. </w:t>
       </w:r>
       <w:r>
-        <w:t xml:space="preserve">I would like </w:t>
-      </w:r>
-      <w:proofErr w:type="gramStart"/>
-      <w:r>
-        <w:t>for my</w:t>
-      </w:r>
-      <w:proofErr w:type="gramEnd"/>
-      <w:r>
-        <w:t xml:space="preserve"> UI to have a simple black and white colour scheme, with green and red boxes around the tennis ball which would be tracked</w:t>
-      </w:r>
-      <w:r>
-        <w:t xml:space="preserve">. This part is very simple and the project </w:t>
-      </w:r>
-      <w:proofErr w:type="gramStart"/>
-      <w:r>
-        <w:t>doesn’t</w:t>
-      </w:r>
-      <w:proofErr w:type="gramEnd"/>
-      <w:r>
-        <w:t xml:space="preserve"> heavily rely upon the design of the UI.</w:t>
+        <w:t>I would like for my UI to have a simple black and white colour scheme, with green and red boxes around the tennis ball which would be tracked</w:t>
+      </w:r>
+      <w:r>
+        <w:t>. This part is very simple and the project doesn’t heavily rely upon the design of the UI.</w:t>
       </w:r>
       <w:r>
         <w:t xml:space="preserve"> </w:t>
@@ -10862,23 +10406,23 @@
       <w:pPr>
         <w:pStyle w:val="Heading2"/>
       </w:pPr>
-      <w:bookmarkStart w:id="11" w:name="_Toc517781160"/>
+      <w:bookmarkStart w:id="10" w:name="_Toc517781160"/>
       <w:r>
         <w:t>Algorithms</w:t>
       </w:r>
-      <w:bookmarkEnd w:id="11"/>
+      <w:bookmarkEnd w:id="10"/>
     </w:p>
     <w:p/>
     <w:p>
       <w:pPr>
         <w:pStyle w:val="Heading2"/>
       </w:pPr>
-      <w:bookmarkStart w:id="12" w:name="_Toc517781161"/>
+      <w:bookmarkStart w:id="11" w:name="_Toc517781161"/>
       <w:r>
         <w:lastRenderedPageBreak/>
         <w:t>Usability</w:t>
       </w:r>
-      <w:bookmarkEnd w:id="12"/>
+      <w:bookmarkEnd w:id="11"/>
     </w:p>
     <w:p>
       <w:r>
@@ -10938,96 +10482,35 @@
     </w:p>
     <w:p>
       <w:r>
-        <w:t xml:space="preserve">This is currently the way that I want my user interface to look like. As you can see, in the top left corner, there is a </w:t>
-      </w:r>
-      <w:proofErr w:type="gramStart"/>
-      <w:r>
-        <w:t>box which</w:t>
-      </w:r>
-      <w:proofErr w:type="gramEnd"/>
-      <w:r>
-        <w:t xml:space="preserve"> displays whether or not a tennis ball has been detected in the camera’s field of view.</w:t>
+        <w:t>This is currently the way that I want my user interface to look like. As you can see, in the top left corner, there is a box which displays whether or not a tennis ball has been detected in the camera’s field of view.</w:t>
       </w:r>
       <w:r>
         <w:t xml:space="preserve"> This will be green and state “DETECTED” when the tennis ball is detected and will be red, stating “NOT DETECTED” when the tennis ball is not detected.</w:t>
       </w:r>
       <w:r>
-        <w:t xml:space="preserve"> This is to make it obvious for the user to understand </w:t>
-      </w:r>
-      <w:proofErr w:type="gramStart"/>
-      <w:r>
-        <w:t>whether or not</w:t>
-      </w:r>
-      <w:proofErr w:type="gramEnd"/>
-      <w:r>
-        <w:t xml:space="preserve"> the object detection is working, similarly, this makes testing a lot easier. The tennis ball </w:t>
-      </w:r>
-      <w:proofErr w:type="gramStart"/>
-      <w:r>
-        <w:t>is tracked</w:t>
-      </w:r>
-      <w:proofErr w:type="gramEnd"/>
-      <w:r>
-        <w:t xml:space="preserve"> with a bright green box around it, which changes to red when the tennis ball bounces. In the top right corner, there is an fps </w:t>
-      </w:r>
-      <w:proofErr w:type="gramStart"/>
-      <w:r>
-        <w:t>counter which</w:t>
-      </w:r>
-      <w:proofErr w:type="gramEnd"/>
-      <w:r>
-        <w:t xml:space="preserve"> will mainly help me to see whether the </w:t>
-      </w:r>
-      <w:proofErr w:type="spellStart"/>
-      <w:r>
-        <w:t>raspberrypi</w:t>
-      </w:r>
-      <w:proofErr w:type="spellEnd"/>
-      <w:r>
-        <w:t xml:space="preserve"> is doing too much work, or is failing in some sort to achieve the necessary frame count. I want my fps count to be around 60.</w:t>
+        <w:t xml:space="preserve"> This is to make it obvious for the user to understand whether or not the object detection is working, similarly, this makes testing a lot easier. The tennis ball is tracked with a bright green box around it, which changes to red when the tennis ball bounces. In the top right corner, there is an fps counter which will mainly help me to see whether the raspberrypi is doing too much work, or is failing in some sort to achieve the necessary frame count. I want my fps count to be around 60.</w:t>
       </w:r>
     </w:p>
     <w:p>
-      <w:proofErr w:type="gramStart"/>
-      <w:r>
-        <w:t>I’ve</w:t>
-      </w:r>
-      <w:proofErr w:type="gramEnd"/>
-      <w:r>
-        <w:t xml:space="preserve"> tried to make my UI as simple as possible, to make it obvious for the user to understand what’s going on. </w:t>
-      </w:r>
-      <w:proofErr w:type="gramStart"/>
-      <w:r>
-        <w:t>Also</w:t>
-      </w:r>
-      <w:proofErr w:type="gramEnd"/>
-      <w:r>
-        <w:t xml:space="preserve">, I have tried to </w:t>
+      <w:r>
+        <w:t xml:space="preserve">I’ve tried to make my UI as simple as possible, to make it obvious for the user to understand what’s going on. Also, I have tried to </w:t>
       </w:r>
       <w:r>
         <w:t xml:space="preserve">make it suitable for both genders, and for a wide age range, by keeping the UI and the colours very basic, using black, green and red. </w:t>
       </w:r>
       <w:r>
-        <w:t xml:space="preserve">I will also limit the program to only being able to detect one tennis ball at a time, limiting the chance of false positives </w:t>
-      </w:r>
-      <w:proofErr w:type="gramStart"/>
-      <w:r>
-        <w:t>being detected</w:t>
-      </w:r>
-      <w:proofErr w:type="gramEnd"/>
-      <w:r>
-        <w:t xml:space="preserve"> simultaneously as true positives. </w:t>
+        <w:t xml:space="preserve">I will also limit the program to only being able to detect one tennis ball at a time, limiting the chance of false positives being detected simultaneously as true positives. </w:t>
       </w:r>
     </w:p>
     <w:p>
       <w:pPr>
         <w:pStyle w:val="Heading2"/>
       </w:pPr>
-      <w:bookmarkStart w:id="13" w:name="_Toc517781162"/>
+      <w:bookmarkStart w:id="12" w:name="_Toc517781162"/>
       <w:r>
         <w:t>Variables, Data Structures and Classes</w:t>
       </w:r>
-      <w:bookmarkEnd w:id="13"/>
+      <w:bookmarkEnd w:id="12"/>
     </w:p>
     <w:tbl>
       <w:tblPr>
@@ -11084,11 +10567,9 @@
             <w:tcW w:w="3080" w:type="dxa"/>
           </w:tcPr>
           <w:p>
-            <w:proofErr w:type="spellStart"/>
             <w:r>
               <w:t>BallShape</w:t>
             </w:r>
-            <w:proofErr w:type="spellEnd"/>
           </w:p>
         </w:tc>
         <w:tc>
@@ -11106,11 +10587,9 @@
             <w:tcW w:w="3081" w:type="dxa"/>
           </w:tcPr>
           <w:p>
-            <w:proofErr w:type="gramStart"/>
             <w:r>
               <w:t>Stores the shape of the ball from a repository of images of it.</w:t>
             </w:r>
-            <w:proofErr w:type="gramEnd"/>
           </w:p>
         </w:tc>
       </w:tr>
@@ -11120,11 +10599,9 @@
             <w:tcW w:w="3080" w:type="dxa"/>
           </w:tcPr>
           <w:p>
-            <w:proofErr w:type="spellStart"/>
             <w:r>
               <w:t>BallColour</w:t>
             </w:r>
-            <w:proofErr w:type="spellEnd"/>
           </w:p>
         </w:tc>
         <w:tc>
@@ -11154,11 +10631,9 @@
             <w:tcW w:w="3080" w:type="dxa"/>
           </w:tcPr>
           <w:p>
-            <w:proofErr w:type="spellStart"/>
             <w:r>
               <w:t>BallCancidate</w:t>
             </w:r>
-            <w:proofErr w:type="spellEnd"/>
           </w:p>
         </w:tc>
         <w:tc>
@@ -11188,11 +10663,9 @@
             <w:tcW w:w="3080" w:type="dxa"/>
           </w:tcPr>
           <w:p>
-            <w:proofErr w:type="spellStart"/>
             <w:r>
               <w:t>BallCandidateDetected</w:t>
             </w:r>
-            <w:proofErr w:type="spellEnd"/>
           </w:p>
         </w:tc>
         <w:tc>
@@ -11253,23 +10726,7 @@
             </w:r>
             <w:r>
               <w:lastRenderedPageBreak/>
-              <w:t xml:space="preserve">information to the program that the path of the ball has changed in an unnatural way, meaning that a new path </w:t>
-            </w:r>
-            <w:proofErr w:type="gramStart"/>
-            <w:r>
-              <w:t>should be predicted</w:t>
-            </w:r>
-            <w:proofErr w:type="gramEnd"/>
-            <w:r>
-              <w:t xml:space="preserve"> now. However, the ball </w:t>
-            </w:r>
-            <w:proofErr w:type="gramStart"/>
-            <w:r>
-              <w:t>should still be tracked</w:t>
-            </w:r>
-            <w:proofErr w:type="gramEnd"/>
-            <w:r>
-              <w:t>.</w:t>
+              <w:t>information to the program that the path of the ball has changed in an unnatural way, meaning that a new path should be predicted now. However, the ball should still be tracked.</w:t>
             </w:r>
           </w:p>
         </w:tc>
@@ -11280,12 +10737,10 @@
             <w:tcW w:w="3080" w:type="dxa"/>
           </w:tcPr>
           <w:p>
-            <w:proofErr w:type="spellStart"/>
             <w:r>
               <w:lastRenderedPageBreak/>
               <w:t>BounceDetected</w:t>
             </w:r>
-            <w:proofErr w:type="spellEnd"/>
           </w:p>
         </w:tc>
         <w:tc>
@@ -11303,13 +10758,8 @@
             <w:tcW w:w="3081" w:type="dxa"/>
           </w:tcPr>
           <w:p>
-            <w:proofErr w:type="gramStart"/>
-            <w:r>
-              <w:t>Returns whether there are any bounces detected.</w:t>
-            </w:r>
-            <w:proofErr w:type="gramEnd"/>
-            <w:r>
-              <w:t xml:space="preserve"> Does this by detecting whether the ball’s path changes in an unnatural game</w:t>
+            <w:r>
+              <w:t>Returns whether there are any bounces detected. Does this by detecting whether the ball’s path changes in an unnatural game</w:t>
             </w:r>
           </w:p>
         </w:tc>
@@ -11320,11 +10770,9 @@
             <w:tcW w:w="3080" w:type="dxa"/>
           </w:tcPr>
           <w:p>
-            <w:proofErr w:type="spellStart"/>
             <w:r>
               <w:t>PathAfterBounce</w:t>
             </w:r>
-            <w:proofErr w:type="spellEnd"/>
           </w:p>
         </w:tc>
         <w:tc>
@@ -11354,11 +10802,9 @@
             <w:tcW w:w="3080" w:type="dxa"/>
           </w:tcPr>
           <w:p>
-            <w:proofErr w:type="spellStart"/>
             <w:r>
               <w:t>PredictedPath</w:t>
             </w:r>
-            <w:proofErr w:type="spellEnd"/>
           </w:p>
         </w:tc>
         <w:tc>
@@ -11388,11 +10834,9 @@
             <w:tcW w:w="3080" w:type="dxa"/>
           </w:tcPr>
           <w:p>
-            <w:proofErr w:type="spellStart"/>
             <w:r>
               <w:t>DetectedPath</w:t>
             </w:r>
-            <w:proofErr w:type="spellEnd"/>
           </w:p>
         </w:tc>
         <w:tc>
@@ -11411,15 +10855,7 @@
           </w:tcPr>
           <w:p>
             <w:r>
-              <w:t xml:space="preserve">Uses probability strategies such as a candidate triplet, to create a tracklet, which grows as more frames of the ball </w:t>
-            </w:r>
-            <w:proofErr w:type="gramStart"/>
-            <w:r>
-              <w:t>are detected</w:t>
-            </w:r>
-            <w:proofErr w:type="gramEnd"/>
-            <w:r>
-              <w:t xml:space="preserve">. </w:t>
+              <w:t xml:space="preserve">Uses probability strategies such as a candidate triplet, to create a tracklet, which grows as more frames of the ball are detected. </w:t>
             </w:r>
           </w:p>
         </w:tc>
@@ -11433,11 +10869,9 @@
             <w:tcW w:w="3080" w:type="dxa"/>
           </w:tcPr>
           <w:p>
-            <w:proofErr w:type="spellStart"/>
             <w:r>
               <w:t>FalsePositive</w:t>
             </w:r>
-            <w:proofErr w:type="spellEnd"/>
           </w:p>
         </w:tc>
         <w:tc>
@@ -11456,15 +10890,7 @@
           </w:tcPr>
           <w:p>
             <w:r>
-              <w:t xml:space="preserve">Returns the value of ball </w:t>
-            </w:r>
-            <w:proofErr w:type="gramStart"/>
-            <w:r>
-              <w:t>candidate which</w:t>
-            </w:r>
-            <w:proofErr w:type="gramEnd"/>
-            <w:r>
-              <w:t xml:space="preserve"> has been detected as not a true positive, allowing the program not to include this in the tracking of ball candidate. </w:t>
+              <w:t xml:space="preserve">Returns the value of ball candidate which has been detected as not a true positive, allowing the program not to include this in the tracking of ball candidate. </w:t>
             </w:r>
           </w:p>
         </w:tc>
@@ -11478,11 +10904,9 @@
             <w:tcW w:w="3080" w:type="dxa"/>
           </w:tcPr>
           <w:p>
-            <w:proofErr w:type="spellStart"/>
             <w:r>
               <w:t>TruePositive</w:t>
             </w:r>
-            <w:proofErr w:type="spellEnd"/>
           </w:p>
         </w:tc>
         <w:tc>
@@ -11501,15 +10925,7 @@
           </w:tcPr>
           <w:p>
             <w:r>
-              <w:t xml:space="preserve">Returns a value of the ball </w:t>
-            </w:r>
-            <w:proofErr w:type="gramStart"/>
-            <w:r>
-              <w:t>candidate which</w:t>
-            </w:r>
-            <w:proofErr w:type="gramEnd"/>
-            <w:r>
-              <w:t xml:space="preserve"> has been detected as not a false positive, allowing the program to display this ball in the output.</w:t>
+              <w:t>Returns a value of the ball candidate which has been detected as not a false positive, allowing the program to display this ball in the output.</w:t>
             </w:r>
           </w:p>
         </w:tc>
@@ -11520,7 +10936,7 @@
       <w:pPr>
         <w:pStyle w:val="Heading2"/>
       </w:pPr>
-      <w:bookmarkStart w:id="14" w:name="_Toc517781163"/>
+      <w:bookmarkStart w:id="13" w:name="_Toc517781163"/>
       <w:r>
         <w:t>Test Data</w:t>
       </w:r>
@@ -11725,7 +11141,7 @@
           </w:tcPr>
           <w:p>
             <w:r>
-              <w:t>Does the fps counter display the fps</w:t>
+              <w:t>Does the box change the colour back to green after the bounce is detected</w:t>
             </w:r>
           </w:p>
         </w:tc>
@@ -11735,7 +11151,7 @@
           </w:tcPr>
           <w:p>
             <w:r>
-              <w:t>Yes the fps counter works effectively and accurately</w:t>
+              <w:t>Yes the box which tracks the ball changes back to green when after the bounce is detected</w:t>
             </w:r>
           </w:p>
         </w:tc>
@@ -11751,13 +11167,91 @@
           <w:tcPr>
             <w:tcW w:w="3080" w:type="dxa"/>
           </w:tcPr>
-          <w:p/>
+          <w:p>
+            <w:r>
+              <w:t>Does the fps counter display the fps</w:t>
+            </w:r>
+          </w:p>
+        </w:tc>
+        <w:tc>
+          <w:tcPr>
+            <w:tcW w:w="3081" w:type="dxa"/>
+          </w:tcPr>
+          <w:p>
+            <w:r>
+              <w:t>Yes the fps counter works effectively and accuratel</w:t>
+            </w:r>
+            <w:r>
+              <w:t>y</w:t>
+            </w:r>
+          </w:p>
         </w:tc>
         <w:tc>
           <w:tcPr>
             <w:tcW w:w="3081" w:type="dxa"/>
           </w:tcPr>
           <w:p/>
+        </w:tc>
+      </w:tr>
+      <w:tr>
+        <w:tc>
+          <w:tcPr>
+            <w:tcW w:w="3080" w:type="dxa"/>
+          </w:tcPr>
+          <w:p>
+            <w:r>
+              <w:t xml:space="preserve">Is there screen </w:t>
+            </w:r>
+            <w:r>
+              <w:t>tearing</w:t>
+            </w:r>
+            <w:r>
+              <w:t xml:space="preserve"> while the ball is being tracked</w:t>
+            </w:r>
+          </w:p>
+        </w:tc>
+        <w:tc>
+          <w:tcPr>
+            <w:tcW w:w="3081" w:type="dxa"/>
+          </w:tcPr>
+          <w:p>
+            <w:r>
+              <w:t>No there is no screen tearing while the ball is being tracked, the camera works perfectly fine and the image doesn’t seem “jagged” at any point</w:t>
+            </w:r>
+            <w:r>
+              <w:t xml:space="preserve"> during the tracking</w:t>
+            </w:r>
+          </w:p>
+        </w:tc>
+        <w:tc>
+          <w:tcPr>
+            <w:tcW w:w="3081" w:type="dxa"/>
+          </w:tcPr>
+          <w:p/>
+        </w:tc>
+      </w:tr>
+      <w:tr>
+        <w:tc>
+          <w:tcPr>
+            <w:tcW w:w="3080" w:type="dxa"/>
+          </w:tcPr>
+          <w:p>
+            <w:r>
+              <w:t>Is there screen tearing while the ball is not being tracked</w:t>
+            </w:r>
+          </w:p>
+        </w:tc>
+        <w:tc>
+          <w:tcPr>
+            <w:tcW w:w="3081" w:type="dxa"/>
+          </w:tcPr>
+          <w:p>
+            <w:r>
+              <w:t>No there is no screen tearing while the ball is not being tracked, the camera works perfectly fine and the image doesn’t seem “jagged” at any point</w:t>
+            </w:r>
+            <w:bookmarkStart w:id="14" w:name="_GoBack"/>
+            <w:bookmarkEnd w:id="14"/>
+          </w:p>
         </w:tc>
         <w:tc>
           <w:tcPr>
@@ -11773,9 +11267,10 @@
         <w:pStyle w:val="Heading2"/>
       </w:pPr>
       <w:r>
+        <w:lastRenderedPageBreak/>
         <w:t>Iterative Development</w:t>
       </w:r>
-      <w:bookmarkEnd w:id="14"/>
+      <w:bookmarkEnd w:id="13"/>
     </w:p>
     <w:p>
       <w:pPr>
@@ -12001,7 +11496,7 @@
           <w:rPr>
             <w:noProof/>
           </w:rPr>
-          <w:t>7</w:t>
+          <w:t>13</w:t>
         </w:r>
         <w:r>
           <w:rPr>
@@ -17038,302 +16533,302 @@
     </dgm:pt>
   </dgm:ptLst>
   <dgm:cxnLst>
-    <dgm:cxn modelId="{54A7C1D2-4DD8-483C-BB87-54E8B791A070}" type="presOf" srcId="{D6C49017-6C04-4D1B-89EC-E94E4D733E18}" destId="{3E81953D-B475-42F2-872D-E81EDA9D3088}" srcOrd="1" destOrd="0" presId="urn:microsoft.com/office/officeart/2005/8/layout/orgChart1"/>
-    <dgm:cxn modelId="{DCA9EC52-F51E-4CFE-9034-A3545511FC77}" type="presOf" srcId="{89CA7FB1-CA75-4434-8A45-9A71334A2D83}" destId="{E8195F43-DAB6-465A-A70C-BFD525FD22A5}" srcOrd="1" destOrd="0" presId="urn:microsoft.com/office/officeart/2005/8/layout/orgChart1"/>
-    <dgm:cxn modelId="{BB0AECCB-DCBA-4AD9-9106-5E9C313446D3}" type="presOf" srcId="{718FE6DB-BE4D-422A-8E4F-C6A156970B60}" destId="{85223D6A-2F60-4869-AF98-0C08151C0259}" srcOrd="1" destOrd="0" presId="urn:microsoft.com/office/officeart/2005/8/layout/orgChart1"/>
-    <dgm:cxn modelId="{58410320-EDEE-4D4B-A5CD-DFAD81DE070D}" type="presOf" srcId="{C99E98F8-1193-470A-8897-53816748360A}" destId="{A29678FE-143B-435B-B184-25EF06FC732A}" srcOrd="0" destOrd="0" presId="urn:microsoft.com/office/officeart/2005/8/layout/orgChart1"/>
+    <dgm:cxn modelId="{A673A327-5D67-44C1-A9D7-74FDAE9F4E9D}" type="presOf" srcId="{D52FBA9B-D316-4AEE-A601-C03F8AEB224F}" destId="{17A7BBEF-86F0-4326-8631-B822BDA06C6D}" srcOrd="1" destOrd="0" presId="urn:microsoft.com/office/officeart/2005/8/layout/orgChart1"/>
+    <dgm:cxn modelId="{F1C31420-2E39-4B0C-8269-408B8DC55F58}" type="presOf" srcId="{064974CF-D973-4D34-8BE6-7B76D41FB9DD}" destId="{735731F4-B3E8-4A88-9B34-9A1F0420FB18}" srcOrd="0" destOrd="0" presId="urn:microsoft.com/office/officeart/2005/8/layout/orgChart1"/>
+    <dgm:cxn modelId="{983CF778-8D2C-49CF-8FBA-5AE510BD69BE}" type="presOf" srcId="{9E44AD2C-2601-4E19-995A-433C389CCF5B}" destId="{2DC9E238-F054-44E1-B82F-AE16F35705B8}" srcOrd="0" destOrd="0" presId="urn:microsoft.com/office/officeart/2005/8/layout/orgChart1"/>
+    <dgm:cxn modelId="{546E33FE-7E5E-4F91-AB54-C0539BE0992F}" type="presOf" srcId="{98800D61-03A7-4E2F-A017-88AE24C532AB}" destId="{393AE2F9-7C10-4603-A29C-C2138954497A}" srcOrd="0" destOrd="0" presId="urn:microsoft.com/office/officeart/2005/8/layout/orgChart1"/>
+    <dgm:cxn modelId="{7335F167-5A48-4736-B9F8-9CD4F9DA54A5}" type="presOf" srcId="{EFF6A549-C0EB-4666-A76A-6EA50BE84AF5}" destId="{AA77394C-2023-4562-8F67-23AFB206F30E}" srcOrd="0" destOrd="0" presId="urn:microsoft.com/office/officeart/2005/8/layout/orgChart1"/>
+    <dgm:cxn modelId="{7F1634C7-B921-485D-A948-981BDD626A5D}" type="presOf" srcId="{0C668483-8DB0-4031-AE35-BB3DC4FE3AF1}" destId="{A920D933-9F20-4699-B577-D7D29113C9ED}" srcOrd="0" destOrd="0" presId="urn:microsoft.com/office/officeart/2005/8/layout/orgChart1"/>
     <dgm:cxn modelId="{70B94113-2F20-403A-835A-D170E61B91ED}" srcId="{89CA7FB1-CA75-4434-8A45-9A71334A2D83}" destId="{B631B7B8-084F-4564-9389-99E0643D80CD}" srcOrd="1" destOrd="0" parTransId="{E810120D-E565-4CDB-8F81-4419110DC319}" sibTransId="{3F0A87FE-C193-47DC-86C0-21B3A4C5CAEB}"/>
-    <dgm:cxn modelId="{4428B9CF-3457-4EC4-8011-14686C50BBB1}" type="presOf" srcId="{0B83FA1A-6018-4BAF-B624-185D76909078}" destId="{79A724F6-B267-4494-8ED4-0A7DA5255B94}" srcOrd="0" destOrd="0" presId="urn:microsoft.com/office/officeart/2005/8/layout/orgChart1"/>
-    <dgm:cxn modelId="{D590E0A0-DEC6-48D2-86CF-225C2487CD62}" type="presOf" srcId="{D63BB612-FD1E-4EB3-A6D2-CC2F70437B64}" destId="{CC5020E4-0C5E-4EBB-B07E-B4A9B016469C}" srcOrd="0" destOrd="0" presId="urn:microsoft.com/office/officeart/2005/8/layout/orgChart1"/>
-    <dgm:cxn modelId="{C6B8B0D5-D658-4CF1-B641-D783566425B9}" type="presOf" srcId="{E810120D-E565-4CDB-8F81-4419110DC319}" destId="{5B25CD9E-0182-44CD-B44A-FBD70C8504F0}" srcOrd="0" destOrd="0" presId="urn:microsoft.com/office/officeart/2005/8/layout/orgChart1"/>
-    <dgm:cxn modelId="{F3EDBDE4-22D1-40C0-BDB1-843B8002A5E3}" type="presOf" srcId="{89EDD6CB-12A6-4407-8D51-1EA336FD9034}" destId="{BE3D0660-B829-4F25-92E1-A1EDDDC5D277}" srcOrd="0" destOrd="0" presId="urn:microsoft.com/office/officeart/2005/8/layout/orgChart1"/>
-    <dgm:cxn modelId="{BD13FF6B-6AEA-41BB-9087-0C8A311C7BC8}" type="presOf" srcId="{B3C3776B-77C5-4635-99FD-534DF9461E01}" destId="{157B7F59-F52F-4C85-9301-28C578713DC8}" srcOrd="0" destOrd="0" presId="urn:microsoft.com/office/officeart/2005/8/layout/orgChart1"/>
-    <dgm:cxn modelId="{6737B7B9-118F-48C4-B37B-348C2D578860}" type="presOf" srcId="{99974594-39E7-4B49-A6E9-7D656202619B}" destId="{266D1529-FC20-4446-9D6D-6190E4D50402}" srcOrd="0" destOrd="0" presId="urn:microsoft.com/office/officeart/2005/8/layout/orgChart1"/>
-    <dgm:cxn modelId="{5E98078D-BA85-4DED-8071-413B85671D5F}" type="presOf" srcId="{D66EDA4E-0315-406C-AB8A-446FFDCA157D}" destId="{221D2F42-BF70-454D-9D32-7468C5EBFCFE}" srcOrd="0" destOrd="0" presId="urn:microsoft.com/office/officeart/2005/8/layout/orgChart1"/>
-    <dgm:cxn modelId="{44D89CE5-0A00-4ABF-8AC8-CC169349865E}" type="presOf" srcId="{4284228F-198C-47C1-BBA4-3DFEB842FB3F}" destId="{7DB3530F-2D45-4251-9B1B-66E73B6C7678}" srcOrd="1" destOrd="0" presId="urn:microsoft.com/office/officeart/2005/8/layout/orgChart1"/>
-    <dgm:cxn modelId="{776C3F9A-5359-4C10-9706-B3688EB764EB}" type="presOf" srcId="{AE273834-3402-4F3E-9359-60E39C54B9E5}" destId="{9D6AA769-9EC6-4A9B-B504-B1ACE44EAF11}" srcOrd="0" destOrd="0" presId="urn:microsoft.com/office/officeart/2005/8/layout/orgChart1"/>
+    <dgm:cxn modelId="{C969C7AE-7AF0-4C22-ABFE-985946579A11}" type="presOf" srcId="{7F08AE7F-C7BF-471E-B5C5-6CA509F5F839}" destId="{18DBB891-5FB1-4FC9-B96D-C5064DA55C1F}" srcOrd="0" destOrd="0" presId="urn:microsoft.com/office/officeart/2005/8/layout/orgChart1"/>
+    <dgm:cxn modelId="{1FEEA8D0-B250-4A46-AD11-5765678F5463}" type="presOf" srcId="{90EF4112-B4AA-4B9F-9EF7-EB481C7B90CB}" destId="{D7CB6126-5F88-480E-92C1-20FCC6A6B1BC}" srcOrd="0" destOrd="0" presId="urn:microsoft.com/office/officeart/2005/8/layout/orgChart1"/>
+    <dgm:cxn modelId="{EDC43BFA-3CCA-44B1-BF92-D132F6F9D3F0}" type="presOf" srcId="{AF60C34C-C897-4539-B032-66207FB067ED}" destId="{8B717BD7-7066-4B1C-95E6-154E539E040C}" srcOrd="1" destOrd="0" presId="urn:microsoft.com/office/officeart/2005/8/layout/orgChart1"/>
+    <dgm:cxn modelId="{155C9170-5FC5-4C6A-98D3-02AB4B803BD1}" type="presOf" srcId="{9EAAC1E1-2E7D-4B1F-B47F-75106D3E7F10}" destId="{359947AF-5439-4C9C-95C1-2643BF891CB9}" srcOrd="0" destOrd="0" presId="urn:microsoft.com/office/officeart/2005/8/layout/orgChart1"/>
+    <dgm:cxn modelId="{8BE1658E-F0E1-4ECF-BE65-8E2EF621AD9C}" type="presOf" srcId="{89CA7FB1-CA75-4434-8A45-9A71334A2D83}" destId="{E8195F43-DAB6-465A-A70C-BFD525FD22A5}" srcOrd="1" destOrd="0" presId="urn:microsoft.com/office/officeart/2005/8/layout/orgChart1"/>
+    <dgm:cxn modelId="{C52FEF31-EB59-494B-BE3B-8449C41FF56E}" type="presOf" srcId="{F0799F3A-9CF7-43A4-A7DD-F6920F49BD61}" destId="{53EE3379-C4D9-4D2A-80F0-C6C5382A33C9}" srcOrd="0" destOrd="0" presId="urn:microsoft.com/office/officeart/2005/8/layout/orgChart1"/>
+    <dgm:cxn modelId="{930B12AA-BE44-405B-B43B-3D767005F50D}" type="presOf" srcId="{AE273834-3402-4F3E-9359-60E39C54B9E5}" destId="{593BFDB1-CAE3-4872-BF45-DD9DA354BA9B}" srcOrd="1" destOrd="0" presId="urn:microsoft.com/office/officeart/2005/8/layout/orgChart1"/>
+    <dgm:cxn modelId="{BBF9C041-BAEE-41D9-95AB-79F8A66D5145}" type="presOf" srcId="{3BBDC08C-E302-4EEF-8A04-14D81BB8EF0C}" destId="{227DDBD7-0C65-4CB6-AE8E-ED04C25D8C5F}" srcOrd="1" destOrd="0" presId="urn:microsoft.com/office/officeart/2005/8/layout/orgChart1"/>
+    <dgm:cxn modelId="{00A510AD-0B62-42C5-84F1-B305E057427A}" type="presOf" srcId="{EFF6A549-C0EB-4666-A76A-6EA50BE84AF5}" destId="{E399D96D-2E0D-4FBE-9A07-3F0A19F278AA}" srcOrd="1" destOrd="0" presId="urn:microsoft.com/office/officeart/2005/8/layout/orgChart1"/>
+    <dgm:cxn modelId="{229670AD-FA03-4B28-9574-73321CCA8D4A}" type="presOf" srcId="{9E44AD2C-2601-4E19-995A-433C389CCF5B}" destId="{2E3104F9-A768-4533-918B-2537F78853B9}" srcOrd="1" destOrd="0" presId="urn:microsoft.com/office/officeart/2005/8/layout/orgChart1"/>
     <dgm:cxn modelId="{FD2253AF-C3FD-407F-9B70-2671412CBD42}" srcId="{7F08AE7F-C7BF-471E-B5C5-6CA509F5F839}" destId="{CA22C88E-0669-49D0-8926-21D7B4218441}" srcOrd="0" destOrd="0" parTransId="{A93AFC68-D6FB-45E6-82A2-3CEE4BC7EBA0}" sibTransId="{364CE115-EBD6-453E-A2AE-8D53CB759957}"/>
     <dgm:cxn modelId="{1B8226BE-F803-4F0A-82D3-7477373165E5}" srcId="{B631B7B8-084F-4564-9389-99E0643D80CD}" destId="{9E44AD2C-2601-4E19-995A-433C389CCF5B}" srcOrd="1" destOrd="0" parTransId="{24FA715E-8556-4869-9C6B-8237703100CE}" sibTransId="{187C7A16-531C-474C-959D-4EC996890AC3}"/>
-    <dgm:cxn modelId="{38F42935-A5D2-4F2A-8BE0-94308A676868}" type="presOf" srcId="{29A03FB7-8A40-41E1-8361-5AEA8631E2F5}" destId="{3AD48C78-0B20-4E16-8F1B-CF2E39705C3D}" srcOrd="0" destOrd="0" presId="urn:microsoft.com/office/officeart/2005/8/layout/orgChart1"/>
-    <dgm:cxn modelId="{A61535E7-842A-47B3-A82F-DA3184B72430}" type="presOf" srcId="{AF60C34C-C897-4539-B032-66207FB067ED}" destId="{8B717BD7-7066-4B1C-95E6-154E539E040C}" srcOrd="1" destOrd="0" presId="urn:microsoft.com/office/officeart/2005/8/layout/orgChart1"/>
     <dgm:cxn modelId="{EF7612F9-D186-4FA1-BB2B-16F41C24F633}" srcId="{89EDD6CB-12A6-4407-8D51-1EA336FD9034}" destId="{0C668483-8DB0-4031-AE35-BB3DC4FE3AF1}" srcOrd="1" destOrd="0" parTransId="{D696D06A-0249-4D53-83E8-0B5063D22123}" sibTransId="{C14C9B33-9E32-436C-A774-371AB8853DD9}"/>
-    <dgm:cxn modelId="{C71625F4-4CE1-404D-BC80-EC7A765F273E}" type="presOf" srcId="{B2C0FFFF-DC8C-43F7-9DC6-E28200C627D8}" destId="{9882E255-31BB-4670-B778-249E53F23956}" srcOrd="0" destOrd="0" presId="urn:microsoft.com/office/officeart/2005/8/layout/orgChart1"/>
-    <dgm:cxn modelId="{71EFDC13-570D-4293-A4E9-07627E478C20}" type="presOf" srcId="{C8DC7EEA-3BAD-4A17-B214-E34636C975B0}" destId="{E38062C5-44BF-4D02-9ADD-92494A0DEB33}" srcOrd="1" destOrd="0" presId="urn:microsoft.com/office/officeart/2005/8/layout/orgChart1"/>
+    <dgm:cxn modelId="{03C9C231-8BCE-453D-8AE2-082B3755508E}" type="presOf" srcId="{718FE6DB-BE4D-422A-8E4F-C6A156970B60}" destId="{85223D6A-2F60-4869-AF98-0C08151C0259}" srcOrd="1" destOrd="0" presId="urn:microsoft.com/office/officeart/2005/8/layout/orgChart1"/>
+    <dgm:cxn modelId="{6CED8C89-DA24-43EA-A550-03D18D105D6C}" type="presOf" srcId="{A25004B9-C00F-425C-9C1D-D2709412066D}" destId="{2BBD5777-2556-419D-A140-58B3A897BCA4}" srcOrd="0" destOrd="0" presId="urn:microsoft.com/office/officeart/2005/8/layout/orgChart1"/>
+    <dgm:cxn modelId="{06CEBB36-5254-44D6-843A-9B3534406073}" type="presOf" srcId="{D696D06A-0249-4D53-83E8-0B5063D22123}" destId="{2BF8B1F3-1B58-4110-8A5F-4F45944A7EFE}" srcOrd="0" destOrd="0" presId="urn:microsoft.com/office/officeart/2005/8/layout/orgChart1"/>
+    <dgm:cxn modelId="{3F8511A4-78AE-47DB-8B3E-BB1763AC6832}" type="presOf" srcId="{AF60C34C-C897-4539-B032-66207FB067ED}" destId="{33E19900-0BB9-4408-8635-F712AD658A96}" srcOrd="0" destOrd="0" presId="urn:microsoft.com/office/officeart/2005/8/layout/orgChart1"/>
     <dgm:cxn modelId="{60C99DD7-CDCF-4CC3-AECE-7F521B4A4358}" srcId="{3EF1BC5B-4165-4AE2-A1A7-71F4CE938277}" destId="{4284228F-198C-47C1-BBA4-3DFEB842FB3F}" srcOrd="2" destOrd="0" parTransId="{29A03FB7-8A40-41E1-8361-5AEA8631E2F5}" sibTransId="{EB8BB0B3-832A-4DC9-B50A-A9A21BBE351F}"/>
-    <dgm:cxn modelId="{437FE231-4C2F-4677-A69C-909038E9F290}" type="presOf" srcId="{5EC00975-01E5-406B-BFE8-5EC62841049D}" destId="{90330DBF-41F8-425F-ADE2-D271DB5F8DB2}" srcOrd="0" destOrd="0" presId="urn:microsoft.com/office/officeart/2005/8/layout/orgChart1"/>
-    <dgm:cxn modelId="{48EF72CD-5B73-481F-A56C-96B77C2B8595}" type="presOf" srcId="{D6C49017-6C04-4D1B-89EC-E94E4D733E18}" destId="{1D12B547-CA81-4788-BD74-A2441DB36318}" srcOrd="0" destOrd="0" presId="urn:microsoft.com/office/officeart/2005/8/layout/orgChart1"/>
-    <dgm:cxn modelId="{9045A5CC-7225-43E6-8DB9-549489A7237A}" type="presOf" srcId="{D52FBA9B-D316-4AEE-A601-C03F8AEB224F}" destId="{F78164D0-3659-4724-8A9A-5827C7D4A9B6}" srcOrd="0" destOrd="0" presId="urn:microsoft.com/office/officeart/2005/8/layout/orgChart1"/>
+    <dgm:cxn modelId="{442EF876-EE5C-4172-980D-B6A4E36E1FE7}" type="presOf" srcId="{3EF1BC5B-4165-4AE2-A1A7-71F4CE938277}" destId="{2B9685D8-006A-4898-9C7B-EF18225D9069}" srcOrd="0" destOrd="0" presId="urn:microsoft.com/office/officeart/2005/8/layout/orgChart1"/>
     <dgm:cxn modelId="{520EB9BD-CFAC-42F4-95B6-6FB681889536}" srcId="{B631B7B8-084F-4564-9389-99E0643D80CD}" destId="{AF60C34C-C897-4539-B032-66207FB067ED}" srcOrd="0" destOrd="0" parTransId="{B2C0FFFF-DC8C-43F7-9DC6-E28200C627D8}" sibTransId="{666E3284-EC01-4945-B58A-D58E87FB6CF8}"/>
-    <dgm:cxn modelId="{CCB6DEB4-0DA8-4D0C-99DB-186BE55E3671}" type="presOf" srcId="{98800D61-03A7-4E2F-A017-88AE24C532AB}" destId="{393AE2F9-7C10-4603-A29C-C2138954497A}" srcOrd="0" destOrd="0" presId="urn:microsoft.com/office/officeart/2005/8/layout/orgChart1"/>
-    <dgm:cxn modelId="{F3F382B9-C220-4AB0-AD86-00D8C0520A58}" type="presOf" srcId="{9EAAC1E1-2E7D-4B1F-B47F-75106D3E7F10}" destId="{359947AF-5439-4C9C-95C1-2643BF891CB9}" srcOrd="0" destOrd="0" presId="urn:microsoft.com/office/officeart/2005/8/layout/orgChart1"/>
-    <dgm:cxn modelId="{50F85B76-EB50-4D3F-83BB-4668E013A017}" type="presOf" srcId="{D6E2F857-7D6C-42BA-9DB9-C72612689B3E}" destId="{12353F20-02E7-4E7C-B3AC-A1DC2E751C62}" srcOrd="0" destOrd="0" presId="urn:microsoft.com/office/officeart/2005/8/layout/orgChart1"/>
+    <dgm:cxn modelId="{70A1BC01-6498-4FDA-9321-0EE9599B8024}" type="presOf" srcId="{B13EBD08-60E6-4BF7-B127-E6075EB2CAD4}" destId="{EBDED88E-FAEF-482C-A6DC-01A0709FADF0}" srcOrd="1" destOrd="0" presId="urn:microsoft.com/office/officeart/2005/8/layout/orgChart1"/>
+    <dgm:cxn modelId="{458FAB29-D9A9-40A7-B063-E3ACFFDFCF89}" type="presOf" srcId="{B13EBD08-60E6-4BF7-B127-E6075EB2CAD4}" destId="{509BE53F-8C6D-4E57-A2BB-B510FA533BA0}" srcOrd="0" destOrd="0" presId="urn:microsoft.com/office/officeart/2005/8/layout/orgChart1"/>
+    <dgm:cxn modelId="{B7BA2A12-E40A-49F9-B4AA-18BA91E08DC8}" type="presOf" srcId="{24FA715E-8556-4869-9C6B-8237703100CE}" destId="{C610CADA-246A-48B6-B473-575E7043A881}" srcOrd="0" destOrd="0" presId="urn:microsoft.com/office/officeart/2005/8/layout/orgChart1"/>
+    <dgm:cxn modelId="{D0030032-5FC8-46A9-859D-C5D4B2FAFDF0}" type="presOf" srcId="{89CA7FB1-CA75-4434-8A45-9A71334A2D83}" destId="{4FFFDE0E-778C-40EC-AEEA-F6F45864A6CC}" srcOrd="0" destOrd="0" presId="urn:microsoft.com/office/officeart/2005/8/layout/orgChart1"/>
+    <dgm:cxn modelId="{42B0821E-8C51-4301-9D6F-7C8C77446C58}" type="presOf" srcId="{3D52A457-41A8-415E-890A-6088D0BF1C99}" destId="{5B7DE618-4DFA-4424-ADA1-B345F466AFF9}" srcOrd="0" destOrd="0" presId="urn:microsoft.com/office/officeart/2005/8/layout/orgChart1"/>
+    <dgm:cxn modelId="{C37AE7C2-A959-4F79-AFA0-AFC115EF5E61}" type="presOf" srcId="{5C728389-889D-4FDA-BF63-4F68F5139CF7}" destId="{4E2B58C2-7DFF-4928-A50C-3F879B47E332}" srcOrd="0" destOrd="0" presId="urn:microsoft.com/office/officeart/2005/8/layout/orgChart1"/>
     <dgm:cxn modelId="{6396E2B5-8C52-40D5-9766-C9C6C930C25B}" srcId="{AF60C34C-C897-4539-B032-66207FB067ED}" destId="{D6C49017-6C04-4D1B-89EC-E94E4D733E18}" srcOrd="1" destOrd="0" parTransId="{98800D61-03A7-4E2F-A017-88AE24C532AB}" sibTransId="{304492C5-AC5D-49AF-A889-D1E16D491704}"/>
+    <dgm:cxn modelId="{A94B101E-E883-4705-9636-24ABE088AFA2}" type="presOf" srcId="{3BBDC08C-E302-4EEF-8A04-14D81BB8EF0C}" destId="{7E37B81D-C9BD-4846-B557-61A6FBACEEAA}" srcOrd="0" destOrd="0" presId="urn:microsoft.com/office/officeart/2005/8/layout/orgChart1"/>
     <dgm:cxn modelId="{0FDF90E7-6812-4CD7-B60B-F33E628D38A8}" srcId="{CA22C88E-0669-49D0-8926-21D7B4218441}" destId="{AE273834-3402-4F3E-9359-60E39C54B9E5}" srcOrd="0" destOrd="0" parTransId="{D66EDA4E-0315-406C-AB8A-446FFDCA157D}" sibTransId="{4C7F0DEB-D990-44E7-9169-242BD8CF23F0}"/>
-    <dgm:cxn modelId="{176A552E-7C52-47F6-99B0-53A5A244C2F2}" type="presOf" srcId="{7BA54701-9152-4F68-87CD-10DFFA641B12}" destId="{27306890-3C67-40ED-9E55-D6BAC648FCFA}" srcOrd="0" destOrd="0" presId="urn:microsoft.com/office/officeart/2005/8/layout/orgChart1"/>
+    <dgm:cxn modelId="{B7A57038-B9C9-467F-A298-A11CBD503B54}" type="presOf" srcId="{B3C3776B-77C5-4635-99FD-534DF9461E01}" destId="{157B7F59-F52F-4C85-9301-28C578713DC8}" srcOrd="0" destOrd="0" presId="urn:microsoft.com/office/officeart/2005/8/layout/orgChart1"/>
+    <dgm:cxn modelId="{9AA303EC-CAB3-4D99-B7AE-614B2C32B08F}" type="presOf" srcId="{89EDD6CB-12A6-4407-8D51-1EA336FD9034}" destId="{BE3D0660-B829-4F25-92E1-A1EDDDC5D277}" srcOrd="0" destOrd="0" presId="urn:microsoft.com/office/officeart/2005/8/layout/orgChart1"/>
     <dgm:cxn modelId="{C28D5950-16D6-4722-9B76-2D9EFC7CDC2A}" srcId="{3EF1BC5B-4165-4AE2-A1A7-71F4CE938277}" destId="{F859457E-BC70-4756-BFAA-D50EA258BDF3}" srcOrd="1" destOrd="0" parTransId="{064974CF-D973-4D34-8BE6-7B76D41FB9DD}" sibTransId="{5E1ACD39-18E1-4078-89FA-514BBE10EA9F}"/>
-    <dgm:cxn modelId="{8842D9E8-7A81-44BF-8AE7-4906202C3EAB}" type="presOf" srcId="{AF60C34C-C897-4539-B032-66207FB067ED}" destId="{33E19900-0BB9-4408-8635-F712AD658A96}" srcOrd="0" destOrd="0" presId="urn:microsoft.com/office/officeart/2005/8/layout/orgChart1"/>
-    <dgm:cxn modelId="{DD391B52-AF6B-4BBE-A3E3-933933A889C9}" type="presOf" srcId="{C13DDE89-6CFC-4811-9CB2-76034BCB653E}" destId="{ED2F88C3-BFC2-44C2-9FA2-BBA0B9689223}" srcOrd="0" destOrd="0" presId="urn:microsoft.com/office/officeart/2005/8/layout/orgChart1"/>
+    <dgm:cxn modelId="{52DA3E43-C7E5-4DF3-9512-F14B2E73407E}" type="presOf" srcId="{D9F38DD3-F2C8-42C8-B999-4C76D9307E60}" destId="{CB758D7D-076B-4D90-B7B3-5BAE8F6E91EF}" srcOrd="1" destOrd="0" presId="urn:microsoft.com/office/officeart/2005/8/layout/orgChart1"/>
+    <dgm:cxn modelId="{507A4B89-A8D6-4B20-B3EF-A11EFDF5F8CD}" type="presOf" srcId="{4F6616C0-8FDF-4162-B602-92BC84E1048A}" destId="{331505A9-7D7A-4F89-B9EA-764F55414808}" srcOrd="0" destOrd="0" presId="urn:microsoft.com/office/officeart/2005/8/layout/orgChart1"/>
+    <dgm:cxn modelId="{8679C310-E106-41DC-94A4-DA083CDFB43C}" type="presOf" srcId="{F859457E-BC70-4756-BFAA-D50EA258BDF3}" destId="{59591444-B07A-438B-A4EC-B1FBC103E086}" srcOrd="1" destOrd="0" presId="urn:microsoft.com/office/officeart/2005/8/layout/orgChart1"/>
     <dgm:cxn modelId="{64D220DE-998C-4A6A-929B-F2FEEB375F3C}" srcId="{89EDD6CB-12A6-4407-8D51-1EA336FD9034}" destId="{A7D78EF8-C75D-4758-8FC1-1A35565F20E4}" srcOrd="0" destOrd="0" parTransId="{5EE585BE-1F3B-48F7-8CAC-44B214DF1258}" sibTransId="{9B0D0E92-C0AB-41D3-B5D5-686C8659F635}"/>
-    <dgm:cxn modelId="{836E993B-079F-4B57-AEF7-FC2AE2340FEF}" type="presOf" srcId="{D9F38DD3-F2C8-42C8-B999-4C76D9307E60}" destId="{CB758D7D-076B-4D90-B7B3-5BAE8F6E91EF}" srcOrd="1" destOrd="0" presId="urn:microsoft.com/office/officeart/2005/8/layout/orgChart1"/>
-    <dgm:cxn modelId="{A9631479-1E19-4FEF-8600-B747868E4026}" type="presOf" srcId="{7F08AE7F-C7BF-471E-B5C5-6CA509F5F839}" destId="{C438B4BE-0CEA-4568-906B-AD0392F24989}" srcOrd="1" destOrd="0" presId="urn:microsoft.com/office/officeart/2005/8/layout/orgChart1"/>
-    <dgm:cxn modelId="{28134448-2C1B-4DD0-9510-F109273EB471}" type="presOf" srcId="{B13EBD08-60E6-4BF7-B127-E6075EB2CAD4}" destId="{509BE53F-8C6D-4E57-A2BB-B510FA533BA0}" srcOrd="0" destOrd="0" presId="urn:microsoft.com/office/officeart/2005/8/layout/orgChart1"/>
-    <dgm:cxn modelId="{2FFA84DC-93A0-436D-9330-BE5C2451EF21}" type="presOf" srcId="{A25004B9-C00F-425C-9C1D-D2709412066D}" destId="{2BBD5777-2556-419D-A140-58B3A897BCA4}" srcOrd="0" destOrd="0" presId="urn:microsoft.com/office/officeart/2005/8/layout/orgChart1"/>
+    <dgm:cxn modelId="{56FCA0B0-9EA3-4A59-BB45-246E24016EB6}" type="presOf" srcId="{A7D78EF8-C75D-4758-8FC1-1A35565F20E4}" destId="{51930273-B49F-4CE2-A2DA-606850AAC2AC}" srcOrd="0" destOrd="0" presId="urn:microsoft.com/office/officeart/2005/8/layout/orgChart1"/>
+    <dgm:cxn modelId="{EE6120A7-F5EB-4BD0-A4AB-E3A5FAE12311}" type="presOf" srcId="{C8DC7EEA-3BAD-4A17-B214-E34636C975B0}" destId="{5D0BB2C5-B585-4B59-8165-BA89E901922A}" srcOrd="0" destOrd="0" presId="urn:microsoft.com/office/officeart/2005/8/layout/orgChart1"/>
+    <dgm:cxn modelId="{DD9C5859-9D07-4713-B924-6EB9EE13D4E1}" type="presOf" srcId="{CA22C88E-0669-49D0-8926-21D7B4218441}" destId="{4DFF4648-B7C6-4374-BC41-506B87EB4D4B}" srcOrd="1" destOrd="0" presId="urn:microsoft.com/office/officeart/2005/8/layout/orgChart1"/>
     <dgm:cxn modelId="{5A39D1F3-14C4-4CBC-8FE2-F188B21D0751}" srcId="{9E44AD2C-2601-4E19-995A-433C389CCF5B}" destId="{D9F38DD3-F2C8-42C8-B999-4C76D9307E60}" srcOrd="0" destOrd="0" parTransId="{D63BB612-FD1E-4EB3-A6D2-CC2F70437B64}" sibTransId="{ECD01F16-845A-4ACE-9363-94DD0727CA97}"/>
-    <dgm:cxn modelId="{F8259312-D200-469E-80AB-F15099118CA7}" type="presOf" srcId="{B631B7B8-084F-4564-9389-99E0643D80CD}" destId="{F15F8266-AD11-461E-A3FA-7357505E16A8}" srcOrd="0" destOrd="0" presId="urn:microsoft.com/office/officeart/2005/8/layout/orgChart1"/>
-    <dgm:cxn modelId="{D8FF480D-2127-4E0D-B1F5-415447373B70}" type="presOf" srcId="{0C668483-8DB0-4031-AE35-BB3DC4FE3AF1}" destId="{059CF787-A935-4718-A16A-728DE0E45792}" srcOrd="1" destOrd="0" presId="urn:microsoft.com/office/officeart/2005/8/layout/orgChart1"/>
-    <dgm:cxn modelId="{512CE427-5C8D-4E7C-B160-843958B0619E}" type="presOf" srcId="{0C668483-8DB0-4031-AE35-BB3DC4FE3AF1}" destId="{A920D933-9F20-4699-B577-D7D29113C9ED}" srcOrd="0" destOrd="0" presId="urn:microsoft.com/office/officeart/2005/8/layout/orgChart1"/>
-    <dgm:cxn modelId="{5EDC8027-95F3-455C-8E3F-29421729EAE6}" type="presOf" srcId="{CA88BCF5-4529-4894-A8A1-0B74D566BCB0}" destId="{E6860C8D-DAC3-4510-80C4-991D0EB88B04}" srcOrd="0" destOrd="0" presId="urn:microsoft.com/office/officeart/2005/8/layout/orgChart1"/>
-    <dgm:cxn modelId="{6E83A088-C722-4BD6-B48C-B3CE9C6500BE}" type="presOf" srcId="{D696D06A-0249-4D53-83E8-0B5063D22123}" destId="{2BF8B1F3-1B58-4110-8A5F-4F45944A7EFE}" srcOrd="0" destOrd="0" presId="urn:microsoft.com/office/officeart/2005/8/layout/orgChart1"/>
+    <dgm:cxn modelId="{0537EDFC-7C5E-42F0-A3F7-D48A67BE30F3}" type="presOf" srcId="{D9F38DD3-F2C8-42C8-B999-4C76D9307E60}" destId="{6400440C-3C9D-4F20-9C9E-59774D45D5AA}" srcOrd="0" destOrd="0" presId="urn:microsoft.com/office/officeart/2005/8/layout/orgChart1"/>
+    <dgm:cxn modelId="{18FF71EF-C64F-46D8-8A60-64C6463A7804}" type="presOf" srcId="{B2C0FFFF-DC8C-43F7-9DC6-E28200C627D8}" destId="{9882E255-31BB-4670-B778-249E53F23956}" srcOrd="0" destOrd="0" presId="urn:microsoft.com/office/officeart/2005/8/layout/orgChart1"/>
+    <dgm:cxn modelId="{9D8362B6-3418-4B9A-ABFF-CA921D2A9D59}" type="presOf" srcId="{AE273834-3402-4F3E-9359-60E39C54B9E5}" destId="{9D6AA769-9EC6-4A9B-B504-B1ACE44EAF11}" srcOrd="0" destOrd="0" presId="urn:microsoft.com/office/officeart/2005/8/layout/orgChart1"/>
+    <dgm:cxn modelId="{DFA559EF-4670-4541-A4C0-13BBBB727EC5}" type="presOf" srcId="{D63BB612-FD1E-4EB3-A6D2-CC2F70437B64}" destId="{CC5020E4-0C5E-4EBB-B07E-B4A9B016469C}" srcOrd="0" destOrd="0" presId="urn:microsoft.com/office/officeart/2005/8/layout/orgChart1"/>
+    <dgm:cxn modelId="{321489E3-12E7-4576-BAE6-BC1A6033FFB8}" type="presOf" srcId="{577C95EA-176F-4E99-A1A6-58827A06F625}" destId="{D8ECEB18-7017-4ADB-932D-95A78F708481}" srcOrd="0" destOrd="0" presId="urn:microsoft.com/office/officeart/2005/8/layout/orgChart1"/>
+    <dgm:cxn modelId="{39AACD34-E060-4E7F-8C98-3CF9899D50B0}" type="presOf" srcId="{99974594-39E7-4B49-A6E9-7D656202619B}" destId="{266D1529-FC20-4446-9D6D-6190E4D50402}" srcOrd="0" destOrd="0" presId="urn:microsoft.com/office/officeart/2005/8/layout/orgChart1"/>
+    <dgm:cxn modelId="{4A15A105-4F66-4074-A24F-AA89A425F17B}" type="presOf" srcId="{64BF3E07-4950-4AA6-BD1B-613D5BA4926F}" destId="{B548C1C7-9FEC-413F-93AE-568D8802B6D4}" srcOrd="0" destOrd="0" presId="urn:microsoft.com/office/officeart/2005/8/layout/orgChart1"/>
+    <dgm:cxn modelId="{AEED2577-8528-4ED7-AC59-CE933FB244D9}" type="presOf" srcId="{87E2C29C-B3D9-45A0-A107-E961620B790C}" destId="{BB1FF034-D0F4-42EE-90CF-DDFEDBC38A0F}" srcOrd="0" destOrd="0" presId="urn:microsoft.com/office/officeart/2005/8/layout/orgChart1"/>
+    <dgm:cxn modelId="{6B85CA3D-B62F-4E98-8687-4C3BD2A382EC}" type="presOf" srcId="{E810120D-E565-4CDB-8F81-4419110DC319}" destId="{5B25CD9E-0182-44CD-B44A-FBD70C8504F0}" srcOrd="0" destOrd="0" presId="urn:microsoft.com/office/officeart/2005/8/layout/orgChart1"/>
     <dgm:cxn modelId="{5D184CF6-8E64-43B0-B965-4C100037B070}" srcId="{B13EBD08-60E6-4BF7-B127-E6075EB2CAD4}" destId="{EFF6A549-C0EB-4666-A76A-6EA50BE84AF5}" srcOrd="0" destOrd="0" parTransId="{DF960F08-4B64-4417-A942-184FBE14048D}" sibTransId="{7898AB58-BF71-4780-A55E-225533F0B399}"/>
     <dgm:cxn modelId="{B9DB9AD4-EA67-4B4C-98BF-5421D42722ED}" srcId="{89CA7FB1-CA75-4434-8A45-9A71334A2D83}" destId="{89EDD6CB-12A6-4407-8D51-1EA336FD9034}" srcOrd="2" destOrd="0" parTransId="{A25004B9-C00F-425C-9C1D-D2709412066D}" sibTransId="{28113A8A-D34E-4C32-AF03-C4B32463E150}"/>
-    <dgm:cxn modelId="{12E46F2D-EA01-46B0-9F4A-C0EFAC50DF2E}" type="presOf" srcId="{F859457E-BC70-4756-BFAA-D50EA258BDF3}" destId="{AC9CFD7E-8D94-410F-B512-CAA8A62EAA1F}" srcOrd="0" destOrd="0" presId="urn:microsoft.com/office/officeart/2005/8/layout/orgChart1"/>
-    <dgm:cxn modelId="{624D42D2-3B19-4DEC-8CC8-035F4B5B46AD}" type="presOf" srcId="{64BF3E07-4950-4AA6-BD1B-613D5BA4926F}" destId="{B548C1C7-9FEC-413F-93AE-568D8802B6D4}" srcOrd="0" destOrd="0" presId="urn:microsoft.com/office/officeart/2005/8/layout/orgChart1"/>
-    <dgm:cxn modelId="{94DB5710-1C66-4275-B67A-D1607EDDBF22}" type="presOf" srcId="{C99E98F8-1193-470A-8897-53816748360A}" destId="{F4A5735B-2C65-4137-9D45-1FAFA4683626}" srcOrd="1" destOrd="0" presId="urn:microsoft.com/office/officeart/2005/8/layout/orgChart1"/>
-    <dgm:cxn modelId="{3E08BFBF-3E96-4571-A93A-C9EA767412C4}" type="presOf" srcId="{C8DC7EEA-3BAD-4A17-B214-E34636C975B0}" destId="{5D0BB2C5-B585-4B59-8165-BA89E901922A}" srcOrd="0" destOrd="0" presId="urn:microsoft.com/office/officeart/2005/8/layout/orgChart1"/>
+    <dgm:cxn modelId="{51863658-2EB3-4AB5-BE1C-8AC07C13E037}" type="presOf" srcId="{4284228F-198C-47C1-BBA4-3DFEB842FB3F}" destId="{7DB3530F-2D45-4251-9B1B-66E73B6C7678}" srcOrd="1" destOrd="0" presId="urn:microsoft.com/office/officeart/2005/8/layout/orgChart1"/>
+    <dgm:cxn modelId="{E6E05187-BD76-4BF9-8BD1-26F0FA4F2072}" type="presOf" srcId="{5EE585BE-1F3B-48F7-8CAC-44B214DF1258}" destId="{38E82CCC-EAE7-4213-9EB8-2CB4212845D8}" srcOrd="0" destOrd="0" presId="urn:microsoft.com/office/officeart/2005/8/layout/orgChart1"/>
+    <dgm:cxn modelId="{5965842A-5B1A-402D-AFD7-880D44000CE0}" type="presOf" srcId="{89EDD6CB-12A6-4407-8D51-1EA336FD9034}" destId="{EE265A84-FCD0-4925-85CD-37B4AEFFE777}" srcOrd="1" destOrd="0" presId="urn:microsoft.com/office/officeart/2005/8/layout/orgChart1"/>
+    <dgm:cxn modelId="{125C081C-2009-4963-9B7F-97987A685B78}" type="presOf" srcId="{B631B7B8-084F-4564-9389-99E0643D80CD}" destId="{F15F8266-AD11-461E-A3FA-7357505E16A8}" srcOrd="0" destOrd="0" presId="urn:microsoft.com/office/officeart/2005/8/layout/orgChart1"/>
+    <dgm:cxn modelId="{ADA10CC1-27AE-4B9D-A175-42C8E33AFAC4}" type="presOf" srcId="{90EF4112-B4AA-4B9F-9EF7-EB481C7B90CB}" destId="{ABFD6ADA-118F-46FF-8E6B-A2DC5A4C43EE}" srcOrd="1" destOrd="0" presId="urn:microsoft.com/office/officeart/2005/8/layout/orgChart1"/>
+    <dgm:cxn modelId="{1FC0BE52-62C6-4546-8E10-7069BE681501}" type="presOf" srcId="{7BA54701-9152-4F68-87CD-10DFFA641B12}" destId="{27306890-3C67-40ED-9E55-D6BAC648FCFA}" srcOrd="0" destOrd="0" presId="urn:microsoft.com/office/officeart/2005/8/layout/orgChart1"/>
+    <dgm:cxn modelId="{C7D2C9DE-5499-45F0-BCD8-431661812316}" type="presOf" srcId="{B3C3776B-77C5-4635-99FD-534DF9461E01}" destId="{5513730A-7156-4C3C-9072-969ABEDE6AC7}" srcOrd="1" destOrd="0" presId="urn:microsoft.com/office/officeart/2005/8/layout/orgChart1"/>
     <dgm:cxn modelId="{1DDA332E-4833-49C2-B7C0-0052BC496765}" srcId="{B631B7B8-084F-4564-9389-99E0643D80CD}" destId="{3EF1BC5B-4165-4AE2-A1A7-71F4CE938277}" srcOrd="2" destOrd="0" parTransId="{1DC45992-552B-4F2F-90CA-7C788AE60A5B}" sibTransId="{F863F40B-7DB2-4137-A847-61DA50CA4545}"/>
-    <dgm:cxn modelId="{EECCB0FF-0CC8-48CC-9FB3-9817D6D9B0F9}" type="presOf" srcId="{3D52A457-41A8-415E-890A-6088D0BF1C99}" destId="{5B7DE618-4DFA-4424-ADA1-B345F466AFF9}" srcOrd="0" destOrd="0" presId="urn:microsoft.com/office/officeart/2005/8/layout/orgChart1"/>
-    <dgm:cxn modelId="{87187A5F-9EF7-4045-8A11-27D3BCF8B378}" type="presOf" srcId="{4F6616C0-8FDF-4162-B602-92BC84E1048A}" destId="{331505A9-7D7A-4F89-B9EA-764F55414808}" srcOrd="0" destOrd="0" presId="urn:microsoft.com/office/officeart/2005/8/layout/orgChart1"/>
-    <dgm:cxn modelId="{2D4C9878-A7D6-4323-9FC0-EAFFB210BDF0}" type="presOf" srcId="{3BBDC08C-E302-4EEF-8A04-14D81BB8EF0C}" destId="{227DDBD7-0C65-4CB6-AE8E-ED04C25D8C5F}" srcOrd="1" destOrd="0" presId="urn:microsoft.com/office/officeart/2005/8/layout/orgChart1"/>
-    <dgm:cxn modelId="{0D401456-0F24-4768-9776-2395BFD610D2}" type="presOf" srcId="{24FA715E-8556-4869-9C6B-8237703100CE}" destId="{C610CADA-246A-48B6-B473-575E7043A881}" srcOrd="0" destOrd="0" presId="urn:microsoft.com/office/officeart/2005/8/layout/orgChart1"/>
+    <dgm:cxn modelId="{43CDFB23-22B5-4A9F-A580-BA508F110032}" type="presOf" srcId="{C8DC7EEA-3BAD-4A17-B214-E34636C975B0}" destId="{E38062C5-44BF-4D02-9ADD-92494A0DEB33}" srcOrd="1" destOrd="0" presId="urn:microsoft.com/office/officeart/2005/8/layout/orgChart1"/>
+    <dgm:cxn modelId="{C6478DF7-204B-443B-8E5B-2F43DDB040A2}" type="presOf" srcId="{5EC00975-01E5-406B-BFE8-5EC62841049D}" destId="{90330DBF-41F8-425F-ADE2-D271DB5F8DB2}" srcOrd="0" destOrd="0" presId="urn:microsoft.com/office/officeart/2005/8/layout/orgChart1"/>
+    <dgm:cxn modelId="{C73D32C4-3D5C-4FB8-9890-B0C2C214D9FD}" type="presOf" srcId="{718FE6DB-BE4D-422A-8E4F-C6A156970B60}" destId="{56FDEEBD-3A04-4E2E-A465-1B19D39C2CF9}" srcOrd="0" destOrd="0" presId="urn:microsoft.com/office/officeart/2005/8/layout/orgChart1"/>
+    <dgm:cxn modelId="{BAD5896D-DC7B-4D05-ADCE-D893A3A20D64}" type="presOf" srcId="{E720D17C-DE61-4CD2-84DC-19BE97FC730E}" destId="{4F3EC91D-8347-41DC-B6F1-F3D1FED319AC}" srcOrd="0" destOrd="0" presId="urn:microsoft.com/office/officeart/2005/8/layout/orgChart1"/>
     <dgm:cxn modelId="{9255F183-37E1-42BA-8DFA-0DBEFB467C30}" srcId="{EFF6A549-C0EB-4666-A76A-6EA50BE84AF5}" destId="{90EF4112-B4AA-4B9F-9EF7-EB481C7B90CB}" srcOrd="0" destOrd="0" parTransId="{4F6616C0-8FDF-4162-B602-92BC84E1048A}" sibTransId="{B5AC67A9-FA44-4AEF-A836-43AE49904ED7}"/>
-    <dgm:cxn modelId="{60FB7B78-76F5-4124-9968-20AE37D555ED}" type="presOf" srcId="{87E2C29C-B3D9-45A0-A107-E961620B790C}" destId="{1C42D5E8-DEC8-450D-BA46-351F457B392D}" srcOrd="1" destOrd="0" presId="urn:microsoft.com/office/officeart/2005/8/layout/orgChart1"/>
     <dgm:cxn modelId="{1F624D73-AA84-41E6-9980-06A8F727591E}" srcId="{C8DC7EEA-3BAD-4A17-B214-E34636C975B0}" destId="{D52FBA9B-D316-4AEE-A601-C03F8AEB224F}" srcOrd="1" destOrd="0" parTransId="{0B83FA1A-6018-4BAF-B624-185D76909078}" sibTransId="{ACBCFC37-EAD9-4174-8820-BF98C7010F15}"/>
-    <dgm:cxn modelId="{89CBD3CB-9FA9-436B-9D7D-B4B2C79C92C8}" type="presOf" srcId="{F859457E-BC70-4756-BFAA-D50EA258BDF3}" destId="{59591444-B07A-438B-A4EC-B1FBC103E086}" srcOrd="1" destOrd="0" presId="urn:microsoft.com/office/officeart/2005/8/layout/orgChart1"/>
     <dgm:cxn modelId="{336A2336-5C02-40CF-97FA-CD97D4B21DE9}" srcId="{87E2C29C-B3D9-45A0-A107-E961620B790C}" destId="{B3C3776B-77C5-4635-99FD-534DF9461E01}" srcOrd="0" destOrd="0" parTransId="{E720D17C-DE61-4CD2-84DC-19BE97FC730E}" sibTransId="{94BE868C-755C-4001-B3D9-071FA9378B1C}"/>
-    <dgm:cxn modelId="{280710A4-12B5-4BA3-ADE1-038746647793}" type="presOf" srcId="{A7D78EF8-C75D-4758-8FC1-1A35565F20E4}" destId="{34247F3D-3851-4179-95F1-A8F765291C9C}" srcOrd="1" destOrd="0" presId="urn:microsoft.com/office/officeart/2005/8/layout/orgChart1"/>
+    <dgm:cxn modelId="{8094DEE0-0F00-4C67-8BD1-98F3D02A10F4}" type="presOf" srcId="{7F08AE7F-C7BF-471E-B5C5-6CA509F5F839}" destId="{C438B4BE-0CEA-4568-906B-AD0392F24989}" srcOrd="1" destOrd="0" presId="urn:microsoft.com/office/officeart/2005/8/layout/orgChart1"/>
     <dgm:cxn modelId="{3870041A-18DA-4EEC-958C-4497D349AD34}" srcId="{C8DC7EEA-3BAD-4A17-B214-E34636C975B0}" destId="{5EC00975-01E5-406B-BFE8-5EC62841049D}" srcOrd="0" destOrd="0" parTransId="{3D52A457-41A8-415E-890A-6088D0BF1C99}" sibTransId="{D3EB9FFF-AF1B-416C-8C4E-950C475EA690}"/>
-    <dgm:cxn modelId="{D14E9248-493D-4397-920C-A371679723C2}" type="presOf" srcId="{5EE585BE-1F3B-48F7-8CAC-44B214DF1258}" destId="{38E82CCC-EAE7-4213-9EB8-2CB4212845D8}" srcOrd="0" destOrd="0" presId="urn:microsoft.com/office/officeart/2005/8/layout/orgChart1"/>
+    <dgm:cxn modelId="{578F0AA7-1CB0-4996-99B1-4F4F48FAFD4D}" type="presOf" srcId="{CA22C88E-0669-49D0-8926-21D7B4218441}" destId="{6A81A93B-70E1-4B8B-859A-DB6B99D13DD1}" srcOrd="0" destOrd="0" presId="urn:microsoft.com/office/officeart/2005/8/layout/orgChart1"/>
+    <dgm:cxn modelId="{BBC95669-DDA6-42D8-B47A-BD481ADDA98B}" type="presOf" srcId="{D6C49017-6C04-4D1B-89EC-E94E4D733E18}" destId="{1D12B547-CA81-4788-BD74-A2441DB36318}" srcOrd="0" destOrd="0" presId="urn:microsoft.com/office/officeart/2005/8/layout/orgChart1"/>
     <dgm:cxn modelId="{EE213667-9F1E-41E9-87B2-20F129A8A329}" srcId="{B13EBD08-60E6-4BF7-B127-E6075EB2CAD4}" destId="{89CA7FB1-CA75-4434-8A45-9A71334A2D83}" srcOrd="1" destOrd="0" parTransId="{D6E2F857-7D6C-42BA-9DB9-C72612689B3E}" sibTransId="{703117FE-B187-4012-9588-55D48B7ED82D}"/>
-    <dgm:cxn modelId="{EFFBF306-3DCD-44EC-9D2D-BCE708C3631A}" type="presOf" srcId="{CA22C88E-0669-49D0-8926-21D7B4218441}" destId="{6A81A93B-70E1-4B8B-859A-DB6B99D13DD1}" srcOrd="0" destOrd="0" presId="urn:microsoft.com/office/officeart/2005/8/layout/orgChart1"/>
-    <dgm:cxn modelId="{7150AF72-D270-4694-9CFC-49A0BC4AF9EE}" type="presOf" srcId="{87E2C29C-B3D9-45A0-A107-E961620B790C}" destId="{BB1FF034-D0F4-42EE-90CF-DDFEDBC38A0F}" srcOrd="0" destOrd="0" presId="urn:microsoft.com/office/officeart/2005/8/layout/orgChart1"/>
-    <dgm:cxn modelId="{9774741D-CD6B-4465-9D65-C4BEB9F254FC}" type="presOf" srcId="{9E44AD2C-2601-4E19-995A-433C389CCF5B}" destId="{2E3104F9-A768-4533-918B-2537F78853B9}" srcOrd="1" destOrd="0" presId="urn:microsoft.com/office/officeart/2005/8/layout/orgChart1"/>
-    <dgm:cxn modelId="{63E04E42-8D79-4B98-A2C3-BBA5F14EF6E6}" type="presOf" srcId="{EFF6A549-C0EB-4666-A76A-6EA50BE84AF5}" destId="{AA77394C-2023-4562-8F67-23AFB206F30E}" srcOrd="0" destOrd="0" presId="urn:microsoft.com/office/officeart/2005/8/layout/orgChart1"/>
+    <dgm:cxn modelId="{3D9F0E87-D9BA-4038-AAB4-A5EB634E0698}" type="presOf" srcId="{C99E98F8-1193-470A-8897-53816748360A}" destId="{A29678FE-143B-435B-B184-25EF06FC732A}" srcOrd="0" destOrd="0" presId="urn:microsoft.com/office/officeart/2005/8/layout/orgChart1"/>
+    <dgm:cxn modelId="{6EC0E1D9-DABF-4324-86FF-C6D1AFDA5C9E}" type="presOf" srcId="{87E2C29C-B3D9-45A0-A107-E961620B790C}" destId="{1C42D5E8-DEC8-450D-BA46-351F457B392D}" srcOrd="1" destOrd="0" presId="urn:microsoft.com/office/officeart/2005/8/layout/orgChart1"/>
+    <dgm:cxn modelId="{51F04F35-FFCD-4F70-9B29-67F7484B90EA}" type="presOf" srcId="{1DC45992-552B-4F2F-90CA-7C788AE60A5B}" destId="{0EB56516-F058-4E18-A11A-661CE5FFFD20}" srcOrd="0" destOrd="0" presId="urn:microsoft.com/office/officeart/2005/8/layout/orgChart1"/>
+    <dgm:cxn modelId="{271797CE-B3C8-4A5F-BE2E-8470ACE394C7}" type="presOf" srcId="{D66EDA4E-0315-406C-AB8A-446FFDCA157D}" destId="{221D2F42-BF70-454D-9D32-7468C5EBFCFE}" srcOrd="0" destOrd="0" presId="urn:microsoft.com/office/officeart/2005/8/layout/orgChart1"/>
+    <dgm:cxn modelId="{222D1D35-182C-4DA6-9546-620966114FF2}" type="presOf" srcId="{DF960F08-4B64-4417-A942-184FBE14048D}" destId="{416F0F07-DEA0-4A7D-AF8A-3797342A2A89}" srcOrd="0" destOrd="0" presId="urn:microsoft.com/office/officeart/2005/8/layout/orgChart1"/>
+    <dgm:cxn modelId="{998E709D-7675-497E-84CD-69A576B099B8}" type="presOf" srcId="{0B83FA1A-6018-4BAF-B624-185D76909078}" destId="{79A724F6-B267-4494-8ED4-0A7DA5255B94}" srcOrd="0" destOrd="0" presId="urn:microsoft.com/office/officeart/2005/8/layout/orgChart1"/>
     <dgm:cxn modelId="{B64BA5C1-28D8-4BA7-93DE-1C6ADF33C216}" srcId="{7F08AE7F-C7BF-471E-B5C5-6CA509F5F839}" destId="{C8DC7EEA-3BAD-4A17-B214-E34636C975B0}" srcOrd="1" destOrd="0" parTransId="{99974594-39E7-4B49-A6E9-7D656202619B}" sibTransId="{1CF324B5-D9FD-4161-BC7C-FB2BF0B26BD3}"/>
-    <dgm:cxn modelId="{AE8310BA-014A-4A60-83E9-B379EE382087}" type="presOf" srcId="{A93AFC68-D6FB-45E6-82A2-3CEE4BC7EBA0}" destId="{BC3E633F-8461-403E-BDEC-B7E99735FFBE}" srcOrd="0" destOrd="0" presId="urn:microsoft.com/office/officeart/2005/8/layout/orgChart1"/>
+    <dgm:cxn modelId="{66D4626D-4244-42B0-82B2-AAD29BDF4445}" type="presOf" srcId="{29A03FB7-8A40-41E1-8361-5AEA8631E2F5}" destId="{3AD48C78-0B20-4E16-8F1B-CF2E39705C3D}" srcOrd="0" destOrd="0" presId="urn:microsoft.com/office/officeart/2005/8/layout/orgChart1"/>
     <dgm:cxn modelId="{ECF422DD-E8C9-4EA9-A3AA-598F2325DF31}" srcId="{AF60C34C-C897-4539-B032-66207FB067ED}" destId="{718FE6DB-BE4D-422A-8E4F-C6A156970B60}" srcOrd="0" destOrd="0" parTransId="{9EAAC1E1-2E7D-4B1F-B47F-75106D3E7F10}" sibTransId="{FA14203A-2783-486D-B31A-70285221AA3F}"/>
-    <dgm:cxn modelId="{D0B28380-02D5-4D97-826F-DCD7E96B3AC2}" type="presOf" srcId="{577C95EA-176F-4E99-A1A6-58827A06F625}" destId="{B080475C-2924-4FAC-9E7C-E58DBC8F807E}" srcOrd="1" destOrd="0" presId="urn:microsoft.com/office/officeart/2005/8/layout/orgChart1"/>
+    <dgm:cxn modelId="{701CE20A-E01F-472B-87E3-9E2DD0B68EB4}" type="presOf" srcId="{C99E98F8-1193-470A-8897-53816748360A}" destId="{F4A5735B-2C65-4137-9D45-1FAFA4683626}" srcOrd="1" destOrd="0" presId="urn:microsoft.com/office/officeart/2005/8/layout/orgChart1"/>
+    <dgm:cxn modelId="{C4DE374C-4B53-4F79-AAAC-966B0130B37F}" type="presOf" srcId="{C13DDE89-6CFC-4811-9CB2-76034BCB653E}" destId="{ED2F88C3-BFC2-44C2-9FA2-BBA0B9689223}" srcOrd="0" destOrd="0" presId="urn:microsoft.com/office/officeart/2005/8/layout/orgChart1"/>
     <dgm:cxn modelId="{405F7D0D-3FF8-4836-8736-89C360F5F63A}" srcId="{3EF1BC5B-4165-4AE2-A1A7-71F4CE938277}" destId="{3BBDC08C-E302-4EEF-8A04-14D81BB8EF0C}" srcOrd="0" destOrd="0" parTransId="{F0799F3A-9CF7-43A4-A7DD-F6920F49BD61}" sibTransId="{CE7EB67C-576D-4E9F-831F-9F5B2253817C}"/>
-    <dgm:cxn modelId="{6E9BCC37-A2D1-4286-B057-70CDB82807CA}" type="presOf" srcId="{A7D78EF8-C75D-4758-8FC1-1A35565F20E4}" destId="{51930273-B49F-4CE2-A2DA-606850AAC2AC}" srcOrd="0" destOrd="0" presId="urn:microsoft.com/office/officeart/2005/8/layout/orgChart1"/>
-    <dgm:cxn modelId="{24A0486E-CBEB-49F2-902E-3780879941F0}" type="presOf" srcId="{EFF6A549-C0EB-4666-A76A-6EA50BE84AF5}" destId="{E399D96D-2E0D-4FBE-9A07-3F0A19F278AA}" srcOrd="1" destOrd="0" presId="urn:microsoft.com/office/officeart/2005/8/layout/orgChart1"/>
-    <dgm:cxn modelId="{98B887D6-B121-4B53-B148-A5CEC4ED30C1}" type="presOf" srcId="{718FE6DB-BE4D-422A-8E4F-C6A156970B60}" destId="{56FDEEBD-3A04-4E2E-A465-1B19D39C2CF9}" srcOrd="0" destOrd="0" presId="urn:microsoft.com/office/officeart/2005/8/layout/orgChart1"/>
-    <dgm:cxn modelId="{E8B85E42-8B6C-456B-B836-3D332E608108}" type="presOf" srcId="{90EF4112-B4AA-4B9F-9EF7-EB481C7B90CB}" destId="{ABFD6ADA-118F-46FF-8E6B-A2DC5A4C43EE}" srcOrd="1" destOrd="0" presId="urn:microsoft.com/office/officeart/2005/8/layout/orgChart1"/>
-    <dgm:cxn modelId="{06369845-C944-4120-8D9E-14C537EDE16C}" type="presOf" srcId="{3EF1BC5B-4165-4AE2-A1A7-71F4CE938277}" destId="{CC89EADA-8B68-4529-85B9-BE8028CD765D}" srcOrd="1" destOrd="0" presId="urn:microsoft.com/office/officeart/2005/8/layout/orgChart1"/>
-    <dgm:cxn modelId="{5E56B0B9-68D9-41DD-B461-54CDD96C2E5D}" type="presOf" srcId="{CA22C88E-0669-49D0-8926-21D7B4218441}" destId="{4DFF4648-B7C6-4374-BC41-506B87EB4D4B}" srcOrd="1" destOrd="0" presId="urn:microsoft.com/office/officeart/2005/8/layout/orgChart1"/>
+    <dgm:cxn modelId="{341404FB-3098-4595-B038-E42944CEA5D9}" type="presOf" srcId="{A93AFC68-D6FB-45E6-82A2-3CEE4BC7EBA0}" destId="{BC3E633F-8461-403E-BDEC-B7E99735FFBE}" srcOrd="0" destOrd="0" presId="urn:microsoft.com/office/officeart/2005/8/layout/orgChart1"/>
+    <dgm:cxn modelId="{83A1E7BA-A7F0-406B-AC72-6525011F4248}" type="presOf" srcId="{B631B7B8-084F-4564-9389-99E0643D80CD}" destId="{CECF6017-B531-4D48-931D-680624BD71FA}" srcOrd="1" destOrd="0" presId="urn:microsoft.com/office/officeart/2005/8/layout/orgChart1"/>
+    <dgm:cxn modelId="{241FB914-3AE9-4068-9FB5-058D74993F29}" type="presOf" srcId="{CA88BCF5-4529-4894-A8A1-0B74D566BCB0}" destId="{E6860C8D-DAC3-4510-80C4-991D0EB88B04}" srcOrd="0" destOrd="0" presId="urn:microsoft.com/office/officeart/2005/8/layout/orgChart1"/>
+    <dgm:cxn modelId="{5B60D905-40DB-4340-AA71-CE8EC75E408B}" type="presOf" srcId="{D52FBA9B-D316-4AEE-A601-C03F8AEB224F}" destId="{F78164D0-3659-4724-8A9A-5827C7D4A9B6}" srcOrd="0" destOrd="0" presId="urn:microsoft.com/office/officeart/2005/8/layout/orgChart1"/>
+    <dgm:cxn modelId="{C979149E-A8C3-4553-A8AF-5AC35E4D6A4B}" type="presOf" srcId="{D6C49017-6C04-4D1B-89EC-E94E4D733E18}" destId="{3E81953D-B475-42F2-872D-E81EDA9D3088}" srcOrd="1" destOrd="0" presId="urn:microsoft.com/office/officeart/2005/8/layout/orgChart1"/>
     <dgm:cxn modelId="{82C72715-7BE3-4326-9AE4-85DAFDB55736}" srcId="{89CA7FB1-CA75-4434-8A45-9A71334A2D83}" destId="{7F08AE7F-C7BF-471E-B5C5-6CA509F5F839}" srcOrd="0" destOrd="0" parTransId="{C13DDE89-6CFC-4811-9CB2-76034BCB653E}" sibTransId="{7155BACE-3331-4B44-9C0B-793D86CCA9EE}"/>
-    <dgm:cxn modelId="{093E8563-C2C3-419E-AF1C-12A589D05FE6}" type="presOf" srcId="{D9F38DD3-F2C8-42C8-B999-4C76D9307E60}" destId="{6400440C-3C9D-4F20-9C9E-59774D45D5AA}" srcOrd="0" destOrd="0" presId="urn:microsoft.com/office/officeart/2005/8/layout/orgChart1"/>
-    <dgm:cxn modelId="{7FFF81BE-8F2F-4F40-9EFE-4569434F2135}" type="presOf" srcId="{DF960F08-4B64-4417-A942-184FBE14048D}" destId="{416F0F07-DEA0-4A7D-AF8A-3797342A2A89}" srcOrd="0" destOrd="0" presId="urn:microsoft.com/office/officeart/2005/8/layout/orgChart1"/>
-    <dgm:cxn modelId="{5E6D00A8-5248-4B6A-A705-4175B709E692}" type="presOf" srcId="{577C95EA-176F-4E99-A1A6-58827A06F625}" destId="{D8ECEB18-7017-4ADB-932D-95A78F708481}" srcOrd="0" destOrd="0" presId="urn:microsoft.com/office/officeart/2005/8/layout/orgChart1"/>
-    <dgm:cxn modelId="{F617426E-98CF-4AE5-9E5A-8232307DAE2E}" type="presOf" srcId="{89CA7FB1-CA75-4434-8A45-9A71334A2D83}" destId="{4FFFDE0E-778C-40EC-AEEA-F6F45864A6CC}" srcOrd="0" destOrd="0" presId="urn:microsoft.com/office/officeart/2005/8/layout/orgChart1"/>
-    <dgm:cxn modelId="{7776BEC5-0427-4859-A80B-BACE81843A13}" type="presOf" srcId="{D52FBA9B-D316-4AEE-A601-C03F8AEB224F}" destId="{17A7BBEF-86F0-4326-8631-B822BDA06C6D}" srcOrd="1" destOrd="0" presId="urn:microsoft.com/office/officeart/2005/8/layout/orgChart1"/>
-    <dgm:cxn modelId="{02B493D4-402C-4536-9F1D-686896045E3C}" type="presOf" srcId="{9E44AD2C-2601-4E19-995A-433C389CCF5B}" destId="{2DC9E238-F054-44E1-B82F-AE16F35705B8}" srcOrd="0" destOrd="0" presId="urn:microsoft.com/office/officeart/2005/8/layout/orgChart1"/>
+    <dgm:cxn modelId="{E6E408B2-BBD2-4C24-A2E0-391885D5985E}" type="presOf" srcId="{F859457E-BC70-4756-BFAA-D50EA258BDF3}" destId="{AC9CFD7E-8D94-410F-B512-CAA8A62EAA1F}" srcOrd="0" destOrd="0" presId="urn:microsoft.com/office/officeart/2005/8/layout/orgChart1"/>
+    <dgm:cxn modelId="{B4B1F1EA-6E7A-401B-9FB6-80F0025FD763}" type="presOf" srcId="{4284228F-198C-47C1-BBA4-3DFEB842FB3F}" destId="{8DD80419-5BF5-4EAD-97C8-39B7E458B61A}" srcOrd="0" destOrd="0" presId="urn:microsoft.com/office/officeart/2005/8/layout/orgChart1"/>
+    <dgm:cxn modelId="{C1CE4516-25E6-4B0A-B4A4-464730661ED9}" type="presOf" srcId="{5EC00975-01E5-406B-BFE8-5EC62841049D}" destId="{8D4EE2CB-0D3C-4BE6-9A54-682393A74257}" srcOrd="1" destOrd="0" presId="urn:microsoft.com/office/officeart/2005/8/layout/orgChart1"/>
+    <dgm:cxn modelId="{B5CED760-03F0-4A90-A4D2-18DFE6BA5523}" type="presOf" srcId="{A7D78EF8-C75D-4758-8FC1-1A35565F20E4}" destId="{34247F3D-3851-4179-95F1-A8F765291C9C}" srcOrd="1" destOrd="0" presId="urn:microsoft.com/office/officeart/2005/8/layout/orgChart1"/>
+    <dgm:cxn modelId="{F498B970-5438-42C7-9694-44AAADB5D365}" type="presOf" srcId="{D6E2F857-7D6C-42BA-9DB9-C72612689B3E}" destId="{12353F20-02E7-4E7C-B3AC-A1DC2E751C62}" srcOrd="0" destOrd="0" presId="urn:microsoft.com/office/officeart/2005/8/layout/orgChart1"/>
     <dgm:cxn modelId="{CE6B5CE1-8FF8-499D-A3C9-EB3BC1BE30CA}" srcId="{9E44AD2C-2601-4E19-995A-433C389CCF5B}" destId="{87E2C29C-B3D9-45A0-A107-E961620B790C}" srcOrd="1" destOrd="0" parTransId="{5C728389-889D-4FDA-BF63-4F68F5139CF7}" sibTransId="{C24DE0C0-E0B6-4409-A636-0F8E16EDCDCE}"/>
-    <dgm:cxn modelId="{1EFF2A74-E3DF-49E5-8052-29AD742ACAD2}" type="presOf" srcId="{3BBDC08C-E302-4EEF-8A04-14D81BB8EF0C}" destId="{7E37B81D-C9BD-4846-B557-61A6FBACEEAA}" srcOrd="0" destOrd="0" presId="urn:microsoft.com/office/officeart/2005/8/layout/orgChart1"/>
-    <dgm:cxn modelId="{B181300A-7A7B-4246-926B-8C77132EBF95}" type="presOf" srcId="{3EF1BC5B-4165-4AE2-A1A7-71F4CE938277}" destId="{2B9685D8-006A-4898-9C7B-EF18225D9069}" srcOrd="0" destOrd="0" presId="urn:microsoft.com/office/officeart/2005/8/layout/orgChart1"/>
-    <dgm:cxn modelId="{EFEB4B70-3690-4F7C-A6D5-6F5370A1EA96}" type="presOf" srcId="{5EC00975-01E5-406B-BFE8-5EC62841049D}" destId="{8D4EE2CB-0D3C-4BE6-9A54-682393A74257}" srcOrd="1" destOrd="0" presId="urn:microsoft.com/office/officeart/2005/8/layout/orgChart1"/>
     <dgm:cxn modelId="{EA152464-4BB0-4787-AA68-16983EAF60F3}" srcId="{CA88BCF5-4529-4894-A8A1-0B74D566BCB0}" destId="{B13EBD08-60E6-4BF7-B127-E6075EB2CAD4}" srcOrd="0" destOrd="0" parTransId="{DF39462D-1755-4379-9F2D-1E78FA4B8B73}" sibTransId="{76D1F70A-B867-41FF-B8E2-DF788D62499C}"/>
-    <dgm:cxn modelId="{77495FF5-CBCE-49D1-92FA-D60A4EAD1831}" type="presOf" srcId="{1DC45992-552B-4F2F-90CA-7C788AE60A5B}" destId="{0EB56516-F058-4E18-A11A-661CE5FFFD20}" srcOrd="0" destOrd="0" presId="urn:microsoft.com/office/officeart/2005/8/layout/orgChart1"/>
-    <dgm:cxn modelId="{0D35752A-A3A2-4372-AB70-DBB144D1974E}" type="presOf" srcId="{B3C3776B-77C5-4635-99FD-534DF9461E01}" destId="{5513730A-7156-4C3C-9072-969ABEDE6AC7}" srcOrd="1" destOrd="0" presId="urn:microsoft.com/office/officeart/2005/8/layout/orgChart1"/>
-    <dgm:cxn modelId="{1CEB198B-B5CB-48CD-B4AB-0A56221910FD}" type="presOf" srcId="{F0799F3A-9CF7-43A4-A7DD-F6920F49BD61}" destId="{53EE3379-C4D9-4D2A-80F0-C6C5382A33C9}" srcOrd="0" destOrd="0" presId="urn:microsoft.com/office/officeart/2005/8/layout/orgChart1"/>
-    <dgm:cxn modelId="{04CDA6E9-B886-4AF6-AAF8-1A2013C866D8}" type="presOf" srcId="{5C728389-889D-4FDA-BF63-4F68F5139CF7}" destId="{4E2B58C2-7DFF-4928-A50C-3F879B47E332}" srcOrd="0" destOrd="0" presId="urn:microsoft.com/office/officeart/2005/8/layout/orgChart1"/>
+    <dgm:cxn modelId="{9DE23A02-FD21-44C1-A707-A46484FA82C7}" type="presOf" srcId="{3EF1BC5B-4165-4AE2-A1A7-71F4CE938277}" destId="{CC89EADA-8B68-4529-85B9-BE8028CD765D}" srcOrd="1" destOrd="0" presId="urn:microsoft.com/office/officeart/2005/8/layout/orgChart1"/>
+    <dgm:cxn modelId="{BD39A9C9-F825-4726-A3CA-96B2A813910A}" type="presOf" srcId="{0C668483-8DB0-4031-AE35-BB3DC4FE3AF1}" destId="{059CF787-A935-4718-A16A-728DE0E45792}" srcOrd="1" destOrd="0" presId="urn:microsoft.com/office/officeart/2005/8/layout/orgChart1"/>
     <dgm:cxn modelId="{E74CE521-093F-437C-99BA-475126D494E0}" srcId="{EFF6A549-C0EB-4666-A76A-6EA50BE84AF5}" destId="{577C95EA-176F-4E99-A1A6-58827A06F625}" srcOrd="1" destOrd="0" parTransId="{64BF3E07-4950-4AA6-BD1B-613D5BA4926F}" sibTransId="{D575FA45-BE73-45F7-83F1-A0719C8F8817}"/>
-    <dgm:cxn modelId="{6713D8BD-0DAF-484D-93B6-13984B2ECB52}" type="presOf" srcId="{90EF4112-B4AA-4B9F-9EF7-EB481C7B90CB}" destId="{D7CB6126-5F88-480E-92C1-20FCC6A6B1BC}" srcOrd="0" destOrd="0" presId="urn:microsoft.com/office/officeart/2005/8/layout/orgChart1"/>
-    <dgm:cxn modelId="{208F04B9-300C-41FB-A6BF-D3B5090E777F}" type="presOf" srcId="{4284228F-198C-47C1-BBA4-3DFEB842FB3F}" destId="{8DD80419-5BF5-4EAD-97C8-39B7E458B61A}" srcOrd="0" destOrd="0" presId="urn:microsoft.com/office/officeart/2005/8/layout/orgChart1"/>
-    <dgm:cxn modelId="{D2E31585-E968-410F-BFC4-9F05DEDA9025}" type="presOf" srcId="{B13EBD08-60E6-4BF7-B127-E6075EB2CAD4}" destId="{EBDED88E-FAEF-482C-A6DC-01A0709FADF0}" srcOrd="1" destOrd="0" presId="urn:microsoft.com/office/officeart/2005/8/layout/orgChart1"/>
-    <dgm:cxn modelId="{80A70C8F-600D-4B92-948A-FB4DB475B05F}" type="presOf" srcId="{064974CF-D973-4D34-8BE6-7B76D41FB9DD}" destId="{735731F4-B3E8-4A88-9B34-9A1F0420FB18}" srcOrd="0" destOrd="0" presId="urn:microsoft.com/office/officeart/2005/8/layout/orgChart1"/>
-    <dgm:cxn modelId="{ED1D0FD3-EB01-4FC2-8972-563DDF51D8A8}" type="presOf" srcId="{89EDD6CB-12A6-4407-8D51-1EA336FD9034}" destId="{EE265A84-FCD0-4925-85CD-37B4AEFFE777}" srcOrd="1" destOrd="0" presId="urn:microsoft.com/office/officeart/2005/8/layout/orgChart1"/>
-    <dgm:cxn modelId="{B4CF6660-B6AD-4BD2-92AD-0FE6D76BB8CA}" type="presOf" srcId="{7F08AE7F-C7BF-471E-B5C5-6CA509F5F839}" destId="{18DBB891-5FB1-4FC9-B96D-C5064DA55C1F}" srcOrd="0" destOrd="0" presId="urn:microsoft.com/office/officeart/2005/8/layout/orgChart1"/>
+    <dgm:cxn modelId="{47B24ED8-5F6A-4E44-9C10-0DC314D03FB2}" type="presOf" srcId="{577C95EA-176F-4E99-A1A6-58827A06F625}" destId="{B080475C-2924-4FAC-9E7C-E58DBC8F807E}" srcOrd="1" destOrd="0" presId="urn:microsoft.com/office/officeart/2005/8/layout/orgChart1"/>
     <dgm:cxn modelId="{2F779234-A4A0-4A6A-96F4-E8876CFB3941}" srcId="{D6C49017-6C04-4D1B-89EC-E94E4D733E18}" destId="{C99E98F8-1193-470A-8897-53816748360A}" srcOrd="0" destOrd="0" parTransId="{7BA54701-9152-4F68-87CD-10DFFA641B12}" sibTransId="{3934119B-C05C-4D40-B28B-3F0465FF49A8}"/>
-    <dgm:cxn modelId="{8B95C8E4-EC9B-44CE-BF82-9658E6A04F28}" type="presOf" srcId="{AE273834-3402-4F3E-9359-60E39C54B9E5}" destId="{593BFDB1-CAE3-4872-BF45-DD9DA354BA9B}" srcOrd="1" destOrd="0" presId="urn:microsoft.com/office/officeart/2005/8/layout/orgChart1"/>
-    <dgm:cxn modelId="{70BEC8A8-9DAB-45CC-9ED8-9C174E73749E}" type="presOf" srcId="{E720D17C-DE61-4CD2-84DC-19BE97FC730E}" destId="{4F3EC91D-8347-41DC-B6F1-F3D1FED319AC}" srcOrd="0" destOrd="0" presId="urn:microsoft.com/office/officeart/2005/8/layout/orgChart1"/>
-    <dgm:cxn modelId="{7869E2AF-014E-4F42-B464-FDBB0A9DE4C7}" type="presOf" srcId="{B631B7B8-084F-4564-9389-99E0643D80CD}" destId="{CECF6017-B531-4D48-931D-680624BD71FA}" srcOrd="1" destOrd="0" presId="urn:microsoft.com/office/officeart/2005/8/layout/orgChart1"/>
-    <dgm:cxn modelId="{F7287D18-53BB-4AE6-A51F-0EC1F431C202}" type="presParOf" srcId="{E6860C8D-DAC3-4510-80C4-991D0EB88B04}" destId="{69E7ABF5-0B31-472C-A75B-095EE13BB484}" srcOrd="0" destOrd="0" presId="urn:microsoft.com/office/officeart/2005/8/layout/orgChart1"/>
-    <dgm:cxn modelId="{4E54A5DD-26B4-4584-981E-A42B549CB9F4}" type="presParOf" srcId="{69E7ABF5-0B31-472C-A75B-095EE13BB484}" destId="{BC6B7B9D-68B6-42A1-A2DA-BAE3038D9FA7}" srcOrd="0" destOrd="0" presId="urn:microsoft.com/office/officeart/2005/8/layout/orgChart1"/>
-    <dgm:cxn modelId="{AB52B15F-527D-4365-85AF-20B2F6749FDE}" type="presParOf" srcId="{BC6B7B9D-68B6-42A1-A2DA-BAE3038D9FA7}" destId="{509BE53F-8C6D-4E57-A2BB-B510FA533BA0}" srcOrd="0" destOrd="0" presId="urn:microsoft.com/office/officeart/2005/8/layout/orgChart1"/>
-    <dgm:cxn modelId="{7DCD28F3-A1B2-450D-814F-5AABB5ECFB2B}" type="presParOf" srcId="{BC6B7B9D-68B6-42A1-A2DA-BAE3038D9FA7}" destId="{EBDED88E-FAEF-482C-A6DC-01A0709FADF0}" srcOrd="1" destOrd="0" presId="urn:microsoft.com/office/officeart/2005/8/layout/orgChart1"/>
-    <dgm:cxn modelId="{5BA39584-E116-4753-8078-461A9A291B07}" type="presParOf" srcId="{69E7ABF5-0B31-472C-A75B-095EE13BB484}" destId="{DF3F4BD7-AFF6-45BD-BB9B-77C56224A77C}" srcOrd="1" destOrd="0" presId="urn:microsoft.com/office/officeart/2005/8/layout/orgChart1"/>
-    <dgm:cxn modelId="{3C952588-5E40-4D32-9F71-322D5825BB1F}" type="presParOf" srcId="{69E7ABF5-0B31-472C-A75B-095EE13BB484}" destId="{13787771-3E72-4EE7-A38E-576BFAB07021}" srcOrd="2" destOrd="0" presId="urn:microsoft.com/office/officeart/2005/8/layout/orgChart1"/>
-    <dgm:cxn modelId="{9C2A7985-1BC1-4FE2-A0BE-409151C5F307}" type="presParOf" srcId="{13787771-3E72-4EE7-A38E-576BFAB07021}" destId="{416F0F07-DEA0-4A7D-AF8A-3797342A2A89}" srcOrd="0" destOrd="0" presId="urn:microsoft.com/office/officeart/2005/8/layout/orgChart1"/>
-    <dgm:cxn modelId="{DCC5E7EF-96FB-459D-87A8-A7F22CF6F5FC}" type="presParOf" srcId="{13787771-3E72-4EE7-A38E-576BFAB07021}" destId="{75950480-1B0D-4EA1-99F9-570E05AC0E9C}" srcOrd="1" destOrd="0" presId="urn:microsoft.com/office/officeart/2005/8/layout/orgChart1"/>
-    <dgm:cxn modelId="{C6316D72-A5E2-4C5A-8BC9-12E12D6914DC}" type="presParOf" srcId="{75950480-1B0D-4EA1-99F9-570E05AC0E9C}" destId="{CF19A080-6991-4429-B680-ABA88C11E0C9}" srcOrd="0" destOrd="0" presId="urn:microsoft.com/office/officeart/2005/8/layout/orgChart1"/>
-    <dgm:cxn modelId="{8B5BAD6F-2B22-4364-A962-537E7B624456}" type="presParOf" srcId="{CF19A080-6991-4429-B680-ABA88C11E0C9}" destId="{AA77394C-2023-4562-8F67-23AFB206F30E}" srcOrd="0" destOrd="0" presId="urn:microsoft.com/office/officeart/2005/8/layout/orgChart1"/>
-    <dgm:cxn modelId="{05D40A9A-563F-47D6-BAA5-B4F332EAF9C0}" type="presParOf" srcId="{CF19A080-6991-4429-B680-ABA88C11E0C9}" destId="{E399D96D-2E0D-4FBE-9A07-3F0A19F278AA}" srcOrd="1" destOrd="0" presId="urn:microsoft.com/office/officeart/2005/8/layout/orgChart1"/>
-    <dgm:cxn modelId="{3CF04FC5-4EC2-4D63-9980-258CA23C4C7C}" type="presParOf" srcId="{75950480-1B0D-4EA1-99F9-570E05AC0E9C}" destId="{02FD3BF9-D5ED-4D80-AEE3-E07100F83A6B}" srcOrd="1" destOrd="0" presId="urn:microsoft.com/office/officeart/2005/8/layout/orgChart1"/>
-    <dgm:cxn modelId="{4919C701-E4CE-4C8E-A06F-19F23B6BB383}" type="presParOf" srcId="{75950480-1B0D-4EA1-99F9-570E05AC0E9C}" destId="{19DC4005-2635-456F-A5D5-16C48B6C0388}" srcOrd="2" destOrd="0" presId="urn:microsoft.com/office/officeart/2005/8/layout/orgChart1"/>
-    <dgm:cxn modelId="{E0484DF5-7BCC-4373-ABD7-55782CC3EB9A}" type="presParOf" srcId="{19DC4005-2635-456F-A5D5-16C48B6C0388}" destId="{331505A9-7D7A-4F89-B9EA-764F55414808}" srcOrd="0" destOrd="0" presId="urn:microsoft.com/office/officeart/2005/8/layout/orgChart1"/>
-    <dgm:cxn modelId="{238F5C84-755B-4AB3-94CA-BC9707EE161F}" type="presParOf" srcId="{19DC4005-2635-456F-A5D5-16C48B6C0388}" destId="{EB1AF144-3AD0-4250-BCBE-EEFD6405B172}" srcOrd="1" destOrd="0" presId="urn:microsoft.com/office/officeart/2005/8/layout/orgChart1"/>
-    <dgm:cxn modelId="{64310D28-C4A3-4299-9321-BA8EB2863B69}" type="presParOf" srcId="{EB1AF144-3AD0-4250-BCBE-EEFD6405B172}" destId="{7602909C-3640-4360-B96F-DFD0B93C8005}" srcOrd="0" destOrd="0" presId="urn:microsoft.com/office/officeart/2005/8/layout/orgChart1"/>
-    <dgm:cxn modelId="{F76DE8A9-846B-4F67-A193-35F8E81AD9B7}" type="presParOf" srcId="{7602909C-3640-4360-B96F-DFD0B93C8005}" destId="{D7CB6126-5F88-480E-92C1-20FCC6A6B1BC}" srcOrd="0" destOrd="0" presId="urn:microsoft.com/office/officeart/2005/8/layout/orgChart1"/>
-    <dgm:cxn modelId="{3FD3A269-0163-4A44-9481-2AF78EC72CF6}" type="presParOf" srcId="{7602909C-3640-4360-B96F-DFD0B93C8005}" destId="{ABFD6ADA-118F-46FF-8E6B-A2DC5A4C43EE}" srcOrd="1" destOrd="0" presId="urn:microsoft.com/office/officeart/2005/8/layout/orgChart1"/>
-    <dgm:cxn modelId="{665BC2D8-72DD-4E31-BBD1-EFE36A8CC3F9}" type="presParOf" srcId="{EB1AF144-3AD0-4250-BCBE-EEFD6405B172}" destId="{F78CEF85-4405-43A6-9F00-F4FFBF8834A0}" srcOrd="1" destOrd="0" presId="urn:microsoft.com/office/officeart/2005/8/layout/orgChart1"/>
-    <dgm:cxn modelId="{3227D406-7D58-4647-BD49-296CCE45028B}" type="presParOf" srcId="{EB1AF144-3AD0-4250-BCBE-EEFD6405B172}" destId="{90038E01-8118-438E-9133-DA0D5E687F32}" srcOrd="2" destOrd="0" presId="urn:microsoft.com/office/officeart/2005/8/layout/orgChart1"/>
-    <dgm:cxn modelId="{CCD3E9DD-A763-45A2-99A4-737F984552B2}" type="presParOf" srcId="{19DC4005-2635-456F-A5D5-16C48B6C0388}" destId="{B548C1C7-9FEC-413F-93AE-568D8802B6D4}" srcOrd="2" destOrd="0" presId="urn:microsoft.com/office/officeart/2005/8/layout/orgChart1"/>
-    <dgm:cxn modelId="{757A881F-EE8F-4CBD-907B-C86247E05A00}" type="presParOf" srcId="{19DC4005-2635-456F-A5D5-16C48B6C0388}" destId="{BA84BA18-ECFD-4CD9-B224-05C8CB21E14A}" srcOrd="3" destOrd="0" presId="urn:microsoft.com/office/officeart/2005/8/layout/orgChart1"/>
-    <dgm:cxn modelId="{B62C5735-7B13-4892-A688-752F7537F7F8}" type="presParOf" srcId="{BA84BA18-ECFD-4CD9-B224-05C8CB21E14A}" destId="{D8EF08BC-3D3A-4BEF-9CFE-1400BD1E73E7}" srcOrd="0" destOrd="0" presId="urn:microsoft.com/office/officeart/2005/8/layout/orgChart1"/>
-    <dgm:cxn modelId="{3F8BF6A8-7C23-4EDE-AB4A-E65AC6657A4B}" type="presParOf" srcId="{D8EF08BC-3D3A-4BEF-9CFE-1400BD1E73E7}" destId="{D8ECEB18-7017-4ADB-932D-95A78F708481}" srcOrd="0" destOrd="0" presId="urn:microsoft.com/office/officeart/2005/8/layout/orgChart1"/>
-    <dgm:cxn modelId="{06A65F3B-5FBD-4D1F-BA28-E3CA303CFBD0}" type="presParOf" srcId="{D8EF08BC-3D3A-4BEF-9CFE-1400BD1E73E7}" destId="{B080475C-2924-4FAC-9E7C-E58DBC8F807E}" srcOrd="1" destOrd="0" presId="urn:microsoft.com/office/officeart/2005/8/layout/orgChart1"/>
-    <dgm:cxn modelId="{107B6E70-F894-4818-8012-41A769BF08CE}" type="presParOf" srcId="{BA84BA18-ECFD-4CD9-B224-05C8CB21E14A}" destId="{C1AC0CF2-557C-41CA-90CE-70937D3C8373}" srcOrd="1" destOrd="0" presId="urn:microsoft.com/office/officeart/2005/8/layout/orgChart1"/>
-    <dgm:cxn modelId="{A4E761FB-09DE-48F1-B14A-8EB5BE6BC138}" type="presParOf" srcId="{BA84BA18-ECFD-4CD9-B224-05C8CB21E14A}" destId="{B88AE730-28E0-4BA1-BBFC-A4B238224EBC}" srcOrd="2" destOrd="0" presId="urn:microsoft.com/office/officeart/2005/8/layout/orgChart1"/>
-    <dgm:cxn modelId="{C305A0F4-B75E-4719-87FD-F43E7E4C3703}" type="presParOf" srcId="{13787771-3E72-4EE7-A38E-576BFAB07021}" destId="{12353F20-02E7-4E7C-B3AC-A1DC2E751C62}" srcOrd="2" destOrd="0" presId="urn:microsoft.com/office/officeart/2005/8/layout/orgChart1"/>
-    <dgm:cxn modelId="{6D8822CC-215E-47DC-A5BA-7333E157D215}" type="presParOf" srcId="{13787771-3E72-4EE7-A38E-576BFAB07021}" destId="{98A424D0-5BC4-4F23-A9D7-4731EABDB3FB}" srcOrd="3" destOrd="0" presId="urn:microsoft.com/office/officeart/2005/8/layout/orgChart1"/>
-    <dgm:cxn modelId="{FD0BB02F-0509-425F-A508-84FA72813B43}" type="presParOf" srcId="{98A424D0-5BC4-4F23-A9D7-4731EABDB3FB}" destId="{24B8257C-D8EE-462F-A138-5C631DAE63B2}" srcOrd="0" destOrd="0" presId="urn:microsoft.com/office/officeart/2005/8/layout/orgChart1"/>
-    <dgm:cxn modelId="{328E4E7F-9867-4D8A-AEDC-CF2D88261A45}" type="presParOf" srcId="{24B8257C-D8EE-462F-A138-5C631DAE63B2}" destId="{4FFFDE0E-778C-40EC-AEEA-F6F45864A6CC}" srcOrd="0" destOrd="0" presId="urn:microsoft.com/office/officeart/2005/8/layout/orgChart1"/>
-    <dgm:cxn modelId="{C0559082-EB4D-46FA-896D-599486F6491E}" type="presParOf" srcId="{24B8257C-D8EE-462F-A138-5C631DAE63B2}" destId="{E8195F43-DAB6-465A-A70C-BFD525FD22A5}" srcOrd="1" destOrd="0" presId="urn:microsoft.com/office/officeart/2005/8/layout/orgChart1"/>
-    <dgm:cxn modelId="{23D2DE4B-3C87-4AC5-8EF1-81A28A371D11}" type="presParOf" srcId="{98A424D0-5BC4-4F23-A9D7-4731EABDB3FB}" destId="{A7AB07DA-F3CD-44BC-BF57-C63A6963D16E}" srcOrd="1" destOrd="0" presId="urn:microsoft.com/office/officeart/2005/8/layout/orgChart1"/>
-    <dgm:cxn modelId="{983E2AD9-6EA9-4EAB-ABDB-7FBD03A260F6}" type="presParOf" srcId="{98A424D0-5BC4-4F23-A9D7-4731EABDB3FB}" destId="{9B2D3870-B62F-4BCC-9D8B-6B116A9E10E8}" srcOrd="2" destOrd="0" presId="urn:microsoft.com/office/officeart/2005/8/layout/orgChart1"/>
-    <dgm:cxn modelId="{3D0D54D6-0F5E-4CC9-B602-61459E711A7E}" type="presParOf" srcId="{9B2D3870-B62F-4BCC-9D8B-6B116A9E10E8}" destId="{ED2F88C3-BFC2-44C2-9FA2-BBA0B9689223}" srcOrd="0" destOrd="0" presId="urn:microsoft.com/office/officeart/2005/8/layout/orgChart1"/>
-    <dgm:cxn modelId="{545BD4B9-E0DD-4469-89EC-2CE93EF38116}" type="presParOf" srcId="{9B2D3870-B62F-4BCC-9D8B-6B116A9E10E8}" destId="{5A1F06E5-271A-4139-BF13-EC55C5BEC6AC}" srcOrd="1" destOrd="0" presId="urn:microsoft.com/office/officeart/2005/8/layout/orgChart1"/>
-    <dgm:cxn modelId="{BD4C4964-D55E-448C-A03A-5519F5721C64}" type="presParOf" srcId="{5A1F06E5-271A-4139-BF13-EC55C5BEC6AC}" destId="{AFEF4BD3-44CC-4A2B-A352-036EE58A25E4}" srcOrd="0" destOrd="0" presId="urn:microsoft.com/office/officeart/2005/8/layout/orgChart1"/>
-    <dgm:cxn modelId="{133D762D-DB31-424F-BB7B-3E1B9B336D5E}" type="presParOf" srcId="{AFEF4BD3-44CC-4A2B-A352-036EE58A25E4}" destId="{18DBB891-5FB1-4FC9-B96D-C5064DA55C1F}" srcOrd="0" destOrd="0" presId="urn:microsoft.com/office/officeart/2005/8/layout/orgChart1"/>
-    <dgm:cxn modelId="{6CD4C33C-4919-4821-87CC-564ABA03B6F8}" type="presParOf" srcId="{AFEF4BD3-44CC-4A2B-A352-036EE58A25E4}" destId="{C438B4BE-0CEA-4568-906B-AD0392F24989}" srcOrd="1" destOrd="0" presId="urn:microsoft.com/office/officeart/2005/8/layout/orgChart1"/>
-    <dgm:cxn modelId="{BCF29B41-34D2-478A-923B-67736E944BB2}" type="presParOf" srcId="{5A1F06E5-271A-4139-BF13-EC55C5BEC6AC}" destId="{F48F7224-8B94-49E2-AB70-52735AAE8747}" srcOrd="1" destOrd="0" presId="urn:microsoft.com/office/officeart/2005/8/layout/orgChart1"/>
-    <dgm:cxn modelId="{C3A1D48F-F5D5-493E-9BC9-5AD6EE4F0487}" type="presParOf" srcId="{5A1F06E5-271A-4139-BF13-EC55C5BEC6AC}" destId="{00E10564-A481-43CF-82C0-99CDF70DA6E8}" srcOrd="2" destOrd="0" presId="urn:microsoft.com/office/officeart/2005/8/layout/orgChart1"/>
-    <dgm:cxn modelId="{59049C93-672E-4BF7-B9E1-218220DA0E5E}" type="presParOf" srcId="{00E10564-A481-43CF-82C0-99CDF70DA6E8}" destId="{BC3E633F-8461-403E-BDEC-B7E99735FFBE}" srcOrd="0" destOrd="0" presId="urn:microsoft.com/office/officeart/2005/8/layout/orgChart1"/>
-    <dgm:cxn modelId="{FFBD0A45-05B6-4BEE-A2CF-3CB2277ED7C6}" type="presParOf" srcId="{00E10564-A481-43CF-82C0-99CDF70DA6E8}" destId="{13005A93-075C-48C7-99D8-BA256C83191F}" srcOrd="1" destOrd="0" presId="urn:microsoft.com/office/officeart/2005/8/layout/orgChart1"/>
-    <dgm:cxn modelId="{4C144A1C-C4DB-4DAD-AF9D-20B4E8E555C3}" type="presParOf" srcId="{13005A93-075C-48C7-99D8-BA256C83191F}" destId="{95FF74A2-7914-408D-97EC-623776C33E72}" srcOrd="0" destOrd="0" presId="urn:microsoft.com/office/officeart/2005/8/layout/orgChart1"/>
-    <dgm:cxn modelId="{A0C64E93-FC49-4CAE-993B-A7A8A2CE32C7}" type="presParOf" srcId="{95FF74A2-7914-408D-97EC-623776C33E72}" destId="{6A81A93B-70E1-4B8B-859A-DB6B99D13DD1}" srcOrd="0" destOrd="0" presId="urn:microsoft.com/office/officeart/2005/8/layout/orgChart1"/>
-    <dgm:cxn modelId="{A1B6071F-460A-4C25-B7F9-0451350D0DB7}" type="presParOf" srcId="{95FF74A2-7914-408D-97EC-623776C33E72}" destId="{4DFF4648-B7C6-4374-BC41-506B87EB4D4B}" srcOrd="1" destOrd="0" presId="urn:microsoft.com/office/officeart/2005/8/layout/orgChart1"/>
-    <dgm:cxn modelId="{F6F9CC4C-9A01-4511-B14B-920D499EE2FA}" type="presParOf" srcId="{13005A93-075C-48C7-99D8-BA256C83191F}" destId="{0F621751-7B2D-49AE-8140-9EA4B86FA697}" srcOrd="1" destOrd="0" presId="urn:microsoft.com/office/officeart/2005/8/layout/orgChart1"/>
-    <dgm:cxn modelId="{3A6BD066-1076-4942-8561-618632A60DE9}" type="presParOf" srcId="{13005A93-075C-48C7-99D8-BA256C83191F}" destId="{1A31B0CC-063C-47CC-925A-1C9995EE37A2}" srcOrd="2" destOrd="0" presId="urn:microsoft.com/office/officeart/2005/8/layout/orgChart1"/>
-    <dgm:cxn modelId="{EAFFE733-5234-47BD-BD19-8561C404B4D0}" type="presParOf" srcId="{1A31B0CC-063C-47CC-925A-1C9995EE37A2}" destId="{221D2F42-BF70-454D-9D32-7468C5EBFCFE}" srcOrd="0" destOrd="0" presId="urn:microsoft.com/office/officeart/2005/8/layout/orgChart1"/>
-    <dgm:cxn modelId="{A0EB3E3F-34CF-44AE-912F-5C545FC0BF8D}" type="presParOf" srcId="{1A31B0CC-063C-47CC-925A-1C9995EE37A2}" destId="{A3D61F6B-E580-4F9B-969E-53646304C6E2}" srcOrd="1" destOrd="0" presId="urn:microsoft.com/office/officeart/2005/8/layout/orgChart1"/>
-    <dgm:cxn modelId="{8E83537F-ED6C-44AE-9C2D-81B5A7474129}" type="presParOf" srcId="{A3D61F6B-E580-4F9B-969E-53646304C6E2}" destId="{A49C375B-1484-4C2F-9F5E-F56EA0457B1B}" srcOrd="0" destOrd="0" presId="urn:microsoft.com/office/officeart/2005/8/layout/orgChart1"/>
-    <dgm:cxn modelId="{323EEF72-FD62-4514-B559-6325CA429410}" type="presParOf" srcId="{A49C375B-1484-4C2F-9F5E-F56EA0457B1B}" destId="{9D6AA769-9EC6-4A9B-B504-B1ACE44EAF11}" srcOrd="0" destOrd="0" presId="urn:microsoft.com/office/officeart/2005/8/layout/orgChart1"/>
-    <dgm:cxn modelId="{A6B0153E-9616-4948-B9D0-983103BA5E1A}" type="presParOf" srcId="{A49C375B-1484-4C2F-9F5E-F56EA0457B1B}" destId="{593BFDB1-CAE3-4872-BF45-DD9DA354BA9B}" srcOrd="1" destOrd="0" presId="urn:microsoft.com/office/officeart/2005/8/layout/orgChart1"/>
-    <dgm:cxn modelId="{47B2ADD6-208B-4617-A358-B810AD1D6937}" type="presParOf" srcId="{A3D61F6B-E580-4F9B-969E-53646304C6E2}" destId="{35BD6349-65D5-4425-BF53-C90D4247105C}" srcOrd="1" destOrd="0" presId="urn:microsoft.com/office/officeart/2005/8/layout/orgChart1"/>
-    <dgm:cxn modelId="{A4219234-4525-4CE4-96E8-FA9F1E573F4A}" type="presParOf" srcId="{A3D61F6B-E580-4F9B-969E-53646304C6E2}" destId="{AFD14A58-D901-450E-95A3-FD0BEB2F313D}" srcOrd="2" destOrd="0" presId="urn:microsoft.com/office/officeart/2005/8/layout/orgChart1"/>
-    <dgm:cxn modelId="{030509E1-EAA0-4C3D-B371-F357BC5620D7}" type="presParOf" srcId="{00E10564-A481-43CF-82C0-99CDF70DA6E8}" destId="{266D1529-FC20-4446-9D6D-6190E4D50402}" srcOrd="2" destOrd="0" presId="urn:microsoft.com/office/officeart/2005/8/layout/orgChart1"/>
-    <dgm:cxn modelId="{880EBD32-050F-4A4B-9B33-32CB712BCBC5}" type="presParOf" srcId="{00E10564-A481-43CF-82C0-99CDF70DA6E8}" destId="{24D63D63-70F1-411E-8F9A-7C2F2035F2C1}" srcOrd="3" destOrd="0" presId="urn:microsoft.com/office/officeart/2005/8/layout/orgChart1"/>
-    <dgm:cxn modelId="{6FBD00A3-38B2-4932-B8D5-972FD2A69EB6}" type="presParOf" srcId="{24D63D63-70F1-411E-8F9A-7C2F2035F2C1}" destId="{569F79BB-87FA-4543-B880-4273B6960529}" srcOrd="0" destOrd="0" presId="urn:microsoft.com/office/officeart/2005/8/layout/orgChart1"/>
-    <dgm:cxn modelId="{40924ECC-DAEA-4B59-9652-BBA7471A290D}" type="presParOf" srcId="{569F79BB-87FA-4543-B880-4273B6960529}" destId="{5D0BB2C5-B585-4B59-8165-BA89E901922A}" srcOrd="0" destOrd="0" presId="urn:microsoft.com/office/officeart/2005/8/layout/orgChart1"/>
-    <dgm:cxn modelId="{613D49B8-8E7D-4026-9EFB-76360D09E429}" type="presParOf" srcId="{569F79BB-87FA-4543-B880-4273B6960529}" destId="{E38062C5-44BF-4D02-9ADD-92494A0DEB33}" srcOrd="1" destOrd="0" presId="urn:microsoft.com/office/officeart/2005/8/layout/orgChart1"/>
-    <dgm:cxn modelId="{4AD41933-D797-45AD-90DA-822A15780A15}" type="presParOf" srcId="{24D63D63-70F1-411E-8F9A-7C2F2035F2C1}" destId="{FA30E6BA-5FA2-40EF-B459-52624F74DBEA}" srcOrd="1" destOrd="0" presId="urn:microsoft.com/office/officeart/2005/8/layout/orgChart1"/>
-    <dgm:cxn modelId="{847725E1-18DB-473A-9638-2E6341FC8521}" type="presParOf" srcId="{24D63D63-70F1-411E-8F9A-7C2F2035F2C1}" destId="{A748BE8C-4009-4430-BAAA-FE5147896064}" srcOrd="2" destOrd="0" presId="urn:microsoft.com/office/officeart/2005/8/layout/orgChart1"/>
-    <dgm:cxn modelId="{CE66B255-BD06-4AC7-BEB1-D1AFBB95DA89}" type="presParOf" srcId="{A748BE8C-4009-4430-BAAA-FE5147896064}" destId="{5B7DE618-4DFA-4424-ADA1-B345F466AFF9}" srcOrd="0" destOrd="0" presId="urn:microsoft.com/office/officeart/2005/8/layout/orgChart1"/>
-    <dgm:cxn modelId="{68F1A793-AF17-444B-8270-751B0C990C65}" type="presParOf" srcId="{A748BE8C-4009-4430-BAAA-FE5147896064}" destId="{3326F8DD-44B4-4F5B-96EC-CF95933A6E6C}" srcOrd="1" destOrd="0" presId="urn:microsoft.com/office/officeart/2005/8/layout/orgChart1"/>
-    <dgm:cxn modelId="{341553E4-23B9-4D26-B8C1-22A880BD9C96}" type="presParOf" srcId="{3326F8DD-44B4-4F5B-96EC-CF95933A6E6C}" destId="{A6B7B530-D579-40F9-B8E4-5145716582DF}" srcOrd="0" destOrd="0" presId="urn:microsoft.com/office/officeart/2005/8/layout/orgChart1"/>
-    <dgm:cxn modelId="{DBC19BEC-7A46-4F7B-BBB4-A0AF4BA675E1}" type="presParOf" srcId="{A6B7B530-D579-40F9-B8E4-5145716582DF}" destId="{90330DBF-41F8-425F-ADE2-D271DB5F8DB2}" srcOrd="0" destOrd="0" presId="urn:microsoft.com/office/officeart/2005/8/layout/orgChart1"/>
-    <dgm:cxn modelId="{6BBBA9D5-C183-491A-BA18-92E8DC3C3C6E}" type="presParOf" srcId="{A6B7B530-D579-40F9-B8E4-5145716582DF}" destId="{8D4EE2CB-0D3C-4BE6-9A54-682393A74257}" srcOrd="1" destOrd="0" presId="urn:microsoft.com/office/officeart/2005/8/layout/orgChart1"/>
-    <dgm:cxn modelId="{8C3E5C03-4D6E-4382-8353-10AAC88C4EF2}" type="presParOf" srcId="{3326F8DD-44B4-4F5B-96EC-CF95933A6E6C}" destId="{2F3433E1-F545-49EB-A2E2-5CC131982E37}" srcOrd="1" destOrd="0" presId="urn:microsoft.com/office/officeart/2005/8/layout/orgChart1"/>
-    <dgm:cxn modelId="{55C8452F-3CB2-4810-962C-3FE85F69F439}" type="presParOf" srcId="{3326F8DD-44B4-4F5B-96EC-CF95933A6E6C}" destId="{E29C9422-D53B-4802-B593-599C7B4B9441}" srcOrd="2" destOrd="0" presId="urn:microsoft.com/office/officeart/2005/8/layout/orgChart1"/>
-    <dgm:cxn modelId="{402938FA-D237-42A0-A886-252C7176BA87}" type="presParOf" srcId="{A748BE8C-4009-4430-BAAA-FE5147896064}" destId="{79A724F6-B267-4494-8ED4-0A7DA5255B94}" srcOrd="2" destOrd="0" presId="urn:microsoft.com/office/officeart/2005/8/layout/orgChart1"/>
-    <dgm:cxn modelId="{283BB97E-B4C8-4B03-8344-672C1C7EA940}" type="presParOf" srcId="{A748BE8C-4009-4430-BAAA-FE5147896064}" destId="{3584CFDD-91FC-48BA-8EA7-20AEA53D801E}" srcOrd="3" destOrd="0" presId="urn:microsoft.com/office/officeart/2005/8/layout/orgChart1"/>
-    <dgm:cxn modelId="{DB910AD1-066C-40A1-92CC-8301EEB0792E}" type="presParOf" srcId="{3584CFDD-91FC-48BA-8EA7-20AEA53D801E}" destId="{B81AF3C4-305F-4012-AA8D-3033365C48E8}" srcOrd="0" destOrd="0" presId="urn:microsoft.com/office/officeart/2005/8/layout/orgChart1"/>
-    <dgm:cxn modelId="{1BAEC40C-60C6-43E7-B731-45B2053C4780}" type="presParOf" srcId="{B81AF3C4-305F-4012-AA8D-3033365C48E8}" destId="{F78164D0-3659-4724-8A9A-5827C7D4A9B6}" srcOrd="0" destOrd="0" presId="urn:microsoft.com/office/officeart/2005/8/layout/orgChart1"/>
-    <dgm:cxn modelId="{609CF8B0-9AA3-47A5-B8B1-4DA6726BF42C}" type="presParOf" srcId="{B81AF3C4-305F-4012-AA8D-3033365C48E8}" destId="{17A7BBEF-86F0-4326-8631-B822BDA06C6D}" srcOrd="1" destOrd="0" presId="urn:microsoft.com/office/officeart/2005/8/layout/orgChart1"/>
-    <dgm:cxn modelId="{954F4E0F-77D5-4DBA-A832-B00EAFF78834}" type="presParOf" srcId="{3584CFDD-91FC-48BA-8EA7-20AEA53D801E}" destId="{4D453A02-E30B-4ACC-B580-20B53F0C77B7}" srcOrd="1" destOrd="0" presId="urn:microsoft.com/office/officeart/2005/8/layout/orgChart1"/>
-    <dgm:cxn modelId="{13F28AAE-173A-4725-BDCA-AEFBED05AA5D}" type="presParOf" srcId="{3584CFDD-91FC-48BA-8EA7-20AEA53D801E}" destId="{73CD08DC-855F-46F6-916F-0F03C72E2641}" srcOrd="2" destOrd="0" presId="urn:microsoft.com/office/officeart/2005/8/layout/orgChart1"/>
-    <dgm:cxn modelId="{9F791AAB-8179-4044-AB08-57DD7E57C64E}" type="presParOf" srcId="{9B2D3870-B62F-4BCC-9D8B-6B116A9E10E8}" destId="{5B25CD9E-0182-44CD-B44A-FBD70C8504F0}" srcOrd="2" destOrd="0" presId="urn:microsoft.com/office/officeart/2005/8/layout/orgChart1"/>
-    <dgm:cxn modelId="{CC29A532-5E2B-4BF5-818A-9DBF5D5E2E73}" type="presParOf" srcId="{9B2D3870-B62F-4BCC-9D8B-6B116A9E10E8}" destId="{7E2BC9D7-3581-4FE5-8584-862F12AE88EF}" srcOrd="3" destOrd="0" presId="urn:microsoft.com/office/officeart/2005/8/layout/orgChart1"/>
-    <dgm:cxn modelId="{C1D87282-E14E-437E-8D04-E9331BBE3C39}" type="presParOf" srcId="{7E2BC9D7-3581-4FE5-8584-862F12AE88EF}" destId="{C8ED3A81-487C-4EF1-8C85-9488043BBAFB}" srcOrd="0" destOrd="0" presId="urn:microsoft.com/office/officeart/2005/8/layout/orgChart1"/>
-    <dgm:cxn modelId="{4507E8AF-241A-46E1-AA69-7256834FF502}" type="presParOf" srcId="{C8ED3A81-487C-4EF1-8C85-9488043BBAFB}" destId="{F15F8266-AD11-461E-A3FA-7357505E16A8}" srcOrd="0" destOrd="0" presId="urn:microsoft.com/office/officeart/2005/8/layout/orgChart1"/>
-    <dgm:cxn modelId="{D39EECC2-4DAC-472B-946E-E048FBA469C1}" type="presParOf" srcId="{C8ED3A81-487C-4EF1-8C85-9488043BBAFB}" destId="{CECF6017-B531-4D48-931D-680624BD71FA}" srcOrd="1" destOrd="0" presId="urn:microsoft.com/office/officeart/2005/8/layout/orgChart1"/>
-    <dgm:cxn modelId="{11F757DB-6B91-403C-9D20-DB8CA9123A10}" type="presParOf" srcId="{7E2BC9D7-3581-4FE5-8584-862F12AE88EF}" destId="{1DC76060-E8A6-4C82-B311-A72AFBCAAC11}" srcOrd="1" destOrd="0" presId="urn:microsoft.com/office/officeart/2005/8/layout/orgChart1"/>
-    <dgm:cxn modelId="{070D7DE5-D526-424D-AD6E-14EC7D945C24}" type="presParOf" srcId="{7E2BC9D7-3581-4FE5-8584-862F12AE88EF}" destId="{7638BC5D-9A43-4236-A8E3-E2B0AA1130C9}" srcOrd="2" destOrd="0" presId="urn:microsoft.com/office/officeart/2005/8/layout/orgChart1"/>
-    <dgm:cxn modelId="{FB8F17B5-9528-4C9E-9E0F-91808B554376}" type="presParOf" srcId="{7638BC5D-9A43-4236-A8E3-E2B0AA1130C9}" destId="{9882E255-31BB-4670-B778-249E53F23956}" srcOrd="0" destOrd="0" presId="urn:microsoft.com/office/officeart/2005/8/layout/orgChart1"/>
-    <dgm:cxn modelId="{B4E5A8C3-B35F-47CA-9600-E69D426A069D}" type="presParOf" srcId="{7638BC5D-9A43-4236-A8E3-E2B0AA1130C9}" destId="{2851DB03-7896-49EA-A6C7-AD62F2C2A867}" srcOrd="1" destOrd="0" presId="urn:microsoft.com/office/officeart/2005/8/layout/orgChart1"/>
-    <dgm:cxn modelId="{183A9718-2E3C-435A-9939-BED242EE628E}" type="presParOf" srcId="{2851DB03-7896-49EA-A6C7-AD62F2C2A867}" destId="{C1576A96-DC81-4EE6-A07E-2B77EA672379}" srcOrd="0" destOrd="0" presId="urn:microsoft.com/office/officeart/2005/8/layout/orgChart1"/>
-    <dgm:cxn modelId="{C22A7E62-9B98-4338-8B18-D876AA60F80B}" type="presParOf" srcId="{C1576A96-DC81-4EE6-A07E-2B77EA672379}" destId="{33E19900-0BB9-4408-8635-F712AD658A96}" srcOrd="0" destOrd="0" presId="urn:microsoft.com/office/officeart/2005/8/layout/orgChart1"/>
-    <dgm:cxn modelId="{CB6D7971-2D81-429A-A519-F1E624EF37BE}" type="presParOf" srcId="{C1576A96-DC81-4EE6-A07E-2B77EA672379}" destId="{8B717BD7-7066-4B1C-95E6-154E539E040C}" srcOrd="1" destOrd="0" presId="urn:microsoft.com/office/officeart/2005/8/layout/orgChart1"/>
-    <dgm:cxn modelId="{B3AEC93C-1902-4082-97F5-8329CB6B6B9C}" type="presParOf" srcId="{2851DB03-7896-49EA-A6C7-AD62F2C2A867}" destId="{5A78936E-6240-4890-B36A-A44DC1D1A673}" srcOrd="1" destOrd="0" presId="urn:microsoft.com/office/officeart/2005/8/layout/orgChart1"/>
-    <dgm:cxn modelId="{58E256D5-1BEA-413B-A527-7ED4C250FDCC}" type="presParOf" srcId="{2851DB03-7896-49EA-A6C7-AD62F2C2A867}" destId="{7D3A0CA6-0102-4F61-8AB2-BD25733BE859}" srcOrd="2" destOrd="0" presId="urn:microsoft.com/office/officeart/2005/8/layout/orgChart1"/>
-    <dgm:cxn modelId="{86AC0F37-8436-4C30-8F3F-4B0A25F7BF74}" type="presParOf" srcId="{7D3A0CA6-0102-4F61-8AB2-BD25733BE859}" destId="{359947AF-5439-4C9C-95C1-2643BF891CB9}" srcOrd="0" destOrd="0" presId="urn:microsoft.com/office/officeart/2005/8/layout/orgChart1"/>
-    <dgm:cxn modelId="{B3D91D4F-40E6-420D-B9D5-EAB9F03CD583}" type="presParOf" srcId="{7D3A0CA6-0102-4F61-8AB2-BD25733BE859}" destId="{81C2107C-1323-42B1-9A5F-0D79BF7BC21A}" srcOrd="1" destOrd="0" presId="urn:microsoft.com/office/officeart/2005/8/layout/orgChart1"/>
-    <dgm:cxn modelId="{BCF1A862-8C52-45EE-9BBD-A9A3FAD605B1}" type="presParOf" srcId="{81C2107C-1323-42B1-9A5F-0D79BF7BC21A}" destId="{5F25B339-FAEB-48A9-A731-BB312C12C3DB}" srcOrd="0" destOrd="0" presId="urn:microsoft.com/office/officeart/2005/8/layout/orgChart1"/>
-    <dgm:cxn modelId="{0F879DF3-CCB9-4C23-8D85-08D533D34F69}" type="presParOf" srcId="{5F25B339-FAEB-48A9-A731-BB312C12C3DB}" destId="{56FDEEBD-3A04-4E2E-A465-1B19D39C2CF9}" srcOrd="0" destOrd="0" presId="urn:microsoft.com/office/officeart/2005/8/layout/orgChart1"/>
-    <dgm:cxn modelId="{FF0AFEC9-72D6-4EDC-A5B6-D24B78C66122}" type="presParOf" srcId="{5F25B339-FAEB-48A9-A731-BB312C12C3DB}" destId="{85223D6A-2F60-4869-AF98-0C08151C0259}" srcOrd="1" destOrd="0" presId="urn:microsoft.com/office/officeart/2005/8/layout/orgChart1"/>
-    <dgm:cxn modelId="{C8A61F18-F6FF-4479-86DC-2FAC6B0F6334}" type="presParOf" srcId="{81C2107C-1323-42B1-9A5F-0D79BF7BC21A}" destId="{CE511DA4-A360-4F04-8F90-B7649C121296}" srcOrd="1" destOrd="0" presId="urn:microsoft.com/office/officeart/2005/8/layout/orgChart1"/>
-    <dgm:cxn modelId="{5B51251A-1BA6-4AA0-9A07-32661D91FB1C}" type="presParOf" srcId="{81C2107C-1323-42B1-9A5F-0D79BF7BC21A}" destId="{BDFB44CB-B466-4994-8395-3861FCA0946D}" srcOrd="2" destOrd="0" presId="urn:microsoft.com/office/officeart/2005/8/layout/orgChart1"/>
-    <dgm:cxn modelId="{9223CBD0-C3E3-4FB3-B469-5B840BE25694}" type="presParOf" srcId="{7D3A0CA6-0102-4F61-8AB2-BD25733BE859}" destId="{393AE2F9-7C10-4603-A29C-C2138954497A}" srcOrd="2" destOrd="0" presId="urn:microsoft.com/office/officeart/2005/8/layout/orgChart1"/>
-    <dgm:cxn modelId="{72FA8880-FBDE-4964-A1D0-1345AEAEBC3B}" type="presParOf" srcId="{7D3A0CA6-0102-4F61-8AB2-BD25733BE859}" destId="{9F593ACB-2F9B-4368-81A8-8DE44E4D6B9C}" srcOrd="3" destOrd="0" presId="urn:microsoft.com/office/officeart/2005/8/layout/orgChart1"/>
-    <dgm:cxn modelId="{820EBE8D-927C-4348-B28E-E612CFB10DEF}" type="presParOf" srcId="{9F593ACB-2F9B-4368-81A8-8DE44E4D6B9C}" destId="{1506B3C2-D541-47E4-B994-2D332321F704}" srcOrd="0" destOrd="0" presId="urn:microsoft.com/office/officeart/2005/8/layout/orgChart1"/>
-    <dgm:cxn modelId="{4991FAAB-BFC7-4996-8A03-93DEA90C10A2}" type="presParOf" srcId="{1506B3C2-D541-47E4-B994-2D332321F704}" destId="{1D12B547-CA81-4788-BD74-A2441DB36318}" srcOrd="0" destOrd="0" presId="urn:microsoft.com/office/officeart/2005/8/layout/orgChart1"/>
-    <dgm:cxn modelId="{7BFE03DA-DBA7-43B3-8C29-EA33BBAD2665}" type="presParOf" srcId="{1506B3C2-D541-47E4-B994-2D332321F704}" destId="{3E81953D-B475-42F2-872D-E81EDA9D3088}" srcOrd="1" destOrd="0" presId="urn:microsoft.com/office/officeart/2005/8/layout/orgChart1"/>
-    <dgm:cxn modelId="{56E3747F-3178-4B8C-9B14-7A69FFF45745}" type="presParOf" srcId="{9F593ACB-2F9B-4368-81A8-8DE44E4D6B9C}" destId="{AB553650-9016-44C4-A844-09AF36BC143A}" srcOrd="1" destOrd="0" presId="urn:microsoft.com/office/officeart/2005/8/layout/orgChart1"/>
-    <dgm:cxn modelId="{C09188C6-7C58-4900-BA2E-53795CFA03A0}" type="presParOf" srcId="{9F593ACB-2F9B-4368-81A8-8DE44E4D6B9C}" destId="{9C66E552-7CAD-4B78-A769-D1883DAE8A45}" srcOrd="2" destOrd="0" presId="urn:microsoft.com/office/officeart/2005/8/layout/orgChart1"/>
-    <dgm:cxn modelId="{4287D558-FAF8-4E7D-AF03-84C8C7E7606F}" type="presParOf" srcId="{9C66E552-7CAD-4B78-A769-D1883DAE8A45}" destId="{27306890-3C67-40ED-9E55-D6BAC648FCFA}" srcOrd="0" destOrd="0" presId="urn:microsoft.com/office/officeart/2005/8/layout/orgChart1"/>
-    <dgm:cxn modelId="{F9FB57AB-1FE7-4AFD-BB8F-8779130F893D}" type="presParOf" srcId="{9C66E552-7CAD-4B78-A769-D1883DAE8A45}" destId="{E29C40F0-78F4-4536-BD43-1F19896E5D9A}" srcOrd="1" destOrd="0" presId="urn:microsoft.com/office/officeart/2005/8/layout/orgChart1"/>
-    <dgm:cxn modelId="{07F61FFD-92C2-4D36-8C1C-6237E288EFBB}" type="presParOf" srcId="{E29C40F0-78F4-4536-BD43-1F19896E5D9A}" destId="{7AD21BC7-158A-4E37-B505-B0480AF47AFA}" srcOrd="0" destOrd="0" presId="urn:microsoft.com/office/officeart/2005/8/layout/orgChart1"/>
-    <dgm:cxn modelId="{70966049-564A-4525-A578-0B1BD1EA7538}" type="presParOf" srcId="{7AD21BC7-158A-4E37-B505-B0480AF47AFA}" destId="{A29678FE-143B-435B-B184-25EF06FC732A}" srcOrd="0" destOrd="0" presId="urn:microsoft.com/office/officeart/2005/8/layout/orgChart1"/>
-    <dgm:cxn modelId="{E94FF5CE-17F7-44DB-BD1A-19A14ECCE6F1}" type="presParOf" srcId="{7AD21BC7-158A-4E37-B505-B0480AF47AFA}" destId="{F4A5735B-2C65-4137-9D45-1FAFA4683626}" srcOrd="1" destOrd="0" presId="urn:microsoft.com/office/officeart/2005/8/layout/orgChart1"/>
-    <dgm:cxn modelId="{8600B9E5-E65A-4B08-8C6B-3950201AC1F7}" type="presParOf" srcId="{E29C40F0-78F4-4536-BD43-1F19896E5D9A}" destId="{12B495CE-88E2-4B99-8419-1853EA0A97AF}" srcOrd="1" destOrd="0" presId="urn:microsoft.com/office/officeart/2005/8/layout/orgChart1"/>
-    <dgm:cxn modelId="{4AA11B11-AAA9-4471-B63D-BB6572EC7B49}" type="presParOf" srcId="{E29C40F0-78F4-4536-BD43-1F19896E5D9A}" destId="{694225AB-CC00-4DF7-83E9-D149E480B106}" srcOrd="2" destOrd="0" presId="urn:microsoft.com/office/officeart/2005/8/layout/orgChart1"/>
-    <dgm:cxn modelId="{E2E6121B-3491-4DDB-8E7F-1294E420B696}" type="presParOf" srcId="{7638BC5D-9A43-4236-A8E3-E2B0AA1130C9}" destId="{C610CADA-246A-48B6-B473-575E7043A881}" srcOrd="2" destOrd="0" presId="urn:microsoft.com/office/officeart/2005/8/layout/orgChart1"/>
-    <dgm:cxn modelId="{E47C7BFE-4660-4032-B2A1-D28A154D115C}" type="presParOf" srcId="{7638BC5D-9A43-4236-A8E3-E2B0AA1130C9}" destId="{C9B1CCBE-4C4B-4BD3-B6A6-B64C5C9A54C5}" srcOrd="3" destOrd="0" presId="urn:microsoft.com/office/officeart/2005/8/layout/orgChart1"/>
-    <dgm:cxn modelId="{AA137C0F-995F-4E6C-A1F7-7EDFB973B64B}" type="presParOf" srcId="{C9B1CCBE-4C4B-4BD3-B6A6-B64C5C9A54C5}" destId="{391CE5AE-BDDC-43DC-A7C2-5FCCE753ADB1}" srcOrd="0" destOrd="0" presId="urn:microsoft.com/office/officeart/2005/8/layout/orgChart1"/>
-    <dgm:cxn modelId="{C8EB76EF-9E8B-4B4E-AA7A-2B24D33AA00A}" type="presParOf" srcId="{391CE5AE-BDDC-43DC-A7C2-5FCCE753ADB1}" destId="{2DC9E238-F054-44E1-B82F-AE16F35705B8}" srcOrd="0" destOrd="0" presId="urn:microsoft.com/office/officeart/2005/8/layout/orgChart1"/>
-    <dgm:cxn modelId="{CA99F887-2BCB-468D-8615-D513679A87B6}" type="presParOf" srcId="{391CE5AE-BDDC-43DC-A7C2-5FCCE753ADB1}" destId="{2E3104F9-A768-4533-918B-2537F78853B9}" srcOrd="1" destOrd="0" presId="urn:microsoft.com/office/officeart/2005/8/layout/orgChart1"/>
-    <dgm:cxn modelId="{9E8C6B62-9708-4E26-860C-2D44FCAF1AA4}" type="presParOf" srcId="{C9B1CCBE-4C4B-4BD3-B6A6-B64C5C9A54C5}" destId="{7015756F-8C6A-4B7E-BE5D-6005C4D0F260}" srcOrd="1" destOrd="0" presId="urn:microsoft.com/office/officeart/2005/8/layout/orgChart1"/>
-    <dgm:cxn modelId="{E1C3C592-BFCD-4E21-9054-4ABB12C4CB5C}" type="presParOf" srcId="{C9B1CCBE-4C4B-4BD3-B6A6-B64C5C9A54C5}" destId="{4C6563BF-A4F0-4EBF-BC29-703673DABF10}" srcOrd="2" destOrd="0" presId="urn:microsoft.com/office/officeart/2005/8/layout/orgChart1"/>
-    <dgm:cxn modelId="{158EBAAD-2F1F-4511-A993-9453A20024D0}" type="presParOf" srcId="{4C6563BF-A4F0-4EBF-BC29-703673DABF10}" destId="{CC5020E4-0C5E-4EBB-B07E-B4A9B016469C}" srcOrd="0" destOrd="0" presId="urn:microsoft.com/office/officeart/2005/8/layout/orgChart1"/>
-    <dgm:cxn modelId="{F0396839-6787-4D5E-860A-C7F08AE5095A}" type="presParOf" srcId="{4C6563BF-A4F0-4EBF-BC29-703673DABF10}" destId="{0DC11E9B-4829-4EA8-8A03-865391652CF3}" srcOrd="1" destOrd="0" presId="urn:microsoft.com/office/officeart/2005/8/layout/orgChart1"/>
-    <dgm:cxn modelId="{8E582A77-13BD-4C8D-AD6C-F62748A875DD}" type="presParOf" srcId="{0DC11E9B-4829-4EA8-8A03-865391652CF3}" destId="{D41AE9DD-4F20-43E5-B200-A19130CD670A}" srcOrd="0" destOrd="0" presId="urn:microsoft.com/office/officeart/2005/8/layout/orgChart1"/>
-    <dgm:cxn modelId="{DB2F80BF-B017-46A0-A2B7-F0395B33238E}" type="presParOf" srcId="{D41AE9DD-4F20-43E5-B200-A19130CD670A}" destId="{6400440C-3C9D-4F20-9C9E-59774D45D5AA}" srcOrd="0" destOrd="0" presId="urn:microsoft.com/office/officeart/2005/8/layout/orgChart1"/>
-    <dgm:cxn modelId="{77E8ACB8-D6DE-410D-8E80-A748C33EA40B}" type="presParOf" srcId="{D41AE9DD-4F20-43E5-B200-A19130CD670A}" destId="{CB758D7D-076B-4D90-B7B3-5BAE8F6E91EF}" srcOrd="1" destOrd="0" presId="urn:microsoft.com/office/officeart/2005/8/layout/orgChart1"/>
-    <dgm:cxn modelId="{A706F55B-77E1-4B81-A322-ED60C3E74B22}" type="presParOf" srcId="{0DC11E9B-4829-4EA8-8A03-865391652CF3}" destId="{E53D0E64-606F-4C56-AB52-3B958A736D85}" srcOrd="1" destOrd="0" presId="urn:microsoft.com/office/officeart/2005/8/layout/orgChart1"/>
-    <dgm:cxn modelId="{9ADE7B56-CA7E-49B9-A6C4-3F767B39173E}" type="presParOf" srcId="{0DC11E9B-4829-4EA8-8A03-865391652CF3}" destId="{726A3670-C47C-468D-BEE9-A22F7241D622}" srcOrd="2" destOrd="0" presId="urn:microsoft.com/office/officeart/2005/8/layout/orgChart1"/>
-    <dgm:cxn modelId="{4094C37F-EAE5-40B3-B90A-B1A88E5E3FBB}" type="presParOf" srcId="{4C6563BF-A4F0-4EBF-BC29-703673DABF10}" destId="{4E2B58C2-7DFF-4928-A50C-3F879B47E332}" srcOrd="2" destOrd="0" presId="urn:microsoft.com/office/officeart/2005/8/layout/orgChart1"/>
-    <dgm:cxn modelId="{31076F23-02AE-4C0B-BDEA-EB58CD2C3F5A}" type="presParOf" srcId="{4C6563BF-A4F0-4EBF-BC29-703673DABF10}" destId="{5171F8A9-B57B-4D02-8FC1-F87E4120F45F}" srcOrd="3" destOrd="0" presId="urn:microsoft.com/office/officeart/2005/8/layout/orgChart1"/>
-    <dgm:cxn modelId="{048735CF-19DC-44E2-8115-70CC3E69A90B}" type="presParOf" srcId="{5171F8A9-B57B-4D02-8FC1-F87E4120F45F}" destId="{C28B308D-AF3D-4A8E-8E0B-4D1BBB7AC110}" srcOrd="0" destOrd="0" presId="urn:microsoft.com/office/officeart/2005/8/layout/orgChart1"/>
-    <dgm:cxn modelId="{97FE4D00-73AC-474E-B77D-ED9367F64FC8}" type="presParOf" srcId="{C28B308D-AF3D-4A8E-8E0B-4D1BBB7AC110}" destId="{BB1FF034-D0F4-42EE-90CF-DDFEDBC38A0F}" srcOrd="0" destOrd="0" presId="urn:microsoft.com/office/officeart/2005/8/layout/orgChart1"/>
-    <dgm:cxn modelId="{815E770F-7906-421F-BEE6-4C4E9C705068}" type="presParOf" srcId="{C28B308D-AF3D-4A8E-8E0B-4D1BBB7AC110}" destId="{1C42D5E8-DEC8-450D-BA46-351F457B392D}" srcOrd="1" destOrd="0" presId="urn:microsoft.com/office/officeart/2005/8/layout/orgChart1"/>
-    <dgm:cxn modelId="{0E350415-AB90-4CE8-90F1-1A80CF045366}" type="presParOf" srcId="{5171F8A9-B57B-4D02-8FC1-F87E4120F45F}" destId="{E21D7328-DCC7-4538-B1C1-C6381C09000B}" srcOrd="1" destOrd="0" presId="urn:microsoft.com/office/officeart/2005/8/layout/orgChart1"/>
-    <dgm:cxn modelId="{8E160584-5AFD-4A6B-8D35-72AFC8C4FB2C}" type="presParOf" srcId="{5171F8A9-B57B-4D02-8FC1-F87E4120F45F}" destId="{B25D149C-4E5C-4DF0-9CE0-778B9995F177}" srcOrd="2" destOrd="0" presId="urn:microsoft.com/office/officeart/2005/8/layout/orgChart1"/>
-    <dgm:cxn modelId="{6762808F-FB72-4B33-8B0F-7BD2EB12AEA1}" type="presParOf" srcId="{B25D149C-4E5C-4DF0-9CE0-778B9995F177}" destId="{4F3EC91D-8347-41DC-B6F1-F3D1FED319AC}" srcOrd="0" destOrd="0" presId="urn:microsoft.com/office/officeart/2005/8/layout/orgChart1"/>
-    <dgm:cxn modelId="{6A5DB154-F5CA-46D2-A17C-DA8311FBE824}" type="presParOf" srcId="{B25D149C-4E5C-4DF0-9CE0-778B9995F177}" destId="{0D5023CE-DF75-42B8-956E-B662DC451CEB}" srcOrd="1" destOrd="0" presId="urn:microsoft.com/office/officeart/2005/8/layout/orgChart1"/>
-    <dgm:cxn modelId="{8C8FE9F5-110A-44A8-B924-82E4BFFB478D}" type="presParOf" srcId="{0D5023CE-DF75-42B8-956E-B662DC451CEB}" destId="{3B187A9C-9A95-4383-B22A-24A754830049}" srcOrd="0" destOrd="0" presId="urn:microsoft.com/office/officeart/2005/8/layout/orgChart1"/>
-    <dgm:cxn modelId="{E7EDCD47-2AD1-4B67-97CE-15355618D9FA}" type="presParOf" srcId="{3B187A9C-9A95-4383-B22A-24A754830049}" destId="{157B7F59-F52F-4C85-9301-28C578713DC8}" srcOrd="0" destOrd="0" presId="urn:microsoft.com/office/officeart/2005/8/layout/orgChart1"/>
-    <dgm:cxn modelId="{26433C3C-0780-40FD-88F5-4F7EFD0D3FE0}" type="presParOf" srcId="{3B187A9C-9A95-4383-B22A-24A754830049}" destId="{5513730A-7156-4C3C-9072-969ABEDE6AC7}" srcOrd="1" destOrd="0" presId="urn:microsoft.com/office/officeart/2005/8/layout/orgChart1"/>
-    <dgm:cxn modelId="{8053CD48-CDF5-4C6B-BA14-2E4BE405D1EF}" type="presParOf" srcId="{0D5023CE-DF75-42B8-956E-B662DC451CEB}" destId="{2D9CF9EC-967D-4703-A4C3-C20394CFA50C}" srcOrd="1" destOrd="0" presId="urn:microsoft.com/office/officeart/2005/8/layout/orgChart1"/>
-    <dgm:cxn modelId="{3792CD1D-3E80-48D1-BD95-186ED792303D}" type="presParOf" srcId="{0D5023CE-DF75-42B8-956E-B662DC451CEB}" destId="{9A286AB8-3575-456F-84C9-B8976F405884}" srcOrd="2" destOrd="0" presId="urn:microsoft.com/office/officeart/2005/8/layout/orgChart1"/>
-    <dgm:cxn modelId="{D8132F0B-FEEA-4C92-A918-3B2CF1227A35}" type="presParOf" srcId="{7638BC5D-9A43-4236-A8E3-E2B0AA1130C9}" destId="{0EB56516-F058-4E18-A11A-661CE5FFFD20}" srcOrd="4" destOrd="0" presId="urn:microsoft.com/office/officeart/2005/8/layout/orgChart1"/>
-    <dgm:cxn modelId="{5EF2332A-C2B9-4B43-8E0B-9A704F90F225}" type="presParOf" srcId="{7638BC5D-9A43-4236-A8E3-E2B0AA1130C9}" destId="{780EBEA5-05A6-4B66-B8D4-1F119084308D}" srcOrd="5" destOrd="0" presId="urn:microsoft.com/office/officeart/2005/8/layout/orgChart1"/>
-    <dgm:cxn modelId="{78E0BB1B-CEF0-4DBC-8E9D-96373D9A21C8}" type="presParOf" srcId="{780EBEA5-05A6-4B66-B8D4-1F119084308D}" destId="{7645672B-8E11-4C6A-8489-9C72099FF193}" srcOrd="0" destOrd="0" presId="urn:microsoft.com/office/officeart/2005/8/layout/orgChart1"/>
-    <dgm:cxn modelId="{95969D53-E4F1-43C2-9C5C-81EF0FAC8F82}" type="presParOf" srcId="{7645672B-8E11-4C6A-8489-9C72099FF193}" destId="{2B9685D8-006A-4898-9C7B-EF18225D9069}" srcOrd="0" destOrd="0" presId="urn:microsoft.com/office/officeart/2005/8/layout/orgChart1"/>
-    <dgm:cxn modelId="{6D286147-C7FA-477D-952F-FB155FB44490}" type="presParOf" srcId="{7645672B-8E11-4C6A-8489-9C72099FF193}" destId="{CC89EADA-8B68-4529-85B9-BE8028CD765D}" srcOrd="1" destOrd="0" presId="urn:microsoft.com/office/officeart/2005/8/layout/orgChart1"/>
-    <dgm:cxn modelId="{932DF076-E899-45B7-8BD9-8CE6D0FA87DD}" type="presParOf" srcId="{780EBEA5-05A6-4B66-B8D4-1F119084308D}" destId="{11D71DE4-34CD-4089-97FC-93EB3E7B81A8}" srcOrd="1" destOrd="0" presId="urn:microsoft.com/office/officeart/2005/8/layout/orgChart1"/>
-    <dgm:cxn modelId="{E862424F-4292-45A1-8418-CE8CA5F8874B}" type="presParOf" srcId="{780EBEA5-05A6-4B66-B8D4-1F119084308D}" destId="{64D9811F-A585-4E24-A849-01BD487824B7}" srcOrd="2" destOrd="0" presId="urn:microsoft.com/office/officeart/2005/8/layout/orgChart1"/>
-    <dgm:cxn modelId="{42B85BE8-DB0B-438D-9DE1-093E86E6118D}" type="presParOf" srcId="{64D9811F-A585-4E24-A849-01BD487824B7}" destId="{53EE3379-C4D9-4D2A-80F0-C6C5382A33C9}" srcOrd="0" destOrd="0" presId="urn:microsoft.com/office/officeart/2005/8/layout/orgChart1"/>
-    <dgm:cxn modelId="{0CDB9615-245E-4CDD-8D78-1B9EB7FBCB1B}" type="presParOf" srcId="{64D9811F-A585-4E24-A849-01BD487824B7}" destId="{F4FAFF53-A46A-4660-AAC2-E0C8439BA395}" srcOrd="1" destOrd="0" presId="urn:microsoft.com/office/officeart/2005/8/layout/orgChart1"/>
-    <dgm:cxn modelId="{3F5B1D1B-C65C-4FE4-BE6F-F743C11E2209}" type="presParOf" srcId="{F4FAFF53-A46A-4660-AAC2-E0C8439BA395}" destId="{308126CF-87B0-475C-87E8-0E71B592CAB5}" srcOrd="0" destOrd="0" presId="urn:microsoft.com/office/officeart/2005/8/layout/orgChart1"/>
-    <dgm:cxn modelId="{925E1D73-1359-4837-BE5D-046A646A1272}" type="presParOf" srcId="{308126CF-87B0-475C-87E8-0E71B592CAB5}" destId="{7E37B81D-C9BD-4846-B557-61A6FBACEEAA}" srcOrd="0" destOrd="0" presId="urn:microsoft.com/office/officeart/2005/8/layout/orgChart1"/>
-    <dgm:cxn modelId="{7ED30D63-0107-4E66-894E-F52C82E2E02A}" type="presParOf" srcId="{308126CF-87B0-475C-87E8-0E71B592CAB5}" destId="{227DDBD7-0C65-4CB6-AE8E-ED04C25D8C5F}" srcOrd="1" destOrd="0" presId="urn:microsoft.com/office/officeart/2005/8/layout/orgChart1"/>
-    <dgm:cxn modelId="{2A561FF7-D82A-4119-B601-C54261060A27}" type="presParOf" srcId="{F4FAFF53-A46A-4660-AAC2-E0C8439BA395}" destId="{B2A86D6F-C033-4649-9AA5-4BAFA06AFB5C}" srcOrd="1" destOrd="0" presId="urn:microsoft.com/office/officeart/2005/8/layout/orgChart1"/>
-    <dgm:cxn modelId="{EFF8F6E8-E5B8-42FA-9318-512210A48004}" type="presParOf" srcId="{F4FAFF53-A46A-4660-AAC2-E0C8439BA395}" destId="{9AC3534E-221C-4310-86DD-E5B4BDA1EA35}" srcOrd="2" destOrd="0" presId="urn:microsoft.com/office/officeart/2005/8/layout/orgChart1"/>
-    <dgm:cxn modelId="{0578D5C0-AD71-4481-B6FC-F2766C252910}" type="presParOf" srcId="{64D9811F-A585-4E24-A849-01BD487824B7}" destId="{735731F4-B3E8-4A88-9B34-9A1F0420FB18}" srcOrd="2" destOrd="0" presId="urn:microsoft.com/office/officeart/2005/8/layout/orgChart1"/>
-    <dgm:cxn modelId="{EFE97E90-9B93-4DFB-802C-27B93049824F}" type="presParOf" srcId="{64D9811F-A585-4E24-A849-01BD487824B7}" destId="{F80723A9-9743-460F-8FC4-3448003B5696}" srcOrd="3" destOrd="0" presId="urn:microsoft.com/office/officeart/2005/8/layout/orgChart1"/>
-    <dgm:cxn modelId="{ABCA003E-354B-4DDD-804B-9FDA93377104}" type="presParOf" srcId="{F80723A9-9743-460F-8FC4-3448003B5696}" destId="{E050F4DB-D7F1-47AF-8363-9920F7A366B8}" srcOrd="0" destOrd="0" presId="urn:microsoft.com/office/officeart/2005/8/layout/orgChart1"/>
-    <dgm:cxn modelId="{2AE1A0EE-1CA3-4DCA-A68C-85000634459B}" type="presParOf" srcId="{E050F4DB-D7F1-47AF-8363-9920F7A366B8}" destId="{AC9CFD7E-8D94-410F-B512-CAA8A62EAA1F}" srcOrd="0" destOrd="0" presId="urn:microsoft.com/office/officeart/2005/8/layout/orgChart1"/>
-    <dgm:cxn modelId="{6A83B3D4-75BE-4FEC-A67E-598594039BEE}" type="presParOf" srcId="{E050F4DB-D7F1-47AF-8363-9920F7A366B8}" destId="{59591444-B07A-438B-A4EC-B1FBC103E086}" srcOrd="1" destOrd="0" presId="urn:microsoft.com/office/officeart/2005/8/layout/orgChart1"/>
-    <dgm:cxn modelId="{D45BCEFA-80BE-4603-98B3-0AE957EE1F9E}" type="presParOf" srcId="{F80723A9-9743-460F-8FC4-3448003B5696}" destId="{1E61CE96-4FB4-42F2-93E0-8270C44A95FF}" srcOrd="1" destOrd="0" presId="urn:microsoft.com/office/officeart/2005/8/layout/orgChart1"/>
-    <dgm:cxn modelId="{A6E24D9F-BF24-4474-ABA4-E85B5A1333BB}" type="presParOf" srcId="{F80723A9-9743-460F-8FC4-3448003B5696}" destId="{28002AB7-7E10-45FA-8B7E-227C459ADDB5}" srcOrd="2" destOrd="0" presId="urn:microsoft.com/office/officeart/2005/8/layout/orgChart1"/>
-    <dgm:cxn modelId="{05CD80D4-413D-41F0-9320-5504DA39F4A8}" type="presParOf" srcId="{64D9811F-A585-4E24-A849-01BD487824B7}" destId="{3AD48C78-0B20-4E16-8F1B-CF2E39705C3D}" srcOrd="4" destOrd="0" presId="urn:microsoft.com/office/officeart/2005/8/layout/orgChart1"/>
-    <dgm:cxn modelId="{5BB1AF0C-09B0-4BBD-B235-266351416312}" type="presParOf" srcId="{64D9811F-A585-4E24-A849-01BD487824B7}" destId="{B8BFF3FD-2C51-457C-A251-08C65A258274}" srcOrd="5" destOrd="0" presId="urn:microsoft.com/office/officeart/2005/8/layout/orgChart1"/>
-    <dgm:cxn modelId="{38C2E5E1-765D-49B4-AE69-DBB9EBDDACDD}" type="presParOf" srcId="{B8BFF3FD-2C51-457C-A251-08C65A258274}" destId="{751A3D07-296F-4A6B-985D-479B775CB069}" srcOrd="0" destOrd="0" presId="urn:microsoft.com/office/officeart/2005/8/layout/orgChart1"/>
-    <dgm:cxn modelId="{B634018F-8B15-43A0-ABB1-370BA25F8FB7}" type="presParOf" srcId="{751A3D07-296F-4A6B-985D-479B775CB069}" destId="{8DD80419-5BF5-4EAD-97C8-39B7E458B61A}" srcOrd="0" destOrd="0" presId="urn:microsoft.com/office/officeart/2005/8/layout/orgChart1"/>
-    <dgm:cxn modelId="{A8459B65-3DC7-4555-9221-86277F681D58}" type="presParOf" srcId="{751A3D07-296F-4A6B-985D-479B775CB069}" destId="{7DB3530F-2D45-4251-9B1B-66E73B6C7678}" srcOrd="1" destOrd="0" presId="urn:microsoft.com/office/officeart/2005/8/layout/orgChart1"/>
-    <dgm:cxn modelId="{EB7916AC-C186-439A-9965-BFD0C5B23FEB}" type="presParOf" srcId="{B8BFF3FD-2C51-457C-A251-08C65A258274}" destId="{2A715CE5-6A5B-4779-AD62-55937140302D}" srcOrd="1" destOrd="0" presId="urn:microsoft.com/office/officeart/2005/8/layout/orgChart1"/>
-    <dgm:cxn modelId="{C6923DD9-922C-4A9C-BDB0-97589E8525AC}" type="presParOf" srcId="{B8BFF3FD-2C51-457C-A251-08C65A258274}" destId="{80D2CD0E-F756-48CB-B028-EE51A8118457}" srcOrd="2" destOrd="0" presId="urn:microsoft.com/office/officeart/2005/8/layout/orgChart1"/>
-    <dgm:cxn modelId="{99550917-2408-44B8-ACF1-978FAEEC9137}" type="presParOf" srcId="{9B2D3870-B62F-4BCC-9D8B-6B116A9E10E8}" destId="{2BBD5777-2556-419D-A140-58B3A897BCA4}" srcOrd="4" destOrd="0" presId="urn:microsoft.com/office/officeart/2005/8/layout/orgChart1"/>
-    <dgm:cxn modelId="{991FCF3C-CA90-4496-820E-988664E2EF06}" type="presParOf" srcId="{9B2D3870-B62F-4BCC-9D8B-6B116A9E10E8}" destId="{45959E9D-DFDD-4732-9B81-D565E1947246}" srcOrd="5" destOrd="0" presId="urn:microsoft.com/office/officeart/2005/8/layout/orgChart1"/>
-    <dgm:cxn modelId="{449DC233-74DB-46FF-A1E7-B2F766E9741D}" type="presParOf" srcId="{45959E9D-DFDD-4732-9B81-D565E1947246}" destId="{EA357349-5F60-4FEA-9096-77F9C1911761}" srcOrd="0" destOrd="0" presId="urn:microsoft.com/office/officeart/2005/8/layout/orgChart1"/>
-    <dgm:cxn modelId="{EDEBF06E-BF22-4420-88E8-154314C8B866}" type="presParOf" srcId="{EA357349-5F60-4FEA-9096-77F9C1911761}" destId="{BE3D0660-B829-4F25-92E1-A1EDDDC5D277}" srcOrd="0" destOrd="0" presId="urn:microsoft.com/office/officeart/2005/8/layout/orgChart1"/>
-    <dgm:cxn modelId="{3F84FDD8-15BF-4F1B-8459-20B221B8301E}" type="presParOf" srcId="{EA357349-5F60-4FEA-9096-77F9C1911761}" destId="{EE265A84-FCD0-4925-85CD-37B4AEFFE777}" srcOrd="1" destOrd="0" presId="urn:microsoft.com/office/officeart/2005/8/layout/orgChart1"/>
-    <dgm:cxn modelId="{0BC04909-2EC3-4B41-81D2-FC55AF4E0F12}" type="presParOf" srcId="{45959E9D-DFDD-4732-9B81-D565E1947246}" destId="{894E6270-56AC-49C9-8F58-F05838E3ACDB}" srcOrd="1" destOrd="0" presId="urn:microsoft.com/office/officeart/2005/8/layout/orgChart1"/>
-    <dgm:cxn modelId="{55368353-19DB-4E13-859E-928CBE01898D}" type="presParOf" srcId="{45959E9D-DFDD-4732-9B81-D565E1947246}" destId="{ED92570F-D422-4D9D-A044-03E02C0EDD8D}" srcOrd="2" destOrd="0" presId="urn:microsoft.com/office/officeart/2005/8/layout/orgChart1"/>
-    <dgm:cxn modelId="{5E4EE95D-E132-49D2-A01C-C3D29A805B86}" type="presParOf" srcId="{ED92570F-D422-4D9D-A044-03E02C0EDD8D}" destId="{38E82CCC-EAE7-4213-9EB8-2CB4212845D8}" srcOrd="0" destOrd="0" presId="urn:microsoft.com/office/officeart/2005/8/layout/orgChart1"/>
-    <dgm:cxn modelId="{BD404C54-A443-4752-B86E-AE57ABAA2DEB}" type="presParOf" srcId="{ED92570F-D422-4D9D-A044-03E02C0EDD8D}" destId="{8CDB8370-ED72-4A08-8726-6698335E24E8}" srcOrd="1" destOrd="0" presId="urn:microsoft.com/office/officeart/2005/8/layout/orgChart1"/>
-    <dgm:cxn modelId="{50149E25-42C6-43CD-9C25-51635E47254B}" type="presParOf" srcId="{8CDB8370-ED72-4A08-8726-6698335E24E8}" destId="{C827EA68-D0ED-42A6-8887-9873ADF4684C}" srcOrd="0" destOrd="0" presId="urn:microsoft.com/office/officeart/2005/8/layout/orgChart1"/>
-    <dgm:cxn modelId="{2B8627F3-9835-4B56-8EFD-D1FABE1E12F2}" type="presParOf" srcId="{C827EA68-D0ED-42A6-8887-9873ADF4684C}" destId="{51930273-B49F-4CE2-A2DA-606850AAC2AC}" srcOrd="0" destOrd="0" presId="urn:microsoft.com/office/officeart/2005/8/layout/orgChart1"/>
-    <dgm:cxn modelId="{088E5ED2-E8B0-466C-90E5-2578BAB9B52A}" type="presParOf" srcId="{C827EA68-D0ED-42A6-8887-9873ADF4684C}" destId="{34247F3D-3851-4179-95F1-A8F765291C9C}" srcOrd="1" destOrd="0" presId="urn:microsoft.com/office/officeart/2005/8/layout/orgChart1"/>
-    <dgm:cxn modelId="{DA57F5E5-1920-469C-A236-EED093EDEB0C}" type="presParOf" srcId="{8CDB8370-ED72-4A08-8726-6698335E24E8}" destId="{E88BA3F2-8841-4971-B258-355907F6BA03}" srcOrd="1" destOrd="0" presId="urn:microsoft.com/office/officeart/2005/8/layout/orgChart1"/>
-    <dgm:cxn modelId="{F24C8678-5DC2-4FB3-AFA8-6C8407533D5E}" type="presParOf" srcId="{8CDB8370-ED72-4A08-8726-6698335E24E8}" destId="{48FC9BD7-0569-448D-A173-0227AD6C2D00}" srcOrd="2" destOrd="0" presId="urn:microsoft.com/office/officeart/2005/8/layout/orgChart1"/>
-    <dgm:cxn modelId="{CF9E3248-141F-4A2B-B72E-EF029D242D0D}" type="presParOf" srcId="{ED92570F-D422-4D9D-A044-03E02C0EDD8D}" destId="{2BF8B1F3-1B58-4110-8A5F-4F45944A7EFE}" srcOrd="2" destOrd="0" presId="urn:microsoft.com/office/officeart/2005/8/layout/orgChart1"/>
-    <dgm:cxn modelId="{511C06D2-FF9F-4B1C-A9C1-49488433AAF2}" type="presParOf" srcId="{ED92570F-D422-4D9D-A044-03E02C0EDD8D}" destId="{9654874A-271C-462D-B217-65830688A9E1}" srcOrd="3" destOrd="0" presId="urn:microsoft.com/office/officeart/2005/8/layout/orgChart1"/>
-    <dgm:cxn modelId="{60E12D69-8CC0-497E-9654-69C5369D6A29}" type="presParOf" srcId="{9654874A-271C-462D-B217-65830688A9E1}" destId="{5F80CCFE-D956-4CE1-A300-A6A40C54B509}" srcOrd="0" destOrd="0" presId="urn:microsoft.com/office/officeart/2005/8/layout/orgChart1"/>
-    <dgm:cxn modelId="{8FCA129C-155C-4EF1-BB02-78F83CE4BE29}" type="presParOf" srcId="{5F80CCFE-D956-4CE1-A300-A6A40C54B509}" destId="{A920D933-9F20-4699-B577-D7D29113C9ED}" srcOrd="0" destOrd="0" presId="urn:microsoft.com/office/officeart/2005/8/layout/orgChart1"/>
-    <dgm:cxn modelId="{55F11216-4003-4589-9025-274D577CC7AF}" type="presParOf" srcId="{5F80CCFE-D956-4CE1-A300-A6A40C54B509}" destId="{059CF787-A935-4718-A16A-728DE0E45792}" srcOrd="1" destOrd="0" presId="urn:microsoft.com/office/officeart/2005/8/layout/orgChart1"/>
-    <dgm:cxn modelId="{83805E84-34C0-41F4-AB4B-D0FF69D75A9D}" type="presParOf" srcId="{9654874A-271C-462D-B217-65830688A9E1}" destId="{848A624E-0C6A-4506-9A88-90F3ADBE0F32}" srcOrd="1" destOrd="0" presId="urn:microsoft.com/office/officeart/2005/8/layout/orgChart1"/>
-    <dgm:cxn modelId="{F96BC8FD-C4CD-422F-B2E0-BE8BB74C5F74}" type="presParOf" srcId="{9654874A-271C-462D-B217-65830688A9E1}" destId="{BA7EF91D-3C57-4A1B-B3CF-01C99882A576}" srcOrd="2" destOrd="0" presId="urn:microsoft.com/office/officeart/2005/8/layout/orgChart1"/>
+    <dgm:cxn modelId="{9D9B6A9F-D730-4BBA-9435-EA79DBE910AC}" type="presParOf" srcId="{E6860C8D-DAC3-4510-80C4-991D0EB88B04}" destId="{69E7ABF5-0B31-472C-A75B-095EE13BB484}" srcOrd="0" destOrd="0" presId="urn:microsoft.com/office/officeart/2005/8/layout/orgChart1"/>
+    <dgm:cxn modelId="{86836E93-AB20-4405-924F-2635DF77AE9A}" type="presParOf" srcId="{69E7ABF5-0B31-472C-A75B-095EE13BB484}" destId="{BC6B7B9D-68B6-42A1-A2DA-BAE3038D9FA7}" srcOrd="0" destOrd="0" presId="urn:microsoft.com/office/officeart/2005/8/layout/orgChart1"/>
+    <dgm:cxn modelId="{E662DA00-3CFB-4C49-A843-E839E6A0BE8B}" type="presParOf" srcId="{BC6B7B9D-68B6-42A1-A2DA-BAE3038D9FA7}" destId="{509BE53F-8C6D-4E57-A2BB-B510FA533BA0}" srcOrd="0" destOrd="0" presId="urn:microsoft.com/office/officeart/2005/8/layout/orgChart1"/>
+    <dgm:cxn modelId="{E3C2D6EA-9D21-4F57-9765-DA0EF0E9CB4C}" type="presParOf" srcId="{BC6B7B9D-68B6-42A1-A2DA-BAE3038D9FA7}" destId="{EBDED88E-FAEF-482C-A6DC-01A0709FADF0}" srcOrd="1" destOrd="0" presId="urn:microsoft.com/office/officeart/2005/8/layout/orgChart1"/>
+    <dgm:cxn modelId="{C240201C-E5C2-4555-93F1-D00FC9520AEB}" type="presParOf" srcId="{69E7ABF5-0B31-472C-A75B-095EE13BB484}" destId="{DF3F4BD7-AFF6-45BD-BB9B-77C56224A77C}" srcOrd="1" destOrd="0" presId="urn:microsoft.com/office/officeart/2005/8/layout/orgChart1"/>
+    <dgm:cxn modelId="{0734F4D5-969C-437F-BF03-8B2AD1B58027}" type="presParOf" srcId="{69E7ABF5-0B31-472C-A75B-095EE13BB484}" destId="{13787771-3E72-4EE7-A38E-576BFAB07021}" srcOrd="2" destOrd="0" presId="urn:microsoft.com/office/officeart/2005/8/layout/orgChart1"/>
+    <dgm:cxn modelId="{F03B9B77-7208-43BA-9557-5268D6043F5E}" type="presParOf" srcId="{13787771-3E72-4EE7-A38E-576BFAB07021}" destId="{416F0F07-DEA0-4A7D-AF8A-3797342A2A89}" srcOrd="0" destOrd="0" presId="urn:microsoft.com/office/officeart/2005/8/layout/orgChart1"/>
+    <dgm:cxn modelId="{EED00976-C02E-40F1-8D6B-2E03749E9D53}" type="presParOf" srcId="{13787771-3E72-4EE7-A38E-576BFAB07021}" destId="{75950480-1B0D-4EA1-99F9-570E05AC0E9C}" srcOrd="1" destOrd="0" presId="urn:microsoft.com/office/officeart/2005/8/layout/orgChart1"/>
+    <dgm:cxn modelId="{9DBAC78E-E7F8-4F76-9695-84106996A2C0}" type="presParOf" srcId="{75950480-1B0D-4EA1-99F9-570E05AC0E9C}" destId="{CF19A080-6991-4429-B680-ABA88C11E0C9}" srcOrd="0" destOrd="0" presId="urn:microsoft.com/office/officeart/2005/8/layout/orgChart1"/>
+    <dgm:cxn modelId="{E6B87709-5ABD-4E93-9142-6B6CB9434DBC}" type="presParOf" srcId="{CF19A080-6991-4429-B680-ABA88C11E0C9}" destId="{AA77394C-2023-4562-8F67-23AFB206F30E}" srcOrd="0" destOrd="0" presId="urn:microsoft.com/office/officeart/2005/8/layout/orgChart1"/>
+    <dgm:cxn modelId="{7833CF23-2144-416F-AE06-35B0CD78B5FF}" type="presParOf" srcId="{CF19A080-6991-4429-B680-ABA88C11E0C9}" destId="{E399D96D-2E0D-4FBE-9A07-3F0A19F278AA}" srcOrd="1" destOrd="0" presId="urn:microsoft.com/office/officeart/2005/8/layout/orgChart1"/>
+    <dgm:cxn modelId="{8E68DA7A-FA5E-4089-AA12-D11B9DC43096}" type="presParOf" srcId="{75950480-1B0D-4EA1-99F9-570E05AC0E9C}" destId="{02FD3BF9-D5ED-4D80-AEE3-E07100F83A6B}" srcOrd="1" destOrd="0" presId="urn:microsoft.com/office/officeart/2005/8/layout/orgChart1"/>
+    <dgm:cxn modelId="{D42B0C5B-2A92-49CE-8559-20485FC9322E}" type="presParOf" srcId="{75950480-1B0D-4EA1-99F9-570E05AC0E9C}" destId="{19DC4005-2635-456F-A5D5-16C48B6C0388}" srcOrd="2" destOrd="0" presId="urn:microsoft.com/office/officeart/2005/8/layout/orgChart1"/>
+    <dgm:cxn modelId="{20304DB5-F453-4EC0-BDC1-068CAF1C234D}" type="presParOf" srcId="{19DC4005-2635-456F-A5D5-16C48B6C0388}" destId="{331505A9-7D7A-4F89-B9EA-764F55414808}" srcOrd="0" destOrd="0" presId="urn:microsoft.com/office/officeart/2005/8/layout/orgChart1"/>
+    <dgm:cxn modelId="{2171CF14-70BA-4E67-8CB9-044B628616B1}" type="presParOf" srcId="{19DC4005-2635-456F-A5D5-16C48B6C0388}" destId="{EB1AF144-3AD0-4250-BCBE-EEFD6405B172}" srcOrd="1" destOrd="0" presId="urn:microsoft.com/office/officeart/2005/8/layout/orgChart1"/>
+    <dgm:cxn modelId="{D0A1E22E-AA1E-4186-8AA9-AADBDC752778}" type="presParOf" srcId="{EB1AF144-3AD0-4250-BCBE-EEFD6405B172}" destId="{7602909C-3640-4360-B96F-DFD0B93C8005}" srcOrd="0" destOrd="0" presId="urn:microsoft.com/office/officeart/2005/8/layout/orgChart1"/>
+    <dgm:cxn modelId="{16B7C1E4-FB32-48AA-9657-D6C8FB682685}" type="presParOf" srcId="{7602909C-3640-4360-B96F-DFD0B93C8005}" destId="{D7CB6126-5F88-480E-92C1-20FCC6A6B1BC}" srcOrd="0" destOrd="0" presId="urn:microsoft.com/office/officeart/2005/8/layout/orgChart1"/>
+    <dgm:cxn modelId="{B9887F89-A051-4429-B43F-6B00E9A2392E}" type="presParOf" srcId="{7602909C-3640-4360-B96F-DFD0B93C8005}" destId="{ABFD6ADA-118F-46FF-8E6B-A2DC5A4C43EE}" srcOrd="1" destOrd="0" presId="urn:microsoft.com/office/officeart/2005/8/layout/orgChart1"/>
+    <dgm:cxn modelId="{B59B367C-A286-4D51-AAE0-C77090EC2C63}" type="presParOf" srcId="{EB1AF144-3AD0-4250-BCBE-EEFD6405B172}" destId="{F78CEF85-4405-43A6-9F00-F4FFBF8834A0}" srcOrd="1" destOrd="0" presId="urn:microsoft.com/office/officeart/2005/8/layout/orgChart1"/>
+    <dgm:cxn modelId="{B500110D-D8CB-4308-8B2B-2C6F8DD5A520}" type="presParOf" srcId="{EB1AF144-3AD0-4250-BCBE-EEFD6405B172}" destId="{90038E01-8118-438E-9133-DA0D5E687F32}" srcOrd="2" destOrd="0" presId="urn:microsoft.com/office/officeart/2005/8/layout/orgChart1"/>
+    <dgm:cxn modelId="{B1FD4606-7E0C-47C5-B976-248F6EE6C849}" type="presParOf" srcId="{19DC4005-2635-456F-A5D5-16C48B6C0388}" destId="{B548C1C7-9FEC-413F-93AE-568D8802B6D4}" srcOrd="2" destOrd="0" presId="urn:microsoft.com/office/officeart/2005/8/layout/orgChart1"/>
+    <dgm:cxn modelId="{04895F64-1DE6-4506-B998-6C5738C9908F}" type="presParOf" srcId="{19DC4005-2635-456F-A5D5-16C48B6C0388}" destId="{BA84BA18-ECFD-4CD9-B224-05C8CB21E14A}" srcOrd="3" destOrd="0" presId="urn:microsoft.com/office/officeart/2005/8/layout/orgChart1"/>
+    <dgm:cxn modelId="{D6E5FACD-8E63-4062-9C15-C0B5190101E2}" type="presParOf" srcId="{BA84BA18-ECFD-4CD9-B224-05C8CB21E14A}" destId="{D8EF08BC-3D3A-4BEF-9CFE-1400BD1E73E7}" srcOrd="0" destOrd="0" presId="urn:microsoft.com/office/officeart/2005/8/layout/orgChart1"/>
+    <dgm:cxn modelId="{4F9A14A3-C3F2-44F4-A9E0-126DEB55D58A}" type="presParOf" srcId="{D8EF08BC-3D3A-4BEF-9CFE-1400BD1E73E7}" destId="{D8ECEB18-7017-4ADB-932D-95A78F708481}" srcOrd="0" destOrd="0" presId="urn:microsoft.com/office/officeart/2005/8/layout/orgChart1"/>
+    <dgm:cxn modelId="{D01C323C-53EF-4DBD-8055-879C971B542D}" type="presParOf" srcId="{D8EF08BC-3D3A-4BEF-9CFE-1400BD1E73E7}" destId="{B080475C-2924-4FAC-9E7C-E58DBC8F807E}" srcOrd="1" destOrd="0" presId="urn:microsoft.com/office/officeart/2005/8/layout/orgChart1"/>
+    <dgm:cxn modelId="{B6A8997E-7F6C-4C7D-B9B6-455A4009C34E}" type="presParOf" srcId="{BA84BA18-ECFD-4CD9-B224-05C8CB21E14A}" destId="{C1AC0CF2-557C-41CA-90CE-70937D3C8373}" srcOrd="1" destOrd="0" presId="urn:microsoft.com/office/officeart/2005/8/layout/orgChart1"/>
+    <dgm:cxn modelId="{07FBBB41-1113-4487-B01F-9E688CB8D283}" type="presParOf" srcId="{BA84BA18-ECFD-4CD9-B224-05C8CB21E14A}" destId="{B88AE730-28E0-4BA1-BBFC-A4B238224EBC}" srcOrd="2" destOrd="0" presId="urn:microsoft.com/office/officeart/2005/8/layout/orgChart1"/>
+    <dgm:cxn modelId="{55E6D5F2-BE12-40BE-9B2E-5EB332676104}" type="presParOf" srcId="{13787771-3E72-4EE7-A38E-576BFAB07021}" destId="{12353F20-02E7-4E7C-B3AC-A1DC2E751C62}" srcOrd="2" destOrd="0" presId="urn:microsoft.com/office/officeart/2005/8/layout/orgChart1"/>
+    <dgm:cxn modelId="{20B7957F-CFBE-41B8-B0E0-63188C543D10}" type="presParOf" srcId="{13787771-3E72-4EE7-A38E-576BFAB07021}" destId="{98A424D0-5BC4-4F23-A9D7-4731EABDB3FB}" srcOrd="3" destOrd="0" presId="urn:microsoft.com/office/officeart/2005/8/layout/orgChart1"/>
+    <dgm:cxn modelId="{4FCAAD97-47B1-4079-B1FA-C24E80717B6A}" type="presParOf" srcId="{98A424D0-5BC4-4F23-A9D7-4731EABDB3FB}" destId="{24B8257C-D8EE-462F-A138-5C631DAE63B2}" srcOrd="0" destOrd="0" presId="urn:microsoft.com/office/officeart/2005/8/layout/orgChart1"/>
+    <dgm:cxn modelId="{280CF10E-B146-401E-95A6-4BE099268C58}" type="presParOf" srcId="{24B8257C-D8EE-462F-A138-5C631DAE63B2}" destId="{4FFFDE0E-778C-40EC-AEEA-F6F45864A6CC}" srcOrd="0" destOrd="0" presId="urn:microsoft.com/office/officeart/2005/8/layout/orgChart1"/>
+    <dgm:cxn modelId="{B999C23D-63B9-40BC-874E-7246B1F46C0B}" type="presParOf" srcId="{24B8257C-D8EE-462F-A138-5C631DAE63B2}" destId="{E8195F43-DAB6-465A-A70C-BFD525FD22A5}" srcOrd="1" destOrd="0" presId="urn:microsoft.com/office/officeart/2005/8/layout/orgChart1"/>
+    <dgm:cxn modelId="{3C0FBF12-1B3C-4F4E-9E63-AFCB9B753C74}" type="presParOf" srcId="{98A424D0-5BC4-4F23-A9D7-4731EABDB3FB}" destId="{A7AB07DA-F3CD-44BC-BF57-C63A6963D16E}" srcOrd="1" destOrd="0" presId="urn:microsoft.com/office/officeart/2005/8/layout/orgChart1"/>
+    <dgm:cxn modelId="{755056FE-5415-448C-87E3-D019A102315A}" type="presParOf" srcId="{98A424D0-5BC4-4F23-A9D7-4731EABDB3FB}" destId="{9B2D3870-B62F-4BCC-9D8B-6B116A9E10E8}" srcOrd="2" destOrd="0" presId="urn:microsoft.com/office/officeart/2005/8/layout/orgChart1"/>
+    <dgm:cxn modelId="{983E6A40-ED17-4416-9F8D-5DC0469D6E48}" type="presParOf" srcId="{9B2D3870-B62F-4BCC-9D8B-6B116A9E10E8}" destId="{ED2F88C3-BFC2-44C2-9FA2-BBA0B9689223}" srcOrd="0" destOrd="0" presId="urn:microsoft.com/office/officeart/2005/8/layout/orgChart1"/>
+    <dgm:cxn modelId="{92F2DB93-67AA-48F7-9D44-8E7D36E6F1C0}" type="presParOf" srcId="{9B2D3870-B62F-4BCC-9D8B-6B116A9E10E8}" destId="{5A1F06E5-271A-4139-BF13-EC55C5BEC6AC}" srcOrd="1" destOrd="0" presId="urn:microsoft.com/office/officeart/2005/8/layout/orgChart1"/>
+    <dgm:cxn modelId="{3A722697-E03D-4FFC-A975-2798CFA6E4C6}" type="presParOf" srcId="{5A1F06E5-271A-4139-BF13-EC55C5BEC6AC}" destId="{AFEF4BD3-44CC-4A2B-A352-036EE58A25E4}" srcOrd="0" destOrd="0" presId="urn:microsoft.com/office/officeart/2005/8/layout/orgChart1"/>
+    <dgm:cxn modelId="{C74656F5-E73C-457E-BE89-8045895C4812}" type="presParOf" srcId="{AFEF4BD3-44CC-4A2B-A352-036EE58A25E4}" destId="{18DBB891-5FB1-4FC9-B96D-C5064DA55C1F}" srcOrd="0" destOrd="0" presId="urn:microsoft.com/office/officeart/2005/8/layout/orgChart1"/>
+    <dgm:cxn modelId="{B554170F-F174-49CA-BB70-486EBB223B93}" type="presParOf" srcId="{AFEF4BD3-44CC-4A2B-A352-036EE58A25E4}" destId="{C438B4BE-0CEA-4568-906B-AD0392F24989}" srcOrd="1" destOrd="0" presId="urn:microsoft.com/office/officeart/2005/8/layout/orgChart1"/>
+    <dgm:cxn modelId="{B6EA3124-5D59-4AB7-A7B8-A97FC4BE81DB}" type="presParOf" srcId="{5A1F06E5-271A-4139-BF13-EC55C5BEC6AC}" destId="{F48F7224-8B94-49E2-AB70-52735AAE8747}" srcOrd="1" destOrd="0" presId="urn:microsoft.com/office/officeart/2005/8/layout/orgChart1"/>
+    <dgm:cxn modelId="{0813A93A-B58D-4098-8444-25583E9D5F11}" type="presParOf" srcId="{5A1F06E5-271A-4139-BF13-EC55C5BEC6AC}" destId="{00E10564-A481-43CF-82C0-99CDF70DA6E8}" srcOrd="2" destOrd="0" presId="urn:microsoft.com/office/officeart/2005/8/layout/orgChart1"/>
+    <dgm:cxn modelId="{D4D298F0-DAB0-4E10-BA39-915C40DA02EC}" type="presParOf" srcId="{00E10564-A481-43CF-82C0-99CDF70DA6E8}" destId="{BC3E633F-8461-403E-BDEC-B7E99735FFBE}" srcOrd="0" destOrd="0" presId="urn:microsoft.com/office/officeart/2005/8/layout/orgChart1"/>
+    <dgm:cxn modelId="{1000F7F6-1EA6-47C5-A0AB-30C01ADB68A2}" type="presParOf" srcId="{00E10564-A481-43CF-82C0-99CDF70DA6E8}" destId="{13005A93-075C-48C7-99D8-BA256C83191F}" srcOrd="1" destOrd="0" presId="urn:microsoft.com/office/officeart/2005/8/layout/orgChart1"/>
+    <dgm:cxn modelId="{759EF259-F4A3-4E5C-ABC0-6884B0AE8882}" type="presParOf" srcId="{13005A93-075C-48C7-99D8-BA256C83191F}" destId="{95FF74A2-7914-408D-97EC-623776C33E72}" srcOrd="0" destOrd="0" presId="urn:microsoft.com/office/officeart/2005/8/layout/orgChart1"/>
+    <dgm:cxn modelId="{AB3405A7-35B8-405F-BDB7-F15F7CD4C840}" type="presParOf" srcId="{95FF74A2-7914-408D-97EC-623776C33E72}" destId="{6A81A93B-70E1-4B8B-859A-DB6B99D13DD1}" srcOrd="0" destOrd="0" presId="urn:microsoft.com/office/officeart/2005/8/layout/orgChart1"/>
+    <dgm:cxn modelId="{835C735C-AE4C-4D5E-809B-467CD6EC048E}" type="presParOf" srcId="{95FF74A2-7914-408D-97EC-623776C33E72}" destId="{4DFF4648-B7C6-4374-BC41-506B87EB4D4B}" srcOrd="1" destOrd="0" presId="urn:microsoft.com/office/officeart/2005/8/layout/orgChart1"/>
+    <dgm:cxn modelId="{55416664-0A4D-43C8-A271-7E0A9E9418BF}" type="presParOf" srcId="{13005A93-075C-48C7-99D8-BA256C83191F}" destId="{0F621751-7B2D-49AE-8140-9EA4B86FA697}" srcOrd="1" destOrd="0" presId="urn:microsoft.com/office/officeart/2005/8/layout/orgChart1"/>
+    <dgm:cxn modelId="{C31742E2-F7DA-4971-A7C1-AAC53F0ECF16}" type="presParOf" srcId="{13005A93-075C-48C7-99D8-BA256C83191F}" destId="{1A31B0CC-063C-47CC-925A-1C9995EE37A2}" srcOrd="2" destOrd="0" presId="urn:microsoft.com/office/officeart/2005/8/layout/orgChart1"/>
+    <dgm:cxn modelId="{5B0C7A96-7714-4B36-9FCC-9F0685F5C88D}" type="presParOf" srcId="{1A31B0CC-063C-47CC-925A-1C9995EE37A2}" destId="{221D2F42-BF70-454D-9D32-7468C5EBFCFE}" srcOrd="0" destOrd="0" presId="urn:microsoft.com/office/officeart/2005/8/layout/orgChart1"/>
+    <dgm:cxn modelId="{4BBB19E2-31D3-4DC1-AC2A-1E78411D36B9}" type="presParOf" srcId="{1A31B0CC-063C-47CC-925A-1C9995EE37A2}" destId="{A3D61F6B-E580-4F9B-969E-53646304C6E2}" srcOrd="1" destOrd="0" presId="urn:microsoft.com/office/officeart/2005/8/layout/orgChart1"/>
+    <dgm:cxn modelId="{9D2B97AA-4F95-472E-8374-036658DC89F5}" type="presParOf" srcId="{A3D61F6B-E580-4F9B-969E-53646304C6E2}" destId="{A49C375B-1484-4C2F-9F5E-F56EA0457B1B}" srcOrd="0" destOrd="0" presId="urn:microsoft.com/office/officeart/2005/8/layout/orgChart1"/>
+    <dgm:cxn modelId="{5F70602E-9A6B-4DBD-AD34-E0C248523885}" type="presParOf" srcId="{A49C375B-1484-4C2F-9F5E-F56EA0457B1B}" destId="{9D6AA769-9EC6-4A9B-B504-B1ACE44EAF11}" srcOrd="0" destOrd="0" presId="urn:microsoft.com/office/officeart/2005/8/layout/orgChart1"/>
+    <dgm:cxn modelId="{51E4CE46-AF11-40BD-83E9-F6DCAFC0E11A}" type="presParOf" srcId="{A49C375B-1484-4C2F-9F5E-F56EA0457B1B}" destId="{593BFDB1-CAE3-4872-BF45-DD9DA354BA9B}" srcOrd="1" destOrd="0" presId="urn:microsoft.com/office/officeart/2005/8/layout/orgChart1"/>
+    <dgm:cxn modelId="{6F6287FF-44B2-49DE-B0FB-5A0851B43FCA}" type="presParOf" srcId="{A3D61F6B-E580-4F9B-969E-53646304C6E2}" destId="{35BD6349-65D5-4425-BF53-C90D4247105C}" srcOrd="1" destOrd="0" presId="urn:microsoft.com/office/officeart/2005/8/layout/orgChart1"/>
+    <dgm:cxn modelId="{7160FE4F-B5B3-47C5-9413-ECA42AED1D7F}" type="presParOf" srcId="{A3D61F6B-E580-4F9B-969E-53646304C6E2}" destId="{AFD14A58-D901-450E-95A3-FD0BEB2F313D}" srcOrd="2" destOrd="0" presId="urn:microsoft.com/office/officeart/2005/8/layout/orgChart1"/>
+    <dgm:cxn modelId="{66718F5A-AB5E-4FDF-9955-BC3AAE5FD0D6}" type="presParOf" srcId="{00E10564-A481-43CF-82C0-99CDF70DA6E8}" destId="{266D1529-FC20-4446-9D6D-6190E4D50402}" srcOrd="2" destOrd="0" presId="urn:microsoft.com/office/officeart/2005/8/layout/orgChart1"/>
+    <dgm:cxn modelId="{0D7EF95F-4AA3-49EB-AD3E-5EB2229D7B55}" type="presParOf" srcId="{00E10564-A481-43CF-82C0-99CDF70DA6E8}" destId="{24D63D63-70F1-411E-8F9A-7C2F2035F2C1}" srcOrd="3" destOrd="0" presId="urn:microsoft.com/office/officeart/2005/8/layout/orgChart1"/>
+    <dgm:cxn modelId="{7391BC6A-25AE-4D59-915B-E80C732CC012}" type="presParOf" srcId="{24D63D63-70F1-411E-8F9A-7C2F2035F2C1}" destId="{569F79BB-87FA-4543-B880-4273B6960529}" srcOrd="0" destOrd="0" presId="urn:microsoft.com/office/officeart/2005/8/layout/orgChart1"/>
+    <dgm:cxn modelId="{E7F26828-15F6-4AAF-A626-44B0A5B45EE0}" type="presParOf" srcId="{569F79BB-87FA-4543-B880-4273B6960529}" destId="{5D0BB2C5-B585-4B59-8165-BA89E901922A}" srcOrd="0" destOrd="0" presId="urn:microsoft.com/office/officeart/2005/8/layout/orgChart1"/>
+    <dgm:cxn modelId="{83540E14-136A-4A16-9F6C-F5D63082AD83}" type="presParOf" srcId="{569F79BB-87FA-4543-B880-4273B6960529}" destId="{E38062C5-44BF-4D02-9ADD-92494A0DEB33}" srcOrd="1" destOrd="0" presId="urn:microsoft.com/office/officeart/2005/8/layout/orgChart1"/>
+    <dgm:cxn modelId="{76AF6997-B719-444F-A643-815ED229EB99}" type="presParOf" srcId="{24D63D63-70F1-411E-8F9A-7C2F2035F2C1}" destId="{FA30E6BA-5FA2-40EF-B459-52624F74DBEA}" srcOrd="1" destOrd="0" presId="urn:microsoft.com/office/officeart/2005/8/layout/orgChart1"/>
+    <dgm:cxn modelId="{702D91E9-D5EC-419B-BF1E-25199174E789}" type="presParOf" srcId="{24D63D63-70F1-411E-8F9A-7C2F2035F2C1}" destId="{A748BE8C-4009-4430-BAAA-FE5147896064}" srcOrd="2" destOrd="0" presId="urn:microsoft.com/office/officeart/2005/8/layout/orgChart1"/>
+    <dgm:cxn modelId="{95B4E981-F129-4C63-B157-6A97C798EAE4}" type="presParOf" srcId="{A748BE8C-4009-4430-BAAA-FE5147896064}" destId="{5B7DE618-4DFA-4424-ADA1-B345F466AFF9}" srcOrd="0" destOrd="0" presId="urn:microsoft.com/office/officeart/2005/8/layout/orgChart1"/>
+    <dgm:cxn modelId="{A0D794F1-4F39-4FFA-A035-6710BC3AA19E}" type="presParOf" srcId="{A748BE8C-4009-4430-BAAA-FE5147896064}" destId="{3326F8DD-44B4-4F5B-96EC-CF95933A6E6C}" srcOrd="1" destOrd="0" presId="urn:microsoft.com/office/officeart/2005/8/layout/orgChart1"/>
+    <dgm:cxn modelId="{3C474ECD-2B77-4977-BCD3-B86AE5578305}" type="presParOf" srcId="{3326F8DD-44B4-4F5B-96EC-CF95933A6E6C}" destId="{A6B7B530-D579-40F9-B8E4-5145716582DF}" srcOrd="0" destOrd="0" presId="urn:microsoft.com/office/officeart/2005/8/layout/orgChart1"/>
+    <dgm:cxn modelId="{889E63F5-2FFC-421C-8AEE-EBFBA65E5D7B}" type="presParOf" srcId="{A6B7B530-D579-40F9-B8E4-5145716582DF}" destId="{90330DBF-41F8-425F-ADE2-D271DB5F8DB2}" srcOrd="0" destOrd="0" presId="urn:microsoft.com/office/officeart/2005/8/layout/orgChart1"/>
+    <dgm:cxn modelId="{7DB851FA-6801-4716-A159-15348BD6CB83}" type="presParOf" srcId="{A6B7B530-D579-40F9-B8E4-5145716582DF}" destId="{8D4EE2CB-0D3C-4BE6-9A54-682393A74257}" srcOrd="1" destOrd="0" presId="urn:microsoft.com/office/officeart/2005/8/layout/orgChart1"/>
+    <dgm:cxn modelId="{5A28EE24-5D1B-4BF4-8966-2179BFD708C7}" type="presParOf" srcId="{3326F8DD-44B4-4F5B-96EC-CF95933A6E6C}" destId="{2F3433E1-F545-49EB-A2E2-5CC131982E37}" srcOrd="1" destOrd="0" presId="urn:microsoft.com/office/officeart/2005/8/layout/orgChart1"/>
+    <dgm:cxn modelId="{E6F4B8A8-E91B-4449-BD4A-DCCBC3C33C53}" type="presParOf" srcId="{3326F8DD-44B4-4F5B-96EC-CF95933A6E6C}" destId="{E29C9422-D53B-4802-B593-599C7B4B9441}" srcOrd="2" destOrd="0" presId="urn:microsoft.com/office/officeart/2005/8/layout/orgChart1"/>
+    <dgm:cxn modelId="{7173BBAC-B5D5-41D0-802B-65B342B66303}" type="presParOf" srcId="{A748BE8C-4009-4430-BAAA-FE5147896064}" destId="{79A724F6-B267-4494-8ED4-0A7DA5255B94}" srcOrd="2" destOrd="0" presId="urn:microsoft.com/office/officeart/2005/8/layout/orgChart1"/>
+    <dgm:cxn modelId="{AE6388FD-0765-44C0-83D8-74EF7CA52C9E}" type="presParOf" srcId="{A748BE8C-4009-4430-BAAA-FE5147896064}" destId="{3584CFDD-91FC-48BA-8EA7-20AEA53D801E}" srcOrd="3" destOrd="0" presId="urn:microsoft.com/office/officeart/2005/8/layout/orgChart1"/>
+    <dgm:cxn modelId="{B74A5F98-87B0-4456-974B-8E180C4B28E3}" type="presParOf" srcId="{3584CFDD-91FC-48BA-8EA7-20AEA53D801E}" destId="{B81AF3C4-305F-4012-AA8D-3033365C48E8}" srcOrd="0" destOrd="0" presId="urn:microsoft.com/office/officeart/2005/8/layout/orgChart1"/>
+    <dgm:cxn modelId="{DF9872D1-CEBA-431D-847D-57D205E9AE2F}" type="presParOf" srcId="{B81AF3C4-305F-4012-AA8D-3033365C48E8}" destId="{F78164D0-3659-4724-8A9A-5827C7D4A9B6}" srcOrd="0" destOrd="0" presId="urn:microsoft.com/office/officeart/2005/8/layout/orgChart1"/>
+    <dgm:cxn modelId="{D4F7BE53-5FF6-46A5-9D64-870C6E833A0B}" type="presParOf" srcId="{B81AF3C4-305F-4012-AA8D-3033365C48E8}" destId="{17A7BBEF-86F0-4326-8631-B822BDA06C6D}" srcOrd="1" destOrd="0" presId="urn:microsoft.com/office/officeart/2005/8/layout/orgChart1"/>
+    <dgm:cxn modelId="{F9D5EA53-48C9-41D1-B190-6A5D366C3CAD}" type="presParOf" srcId="{3584CFDD-91FC-48BA-8EA7-20AEA53D801E}" destId="{4D453A02-E30B-4ACC-B580-20B53F0C77B7}" srcOrd="1" destOrd="0" presId="urn:microsoft.com/office/officeart/2005/8/layout/orgChart1"/>
+    <dgm:cxn modelId="{A744DB4C-B3CA-4F3F-AD1E-FA6F945319FA}" type="presParOf" srcId="{3584CFDD-91FC-48BA-8EA7-20AEA53D801E}" destId="{73CD08DC-855F-46F6-916F-0F03C72E2641}" srcOrd="2" destOrd="0" presId="urn:microsoft.com/office/officeart/2005/8/layout/orgChart1"/>
+    <dgm:cxn modelId="{032A2DB2-877A-407B-A61A-C414F8F51BD2}" type="presParOf" srcId="{9B2D3870-B62F-4BCC-9D8B-6B116A9E10E8}" destId="{5B25CD9E-0182-44CD-B44A-FBD70C8504F0}" srcOrd="2" destOrd="0" presId="urn:microsoft.com/office/officeart/2005/8/layout/orgChart1"/>
+    <dgm:cxn modelId="{E0251134-E19B-4E51-8A34-F130338F79BB}" type="presParOf" srcId="{9B2D3870-B62F-4BCC-9D8B-6B116A9E10E8}" destId="{7E2BC9D7-3581-4FE5-8584-862F12AE88EF}" srcOrd="3" destOrd="0" presId="urn:microsoft.com/office/officeart/2005/8/layout/orgChart1"/>
+    <dgm:cxn modelId="{5B9E8634-425D-4866-866E-B0FCED55EBE1}" type="presParOf" srcId="{7E2BC9D7-3581-4FE5-8584-862F12AE88EF}" destId="{C8ED3A81-487C-4EF1-8C85-9488043BBAFB}" srcOrd="0" destOrd="0" presId="urn:microsoft.com/office/officeart/2005/8/layout/orgChart1"/>
+    <dgm:cxn modelId="{A9FCF31D-3219-42B8-A107-F81506CA830A}" type="presParOf" srcId="{C8ED3A81-487C-4EF1-8C85-9488043BBAFB}" destId="{F15F8266-AD11-461E-A3FA-7357505E16A8}" srcOrd="0" destOrd="0" presId="urn:microsoft.com/office/officeart/2005/8/layout/orgChart1"/>
+    <dgm:cxn modelId="{AD148564-7001-4891-B7E3-B5F4B5B28D2C}" type="presParOf" srcId="{C8ED3A81-487C-4EF1-8C85-9488043BBAFB}" destId="{CECF6017-B531-4D48-931D-680624BD71FA}" srcOrd="1" destOrd="0" presId="urn:microsoft.com/office/officeart/2005/8/layout/orgChart1"/>
+    <dgm:cxn modelId="{B8E6D0D7-ED50-424B-8B0C-BAFF697A74CF}" type="presParOf" srcId="{7E2BC9D7-3581-4FE5-8584-862F12AE88EF}" destId="{1DC76060-E8A6-4C82-B311-A72AFBCAAC11}" srcOrd="1" destOrd="0" presId="urn:microsoft.com/office/officeart/2005/8/layout/orgChart1"/>
+    <dgm:cxn modelId="{90EAF287-B59E-4A18-B877-88CE1E69BDDB}" type="presParOf" srcId="{7E2BC9D7-3581-4FE5-8584-862F12AE88EF}" destId="{7638BC5D-9A43-4236-A8E3-E2B0AA1130C9}" srcOrd="2" destOrd="0" presId="urn:microsoft.com/office/officeart/2005/8/layout/orgChart1"/>
+    <dgm:cxn modelId="{B6792C7E-2D67-497E-95BE-925DEA67931C}" type="presParOf" srcId="{7638BC5D-9A43-4236-A8E3-E2B0AA1130C9}" destId="{9882E255-31BB-4670-B778-249E53F23956}" srcOrd="0" destOrd="0" presId="urn:microsoft.com/office/officeart/2005/8/layout/orgChart1"/>
+    <dgm:cxn modelId="{09D8579B-8CC2-4490-8BB1-A9B585E3C239}" type="presParOf" srcId="{7638BC5D-9A43-4236-A8E3-E2B0AA1130C9}" destId="{2851DB03-7896-49EA-A6C7-AD62F2C2A867}" srcOrd="1" destOrd="0" presId="urn:microsoft.com/office/officeart/2005/8/layout/orgChart1"/>
+    <dgm:cxn modelId="{F7CAD892-8943-4E1E-904E-A88A6A695AB6}" type="presParOf" srcId="{2851DB03-7896-49EA-A6C7-AD62F2C2A867}" destId="{C1576A96-DC81-4EE6-A07E-2B77EA672379}" srcOrd="0" destOrd="0" presId="urn:microsoft.com/office/officeart/2005/8/layout/orgChart1"/>
+    <dgm:cxn modelId="{DAE8B5DE-FBDA-4F3D-9655-6A102947B138}" type="presParOf" srcId="{C1576A96-DC81-4EE6-A07E-2B77EA672379}" destId="{33E19900-0BB9-4408-8635-F712AD658A96}" srcOrd="0" destOrd="0" presId="urn:microsoft.com/office/officeart/2005/8/layout/orgChart1"/>
+    <dgm:cxn modelId="{A39D27A9-F1C3-43FB-B25C-9ED6148FA82E}" type="presParOf" srcId="{C1576A96-DC81-4EE6-A07E-2B77EA672379}" destId="{8B717BD7-7066-4B1C-95E6-154E539E040C}" srcOrd="1" destOrd="0" presId="urn:microsoft.com/office/officeart/2005/8/layout/orgChart1"/>
+    <dgm:cxn modelId="{5617CEC3-95C1-4347-ACD5-C6952DB786E4}" type="presParOf" srcId="{2851DB03-7896-49EA-A6C7-AD62F2C2A867}" destId="{5A78936E-6240-4890-B36A-A44DC1D1A673}" srcOrd="1" destOrd="0" presId="urn:microsoft.com/office/officeart/2005/8/layout/orgChart1"/>
+    <dgm:cxn modelId="{6AEB6075-9938-46DD-B5DE-08FF9631ACBD}" type="presParOf" srcId="{2851DB03-7896-49EA-A6C7-AD62F2C2A867}" destId="{7D3A0CA6-0102-4F61-8AB2-BD25733BE859}" srcOrd="2" destOrd="0" presId="urn:microsoft.com/office/officeart/2005/8/layout/orgChart1"/>
+    <dgm:cxn modelId="{ACADDCFB-71F8-456F-899A-4E0FEB231295}" type="presParOf" srcId="{7D3A0CA6-0102-4F61-8AB2-BD25733BE859}" destId="{359947AF-5439-4C9C-95C1-2643BF891CB9}" srcOrd="0" destOrd="0" presId="urn:microsoft.com/office/officeart/2005/8/layout/orgChart1"/>
+    <dgm:cxn modelId="{0AE1A600-DB86-4A65-83A0-E7973A3677AF}" type="presParOf" srcId="{7D3A0CA6-0102-4F61-8AB2-BD25733BE859}" destId="{81C2107C-1323-42B1-9A5F-0D79BF7BC21A}" srcOrd="1" destOrd="0" presId="urn:microsoft.com/office/officeart/2005/8/layout/orgChart1"/>
+    <dgm:cxn modelId="{4D9F8F79-7594-4FB2-A8AA-C18CDC051FBA}" type="presParOf" srcId="{81C2107C-1323-42B1-9A5F-0D79BF7BC21A}" destId="{5F25B339-FAEB-48A9-A731-BB312C12C3DB}" srcOrd="0" destOrd="0" presId="urn:microsoft.com/office/officeart/2005/8/layout/orgChart1"/>
+    <dgm:cxn modelId="{A0465355-0D5B-4C34-B991-913E9D0CE64C}" type="presParOf" srcId="{5F25B339-FAEB-48A9-A731-BB312C12C3DB}" destId="{56FDEEBD-3A04-4E2E-A465-1B19D39C2CF9}" srcOrd="0" destOrd="0" presId="urn:microsoft.com/office/officeart/2005/8/layout/orgChart1"/>
+    <dgm:cxn modelId="{8AEA628F-6374-46F8-9D27-1A455E5270E8}" type="presParOf" srcId="{5F25B339-FAEB-48A9-A731-BB312C12C3DB}" destId="{85223D6A-2F60-4869-AF98-0C08151C0259}" srcOrd="1" destOrd="0" presId="urn:microsoft.com/office/officeart/2005/8/layout/orgChart1"/>
+    <dgm:cxn modelId="{BF8F851A-C855-4CA5-9800-F6D2E8546C5C}" type="presParOf" srcId="{81C2107C-1323-42B1-9A5F-0D79BF7BC21A}" destId="{CE511DA4-A360-4F04-8F90-B7649C121296}" srcOrd="1" destOrd="0" presId="urn:microsoft.com/office/officeart/2005/8/layout/orgChart1"/>
+    <dgm:cxn modelId="{717F2DC2-B393-4C0F-BD89-15FAF2AA9E06}" type="presParOf" srcId="{81C2107C-1323-42B1-9A5F-0D79BF7BC21A}" destId="{BDFB44CB-B466-4994-8395-3861FCA0946D}" srcOrd="2" destOrd="0" presId="urn:microsoft.com/office/officeart/2005/8/layout/orgChart1"/>
+    <dgm:cxn modelId="{ED03E093-C2A1-457D-ABE3-592CA649770F}" type="presParOf" srcId="{7D3A0CA6-0102-4F61-8AB2-BD25733BE859}" destId="{393AE2F9-7C10-4603-A29C-C2138954497A}" srcOrd="2" destOrd="0" presId="urn:microsoft.com/office/officeart/2005/8/layout/orgChart1"/>
+    <dgm:cxn modelId="{F99A8288-1111-47EF-8919-1AD8CA1F74D5}" type="presParOf" srcId="{7D3A0CA6-0102-4F61-8AB2-BD25733BE859}" destId="{9F593ACB-2F9B-4368-81A8-8DE44E4D6B9C}" srcOrd="3" destOrd="0" presId="urn:microsoft.com/office/officeart/2005/8/layout/orgChart1"/>
+    <dgm:cxn modelId="{FF0A69B1-134B-4CFE-A1A9-4DA7C58C2283}" type="presParOf" srcId="{9F593ACB-2F9B-4368-81A8-8DE44E4D6B9C}" destId="{1506B3C2-D541-47E4-B994-2D332321F704}" srcOrd="0" destOrd="0" presId="urn:microsoft.com/office/officeart/2005/8/layout/orgChart1"/>
+    <dgm:cxn modelId="{A9D3FD7D-44A7-4E52-8B91-29421A9E8E36}" type="presParOf" srcId="{1506B3C2-D541-47E4-B994-2D332321F704}" destId="{1D12B547-CA81-4788-BD74-A2441DB36318}" srcOrd="0" destOrd="0" presId="urn:microsoft.com/office/officeart/2005/8/layout/orgChart1"/>
+    <dgm:cxn modelId="{AE1F2F57-DAFA-47C9-9BE8-85810A8C8215}" type="presParOf" srcId="{1506B3C2-D541-47E4-B994-2D332321F704}" destId="{3E81953D-B475-42F2-872D-E81EDA9D3088}" srcOrd="1" destOrd="0" presId="urn:microsoft.com/office/officeart/2005/8/layout/orgChart1"/>
+    <dgm:cxn modelId="{A62268E1-97D7-4C6C-9924-A6B99B1BFE88}" type="presParOf" srcId="{9F593ACB-2F9B-4368-81A8-8DE44E4D6B9C}" destId="{AB553650-9016-44C4-A844-09AF36BC143A}" srcOrd="1" destOrd="0" presId="urn:microsoft.com/office/officeart/2005/8/layout/orgChart1"/>
+    <dgm:cxn modelId="{3BA04895-8D01-482A-9CB6-4C8F32801BDC}" type="presParOf" srcId="{9F593ACB-2F9B-4368-81A8-8DE44E4D6B9C}" destId="{9C66E552-7CAD-4B78-A769-D1883DAE8A45}" srcOrd="2" destOrd="0" presId="urn:microsoft.com/office/officeart/2005/8/layout/orgChart1"/>
+    <dgm:cxn modelId="{89045C40-6DB6-4401-8DD0-58F87BA23DEA}" type="presParOf" srcId="{9C66E552-7CAD-4B78-A769-D1883DAE8A45}" destId="{27306890-3C67-40ED-9E55-D6BAC648FCFA}" srcOrd="0" destOrd="0" presId="urn:microsoft.com/office/officeart/2005/8/layout/orgChart1"/>
+    <dgm:cxn modelId="{6BBFA5E9-EBC9-4BC8-8E2D-40B4D0D91683}" type="presParOf" srcId="{9C66E552-7CAD-4B78-A769-D1883DAE8A45}" destId="{E29C40F0-78F4-4536-BD43-1F19896E5D9A}" srcOrd="1" destOrd="0" presId="urn:microsoft.com/office/officeart/2005/8/layout/orgChart1"/>
+    <dgm:cxn modelId="{9AFBA373-29C6-4930-AB61-D0AAB48EACBD}" type="presParOf" srcId="{E29C40F0-78F4-4536-BD43-1F19896E5D9A}" destId="{7AD21BC7-158A-4E37-B505-B0480AF47AFA}" srcOrd="0" destOrd="0" presId="urn:microsoft.com/office/officeart/2005/8/layout/orgChart1"/>
+    <dgm:cxn modelId="{4879D661-9A64-4A01-BC46-07C11F51B131}" type="presParOf" srcId="{7AD21BC7-158A-4E37-B505-B0480AF47AFA}" destId="{A29678FE-143B-435B-B184-25EF06FC732A}" srcOrd="0" destOrd="0" presId="urn:microsoft.com/office/officeart/2005/8/layout/orgChart1"/>
+    <dgm:cxn modelId="{65D64CE8-A417-4D1E-AD89-5AF1FC9BB5F3}" type="presParOf" srcId="{7AD21BC7-158A-4E37-B505-B0480AF47AFA}" destId="{F4A5735B-2C65-4137-9D45-1FAFA4683626}" srcOrd="1" destOrd="0" presId="urn:microsoft.com/office/officeart/2005/8/layout/orgChart1"/>
+    <dgm:cxn modelId="{784D6EB8-28BF-49C9-A30D-B795D9019580}" type="presParOf" srcId="{E29C40F0-78F4-4536-BD43-1F19896E5D9A}" destId="{12B495CE-88E2-4B99-8419-1853EA0A97AF}" srcOrd="1" destOrd="0" presId="urn:microsoft.com/office/officeart/2005/8/layout/orgChart1"/>
+    <dgm:cxn modelId="{1A9F945A-02AB-4586-B1AF-209D18E8F949}" type="presParOf" srcId="{E29C40F0-78F4-4536-BD43-1F19896E5D9A}" destId="{694225AB-CC00-4DF7-83E9-D149E480B106}" srcOrd="2" destOrd="0" presId="urn:microsoft.com/office/officeart/2005/8/layout/orgChart1"/>
+    <dgm:cxn modelId="{46F99612-1938-4BA8-9C19-D4B15E859731}" type="presParOf" srcId="{7638BC5D-9A43-4236-A8E3-E2B0AA1130C9}" destId="{C610CADA-246A-48B6-B473-575E7043A881}" srcOrd="2" destOrd="0" presId="urn:microsoft.com/office/officeart/2005/8/layout/orgChart1"/>
+    <dgm:cxn modelId="{7CFDC2FD-2E35-4193-96B4-49322032E7E9}" type="presParOf" srcId="{7638BC5D-9A43-4236-A8E3-E2B0AA1130C9}" destId="{C9B1CCBE-4C4B-4BD3-B6A6-B64C5C9A54C5}" srcOrd="3" destOrd="0" presId="urn:microsoft.com/office/officeart/2005/8/layout/orgChart1"/>
+    <dgm:cxn modelId="{9A8DDE44-36F5-4FFB-A637-9460B8415497}" type="presParOf" srcId="{C9B1CCBE-4C4B-4BD3-B6A6-B64C5C9A54C5}" destId="{391CE5AE-BDDC-43DC-A7C2-5FCCE753ADB1}" srcOrd="0" destOrd="0" presId="urn:microsoft.com/office/officeart/2005/8/layout/orgChart1"/>
+    <dgm:cxn modelId="{B5FF6E7C-95A8-4351-AAFA-295D7BE76922}" type="presParOf" srcId="{391CE5AE-BDDC-43DC-A7C2-5FCCE753ADB1}" destId="{2DC9E238-F054-44E1-B82F-AE16F35705B8}" srcOrd="0" destOrd="0" presId="urn:microsoft.com/office/officeart/2005/8/layout/orgChart1"/>
+    <dgm:cxn modelId="{8A5CE0A2-262A-4FED-9E2E-1139840641D3}" type="presParOf" srcId="{391CE5AE-BDDC-43DC-A7C2-5FCCE753ADB1}" destId="{2E3104F9-A768-4533-918B-2537F78853B9}" srcOrd="1" destOrd="0" presId="urn:microsoft.com/office/officeart/2005/8/layout/orgChart1"/>
+    <dgm:cxn modelId="{796CDEE1-F6B3-4BD8-8FAF-2AC3A6BE1E76}" type="presParOf" srcId="{C9B1CCBE-4C4B-4BD3-B6A6-B64C5C9A54C5}" destId="{7015756F-8C6A-4B7E-BE5D-6005C4D0F260}" srcOrd="1" destOrd="0" presId="urn:microsoft.com/office/officeart/2005/8/layout/orgChart1"/>
+    <dgm:cxn modelId="{B959EA45-DF15-4689-AD30-CBBDFB773362}" type="presParOf" srcId="{C9B1CCBE-4C4B-4BD3-B6A6-B64C5C9A54C5}" destId="{4C6563BF-A4F0-4EBF-BC29-703673DABF10}" srcOrd="2" destOrd="0" presId="urn:microsoft.com/office/officeart/2005/8/layout/orgChart1"/>
+    <dgm:cxn modelId="{29429D98-F4A1-49E7-981C-E89B6A8D8746}" type="presParOf" srcId="{4C6563BF-A4F0-4EBF-BC29-703673DABF10}" destId="{CC5020E4-0C5E-4EBB-B07E-B4A9B016469C}" srcOrd="0" destOrd="0" presId="urn:microsoft.com/office/officeart/2005/8/layout/orgChart1"/>
+    <dgm:cxn modelId="{A99496D1-7CB3-40D8-9BE6-9F736E4581BE}" type="presParOf" srcId="{4C6563BF-A4F0-4EBF-BC29-703673DABF10}" destId="{0DC11E9B-4829-4EA8-8A03-865391652CF3}" srcOrd="1" destOrd="0" presId="urn:microsoft.com/office/officeart/2005/8/layout/orgChart1"/>
+    <dgm:cxn modelId="{6842903F-9F40-42AE-A00E-1C925656120F}" type="presParOf" srcId="{0DC11E9B-4829-4EA8-8A03-865391652CF3}" destId="{D41AE9DD-4F20-43E5-B200-A19130CD670A}" srcOrd="0" destOrd="0" presId="urn:microsoft.com/office/officeart/2005/8/layout/orgChart1"/>
+    <dgm:cxn modelId="{0BAB2B9E-DF4D-4608-BA0B-4DDEA9A33A88}" type="presParOf" srcId="{D41AE9DD-4F20-43E5-B200-A19130CD670A}" destId="{6400440C-3C9D-4F20-9C9E-59774D45D5AA}" srcOrd="0" destOrd="0" presId="urn:microsoft.com/office/officeart/2005/8/layout/orgChart1"/>
+    <dgm:cxn modelId="{8790B809-94A0-4F9E-8EBA-7DBA034968D3}" type="presParOf" srcId="{D41AE9DD-4F20-43E5-B200-A19130CD670A}" destId="{CB758D7D-076B-4D90-B7B3-5BAE8F6E91EF}" srcOrd="1" destOrd="0" presId="urn:microsoft.com/office/officeart/2005/8/layout/orgChart1"/>
+    <dgm:cxn modelId="{B586798A-ADF2-45BA-A5A7-63880AEB1134}" type="presParOf" srcId="{0DC11E9B-4829-4EA8-8A03-865391652CF3}" destId="{E53D0E64-606F-4C56-AB52-3B958A736D85}" srcOrd="1" destOrd="0" presId="urn:microsoft.com/office/officeart/2005/8/layout/orgChart1"/>
+    <dgm:cxn modelId="{C76C8DF3-E988-4030-8C0B-AAABCCC2B21E}" type="presParOf" srcId="{0DC11E9B-4829-4EA8-8A03-865391652CF3}" destId="{726A3670-C47C-468D-BEE9-A22F7241D622}" srcOrd="2" destOrd="0" presId="urn:microsoft.com/office/officeart/2005/8/layout/orgChart1"/>
+    <dgm:cxn modelId="{DE5493C8-2162-4455-862F-D3D29076EBC2}" type="presParOf" srcId="{4C6563BF-A4F0-4EBF-BC29-703673DABF10}" destId="{4E2B58C2-7DFF-4928-A50C-3F879B47E332}" srcOrd="2" destOrd="0" presId="urn:microsoft.com/office/officeart/2005/8/layout/orgChart1"/>
+    <dgm:cxn modelId="{ACAE1A72-30C1-43E0-833B-29027234B787}" type="presParOf" srcId="{4C6563BF-A4F0-4EBF-BC29-703673DABF10}" destId="{5171F8A9-B57B-4D02-8FC1-F87E4120F45F}" srcOrd="3" destOrd="0" presId="urn:microsoft.com/office/officeart/2005/8/layout/orgChart1"/>
+    <dgm:cxn modelId="{F46C25DF-5CC5-4C74-9F04-87A4A5080703}" type="presParOf" srcId="{5171F8A9-B57B-4D02-8FC1-F87E4120F45F}" destId="{C28B308D-AF3D-4A8E-8E0B-4D1BBB7AC110}" srcOrd="0" destOrd="0" presId="urn:microsoft.com/office/officeart/2005/8/layout/orgChart1"/>
+    <dgm:cxn modelId="{57623C0D-5B73-4D07-B44A-FEBE6305F4CD}" type="presParOf" srcId="{C28B308D-AF3D-4A8E-8E0B-4D1BBB7AC110}" destId="{BB1FF034-D0F4-42EE-90CF-DDFEDBC38A0F}" srcOrd="0" destOrd="0" presId="urn:microsoft.com/office/officeart/2005/8/layout/orgChart1"/>
+    <dgm:cxn modelId="{F3683D17-11D6-45C6-A8AC-41539B221666}" type="presParOf" srcId="{C28B308D-AF3D-4A8E-8E0B-4D1BBB7AC110}" destId="{1C42D5E8-DEC8-450D-BA46-351F457B392D}" srcOrd="1" destOrd="0" presId="urn:microsoft.com/office/officeart/2005/8/layout/orgChart1"/>
+    <dgm:cxn modelId="{A7728978-71B3-483C-B044-BC3B3C4525B1}" type="presParOf" srcId="{5171F8A9-B57B-4D02-8FC1-F87E4120F45F}" destId="{E21D7328-DCC7-4538-B1C1-C6381C09000B}" srcOrd="1" destOrd="0" presId="urn:microsoft.com/office/officeart/2005/8/layout/orgChart1"/>
+    <dgm:cxn modelId="{BD94600C-93E7-48C9-80C0-FE627C1F3AA1}" type="presParOf" srcId="{5171F8A9-B57B-4D02-8FC1-F87E4120F45F}" destId="{B25D149C-4E5C-4DF0-9CE0-778B9995F177}" srcOrd="2" destOrd="0" presId="urn:microsoft.com/office/officeart/2005/8/layout/orgChart1"/>
+    <dgm:cxn modelId="{80918C96-E632-4E2B-9CE6-D537CB06D628}" type="presParOf" srcId="{B25D149C-4E5C-4DF0-9CE0-778B9995F177}" destId="{4F3EC91D-8347-41DC-B6F1-F3D1FED319AC}" srcOrd="0" destOrd="0" presId="urn:microsoft.com/office/officeart/2005/8/layout/orgChart1"/>
+    <dgm:cxn modelId="{8F917F8F-0BB8-4260-839E-98102283388F}" type="presParOf" srcId="{B25D149C-4E5C-4DF0-9CE0-778B9995F177}" destId="{0D5023CE-DF75-42B8-956E-B662DC451CEB}" srcOrd="1" destOrd="0" presId="urn:microsoft.com/office/officeart/2005/8/layout/orgChart1"/>
+    <dgm:cxn modelId="{984A9B67-00D4-46E1-8D11-3DAD96BD663C}" type="presParOf" srcId="{0D5023CE-DF75-42B8-956E-B662DC451CEB}" destId="{3B187A9C-9A95-4383-B22A-24A754830049}" srcOrd="0" destOrd="0" presId="urn:microsoft.com/office/officeart/2005/8/layout/orgChart1"/>
+    <dgm:cxn modelId="{5519C980-8FF3-4C95-8D04-563BA22401E4}" type="presParOf" srcId="{3B187A9C-9A95-4383-B22A-24A754830049}" destId="{157B7F59-F52F-4C85-9301-28C578713DC8}" srcOrd="0" destOrd="0" presId="urn:microsoft.com/office/officeart/2005/8/layout/orgChart1"/>
+    <dgm:cxn modelId="{3544AE12-68E7-4214-BA1E-7F69D6EE713F}" type="presParOf" srcId="{3B187A9C-9A95-4383-B22A-24A754830049}" destId="{5513730A-7156-4C3C-9072-969ABEDE6AC7}" srcOrd="1" destOrd="0" presId="urn:microsoft.com/office/officeart/2005/8/layout/orgChart1"/>
+    <dgm:cxn modelId="{8F4DFCAE-1EF0-4552-8A6A-3D68D4968D6A}" type="presParOf" srcId="{0D5023CE-DF75-42B8-956E-B662DC451CEB}" destId="{2D9CF9EC-967D-4703-A4C3-C20394CFA50C}" srcOrd="1" destOrd="0" presId="urn:microsoft.com/office/officeart/2005/8/layout/orgChart1"/>
+    <dgm:cxn modelId="{504151B5-DB87-47A2-A00D-2CCC74A3251A}" type="presParOf" srcId="{0D5023CE-DF75-42B8-956E-B662DC451CEB}" destId="{9A286AB8-3575-456F-84C9-B8976F405884}" srcOrd="2" destOrd="0" presId="urn:microsoft.com/office/officeart/2005/8/layout/orgChart1"/>
+    <dgm:cxn modelId="{442BAE40-7982-49AE-BB4D-1376450BAA89}" type="presParOf" srcId="{7638BC5D-9A43-4236-A8E3-E2B0AA1130C9}" destId="{0EB56516-F058-4E18-A11A-661CE5FFFD20}" srcOrd="4" destOrd="0" presId="urn:microsoft.com/office/officeart/2005/8/layout/orgChart1"/>
+    <dgm:cxn modelId="{991DFF24-23CA-4981-A5CD-4531CCE1F68D}" type="presParOf" srcId="{7638BC5D-9A43-4236-A8E3-E2B0AA1130C9}" destId="{780EBEA5-05A6-4B66-B8D4-1F119084308D}" srcOrd="5" destOrd="0" presId="urn:microsoft.com/office/officeart/2005/8/layout/orgChart1"/>
+    <dgm:cxn modelId="{3A420398-358F-422F-8D88-3A6A2239264C}" type="presParOf" srcId="{780EBEA5-05A6-4B66-B8D4-1F119084308D}" destId="{7645672B-8E11-4C6A-8489-9C72099FF193}" srcOrd="0" destOrd="0" presId="urn:microsoft.com/office/officeart/2005/8/layout/orgChart1"/>
+    <dgm:cxn modelId="{9FAE2D57-CEC9-4C9F-A71A-D46C14AFFBD6}" type="presParOf" srcId="{7645672B-8E11-4C6A-8489-9C72099FF193}" destId="{2B9685D8-006A-4898-9C7B-EF18225D9069}" srcOrd="0" destOrd="0" presId="urn:microsoft.com/office/officeart/2005/8/layout/orgChart1"/>
+    <dgm:cxn modelId="{6FE92856-42CF-4C3B-A65A-D9FE73F02672}" type="presParOf" srcId="{7645672B-8E11-4C6A-8489-9C72099FF193}" destId="{CC89EADA-8B68-4529-85B9-BE8028CD765D}" srcOrd="1" destOrd="0" presId="urn:microsoft.com/office/officeart/2005/8/layout/orgChart1"/>
+    <dgm:cxn modelId="{E00B5597-A8E5-4A03-98CE-4F902E4152C0}" type="presParOf" srcId="{780EBEA5-05A6-4B66-B8D4-1F119084308D}" destId="{11D71DE4-34CD-4089-97FC-93EB3E7B81A8}" srcOrd="1" destOrd="0" presId="urn:microsoft.com/office/officeart/2005/8/layout/orgChart1"/>
+    <dgm:cxn modelId="{C63C6773-C339-4877-92EC-41D70217093B}" type="presParOf" srcId="{780EBEA5-05A6-4B66-B8D4-1F119084308D}" destId="{64D9811F-A585-4E24-A849-01BD487824B7}" srcOrd="2" destOrd="0" presId="urn:microsoft.com/office/officeart/2005/8/layout/orgChart1"/>
+    <dgm:cxn modelId="{4EAFECE2-C328-4DD2-A083-85EBD446269B}" type="presParOf" srcId="{64D9811F-A585-4E24-A849-01BD487824B7}" destId="{53EE3379-C4D9-4D2A-80F0-C6C5382A33C9}" srcOrd="0" destOrd="0" presId="urn:microsoft.com/office/officeart/2005/8/layout/orgChart1"/>
+    <dgm:cxn modelId="{C5DA9F94-E946-42A4-80D3-7C41006D56F4}" type="presParOf" srcId="{64D9811F-A585-4E24-A849-01BD487824B7}" destId="{F4FAFF53-A46A-4660-AAC2-E0C8439BA395}" srcOrd="1" destOrd="0" presId="urn:microsoft.com/office/officeart/2005/8/layout/orgChart1"/>
+    <dgm:cxn modelId="{756E742E-59DF-4E8B-8CE1-AE6CC48E5D32}" type="presParOf" srcId="{F4FAFF53-A46A-4660-AAC2-E0C8439BA395}" destId="{308126CF-87B0-475C-87E8-0E71B592CAB5}" srcOrd="0" destOrd="0" presId="urn:microsoft.com/office/officeart/2005/8/layout/orgChart1"/>
+    <dgm:cxn modelId="{65113364-7953-403F-BF1E-B8883ADD2B4B}" type="presParOf" srcId="{308126CF-87B0-475C-87E8-0E71B592CAB5}" destId="{7E37B81D-C9BD-4846-B557-61A6FBACEEAA}" srcOrd="0" destOrd="0" presId="urn:microsoft.com/office/officeart/2005/8/layout/orgChart1"/>
+    <dgm:cxn modelId="{853757BD-F19C-4223-B5FF-D0C70A1C3161}" type="presParOf" srcId="{308126CF-87B0-475C-87E8-0E71B592CAB5}" destId="{227DDBD7-0C65-4CB6-AE8E-ED04C25D8C5F}" srcOrd="1" destOrd="0" presId="urn:microsoft.com/office/officeart/2005/8/layout/orgChart1"/>
+    <dgm:cxn modelId="{4A1F4560-779C-486F-B7E4-7F9FFD53BFBC}" type="presParOf" srcId="{F4FAFF53-A46A-4660-AAC2-E0C8439BA395}" destId="{B2A86D6F-C033-4649-9AA5-4BAFA06AFB5C}" srcOrd="1" destOrd="0" presId="urn:microsoft.com/office/officeart/2005/8/layout/orgChart1"/>
+    <dgm:cxn modelId="{373977CF-F644-444A-8F5D-09B5B1C82DA3}" type="presParOf" srcId="{F4FAFF53-A46A-4660-AAC2-E0C8439BA395}" destId="{9AC3534E-221C-4310-86DD-E5B4BDA1EA35}" srcOrd="2" destOrd="0" presId="urn:microsoft.com/office/officeart/2005/8/layout/orgChart1"/>
+    <dgm:cxn modelId="{8DEB9CDF-A6EF-4F9D-9A1D-48A20447FE3E}" type="presParOf" srcId="{64D9811F-A585-4E24-A849-01BD487824B7}" destId="{735731F4-B3E8-4A88-9B34-9A1F0420FB18}" srcOrd="2" destOrd="0" presId="urn:microsoft.com/office/officeart/2005/8/layout/orgChart1"/>
+    <dgm:cxn modelId="{6D58A34C-A826-4BDB-A335-256FC3F364FC}" type="presParOf" srcId="{64D9811F-A585-4E24-A849-01BD487824B7}" destId="{F80723A9-9743-460F-8FC4-3448003B5696}" srcOrd="3" destOrd="0" presId="urn:microsoft.com/office/officeart/2005/8/layout/orgChart1"/>
+    <dgm:cxn modelId="{BEF128A1-D404-4D82-90D0-95D3B747A140}" type="presParOf" srcId="{F80723A9-9743-460F-8FC4-3448003B5696}" destId="{E050F4DB-D7F1-47AF-8363-9920F7A366B8}" srcOrd="0" destOrd="0" presId="urn:microsoft.com/office/officeart/2005/8/layout/orgChart1"/>
+    <dgm:cxn modelId="{674BDAE1-F6BC-47D9-894C-ABD0CAC4B509}" type="presParOf" srcId="{E050F4DB-D7F1-47AF-8363-9920F7A366B8}" destId="{AC9CFD7E-8D94-410F-B512-CAA8A62EAA1F}" srcOrd="0" destOrd="0" presId="urn:microsoft.com/office/officeart/2005/8/layout/orgChart1"/>
+    <dgm:cxn modelId="{CAFD249A-3633-4FBC-B239-252DD7F2ECDB}" type="presParOf" srcId="{E050F4DB-D7F1-47AF-8363-9920F7A366B8}" destId="{59591444-B07A-438B-A4EC-B1FBC103E086}" srcOrd="1" destOrd="0" presId="urn:microsoft.com/office/officeart/2005/8/layout/orgChart1"/>
+    <dgm:cxn modelId="{ED2DBA28-AA5D-4C3D-95AD-9ED6A82B66B3}" type="presParOf" srcId="{F80723A9-9743-460F-8FC4-3448003B5696}" destId="{1E61CE96-4FB4-42F2-93E0-8270C44A95FF}" srcOrd="1" destOrd="0" presId="urn:microsoft.com/office/officeart/2005/8/layout/orgChart1"/>
+    <dgm:cxn modelId="{40BAF1C9-5A94-4D24-878E-80F93C4CCE86}" type="presParOf" srcId="{F80723A9-9743-460F-8FC4-3448003B5696}" destId="{28002AB7-7E10-45FA-8B7E-227C459ADDB5}" srcOrd="2" destOrd="0" presId="urn:microsoft.com/office/officeart/2005/8/layout/orgChart1"/>
+    <dgm:cxn modelId="{EE9D281D-91DF-4FF5-8E4B-97A91B380DBB}" type="presParOf" srcId="{64D9811F-A585-4E24-A849-01BD487824B7}" destId="{3AD48C78-0B20-4E16-8F1B-CF2E39705C3D}" srcOrd="4" destOrd="0" presId="urn:microsoft.com/office/officeart/2005/8/layout/orgChart1"/>
+    <dgm:cxn modelId="{F3549E20-CCFA-44F3-ADB0-C975778D9863}" type="presParOf" srcId="{64D9811F-A585-4E24-A849-01BD487824B7}" destId="{B8BFF3FD-2C51-457C-A251-08C65A258274}" srcOrd="5" destOrd="0" presId="urn:microsoft.com/office/officeart/2005/8/layout/orgChart1"/>
+    <dgm:cxn modelId="{A0F90EF7-009E-4ADD-B5BB-8FC9C5E6E49F}" type="presParOf" srcId="{B8BFF3FD-2C51-457C-A251-08C65A258274}" destId="{751A3D07-296F-4A6B-985D-479B775CB069}" srcOrd="0" destOrd="0" presId="urn:microsoft.com/office/officeart/2005/8/layout/orgChart1"/>
+    <dgm:cxn modelId="{AFEB01C3-3C72-4E56-9187-E2DAA95AF0FB}" type="presParOf" srcId="{751A3D07-296F-4A6B-985D-479B775CB069}" destId="{8DD80419-5BF5-4EAD-97C8-39B7E458B61A}" srcOrd="0" destOrd="0" presId="urn:microsoft.com/office/officeart/2005/8/layout/orgChart1"/>
+    <dgm:cxn modelId="{7F55CB63-5739-413F-8D20-357AD2025750}" type="presParOf" srcId="{751A3D07-296F-4A6B-985D-479B775CB069}" destId="{7DB3530F-2D45-4251-9B1B-66E73B6C7678}" srcOrd="1" destOrd="0" presId="urn:microsoft.com/office/officeart/2005/8/layout/orgChart1"/>
+    <dgm:cxn modelId="{A26D761C-06A5-4482-87F7-13C43A340835}" type="presParOf" srcId="{B8BFF3FD-2C51-457C-A251-08C65A258274}" destId="{2A715CE5-6A5B-4779-AD62-55937140302D}" srcOrd="1" destOrd="0" presId="urn:microsoft.com/office/officeart/2005/8/layout/orgChart1"/>
+    <dgm:cxn modelId="{9E942880-6D0E-4C31-BDC1-815ACACFAC4C}" type="presParOf" srcId="{B8BFF3FD-2C51-457C-A251-08C65A258274}" destId="{80D2CD0E-F756-48CB-B028-EE51A8118457}" srcOrd="2" destOrd="0" presId="urn:microsoft.com/office/officeart/2005/8/layout/orgChart1"/>
+    <dgm:cxn modelId="{B2123576-683E-4D9E-B555-FBAB1E316A8B}" type="presParOf" srcId="{9B2D3870-B62F-4BCC-9D8B-6B116A9E10E8}" destId="{2BBD5777-2556-419D-A140-58B3A897BCA4}" srcOrd="4" destOrd="0" presId="urn:microsoft.com/office/officeart/2005/8/layout/orgChart1"/>
+    <dgm:cxn modelId="{77046DF4-E84C-444F-91F8-CDF8235F8BB4}" type="presParOf" srcId="{9B2D3870-B62F-4BCC-9D8B-6B116A9E10E8}" destId="{45959E9D-DFDD-4732-9B81-D565E1947246}" srcOrd="5" destOrd="0" presId="urn:microsoft.com/office/officeart/2005/8/layout/orgChart1"/>
+    <dgm:cxn modelId="{526616B7-63C2-4BA9-886B-977620C37607}" type="presParOf" srcId="{45959E9D-DFDD-4732-9B81-D565E1947246}" destId="{EA357349-5F60-4FEA-9096-77F9C1911761}" srcOrd="0" destOrd="0" presId="urn:microsoft.com/office/officeart/2005/8/layout/orgChart1"/>
+    <dgm:cxn modelId="{3E4D86BA-DA0B-4B56-9896-D86C957972DA}" type="presParOf" srcId="{EA357349-5F60-4FEA-9096-77F9C1911761}" destId="{BE3D0660-B829-4F25-92E1-A1EDDDC5D277}" srcOrd="0" destOrd="0" presId="urn:microsoft.com/office/officeart/2005/8/layout/orgChart1"/>
+    <dgm:cxn modelId="{9D83B63D-7FD1-4C01-AA94-FB890371ACBA}" type="presParOf" srcId="{EA357349-5F60-4FEA-9096-77F9C1911761}" destId="{EE265A84-FCD0-4925-85CD-37B4AEFFE777}" srcOrd="1" destOrd="0" presId="urn:microsoft.com/office/officeart/2005/8/layout/orgChart1"/>
+    <dgm:cxn modelId="{0B65B602-918F-4C0C-895E-2A48BF011D50}" type="presParOf" srcId="{45959E9D-DFDD-4732-9B81-D565E1947246}" destId="{894E6270-56AC-49C9-8F58-F05838E3ACDB}" srcOrd="1" destOrd="0" presId="urn:microsoft.com/office/officeart/2005/8/layout/orgChart1"/>
+    <dgm:cxn modelId="{10EB4C29-6832-4CCC-8C7E-6F3A20ED3A9C}" type="presParOf" srcId="{45959E9D-DFDD-4732-9B81-D565E1947246}" destId="{ED92570F-D422-4D9D-A044-03E02C0EDD8D}" srcOrd="2" destOrd="0" presId="urn:microsoft.com/office/officeart/2005/8/layout/orgChart1"/>
+    <dgm:cxn modelId="{8AB2B1C2-4C5A-4E1C-83B9-6FB188864C18}" type="presParOf" srcId="{ED92570F-D422-4D9D-A044-03E02C0EDD8D}" destId="{38E82CCC-EAE7-4213-9EB8-2CB4212845D8}" srcOrd="0" destOrd="0" presId="urn:microsoft.com/office/officeart/2005/8/layout/orgChart1"/>
+    <dgm:cxn modelId="{FD315DE5-7B31-4D9B-BD44-42A1F1520C46}" type="presParOf" srcId="{ED92570F-D422-4D9D-A044-03E02C0EDD8D}" destId="{8CDB8370-ED72-4A08-8726-6698335E24E8}" srcOrd="1" destOrd="0" presId="urn:microsoft.com/office/officeart/2005/8/layout/orgChart1"/>
+    <dgm:cxn modelId="{1FE853E9-951F-4A10-AAB3-5B8C2B69F646}" type="presParOf" srcId="{8CDB8370-ED72-4A08-8726-6698335E24E8}" destId="{C827EA68-D0ED-42A6-8887-9873ADF4684C}" srcOrd="0" destOrd="0" presId="urn:microsoft.com/office/officeart/2005/8/layout/orgChart1"/>
+    <dgm:cxn modelId="{ABCCD804-0078-4B14-8BBA-E7ECF83548A6}" type="presParOf" srcId="{C827EA68-D0ED-42A6-8887-9873ADF4684C}" destId="{51930273-B49F-4CE2-A2DA-606850AAC2AC}" srcOrd="0" destOrd="0" presId="urn:microsoft.com/office/officeart/2005/8/layout/orgChart1"/>
+    <dgm:cxn modelId="{7E055207-83EF-43FF-9EFB-F841B6F0E929}" type="presParOf" srcId="{C827EA68-D0ED-42A6-8887-9873ADF4684C}" destId="{34247F3D-3851-4179-95F1-A8F765291C9C}" srcOrd="1" destOrd="0" presId="urn:microsoft.com/office/officeart/2005/8/layout/orgChart1"/>
+    <dgm:cxn modelId="{2FEF6A99-3551-4BEB-BCC3-865450DD3B1E}" type="presParOf" srcId="{8CDB8370-ED72-4A08-8726-6698335E24E8}" destId="{E88BA3F2-8841-4971-B258-355907F6BA03}" srcOrd="1" destOrd="0" presId="urn:microsoft.com/office/officeart/2005/8/layout/orgChart1"/>
+    <dgm:cxn modelId="{96703681-834D-4BF7-B25C-E10533BA664A}" type="presParOf" srcId="{8CDB8370-ED72-4A08-8726-6698335E24E8}" destId="{48FC9BD7-0569-448D-A173-0227AD6C2D00}" srcOrd="2" destOrd="0" presId="urn:microsoft.com/office/officeart/2005/8/layout/orgChart1"/>
+    <dgm:cxn modelId="{7660AA52-9F82-4F86-8655-00C117028517}" type="presParOf" srcId="{ED92570F-D422-4D9D-A044-03E02C0EDD8D}" destId="{2BF8B1F3-1B58-4110-8A5F-4F45944A7EFE}" srcOrd="2" destOrd="0" presId="urn:microsoft.com/office/officeart/2005/8/layout/orgChart1"/>
+    <dgm:cxn modelId="{31E9618D-1B6C-4C71-B5E7-4DB10D53B4A2}" type="presParOf" srcId="{ED92570F-D422-4D9D-A044-03E02C0EDD8D}" destId="{9654874A-271C-462D-B217-65830688A9E1}" srcOrd="3" destOrd="0" presId="urn:microsoft.com/office/officeart/2005/8/layout/orgChart1"/>
+    <dgm:cxn modelId="{2ABC3268-AF41-4FFA-9AC3-8A23B360F676}" type="presParOf" srcId="{9654874A-271C-462D-B217-65830688A9E1}" destId="{5F80CCFE-D956-4CE1-A300-A6A40C54B509}" srcOrd="0" destOrd="0" presId="urn:microsoft.com/office/officeart/2005/8/layout/orgChart1"/>
+    <dgm:cxn modelId="{D86AA563-ED4E-438B-8DB0-27877A49F2C4}" type="presParOf" srcId="{5F80CCFE-D956-4CE1-A300-A6A40C54B509}" destId="{A920D933-9F20-4699-B577-D7D29113C9ED}" srcOrd="0" destOrd="0" presId="urn:microsoft.com/office/officeart/2005/8/layout/orgChart1"/>
+    <dgm:cxn modelId="{7776D234-902F-4AD5-A661-FEC688165CE4}" type="presParOf" srcId="{5F80CCFE-D956-4CE1-A300-A6A40C54B509}" destId="{059CF787-A935-4718-A16A-728DE0E45792}" srcOrd="1" destOrd="0" presId="urn:microsoft.com/office/officeart/2005/8/layout/orgChart1"/>
+    <dgm:cxn modelId="{228825E9-99C9-4905-88FB-A2D3A4BADA71}" type="presParOf" srcId="{9654874A-271C-462D-B217-65830688A9E1}" destId="{848A624E-0C6A-4506-9A88-90F3ADBE0F32}" srcOrd="1" destOrd="0" presId="urn:microsoft.com/office/officeart/2005/8/layout/orgChart1"/>
+    <dgm:cxn modelId="{F58532CB-2000-4FB9-89A7-DF3023E80C15}" type="presParOf" srcId="{9654874A-271C-462D-B217-65830688A9E1}" destId="{BA7EF91D-3C57-4A1B-B3CF-01C99882A576}" srcOrd="2" destOrd="0" presId="urn:microsoft.com/office/officeart/2005/8/layout/orgChart1"/>
   </dgm:cxnLst>
   <dgm:bg/>
   <dgm:whole/>
@@ -23352,7 +22847,7 @@
 </file>
 
 <file path=customXml/itemProps1.xml><?xml version="1.0" encoding="utf-8"?>
-<ds:datastoreItem xmlns:ds="http://schemas.openxmlformats.org/officeDocument/2006/customXml" ds:itemID="{B461BCF7-0990-4FDB-BBB8-C8BA8E91DB56}">
+<ds:datastoreItem xmlns:ds="http://schemas.openxmlformats.org/officeDocument/2006/customXml" ds:itemID="{C8B81DAB-CBBB-4FC2-BDCC-F9401D5648C5}">
   <ds:schemaRefs>
     <ds:schemaRef ds:uri="http://schemas.openxmlformats.org/officeDocument/2006/bibliography"/>
   </ds:schemaRefs>

</xml_diff>

<commit_message>
Completed Design and Research
</commit_message>
<xml_diff>
--- a/The Project.docx
+++ b/The Project.docx
@@ -6257,7 +6257,19 @@
         </w:drawing>
       </w:r>
       <w:r>
-        <w:t xml:space="preserve">The program I wish to investigate in the program, is the potential abilities of computer vision, to complete tasks which could be applied to the real world. In this case, different types of sports. </w:t>
+        <w:t xml:space="preserve">The program I wish to investigate in the </w:t>
+      </w:r>
+      <w:r>
+        <w:t>program</w:t>
+      </w:r>
+      <w:r>
+        <w:t xml:space="preserve"> is the potential abilities of computer vision, to complete </w:t>
+      </w:r>
+      <w:r>
+        <w:t>tasks, which</w:t>
+      </w:r>
+      <w:r>
+        <w:t xml:space="preserve"> could be applied to the real world. In this case, different types of sports. </w:t>
       </w:r>
       <w:r>
         <w:t xml:space="preserve">Above all </w:t>
@@ -6725,7 +6737,27 @@
           <w:lang w:eastAsia="en-GB"/>
         </w:rPr>
         <w:br/>
-        <w:t xml:space="preserve">Yeah, if it was relatively cheap and looked high quality. It'd be </w:t>
+        <w:t xml:space="preserve">Yeah, if it was relatively cheap and looked high quality. </w:t>
+      </w:r>
+      <w:r>
+        <w:rPr>
+          <w:rFonts w:ascii="Segoe UI" w:eastAsia="Times New Roman" w:hAnsi="Segoe UI" w:cs="Segoe UI"/>
+          <w:color w:val="24292E"/>
+          <w:sz w:val="21"/>
+          <w:szCs w:val="21"/>
+          <w:lang w:eastAsia="en-GB"/>
+        </w:rPr>
+        <w:t>It would</w:t>
+      </w:r>
+      <w:r>
+        <w:rPr>
+          <w:rFonts w:ascii="Segoe UI" w:eastAsia="Times New Roman" w:hAnsi="Segoe UI" w:cs="Segoe UI"/>
+          <w:color w:val="24292E"/>
+          <w:sz w:val="21"/>
+          <w:szCs w:val="21"/>
+          <w:lang w:eastAsia="en-GB"/>
+        </w:rPr>
+        <w:t xml:space="preserve"> be </w:t>
       </w:r>
       <w:r>
         <w:rPr>
@@ -6853,7 +6885,27 @@
           <w:szCs w:val="21"/>
           <w:lang w:eastAsia="en-GB"/>
         </w:rPr>
-        <w:t>If it could learn from its mistakes that'd be great.</w:t>
+        <w:t xml:space="preserve">If it could learn from its mistakes </w:t>
+      </w:r>
+      <w:r>
+        <w:rPr>
+          <w:rFonts w:ascii="Segoe UI" w:eastAsia="Times New Roman" w:hAnsi="Segoe UI" w:cs="Segoe UI"/>
+          <w:color w:val="24292E"/>
+          <w:sz w:val="21"/>
+          <w:szCs w:val="21"/>
+          <w:lang w:eastAsia="en-GB"/>
+        </w:rPr>
+        <w:t>that would</w:t>
+      </w:r>
+      <w:r>
+        <w:rPr>
+          <w:rFonts w:ascii="Segoe UI" w:eastAsia="Times New Roman" w:hAnsi="Segoe UI" w:cs="Segoe UI"/>
+          <w:color w:val="24292E"/>
+          <w:sz w:val="21"/>
+          <w:szCs w:val="21"/>
+          <w:lang w:eastAsia="en-GB"/>
+        </w:rPr>
+        <w:t xml:space="preserve"> be great.</w:t>
       </w:r>
     </w:p>
     <w:p>
@@ -7497,6 +7549,18 @@
     </w:p>
     <w:p>
       <w:r>
+        <w:t xml:space="preserve">The way in which my program will track the tennis ball, will be mainly focused by tracking the HSV values of the tennis ball, as the colour is very bright and distinct. </w:t>
+      </w:r>
+      <w:r>
+        <w:t xml:space="preserve">This will make it much easier as the I </w:t>
+      </w:r>
+      <w:r>
+        <w:t>will not</w:t>
+      </w:r>
+      <w:r>
+        <w:t xml:space="preserve"> have to find the path of the tennis ball for the tracking of the ball, but only for detecting the bounce of the tennis ball.</w:t>
+      </w:r>
+      <w:r>
         <w:br w:type="page"/>
       </w:r>
     </w:p>
@@ -7724,7 +7788,7 @@
           </mc:Choice>
           <mc:Fallback>
             <w:pict>
-              <v:shapetype w14:anchorId="1CE12792" id="_x0000_t38" coordsize="21600,21600" o:spt="38" o:oned="t" path="m,c@0,0@1,5400@1,10800@1,16200@2,21600,21600,21600e" filled="f">
+              <v:shapetype w14:anchorId="179773C8" id="_x0000_t38" coordsize="21600,21600" o:spt="38" o:oned="t" path="m,c@0,0@1,5400@1,10800@1,16200@2,21600,21600,21600e" filled="f">
                 <v:formulas>
                   <v:f eqn="mid #0 0"/>
                   <v:f eqn="val #0"/>
@@ -7814,7 +7878,7 @@
           </mc:Choice>
           <mc:Fallback>
             <w:pict>
-              <v:shape w14:anchorId="10775C64" id="Curved Connector 70" o:spid="_x0000_s1026" type="#_x0000_t38" style="position:absolute;margin-left:296.2pt;margin-top:484.95pt;width:23.15pt;height:5pt;z-index:251695616;visibility:visible;mso-wrap-style:square;mso-width-percent:0;mso-height-percent:0;mso-wrap-distance-left:9pt;mso-wrap-distance-top:0;mso-wrap-distance-right:9pt;mso-wrap-distance-bottom:0;mso-position-horizontal:absolute;mso-position-horizontal-relative:text;mso-position-vertical:absolute;mso-position-vertical-relative:text;mso-width-percent:0;mso-height-percent:0;mso-width-relative:margin;mso-height-relative:margin" o:gfxdata="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" adj="10800" strokecolor="red" strokeweight=".5pt">
+              <v:shape w14:anchorId="2B51EE78" id="Curved Connector 70" o:spid="_x0000_s1026" type="#_x0000_t38" style="position:absolute;margin-left:296.2pt;margin-top:484.95pt;width:23.15pt;height:5pt;z-index:251695616;visibility:visible;mso-wrap-style:square;mso-width-percent:0;mso-height-percent:0;mso-wrap-distance-left:9pt;mso-wrap-distance-top:0;mso-wrap-distance-right:9pt;mso-wrap-distance-bottom:0;mso-position-horizontal:absolute;mso-position-horizontal-relative:text;mso-position-vertical:absolute;mso-position-vertical-relative:text;mso-width-percent:0;mso-height-percent:0;mso-width-relative:margin;mso-height-relative:margin" o:gfxdata="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" adj="10800" strokecolor="red" strokeweight=".5pt">
                 <v:stroke endarrow="open" joinstyle="miter"/>
               </v:shape>
             </w:pict>
@@ -7892,7 +7956,7 @@
           </mc:Choice>
           <mc:Fallback>
             <w:pict>
-              <v:shape w14:anchorId="5B66C58F" id="Curved Connector 69" o:spid="_x0000_s1026" type="#_x0000_t38" style="position:absolute;margin-left:328.05pt;margin-top:410.4pt;width:23.15pt;height:5pt;z-index:251692544;visibility:visible;mso-wrap-style:square;mso-width-percent:0;mso-height-percent:0;mso-wrap-distance-left:9pt;mso-wrap-distance-top:0;mso-wrap-distance-right:9pt;mso-wrap-distance-bottom:0;mso-position-horizontal:absolute;mso-position-horizontal-relative:text;mso-position-vertical:absolute;mso-position-vertical-relative:text;mso-width-percent:0;mso-height-percent:0;mso-width-relative:margin;mso-height-relative:margin" o:gfxdata="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" adj="10800" strokecolor="red" strokeweight=".5pt">
+              <v:shape w14:anchorId="0156B5C1" id="Curved Connector 69" o:spid="_x0000_s1026" type="#_x0000_t38" style="position:absolute;margin-left:328.05pt;margin-top:410.4pt;width:23.15pt;height:5pt;z-index:251692544;visibility:visible;mso-wrap-style:square;mso-width-percent:0;mso-height-percent:0;mso-wrap-distance-left:9pt;mso-wrap-distance-top:0;mso-wrap-distance-right:9pt;mso-wrap-distance-bottom:0;mso-position-horizontal:absolute;mso-position-horizontal-relative:text;mso-position-vertical:absolute;mso-position-vertical-relative:text;mso-width-percent:0;mso-height-percent:0;mso-width-relative:margin;mso-height-relative:margin" o:gfxdata="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" adj="10800" strokecolor="red" strokeweight=".5pt">
                 <v:stroke endarrow="open" joinstyle="miter"/>
               </v:shape>
             </w:pict>
@@ -7970,7 +8034,7 @@
           </mc:Choice>
           <mc:Fallback>
             <w:pict>
-              <v:shape w14:anchorId="18C646CF" id="Curved Connector 68" o:spid="_x0000_s1026" type="#_x0000_t38" style="position:absolute;margin-left:151.55pt;margin-top:414.85pt;width:66.35pt;height:51.3pt;flip:y;z-index:251689472;visibility:visible;mso-wrap-style:square;mso-width-percent:0;mso-height-percent:0;mso-wrap-distance-left:9pt;mso-wrap-distance-top:0;mso-wrap-distance-right:9pt;mso-wrap-distance-bottom:0;mso-position-horizontal:absolute;mso-position-horizontal-relative:text;mso-position-vertical:absolute;mso-position-vertical-relative:text;mso-width-percent:0;mso-height-percent:0;mso-width-relative:margin;mso-height-relative:margin" o:gfxdata="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" adj="10800" strokecolor="red" strokeweight=".5pt">
+              <v:shape w14:anchorId="1A6C2BF7" id="Curved Connector 68" o:spid="_x0000_s1026" type="#_x0000_t38" style="position:absolute;margin-left:151.55pt;margin-top:414.85pt;width:66.35pt;height:51.3pt;flip:y;z-index:251689472;visibility:visible;mso-wrap-style:square;mso-width-percent:0;mso-height-percent:0;mso-wrap-distance-left:9pt;mso-wrap-distance-top:0;mso-wrap-distance-right:9pt;mso-wrap-distance-bottom:0;mso-position-horizontal:absolute;mso-position-horizontal-relative:text;mso-position-vertical:absolute;mso-position-vertical-relative:text;mso-width-percent:0;mso-height-percent:0;mso-width-relative:margin;mso-height-relative:margin" o:gfxdata="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" adj="10800" strokecolor="red" strokeweight=".5pt">
                 <v:stroke endarrow="open" joinstyle="miter"/>
               </v:shape>
             </w:pict>
@@ -8048,7 +8112,7 @@
           </mc:Choice>
           <mc:Fallback>
             <w:pict>
-              <v:shape w14:anchorId="5208390F" id="Curved Connector 66" o:spid="_x0000_s1026" type="#_x0000_t38" style="position:absolute;margin-left:138.1pt;margin-top:374.35pt;width:68.85pt;height:44.45pt;rotation:90;z-index:251683328;visibility:visible;mso-wrap-style:square;mso-width-percent:0;mso-height-percent:0;mso-wrap-distance-left:9pt;mso-wrap-distance-top:0;mso-wrap-distance-right:9pt;mso-wrap-distance-bottom:0;mso-position-horizontal:absolute;mso-position-horizontal-relative:text;mso-position-vertical:absolute;mso-position-vertical-relative:text;mso-width-percent:0;mso-height-percent:0;mso-width-relative:margin;mso-height-relative:margin" o:gfxdata="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" adj="10800" strokecolor="red" strokeweight=".5pt">
+              <v:shape w14:anchorId="43F2E80D" id="Curved Connector 66" o:spid="_x0000_s1026" type="#_x0000_t38" style="position:absolute;margin-left:138.1pt;margin-top:374.35pt;width:68.85pt;height:44.45pt;rotation:90;z-index:251683328;visibility:visible;mso-wrap-style:square;mso-width-percent:0;mso-height-percent:0;mso-wrap-distance-left:9pt;mso-wrap-distance-top:0;mso-wrap-distance-right:9pt;mso-wrap-distance-bottom:0;mso-position-horizontal:absolute;mso-position-horizontal-relative:text;mso-position-vertical:absolute;mso-position-vertical-relative:text;mso-width-percent:0;mso-height-percent:0;mso-width-relative:margin;mso-height-relative:margin" o:gfxdata="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" adj="10800" strokecolor="red" strokeweight=".5pt">
                 <v:stroke endarrow="open" joinstyle="miter"/>
               </v:shape>
             </w:pict>
@@ -8126,7 +8190,7 @@
           </mc:Choice>
           <mc:Fallback>
             <w:pict>
-              <v:shape w14:anchorId="0307FA71" id="Curved Connector 67" o:spid="_x0000_s1026" type="#_x0000_t38" style="position:absolute;margin-left:313pt;margin-top:314.55pt;width:16.95pt;height:16.9pt;rotation:90;flip:x;z-index:251686400;visibility:visible;mso-wrap-style:square;mso-width-percent:0;mso-height-percent:0;mso-wrap-distance-left:9pt;mso-wrap-distance-top:0;mso-wrap-distance-right:9pt;mso-wrap-distance-bottom:0;mso-position-horizontal:absolute;mso-position-horizontal-relative:text;mso-position-vertical:absolute;mso-position-vertical-relative:text;mso-width-percent:0;mso-height-percent:0;mso-width-relative:margin;mso-height-relative:margin" o:gfxdata="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" adj="10800" strokecolor="red" strokeweight=".5pt">
+              <v:shape w14:anchorId="6A23642E" id="Curved Connector 67" o:spid="_x0000_s1026" type="#_x0000_t38" style="position:absolute;margin-left:313pt;margin-top:314.55pt;width:16.95pt;height:16.9pt;rotation:90;flip:x;z-index:251686400;visibility:visible;mso-wrap-style:square;mso-width-percent:0;mso-height-percent:0;mso-wrap-distance-left:9pt;mso-wrap-distance-top:0;mso-wrap-distance-right:9pt;mso-wrap-distance-bottom:0;mso-position-horizontal:absolute;mso-position-horizontal-relative:text;mso-position-vertical:absolute;mso-position-vertical-relative:text;mso-width-percent:0;mso-height-percent:0;mso-width-relative:margin;mso-height-relative:margin" o:gfxdata="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" adj="10800" strokecolor="red" strokeweight=".5pt">
                 <v:stroke endarrow="open" joinstyle="miter"/>
               </v:shape>
             </w:pict>
@@ -8204,7 +8268,7 @@
           </mc:Choice>
           <mc:Fallback>
             <w:pict>
-              <v:shape w14:anchorId="24178C11" id="Curved Connector 62" o:spid="_x0000_s1026" type="#_x0000_t38" style="position:absolute;margin-left:132.1pt;margin-top:322.1pt;width:66.35pt;height:51.3pt;flip:y;z-index:251680256;visibility:visible;mso-wrap-style:square;mso-width-percent:0;mso-height-percent:0;mso-wrap-distance-left:9pt;mso-wrap-distance-top:0;mso-wrap-distance-right:9pt;mso-wrap-distance-bottom:0;mso-position-horizontal:absolute;mso-position-horizontal-relative:text;mso-position-vertical:absolute;mso-position-vertical-relative:text;mso-width-percent:0;mso-height-percent:0;mso-width-relative:margin;mso-height-relative:margin" o:gfxdata="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" adj="10800" strokecolor="red" strokeweight=".5pt">
+              <v:shape w14:anchorId="7EE2351F" id="Curved Connector 62" o:spid="_x0000_s1026" type="#_x0000_t38" style="position:absolute;margin-left:132.1pt;margin-top:322.1pt;width:66.35pt;height:51.3pt;flip:y;z-index:251680256;visibility:visible;mso-wrap-style:square;mso-width-percent:0;mso-height-percent:0;mso-wrap-distance-left:9pt;mso-wrap-distance-top:0;mso-wrap-distance-right:9pt;mso-wrap-distance-bottom:0;mso-position-horizontal:absolute;mso-position-horizontal-relative:text;mso-position-vertical:absolute;mso-position-vertical-relative:text;mso-width-percent:0;mso-height-percent:0;mso-width-relative:margin;mso-height-relative:margin" o:gfxdata="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" adj="10800" strokecolor="red" strokeweight=".5pt">
                 <v:stroke endarrow="open" joinstyle="miter"/>
               </v:shape>
             </w:pict>
@@ -8282,7 +8346,7 @@
           </mc:Choice>
           <mc:Fallback>
             <w:pict>
-              <v:shape w14:anchorId="550F17C7" id="Curved Connector 61" o:spid="_x0000_s1026" type="#_x0000_t38" style="position:absolute;margin-left:169.05pt;margin-top:285.75pt;width:207.85pt;height:26.95pt;rotation:180;flip:y;z-index:251677184;visibility:visible;mso-wrap-style:square;mso-width-percent:0;mso-height-percent:0;mso-wrap-distance-left:9pt;mso-wrap-distance-top:0;mso-wrap-distance-right:9pt;mso-wrap-distance-bottom:0;mso-position-horizontal:absolute;mso-position-horizontal-relative:text;mso-position-vertical:absolute;mso-position-vertical-relative:text;mso-width-percent:0;mso-height-percent:0;mso-width-relative:margin;mso-height-relative:margin" o:gfxdata="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" adj="18801" strokecolor="red" strokeweight=".5pt">
+              <v:shape w14:anchorId="36D20550" id="Curved Connector 61" o:spid="_x0000_s1026" type="#_x0000_t38" style="position:absolute;margin-left:169.05pt;margin-top:285.75pt;width:207.85pt;height:26.95pt;rotation:180;flip:y;z-index:251677184;visibility:visible;mso-wrap-style:square;mso-width-percent:0;mso-height-percent:0;mso-wrap-distance-left:9pt;mso-wrap-distance-top:0;mso-wrap-distance-right:9pt;mso-wrap-distance-bottom:0;mso-position-horizontal:absolute;mso-position-horizontal-relative:text;mso-position-vertical:absolute;mso-position-vertical-relative:text;mso-width-percent:0;mso-height-percent:0;mso-width-relative:margin;mso-height-relative:margin" o:gfxdata="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" adj="18801" strokecolor="red" strokeweight=".5pt">
                 <v:stroke endarrow="open" joinstyle="miter"/>
               </v:shape>
             </w:pict>
@@ -8360,7 +8424,7 @@
           </mc:Choice>
           <mc:Fallback>
             <w:pict>
-              <v:shape w14:anchorId="3687B571" id="Curved Connector 60" o:spid="_x0000_s1026" type="#_x0000_t38" style="position:absolute;margin-left:252.95pt;margin-top:291.4pt;width:115.15pt;height:1.25pt;z-index:251674112;visibility:visible;mso-wrap-style:square;mso-width-percent:0;mso-height-percent:0;mso-wrap-distance-left:9pt;mso-wrap-distance-top:0;mso-wrap-distance-right:9pt;mso-wrap-distance-bottom:0;mso-position-horizontal:absolute;mso-position-horizontal-relative:text;mso-position-vertical:absolute;mso-position-vertical-relative:text;mso-width-percent:0;mso-height-percent:0;mso-width-relative:margin;mso-height-relative:margin" o:gfxdata="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" adj="10800" strokecolor="red" strokeweight=".5pt">
+              <v:shape w14:anchorId="7BE81D16" id="Curved Connector 60" o:spid="_x0000_s1026" type="#_x0000_t38" style="position:absolute;margin-left:252.95pt;margin-top:291.4pt;width:115.15pt;height:1.25pt;z-index:251674112;visibility:visible;mso-wrap-style:square;mso-width-percent:0;mso-height-percent:0;mso-wrap-distance-left:9pt;mso-wrap-distance-top:0;mso-wrap-distance-right:9pt;mso-wrap-distance-bottom:0;mso-position-horizontal:absolute;mso-position-horizontal-relative:text;mso-position-vertical:absolute;mso-position-vertical-relative:text;mso-width-percent:0;mso-height-percent:0;mso-width-relative:margin;mso-height-relative:margin" o:gfxdata="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" adj="10800" strokecolor="red" strokeweight=".5pt">
                 <v:stroke endarrow="open" joinstyle="miter"/>
               </v:shape>
             </w:pict>
@@ -8438,7 +8502,7 @@
           </mc:Choice>
           <mc:Fallback>
             <w:pict>
-              <v:shape w14:anchorId="515F28AB" id="Curved Connector 59" o:spid="_x0000_s1026" type="#_x0000_t38" style="position:absolute;margin-left:103.95pt;margin-top:291.4pt;width:120.85pt;height:4.4pt;flip:y;z-index:251671040;visibility:visible;mso-wrap-style:square;mso-width-percent:0;mso-height-percent:0;mso-wrap-distance-left:9pt;mso-wrap-distance-top:0;mso-wrap-distance-right:9pt;mso-wrap-distance-bottom:0;mso-position-horizontal:absolute;mso-position-horizontal-relative:text;mso-position-vertical:absolute;mso-position-vertical-relative:text;mso-width-percent:0;mso-height-percent:0;mso-width-relative:margin;mso-height-relative:margin" o:gfxdata="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" adj="11021" strokecolor="red" strokeweight=".5pt">
+              <v:shape w14:anchorId="648961EB" id="Curved Connector 59" o:spid="_x0000_s1026" type="#_x0000_t38" style="position:absolute;margin-left:103.95pt;margin-top:291.4pt;width:120.85pt;height:4.4pt;flip:y;z-index:251671040;visibility:visible;mso-wrap-style:square;mso-width-percent:0;mso-height-percent:0;mso-wrap-distance-left:9pt;mso-wrap-distance-top:0;mso-wrap-distance-right:9pt;mso-wrap-distance-bottom:0;mso-position-horizontal:absolute;mso-position-horizontal-relative:text;mso-position-vertical:absolute;mso-position-vertical-relative:text;mso-width-percent:0;mso-height-percent:0;mso-width-relative:margin;mso-height-relative:margin" o:gfxdata="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" adj="11021" strokecolor="red" strokeweight=".5pt">
                 <v:stroke endarrow="open" joinstyle="miter"/>
               </v:shape>
             </w:pict>
@@ -8516,7 +8580,7 @@
           </mc:Choice>
           <mc:Fallback>
             <w:pict>
-              <v:shape w14:anchorId="54DCBC51" id="Curved Connector 57" o:spid="_x0000_s1026" type="#_x0000_t38" style="position:absolute;margin-left:131.5pt;margin-top:183.75pt;width:267.35pt;height:40.7pt;rotation:180;flip:y;z-index:251667968;visibility:visible;mso-wrap-style:square;mso-width-percent:0;mso-height-percent:0;mso-wrap-distance-left:9pt;mso-wrap-distance-top:0;mso-wrap-distance-right:9pt;mso-wrap-distance-bottom:0;mso-position-horizontal:absolute;mso-position-horizontal-relative:text;mso-position-vertical:absolute;mso-position-vertical-relative:text;mso-width-percent:0;mso-height-percent:0;mso-width-relative:margin;mso-height-relative:margin" o:gfxdata="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" adj="10800" strokecolor="red" strokeweight=".5pt">
+              <v:shape w14:anchorId="68FC5780" id="Curved Connector 57" o:spid="_x0000_s1026" type="#_x0000_t38" style="position:absolute;margin-left:131.5pt;margin-top:183.75pt;width:267.35pt;height:40.7pt;rotation:180;flip:y;z-index:251667968;visibility:visible;mso-wrap-style:square;mso-width-percent:0;mso-height-percent:0;mso-wrap-distance-left:9pt;mso-wrap-distance-top:0;mso-wrap-distance-right:9pt;mso-wrap-distance-bottom:0;mso-position-horizontal:absolute;mso-position-horizontal-relative:text;mso-position-vertical:absolute;mso-position-vertical-relative:text;mso-width-percent:0;mso-height-percent:0;mso-width-relative:margin;mso-height-relative:margin" o:gfxdata="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" adj="10800" strokecolor="red" strokeweight=".5pt">
                 <v:stroke endarrow="open" joinstyle="miter"/>
               </v:shape>
             </w:pict>
@@ -8594,7 +8658,7 @@
           </mc:Choice>
           <mc:Fallback>
             <w:pict>
-              <v:shape w14:anchorId="131225D3" id="Curved Connector 56" o:spid="_x0000_s1026" type="#_x0000_t38" style="position:absolute;margin-left:172.15pt;margin-top:53.5pt;width:125.2pt;height:1pt;z-index:251663872;visibility:visible;mso-wrap-style:square;mso-width-percent:0;mso-height-percent:0;mso-wrap-distance-left:9pt;mso-wrap-distance-top:0;mso-wrap-distance-right:9pt;mso-wrap-distance-bottom:0;mso-position-horizontal:absolute;mso-position-horizontal-relative:text;mso-position-vertical:absolute;mso-position-vertical-relative:text;mso-width-percent:0;mso-height-percent:0;mso-width-relative:margin;mso-height-relative:margin" o:gfxdata="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" adj="10800" strokecolor="red" strokeweight=".5pt">
+              <v:shape w14:anchorId="3C44E84C" id="Curved Connector 56" o:spid="_x0000_s1026" type="#_x0000_t38" style="position:absolute;margin-left:172.15pt;margin-top:53.5pt;width:125.2pt;height:1pt;z-index:251663872;visibility:visible;mso-wrap-style:square;mso-width-percent:0;mso-height-percent:0;mso-wrap-distance-left:9pt;mso-wrap-distance-top:0;mso-wrap-distance-right:9pt;mso-wrap-distance-bottom:0;mso-position-horizontal:absolute;mso-position-horizontal-relative:text;mso-position-vertical:absolute;mso-position-vertical-relative:text;mso-width-percent:0;mso-height-percent:0;mso-width-relative:margin;mso-height-relative:margin" o:gfxdata="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" adj="10800" strokecolor="red" strokeweight=".5pt">
                 <v:stroke endarrow="open" joinstyle="miter"/>
               </v:shape>
             </w:pict>
@@ -9562,13 +9626,25 @@
         </w:drawing>
       </w:r>
       <w:r>
-        <w:t xml:space="preserve">The price of this project is a major limitation as in the worst case scenario; I may have to spend over £100 on this project. However, I will try to avoid this by using </w:t>
+        <w:t xml:space="preserve">The price of this project is a major limitation as in the </w:t>
+      </w:r>
+      <w:r>
+        <w:t>worst-case</w:t>
+      </w:r>
+      <w:r>
+        <w:t xml:space="preserve"> scenario; I may have to spend over £100 on this project. However, I will try to avoid this by using </w:t>
       </w:r>
       <w:r>
         <w:t>few expensive components such as the raspberrypi and the picamera;</w:t>
       </w:r>
       <w:r>
-        <w:t xml:space="preserve"> self-made alternate hardware such as a homemade Google AIY kit. Another limitation is the complexity of the coding necessary to complete this task. This project requires an extremely high knowledge of python which I do not yet possess and this will mean that I will have to put in extra time at home to build my knowledge of this. Another possible limitation </w:t>
+        <w:t xml:space="preserve"> self-made alternate hardware such as a homemade Google AIY kit. Another limitation is the complexity of the coding necessary to complete this task. This project requires an extremely high knowledge of </w:t>
+      </w:r>
+      <w:r>
+        <w:t>python, which I do not yet possess,</w:t>
+      </w:r>
+      <w:r>
+        <w:t xml:space="preserve"> and this will mean that I will have to put in extra time at home to build my knowledge of this. Another possible limitation </w:t>
       </w:r>
       <w:r>
         <w:t xml:space="preserve">for the project would be if there was a flaw with the hardware (e.g. response time or frame rate of camera, faulty pins on the raspberry pi etc.). This could potentially limit the processing speed and overall, limit the </w:t>
@@ -9686,7 +9762,13 @@
             </w:r>
             <w:r>
               <w:br/>
-              <w:t>1.4GHz 64-bit quad-core ARM Cortex-A53 CPU (BCM2837), 1GB RAM (LPDDR2 SDRAM), On-board wireless LAN - dual-band 802.11 b/g/n/ac (CYW43455), On-board Bluetooth 4.2 HS low-energy (BLE) (CYW43455), 4 x USB 2.0 ports, 300Mbit/s ethernet, 40 GPIO pins, Full size HDMI 1.3a port, Combined 3.5mm analog audio and composite video jack, Camera interface (CSI), Display interface (DSI),  microSD slot, VideoCore IV multimedia/3D graphics core @ 400MHz/300MHz</w:t>
+              <w:t xml:space="preserve">1.4GHz 64-bit quad-core ARM Cortex-A53 CPU (BCM2837), 1GB RAM (LPDDR2 SDRAM), On-board wireless LAN - dual-band 802.11 b/g/n/ac (CYW43455), On-board Bluetooth 4.2 HS low-energy (BLE) (CYW43455), 4 x USB 2.0 ports, 300Mbit/s </w:t>
+            </w:r>
+            <w:r>
+              <w:t>Ethernet</w:t>
+            </w:r>
+            <w:r>
+              <w:t>, 40 GPIO pins, Full size HDMI 1.3a port, Combined 3.5mm analog audio and composite video jack, Camera interface (CSI), Display interface (DSI),  microSD slot, VideoCore IV multimedia/3D graphics core @ 400MHz/300MHz</w:t>
             </w:r>
           </w:p>
         </w:tc>
@@ -9696,7 +9778,13 @@
           </w:tcPr>
           <w:p>
             <w:r>
-              <w:t xml:space="preserve">AI – an evolutionary AI which learns how to move the car around the track, when it crosses the finish line and how to </w:t>
+              <w:t xml:space="preserve">AI – an evolutionary </w:t>
+            </w:r>
+            <w:r>
+              <w:t>AI, which</w:t>
+            </w:r>
+            <w:r>
+              <w:t xml:space="preserve"> learns how to move the car around the track, when it crosses the finish line and how to </w:t>
             </w:r>
             <w:r>
               <w:t>decrease the time taken to complete a lap. This AI will do this using computer vision and measuring the outputs via ammeter and voltmeter.</w:t>
@@ -9781,7 +9869,19 @@
               <w:t>”</w:t>
             </w:r>
             <w:r>
-              <w:t xml:space="preserve"> is the perfect camera for me, however it is on the expensive side of the discussion, however the benefits of its features may outweigh the con of the price. It records in 1080p with 60 fps, meaning that the potential limitation of lack of frames is most likely eliminated here, making prediction of the path (of the ball travelling through the air) will be more accurate. It also has a wide angle lens, meaning that it can track a tennis ball significantly further in the environment. It is worth around £24 on Amazon.</w:t>
+              <w:t xml:space="preserve"> is the perfect camera for me, however it is on the expensive side of the discussion, however the benefits of its features may outweigh the con of the price. It records in 1080p with 60 fps, meaning that the potential limitation of lack of frames is most likely eliminated </w:t>
+            </w:r>
+            <w:r>
+              <w:t>here;</w:t>
+            </w:r>
+            <w:r>
+              <w:t xml:space="preserve"> making prediction of the path (of the ball travelling through the air) will be more accurate. It also has a </w:t>
+            </w:r>
+            <w:r>
+              <w:t>wide-angle</w:t>
+            </w:r>
+            <w:r>
+              <w:t xml:space="preserve"> lens, meaning that it can track a tennis ball significantly further in the environment. It is worth around £24 on Amazon.</w:t>
             </w:r>
           </w:p>
           <w:p>
@@ -9960,7 +10060,13 @@
               <w:t xml:space="preserve">The program must be able to recognise </w:t>
             </w:r>
             <w:r>
-              <w:t>the ball if it is in its field of view, and if it is, where bouts it is in each frame.</w:t>
+              <w:t xml:space="preserve">the ball if it is in its field of view, and if it </w:t>
+            </w:r>
+            <w:r>
+              <w:t>is</w:t>
+            </w:r>
+            <w:r>
+              <w:t xml:space="preserve"> where bouts it is in each frame.</w:t>
             </w:r>
             <w:r>
               <w:t xml:space="preserve"> </w:t>
@@ -10058,7 +10164,13 @@
               <w:t xml:space="preserve">I will implement this by using probability, after eliminating the false positives. </w:t>
             </w:r>
             <w:r>
-              <w:t>This will be done by observing the location of the ball in each frame, and predicting the path of it through the field of view.</w:t>
+              <w:t>This will be done by observing the location of the ball in each frame</w:t>
+            </w:r>
+            <w:r>
+              <w:t xml:space="preserve"> via tracking the HSV values of the tennis ball.</w:t>
+            </w:r>
+            <w:r>
+              <w:t xml:space="preserve"> </w:t>
             </w:r>
           </w:p>
         </w:tc>
@@ -10093,7 +10205,13 @@
           </w:tcPr>
           <w:p>
             <w:r>
-              <w:t>I will implement this by using probability of potential ball candidates in each frame (the distance between the potential balls in each frame) to allow me to understand which candidates are true positives.</w:t>
+              <w:t>I will implement this by using probability of potential ball candidates in each frame (</w:t>
+            </w:r>
+            <w:r>
+              <w:t>size of the largest HSV contours detected</w:t>
+            </w:r>
+            <w:r>
+              <w:t>) to allow me to understand which candidates are true positives.</w:t>
             </w:r>
           </w:p>
         </w:tc>
@@ -10143,10 +10261,13 @@
               <w:t>based around brown</w:t>
             </w:r>
             <w:r>
-              <w:t xml:space="preserve">, grey </w:t>
-            </w:r>
-            <w:r>
-              <w:t xml:space="preserve"> and black (general “boxy” and “homemade” </w:t>
+              <w:t xml:space="preserve">, </w:t>
+            </w:r>
+            <w:r>
+              <w:t>grey and</w:t>
+            </w:r>
+            <w:r>
+              <w:t xml:space="preserve"> black (general “boxy” and “homemade” </w:t>
             </w:r>
             <w:r>
               <w:t>aesthetic</w:t>
@@ -10225,7 +10346,13 @@
           </w:tcPr>
           <w:p>
             <w:r>
-              <w:t>I will do this by using the google AIY kit which comes with a microphone and basic voice commands already preinstalled. These can be altered to be specified to my specific situation</w:t>
+              <w:t xml:space="preserve">I will do this by using the google AIY </w:t>
+            </w:r>
+            <w:r>
+              <w:t>kit, which</w:t>
+            </w:r>
+            <w:r>
+              <w:t xml:space="preserve"> comes with a microphone and basic voice commands already preinstalled. These can be altered to be specified to my specific situation</w:t>
             </w:r>
           </w:p>
         </w:tc>
@@ -10301,7 +10428,13 @@
     </w:p>
     <w:p>
       <w:r>
-        <w:t>My project breaks down into 2 main sections, software and hardware. These then break down further as shown in the hierarchy diagram above. This shows the basic “barebones” concept of my project, which shows how I could potentially dedicate time to each section, building it up to form the combined final product.</w:t>
+        <w:t xml:space="preserve">My project breaks down into </w:t>
+      </w:r>
+      <w:r>
+        <w:t>two</w:t>
+      </w:r>
+      <w:r>
+        <w:t xml:space="preserve"> main sections, software and hardware. These then break down further as shown in the hierarchy diagram above. This shows the basic “barebones” concept of my project, which shows how I could potentially dedicate time to each section, building it up to form the combined final product.</w:t>
       </w:r>
     </w:p>
     <w:p>
@@ -10319,7 +10452,10 @@
     </w:p>
     <w:p>
       <w:r>
-        <w:t xml:space="preserve">First of all, I will need to create a repository for the program to understand the rough shape of the ball and the HSV (Hue Saturation Value). This will allow the program to detect the ball candidates in a constantly changing environment (in terms of lighting). This will work hand in hand with the actual path detection and path prediction for tracking the ball. </w:t>
+        <w:t>First</w:t>
+      </w:r>
+      <w:r>
+        <w:t xml:space="preserve">, I will need to create a repository for the program to understand the rough shape of the ball and the HSV (Hue Saturation Value). This will allow the program to detect the ball candidates in a constantly changing environment (in terms of lighting). This will work hand in hand with the actual path detection and path prediction for tracking the ball. </w:t>
       </w:r>
     </w:p>
     <w:p>
@@ -10327,7 +10463,13 @@
         <w:pStyle w:val="Heading3"/>
       </w:pPr>
       <w:r>
-        <w:t>Tracking The Ball</w:t>
+        <w:t xml:space="preserve">Tracking </w:t>
+      </w:r>
+      <w:r>
+        <w:t>the</w:t>
+      </w:r>
+      <w:r>
+        <w:t xml:space="preserve"> Ball</w:t>
       </w:r>
     </w:p>
     <w:p>
@@ -10345,7 +10487,43 @@
         </w:rPr>
       </w:pPr>
       <w:r>
-        <w:t xml:space="preserve">This is a very key stage in the object tracking as it will allow the program to determine whether the ball candidate is a true positive or a false positive. This will be done by taking 3 frames as soon as a ball candidate is detected on the screen. If the 3 frames contain 3 ball candidates in very similar position (tracklets), then the program will be able to determine, that this ball candidate is most likely a true positive. This will then be further checked if the ball candidate has actually remained in the same position in the camera’s field of view, if so, then this could possibly be a false positive (however, if not, the ball candidate is almost definitely a true positive). If no true positive is detected, then this will be repeated until one is found. The next part of the program is to use the trajectory of the ball, and the path detected, to determine the most probable predicted path of the ball. </w:t>
+        <w:t xml:space="preserve">This is a </w:t>
+      </w:r>
+      <w:r>
+        <w:t>key</w:t>
+      </w:r>
+      <w:r>
+        <w:t xml:space="preserve"> stage in the object </w:t>
+      </w:r>
+      <w:r>
+        <w:t>tracking,</w:t>
+      </w:r>
+      <w:r>
+        <w:t xml:space="preserve"> as it will allow the program to determine whether the ball candidate is a true positive or a false positive. This will be done by taking </w:t>
+      </w:r>
+      <w:r>
+        <w:t>three</w:t>
+      </w:r>
+      <w:r>
+        <w:t xml:space="preserve"> frames as soon as a ball candidate is detected on the screen. If the </w:t>
+      </w:r>
+      <w:r>
+        <w:t>three</w:t>
+      </w:r>
+      <w:r>
+        <w:t xml:space="preserve"> frames contain </w:t>
+      </w:r>
+      <w:r>
+        <w:t>three</w:t>
+      </w:r>
+      <w:r>
+        <w:t xml:space="preserve"> ball candidates in very similar position (</w:t>
+      </w:r>
+      <w:r>
+        <w:t>tracklet</w:t>
+      </w:r>
+      <w:r>
+        <w:t xml:space="preserve">), then the program will be able to determine, that this ball candidate is most likely a true positive. This will then be further checked if the ball candidate has actually remained in the same position in the camera’s field of view, if so, then this could possibly be a false positive (however, if not, the ball candidate is almost definitely a true positive). If no true positive is detected, then this will be repeated until one is found. The next part of the program is to use the trajectory of the ball, and the path detected, to determine the most probable predicted path of the ball. </w:t>
       </w:r>
     </w:p>
     <w:p>
@@ -10358,7 +10536,13 @@
     </w:p>
     <w:p>
       <w:r>
-        <w:t>This is a relatively simple part of the program, as this will require for the program to detect an unnatural change in the ball’s path. By using techniques from finding the ball path and predicting it, we can save a significant amount of time here as this can mainly be done by reusing code. This will be done by using the already detected and predicted path of the ball, and cutting this off (and repeating the whole process again) when an unnatural change in the ball’s trajectory occurs.</w:t>
+        <w:t xml:space="preserve">This is a relatively simple part of the program, as this will require </w:t>
+      </w:r>
+      <w:r>
+        <w:t>the</w:t>
+      </w:r>
+      <w:r>
+        <w:t xml:space="preserve"> program to detect an unnatural change in the ball’s path. By using techniques from finding the ball path and predicting it, we can save a significant amount of time here as this can mainly be done by reusing code. This will be done by using the already detected and predicted path of the ball, and cutting this off (and repeating the whole process again) when an unnatural change in the ball’s trajectory occurs.</w:t>
       </w:r>
     </w:p>
     <w:p>
@@ -10377,10 +10561,28 @@
         <w:t xml:space="preserve">Tom Smith requested that the program was gender neutral, suitable for a wide age range and simple yet easy to use. </w:t>
       </w:r>
       <w:r>
-        <w:t>I would like for my UI to have a simple black and white colour scheme, with green and red boxes around the tennis ball which would be tracked</w:t>
-      </w:r>
-      <w:r>
-        <w:t>. This part is very simple and the project doesn’t heavily rely upon the design of the UI.</w:t>
+        <w:t xml:space="preserve">I would like </w:t>
+      </w:r>
+      <w:r>
+        <w:t>my</w:t>
+      </w:r>
+      <w:r>
+        <w:t xml:space="preserve"> UI to have a simple black and white colour scheme, with green and red boxes around the tennis </w:t>
+      </w:r>
+      <w:r>
+        <w:t>ball, which</w:t>
+      </w:r>
+      <w:r>
+        <w:t xml:space="preserve"> would be tracked</w:t>
+      </w:r>
+      <w:r>
+        <w:t xml:space="preserve">. This part is very simple and the project </w:t>
+      </w:r>
+      <w:r>
+        <w:t>does not</w:t>
+      </w:r>
+      <w:r>
+        <w:t xml:space="preserve"> heavily rely upon the design of the UI.</w:t>
       </w:r>
       <w:r>
         <w:t xml:space="preserve"> </w:t>
@@ -11807,8 +12009,6 @@
       </w:r>
       <w:r>
         <w:br/>
-      </w:r>
-      <w:r>
         <w:t>#clear stream and prepare for next frame</w:t>
       </w:r>
     </w:p>
@@ -11921,8 +12121,6 @@
         </w:rPr>
         <w:t>#end second loop</w:t>
       </w:r>
-      <w:bookmarkStart w:id="12" w:name="_GoBack"/>
-      <w:bookmarkEnd w:id="12"/>
       <w:r>
         <w:rPr>
           <w:color w:val="00B050"/>
@@ -11971,8 +12169,8 @@
         </w:rPr>
         <w:drawing>
           <wp:inline distT="0" distB="0" distL="0" distR="0">
-            <wp:extent cx="4784430" cy="2360319"/>
-            <wp:effectExtent l="0" t="0" r="0" b="1905"/>
+            <wp:extent cx="3648075" cy="1990725"/>
+            <wp:effectExtent l="0" t="0" r="9525" b="9525"/>
             <wp:docPr id="58" name="Picture 58"/>
             <wp:cNvGraphicFramePr>
               <a:graphicFrameLocks xmlns:a="http://schemas.openxmlformats.org/drawingml/2006/main" noChangeAspect="1"/>
@@ -11992,13 +12190,13 @@
                         </a:ext>
                       </a:extLst>
                     </a:blip>
-                    <a:srcRect l="9091" t="7928" r="7429" b="18740"/>
+                    <a:srcRect l="23551" t="12367" r="12772" b="25759"/>
                     <a:stretch/>
                   </pic:blipFill>
                   <pic:spPr bwMode="auto">
                     <a:xfrm>
                       <a:off x="0" y="0"/>
-                      <a:ext cx="4784630" cy="2360418"/>
+                      <a:ext cx="3649658" cy="1991589"/>
                     </a:xfrm>
                     <a:prstGeom prst="rect">
                       <a:avLst/>
@@ -12021,35 +12219,80 @@
     </w:p>
     <w:p>
       <w:r>
-        <w:t>This is currently the way that I want my user interface to look like. As you can see, in the top left corner, there is a box which displays whether or not a tennis ball has been detected in the camera’s field of view.</w:t>
-      </w:r>
-      <w:r>
-        <w:t xml:space="preserve"> This will be green and state “DETECTED” when the tennis ball is detected and will be red, stating “NOT DETECTED” when the tennis ball is not detected.</w:t>
-      </w:r>
-      <w:r>
-        <w:t xml:space="preserve"> This is to make it obvious for the user to understand whether or not the object detection is working, similarly, this makes testing a lot easier. The tennis ball is tracked with a bright green box around it, which changes to red when the tennis ball bounces. In the top right corner, there is an fps counter which will mainly help me to see whether the raspberrypi is doing too much work, or is failing in some sort to achieve the necessary frame count. I want my fps count to be around 60.</w:t>
+        <w:t>This is currently the way that I want my user interface to look like. As you can see,</w:t>
+      </w:r>
+      <w:r>
+        <w:t xml:space="preserve"> t</w:t>
+      </w:r>
+      <w:r>
+        <w:t xml:space="preserve">he tennis ball is tracked with a bright green box around it, which changes to red when the tennis ball bounces. </w:t>
+      </w:r>
+      <w:r>
+        <w:t xml:space="preserve">The use of the colours green and red are used to allow for </w:t>
+      </w:r>
+      <w:r>
+        <w:t xml:space="preserve">the user to easily understand when a bounce is detected, and to allow for simple testing, as it is easy for me to determine the change in the colour from green to red. </w:t>
+      </w:r>
+      <w:r>
+        <w:t xml:space="preserve">In the top right corner, there is an fps </w:t>
+      </w:r>
+      <w:r>
+        <w:t>counter, which</w:t>
+      </w:r>
+      <w:r>
+        <w:t xml:space="preserve"> will mainly help me to see whether the raspberrypi is doing too much work, or is failing in some sort to achieve the necessary frame count. I want my fps count to be around 60.</w:t>
+      </w:r>
+      <w:r>
+        <w:t xml:space="preserve"> </w:t>
       </w:r>
     </w:p>
     <w:p>
       <w:r>
-        <w:t xml:space="preserve">I’ve tried to make my UI as simple as possible, to make it obvious for the user to understand what’s going on. Also, I have tried to </w:t>
-      </w:r>
-      <w:r>
-        <w:t xml:space="preserve">make it suitable for both genders, and for a wide age range, by keeping the UI and the colours very basic, using black, green and red. </w:t>
-      </w:r>
-      <w:r>
-        <w:t xml:space="preserve">I will also limit the program to only being able to detect one tennis ball at a time, limiting the chance of false positives being detected simultaneously as true positives. </w:t>
+        <w:t>I have</w:t>
+      </w:r>
+      <w:r>
+        <w:t xml:space="preserve"> tried to make my UI as simple as possible, to make it obvious for the user to understand </w:t>
+      </w:r>
+      <w:r>
+        <w:t>what is</w:t>
+      </w:r>
+      <w:r>
+        <w:t xml:space="preserve"> going on. </w:t>
+      </w:r>
+      <w:r>
+        <w:t>In addition</w:t>
+      </w:r>
+      <w:r>
+        <w:t xml:space="preserve">, I have tried to </w:t>
+      </w:r>
+      <w:r>
+        <w:t xml:space="preserve">make it suitable for both </w:t>
+      </w:r>
+      <w:r>
+        <w:t>genders</w:t>
+      </w:r>
+      <w:r>
+        <w:t xml:space="preserve"> and for a wide age range, by keeping the UI and the colours very basic, using black, green and red. </w:t>
+      </w:r>
+      <w:r>
+        <w:t>I will also limit the program to only being able to detect one tennis ball at a time, limiting the chance of false positives being detected simultaneously as true positives.</w:t>
+      </w:r>
+      <w:r>
+        <w:t xml:space="preserve"> This will be done by tracking the largest HSV contours.</w:t>
+      </w:r>
+      <w:r>
+        <w:t xml:space="preserve"> </w:t>
       </w:r>
     </w:p>
     <w:p>
       <w:pPr>
         <w:pStyle w:val="Heading2"/>
       </w:pPr>
-      <w:bookmarkStart w:id="13" w:name="_Toc517781162"/>
+      <w:bookmarkStart w:id="12" w:name="_Toc517781162"/>
       <w:r>
         <w:t>Variables, Data Structures and Classes</w:t>
       </w:r>
-      <w:bookmarkEnd w:id="13"/>
+      <w:bookmarkEnd w:id="12"/>
     </w:p>
     <w:tbl>
       <w:tblPr>
@@ -12139,7 +12382,10 @@
           </w:tcPr>
           <w:p>
             <w:r>
-              <w:t>BallColour</w:t>
+              <w:t>Green</w:t>
+            </w:r>
+            <w:r>
+              <w:t>Upper</w:t>
             </w:r>
           </w:p>
         </w:tc>
@@ -12149,7 +12395,7 @@
           </w:tcPr>
           <w:p>
             <w:r>
-              <w:t>Variable – Integer</w:t>
+              <w:t>Array</w:t>
             </w:r>
           </w:p>
         </w:tc>
@@ -12159,7 +12405,22 @@
           </w:tcPr>
           <w:p>
             <w:r>
-              <w:t>Stores variables of the HSV of the ball (Hue (dominant wavelength), Saturation (purity/ shades of the colour) and Value (intensity))</w:t>
+              <w:t xml:space="preserve">Stores the </w:t>
+            </w:r>
+            <w:r>
+              <w:t xml:space="preserve">HSV </w:t>
+            </w:r>
+            <w:r>
+              <w:t xml:space="preserve">upper boundary </w:t>
+            </w:r>
+            <w:r>
+              <w:t xml:space="preserve">of the </w:t>
+            </w:r>
+            <w:r>
+              <w:t>“green” ball</w:t>
+            </w:r>
+            <w:r>
+              <w:t xml:space="preserve"> (Hue (dominant wavelength), Saturation (purity/ shades of the colour) and Value (intensity))</w:t>
             </w:r>
           </w:p>
         </w:tc>
@@ -12171,7 +12432,10 @@
           </w:tcPr>
           <w:p>
             <w:r>
-              <w:t>BallCancidate</w:t>
+              <w:t>Green</w:t>
+            </w:r>
+            <w:r>
+              <w:t>Lower</w:t>
             </w:r>
           </w:p>
         </w:tc>
@@ -12181,7 +12445,7 @@
           </w:tcPr>
           <w:p>
             <w:r>
-              <w:t>Record</w:t>
+              <w:t>Array</w:t>
             </w:r>
           </w:p>
         </w:tc>
@@ -12191,7 +12455,13 @@
           </w:tcPr>
           <w:p>
             <w:r>
-              <w:t>Stores a record of different combinations of sizes of the ball and HSV values, to eliminate false positives</w:t>
+              <w:t xml:space="preserve">Stores the HSV </w:t>
+            </w:r>
+            <w:r>
+              <w:t>lower</w:t>
+            </w:r>
+            <w:r>
+              <w:t xml:space="preserve"> boundary of the “green” ball (Hue (dominant wavelength), Saturation (purity/ shades of the colour) and Value (intensity))</w:t>
             </w:r>
           </w:p>
         </w:tc>
@@ -12203,7 +12473,7 @@
           </w:tcPr>
           <w:p>
             <w:r>
-              <w:t>BallCandidateDetected</w:t>
+              <w:t>BallCancidate</w:t>
             </w:r>
           </w:p>
         </w:tc>
@@ -12213,10 +12483,7 @@
           </w:tcPr>
           <w:p>
             <w:r>
-              <w:t xml:space="preserve">Variable - </w:t>
-            </w:r>
-            <w:r>
-              <w:t>Boolean</w:t>
+              <w:t>Record</w:t>
             </w:r>
           </w:p>
         </w:tc>
@@ -12226,7 +12493,7 @@
           </w:tcPr>
           <w:p>
             <w:r>
-              <w:t xml:space="preserve">Returns whether there are any ball candidates in its field of view </w:t>
+              <w:t>Stores a record of different combinations of sizes of the ball and HSV values, to eliminate false positives</w:t>
             </w:r>
           </w:p>
         </w:tc>
@@ -12238,7 +12505,7 @@
           </w:tcPr>
           <w:p>
             <w:r>
-              <w:t>Bounce</w:t>
+              <w:t>BallCandidateDetected</w:t>
             </w:r>
           </w:p>
         </w:tc>
@@ -12248,7 +12515,7 @@
           </w:tcPr>
           <w:p>
             <w:r>
-              <w:t>Function</w:t>
+              <w:t>Variable - Boolean</w:t>
             </w:r>
           </w:p>
         </w:tc>
@@ -12258,10 +12525,7 @@
           </w:tcPr>
           <w:p>
             <w:r>
-              <w:t>Responsible for</w:t>
-            </w:r>
-            <w:r>
-              <w:t xml:space="preserve"> sending information to the program that the path of the ball has changed in an unnatural way, meaning that a new path should be predicted now. However, the ball should still be tracked.</w:t>
+              <w:t xml:space="preserve">Returns whether there are any ball candidates in its field of view </w:t>
             </w:r>
           </w:p>
         </w:tc>
@@ -12273,7 +12537,7 @@
           </w:tcPr>
           <w:p>
             <w:r>
-              <w:t>BounceDetected</w:t>
+              <w:t>Bounce</w:t>
             </w:r>
           </w:p>
         </w:tc>
@@ -12283,7 +12547,7 @@
           </w:tcPr>
           <w:p>
             <w:r>
-              <w:t>Variable - Boolean</w:t>
+              <w:t>Function</w:t>
             </w:r>
           </w:p>
         </w:tc>
@@ -12293,7 +12557,7 @@
           </w:tcPr>
           <w:p>
             <w:r>
-              <w:t>Returns whether there are any bounces detected. Does this by detecting whether the ball’s path changes in an unnatural game</w:t>
+              <w:t>Responsible for sending information to the program that the path of the ball has changed in an unnatural way, meaning that a new path should be predicted now. However, the ball should still be tracked.</w:t>
             </w:r>
           </w:p>
         </w:tc>
@@ -12305,7 +12569,7 @@
           </w:tcPr>
           <w:p>
             <w:r>
-              <w:t>PathAfterBounce</w:t>
+              <w:t>BounceDetected</w:t>
             </w:r>
           </w:p>
         </w:tc>
@@ -12315,7 +12579,7 @@
           </w:tcPr>
           <w:p>
             <w:r>
-              <w:t>Function</w:t>
+              <w:t>Variable - Boolean</w:t>
             </w:r>
           </w:p>
         </w:tc>
@@ -12325,7 +12589,7 @@
           </w:tcPr>
           <w:p>
             <w:r>
-              <w:t>Detects the path of the ball from 3 frames straight after the bounce, and begins to detect the balls path</w:t>
+              <w:t>Returns whether there are any bounces detected. Does this by detecting whether the ball’s path changes in an unnatural game</w:t>
             </w:r>
           </w:p>
         </w:tc>
@@ -12337,7 +12601,7 @@
           </w:tcPr>
           <w:p>
             <w:r>
-              <w:t>PredictedPath</w:t>
+              <w:t>Camera</w:t>
             </w:r>
           </w:p>
         </w:tc>
@@ -12347,7 +12611,7 @@
           </w:tcPr>
           <w:p>
             <w:r>
-              <w:t>Function</w:t>
+              <w:t>String</w:t>
             </w:r>
           </w:p>
         </w:tc>
@@ -12357,7 +12621,7 @@
           </w:tcPr>
           <w:p>
             <w:r>
-              <w:t xml:space="preserve">From the detected path of the ball, detects ball trajectory and predicts the most probable path of the ball, as it travels through the air and more frames with the path of the ball are found </w:t>
+              <w:t xml:space="preserve">Determine that camera = picamera </w:t>
             </w:r>
           </w:p>
         </w:tc>
@@ -12369,7 +12633,7 @@
           </w:tcPr>
           <w:p>
             <w:r>
-              <w:t>DetectedPath</w:t>
+              <w:t>CameraResolution</w:t>
             </w:r>
           </w:p>
         </w:tc>
@@ -12379,7 +12643,7 @@
           </w:tcPr>
           <w:p>
             <w:r>
-              <w:t>Method</w:t>
+              <w:t>Integer</w:t>
             </w:r>
           </w:p>
         </w:tc>
@@ -12389,7 +12653,39 @@
           </w:tcPr>
           <w:p>
             <w:r>
-              <w:t xml:space="preserve">Uses probability strategies such as a candidate triplet, to create a tracklet, which grows as more frames of the ball are detected. </w:t>
+              <w:t>Determine the resolution of the camera, keeping it reasonably low, in order to maximise the framerate</w:t>
+            </w:r>
+          </w:p>
+        </w:tc>
+      </w:tr>
+      <w:tr>
+        <w:tc>
+          <w:tcPr>
+            <w:tcW w:w="3080" w:type="dxa"/>
+          </w:tcPr>
+          <w:p>
+            <w:r>
+              <w:t>CameraFramerate</w:t>
+            </w:r>
+          </w:p>
+        </w:tc>
+        <w:tc>
+          <w:tcPr>
+            <w:tcW w:w="3081" w:type="dxa"/>
+          </w:tcPr>
+          <w:p>
+            <w:r>
+              <w:t>Integer</w:t>
+            </w:r>
+          </w:p>
+        </w:tc>
+        <w:tc>
+          <w:tcPr>
+            <w:tcW w:w="3081" w:type="dxa"/>
+          </w:tcPr>
+          <w:p>
+            <w:r>
+              <w:t>Show the fps of the camera</w:t>
             </w:r>
           </w:p>
         </w:tc>
@@ -12404,7 +12700,7 @@
           </w:tcPr>
           <w:p>
             <w:r>
-              <w:t>FalsePositive</w:t>
+              <w:t>Frame</w:t>
             </w:r>
           </w:p>
         </w:tc>
@@ -12414,7 +12710,7 @@
           </w:tcPr>
           <w:p>
             <w:r>
-              <w:t>Variable – String</w:t>
+              <w:t>Procedure</w:t>
             </w:r>
           </w:p>
         </w:tc>
@@ -12424,7 +12720,7 @@
           </w:tcPr>
           <w:p>
             <w:r>
-              <w:t xml:space="preserve">Returns the value of ball candidate which has been detected as not a true positive, allowing the program not to include this in the tracking of ball candidate. </w:t>
+              <w:t>Display the frame to my screen</w:t>
             </w:r>
           </w:p>
         </w:tc>
@@ -12439,7 +12735,7 @@
           </w:tcPr>
           <w:p>
             <w:r>
-              <w:t>TruePositive</w:t>
+              <w:t>Mask</w:t>
             </w:r>
           </w:p>
         </w:tc>
@@ -12449,7 +12745,7 @@
           </w:tcPr>
           <w:p>
             <w:r>
-              <w:t>Variable – String</w:t>
+              <w:t>Function</w:t>
             </w:r>
           </w:p>
         </w:tc>
@@ -12459,8 +12755,10 @@
           </w:tcPr>
           <w:p>
             <w:r>
-              <w:t>Returns a value of the ball candidate which has been detected as not a false positive, allowing the program to display this ball in the output.</w:t>
-            </w:r>
+              <w:t>Convert BGR to HSV</w:t>
+            </w:r>
+            <w:bookmarkStart w:id="13" w:name="_GoBack"/>
+            <w:bookmarkEnd w:id="13"/>
           </w:p>
         </w:tc>
       </w:tr>
@@ -13022,7 +13320,7 @@
           <w:rPr>
             <w:noProof/>
           </w:rPr>
-          <w:t>15</w:t>
+          <w:t>16</w:t>
         </w:r>
         <w:r>
           <w:rPr>
@@ -24045,7 +24343,7 @@
 </file>
 
 <file path=customXml/itemProps1.xml><?xml version="1.0" encoding="utf-8"?>
-<ds:datastoreItem xmlns:ds="http://schemas.openxmlformats.org/officeDocument/2006/customXml" ds:itemID="{19FD7B6C-0B39-4138-A142-6F238DBB579B}">
+<ds:datastoreItem xmlns:ds="http://schemas.openxmlformats.org/officeDocument/2006/customXml" ds:itemID="{E89594D7-C811-45C2-AE0D-6416D2B7134C}">
   <ds:schemaRefs>
     <ds:schemaRef ds:uri="http://schemas.openxmlformats.org/officeDocument/2006/bibliography"/>
   </ds:schemaRefs>

</xml_diff>